<commit_message>
Created first entity AppUser
</commit_message>
<xml_diff>
--- a/Doc.docx
+++ b/Doc.docx
@@ -29,43 +29,7 @@
           <w:szCs w:val="28"/>
           <w:lang w:val="en-US"/>
         </w:rPr>
-        <w:t>B</w:t>
-      </w:r>
-      <w:r>
-        <w:rPr>
-          <w:b/>
-          <w:bCs/>
-          <w:i/>
-          <w:iCs/>
-          <w:sz w:val="28"/>
-          <w:szCs w:val="28"/>
-          <w:lang w:val="en-US"/>
-        </w:rPr>
-        <w:t xml:space="preserve">rief snapshot of the features that </w:t>
-      </w:r>
-      <w:r>
-        <w:rPr>
-          <w:b/>
-          <w:bCs/>
-          <w:i/>
-          <w:iCs/>
-          <w:sz w:val="28"/>
-          <w:szCs w:val="28"/>
-          <w:lang w:val="en-US"/>
-        </w:rPr>
-        <w:t xml:space="preserve">will </w:t>
-      </w:r>
-      <w:r>
-        <w:rPr>
-          <w:b/>
-          <w:bCs/>
-          <w:i/>
-          <w:iCs/>
-          <w:sz w:val="28"/>
-          <w:szCs w:val="28"/>
-          <w:lang w:val="en-US"/>
-        </w:rPr>
-        <w:t>be implementing in this app.</w:t>
+        <w:t>Brief snapshot of the features that will be implementing in this app.</w:t>
       </w:r>
     </w:p>
     <w:p>
@@ -1862,7 +1826,6 @@
         <w:t xml:space="preserve">then we will see all the different SDKs we have installed on our computer. When we create the project from the CLI it automatically creates it by using the latest SDK. But if I want to use an older one I need to create this </w:t>
       </w:r>
       <w:proofErr w:type="spellStart"/>
-      <w:proofErr w:type="gramStart"/>
       <w:r>
         <w:rPr>
           <w:i/>
@@ -1872,7 +1835,6 @@
         <w:t>global.json</w:t>
       </w:r>
       <w:proofErr w:type="spellEnd"/>
-      <w:proofErr w:type="gramEnd"/>
       <w:r>
         <w:rPr>
           <w:i/>
@@ -1896,6 +1858,7 @@
       </w:pPr>
       <w:r>
         <w:rPr>
+          <w:noProof/>
           <w:lang w:val="en-US"/>
         </w:rPr>
         <w:drawing>
@@ -2192,6 +2155,7 @@
         <w:rPr>
           <w:i/>
           <w:iCs/>
+          <w:noProof/>
           <w:lang w:val="en-US"/>
         </w:rPr>
         <w:drawing>
@@ -2389,6 +2353,7 @@
       </w:r>
       <w:r>
         <w:rPr>
+          <w:noProof/>
           <w:lang w:val="en-US"/>
         </w:rPr>
         <w:drawing>
@@ -2580,6 +2545,7 @@
       </w:pPr>
       <w:r>
         <w:rPr>
+          <w:noProof/>
           <w:lang w:val="en-US"/>
         </w:rPr>
         <w:drawing>
@@ -3389,7 +3355,6 @@
         <w:t xml:space="preserve"> are the </w:t>
       </w:r>
       <w:proofErr w:type="spellStart"/>
-      <w:proofErr w:type="gramStart"/>
       <w:r>
         <w:rPr>
           <w:lang w:val="en-US"/>
@@ -3397,7 +3362,6 @@
         <w:t>appsettings.Development.json</w:t>
       </w:r>
       <w:proofErr w:type="spellEnd"/>
-      <w:proofErr w:type="gramEnd"/>
       <w:r>
         <w:rPr>
           <w:lang w:val="en-US"/>
@@ -3447,6 +3411,575 @@
           <w:lang w:val="en-US"/>
         </w:rPr>
         <w:t>in.</w:t>
+      </w:r>
+    </w:p>
+    <w:p>
+      <w:pPr>
+        <w:rPr>
+          <w:lang w:val="en-US"/>
+        </w:rPr>
+      </w:pPr>
+    </w:p>
+    <w:p>
+      <w:pPr>
+        <w:rPr>
+          <w:lang w:val="en-US"/>
+        </w:rPr>
+      </w:pPr>
+    </w:p>
+    <w:p>
+      <w:pPr>
+        <w:rPr>
+          <w:lang w:val="en-US"/>
+        </w:rPr>
+      </w:pPr>
+      <w:r>
+        <w:rPr>
+          <w:lang w:val="en-US"/>
+        </w:rPr>
+        <w:t xml:space="preserve">This is a professionals connect app, so it focuses on users. We will </w:t>
+      </w:r>
+      <w:r>
+        <w:rPr>
+          <w:lang w:val="en-US"/>
+        </w:rPr>
+        <w:t xml:space="preserve">create something that's referred </w:t>
+      </w:r>
+      <w:r>
+        <w:rPr>
+          <w:lang w:val="en-US"/>
+        </w:rPr>
+        <w:t>a</w:t>
+      </w:r>
+      <w:r>
+        <w:rPr>
+          <w:lang w:val="en-US"/>
+        </w:rPr>
+        <w:t>s an entity</w:t>
+      </w:r>
+      <w:r>
+        <w:rPr>
+          <w:lang w:val="en-US"/>
+        </w:rPr>
+        <w:t xml:space="preserve"> (model)</w:t>
+      </w:r>
+      <w:r>
+        <w:rPr>
+          <w:lang w:val="en-US"/>
+        </w:rPr>
+        <w:t>.</w:t>
+      </w:r>
+      <w:r>
+        <w:rPr>
+          <w:lang w:val="en-US"/>
+        </w:rPr>
+        <w:t xml:space="preserve"> When we will use </w:t>
+      </w:r>
+      <w:r>
+        <w:rPr>
+          <w:lang w:val="en-US"/>
+        </w:rPr>
+        <w:t>Entity Framework into our application</w:t>
+      </w:r>
+      <w:r>
+        <w:rPr>
+          <w:lang w:val="en-US"/>
+        </w:rPr>
+        <w:t>,</w:t>
+      </w:r>
+      <w:r>
+        <w:rPr>
+          <w:lang w:val="en-US"/>
+        </w:rPr>
+        <w:t xml:space="preserve"> each entity is going to represent a table in that database</w:t>
+      </w:r>
+      <w:r>
+        <w:rPr>
+          <w:lang w:val="en-US"/>
+        </w:rPr>
+        <w:t>, this f</w:t>
+      </w:r>
+      <w:r>
+        <w:rPr>
+          <w:lang w:val="en-US"/>
+        </w:rPr>
+        <w:t xml:space="preserve">older </w:t>
+      </w:r>
+      <w:r>
+        <w:rPr>
+          <w:lang w:val="en-US"/>
+        </w:rPr>
+        <w:t xml:space="preserve">will be called as </w:t>
+      </w:r>
+      <w:r>
+        <w:rPr>
+          <w:lang w:val="en-US"/>
+        </w:rPr>
+        <w:t>entities.</w:t>
+      </w:r>
+      <w:r>
+        <w:rPr>
+          <w:lang w:val="en-US"/>
+        </w:rPr>
+        <w:t xml:space="preserve"> So</w:t>
+      </w:r>
+      <w:r>
+        <w:rPr>
+          <w:lang w:val="en-US"/>
+        </w:rPr>
+        <w:t>,</w:t>
+      </w:r>
+      <w:r>
+        <w:rPr>
+          <w:lang w:val="en-US"/>
+        </w:rPr>
+        <w:t xml:space="preserve"> we create a class in the folder with the name ‘</w:t>
+      </w:r>
+      <w:proofErr w:type="spellStart"/>
+      <w:r>
+        <w:rPr>
+          <w:lang w:val="en-US"/>
+        </w:rPr>
+        <w:t>AppUser</w:t>
+      </w:r>
+      <w:proofErr w:type="spellEnd"/>
+      <w:r>
+        <w:rPr>
+          <w:lang w:val="en-US"/>
+        </w:rPr>
+        <w:t>’.</w:t>
+      </w:r>
+    </w:p>
+    <w:p>
+      <w:pPr>
+        <w:rPr>
+          <w:i/>
+          <w:iCs/>
+          <w:lang w:val="en-US"/>
+        </w:rPr>
+      </w:pPr>
+      <w:r>
+        <w:rPr>
+          <w:i/>
+          <w:iCs/>
+          <w:color w:val="FF0000"/>
+          <w:lang w:val="en-US"/>
+        </w:rPr>
+        <w:t xml:space="preserve">Hint * </w:t>
+      </w:r>
+      <w:r>
+        <w:rPr>
+          <w:i/>
+          <w:iCs/>
+          <w:lang w:val="en-US"/>
+        </w:rPr>
+        <w:t>At each one of our classes goes inside a namespace.</w:t>
+      </w:r>
+      <w:r>
+        <w:rPr>
+          <w:i/>
+          <w:iCs/>
+          <w:lang w:val="en-US"/>
+        </w:rPr>
+        <w:t xml:space="preserve"> A</w:t>
+      </w:r>
+      <w:r>
+        <w:rPr>
+          <w:i/>
+          <w:iCs/>
+          <w:lang w:val="en-US"/>
+        </w:rPr>
+        <w:t xml:space="preserve"> namespace is at logical naming structure</w:t>
+      </w:r>
+      <w:r>
+        <w:rPr>
+          <w:i/>
+          <w:iCs/>
+          <w:lang w:val="en-US"/>
+        </w:rPr>
+        <w:t xml:space="preserve"> a</w:t>
+      </w:r>
+      <w:r>
+        <w:rPr>
+          <w:i/>
+          <w:iCs/>
+          <w:lang w:val="en-US"/>
+        </w:rPr>
+        <w:t>nd if I wanted to call a class app user somewhere else in my app, I can do so, but only if it's inside</w:t>
+      </w:r>
+      <w:r>
+        <w:rPr>
+          <w:i/>
+          <w:iCs/>
+          <w:lang w:val="en-US"/>
+        </w:rPr>
+        <w:t xml:space="preserve"> </w:t>
+      </w:r>
+      <w:r>
+        <w:rPr>
+          <w:i/>
+          <w:iCs/>
+          <w:lang w:val="en-US"/>
+        </w:rPr>
+        <w:t>a different namespace</w:t>
+      </w:r>
+      <w:r>
+        <w:rPr>
+          <w:i/>
+          <w:iCs/>
+          <w:lang w:val="en-US"/>
+        </w:rPr>
+        <w:t>, o</w:t>
+      </w:r>
+      <w:r>
+        <w:rPr>
+          <w:i/>
+          <w:iCs/>
+          <w:lang w:val="en-US"/>
+        </w:rPr>
+        <w:t>therwise we'll have a conflict.</w:t>
+      </w:r>
+      <w:r>
+        <w:rPr>
+          <w:i/>
+          <w:iCs/>
+          <w:lang w:val="en-US"/>
+        </w:rPr>
+        <w:t xml:space="preserve"> </w:t>
+      </w:r>
+      <w:r>
+        <w:rPr>
+          <w:i/>
+          <w:iCs/>
+          <w:lang w:val="en-US"/>
+        </w:rPr>
+        <w:t>When creating a class, typically you would create the namespace as the physical name of the folder</w:t>
+      </w:r>
+      <w:r>
+        <w:rPr>
+          <w:i/>
+          <w:iCs/>
+          <w:lang w:val="en-US"/>
+        </w:rPr>
+        <w:t xml:space="preserve"> </w:t>
+      </w:r>
+      <w:r>
+        <w:rPr>
+          <w:i/>
+          <w:iCs/>
+          <w:lang w:val="en-US"/>
+        </w:rPr>
+        <w:t>where you've created the class.</w:t>
+      </w:r>
+      <w:r>
+        <w:rPr>
+          <w:i/>
+          <w:iCs/>
+          <w:lang w:val="en-US"/>
+        </w:rPr>
+        <w:t xml:space="preserve"> </w:t>
+      </w:r>
+      <w:r>
+        <w:rPr>
+          <w:i/>
+          <w:iCs/>
+          <w:lang w:val="en-US"/>
+        </w:rPr>
+        <w:t>So</w:t>
+      </w:r>
+      <w:r>
+        <w:rPr>
+          <w:i/>
+          <w:iCs/>
+          <w:lang w:val="en-US"/>
+        </w:rPr>
+        <w:t xml:space="preserve">, </w:t>
+      </w:r>
+      <w:r>
+        <w:rPr>
+          <w:i/>
+          <w:iCs/>
+          <w:lang w:val="en-US"/>
+        </w:rPr>
+        <w:t>typically this would be API entities as the namespace.</w:t>
+      </w:r>
+      <w:r>
+        <w:rPr>
+          <w:i/>
+          <w:iCs/>
+          <w:lang w:val="en-US"/>
+        </w:rPr>
+        <w:t xml:space="preserve"> </w:t>
+      </w:r>
+      <w:r>
+        <w:rPr>
+          <w:i/>
+          <w:iCs/>
+          <w:lang w:val="en-US"/>
+        </w:rPr>
+        <w:t xml:space="preserve">And then if I decided for whatever reason, I wanted to create an app user class inside the </w:t>
+      </w:r>
+      <w:r>
+        <w:rPr>
+          <w:i/>
+          <w:iCs/>
+          <w:lang w:val="en-US"/>
+        </w:rPr>
+        <w:t>controller’s</w:t>
+      </w:r>
+      <w:r>
+        <w:rPr>
+          <w:i/>
+          <w:iCs/>
+          <w:lang w:val="en-US"/>
+        </w:rPr>
+        <w:t xml:space="preserve"> </w:t>
+      </w:r>
+      <w:r>
+        <w:rPr>
+          <w:i/>
+          <w:iCs/>
+          <w:lang w:val="en-US"/>
+        </w:rPr>
+        <w:t xml:space="preserve">folder, I could do so </w:t>
+      </w:r>
+      <w:r>
+        <w:rPr>
+          <w:i/>
+          <w:iCs/>
+          <w:lang w:val="en-US"/>
+        </w:rPr>
+        <w:t>as</w:t>
+      </w:r>
+      <w:r>
+        <w:rPr>
+          <w:i/>
+          <w:iCs/>
+          <w:lang w:val="en-US"/>
+        </w:rPr>
+        <w:t xml:space="preserve"> long as it used a different namespace.</w:t>
+      </w:r>
+    </w:p>
+    <w:p>
+      <w:pPr>
+        <w:rPr>
+          <w:lang w:val="en-US"/>
+        </w:rPr>
+      </w:pPr>
+      <w:r>
+        <w:rPr>
+          <w:lang w:val="en-US"/>
+        </w:rPr>
+        <w:t>F</w:t>
+      </w:r>
+      <w:r>
+        <w:rPr>
+          <w:lang w:val="en-US"/>
+        </w:rPr>
+        <w:t>irst part here is its access modifier.</w:t>
+      </w:r>
+      <w:r>
+        <w:rPr>
+          <w:lang w:val="en-US"/>
+        </w:rPr>
+        <w:t xml:space="preserve"> </w:t>
+      </w:r>
+      <w:r>
+        <w:rPr>
+          <w:lang w:val="en-US"/>
+        </w:rPr>
+        <w:t>How visible should this class be to the rest of my application?</w:t>
+      </w:r>
+      <w:r>
+        <w:rPr>
+          <w:lang w:val="en-US"/>
+        </w:rPr>
+        <w:t xml:space="preserve"> W</w:t>
+      </w:r>
+      <w:r>
+        <w:rPr>
+          <w:lang w:val="en-US"/>
+        </w:rPr>
+        <w:t>hen it comes to Entity Framework, we have to make these public properties.</w:t>
+      </w:r>
+    </w:p>
+    <w:p>
+      <w:pPr>
+        <w:rPr>
+          <w:lang w:val="en-US"/>
+        </w:rPr>
+      </w:pPr>
+      <w:r>
+        <w:rPr>
+          <w:lang w:val="en-US"/>
+        </w:rPr>
+        <w:t>E</w:t>
+      </w:r>
+      <w:r>
+        <w:rPr>
+          <w:lang w:val="en-US"/>
+        </w:rPr>
+        <w:t>ach one of these properties that we create is going to represent a column</w:t>
+      </w:r>
+      <w:r>
+        <w:rPr>
+          <w:lang w:val="en-US"/>
+        </w:rPr>
+        <w:t xml:space="preserve"> in the EF</w:t>
+      </w:r>
+      <w:r>
+        <w:rPr>
+          <w:lang w:val="en-US"/>
+        </w:rPr>
+        <w:t>.</w:t>
+      </w:r>
+      <w:r>
+        <w:rPr>
+          <w:lang w:val="en-US"/>
+        </w:rPr>
+        <w:t xml:space="preserve"> </w:t>
+      </w:r>
+      <w:r>
+        <w:rPr>
+          <w:lang w:val="en-US"/>
+        </w:rPr>
+        <w:t>We're just going to have an ID and a name property effectively.</w:t>
+      </w:r>
+    </w:p>
+    <w:p>
+      <w:pPr>
+        <w:rPr>
+          <w:lang w:val="en-US"/>
+        </w:rPr>
+      </w:pPr>
+      <w:r>
+        <w:rPr>
+          <w:lang w:val="en-US"/>
+        </w:rPr>
+        <w:t>A</w:t>
+      </w:r>
+      <w:r>
+        <w:rPr>
+          <w:lang w:val="en-US"/>
+        </w:rPr>
+        <w:t>s of C-sharp 11, we have another modifier that we can use in our properties, and that's to</w:t>
+      </w:r>
+      <w:r>
+        <w:rPr>
+          <w:lang w:val="en-US"/>
+        </w:rPr>
+        <w:t xml:space="preserve"> </w:t>
+      </w:r>
+      <w:r>
+        <w:rPr>
+          <w:lang w:val="en-US"/>
+        </w:rPr>
+        <w:t>specify required.</w:t>
+      </w:r>
+      <w:r>
+        <w:rPr>
+          <w:lang w:val="en-US"/>
+        </w:rPr>
+        <w:t xml:space="preserve"> I</w:t>
+      </w:r>
+      <w:r>
+        <w:rPr>
+          <w:lang w:val="en-US"/>
+        </w:rPr>
+        <w:t>t means that we cannot create an app user without also specifying the username</w:t>
+      </w:r>
+      <w:r>
+        <w:rPr>
+          <w:lang w:val="en-US"/>
+        </w:rPr>
+        <w:t xml:space="preserve"> a</w:t>
+      </w:r>
+      <w:r>
+        <w:rPr>
+          <w:lang w:val="en-US"/>
+        </w:rPr>
+        <w:t xml:space="preserve">nd this nullable thing is actually part of the nullable flag that we have inside </w:t>
+      </w:r>
+      <w:proofErr w:type="spellStart"/>
+      <w:r>
+        <w:rPr>
+          <w:lang w:val="en-US"/>
+        </w:rPr>
+        <w:t>our</w:t>
+      </w:r>
+      <w:proofErr w:type="spellEnd"/>
+      <w:r>
+        <w:rPr>
+          <w:lang w:val="en-US"/>
+        </w:rPr>
+        <w:t xml:space="preserve"> </w:t>
+      </w:r>
+      <w:r>
+        <w:rPr>
+          <w:lang w:val="en-US"/>
+        </w:rPr>
+        <w:t>.</w:t>
+      </w:r>
+      <w:proofErr w:type="spellStart"/>
+      <w:r>
+        <w:rPr>
+          <w:lang w:val="en-US"/>
+        </w:rPr>
+        <w:t>csproj</w:t>
+      </w:r>
+      <w:proofErr w:type="spellEnd"/>
+      <w:r>
+        <w:rPr>
+          <w:lang w:val="en-US"/>
+        </w:rPr>
+        <w:t>.</w:t>
+      </w:r>
+    </w:p>
+    <w:p>
+      <w:pPr>
+        <w:rPr>
+          <w:lang w:val="en-US"/>
+        </w:rPr>
+      </w:pPr>
+      <w:r>
+        <w:rPr>
+          <w:lang w:val="en-US"/>
+        </w:rPr>
+        <w:drawing>
+          <wp:inline distT="0" distB="0" distL="0" distR="0" wp14:anchorId="65195C6E" wp14:editId="4AC67B34">
+            <wp:extent cx="2479233" cy="763326"/>
+            <wp:effectExtent l="0" t="0" r="0" b="0"/>
+            <wp:docPr id="576565881" name="Εικόνα 1"/>
+            <wp:cNvGraphicFramePr>
+              <a:graphicFrameLocks xmlns:a="http://schemas.openxmlformats.org/drawingml/2006/main" noChangeAspect="1"/>
+            </wp:cNvGraphicFramePr>
+            <a:graphic xmlns:a="http://schemas.openxmlformats.org/drawingml/2006/main">
+              <a:graphicData uri="http://schemas.openxmlformats.org/drawingml/2006/picture">
+                <pic:pic xmlns:pic="http://schemas.openxmlformats.org/drawingml/2006/picture">
+                  <pic:nvPicPr>
+                    <pic:cNvPr id="576565881" name=""/>
+                    <pic:cNvPicPr/>
+                  </pic:nvPicPr>
+                  <pic:blipFill>
+                    <a:blip r:embed="rId9"/>
+                    <a:stretch>
+                      <a:fillRect/>
+                    </a:stretch>
+                  </pic:blipFill>
+                  <pic:spPr>
+                    <a:xfrm>
+                      <a:off x="0" y="0"/>
+                      <a:ext cx="2503498" cy="770797"/>
+                    </a:xfrm>
+                    <a:prstGeom prst="rect">
+                      <a:avLst/>
+                    </a:prstGeom>
+                  </pic:spPr>
+                </pic:pic>
+              </a:graphicData>
+            </a:graphic>
+          </wp:inline>
+        </w:drawing>
       </w:r>
     </w:p>
     <w:p>

</xml_diff>

<commit_message>
Install appropriate packs for EF from Nuget
</commit_message>
<xml_diff>
--- a/Doc.docx
+++ b/Doc.docx
@@ -1826,7 +1826,6 @@
         <w:t xml:space="preserve">then we will see all the different SDKs we have installed on our computer. When we create the project from the CLI it automatically creates it by using the latest SDK. But if I want to use an older one I need to create this </w:t>
       </w:r>
       <w:proofErr w:type="spellStart"/>
-      <w:proofErr w:type="gramStart"/>
       <w:r>
         <w:rPr>
           <w:i/>
@@ -1836,7 +1835,6 @@
         <w:t>global.json</w:t>
       </w:r>
       <w:proofErr w:type="spellEnd"/>
-      <w:proofErr w:type="gramEnd"/>
       <w:r>
         <w:rPr>
           <w:i/>
@@ -3357,7 +3355,6 @@
         <w:t xml:space="preserve"> are the </w:t>
       </w:r>
       <w:proofErr w:type="spellStart"/>
-      <w:proofErr w:type="gramStart"/>
       <w:r>
         <w:rPr>
           <w:lang w:val="en-US"/>
@@ -3365,7 +3362,6 @@
         <w:t>appsettings.Development.json</w:t>
       </w:r>
       <w:proofErr w:type="spellEnd"/>
-      <w:proofErr w:type="gramEnd"/>
       <w:r>
         <w:rPr>
           <w:lang w:val="en-US"/>
@@ -3451,24 +3447,32 @@
       </w:r>
       <w:r>
         <w:rPr>
+          <w:b/>
+          <w:bCs/>
           <w:lang w:val="en-US"/>
         </w:rPr>
         <w:t>a</w:t>
       </w:r>
       <w:r>
         <w:rPr>
+          <w:b/>
+          <w:bCs/>
           <w:lang w:val="en-US"/>
         </w:rPr>
         <w:t>s an entity</w:t>
       </w:r>
       <w:r>
         <w:rPr>
+          <w:b/>
+          <w:bCs/>
           <w:lang w:val="en-US"/>
         </w:rPr>
         <w:t xml:space="preserve"> (model)</w:t>
       </w:r>
       <w:r>
         <w:rPr>
+          <w:b/>
+          <w:bCs/>
           <w:lang w:val="en-US"/>
         </w:rPr>
         <w:t>.</w:t>
@@ -3481,9 +3485,17 @@
       </w:r>
       <w:r>
         <w:rPr>
-          <w:lang w:val="en-US"/>
-        </w:rPr>
-        <w:t>Entity Framework into our application</w:t>
+          <w:b/>
+          <w:bCs/>
+          <w:lang w:val="en-US"/>
+        </w:rPr>
+        <w:t>Entity Framework</w:t>
+      </w:r>
+      <w:r>
+        <w:rPr>
+          <w:lang w:val="en-US"/>
+        </w:rPr>
+        <w:t xml:space="preserve"> into our application</w:t>
       </w:r>
       <w:r>
         <w:rPr>
@@ -3495,7 +3507,21 @@
         <w:rPr>
           <w:lang w:val="en-US"/>
         </w:rPr>
-        <w:t xml:space="preserve"> each entity is going to represent a table in that database</w:t>
+        <w:t xml:space="preserve"> each </w:t>
+      </w:r>
+      <w:r>
+        <w:rPr>
+          <w:b/>
+          <w:bCs/>
+          <w:lang w:val="en-US"/>
+        </w:rPr>
+        <w:t>entity is going to represent a table</w:t>
+      </w:r>
+      <w:r>
+        <w:rPr>
+          <w:lang w:val="en-US"/>
+        </w:rPr>
+        <w:t xml:space="preserve"> in that database</w:t>
       </w:r>
       <w:r>
         <w:rPr>
@@ -3905,7 +3931,6 @@
         <w:t xml:space="preserve">nd this nullable thing is actually part of the nullable flag that we have inside </w:t>
       </w:r>
       <w:proofErr w:type="spellStart"/>
-      <w:proofErr w:type="gramStart"/>
       <w:r>
         <w:rPr>
           <w:lang w:val="en-US"/>
@@ -3913,7 +3938,6 @@
         <w:t>our</w:t>
       </w:r>
       <w:proofErr w:type="spellEnd"/>
-      <w:proofErr w:type="gramEnd"/>
       <w:r>
         <w:rPr>
           <w:lang w:val="en-US"/>
@@ -3990,6 +4014,11 @@
     </w:p>
     <w:p>
       <w:pPr>
+        <w:pStyle w:val="a3"/>
+        <w:numPr>
+          <w:ilvl w:val="0"/>
+          <w:numId w:val="1"/>
+        </w:numPr>
         <w:rPr>
           <w:b/>
           <w:bCs/>
@@ -4103,19 +4132,51 @@
         <w:rPr>
           <w:lang w:val="en-US"/>
         </w:rPr>
-        <w:t>hen we add Entity Framework, we need to create an important class that derives from the DB context</w:t>
-      </w:r>
-      <w:r>
-        <w:rPr>
-          <w:lang w:val="en-US"/>
-        </w:rPr>
-        <w:t xml:space="preserve"> </w:t>
-      </w:r>
-      <w:r>
-        <w:rPr>
-          <w:lang w:val="en-US"/>
-        </w:rPr>
-        <w:t>class that we get with Entity Framework.</w:t>
+        <w:t xml:space="preserve">hen we add </w:t>
+      </w:r>
+      <w:r>
+        <w:rPr>
+          <w:b/>
+          <w:bCs/>
+          <w:lang w:val="en-US"/>
+        </w:rPr>
+        <w:t>Entity Framework</w:t>
+      </w:r>
+      <w:r>
+        <w:rPr>
+          <w:lang w:val="en-US"/>
+        </w:rPr>
+        <w:t xml:space="preserve">, we need to </w:t>
+      </w:r>
+      <w:r>
+        <w:rPr>
+          <w:b/>
+          <w:bCs/>
+          <w:lang w:val="en-US"/>
+        </w:rPr>
+        <w:t>create an important class that derives from the DB context</w:t>
+      </w:r>
+      <w:r>
+        <w:rPr>
+          <w:b/>
+          <w:bCs/>
+          <w:lang w:val="en-US"/>
+        </w:rPr>
+        <w:t xml:space="preserve"> </w:t>
+      </w:r>
+      <w:r>
+        <w:rPr>
+          <w:b/>
+          <w:bCs/>
+          <w:lang w:val="en-US"/>
+        </w:rPr>
+        <w:t>class that we get with Entity Framework</w:t>
+      </w:r>
+      <w:r>
+        <w:rPr>
+          <w:lang w:val="en-US"/>
+        </w:rPr>
+        <w:t>.</w:t>
       </w:r>
       <w:r>
         <w:rPr>
@@ -4127,7 +4188,21 @@
         <w:rPr>
           <w:lang w:val="en-US"/>
         </w:rPr>
-        <w:t xml:space="preserve">his class acts as a bridge between our domain or entity classes and the database, and this </w:t>
+        <w:t xml:space="preserve">his </w:t>
+      </w:r>
+      <w:r>
+        <w:rPr>
+          <w:b/>
+          <w:bCs/>
+          <w:lang w:val="en-US"/>
+        </w:rPr>
+        <w:t>class acts as a bridge</w:t>
+      </w:r>
+      <w:r>
+        <w:rPr>
+          <w:lang w:val="en-US"/>
+        </w:rPr>
+        <w:t xml:space="preserve"> between our domain or entity classes and the database, and this </w:t>
       </w:r>
       <w:proofErr w:type="spellStart"/>
       <w:r>
@@ -4189,7 +4264,21 @@
         <w:rPr>
           <w:lang w:val="en-US"/>
         </w:rPr>
-        <w:t xml:space="preserve">With SQLite we don’t </w:t>
+        <w:t xml:space="preserve">With </w:t>
+      </w:r>
+      <w:r>
+        <w:rPr>
+          <w:b/>
+          <w:bCs/>
+          <w:lang w:val="en-US"/>
+        </w:rPr>
+        <w:t>SQLite</w:t>
+      </w:r>
+      <w:r>
+        <w:rPr>
+          <w:lang w:val="en-US"/>
+        </w:rPr>
+        <w:t xml:space="preserve"> we don’t </w:t>
       </w:r>
       <w:r>
         <w:rPr>
@@ -4207,7 +4296,35 @@
         <w:rPr>
           <w:lang w:val="en-US"/>
         </w:rPr>
-        <w:t xml:space="preserve">use querying, change tracking it </w:t>
+        <w:t xml:space="preserve">use </w:t>
+      </w:r>
+      <w:r>
+        <w:rPr>
+          <w:b/>
+          <w:bCs/>
+          <w:lang w:val="en-US"/>
+        </w:rPr>
+        <w:t>querying</w:t>
+      </w:r>
+      <w:r>
+        <w:rPr>
+          <w:lang w:val="en-US"/>
+        </w:rPr>
+        <w:t xml:space="preserve">, </w:t>
+      </w:r>
+      <w:r>
+        <w:rPr>
+          <w:b/>
+          <w:bCs/>
+          <w:lang w:val="en-US"/>
+        </w:rPr>
+        <w:t>change tracking</w:t>
+      </w:r>
+      <w:r>
+        <w:rPr>
+          <w:lang w:val="en-US"/>
+        </w:rPr>
+        <w:t xml:space="preserve"> it </w:t>
       </w:r>
       <w:r>
         <w:rPr>
@@ -4241,6 +4358,8 @@
       </w:r>
       <w:r>
         <w:rPr>
+          <w:b/>
+          <w:bCs/>
           <w:lang w:val="en-US"/>
         </w:rPr>
         <w:t>saves</w:t>
@@ -4299,7 +4418,15 @@
         <w:rPr>
           <w:lang w:val="en-US"/>
         </w:rPr>
-        <w:t>t also gives us concurrency</w:t>
+        <w:t xml:space="preserve">t also gives us </w:t>
+      </w:r>
+      <w:r>
+        <w:rPr>
+          <w:b/>
+          <w:bCs/>
+          <w:lang w:val="en-US"/>
+        </w:rPr>
+        <w:t>concurrency</w:t>
       </w:r>
       <w:r>
         <w:rPr>
@@ -4323,7 +4450,21 @@
         <w:rPr>
           <w:lang w:val="en-US"/>
         </w:rPr>
-        <w:t>t also deals with transactions and it provides automatic transaction management whilst querying</w:t>
+        <w:t xml:space="preserve">t also deals with </w:t>
+      </w:r>
+      <w:r>
+        <w:rPr>
+          <w:b/>
+          <w:bCs/>
+          <w:lang w:val="en-US"/>
+        </w:rPr>
+        <w:t>transactions</w:t>
+      </w:r>
+      <w:r>
+        <w:rPr>
+          <w:lang w:val="en-US"/>
+        </w:rPr>
+        <w:t xml:space="preserve"> and it provides automatic transaction management whilst querying</w:t>
       </w:r>
       <w:r>
         <w:rPr>
@@ -4347,7 +4488,21 @@
         <w:rPr>
           <w:lang w:val="en-US"/>
         </w:rPr>
-        <w:t>It includes first level caching out of the box, so repeated querying will return data from the</w:t>
+        <w:t xml:space="preserve">It includes first level </w:t>
+      </w:r>
+      <w:r>
+        <w:rPr>
+          <w:b/>
+          <w:bCs/>
+          <w:lang w:val="en-US"/>
+        </w:rPr>
+        <w:t>caching</w:t>
+      </w:r>
+      <w:r>
+        <w:rPr>
+          <w:lang w:val="en-US"/>
+        </w:rPr>
+        <w:t xml:space="preserve"> out of the box, so repeated querying will return data from the</w:t>
       </w:r>
       <w:r>
         <w:rPr>
@@ -4371,7 +4526,21 @@
         <w:rPr>
           <w:lang w:val="en-US"/>
         </w:rPr>
-        <w:t>It offers built in conventions, and when I was talking about why the ID property needs to be named,</w:t>
+        <w:t xml:space="preserve">It offers </w:t>
+      </w:r>
+      <w:r>
+        <w:rPr>
+          <w:b/>
+          <w:bCs/>
+          <w:lang w:val="en-US"/>
+        </w:rPr>
+        <w:t>built in conventions</w:t>
+      </w:r>
+      <w:r>
+        <w:rPr>
+          <w:lang w:val="en-US"/>
+        </w:rPr>
+        <w:t>, and when I was talking about why the ID property needs to be named,</w:t>
       </w:r>
       <w:r>
         <w:rPr>
@@ -4407,7 +4576,21 @@
         <w:rPr>
           <w:lang w:val="en-US"/>
         </w:rPr>
-        <w:t>We can also configure our entities, and there's ways to configure these so that we can override the</w:t>
+        <w:t xml:space="preserve">We can also </w:t>
+      </w:r>
+      <w:r>
+        <w:rPr>
+          <w:b/>
+          <w:bCs/>
+          <w:lang w:val="en-US"/>
+        </w:rPr>
+        <w:t>configure</w:t>
+      </w:r>
+      <w:r>
+        <w:rPr>
+          <w:lang w:val="en-US"/>
+        </w:rPr>
+        <w:t xml:space="preserve"> our entities, and there's ways to configure these so that we can override the</w:t>
       </w:r>
       <w:r>
         <w:rPr>
@@ -4431,22 +4614,34 @@
         <w:rPr>
           <w:lang w:val="en-US"/>
         </w:rPr>
-        <w:t>offers us migrations.</w:t>
-      </w:r>
-      <w:r>
-        <w:rPr>
-          <w:lang w:val="en-US"/>
-        </w:rPr>
-        <w:t xml:space="preserve"> </w:t>
-      </w:r>
-      <w:proofErr w:type="gramStart"/>
+        <w:t xml:space="preserve">offers us </w:t>
+      </w:r>
+      <w:r>
+        <w:rPr>
+          <w:b/>
+          <w:bCs/>
+          <w:lang w:val="en-US"/>
+        </w:rPr>
+        <w:t>migrations</w:t>
+      </w:r>
+      <w:r>
+        <w:rPr>
+          <w:lang w:val="en-US"/>
+        </w:rPr>
+        <w:t>.</w:t>
+      </w:r>
+      <w:r>
+        <w:rPr>
+          <w:lang w:val="en-US"/>
+        </w:rPr>
+        <w:t xml:space="preserve"> </w:t>
+      </w:r>
       <w:r>
         <w:rPr>
           <w:lang w:val="en-US"/>
         </w:rPr>
         <w:t>So</w:t>
       </w:r>
-      <w:proofErr w:type="gramEnd"/>
       <w:r>
         <w:rPr>
           <w:lang w:val="en-US"/>
@@ -4471,6 +4666,292 @@
         </w:rPr>
         <w:t>Entity framework can do this for us.</w:t>
       </w:r>
+    </w:p>
+    <w:p>
+      <w:pPr>
+        <w:rPr>
+          <w:lang w:val="en-US"/>
+        </w:rPr>
+      </w:pPr>
+    </w:p>
+    <w:p>
+      <w:pPr>
+        <w:pStyle w:val="a3"/>
+        <w:numPr>
+          <w:ilvl w:val="0"/>
+          <w:numId w:val="1"/>
+        </w:numPr>
+        <w:rPr>
+          <w:b/>
+          <w:bCs/>
+          <w:sz w:val="32"/>
+          <w:szCs w:val="32"/>
+          <w:lang w:val="en-US"/>
+        </w:rPr>
+      </w:pPr>
+      <w:r>
+        <w:rPr>
+          <w:b/>
+          <w:bCs/>
+          <w:sz w:val="32"/>
+          <w:szCs w:val="32"/>
+          <w:lang w:val="en-US"/>
+        </w:rPr>
+        <w:t>Use of EF</w:t>
+      </w:r>
+    </w:p>
+    <w:p>
+      <w:pPr>
+        <w:rPr>
+          <w:lang w:val="en-US"/>
+        </w:rPr>
+      </w:pPr>
+      <w:r>
+        <w:rPr>
+          <w:lang w:val="en-US"/>
+        </w:rPr>
+        <w:t xml:space="preserve">From the </w:t>
+      </w:r>
+      <w:proofErr w:type="spellStart"/>
+      <w:r>
+        <w:rPr>
+          <w:lang w:val="en-US"/>
+        </w:rPr>
+        <w:t>Nuget</w:t>
+      </w:r>
+      <w:proofErr w:type="spellEnd"/>
+      <w:r>
+        <w:rPr>
+          <w:lang w:val="en-US"/>
+        </w:rPr>
+        <w:t xml:space="preserve"> package we will install </w:t>
+      </w:r>
+      <w:r>
+        <w:rPr>
+          <w:lang w:val="en-US"/>
+        </w:rPr>
+        <w:t>the two Entity Framework packages that we need</w:t>
+      </w:r>
+      <w:r>
+        <w:rPr>
+          <w:lang w:val="en-US"/>
+        </w:rPr>
+        <w:t xml:space="preserve"> a</w:t>
+      </w:r>
+      <w:r>
+        <w:rPr>
+          <w:lang w:val="en-US"/>
+        </w:rPr>
+        <w:t xml:space="preserve">nd when we do install any packages then they get listed inside </w:t>
+      </w:r>
+      <w:proofErr w:type="spellStart"/>
+      <w:r>
+        <w:rPr>
+          <w:lang w:val="en-US"/>
+        </w:rPr>
+        <w:t>our</w:t>
+      </w:r>
+      <w:proofErr w:type="spellEnd"/>
+      <w:r>
+        <w:rPr>
+          <w:lang w:val="en-US"/>
+        </w:rPr>
+        <w:t xml:space="preserve"> </w:t>
+      </w:r>
+      <w:r>
+        <w:rPr>
+          <w:lang w:val="en-US"/>
+        </w:rPr>
+        <w:t>.</w:t>
+      </w:r>
+      <w:proofErr w:type="spellStart"/>
+      <w:r>
+        <w:rPr>
+          <w:lang w:val="en-US"/>
+        </w:rPr>
+        <w:t>csproj</w:t>
+      </w:r>
+      <w:proofErr w:type="spellEnd"/>
+      <w:r>
+        <w:rPr>
+          <w:lang w:val="en-US"/>
+        </w:rPr>
+        <w:t xml:space="preserve"> file.</w:t>
+      </w:r>
+    </w:p>
+    <w:p>
+      <w:pPr>
+        <w:rPr>
+          <w:lang w:val="en-US"/>
+        </w:rPr>
+      </w:pPr>
+      <w:r>
+        <w:rPr>
+          <w:lang w:val="en-US"/>
+        </w:rPr>
+        <w:drawing>
+          <wp:inline distT="0" distB="0" distL="0" distR="0" wp14:anchorId="4E419AF7" wp14:editId="7711707C">
+            <wp:extent cx="2949934" cy="613225"/>
+            <wp:effectExtent l="0" t="0" r="3175" b="0"/>
+            <wp:docPr id="841375991" name="Εικόνα 1"/>
+            <wp:cNvGraphicFramePr>
+              <a:graphicFrameLocks xmlns:a="http://schemas.openxmlformats.org/drawingml/2006/main" noChangeAspect="1"/>
+            </wp:cNvGraphicFramePr>
+            <a:graphic xmlns:a="http://schemas.openxmlformats.org/drawingml/2006/main">
+              <a:graphicData uri="http://schemas.openxmlformats.org/drawingml/2006/picture">
+                <pic:pic xmlns:pic="http://schemas.openxmlformats.org/drawingml/2006/picture">
+                  <pic:nvPicPr>
+                    <pic:cNvPr id="841375991" name=""/>
+                    <pic:cNvPicPr/>
+                  </pic:nvPicPr>
+                  <pic:blipFill>
+                    <a:blip r:embed="rId10"/>
+                    <a:stretch>
+                      <a:fillRect/>
+                    </a:stretch>
+                  </pic:blipFill>
+                  <pic:spPr>
+                    <a:xfrm>
+                      <a:off x="0" y="0"/>
+                      <a:ext cx="2960684" cy="615460"/>
+                    </a:xfrm>
+                    <a:prstGeom prst="rect">
+                      <a:avLst/>
+                    </a:prstGeom>
+                  </pic:spPr>
+                </pic:pic>
+              </a:graphicData>
+            </a:graphic>
+          </wp:inline>
+        </w:drawing>
+      </w:r>
+    </w:p>
+    <w:p>
+      <w:pPr>
+        <w:rPr>
+          <w:lang w:val="en-US"/>
+        </w:rPr>
+      </w:pPr>
+      <w:proofErr w:type="spellStart"/>
+      <w:r>
+        <w:rPr>
+          <w:lang w:val="en-US"/>
+        </w:rPr>
+        <w:t>Microsoft.</w:t>
+      </w:r>
+      <w:r>
+        <w:rPr>
+          <w:lang w:val="en-US"/>
+        </w:rPr>
+        <w:t>E</w:t>
+      </w:r>
+      <w:r>
+        <w:rPr>
+          <w:lang w:val="en-US"/>
+        </w:rPr>
+        <w:t>ntityFramework</w:t>
+      </w:r>
+      <w:r>
+        <w:rPr>
+          <w:lang w:val="en-US"/>
+        </w:rPr>
+        <w:t>Core.</w:t>
+      </w:r>
+      <w:r>
+        <w:rPr>
+          <w:lang w:val="en-US"/>
+        </w:rPr>
+        <w:t>SQLite</w:t>
+      </w:r>
+      <w:proofErr w:type="spellEnd"/>
+      <w:r>
+        <w:rPr>
+          <w:lang w:val="en-US"/>
+        </w:rPr>
+        <w:t xml:space="preserve"> version 8.0.8 (</w:t>
+      </w:r>
+      <w:r>
+        <w:rPr>
+          <w:lang w:val="en-US"/>
+        </w:rPr>
+        <w:t>matches .Net</w:t>
+      </w:r>
+      <w:r>
+        <w:rPr>
+          <w:lang w:val="en-US"/>
+        </w:rPr>
+        <w:t xml:space="preserve"> runtime </w:t>
+      </w:r>
+      <w:r>
+        <w:rPr>
+          <w:lang w:val="en-US"/>
+        </w:rPr>
+        <w:t>version</w:t>
+      </w:r>
+      <w:r>
+        <w:rPr>
+          <w:lang w:val="en-US"/>
+        </w:rPr>
+        <w:t>)</w:t>
+      </w:r>
+    </w:p>
+    <w:p>
+      <w:pPr>
+        <w:rPr>
+          <w:lang w:val="en-US"/>
+        </w:rPr>
+      </w:pPr>
+      <w:proofErr w:type="spellStart"/>
+      <w:r>
+        <w:rPr>
+          <w:lang w:val="en-US"/>
+        </w:rPr>
+        <w:t>Microsoft</w:t>
+      </w:r>
+      <w:r>
+        <w:rPr>
+          <w:lang w:val="en-US"/>
+        </w:rPr>
+        <w:t>.</w:t>
+      </w:r>
+      <w:r>
+        <w:rPr>
+          <w:lang w:val="en-US"/>
+        </w:rPr>
+        <w:t>EntityFramework</w:t>
+      </w:r>
+      <w:r>
+        <w:rPr>
+          <w:lang w:val="en-US"/>
+        </w:rPr>
+        <w:t>.D</w:t>
+      </w:r>
+      <w:r>
+        <w:rPr>
+          <w:lang w:val="en-US"/>
+        </w:rPr>
+        <w:t>esign</w:t>
+      </w:r>
+      <w:proofErr w:type="spellEnd"/>
+      <w:r>
+        <w:rPr>
+          <w:lang w:val="en-US"/>
+        </w:rPr>
+        <w:t xml:space="preserve"> </w:t>
+      </w:r>
+      <w:r>
+        <w:rPr>
+          <w:lang w:val="en-US"/>
+        </w:rPr>
+        <w:t>version 8.0.8 (matches .Net runtime version)</w:t>
+      </w:r>
+    </w:p>
+    <w:p>
+      <w:pPr>
+        <w:rPr>
+          <w:lang w:val="en-US"/>
+        </w:rPr>
+      </w:pPr>
     </w:p>
     <w:p>
       <w:pPr>

</xml_diff>

<commit_message>
Adding the DbContext Class and register it to the Services
</commit_message>
<xml_diff>
--- a/Doc.docx
+++ b/Doc.docx
@@ -1826,6 +1826,7 @@
         <w:t xml:space="preserve">then we will see all the different SDKs we have installed on our computer. When we create the project from the CLI it automatically creates it by using the latest SDK. But if I want to use an older one I need to create this </w:t>
       </w:r>
       <w:proofErr w:type="spellStart"/>
+      <w:proofErr w:type="gramStart"/>
       <w:r>
         <w:rPr>
           <w:i/>
@@ -1835,6 +1836,7 @@
         <w:t>global.json</w:t>
       </w:r>
       <w:proofErr w:type="spellEnd"/>
+      <w:proofErr w:type="gramEnd"/>
       <w:r>
         <w:rPr>
           <w:i/>
@@ -3355,6 +3357,7 @@
         <w:t xml:space="preserve"> are the </w:t>
       </w:r>
       <w:proofErr w:type="spellStart"/>
+      <w:proofErr w:type="gramStart"/>
       <w:r>
         <w:rPr>
           <w:lang w:val="en-US"/>
@@ -3362,6 +3365,7 @@
         <w:t>appsettings.Development.json</w:t>
       </w:r>
       <w:proofErr w:type="spellEnd"/>
+      <w:proofErr w:type="gramEnd"/>
       <w:r>
         <w:rPr>
           <w:lang w:val="en-US"/>
@@ -3931,6 +3935,7 @@
         <w:t xml:space="preserve">nd this nullable thing is actually part of the nullable flag that we have inside </w:t>
       </w:r>
       <w:proofErr w:type="spellStart"/>
+      <w:proofErr w:type="gramStart"/>
       <w:r>
         <w:rPr>
           <w:lang w:val="en-US"/>
@@ -3938,6 +3943,7 @@
         <w:t>our</w:t>
       </w:r>
       <w:proofErr w:type="spellEnd"/>
+      <w:proofErr w:type="gramEnd"/>
       <w:r>
         <w:rPr>
           <w:lang w:val="en-US"/>
@@ -4745,6 +4751,7 @@
         <w:t xml:space="preserve">nd when we do install any packages then they get listed inside </w:t>
       </w:r>
       <w:proofErr w:type="spellStart"/>
+      <w:proofErr w:type="gramStart"/>
       <w:r>
         <w:rPr>
           <w:lang w:val="en-US"/>
@@ -4752,6 +4759,7 @@
         <w:t>our</w:t>
       </w:r>
       <w:proofErr w:type="spellEnd"/>
+      <w:proofErr w:type="gramEnd"/>
       <w:r>
         <w:rPr>
           <w:lang w:val="en-US"/>
@@ -4833,6 +4841,7 @@
         </w:rPr>
       </w:pPr>
       <w:proofErr w:type="spellStart"/>
+      <w:proofErr w:type="gramStart"/>
       <w:r>
         <w:rPr>
           <w:lang w:val="en-US"/>
@@ -4864,6 +4873,7 @@
         <w:t>SQLite</w:t>
       </w:r>
       <w:proofErr w:type="spellEnd"/>
+      <w:proofErr w:type="gramEnd"/>
       <w:r>
         <w:rPr>
           <w:lang w:val="en-US"/>
@@ -4902,6 +4912,7 @@
         </w:rPr>
       </w:pPr>
       <w:proofErr w:type="spellStart"/>
+      <w:proofErr w:type="gramStart"/>
       <w:r>
         <w:rPr>
           <w:lang w:val="en-US"/>
@@ -4933,6 +4944,7 @@
         <w:t>esign</w:t>
       </w:r>
       <w:proofErr w:type="spellEnd"/>
+      <w:proofErr w:type="gramEnd"/>
       <w:r>
         <w:rPr>
           <w:lang w:val="en-US"/>
@@ -4959,6 +4971,927 @@
           <w:lang w:val="en-US"/>
         </w:rPr>
       </w:pPr>
+    </w:p>
+    <w:p>
+      <w:pPr>
+        <w:rPr>
+          <w:lang w:val="en-US"/>
+        </w:rPr>
+      </w:pPr>
+    </w:p>
+    <w:p>
+      <w:pPr>
+        <w:rPr>
+          <w:lang w:val="en-US"/>
+        </w:rPr>
+      </w:pPr>
+    </w:p>
+    <w:p>
+      <w:pPr>
+        <w:rPr>
+          <w:lang w:val="en-US"/>
+        </w:rPr>
+      </w:pPr>
+    </w:p>
+    <w:p>
+      <w:pPr>
+        <w:pStyle w:val="a3"/>
+        <w:numPr>
+          <w:ilvl w:val="0"/>
+          <w:numId w:val="1"/>
+        </w:numPr>
+        <w:rPr>
+          <w:b/>
+          <w:bCs/>
+          <w:sz w:val="32"/>
+          <w:szCs w:val="32"/>
+          <w:lang w:val="en-US"/>
+        </w:rPr>
+      </w:pPr>
+      <w:r>
+        <w:rPr>
+          <w:b/>
+          <w:bCs/>
+          <w:sz w:val="32"/>
+          <w:szCs w:val="32"/>
+          <w:lang w:val="en-US"/>
+        </w:rPr>
+        <w:lastRenderedPageBreak/>
+        <w:t xml:space="preserve">Adding </w:t>
+      </w:r>
+      <w:proofErr w:type="spellStart"/>
+      <w:r>
+        <w:rPr>
+          <w:b/>
+          <w:bCs/>
+          <w:sz w:val="32"/>
+          <w:szCs w:val="32"/>
+          <w:lang w:val="en-US"/>
+        </w:rPr>
+        <w:t>DbContext</w:t>
+      </w:r>
+      <w:proofErr w:type="spellEnd"/>
+      <w:r>
+        <w:rPr>
+          <w:b/>
+          <w:bCs/>
+          <w:sz w:val="32"/>
+          <w:szCs w:val="32"/>
+          <w:lang w:val="en-US"/>
+        </w:rPr>
+        <w:t xml:space="preserve"> in our class</w:t>
+      </w:r>
+    </w:p>
+    <w:p>
+      <w:pPr>
+        <w:rPr>
+          <w:lang w:val="en-US"/>
+        </w:rPr>
+      </w:pPr>
+      <w:r>
+        <w:rPr>
+          <w:lang w:val="en-US"/>
+        </w:rPr>
+        <w:t>I</w:t>
+      </w:r>
+      <w:r>
+        <w:rPr>
+          <w:lang w:val="en-US"/>
+        </w:rPr>
+        <w:t>nside the API create a new folder and call it data</w:t>
+      </w:r>
+      <w:r>
+        <w:rPr>
+          <w:lang w:val="en-US"/>
+        </w:rPr>
+        <w:t>,</w:t>
+      </w:r>
+      <w:r>
+        <w:rPr>
+          <w:lang w:val="en-US"/>
+        </w:rPr>
+        <w:t xml:space="preserve"> inside </w:t>
+      </w:r>
+      <w:r>
+        <w:rPr>
+          <w:lang w:val="en-US"/>
+        </w:rPr>
+        <w:t xml:space="preserve">the </w:t>
+      </w:r>
+      <w:r>
+        <w:rPr>
+          <w:lang w:val="en-US"/>
+        </w:rPr>
+        <w:t>data folder create a new file</w:t>
+      </w:r>
+      <w:r>
+        <w:rPr>
+          <w:lang w:val="en-US"/>
+        </w:rPr>
+        <w:t xml:space="preserve"> </w:t>
+      </w:r>
+      <w:r>
+        <w:rPr>
+          <w:lang w:val="en-US"/>
+        </w:rPr>
+        <w:t xml:space="preserve">call this </w:t>
+      </w:r>
+      <w:proofErr w:type="spellStart"/>
+      <w:r>
+        <w:rPr>
+          <w:lang w:val="en-US"/>
+        </w:rPr>
+        <w:t>D</w:t>
+      </w:r>
+      <w:r>
+        <w:rPr>
+          <w:lang w:val="en-US"/>
+        </w:rPr>
+        <w:t>ata</w:t>
+      </w:r>
+      <w:r>
+        <w:rPr>
+          <w:lang w:val="en-US"/>
+        </w:rPr>
+        <w:t>C</w:t>
+      </w:r>
+      <w:r>
+        <w:rPr>
+          <w:lang w:val="en-US"/>
+        </w:rPr>
+        <w:t>ontext</w:t>
+      </w:r>
+      <w:proofErr w:type="spellEnd"/>
+      <w:r>
+        <w:rPr>
+          <w:lang w:val="en-US"/>
+        </w:rPr>
+        <w:t xml:space="preserve">. </w:t>
+      </w:r>
+      <w:r>
+        <w:rPr>
+          <w:b/>
+          <w:bCs/>
+          <w:lang w:val="en-US"/>
+        </w:rPr>
+        <w:t>W</w:t>
+      </w:r>
+      <w:r>
+        <w:rPr>
+          <w:b/>
+          <w:bCs/>
+          <w:lang w:val="en-US"/>
+        </w:rPr>
+        <w:t xml:space="preserve">e need to derive from an Entity framework class called </w:t>
+      </w:r>
+      <w:proofErr w:type="spellStart"/>
+      <w:r>
+        <w:rPr>
+          <w:b/>
+          <w:bCs/>
+          <w:lang w:val="en-US"/>
+        </w:rPr>
+        <w:t>Dbcontext</w:t>
+      </w:r>
+      <w:proofErr w:type="spellEnd"/>
+      <w:r>
+        <w:rPr>
+          <w:lang w:val="en-US"/>
+        </w:rPr>
+        <w:t>.</w:t>
+      </w:r>
+      <w:r>
+        <w:rPr>
+          <w:lang w:val="en-US"/>
+        </w:rPr>
+        <w:t xml:space="preserve"> </w:t>
+      </w:r>
+      <w:r>
+        <w:rPr>
+          <w:lang w:val="en-US"/>
+        </w:rPr>
+        <w:t>We need to tell it where to find our database and how to get to our database.</w:t>
+      </w:r>
+      <w:r>
+        <w:rPr>
+          <w:lang w:val="en-US"/>
+        </w:rPr>
+        <w:t xml:space="preserve"> </w:t>
+      </w:r>
+      <w:r>
+        <w:rPr>
+          <w:b/>
+          <w:bCs/>
+          <w:lang w:val="en-US"/>
+        </w:rPr>
+        <w:t>A</w:t>
+      </w:r>
+      <w:r>
+        <w:rPr>
+          <w:b/>
+          <w:bCs/>
+          <w:lang w:val="en-US"/>
+        </w:rPr>
+        <w:t xml:space="preserve"> </w:t>
+      </w:r>
+      <w:proofErr w:type="spellStart"/>
+      <w:r>
+        <w:rPr>
+          <w:b/>
+          <w:bCs/>
+          <w:lang w:val="en-US"/>
+        </w:rPr>
+        <w:t>Dbcontext</w:t>
+      </w:r>
+      <w:proofErr w:type="spellEnd"/>
+      <w:r>
+        <w:rPr>
+          <w:b/>
+          <w:bCs/>
+          <w:lang w:val="en-US"/>
+        </w:rPr>
+        <w:t xml:space="preserve"> instance represents a session</w:t>
+      </w:r>
+      <w:r>
+        <w:rPr>
+          <w:b/>
+          <w:bCs/>
+          <w:lang w:val="en-US"/>
+        </w:rPr>
+        <w:t xml:space="preserve"> </w:t>
+      </w:r>
+      <w:r>
+        <w:rPr>
+          <w:b/>
+          <w:bCs/>
+          <w:lang w:val="en-US"/>
+        </w:rPr>
+        <w:t>between the database and can be used to query and save instances of our entities.</w:t>
+      </w:r>
+      <w:r>
+        <w:rPr>
+          <w:b/>
+          <w:bCs/>
+          <w:lang w:val="en-US"/>
+        </w:rPr>
+        <w:t xml:space="preserve"> </w:t>
+      </w:r>
+      <w:r>
+        <w:rPr>
+          <w:lang w:val="en-US"/>
+        </w:rPr>
+        <w:t xml:space="preserve">We have </w:t>
+      </w:r>
+      <w:r>
+        <w:rPr>
+          <w:lang w:val="en-US"/>
+        </w:rPr>
+        <w:t>an entity called the app user</w:t>
+      </w:r>
+      <w:r>
+        <w:rPr>
+          <w:lang w:val="en-US"/>
+        </w:rPr>
+        <w:t xml:space="preserve"> a</w:t>
+      </w:r>
+      <w:r>
+        <w:rPr>
+          <w:lang w:val="en-US"/>
+        </w:rPr>
+        <w:t xml:space="preserve">nd the </w:t>
+      </w:r>
+      <w:proofErr w:type="spellStart"/>
+      <w:r>
+        <w:rPr>
+          <w:lang w:val="en-US"/>
+        </w:rPr>
+        <w:t>Dbcontext</w:t>
+      </w:r>
+      <w:proofErr w:type="spellEnd"/>
+      <w:r>
+        <w:rPr>
+          <w:lang w:val="en-US"/>
+        </w:rPr>
+        <w:t xml:space="preserve"> is a combination of the unit of work and repository patterns.</w:t>
+      </w:r>
+    </w:p>
+    <w:p>
+      <w:pPr>
+        <w:rPr>
+          <w:lang w:val="en-US"/>
+        </w:rPr>
+      </w:pPr>
+      <w:r>
+        <w:rPr>
+          <w:b/>
+          <w:bCs/>
+          <w:lang w:val="en-US"/>
+        </w:rPr>
+        <w:t>W</w:t>
+      </w:r>
+      <w:r>
+        <w:rPr>
+          <w:b/>
+          <w:bCs/>
+          <w:lang w:val="en-US"/>
+        </w:rPr>
+        <w:t>e need to generate a constructor that gives our data context some options.</w:t>
+      </w:r>
+      <w:r>
+        <w:rPr>
+          <w:b/>
+          <w:bCs/>
+          <w:lang w:val="en-US"/>
+        </w:rPr>
+        <w:t xml:space="preserve"> </w:t>
+      </w:r>
+      <w:r>
+        <w:rPr>
+          <w:lang w:val="en-US"/>
+        </w:rPr>
+        <w:t>W</w:t>
+      </w:r>
+      <w:r>
+        <w:rPr>
+          <w:lang w:val="en-US"/>
+        </w:rPr>
+        <w:t>hen a new instance of this data context is created then the constructor is executed.</w:t>
+      </w:r>
+      <w:r>
+        <w:rPr>
+          <w:lang w:val="en-US"/>
+        </w:rPr>
+        <w:t xml:space="preserve"> I</w:t>
+      </w:r>
+      <w:r>
+        <w:rPr>
+          <w:lang w:val="en-US"/>
+        </w:rPr>
+        <w:t>n this case it allows us to pass some options to the parent class</w:t>
+      </w:r>
+      <w:r>
+        <w:rPr>
+          <w:lang w:val="en-US"/>
+        </w:rPr>
+        <w:t xml:space="preserve"> t</w:t>
+      </w:r>
+      <w:r>
+        <w:rPr>
+          <w:lang w:val="en-US"/>
+        </w:rPr>
+        <w:t>he DB context</w:t>
+      </w:r>
+      <w:r>
+        <w:rPr>
+          <w:lang w:val="en-US"/>
+        </w:rPr>
+        <w:t xml:space="preserve"> and t</w:t>
+      </w:r>
+      <w:r>
+        <w:rPr>
+          <w:lang w:val="en-US"/>
+        </w:rPr>
+        <w:t>hose options will be our database connection string, for example.</w:t>
+      </w:r>
+    </w:p>
+    <w:p>
+      <w:pPr>
+        <w:rPr>
+          <w:lang w:val="en-US"/>
+        </w:rPr>
+      </w:pPr>
+      <w:r>
+        <w:rPr>
+          <w:lang w:val="en-US"/>
+        </w:rPr>
+        <w:t>Usual way of creating a class with a contractor</w:t>
+      </w:r>
+    </w:p>
+    <w:p>
+      <w:pPr>
+        <w:rPr>
+          <w:lang w:val="en-US"/>
+        </w:rPr>
+      </w:pPr>
+      <w:r>
+        <w:rPr>
+          <w:lang w:val="en-US"/>
+        </w:rPr>
+        <w:drawing>
+          <wp:inline distT="0" distB="0" distL="0" distR="0" wp14:anchorId="2D8E53A7" wp14:editId="1F4B8C1B">
+            <wp:extent cx="4063116" cy="1245400"/>
+            <wp:effectExtent l="0" t="0" r="0" b="0"/>
+            <wp:docPr id="705898175" name="Εικόνα 1"/>
+            <wp:cNvGraphicFramePr>
+              <a:graphicFrameLocks xmlns:a="http://schemas.openxmlformats.org/drawingml/2006/main" noChangeAspect="1"/>
+            </wp:cNvGraphicFramePr>
+            <a:graphic xmlns:a="http://schemas.openxmlformats.org/drawingml/2006/main">
+              <a:graphicData uri="http://schemas.openxmlformats.org/drawingml/2006/picture">
+                <pic:pic xmlns:pic="http://schemas.openxmlformats.org/drawingml/2006/picture">
+                  <pic:nvPicPr>
+                    <pic:cNvPr id="705898175" name=""/>
+                    <pic:cNvPicPr/>
+                  </pic:nvPicPr>
+                  <pic:blipFill>
+                    <a:blip r:embed="rId11"/>
+                    <a:stretch>
+                      <a:fillRect/>
+                    </a:stretch>
+                  </pic:blipFill>
+                  <pic:spPr>
+                    <a:xfrm>
+                      <a:off x="0" y="0"/>
+                      <a:ext cx="4075205" cy="1249105"/>
+                    </a:xfrm>
+                    <a:prstGeom prst="rect">
+                      <a:avLst/>
+                    </a:prstGeom>
+                  </pic:spPr>
+                </pic:pic>
+              </a:graphicData>
+            </a:graphic>
+          </wp:inline>
+        </w:drawing>
+      </w:r>
+    </w:p>
+    <w:p>
+      <w:pPr>
+        <w:rPr>
+          <w:lang w:val="en-US"/>
+        </w:rPr>
+      </w:pPr>
+      <w:r>
+        <w:rPr>
+          <w:lang w:val="en-US"/>
+        </w:rPr>
+        <w:t xml:space="preserve">And </w:t>
+      </w:r>
+      <w:r>
+        <w:rPr>
+          <w:lang w:val="en-US"/>
+        </w:rPr>
+        <w:t>the</w:t>
+      </w:r>
+      <w:r>
+        <w:rPr>
+          <w:lang w:val="en-US"/>
+        </w:rPr>
+        <w:t xml:space="preserve"> option to use a primary constructor</w:t>
+      </w:r>
+      <w:r>
+        <w:rPr>
+          <w:lang w:val="en-US"/>
+        </w:rPr>
+        <w:t>:</w:t>
+      </w:r>
+    </w:p>
+    <w:p>
+      <w:pPr>
+        <w:rPr>
+          <w:lang w:val="en-US"/>
+        </w:rPr>
+      </w:pPr>
+      <w:r>
+        <w:rPr>
+          <w:lang w:val="en-US"/>
+        </w:rPr>
+        <w:drawing>
+          <wp:inline distT="0" distB="0" distL="0" distR="0" wp14:anchorId="1DCE2DF6" wp14:editId="7CC5F31B">
+            <wp:extent cx="4595854" cy="814483"/>
+            <wp:effectExtent l="0" t="0" r="0" b="5080"/>
+            <wp:docPr id="225997552" name="Εικόνα 1"/>
+            <wp:cNvGraphicFramePr>
+              <a:graphicFrameLocks xmlns:a="http://schemas.openxmlformats.org/drawingml/2006/main" noChangeAspect="1"/>
+            </wp:cNvGraphicFramePr>
+            <a:graphic xmlns:a="http://schemas.openxmlformats.org/drawingml/2006/main">
+              <a:graphicData uri="http://schemas.openxmlformats.org/drawingml/2006/picture">
+                <pic:pic xmlns:pic="http://schemas.openxmlformats.org/drawingml/2006/picture">
+                  <pic:nvPicPr>
+                    <pic:cNvPr id="225997552" name=""/>
+                    <pic:cNvPicPr/>
+                  </pic:nvPicPr>
+                  <pic:blipFill>
+                    <a:blip r:embed="rId12"/>
+                    <a:stretch>
+                      <a:fillRect/>
+                    </a:stretch>
+                  </pic:blipFill>
+                  <pic:spPr>
+                    <a:xfrm>
+                      <a:off x="0" y="0"/>
+                      <a:ext cx="4606281" cy="816331"/>
+                    </a:xfrm>
+                    <a:prstGeom prst="rect">
+                      <a:avLst/>
+                    </a:prstGeom>
+                  </pic:spPr>
+                </pic:pic>
+              </a:graphicData>
+            </a:graphic>
+          </wp:inline>
+        </w:drawing>
+      </w:r>
+    </w:p>
+    <w:p>
+      <w:pPr>
+        <w:rPr>
+          <w:lang w:val="en-US"/>
+        </w:rPr>
+      </w:pPr>
+      <w:r>
+        <w:rPr>
+          <w:lang w:val="en-US"/>
+        </w:rPr>
+        <w:t>.N</w:t>
+      </w:r>
+      <w:r>
+        <w:rPr>
+          <w:lang w:val="en-US"/>
+        </w:rPr>
+        <w:t>et eight comes with C sharp 12</w:t>
+      </w:r>
+      <w:r>
+        <w:rPr>
+          <w:lang w:val="en-US"/>
+        </w:rPr>
+        <w:t xml:space="preserve"> </w:t>
+      </w:r>
+      <w:r>
+        <w:rPr>
+          <w:lang w:val="en-US"/>
+        </w:rPr>
+        <w:t>And one of the features of C sharp 12 is this concept of a primary constructor.</w:t>
+      </w:r>
+    </w:p>
+    <w:p>
+      <w:pPr>
+        <w:rPr>
+          <w:lang w:val="en-US"/>
+        </w:rPr>
+      </w:pPr>
+      <w:r>
+        <w:rPr>
+          <w:lang w:val="en-US"/>
+        </w:rPr>
+        <w:t xml:space="preserve">Now another thing that we're going to add inside here is we need to </w:t>
+      </w:r>
+      <w:r>
+        <w:rPr>
+          <w:b/>
+          <w:bCs/>
+          <w:lang w:val="en-US"/>
+        </w:rPr>
+        <w:t>tell our DB context about our entities.</w:t>
+      </w:r>
+      <w:r>
+        <w:rPr>
+          <w:b/>
+          <w:bCs/>
+          <w:lang w:val="en-US"/>
+        </w:rPr>
+        <w:t xml:space="preserve"> </w:t>
+      </w:r>
+      <w:r>
+        <w:rPr>
+          <w:lang w:val="en-US"/>
+        </w:rPr>
+        <w:t xml:space="preserve">We use a </w:t>
+      </w:r>
+      <w:proofErr w:type="spellStart"/>
+      <w:r>
+        <w:rPr>
+          <w:lang w:val="en-US"/>
+        </w:rPr>
+        <w:t>DbSet</w:t>
+      </w:r>
+      <w:proofErr w:type="spellEnd"/>
+      <w:r>
+        <w:rPr>
+          <w:lang w:val="en-US"/>
+        </w:rPr>
+        <w:t xml:space="preserve">&lt;&gt; </w:t>
+      </w:r>
+      <w:r>
+        <w:rPr>
+          <w:lang w:val="en-US"/>
+        </w:rPr>
+        <w:t xml:space="preserve">a </w:t>
+      </w:r>
+      <w:proofErr w:type="spellStart"/>
+      <w:r>
+        <w:rPr>
+          <w:lang w:val="en-US"/>
+        </w:rPr>
+        <w:t>D</w:t>
+      </w:r>
+      <w:r>
+        <w:rPr>
+          <w:lang w:val="en-US"/>
+        </w:rPr>
+        <w:t>bS</w:t>
+      </w:r>
+      <w:r>
+        <w:rPr>
+          <w:lang w:val="en-US"/>
+        </w:rPr>
+        <w:t>et</w:t>
+      </w:r>
+      <w:proofErr w:type="spellEnd"/>
+      <w:r>
+        <w:rPr>
+          <w:lang w:val="en-US"/>
+        </w:rPr>
+        <w:t xml:space="preserve"> can be used to query and save instances of</w:t>
+      </w:r>
+      <w:r>
+        <w:rPr>
+          <w:lang w:val="en-US"/>
+        </w:rPr>
+        <w:t xml:space="preserve"> </w:t>
+      </w:r>
+      <w:r>
+        <w:rPr>
+          <w:lang w:val="en-US"/>
+        </w:rPr>
+        <w:t>a type of entity.</w:t>
+      </w:r>
+      <w:r>
+        <w:rPr>
+          <w:lang w:val="en-US"/>
+        </w:rPr>
+        <w:t xml:space="preserve"> W</w:t>
+      </w:r>
+      <w:r>
+        <w:rPr>
+          <w:lang w:val="en-US"/>
+        </w:rPr>
+        <w:t xml:space="preserve">e use </w:t>
+      </w:r>
+      <w:proofErr w:type="spellStart"/>
+      <w:r>
+        <w:rPr>
+          <w:lang w:val="en-US"/>
+        </w:rPr>
+        <w:t>Linq</w:t>
+      </w:r>
+      <w:proofErr w:type="spellEnd"/>
+      <w:r>
+        <w:rPr>
+          <w:lang w:val="en-US"/>
+        </w:rPr>
+        <w:t xml:space="preserve"> queries against a DB set, which are then translated into queries against the database.</w:t>
+      </w:r>
+      <w:r>
+        <w:rPr>
+          <w:lang w:val="en-US"/>
+        </w:rPr>
+        <w:t xml:space="preserve"> I</w:t>
+      </w:r>
+      <w:r>
+        <w:rPr>
+          <w:lang w:val="en-US"/>
+        </w:rPr>
+        <w:t xml:space="preserve">f we call this </w:t>
+      </w:r>
+      <w:r>
+        <w:rPr>
+          <w:lang w:val="en-US"/>
+        </w:rPr>
+        <w:t>prop U</w:t>
+      </w:r>
+      <w:r>
+        <w:rPr>
+          <w:lang w:val="en-US"/>
+        </w:rPr>
+        <w:t>sers then this is going to be the name of our table in our database.</w:t>
+      </w:r>
+    </w:p>
+    <w:p>
+      <w:pPr>
+        <w:rPr>
+          <w:lang w:val="en-US"/>
+        </w:rPr>
+      </w:pPr>
+      <w:r>
+        <w:rPr>
+          <w:b/>
+          <w:bCs/>
+          <w:lang w:val="en-US"/>
+        </w:rPr>
+        <w:t xml:space="preserve">It will use </w:t>
+      </w:r>
+      <w:r>
+        <w:rPr>
+          <w:b/>
+          <w:bCs/>
+          <w:lang w:val="en-US"/>
+        </w:rPr>
+        <w:t xml:space="preserve">the ID </w:t>
+      </w:r>
+      <w:r>
+        <w:rPr>
+          <w:b/>
+          <w:bCs/>
+          <w:lang w:val="en-US"/>
+        </w:rPr>
+        <w:t>as the primary key for the database</w:t>
+      </w:r>
+      <w:r>
+        <w:rPr>
+          <w:lang w:val="en-US"/>
+        </w:rPr>
+        <w:t xml:space="preserve"> if I was to call it something </w:t>
+      </w:r>
+      <w:r>
+        <w:rPr>
+          <w:lang w:val="en-US"/>
+        </w:rPr>
+        <w:t>else</w:t>
+      </w:r>
+      <w:r>
+        <w:rPr>
+          <w:lang w:val="en-US"/>
+        </w:rPr>
+        <w:t xml:space="preserve"> </w:t>
+      </w:r>
+      <w:r>
+        <w:rPr>
+          <w:lang w:val="en-US"/>
+        </w:rPr>
+        <w:t>anything but ID then this would not be valid or Entity Framework</w:t>
+      </w:r>
+      <w:r>
+        <w:rPr>
+          <w:lang w:val="en-US"/>
+        </w:rPr>
+        <w:t xml:space="preserve"> </w:t>
+      </w:r>
+      <w:r>
+        <w:rPr>
+          <w:lang w:val="en-US"/>
+        </w:rPr>
+        <w:t>would not know which one of these to choose to use as a primary key.</w:t>
+      </w:r>
+      <w:r>
+        <w:rPr>
+          <w:lang w:val="en-US"/>
+        </w:rPr>
+        <w:t xml:space="preserve"> </w:t>
+      </w:r>
+      <w:r>
+        <w:rPr>
+          <w:b/>
+          <w:bCs/>
+          <w:lang w:val="en-US"/>
+        </w:rPr>
+        <w:t>Then we need to tell our application about this DB context class.</w:t>
+      </w:r>
+      <w:r>
+        <w:rPr>
+          <w:b/>
+          <w:bCs/>
+          <w:lang w:val="en-US"/>
+        </w:rPr>
+        <w:t xml:space="preserve"> </w:t>
+      </w:r>
+      <w:r>
+        <w:rPr>
+          <w:lang w:val="en-US"/>
+        </w:rPr>
+        <w:t>Similarly,</w:t>
+      </w:r>
+      <w:r>
+        <w:rPr>
+          <w:lang w:val="en-US"/>
+        </w:rPr>
+        <w:t xml:space="preserve"> when w</w:t>
+      </w:r>
+      <w:r>
+        <w:rPr>
+          <w:lang w:val="en-US"/>
+        </w:rPr>
+        <w:t xml:space="preserve">e add a new service to our application, we need to </w:t>
+      </w:r>
+      <w:r>
+        <w:rPr>
+          <w:b/>
+          <w:bCs/>
+          <w:lang w:val="en-US"/>
+        </w:rPr>
+        <w:t>register it in</w:t>
+      </w:r>
+      <w:r>
+        <w:rPr>
+          <w:b/>
+          <w:bCs/>
+          <w:lang w:val="en-US"/>
+        </w:rPr>
+        <w:t xml:space="preserve"> </w:t>
+      </w:r>
+      <w:r>
+        <w:rPr>
+          <w:b/>
+          <w:bCs/>
+          <w:lang w:val="en-US"/>
+        </w:rPr>
+        <w:t>the program class</w:t>
+      </w:r>
+      <w:r>
+        <w:rPr>
+          <w:lang w:val="en-US"/>
+        </w:rPr>
+        <w:t>, t</w:t>
+      </w:r>
+      <w:r>
+        <w:rPr>
+          <w:lang w:val="en-US"/>
+        </w:rPr>
+        <w:t>hen we pass the options</w:t>
+      </w:r>
+      <w:r>
+        <w:rPr>
+          <w:lang w:val="en-US"/>
+        </w:rPr>
+        <w:t>, b</w:t>
+      </w:r>
+      <w:r>
+        <w:rPr>
+          <w:lang w:val="en-US"/>
+        </w:rPr>
+        <w:t xml:space="preserve">ecause when we add a service or register a service </w:t>
+      </w:r>
+      <w:r>
+        <w:rPr>
+          <w:lang w:val="en-US"/>
+        </w:rPr>
+        <w:t>it is</w:t>
+      </w:r>
+      <w:r>
+        <w:rPr>
+          <w:lang w:val="en-US"/>
+        </w:rPr>
+        <w:t xml:space="preserve"> going to use this is via dependency injection and through dependency injection, then dot net</w:t>
+      </w:r>
+      <w:r>
+        <w:rPr>
+          <w:lang w:val="en-US"/>
+        </w:rPr>
+        <w:t xml:space="preserve"> </w:t>
+      </w:r>
+      <w:r>
+        <w:rPr>
+          <w:lang w:val="en-US"/>
+        </w:rPr>
+        <w:t>is going to create a new instance of our data context class.</w:t>
+      </w:r>
+      <w:r>
+        <w:rPr>
+          <w:lang w:val="en-US"/>
+        </w:rPr>
+        <w:t xml:space="preserve"> Then </w:t>
+      </w:r>
+      <w:r>
+        <w:rPr>
+          <w:lang w:val="en-US"/>
+        </w:rPr>
+        <w:t>via the constructor, it's going to pas</w:t>
+      </w:r>
+      <w:r>
+        <w:rPr>
+          <w:lang w:val="en-US"/>
+        </w:rPr>
+        <w:t>s</w:t>
+      </w:r>
+      <w:r>
+        <w:rPr>
+          <w:lang w:val="en-US"/>
+        </w:rPr>
+        <w:t xml:space="preserve"> the options that we specify when we register this</w:t>
+      </w:r>
+      <w:r>
+        <w:rPr>
+          <w:lang w:val="en-US"/>
+        </w:rPr>
+        <w:t xml:space="preserve"> </w:t>
+      </w:r>
+      <w:r>
+        <w:rPr>
+          <w:lang w:val="en-US"/>
+        </w:rPr>
+        <w:t>service.</w:t>
+      </w:r>
+      <w:r>
+        <w:rPr>
+          <w:lang w:val="en-US"/>
+        </w:rPr>
+        <w:t xml:space="preserve"> The connection </w:t>
+      </w:r>
+      <w:r>
+        <w:rPr>
+          <w:lang w:val="en-US"/>
+        </w:rPr>
+        <w:t>string we're going to get this from configuration.</w:t>
+      </w:r>
     </w:p>
     <w:p>
       <w:pPr>

</xml_diff>

<commit_message>
Creating the connection string and add the first migration
</commit_message>
<xml_diff>
--- a/Doc.docx
+++ b/Doc.docx
@@ -1771,21 +1771,7 @@
         <w:rPr>
           <w:lang w:val="en-US"/>
         </w:rPr>
-        <w:t xml:space="preserve">In the </w:t>
-      </w:r>
-      <w:proofErr w:type="spellStart"/>
-      <w:r>
-        <w:rPr>
-          <w:lang w:val="en-US"/>
-        </w:rPr>
-        <w:t>cmd</w:t>
-      </w:r>
-      <w:proofErr w:type="spellEnd"/>
-      <w:r>
-        <w:rPr>
-          <w:lang w:val="en-US"/>
-        </w:rPr>
-        <w:t xml:space="preserve"> id we run </w:t>
+        <w:t xml:space="preserve">In the cmd id we run </w:t>
       </w:r>
       <w:r>
         <w:rPr>
@@ -1825,8 +1811,6 @@
         </w:rPr>
         <w:t xml:space="preserve">then we will see all the different SDKs we have installed on our computer. When we create the project from the CLI it automatically creates it by using the latest SDK. But if I want to use an older one I need to create this </w:t>
       </w:r>
-      <w:proofErr w:type="spellStart"/>
-      <w:proofErr w:type="gramStart"/>
       <w:r>
         <w:rPr>
           <w:i/>
@@ -1835,8 +1819,6 @@
         </w:rPr>
         <w:t>global.json</w:t>
       </w:r>
-      <w:proofErr w:type="spellEnd"/>
-      <w:proofErr w:type="gramEnd"/>
       <w:r>
         <w:rPr>
           <w:i/>
@@ -1978,21 +1960,7 @@
           <w:lang w:val="en-US"/>
         </w:rPr>
         <w:lastRenderedPageBreak/>
-        <w:t xml:space="preserve">add, new, </w:t>
-      </w:r>
-      <w:proofErr w:type="spellStart"/>
-      <w:r>
-        <w:rPr>
-          <w:lang w:val="en-US"/>
-        </w:rPr>
-        <w:t>sln</w:t>
-      </w:r>
-      <w:proofErr w:type="spellEnd"/>
-      <w:r>
-        <w:rPr>
-          <w:lang w:val="en-US"/>
-        </w:rPr>
-        <w:t xml:space="preserve"> are the most common commands.</w:t>
+        <w:t>add, new, sln are the most common commands.</w:t>
       </w:r>
     </w:p>
     <w:p>
@@ -2020,16 +1988,14 @@
         </w:rPr>
         <w:t xml:space="preserve">Type </w:t>
       </w:r>
-      <w:proofErr w:type="spellStart"/>
       <w:r>
         <w:rPr>
           <w:i/>
           <w:iCs/>
           <w:lang w:val="en-US"/>
         </w:rPr>
-        <w:t>mkdir</w:t>
-      </w:r>
-      <w:proofErr w:type="spellEnd"/>
+        <w:t>mkdir ProfessionalsConnectApp</w:t>
+      </w:r>
       <w:r>
         <w:rPr>
           <w:i/>
@@ -2038,29 +2004,27 @@
         </w:rPr>
         <w:t xml:space="preserve"> </w:t>
       </w:r>
-      <w:proofErr w:type="spellStart"/>
+      <w:r>
+        <w:rPr>
+          <w:lang w:val="en-US"/>
+        </w:rPr>
+        <w:t xml:space="preserve">-&gt; </w:t>
+      </w:r>
       <w:r>
         <w:rPr>
           <w:i/>
           <w:iCs/>
           <w:lang w:val="en-US"/>
         </w:rPr>
-        <w:t>ProfessionalsConnectApp</w:t>
-      </w:r>
-      <w:proofErr w:type="spellEnd"/>
+        <w:t>cd ProfessionalsConnectApp</w:t>
+      </w:r>
       <w:r>
         <w:rPr>
           <w:i/>
           <w:iCs/>
           <w:lang w:val="en-US"/>
         </w:rPr>
-        <w:t xml:space="preserve"> </w:t>
-      </w:r>
-      <w:r>
-        <w:rPr>
-          <w:lang w:val="en-US"/>
-        </w:rPr>
-        <w:t xml:space="preserve">-&gt; </w:t>
+        <w:t xml:space="preserve"> -&gt; dotnet new sln</w:t>
       </w:r>
       <w:r>
         <w:rPr>
@@ -2068,69 +2032,15 @@
           <w:iCs/>
           <w:lang w:val="en-US"/>
         </w:rPr>
-        <w:t xml:space="preserve">cd </w:t>
-      </w:r>
-      <w:proofErr w:type="spellStart"/>
+        <w:t xml:space="preserve"> -&gt; </w:t>
+      </w:r>
       <w:r>
         <w:rPr>
           <w:i/>
           <w:iCs/>
           <w:lang w:val="en-US"/>
         </w:rPr>
-        <w:t>ProfessionalsConnectApp</w:t>
-      </w:r>
-      <w:proofErr w:type="spellEnd"/>
-      <w:r>
-        <w:rPr>
-          <w:i/>
-          <w:iCs/>
-          <w:lang w:val="en-US"/>
-        </w:rPr>
-        <w:t xml:space="preserve"> -&gt; dotnet new </w:t>
-      </w:r>
-      <w:proofErr w:type="spellStart"/>
-      <w:r>
-        <w:rPr>
-          <w:i/>
-          <w:iCs/>
-          <w:lang w:val="en-US"/>
-        </w:rPr>
-        <w:t>sln</w:t>
-      </w:r>
-      <w:proofErr w:type="spellEnd"/>
-      <w:r>
-        <w:rPr>
-          <w:i/>
-          <w:iCs/>
-          <w:lang w:val="en-US"/>
-        </w:rPr>
-        <w:t xml:space="preserve"> -&gt; </w:t>
-      </w:r>
-      <w:r>
-        <w:rPr>
-          <w:i/>
-          <w:iCs/>
-          <w:lang w:val="en-US"/>
-        </w:rPr>
-        <w:t xml:space="preserve">dotnet new </w:t>
-      </w:r>
-      <w:proofErr w:type="spellStart"/>
-      <w:r>
-        <w:rPr>
-          <w:i/>
-          <w:iCs/>
-          <w:lang w:val="en-US"/>
-        </w:rPr>
-        <w:t>webapi</w:t>
-      </w:r>
-      <w:proofErr w:type="spellEnd"/>
-      <w:r>
-        <w:rPr>
-          <w:i/>
-          <w:iCs/>
-          <w:lang w:val="en-US"/>
-        </w:rPr>
-        <w:t xml:space="preserve"> -h </w:t>
+        <w:t xml:space="preserve">dotnet new webapi -h </w:t>
       </w:r>
       <w:r>
         <w:rPr>
@@ -2222,117 +2132,63 @@
           <w:iCs/>
           <w:lang w:val="en-US"/>
         </w:rPr>
-        <w:t xml:space="preserve">-&gt; dotnet new </w:t>
-      </w:r>
-      <w:proofErr w:type="spellStart"/>
+        <w:t>-&gt; dotnet new webapi -controllers -n API</w:t>
+      </w:r>
+      <w:r>
+        <w:rPr>
+          <w:lang w:val="en-US"/>
+        </w:rPr>
+        <w:t xml:space="preserve">, so this will create a folder with the name API and inside </w:t>
+      </w:r>
+    </w:p>
+    <w:p>
+      <w:pPr>
+        <w:rPr>
+          <w:lang w:val="en-US"/>
+        </w:rPr>
+      </w:pPr>
+      <w:r>
+        <w:rPr>
+          <w:lang w:val="en-US"/>
+        </w:rPr>
+        <w:t xml:space="preserve">-&gt; </w:t>
+      </w:r>
       <w:r>
         <w:rPr>
           <w:i/>
           <w:iCs/>
           <w:lang w:val="en-US"/>
         </w:rPr>
-        <w:t>webapi</w:t>
-      </w:r>
-      <w:proofErr w:type="spellEnd"/>
+        <w:t>dotnet</w:t>
+      </w:r>
       <w:r>
         <w:rPr>
           <w:i/>
           <w:iCs/>
           <w:lang w:val="en-US"/>
         </w:rPr>
-        <w:t xml:space="preserve"> -controllers -n API</w:t>
-      </w:r>
-      <w:r>
-        <w:rPr>
-          <w:lang w:val="en-US"/>
-        </w:rPr>
-        <w:t xml:space="preserve">, so this will create a folder with the name API and inside </w:t>
-      </w:r>
-    </w:p>
-    <w:p>
-      <w:pPr>
-        <w:rPr>
-          <w:lang w:val="en-US"/>
-        </w:rPr>
-      </w:pPr>
-      <w:r>
-        <w:rPr>
-          <w:lang w:val="en-US"/>
-        </w:rPr>
-        <w:t xml:space="preserve">-&gt; </w:t>
-      </w:r>
+        <w:t xml:space="preserve"> sln list, </w:t>
+      </w:r>
+      <w:r>
+        <w:rPr>
+          <w:lang w:val="en-US"/>
+        </w:rPr>
+        <w:t>we see there are no projects found so we need to add it.</w:t>
+      </w:r>
+    </w:p>
+    <w:p>
+      <w:pPr>
+        <w:rPr>
+          <w:lang w:val="en-US"/>
+        </w:rPr>
+      </w:pPr>
       <w:r>
         <w:rPr>
           <w:i/>
           <w:iCs/>
           <w:lang w:val="en-US"/>
         </w:rPr>
-        <w:t>dotnet</w:t>
-      </w:r>
-      <w:r>
-        <w:rPr>
-          <w:i/>
-          <w:iCs/>
-          <w:lang w:val="en-US"/>
-        </w:rPr>
-        <w:t xml:space="preserve"> </w:t>
-      </w:r>
-      <w:proofErr w:type="spellStart"/>
-      <w:r>
-        <w:rPr>
-          <w:i/>
-          <w:iCs/>
-          <w:lang w:val="en-US"/>
-        </w:rPr>
-        <w:t>sln</w:t>
-      </w:r>
-      <w:proofErr w:type="spellEnd"/>
-      <w:r>
-        <w:rPr>
-          <w:i/>
-          <w:iCs/>
-          <w:lang w:val="en-US"/>
-        </w:rPr>
-        <w:t xml:space="preserve"> list, </w:t>
-      </w:r>
-      <w:r>
-        <w:rPr>
-          <w:lang w:val="en-US"/>
-        </w:rPr>
-        <w:t>we see there are no projects found so we need to add it.</w:t>
-      </w:r>
-    </w:p>
-    <w:p>
-      <w:pPr>
-        <w:rPr>
-          <w:lang w:val="en-US"/>
-        </w:rPr>
-      </w:pPr>
-      <w:r>
-        <w:rPr>
-          <w:i/>
-          <w:iCs/>
-          <w:lang w:val="en-US"/>
-        </w:rPr>
-        <w:t xml:space="preserve">-&gt; dotnet </w:t>
-      </w:r>
-      <w:proofErr w:type="spellStart"/>
-      <w:r>
-        <w:rPr>
-          <w:i/>
-          <w:iCs/>
-          <w:lang w:val="en-US"/>
-        </w:rPr>
-        <w:t>sln</w:t>
-      </w:r>
-      <w:proofErr w:type="spellEnd"/>
-      <w:r>
-        <w:rPr>
-          <w:i/>
-          <w:iCs/>
-          <w:lang w:val="en-US"/>
-        </w:rPr>
-        <w:t xml:space="preserve"> add API, </w:t>
+        <w:t xml:space="preserve">-&gt; dotnet sln add API, </w:t>
       </w:r>
       <w:r>
         <w:rPr>
@@ -2444,7 +2300,6 @@
         </w:rPr>
         <w:t xml:space="preserve">, and how the CLI command knows to listen to this port? In the properties folder the </w:t>
       </w:r>
-      <w:proofErr w:type="spellStart"/>
       <w:r>
         <w:rPr>
           <w:b/>
@@ -2455,7 +2310,6 @@
         </w:rPr>
         <w:t>launchSettings.json</w:t>
       </w:r>
-      <w:proofErr w:type="spellEnd"/>
       <w:r>
         <w:rPr>
           <w:i/>
@@ -2816,25 +2670,7 @@
           <w:bCs/>
           <w:lang w:val="en-US"/>
         </w:rPr>
-        <w:t xml:space="preserve"> </w:t>
-      </w:r>
-      <w:proofErr w:type="spellStart"/>
-      <w:r>
-        <w:rPr>
-          <w:b/>
-          <w:bCs/>
-          <w:lang w:val="en-US"/>
-        </w:rPr>
-        <w:t>Program.cs</w:t>
-      </w:r>
-      <w:proofErr w:type="spellEnd"/>
-      <w:r>
-        <w:rPr>
-          <w:b/>
-          <w:bCs/>
-          <w:lang w:val="en-US"/>
-        </w:rPr>
-        <w:t xml:space="preserve"> class</w:t>
+        <w:t xml:space="preserve"> Program.cs class</w:t>
       </w:r>
       <w:r>
         <w:rPr>
@@ -2898,25 +2734,7 @@
           <w:bCs/>
           <w:lang w:val="en-US"/>
         </w:rPr>
-        <w:t xml:space="preserve"> </w:t>
-      </w:r>
-      <w:proofErr w:type="spellStart"/>
-      <w:r>
-        <w:rPr>
-          <w:b/>
-          <w:bCs/>
-          <w:lang w:val="en-US"/>
-        </w:rPr>
-        <w:t>App.run</w:t>
-      </w:r>
-      <w:proofErr w:type="spellEnd"/>
-      <w:r>
-        <w:rPr>
-          <w:b/>
-          <w:bCs/>
-          <w:lang w:val="en-US"/>
-        </w:rPr>
-        <w:t xml:space="preserve"> method.</w:t>
+        <w:t xml:space="preserve"> App.run method.</w:t>
       </w:r>
       <w:r>
         <w:rPr>
@@ -3236,14 +3054,12 @@
         </w:rPr>
         <w:t xml:space="preserve"> (</w:t>
       </w:r>
-      <w:proofErr w:type="spellStart"/>
       <w:r>
         <w:rPr>
           <w:lang w:val="en-US"/>
         </w:rPr>
         <w:t>API.csproj</w:t>
       </w:r>
-      <w:proofErr w:type="spellEnd"/>
       <w:r>
         <w:rPr>
           <w:lang w:val="en-US"/>
@@ -3297,21 +3113,7 @@
         <w:rPr>
           <w:lang w:val="en-US"/>
         </w:rPr>
-        <w:t xml:space="preserve">The </w:t>
-      </w:r>
-      <w:proofErr w:type="spellStart"/>
-      <w:r>
-        <w:rPr>
-          <w:lang w:val="en-US"/>
-        </w:rPr>
-        <w:t>API.http</w:t>
-      </w:r>
-      <w:proofErr w:type="spellEnd"/>
-      <w:r>
-        <w:rPr>
-          <w:lang w:val="en-US"/>
-        </w:rPr>
-        <w:t xml:space="preserve"> </w:t>
+        <w:t xml:space="preserve">The API.http </w:t>
       </w:r>
       <w:r>
         <w:rPr>
@@ -3356,21 +3158,11 @@
         </w:rPr>
         <w:t xml:space="preserve"> are the </w:t>
       </w:r>
-      <w:proofErr w:type="spellStart"/>
-      <w:proofErr w:type="gramStart"/>
-      <w:r>
-        <w:rPr>
-          <w:lang w:val="en-US"/>
-        </w:rPr>
-        <w:t>appsettings.Development.json</w:t>
-      </w:r>
-      <w:proofErr w:type="spellEnd"/>
-      <w:proofErr w:type="gramEnd"/>
-      <w:r>
-        <w:rPr>
-          <w:lang w:val="en-US"/>
-        </w:rPr>
-        <w:t xml:space="preserve"> </w:t>
+      <w:r>
+        <w:rPr>
+          <w:lang w:val="en-US"/>
+        </w:rPr>
+        <w:t xml:space="preserve">appsettings.Development.json </w:t>
       </w:r>
       <w:r>
         <w:rPr>
@@ -3388,21 +3180,7 @@
         <w:rPr>
           <w:lang w:val="en-US"/>
         </w:rPr>
-        <w:t xml:space="preserve">nd </w:t>
-      </w:r>
-      <w:proofErr w:type="spellStart"/>
-      <w:r>
-        <w:rPr>
-          <w:lang w:val="en-US"/>
-        </w:rPr>
-        <w:t>Appsettings.json</w:t>
-      </w:r>
-      <w:proofErr w:type="spellEnd"/>
-      <w:r>
-        <w:rPr>
-          <w:lang w:val="en-US"/>
-        </w:rPr>
-        <w:t>, which is used whatever mode we're running our application</w:t>
+        <w:t>nd Appsettings.json, which is used whatever mode we're running our application</w:t>
       </w:r>
       <w:r>
         <w:rPr>
@@ -3567,21 +3345,7 @@
         <w:rPr>
           <w:lang w:val="en-US"/>
         </w:rPr>
-        <w:t xml:space="preserve"> we create a class in the folder with the name ‘</w:t>
-      </w:r>
-      <w:proofErr w:type="spellStart"/>
-      <w:r>
-        <w:rPr>
-          <w:lang w:val="en-US"/>
-        </w:rPr>
-        <w:t>AppUser</w:t>
-      </w:r>
-      <w:proofErr w:type="spellEnd"/>
-      <w:r>
-        <w:rPr>
-          <w:lang w:val="en-US"/>
-        </w:rPr>
-        <w:t>’.</w:t>
+        <w:t xml:space="preserve"> we create a class in the folder with the name ‘AppUser’.</w:t>
       </w:r>
     </w:p>
     <w:p>
@@ -3932,23 +3696,7 @@
         <w:rPr>
           <w:lang w:val="en-US"/>
         </w:rPr>
-        <w:t xml:space="preserve">nd this nullable thing is actually part of the nullable flag that we have inside </w:t>
-      </w:r>
-      <w:proofErr w:type="spellStart"/>
-      <w:proofErr w:type="gramStart"/>
-      <w:r>
-        <w:rPr>
-          <w:lang w:val="en-US"/>
-        </w:rPr>
-        <w:t>our</w:t>
-      </w:r>
-      <w:proofErr w:type="spellEnd"/>
-      <w:proofErr w:type="gramEnd"/>
-      <w:r>
-        <w:rPr>
-          <w:lang w:val="en-US"/>
-        </w:rPr>
-        <w:t xml:space="preserve"> </w:t>
+        <w:t xml:space="preserve">nd this nullable thing is actually part of the nullable flag that we have inside our </w:t>
       </w:r>
       <w:r>
         <w:rPr>
@@ -3956,19 +3704,11 @@
         </w:rPr>
         <w:t>.</w:t>
       </w:r>
-      <w:proofErr w:type="spellStart"/>
-      <w:r>
-        <w:rPr>
-          <w:lang w:val="en-US"/>
-        </w:rPr>
-        <w:t>csproj</w:t>
-      </w:r>
-      <w:proofErr w:type="spellEnd"/>
-      <w:r>
-        <w:rPr>
-          <w:lang w:val="en-US"/>
-        </w:rPr>
-        <w:t>.</w:t>
+      <w:r>
+        <w:rPr>
+          <w:lang w:val="en-US"/>
+        </w:rPr>
+        <w:t>csproj.</w:t>
       </w:r>
     </w:p>
     <w:p>
@@ -4208,56 +3948,20 @@
         <w:rPr>
           <w:lang w:val="en-US"/>
         </w:rPr>
-        <w:t xml:space="preserve"> between our domain or entity classes and the database, and this </w:t>
-      </w:r>
-      <w:proofErr w:type="spellStart"/>
-      <w:r>
-        <w:rPr>
-          <w:lang w:val="en-US"/>
-        </w:rPr>
-        <w:t>DBcontext</w:t>
-      </w:r>
-      <w:proofErr w:type="spellEnd"/>
-      <w:r>
-        <w:rPr>
-          <w:lang w:val="en-US"/>
-        </w:rPr>
-        <w:t xml:space="preserve"> class is the primary class we use for interacting with our database.</w:t>
-      </w:r>
-    </w:p>
-    <w:p>
-      <w:pPr>
-        <w:rPr>
-          <w:lang w:val="en-US"/>
-        </w:rPr>
-      </w:pPr>
-      <w:proofErr w:type="spellStart"/>
-      <w:r>
-        <w:rPr>
-          <w:lang w:val="en-US"/>
-        </w:rPr>
-        <w:t>AppUser</w:t>
-      </w:r>
-      <w:proofErr w:type="spellEnd"/>
-      <w:r>
-        <w:rPr>
-          <w:lang w:val="en-US"/>
-        </w:rPr>
-        <w:t xml:space="preserve"> ------ EF (</w:t>
-      </w:r>
-      <w:proofErr w:type="spellStart"/>
-      <w:r>
-        <w:rPr>
-          <w:lang w:val="en-US"/>
-        </w:rPr>
-        <w:t>DbContext</w:t>
-      </w:r>
-      <w:proofErr w:type="spellEnd"/>
-      <w:r>
-        <w:rPr>
-          <w:lang w:val="en-US"/>
-        </w:rPr>
-        <w:t>)---------DB</w:t>
+        <w:t xml:space="preserve"> between our domain or entity classes and the database, and this DBcontext class is the primary class we use for interacting with our database.</w:t>
+      </w:r>
+    </w:p>
+    <w:p>
+      <w:pPr>
+        <w:rPr>
+          <w:lang w:val="en-US"/>
+        </w:rPr>
+      </w:pPr>
+      <w:r>
+        <w:rPr>
+          <w:lang w:val="en-US"/>
+        </w:rPr>
+        <w:t>AppUser ------ EF (DbContext)---------DB</w:t>
       </w:r>
     </w:p>
     <w:p>
@@ -4398,21 +4102,7 @@
         <w:rPr>
           <w:lang w:val="en-US"/>
         </w:rPr>
-        <w:t xml:space="preserve"> </w:t>
-      </w:r>
-      <w:proofErr w:type="spellStart"/>
-      <w:r>
-        <w:rPr>
-          <w:lang w:val="en-US"/>
-        </w:rPr>
-        <w:t>Dbcontext</w:t>
-      </w:r>
-      <w:proofErr w:type="spellEnd"/>
-      <w:r>
-        <w:rPr>
-          <w:lang w:val="en-US"/>
-        </w:rPr>
-        <w:t xml:space="preserve"> class gives us a save changes method that we can use</w:t>
+        <w:t xml:space="preserve"> Dbcontext class gives us a save changes method that we can use</w:t>
       </w:r>
       <w:r>
         <w:rPr>
@@ -4716,21 +4406,7 @@
         <w:rPr>
           <w:lang w:val="en-US"/>
         </w:rPr>
-        <w:t xml:space="preserve">From the </w:t>
-      </w:r>
-      <w:proofErr w:type="spellStart"/>
-      <w:r>
-        <w:rPr>
-          <w:lang w:val="en-US"/>
-        </w:rPr>
-        <w:t>Nuget</w:t>
-      </w:r>
-      <w:proofErr w:type="spellEnd"/>
-      <w:r>
-        <w:rPr>
-          <w:lang w:val="en-US"/>
-        </w:rPr>
-        <w:t xml:space="preserve"> package we will install </w:t>
+        <w:t xml:space="preserve">From the Nuget package we will install </w:t>
       </w:r>
       <w:r>
         <w:rPr>
@@ -4748,23 +4424,7 @@
         <w:rPr>
           <w:lang w:val="en-US"/>
         </w:rPr>
-        <w:t xml:space="preserve">nd when we do install any packages then they get listed inside </w:t>
-      </w:r>
-      <w:proofErr w:type="spellStart"/>
-      <w:proofErr w:type="gramStart"/>
-      <w:r>
-        <w:rPr>
-          <w:lang w:val="en-US"/>
-        </w:rPr>
-        <w:t>our</w:t>
-      </w:r>
-      <w:proofErr w:type="spellEnd"/>
-      <w:proofErr w:type="gramEnd"/>
-      <w:r>
-        <w:rPr>
-          <w:lang w:val="en-US"/>
-        </w:rPr>
-        <w:t xml:space="preserve"> </w:t>
+        <w:t xml:space="preserve">nd when we do install any packages then they get listed inside our </w:t>
       </w:r>
       <w:r>
         <w:rPr>
@@ -4772,19 +4432,11 @@
         </w:rPr>
         <w:t>.</w:t>
       </w:r>
-      <w:proofErr w:type="spellStart"/>
-      <w:r>
-        <w:rPr>
-          <w:lang w:val="en-US"/>
-        </w:rPr>
-        <w:t>csproj</w:t>
-      </w:r>
-      <w:proofErr w:type="spellEnd"/>
-      <w:r>
-        <w:rPr>
-          <w:lang w:val="en-US"/>
-        </w:rPr>
-        <w:t xml:space="preserve"> file.</w:t>
+      <w:r>
+        <w:rPr>
+          <w:lang w:val="en-US"/>
+        </w:rPr>
+        <w:t>csproj file.</w:t>
       </w:r>
     </w:p>
     <w:p>
@@ -4840,8 +4492,6 @@
           <w:lang w:val="en-US"/>
         </w:rPr>
       </w:pPr>
-      <w:proofErr w:type="spellStart"/>
-      <w:proofErr w:type="gramStart"/>
       <w:r>
         <w:rPr>
           <w:lang w:val="en-US"/>
@@ -4872,8 +4522,6 @@
         </w:rPr>
         <w:t>SQLite</w:t>
       </w:r>
-      <w:proofErr w:type="spellEnd"/>
-      <w:proofErr w:type="gramEnd"/>
       <w:r>
         <w:rPr>
           <w:lang w:val="en-US"/>
@@ -4911,8 +4559,6 @@
           <w:lang w:val="en-US"/>
         </w:rPr>
       </w:pPr>
-      <w:proofErr w:type="spellStart"/>
-      <w:proofErr w:type="gramStart"/>
       <w:r>
         <w:rPr>
           <w:lang w:val="en-US"/>
@@ -4941,15 +4587,7 @@
         <w:rPr>
           <w:lang w:val="en-US"/>
         </w:rPr>
-        <w:t>esign</w:t>
-      </w:r>
-      <w:proofErr w:type="spellEnd"/>
-      <w:proofErr w:type="gramEnd"/>
-      <w:r>
-        <w:rPr>
-          <w:lang w:val="en-US"/>
-        </w:rPr>
-        <w:t xml:space="preserve"> </w:t>
+        <w:t xml:space="preserve">esign </w:t>
       </w:r>
       <w:r>
         <w:rPr>
@@ -5017,29 +4655,7 @@
           <w:lang w:val="en-US"/>
         </w:rPr>
         <w:lastRenderedPageBreak/>
-        <w:t xml:space="preserve">Adding </w:t>
-      </w:r>
-      <w:proofErr w:type="spellStart"/>
-      <w:r>
-        <w:rPr>
-          <w:b/>
-          <w:bCs/>
-          <w:sz w:val="32"/>
-          <w:szCs w:val="32"/>
-          <w:lang w:val="en-US"/>
-        </w:rPr>
-        <w:t>DbContext</w:t>
-      </w:r>
-      <w:proofErr w:type="spellEnd"/>
-      <w:r>
-        <w:rPr>
-          <w:b/>
-          <w:bCs/>
-          <w:sz w:val="32"/>
-          <w:szCs w:val="32"/>
-          <w:lang w:val="en-US"/>
-        </w:rPr>
-        <w:t xml:space="preserve"> in our class</w:t>
+        <w:t>Adding DbContext in our class</w:t>
       </w:r>
     </w:p>
     <w:p>
@@ -5096,7 +4712,6 @@
         </w:rPr>
         <w:t xml:space="preserve">call this </w:t>
       </w:r>
-      <w:proofErr w:type="spellStart"/>
       <w:r>
         <w:rPr>
           <w:lang w:val="en-US"/>
@@ -5121,7 +4736,6 @@
         </w:rPr>
         <w:t>ontext</w:t>
       </w:r>
-      <w:proofErr w:type="spellEnd"/>
       <w:r>
         <w:rPr>
           <w:lang w:val="en-US"/>
@@ -5142,18 +4756,8 @@
           <w:bCs/>
           <w:lang w:val="en-US"/>
         </w:rPr>
-        <w:t xml:space="preserve">e need to derive from an Entity framework class called </w:t>
-      </w:r>
-      <w:proofErr w:type="spellStart"/>
-      <w:r>
-        <w:rPr>
-          <w:b/>
-          <w:bCs/>
-          <w:lang w:val="en-US"/>
-        </w:rPr>
-        <w:t>Dbcontext</w:t>
-      </w:r>
-      <w:proofErr w:type="spellEnd"/>
+        <w:t>e need to derive from an Entity framework class called Dbcontext</w:t>
+      </w:r>
       <w:r>
         <w:rPr>
           <w:lang w:val="en-US"/>
@@ -5192,25 +4796,7 @@
           <w:bCs/>
           <w:lang w:val="en-US"/>
         </w:rPr>
-        <w:t xml:space="preserve"> </w:t>
-      </w:r>
-      <w:proofErr w:type="spellStart"/>
-      <w:r>
-        <w:rPr>
-          <w:b/>
-          <w:bCs/>
-          <w:lang w:val="en-US"/>
-        </w:rPr>
-        <w:t>Dbcontext</w:t>
-      </w:r>
-      <w:proofErr w:type="spellEnd"/>
-      <w:r>
-        <w:rPr>
-          <w:b/>
-          <w:bCs/>
-          <w:lang w:val="en-US"/>
-        </w:rPr>
-        <w:t xml:space="preserve"> instance represents a session</w:t>
+        <w:t xml:space="preserve"> Dbcontext instance represents a session</w:t>
       </w:r>
       <w:r>
         <w:rPr>
@@ -5258,21 +4844,7 @@
         <w:rPr>
           <w:lang w:val="en-US"/>
         </w:rPr>
-        <w:t xml:space="preserve">nd the </w:t>
-      </w:r>
-      <w:proofErr w:type="spellStart"/>
-      <w:r>
-        <w:rPr>
-          <w:lang w:val="en-US"/>
-        </w:rPr>
-        <w:t>Dbcontext</w:t>
-      </w:r>
-      <w:proofErr w:type="spellEnd"/>
-      <w:r>
-        <w:rPr>
-          <w:lang w:val="en-US"/>
-        </w:rPr>
-        <w:t xml:space="preserve"> is a combination of the unit of work and repository patterns.</w:t>
+        <w:t>nd the Dbcontext is a combination of the unit of work and repository patterns.</w:t>
       </w:r>
     </w:p>
     <w:p>
@@ -5555,34 +5127,13 @@
         <w:rPr>
           <w:lang w:val="en-US"/>
         </w:rPr>
-        <w:t xml:space="preserve">We use a </w:t>
-      </w:r>
-      <w:proofErr w:type="spellStart"/>
-      <w:r>
-        <w:rPr>
-          <w:lang w:val="en-US"/>
-        </w:rPr>
-        <w:t>DbSet</w:t>
-      </w:r>
-      <w:proofErr w:type="spellEnd"/>
-      <w:r>
-        <w:rPr>
-          <w:lang w:val="en-US"/>
-        </w:rPr>
-        <w:t xml:space="preserve">&lt;&gt; </w:t>
-      </w:r>
-      <w:r>
-        <w:rPr>
-          <w:lang w:val="en-US"/>
-        </w:rPr>
-        <w:t xml:space="preserve">a </w:t>
-      </w:r>
-      <w:proofErr w:type="spellStart"/>
-      <w:r>
-        <w:rPr>
-          <w:lang w:val="en-US"/>
-        </w:rPr>
-        <w:t>D</w:t>
+        <w:t xml:space="preserve">We use a DbSet&lt;&gt; </w:t>
+      </w:r>
+      <w:r>
+        <w:rPr>
+          <w:lang w:val="en-US"/>
+        </w:rPr>
+        <w:t>a D</w:t>
       </w:r>
       <w:r>
         <w:rPr>
@@ -5594,304 +5145,956 @@
         <w:rPr>
           <w:lang w:val="en-US"/>
         </w:rPr>
+        <w:t>et can be used to query and save instances of</w:t>
+      </w:r>
+      <w:r>
+        <w:rPr>
+          <w:lang w:val="en-US"/>
+        </w:rPr>
+        <w:t xml:space="preserve"> </w:t>
+      </w:r>
+      <w:r>
+        <w:rPr>
+          <w:lang w:val="en-US"/>
+        </w:rPr>
+        <w:t>a type of entity.</w:t>
+      </w:r>
+      <w:r>
+        <w:rPr>
+          <w:lang w:val="en-US"/>
+        </w:rPr>
+        <w:t xml:space="preserve"> W</w:t>
+      </w:r>
+      <w:r>
+        <w:rPr>
+          <w:lang w:val="en-US"/>
+        </w:rPr>
+        <w:t>e use Linq queries against a DB set, which are then translated into queries against the database.</w:t>
+      </w:r>
+      <w:r>
+        <w:rPr>
+          <w:lang w:val="en-US"/>
+        </w:rPr>
+        <w:t xml:space="preserve"> I</w:t>
+      </w:r>
+      <w:r>
+        <w:rPr>
+          <w:lang w:val="en-US"/>
+        </w:rPr>
+        <w:t xml:space="preserve">f we call this </w:t>
+      </w:r>
+      <w:r>
+        <w:rPr>
+          <w:lang w:val="en-US"/>
+        </w:rPr>
+        <w:t>prop U</w:t>
+      </w:r>
+      <w:r>
+        <w:rPr>
+          <w:lang w:val="en-US"/>
+        </w:rPr>
+        <w:t>sers then this is going to be the name of our table in our database.</w:t>
+      </w:r>
+    </w:p>
+    <w:p>
+      <w:pPr>
+        <w:rPr>
+          <w:lang w:val="en-US"/>
+        </w:rPr>
+      </w:pPr>
+      <w:r>
+        <w:rPr>
+          <w:b/>
+          <w:bCs/>
+          <w:lang w:val="en-US"/>
+        </w:rPr>
+        <w:t xml:space="preserve">It will use </w:t>
+      </w:r>
+      <w:r>
+        <w:rPr>
+          <w:b/>
+          <w:bCs/>
+          <w:lang w:val="en-US"/>
+        </w:rPr>
+        <w:t xml:space="preserve">the ID </w:t>
+      </w:r>
+      <w:r>
+        <w:rPr>
+          <w:b/>
+          <w:bCs/>
+          <w:lang w:val="en-US"/>
+        </w:rPr>
+        <w:t>as the primary key for the database</w:t>
+      </w:r>
+      <w:r>
+        <w:rPr>
+          <w:lang w:val="en-US"/>
+        </w:rPr>
+        <w:t xml:space="preserve"> if I was to call it something </w:t>
+      </w:r>
+      <w:r>
+        <w:rPr>
+          <w:lang w:val="en-US"/>
+        </w:rPr>
+        <w:t>else</w:t>
+      </w:r>
+      <w:r>
+        <w:rPr>
+          <w:lang w:val="en-US"/>
+        </w:rPr>
+        <w:t xml:space="preserve"> </w:t>
+      </w:r>
+      <w:r>
+        <w:rPr>
+          <w:lang w:val="en-US"/>
+        </w:rPr>
+        <w:t>anything but ID then this would not be valid or Entity Framework</w:t>
+      </w:r>
+      <w:r>
+        <w:rPr>
+          <w:lang w:val="en-US"/>
+        </w:rPr>
+        <w:t xml:space="preserve"> </w:t>
+      </w:r>
+      <w:r>
+        <w:rPr>
+          <w:lang w:val="en-US"/>
+        </w:rPr>
+        <w:t>would not know which one of these to choose to use as a primary key.</w:t>
+      </w:r>
+      <w:r>
+        <w:rPr>
+          <w:lang w:val="en-US"/>
+        </w:rPr>
+        <w:t xml:space="preserve"> </w:t>
+      </w:r>
+      <w:r>
+        <w:rPr>
+          <w:b/>
+          <w:bCs/>
+          <w:lang w:val="en-US"/>
+        </w:rPr>
+        <w:t>Then we need to tell our application about this DB context class.</w:t>
+      </w:r>
+      <w:r>
+        <w:rPr>
+          <w:b/>
+          <w:bCs/>
+          <w:lang w:val="en-US"/>
+        </w:rPr>
+        <w:t xml:space="preserve"> </w:t>
+      </w:r>
+      <w:r>
+        <w:rPr>
+          <w:lang w:val="en-US"/>
+        </w:rPr>
+        <w:t>Similarly,</w:t>
+      </w:r>
+      <w:r>
+        <w:rPr>
+          <w:lang w:val="en-US"/>
+        </w:rPr>
+        <w:t xml:space="preserve"> when w</w:t>
+      </w:r>
+      <w:r>
+        <w:rPr>
+          <w:lang w:val="en-US"/>
+        </w:rPr>
+        <w:t xml:space="preserve">e add a new service to our application, we need to </w:t>
+      </w:r>
+      <w:r>
+        <w:rPr>
+          <w:b/>
+          <w:bCs/>
+          <w:lang w:val="en-US"/>
+        </w:rPr>
+        <w:t>register it in</w:t>
+      </w:r>
+      <w:r>
+        <w:rPr>
+          <w:b/>
+          <w:bCs/>
+          <w:lang w:val="en-US"/>
+        </w:rPr>
+        <w:t xml:space="preserve"> </w:t>
+      </w:r>
+      <w:r>
+        <w:rPr>
+          <w:b/>
+          <w:bCs/>
+          <w:lang w:val="en-US"/>
+        </w:rPr>
+        <w:t>the program class</w:t>
+      </w:r>
+      <w:r>
+        <w:rPr>
+          <w:lang w:val="en-US"/>
+        </w:rPr>
+        <w:t>, t</w:t>
+      </w:r>
+      <w:r>
+        <w:rPr>
+          <w:lang w:val="en-US"/>
+        </w:rPr>
+        <w:t>hen we pass the options</w:t>
+      </w:r>
+      <w:r>
+        <w:rPr>
+          <w:lang w:val="en-US"/>
+        </w:rPr>
+        <w:t>, b</w:t>
+      </w:r>
+      <w:r>
+        <w:rPr>
+          <w:lang w:val="en-US"/>
+        </w:rPr>
+        <w:t xml:space="preserve">ecause when we add a service or register a service </w:t>
+      </w:r>
+      <w:r>
+        <w:rPr>
+          <w:lang w:val="en-US"/>
+        </w:rPr>
+        <w:t>it is</w:t>
+      </w:r>
+      <w:r>
+        <w:rPr>
+          <w:lang w:val="en-US"/>
+        </w:rPr>
+        <w:t xml:space="preserve"> going to use this is via dependency injection and through dependency injection, then dot net</w:t>
+      </w:r>
+      <w:r>
+        <w:rPr>
+          <w:lang w:val="en-US"/>
+        </w:rPr>
+        <w:t xml:space="preserve"> </w:t>
+      </w:r>
+      <w:r>
+        <w:rPr>
+          <w:lang w:val="en-US"/>
+        </w:rPr>
+        <w:t>is going to create a new instance of our data context class.</w:t>
+      </w:r>
+      <w:r>
+        <w:rPr>
+          <w:lang w:val="en-US"/>
+        </w:rPr>
+        <w:t xml:space="preserve"> Then </w:t>
+      </w:r>
+      <w:r>
+        <w:rPr>
+          <w:lang w:val="en-US"/>
+        </w:rPr>
+        <w:t>via the constructor, it's going to pas</w:t>
+      </w:r>
+      <w:r>
+        <w:rPr>
+          <w:lang w:val="en-US"/>
+        </w:rPr>
+        <w:t>s</w:t>
+      </w:r>
+      <w:r>
+        <w:rPr>
+          <w:lang w:val="en-US"/>
+        </w:rPr>
+        <w:t xml:space="preserve"> the options that we specify when we register this</w:t>
+      </w:r>
+      <w:r>
+        <w:rPr>
+          <w:lang w:val="en-US"/>
+        </w:rPr>
+        <w:t xml:space="preserve"> </w:t>
+      </w:r>
+      <w:r>
+        <w:rPr>
+          <w:lang w:val="en-US"/>
+        </w:rPr>
+        <w:t>service.</w:t>
+      </w:r>
+      <w:r>
+        <w:rPr>
+          <w:lang w:val="en-US"/>
+        </w:rPr>
+        <w:t xml:space="preserve"> The connection </w:t>
+      </w:r>
+      <w:r>
+        <w:rPr>
+          <w:lang w:val="en-US"/>
+        </w:rPr>
+        <w:t>string we're going to get this from configuration.</w:t>
+      </w:r>
+    </w:p>
+    <w:p>
+      <w:pPr>
+        <w:rPr>
+          <w:lang w:val="en-US"/>
+        </w:rPr>
+      </w:pPr>
+    </w:p>
+    <w:p>
+      <w:pPr>
+        <w:pStyle w:val="a3"/>
+        <w:numPr>
+          <w:ilvl w:val="0"/>
+          <w:numId w:val="1"/>
+        </w:numPr>
+        <w:rPr>
+          <w:b/>
+          <w:bCs/>
+          <w:sz w:val="32"/>
+          <w:szCs w:val="32"/>
+          <w:lang w:val="en-US"/>
+        </w:rPr>
+      </w:pPr>
+      <w:r>
+        <w:rPr>
+          <w:b/>
+          <w:bCs/>
+          <w:sz w:val="32"/>
+          <w:szCs w:val="32"/>
+          <w:lang w:val="en-US"/>
+        </w:rPr>
+        <w:lastRenderedPageBreak/>
+        <w:t>Create the connection string</w:t>
+      </w:r>
+    </w:p>
+    <w:p>
+      <w:pPr>
+        <w:rPr>
+          <w:lang w:val="en-US"/>
+        </w:rPr>
+      </w:pPr>
+      <w:r>
+        <w:rPr>
+          <w:lang w:val="en-US"/>
+        </w:rPr>
+        <w:t>We need to provide this connection string.</w:t>
+      </w:r>
+      <w:r>
+        <w:rPr>
+          <w:lang w:val="en-US"/>
+        </w:rPr>
+        <w:t xml:space="preserve"> The</w:t>
+      </w:r>
+      <w:r>
+        <w:rPr>
+          <w:lang w:val="en-US"/>
+        </w:rPr>
+        <w:t xml:space="preserve"> </w:t>
+      </w:r>
+      <w:r>
+        <w:rPr>
+          <w:b/>
+          <w:bCs/>
+          <w:lang w:val="en-US"/>
+        </w:rPr>
+        <w:t>configuration files are the appsettings.json</w:t>
+      </w:r>
+      <w:r>
+        <w:rPr>
+          <w:lang w:val="en-US"/>
+        </w:rPr>
+        <w:t xml:space="preserve"> which </w:t>
+      </w:r>
+      <w:r>
+        <w:rPr>
+          <w:b/>
+          <w:bCs/>
+          <w:lang w:val="en-US"/>
+        </w:rPr>
+        <w:t>is read from no matter</w:t>
+      </w:r>
+      <w:r>
+        <w:rPr>
+          <w:lang w:val="en-US"/>
+        </w:rPr>
+        <w:t xml:space="preserve"> which </w:t>
+      </w:r>
+      <w:r>
+        <w:rPr>
+          <w:b/>
+          <w:bCs/>
+          <w:lang w:val="en-US"/>
+        </w:rPr>
+        <w:t>mode</w:t>
+      </w:r>
+      <w:r>
+        <w:rPr>
+          <w:lang w:val="en-US"/>
+        </w:rPr>
+        <w:t xml:space="preserve"> we're using</w:t>
+      </w:r>
+      <w:r>
+        <w:rPr>
+          <w:lang w:val="en-US"/>
+        </w:rPr>
+        <w:t xml:space="preserve"> a</w:t>
+      </w:r>
+      <w:r>
+        <w:rPr>
+          <w:lang w:val="en-US"/>
+        </w:rPr>
+        <w:t xml:space="preserve">nd currently from our </w:t>
+      </w:r>
+      <w:r>
+        <w:rPr>
+          <w:b/>
+          <w:bCs/>
+          <w:lang w:val="en-US"/>
+        </w:rPr>
+        <w:t>launch</w:t>
+      </w:r>
+      <w:r>
+        <w:rPr>
+          <w:b/>
+          <w:bCs/>
+          <w:lang w:val="en-US"/>
+        </w:rPr>
+        <w:t>S</w:t>
+      </w:r>
+      <w:r>
+        <w:rPr>
+          <w:b/>
+          <w:bCs/>
+          <w:lang w:val="en-US"/>
+        </w:rPr>
+        <w:t>ettings</w:t>
+      </w:r>
+      <w:r>
+        <w:rPr>
+          <w:b/>
+          <w:bCs/>
+          <w:lang w:val="en-US"/>
+        </w:rPr>
+        <w:t>.json</w:t>
+      </w:r>
+      <w:r>
+        <w:rPr>
+          <w:b/>
+          <w:bCs/>
+          <w:lang w:val="en-US"/>
+        </w:rPr>
+        <w:t>, we're running in development mode.</w:t>
+      </w:r>
+      <w:r>
+        <w:rPr>
+          <w:b/>
+          <w:bCs/>
+          <w:lang w:val="en-US"/>
+        </w:rPr>
+        <w:t xml:space="preserve"> </w:t>
+      </w:r>
+      <w:r>
+        <w:rPr>
+          <w:lang w:val="en-US"/>
+        </w:rPr>
+        <w:t>A</w:t>
+      </w:r>
+      <w:r>
+        <w:rPr>
+          <w:lang w:val="en-US"/>
+        </w:rPr>
+        <w:t>lso have an appsettings</w:t>
+      </w:r>
+      <w:r>
+        <w:rPr>
+          <w:lang w:val="en-US"/>
+        </w:rPr>
+        <w:t>.</w:t>
+      </w:r>
+      <w:r>
+        <w:rPr>
+          <w:lang w:val="en-US"/>
+        </w:rPr>
+        <w:t>development</w:t>
+      </w:r>
+      <w:r>
+        <w:rPr>
+          <w:lang w:val="en-US"/>
+        </w:rPr>
+        <w:t xml:space="preserve">.json and </w:t>
+      </w:r>
+      <w:r>
+        <w:rPr>
+          <w:lang w:val="en-US"/>
+        </w:rPr>
+        <w:t>when we're running in development mode then this one is read from.</w:t>
+      </w:r>
+      <w:r>
+        <w:rPr>
+          <w:lang w:val="en-US"/>
+        </w:rPr>
+        <w:t xml:space="preserve"> The </w:t>
+      </w:r>
+      <w:r>
+        <w:rPr>
+          <w:lang w:val="en-US"/>
+        </w:rPr>
+        <w:t>Appsettings.json is read from</w:t>
+      </w:r>
+      <w:r>
+        <w:rPr>
+          <w:lang w:val="en-US"/>
+        </w:rPr>
+        <w:t xml:space="preserve"> </w:t>
+      </w:r>
+      <w:r>
+        <w:rPr>
+          <w:lang w:val="en-US"/>
+        </w:rPr>
+        <w:t>if we're running in production, in development, in staging and testing</w:t>
+      </w:r>
+      <w:r>
+        <w:rPr>
+          <w:lang w:val="en-US"/>
+        </w:rPr>
+        <w:t xml:space="preserve">. </w:t>
+      </w:r>
+      <w:r>
+        <w:rPr>
+          <w:lang w:val="en-US"/>
+        </w:rPr>
+        <w:t xml:space="preserve">So </w:t>
+      </w:r>
+      <w:r>
+        <w:rPr>
+          <w:lang w:val="en-US"/>
+        </w:rPr>
+        <w:t xml:space="preserve">the </w:t>
+      </w:r>
+      <w:r>
+        <w:rPr>
+          <w:lang w:val="en-US"/>
+        </w:rPr>
+        <w:t>a</w:t>
+      </w:r>
+      <w:r>
+        <w:rPr>
+          <w:lang w:val="en-US"/>
+        </w:rPr>
+        <w:t>ppsettings.Development.json is</w:t>
+      </w:r>
+      <w:r>
+        <w:rPr>
+          <w:lang w:val="en-US"/>
+        </w:rPr>
+        <w:t xml:space="preserve"> good place to add our development connection string.</w:t>
+      </w:r>
+      <w:r>
+        <w:rPr>
+          <w:lang w:val="en-US"/>
+        </w:rPr>
+        <w:t xml:space="preserve"> A</w:t>
+      </w:r>
+      <w:r>
+        <w:rPr>
+          <w:lang w:val="en-US"/>
+        </w:rPr>
+        <w:t xml:space="preserve">fter the logging section use </w:t>
+      </w:r>
+      <w:r>
+        <w:rPr>
+          <w:lang w:val="en-US"/>
+        </w:rPr>
+        <w:t>C</w:t>
+      </w:r>
+      <w:r>
+        <w:rPr>
+          <w:lang w:val="en-US"/>
+        </w:rPr>
+        <w:t>onnection</w:t>
+      </w:r>
+      <w:r>
+        <w:rPr>
+          <w:lang w:val="en-US"/>
+        </w:rPr>
+        <w:t>S</w:t>
+      </w:r>
+      <w:r>
+        <w:rPr>
+          <w:lang w:val="en-US"/>
+        </w:rPr>
+        <w:t>trings</w:t>
+      </w:r>
+      <w:r>
+        <w:rPr>
+          <w:lang w:val="en-US"/>
+        </w:rPr>
+        <w:t xml:space="preserve"> which </w:t>
+      </w:r>
+      <w:r>
+        <w:rPr>
+          <w:lang w:val="en-US"/>
+        </w:rPr>
+        <w:t>match</w:t>
+      </w:r>
+      <w:r>
+        <w:rPr>
+          <w:lang w:val="en-US"/>
+        </w:rPr>
+        <w:t>es</w:t>
+      </w:r>
+      <w:r>
+        <w:rPr>
+          <w:lang w:val="en-US"/>
+        </w:rPr>
+        <w:t xml:space="preserve"> </w:t>
+      </w:r>
+      <w:r>
+        <w:rPr>
+          <w:lang w:val="en-US"/>
+        </w:rPr>
+        <w:t xml:space="preserve">the </w:t>
+      </w:r>
+      <w:r>
+        <w:rPr>
+          <w:lang w:val="en-US"/>
+        </w:rPr>
+        <w:t xml:space="preserve">data context </w:t>
+      </w:r>
+      <w:r>
+        <w:rPr>
+          <w:lang w:val="en-US"/>
+        </w:rPr>
+        <w:t xml:space="preserve">registration </w:t>
+      </w:r>
+      <w:r>
+        <w:rPr>
+          <w:lang w:val="en-US"/>
+        </w:rPr>
+        <w:t>when we added it to our program</w:t>
+      </w:r>
+      <w:r>
+        <w:rPr>
+          <w:lang w:val="en-US"/>
+        </w:rPr>
+        <w:t xml:space="preserve">.cs </w:t>
+      </w:r>
+      <w:r>
+        <w:rPr>
+          <w:lang w:val="en-US"/>
+        </w:rPr>
+        <w:t xml:space="preserve">class and use the </w:t>
+      </w:r>
+      <w:r>
+        <w:rPr>
+          <w:lang w:val="en-US"/>
+        </w:rPr>
+        <w:t>G</w:t>
+      </w:r>
+      <w:r>
+        <w:rPr>
+          <w:lang w:val="en-US"/>
+        </w:rPr>
         <w:t>et</w:t>
       </w:r>
-      <w:proofErr w:type="spellEnd"/>
-      <w:r>
-        <w:rPr>
-          <w:lang w:val="en-US"/>
-        </w:rPr>
-        <w:t xml:space="preserve"> can be used to query and save instances of</w:t>
-      </w:r>
-      <w:r>
-        <w:rPr>
-          <w:lang w:val="en-US"/>
-        </w:rPr>
-        <w:t xml:space="preserve"> </w:t>
-      </w:r>
-      <w:r>
-        <w:rPr>
-          <w:lang w:val="en-US"/>
-        </w:rPr>
-        <w:t>a type of entity.</w:t>
-      </w:r>
-      <w:r>
-        <w:rPr>
-          <w:lang w:val="en-US"/>
-        </w:rPr>
-        <w:t xml:space="preserve"> W</w:t>
-      </w:r>
-      <w:r>
-        <w:rPr>
-          <w:lang w:val="en-US"/>
-        </w:rPr>
-        <w:t xml:space="preserve">e use </w:t>
-      </w:r>
-      <w:proofErr w:type="spellStart"/>
-      <w:r>
-        <w:rPr>
-          <w:lang w:val="en-US"/>
-        </w:rPr>
-        <w:t>Linq</w:t>
-      </w:r>
-      <w:proofErr w:type="spellEnd"/>
-      <w:r>
-        <w:rPr>
-          <w:lang w:val="en-US"/>
-        </w:rPr>
-        <w:t xml:space="preserve"> queries against a DB set, which are then translated into queries against the database.</w:t>
-      </w:r>
-      <w:r>
-        <w:rPr>
-          <w:lang w:val="en-US"/>
-        </w:rPr>
-        <w:t xml:space="preserve"> I</w:t>
-      </w:r>
-      <w:r>
-        <w:rPr>
-          <w:lang w:val="en-US"/>
-        </w:rPr>
-        <w:t xml:space="preserve">f we call this </w:t>
-      </w:r>
-      <w:r>
-        <w:rPr>
-          <w:lang w:val="en-US"/>
-        </w:rPr>
-        <w:t>prop U</w:t>
-      </w:r>
-      <w:r>
-        <w:rPr>
-          <w:lang w:val="en-US"/>
-        </w:rPr>
-        <w:t>sers then this is going to be the name of our table in our database.</w:t>
-      </w:r>
-    </w:p>
-    <w:p>
-      <w:pPr>
-        <w:rPr>
-          <w:lang w:val="en-US"/>
-        </w:rPr>
-      </w:pPr>
-      <w:r>
-        <w:rPr>
-          <w:b/>
-          <w:bCs/>
-          <w:lang w:val="en-US"/>
-        </w:rPr>
-        <w:t xml:space="preserve">It will use </w:t>
-      </w:r>
-      <w:r>
-        <w:rPr>
-          <w:b/>
-          <w:bCs/>
-          <w:lang w:val="en-US"/>
-        </w:rPr>
-        <w:t xml:space="preserve">the ID </w:t>
-      </w:r>
-      <w:r>
-        <w:rPr>
-          <w:b/>
-          <w:bCs/>
-          <w:lang w:val="en-US"/>
-        </w:rPr>
-        <w:t>as the primary key for the database</w:t>
-      </w:r>
-      <w:r>
-        <w:rPr>
-          <w:lang w:val="en-US"/>
-        </w:rPr>
-        <w:t xml:space="preserve"> if I was to call it something </w:t>
-      </w:r>
-      <w:r>
-        <w:rPr>
-          <w:lang w:val="en-US"/>
-        </w:rPr>
-        <w:t>else</w:t>
-      </w:r>
-      <w:r>
-        <w:rPr>
-          <w:lang w:val="en-US"/>
-        </w:rPr>
-        <w:t xml:space="preserve"> </w:t>
-      </w:r>
-      <w:r>
-        <w:rPr>
-          <w:lang w:val="en-US"/>
-        </w:rPr>
-        <w:t>anything but ID then this would not be valid or Entity Framework</w:t>
-      </w:r>
-      <w:r>
-        <w:rPr>
-          <w:lang w:val="en-US"/>
-        </w:rPr>
-        <w:t xml:space="preserve"> </w:t>
-      </w:r>
-      <w:r>
-        <w:rPr>
-          <w:lang w:val="en-US"/>
-        </w:rPr>
-        <w:t>would not know which one of these to choose to use as a primary key.</w:t>
-      </w:r>
-      <w:r>
-        <w:rPr>
-          <w:lang w:val="en-US"/>
-        </w:rPr>
-        <w:t xml:space="preserve"> </w:t>
-      </w:r>
-      <w:r>
-        <w:rPr>
-          <w:b/>
-          <w:bCs/>
-          <w:lang w:val="en-US"/>
-        </w:rPr>
-        <w:t>Then we need to tell our application about this DB context class.</w:t>
-      </w:r>
-      <w:r>
-        <w:rPr>
-          <w:b/>
-          <w:bCs/>
-          <w:lang w:val="en-US"/>
-        </w:rPr>
-        <w:t xml:space="preserve"> </w:t>
-      </w:r>
-      <w:r>
-        <w:rPr>
-          <w:lang w:val="en-US"/>
-        </w:rPr>
-        <w:t>Similarly,</w:t>
-      </w:r>
-      <w:r>
-        <w:rPr>
-          <w:lang w:val="en-US"/>
-        </w:rPr>
-        <w:t xml:space="preserve"> when w</w:t>
-      </w:r>
-      <w:r>
-        <w:rPr>
-          <w:lang w:val="en-US"/>
-        </w:rPr>
-        <w:t xml:space="preserve">e add a new service to our application, we need to </w:t>
-      </w:r>
-      <w:r>
-        <w:rPr>
-          <w:b/>
-          <w:bCs/>
-          <w:lang w:val="en-US"/>
-        </w:rPr>
-        <w:t>register it in</w:t>
-      </w:r>
-      <w:r>
-        <w:rPr>
-          <w:b/>
-          <w:bCs/>
-          <w:lang w:val="en-US"/>
-        </w:rPr>
-        <w:t xml:space="preserve"> </w:t>
-      </w:r>
-      <w:r>
-        <w:rPr>
-          <w:b/>
-          <w:bCs/>
-          <w:lang w:val="en-US"/>
-        </w:rPr>
-        <w:t>the program class</w:t>
-      </w:r>
-      <w:r>
-        <w:rPr>
-          <w:lang w:val="en-US"/>
-        </w:rPr>
-        <w:t>, t</w:t>
-      </w:r>
-      <w:r>
-        <w:rPr>
-          <w:lang w:val="en-US"/>
-        </w:rPr>
-        <w:t>hen we pass the options</w:t>
-      </w:r>
-      <w:r>
-        <w:rPr>
-          <w:lang w:val="en-US"/>
-        </w:rPr>
-        <w:t>, b</w:t>
-      </w:r>
-      <w:r>
-        <w:rPr>
-          <w:lang w:val="en-US"/>
-        </w:rPr>
-        <w:t xml:space="preserve">ecause when we add a service or register a service </w:t>
-      </w:r>
-      <w:r>
-        <w:rPr>
-          <w:lang w:val="en-US"/>
-        </w:rPr>
-        <w:t>it is</w:t>
-      </w:r>
-      <w:r>
-        <w:rPr>
-          <w:lang w:val="en-US"/>
-        </w:rPr>
-        <w:t xml:space="preserve"> going to use this is via dependency injection and through dependency injection, then dot net</w:t>
-      </w:r>
-      <w:r>
-        <w:rPr>
-          <w:lang w:val="en-US"/>
-        </w:rPr>
-        <w:t xml:space="preserve"> </w:t>
-      </w:r>
-      <w:r>
-        <w:rPr>
-          <w:lang w:val="en-US"/>
-        </w:rPr>
-        <w:t>is going to create a new instance of our data context class.</w:t>
-      </w:r>
-      <w:r>
-        <w:rPr>
-          <w:lang w:val="en-US"/>
-        </w:rPr>
-        <w:t xml:space="preserve"> Then </w:t>
-      </w:r>
-      <w:r>
-        <w:rPr>
-          <w:lang w:val="en-US"/>
-        </w:rPr>
-        <w:t>via the constructor, it's going to pas</w:t>
-      </w:r>
-      <w:r>
-        <w:rPr>
-          <w:lang w:val="en-US"/>
-        </w:rPr>
-        <w:t>s</w:t>
-      </w:r>
-      <w:r>
-        <w:rPr>
-          <w:lang w:val="en-US"/>
-        </w:rPr>
-        <w:t xml:space="preserve"> the options that we specify when we register this</w:t>
-      </w:r>
-      <w:r>
-        <w:rPr>
-          <w:lang w:val="en-US"/>
-        </w:rPr>
-        <w:t xml:space="preserve"> </w:t>
-      </w:r>
-      <w:r>
-        <w:rPr>
-          <w:lang w:val="en-US"/>
-        </w:rPr>
-        <w:t>service.</w:t>
-      </w:r>
-      <w:r>
-        <w:rPr>
-          <w:lang w:val="en-US"/>
-        </w:rPr>
-        <w:t xml:space="preserve"> The connection </w:t>
-      </w:r>
-      <w:r>
-        <w:rPr>
-          <w:lang w:val="en-US"/>
-        </w:rPr>
-        <w:t>string we're going to get this from configuration.</w:t>
-      </w:r>
+      <w:r>
+        <w:rPr>
+          <w:lang w:val="en-US"/>
+        </w:rPr>
+        <w:t>C</w:t>
+      </w:r>
+      <w:r>
+        <w:rPr>
+          <w:lang w:val="en-US"/>
+        </w:rPr>
+        <w:t>onnection</w:t>
+      </w:r>
+      <w:r>
+        <w:rPr>
+          <w:lang w:val="en-US"/>
+        </w:rPr>
+        <w:t>S</w:t>
+      </w:r>
+      <w:r>
+        <w:rPr>
+          <w:lang w:val="en-US"/>
+        </w:rPr>
+        <w:t>tring</w:t>
+      </w:r>
+      <w:r>
+        <w:rPr>
+          <w:lang w:val="en-US"/>
+        </w:rPr>
+        <w:t xml:space="preserve"> method</w:t>
+      </w:r>
+      <w:r>
+        <w:rPr>
+          <w:lang w:val="en-US"/>
+        </w:rPr>
+        <w:t>.</w:t>
+      </w:r>
+    </w:p>
+    <w:p>
+      <w:pPr>
+        <w:rPr>
+          <w:lang w:val="en-US"/>
+        </w:rPr>
+      </w:pPr>
+      <w:r>
+        <w:rPr>
+          <w:lang w:val="en-US"/>
+        </w:rPr>
+        <w:drawing>
+          <wp:inline distT="0" distB="0" distL="0" distR="0" wp14:anchorId="302BE8EA" wp14:editId="39DE2BE8">
+            <wp:extent cx="3776869" cy="1058437"/>
+            <wp:effectExtent l="0" t="0" r="0" b="8890"/>
+            <wp:docPr id="2143907565" name="Εικόνα 1"/>
+            <wp:cNvGraphicFramePr>
+              <a:graphicFrameLocks xmlns:a="http://schemas.openxmlformats.org/drawingml/2006/main" noChangeAspect="1"/>
+            </wp:cNvGraphicFramePr>
+            <a:graphic xmlns:a="http://schemas.openxmlformats.org/drawingml/2006/main">
+              <a:graphicData uri="http://schemas.openxmlformats.org/drawingml/2006/picture">
+                <pic:pic xmlns:pic="http://schemas.openxmlformats.org/drawingml/2006/picture">
+                  <pic:nvPicPr>
+                    <pic:cNvPr id="2143907565" name=""/>
+                    <pic:cNvPicPr/>
+                  </pic:nvPicPr>
+                  <pic:blipFill>
+                    <a:blip r:embed="rId13"/>
+                    <a:stretch>
+                      <a:fillRect/>
+                    </a:stretch>
+                  </pic:blipFill>
+                  <pic:spPr>
+                    <a:xfrm>
+                      <a:off x="0" y="0"/>
+                      <a:ext cx="3792578" cy="1062839"/>
+                    </a:xfrm>
+                    <a:prstGeom prst="rect">
+                      <a:avLst/>
+                    </a:prstGeom>
+                  </pic:spPr>
+                </pic:pic>
+              </a:graphicData>
+            </a:graphic>
+          </wp:inline>
+        </w:drawing>
+      </w:r>
+    </w:p>
+    <w:p>
+      <w:pPr>
+        <w:rPr>
+          <w:i/>
+          <w:iCs/>
+          <w:lang w:val="en-US"/>
+        </w:rPr>
+      </w:pPr>
+      <w:r>
+        <w:rPr>
+          <w:lang w:val="en-US"/>
+        </w:rPr>
+        <w:t>Then w</w:t>
+      </w:r>
+      <w:r>
+        <w:rPr>
+          <w:lang w:val="en-US"/>
+        </w:rPr>
+        <w:t>e need to create a new migration, which effectively Entity Framework is going to take a look</w:t>
+      </w:r>
+      <w:r>
+        <w:rPr>
+          <w:lang w:val="en-US"/>
+        </w:rPr>
+        <w:t xml:space="preserve"> </w:t>
+      </w:r>
+      <w:r>
+        <w:rPr>
+          <w:lang w:val="en-US"/>
+        </w:rPr>
+        <w:t>at our code inside the data context.</w:t>
+      </w:r>
+      <w:r>
+        <w:rPr>
+          <w:lang w:val="en-US"/>
+        </w:rPr>
+        <w:t xml:space="preserve"> We need to </w:t>
+      </w:r>
+      <w:r>
+        <w:rPr>
+          <w:lang w:val="en-US"/>
+        </w:rPr>
+        <w:t>see what you currently have installed</w:t>
+      </w:r>
+      <w:r>
+        <w:rPr>
+          <w:lang w:val="en-US"/>
+        </w:rPr>
+        <w:t xml:space="preserve"> by </w:t>
+      </w:r>
+      <w:r>
+        <w:rPr>
+          <w:lang w:val="en-US"/>
+        </w:rPr>
+        <w:t>run</w:t>
+      </w:r>
+      <w:r>
+        <w:rPr>
+          <w:lang w:val="en-US"/>
+        </w:rPr>
+        <w:t>ning</w:t>
+      </w:r>
+      <w:r>
+        <w:rPr>
+          <w:lang w:val="en-US"/>
+        </w:rPr>
+        <w:t xml:space="preserve"> </w:t>
+      </w:r>
+      <w:r>
+        <w:rPr>
+          <w:i/>
+          <w:iCs/>
+          <w:lang w:val="en-US"/>
+        </w:rPr>
+        <w:t xml:space="preserve">dotnet tool list </w:t>
+      </w:r>
+      <w:r>
+        <w:rPr>
+          <w:i/>
+          <w:iCs/>
+          <w:lang w:val="en-US"/>
+        </w:rPr>
+        <w:t>-g</w:t>
+      </w:r>
+      <w:r>
+        <w:rPr>
+          <w:lang w:val="en-US"/>
+        </w:rPr>
+        <w:t xml:space="preserve"> a</w:t>
+      </w:r>
+      <w:r>
+        <w:rPr>
+          <w:lang w:val="en-US"/>
+        </w:rPr>
+        <w:t>nd this will tell you what global net tools you have available.</w:t>
+      </w:r>
+      <w:r>
+        <w:rPr>
+          <w:lang w:val="en-US"/>
+        </w:rPr>
+        <w:t xml:space="preserve"> Navigate to </w:t>
+      </w:r>
+      <w:r>
+        <w:rPr>
+          <w:lang w:val="en-US"/>
+        </w:rPr>
+        <w:t>nuget.org</w:t>
+      </w:r>
+      <w:r>
+        <w:rPr>
+          <w:lang w:val="en-US"/>
+        </w:rPr>
+        <w:t xml:space="preserve">  go to versions for the </w:t>
+      </w:r>
+      <w:r>
+        <w:rPr>
+          <w:i/>
+          <w:iCs/>
+          <w:lang w:val="en-US"/>
+        </w:rPr>
+        <w:t>dotnet ef</w:t>
+      </w:r>
+      <w:r>
+        <w:rPr>
+          <w:lang w:val="en-US"/>
+        </w:rPr>
+        <w:t xml:space="preserve"> command t</w:t>
+      </w:r>
+      <w:r>
+        <w:rPr>
+          <w:lang w:val="en-US"/>
+        </w:rPr>
+        <w:t xml:space="preserve">hen click on the one that matches the runtime that </w:t>
+      </w:r>
+      <w:r>
+        <w:rPr>
+          <w:lang w:val="en-US"/>
+        </w:rPr>
+        <w:t xml:space="preserve">we </w:t>
+      </w:r>
+      <w:r>
+        <w:rPr>
+          <w:lang w:val="en-US"/>
+        </w:rPr>
+        <w:t>are using, and this is the command that</w:t>
+      </w:r>
+      <w:r>
+        <w:rPr>
+          <w:lang w:val="en-US"/>
+        </w:rPr>
+        <w:t xml:space="preserve"> </w:t>
+      </w:r>
+      <w:r>
+        <w:rPr>
+          <w:lang w:val="en-US"/>
+        </w:rPr>
+        <w:t>we'll go ahead and use to install it.</w:t>
+      </w:r>
+      <w:r>
+        <w:rPr>
+          <w:lang w:val="en-US"/>
+        </w:rPr>
+        <w:t xml:space="preserve"> </w:t>
+      </w:r>
+      <w:r>
+        <w:rPr>
+          <w:lang w:val="en-US"/>
+        </w:rPr>
+        <w:t>So</w:t>
+      </w:r>
+      <w:r>
+        <w:rPr>
+          <w:lang w:val="en-US"/>
+        </w:rPr>
+        <w:t>,</w:t>
+      </w:r>
+      <w:r>
+        <w:rPr>
+          <w:lang w:val="en-US"/>
+        </w:rPr>
+        <w:t xml:space="preserve"> copy this into my clipboard</w:t>
+      </w:r>
+      <w:r>
+        <w:rPr>
+          <w:lang w:val="en-US"/>
+        </w:rPr>
+        <w:t xml:space="preserve"> and run it to vs code</w:t>
+      </w:r>
+      <w:r>
+        <w:rPr>
+          <w:lang w:val="en-US"/>
+        </w:rPr>
+        <w:t xml:space="preserve">. Then in vs code we can run dotnet ef -h to see the commands and finally add a migration by typing </w:t>
+      </w:r>
+      <w:r>
+        <w:rPr>
+          <w:i/>
+          <w:iCs/>
+          <w:lang w:val="en-US"/>
+        </w:rPr>
+        <w:t>dotnet ef migrations add InitialCreate -o Data/Migrations</w:t>
+      </w:r>
+      <w:r>
+        <w:rPr>
+          <w:i/>
+          <w:iCs/>
+          <w:lang w:val="en-US"/>
+        </w:rPr>
+        <w:t>.</w:t>
+      </w:r>
+    </w:p>
+    <w:p>
+      <w:pPr>
+        <w:rPr>
+          <w:lang w:val="en-US"/>
+        </w:rPr>
+      </w:pPr>
+    </w:p>
+    <w:p>
+      <w:pPr>
+        <w:rPr>
+          <w:lang w:val="en-US"/>
+        </w:rPr>
+      </w:pPr>
     </w:p>
     <w:p>
       <w:pPr>

</xml_diff>

<commit_message>
Created Database with EF
</commit_message>
<xml_diff>
--- a/Doc.docx
+++ b/Doc.docx
@@ -1811,6 +1811,7 @@
         </w:rPr>
         <w:t xml:space="preserve">then we will see all the different SDKs we have installed on our computer. When we create the project from the CLI it automatically creates it by using the latest SDK. But if I want to use an older one I need to create this </w:t>
       </w:r>
+      <w:proofErr w:type="gramStart"/>
       <w:r>
         <w:rPr>
           <w:i/>
@@ -1819,6 +1820,7 @@
         </w:rPr>
         <w:t>global.json</w:t>
       </w:r>
+      <w:proofErr w:type="gramEnd"/>
       <w:r>
         <w:rPr>
           <w:i/>
@@ -3158,11 +3160,19 @@
         </w:rPr>
         <w:t xml:space="preserve"> are the </w:t>
       </w:r>
-      <w:r>
-        <w:rPr>
-          <w:lang w:val="en-US"/>
-        </w:rPr>
-        <w:t xml:space="preserve">appsettings.Development.json </w:t>
+      <w:proofErr w:type="gramStart"/>
+      <w:r>
+        <w:rPr>
+          <w:lang w:val="en-US"/>
+        </w:rPr>
+        <w:t>appsettings.Development.json</w:t>
+      </w:r>
+      <w:proofErr w:type="gramEnd"/>
+      <w:r>
+        <w:rPr>
+          <w:lang w:val="en-US"/>
+        </w:rPr>
+        <w:t xml:space="preserve"> </w:t>
       </w:r>
       <w:r>
         <w:rPr>
@@ -3696,7 +3706,21 @@
         <w:rPr>
           <w:lang w:val="en-US"/>
         </w:rPr>
-        <w:t xml:space="preserve">nd this nullable thing is actually part of the nullable flag that we have inside our </w:t>
+        <w:t xml:space="preserve">nd this nullable thing is actually part of the nullable flag that we have inside </w:t>
+      </w:r>
+      <w:proofErr w:type="gramStart"/>
+      <w:r>
+        <w:rPr>
+          <w:lang w:val="en-US"/>
+        </w:rPr>
+        <w:t>our</w:t>
+      </w:r>
+      <w:proofErr w:type="gramEnd"/>
+      <w:r>
+        <w:rPr>
+          <w:lang w:val="en-US"/>
+        </w:rPr>
+        <w:t xml:space="preserve"> </w:t>
       </w:r>
       <w:r>
         <w:rPr>
@@ -4424,7 +4448,21 @@
         <w:rPr>
           <w:lang w:val="en-US"/>
         </w:rPr>
-        <w:t xml:space="preserve">nd when we do install any packages then they get listed inside our </w:t>
+        <w:t xml:space="preserve">nd when we do install any packages then they get listed inside </w:t>
+      </w:r>
+      <w:proofErr w:type="gramStart"/>
+      <w:r>
+        <w:rPr>
+          <w:lang w:val="en-US"/>
+        </w:rPr>
+        <w:t>our</w:t>
+      </w:r>
+      <w:proofErr w:type="gramEnd"/>
+      <w:r>
+        <w:rPr>
+          <w:lang w:val="en-US"/>
+        </w:rPr>
+        <w:t xml:space="preserve"> </w:t>
       </w:r>
       <w:r>
         <w:rPr>
@@ -4492,6 +4530,7 @@
           <w:lang w:val="en-US"/>
         </w:rPr>
       </w:pPr>
+      <w:proofErr w:type="gramStart"/>
       <w:r>
         <w:rPr>
           <w:lang w:val="en-US"/>
@@ -4522,6 +4561,7 @@
         </w:rPr>
         <w:t>SQLite</w:t>
       </w:r>
+      <w:proofErr w:type="gramEnd"/>
       <w:r>
         <w:rPr>
           <w:lang w:val="en-US"/>
@@ -4559,6 +4599,7 @@
           <w:lang w:val="en-US"/>
         </w:rPr>
       </w:pPr>
+      <w:proofErr w:type="gramStart"/>
       <w:r>
         <w:rPr>
           <w:lang w:val="en-US"/>
@@ -4587,7 +4628,14 @@
         <w:rPr>
           <w:lang w:val="en-US"/>
         </w:rPr>
-        <w:t xml:space="preserve">esign </w:t>
+        <w:t>esign</w:t>
+      </w:r>
+      <w:proofErr w:type="gramEnd"/>
+      <w:r>
+        <w:rPr>
+          <w:lang w:val="en-US"/>
+        </w:rPr>
+        <w:t xml:space="preserve"> </w:t>
       </w:r>
       <w:r>
         <w:rPr>
@@ -5487,8 +5535,18 @@
           <w:bCs/>
           <w:lang w:val="en-US"/>
         </w:rPr>
-        <w:t>configuration files are the appsettings.json</w:t>
-      </w:r>
+        <w:t xml:space="preserve">configuration files are the </w:t>
+      </w:r>
+      <w:proofErr w:type="gramStart"/>
+      <w:r>
+        <w:rPr>
+          <w:b/>
+          <w:bCs/>
+          <w:lang w:val="en-US"/>
+        </w:rPr>
+        <w:t>appsettings.json</w:t>
+      </w:r>
+      <w:proofErr w:type="gramEnd"/>
       <w:r>
         <w:rPr>
           <w:lang w:val="en-US"/>
@@ -5593,25 +5651,47 @@
         <w:rPr>
           <w:lang w:val="en-US"/>
         </w:rPr>
-        <w:t>lso have an appsettings</w:t>
-      </w:r>
-      <w:r>
-        <w:rPr>
+        <w:t xml:space="preserve">lso have an </w:t>
+      </w:r>
+      <w:proofErr w:type="gramStart"/>
+      <w:r>
+        <w:rPr>
+          <w:b/>
+          <w:bCs/>
+          <w:lang w:val="en-US"/>
+        </w:rPr>
+        <w:t>appsettings</w:t>
+      </w:r>
+      <w:r>
+        <w:rPr>
+          <w:b/>
+          <w:bCs/>
           <w:lang w:val="en-US"/>
         </w:rPr>
         <w:t>.</w:t>
       </w:r>
       <w:r>
         <w:rPr>
+          <w:b/>
+          <w:bCs/>
           <w:lang w:val="en-US"/>
         </w:rPr>
         <w:t>development</w:t>
       </w:r>
-      <w:r>
-        <w:rPr>
-          <w:lang w:val="en-US"/>
-        </w:rPr>
-        <w:t xml:space="preserve">.json and </w:t>
+      <w:proofErr w:type="gramEnd"/>
+      <w:r>
+        <w:rPr>
+          <w:b/>
+          <w:bCs/>
+          <w:lang w:val="en-US"/>
+        </w:rPr>
+        <w:t>.json</w:t>
+      </w:r>
+      <w:r>
+        <w:rPr>
+          <w:lang w:val="en-US"/>
+        </w:rPr>
+        <w:t xml:space="preserve"> and </w:t>
       </w:r>
       <w:r>
         <w:rPr>
@@ -5661,23 +5741,45 @@
         </w:rPr>
         <w:t xml:space="preserve">the </w:t>
       </w:r>
-      <w:r>
-        <w:rPr>
+      <w:proofErr w:type="gramStart"/>
+      <w:r>
+        <w:rPr>
+          <w:b/>
+          <w:bCs/>
           <w:lang w:val="en-US"/>
         </w:rPr>
         <w:t>a</w:t>
       </w:r>
       <w:r>
         <w:rPr>
-          <w:lang w:val="en-US"/>
-        </w:rPr>
-        <w:t>ppsettings.Development.json is</w:t>
-      </w:r>
-      <w:r>
-        <w:rPr>
-          <w:lang w:val="en-US"/>
-        </w:rPr>
-        <w:t xml:space="preserve"> good place to add our development connection string.</w:t>
+          <w:b/>
+          <w:bCs/>
+          <w:lang w:val="en-US"/>
+        </w:rPr>
+        <w:t>ppsettings.Development.json</w:t>
+      </w:r>
+      <w:proofErr w:type="gramEnd"/>
+      <w:r>
+        <w:rPr>
+          <w:b/>
+          <w:bCs/>
+          <w:lang w:val="en-US"/>
+        </w:rPr>
+        <w:t xml:space="preserve"> is</w:t>
+      </w:r>
+      <w:r>
+        <w:rPr>
+          <w:b/>
+          <w:bCs/>
+          <w:lang w:val="en-US"/>
+        </w:rPr>
+        <w:t xml:space="preserve"> good place to add our development connection string</w:t>
+      </w:r>
+      <w:r>
+        <w:rPr>
+          <w:lang w:val="en-US"/>
+        </w:rPr>
+        <w:t>.</w:t>
       </w:r>
       <w:r>
         <w:rPr>
@@ -5874,6 +5976,8 @@
     <w:p>
       <w:pPr>
         <w:rPr>
+          <w:b/>
+          <w:bCs/>
           <w:i/>
           <w:iCs/>
           <w:lang w:val="en-US"/>
@@ -5889,7 +5993,21 @@
         <w:rPr>
           <w:lang w:val="en-US"/>
         </w:rPr>
-        <w:t>e need to create a new migration, which effectively Entity Framework is going to take a look</w:t>
+        <w:t xml:space="preserve">e need to </w:t>
+      </w:r>
+      <w:r>
+        <w:rPr>
+          <w:b/>
+          <w:bCs/>
+          <w:lang w:val="en-US"/>
+        </w:rPr>
+        <w:t>create a new migration</w:t>
+      </w:r>
+      <w:r>
+        <w:rPr>
+          <w:lang w:val="en-US"/>
+        </w:rPr>
+        <w:t>, which effectively Entity Framework is going to take a look</w:t>
       </w:r>
       <w:r>
         <w:rPr>
@@ -5973,6 +6091,7 @@
         </w:rPr>
         <w:t xml:space="preserve"> Navigate to </w:t>
       </w:r>
+      <w:proofErr w:type="gramStart"/>
       <w:r>
         <w:rPr>
           <w:lang w:val="en-US"/>
@@ -5983,7 +6102,14 @@
         <w:rPr>
           <w:lang w:val="en-US"/>
         </w:rPr>
-        <w:t xml:space="preserve">  go to versions for the </w:t>
+        <w:t xml:space="preserve">  go</w:t>
+      </w:r>
+      <w:proofErr w:type="gramEnd"/>
+      <w:r>
+        <w:rPr>
+          <w:lang w:val="en-US"/>
+        </w:rPr>
+        <w:t xml:space="preserve"> to versions for the </w:t>
       </w:r>
       <w:r>
         <w:rPr>
@@ -6063,7 +6189,7 @@
         <w:rPr>
           <w:lang w:val="en-US"/>
         </w:rPr>
-        <w:t xml:space="preserve">. Then in vs code we can run dotnet ef -h to see the commands and finally add a migration by typing </w:t>
+        <w:t xml:space="preserve">. Then in vs code we can run </w:t>
       </w:r>
       <w:r>
         <w:rPr>
@@ -6071,14 +6197,40 @@
           <w:iCs/>
           <w:lang w:val="en-US"/>
         </w:rPr>
-        <w:t>dotnet ef migrations add InitialCreate -o Data/Migrations</w:t>
-      </w:r>
-      <w:r>
-        <w:rPr>
+        <w:t>dotnet ef -h</w:t>
+      </w:r>
+      <w:r>
+        <w:rPr>
+          <w:lang w:val="en-US"/>
+        </w:rPr>
+        <w:t xml:space="preserve"> to see the commands and finally </w:t>
+      </w:r>
+      <w:r>
+        <w:rPr>
+          <w:b/>
+          <w:bCs/>
+          <w:lang w:val="en-US"/>
+        </w:rPr>
+        <w:t xml:space="preserve">add a migration by typing </w:t>
+      </w:r>
+      <w:r>
+        <w:rPr>
+          <w:b/>
+          <w:bCs/>
           <w:i/>
           <w:iCs/>
           <w:lang w:val="en-US"/>
         </w:rPr>
+        <w:t>dotnet ef migrations add InitialCreate -o Data/Migrations</w:t>
+      </w:r>
+      <w:r>
+        <w:rPr>
+          <w:b/>
+          <w:bCs/>
+          <w:i/>
+          <w:iCs/>
+          <w:lang w:val="en-US"/>
+        </w:rPr>
         <w:t>.</w:t>
       </w:r>
     </w:p>
@@ -6095,6 +6247,486 @@
           <w:lang w:val="en-US"/>
         </w:rPr>
       </w:pPr>
+    </w:p>
+    <w:p>
+      <w:pPr>
+        <w:rPr>
+          <w:lang w:val="en-US"/>
+        </w:rPr>
+      </w:pPr>
+    </w:p>
+    <w:p>
+      <w:pPr>
+        <w:rPr>
+          <w:lang w:val="en-US"/>
+        </w:rPr>
+      </w:pPr>
+    </w:p>
+    <w:p>
+      <w:pPr>
+        <w:rPr>
+          <w:lang w:val="en-US"/>
+        </w:rPr>
+      </w:pPr>
+    </w:p>
+    <w:p>
+      <w:pPr>
+        <w:rPr>
+          <w:lang w:val="en-US"/>
+        </w:rPr>
+      </w:pPr>
+    </w:p>
+    <w:p>
+      <w:pPr>
+        <w:rPr>
+          <w:lang w:val="en-US"/>
+        </w:rPr>
+      </w:pPr>
+    </w:p>
+    <w:p>
+      <w:pPr>
+        <w:rPr>
+          <w:lang w:val="en-US"/>
+        </w:rPr>
+      </w:pPr>
+    </w:p>
+    <w:p>
+      <w:pPr>
+        <w:rPr>
+          <w:lang w:val="en-US"/>
+        </w:rPr>
+      </w:pPr>
+    </w:p>
+    <w:p>
+      <w:pPr>
+        <w:rPr>
+          <w:lang w:val="en-US"/>
+        </w:rPr>
+      </w:pPr>
+    </w:p>
+    <w:p>
+      <w:pPr>
+        <w:rPr>
+          <w:lang w:val="en-US"/>
+        </w:rPr>
+      </w:pPr>
+    </w:p>
+    <w:p>
+      <w:pPr>
+        <w:rPr>
+          <w:lang w:val="en-US"/>
+        </w:rPr>
+      </w:pPr>
+    </w:p>
+    <w:p>
+      <w:pPr>
+        <w:rPr>
+          <w:lang w:val="en-US"/>
+        </w:rPr>
+      </w:pPr>
+    </w:p>
+    <w:p>
+      <w:pPr>
+        <w:rPr>
+          <w:lang w:val="en-US"/>
+        </w:rPr>
+      </w:pPr>
+    </w:p>
+    <w:p>
+      <w:pPr>
+        <w:pStyle w:val="a3"/>
+        <w:numPr>
+          <w:ilvl w:val="0"/>
+          <w:numId w:val="1"/>
+        </w:numPr>
+        <w:rPr>
+          <w:b/>
+          <w:bCs/>
+          <w:sz w:val="32"/>
+          <w:szCs w:val="32"/>
+          <w:lang w:val="en-US"/>
+        </w:rPr>
+      </w:pPr>
+      <w:r>
+        <w:rPr>
+          <w:b/>
+          <w:bCs/>
+          <w:sz w:val="32"/>
+          <w:szCs w:val="32"/>
+          <w:lang w:val="en-US"/>
+        </w:rPr>
+        <w:lastRenderedPageBreak/>
+        <w:t>C</w:t>
+      </w:r>
+      <w:r>
+        <w:rPr>
+          <w:b/>
+          <w:bCs/>
+          <w:sz w:val="32"/>
+          <w:szCs w:val="32"/>
+          <w:lang w:val="en-US"/>
+        </w:rPr>
+        <w:t>reate database</w:t>
+      </w:r>
+    </w:p>
+    <w:p>
+      <w:pPr>
+        <w:rPr>
+          <w:lang w:val="en-US"/>
+        </w:rPr>
+      </w:pPr>
+      <w:r>
+        <w:rPr>
+          <w:lang w:val="en-US"/>
+        </w:rPr>
+        <w:t xml:space="preserve">Let’s </w:t>
+      </w:r>
+      <w:r>
+        <w:rPr>
+          <w:lang w:val="en-US"/>
+        </w:rPr>
+        <w:t>create our database based on the code in this</w:t>
+      </w:r>
+      <w:r>
+        <w:rPr>
+          <w:lang w:val="en-US"/>
+        </w:rPr>
+        <w:t xml:space="preserve"> </w:t>
+      </w:r>
+      <w:r>
+        <w:rPr>
+          <w:lang w:val="en-US"/>
+        </w:rPr>
+        <w:t>migration class</w:t>
+      </w:r>
+      <w:r>
+        <w:rPr>
+          <w:lang w:val="en-US"/>
+        </w:rPr>
+        <w:t xml:space="preserve">, </w:t>
+      </w:r>
+      <w:r>
+        <w:rPr>
+          <w:lang w:val="en-US"/>
+        </w:rPr>
+        <w:t xml:space="preserve">make sure </w:t>
+      </w:r>
+      <w:r>
+        <w:rPr>
+          <w:lang w:val="en-US"/>
+        </w:rPr>
+        <w:t>the</w:t>
+      </w:r>
+      <w:r>
+        <w:rPr>
+          <w:lang w:val="en-US"/>
+        </w:rPr>
+        <w:t xml:space="preserve"> app is not running</w:t>
+      </w:r>
+      <w:r>
+        <w:rPr>
+          <w:lang w:val="en-US"/>
+        </w:rPr>
+        <w:t xml:space="preserve">, and run </w:t>
+      </w:r>
+      <w:r>
+        <w:rPr>
+          <w:i/>
+          <w:iCs/>
+          <w:lang w:val="en-US"/>
+        </w:rPr>
+        <w:t>dotn</w:t>
+      </w:r>
+      <w:r>
+        <w:rPr>
+          <w:i/>
+          <w:iCs/>
+          <w:lang w:val="en-US"/>
+        </w:rPr>
+        <w:t xml:space="preserve">et </w:t>
+      </w:r>
+      <w:r>
+        <w:rPr>
+          <w:i/>
+          <w:iCs/>
+          <w:lang w:val="en-US"/>
+        </w:rPr>
+        <w:t>e</w:t>
+      </w:r>
+      <w:r>
+        <w:rPr>
+          <w:i/>
+          <w:iCs/>
+          <w:lang w:val="en-US"/>
+        </w:rPr>
+        <w:t>f</w:t>
+      </w:r>
+      <w:r>
+        <w:rPr>
+          <w:i/>
+          <w:iCs/>
+          <w:lang w:val="en-US"/>
+        </w:rPr>
+        <w:t xml:space="preserve"> database update</w:t>
+      </w:r>
+      <w:r>
+        <w:rPr>
+          <w:lang w:val="en-US"/>
+        </w:rPr>
+        <w:t>.</w:t>
+      </w:r>
+      <w:r>
+        <w:rPr>
+          <w:lang w:val="en-US"/>
+        </w:rPr>
+        <w:t xml:space="preserve"> O</w:t>
+      </w:r>
+      <w:r>
+        <w:rPr>
+          <w:lang w:val="en-US"/>
+        </w:rPr>
+        <w:t>nce that has happened, then we'll see some outputs in our log files.</w:t>
+      </w:r>
+      <w:r>
+        <w:rPr>
+          <w:lang w:val="en-US"/>
+        </w:rPr>
+        <w:t xml:space="preserve"> In the terminal </w:t>
+      </w:r>
+      <w:r>
+        <w:rPr>
+          <w:lang w:val="en-US"/>
+        </w:rPr>
+        <w:t xml:space="preserve">we can see that </w:t>
+      </w:r>
+      <w:r>
+        <w:rPr>
+          <w:lang w:val="en-US"/>
+        </w:rPr>
+        <w:t xml:space="preserve">it </w:t>
+      </w:r>
+      <w:r>
+        <w:rPr>
+          <w:lang w:val="en-US"/>
+        </w:rPr>
+        <w:t>creat</w:t>
+      </w:r>
+      <w:r>
+        <w:rPr>
+          <w:lang w:val="en-US"/>
+        </w:rPr>
+        <w:t>ed</w:t>
+      </w:r>
+      <w:r>
+        <w:rPr>
+          <w:lang w:val="en-US"/>
+        </w:rPr>
+        <w:t xml:space="preserve"> a table called </w:t>
+      </w:r>
+      <w:r>
+        <w:rPr>
+          <w:i/>
+          <w:iCs/>
+          <w:lang w:val="en-US"/>
+        </w:rPr>
+        <w:t>__EFMigrationsHistory</w:t>
+      </w:r>
+      <w:r>
+        <w:rPr>
+          <w:lang w:val="en-US"/>
+        </w:rPr>
+        <w:t>, t</w:t>
+      </w:r>
+      <w:r>
+        <w:rPr>
+          <w:lang w:val="en-US"/>
+        </w:rPr>
+        <w:t>his keeps track of the migrations that have already been applied to the database.</w:t>
+      </w:r>
+    </w:p>
+    <w:p>
+      <w:pPr>
+        <w:rPr>
+          <w:lang w:val="en-US"/>
+        </w:rPr>
+      </w:pPr>
+      <w:r>
+        <w:rPr>
+          <w:lang w:val="en-US"/>
+        </w:rPr>
+        <w:drawing>
+          <wp:inline distT="0" distB="0" distL="0" distR="0" wp14:anchorId="37483E58" wp14:editId="6781A808">
+            <wp:extent cx="2231136" cy="661558"/>
+            <wp:effectExtent l="0" t="0" r="0" b="5715"/>
+            <wp:docPr id="202353656" name="Εικόνα 1"/>
+            <wp:cNvGraphicFramePr>
+              <a:graphicFrameLocks xmlns:a="http://schemas.openxmlformats.org/drawingml/2006/main" noChangeAspect="1"/>
+            </wp:cNvGraphicFramePr>
+            <a:graphic xmlns:a="http://schemas.openxmlformats.org/drawingml/2006/main">
+              <a:graphicData uri="http://schemas.openxmlformats.org/drawingml/2006/picture">
+                <pic:pic xmlns:pic="http://schemas.openxmlformats.org/drawingml/2006/picture">
+                  <pic:nvPicPr>
+                    <pic:cNvPr id="202353656" name=""/>
+                    <pic:cNvPicPr/>
+                  </pic:nvPicPr>
+                  <pic:blipFill>
+                    <a:blip r:embed="rId14"/>
+                    <a:stretch>
+                      <a:fillRect/>
+                    </a:stretch>
+                  </pic:blipFill>
+                  <pic:spPr>
+                    <a:xfrm>
+                      <a:off x="0" y="0"/>
+                      <a:ext cx="2248694" cy="666764"/>
+                    </a:xfrm>
+                    <a:prstGeom prst="rect">
+                      <a:avLst/>
+                    </a:prstGeom>
+                  </pic:spPr>
+                </pic:pic>
+              </a:graphicData>
+            </a:graphic>
+          </wp:inline>
+        </w:drawing>
+      </w:r>
+    </w:p>
+    <w:p>
+      <w:pPr>
+        <w:rPr>
+          <w:lang w:val="en-US"/>
+        </w:rPr>
+      </w:pPr>
+      <w:r>
+        <w:rPr>
+          <w:lang w:val="en-US"/>
+        </w:rPr>
+        <w:t>T</w:t>
+      </w:r>
+      <w:r>
+        <w:rPr>
+          <w:lang w:val="en-US"/>
+        </w:rPr>
+        <w:t xml:space="preserve">hen creating the users table, and </w:t>
+      </w:r>
+      <w:r>
+        <w:rPr>
+          <w:lang w:val="en-US"/>
+        </w:rPr>
+        <w:t xml:space="preserve">then </w:t>
+      </w:r>
+      <w:r>
+        <w:rPr>
+          <w:lang w:val="en-US"/>
+        </w:rPr>
+        <w:t xml:space="preserve">inserting a new entry into the </w:t>
+      </w:r>
+      <w:r>
+        <w:rPr>
+          <w:i/>
+          <w:iCs/>
+          <w:lang w:val="en-US"/>
+        </w:rPr>
+        <w:t>__EFMigrationsHistory</w:t>
+      </w:r>
+      <w:r>
+        <w:rPr>
+          <w:i/>
+          <w:iCs/>
+          <w:lang w:val="en-US"/>
+        </w:rPr>
+        <w:t xml:space="preserve"> </w:t>
+      </w:r>
+      <w:r>
+        <w:rPr>
+          <w:lang w:val="en-US"/>
+        </w:rPr>
+        <w:t>table.</w:t>
+      </w:r>
+      <w:r>
+        <w:rPr>
+          <w:lang w:val="en-US"/>
+        </w:rPr>
+        <w:t xml:space="preserve"> I</w:t>
+      </w:r>
+      <w:r>
+        <w:rPr>
+          <w:lang w:val="en-US"/>
+        </w:rPr>
+        <w:t xml:space="preserve">nside our solution explorer we now have a file called </w:t>
+      </w:r>
+      <w:r>
+        <w:rPr>
+          <w:i/>
+          <w:iCs/>
+          <w:lang w:val="en-US"/>
+        </w:rPr>
+        <w:t>connecting</w:t>
+      </w:r>
+      <w:r>
+        <w:rPr>
+          <w:i/>
+          <w:iCs/>
+          <w:lang w:val="en-US"/>
+        </w:rPr>
+        <w:t>.d</w:t>
+      </w:r>
+      <w:r>
+        <w:rPr>
+          <w:i/>
+          <w:iCs/>
+          <w:lang w:val="en-US"/>
+        </w:rPr>
+        <w:t>b</w:t>
+      </w:r>
+      <w:r>
+        <w:rPr>
+          <w:lang w:val="en-US"/>
+        </w:rPr>
+        <w:t xml:space="preserve"> a</w:t>
+      </w:r>
+      <w:r>
+        <w:rPr>
+          <w:lang w:val="en-US"/>
+        </w:rPr>
+        <w:t>nd if I click on this then I can't open my database using VS code in this way because it's either binary</w:t>
+      </w:r>
+      <w:r>
+        <w:rPr>
+          <w:lang w:val="en-US"/>
+        </w:rPr>
+        <w:t xml:space="preserve"> </w:t>
+      </w:r>
+      <w:r>
+        <w:rPr>
+          <w:lang w:val="en-US"/>
+        </w:rPr>
+        <w:t>or uses an unsupported text encoding</w:t>
+      </w:r>
+      <w:r>
+        <w:rPr>
+          <w:lang w:val="en-US"/>
+        </w:rPr>
+        <w:t xml:space="preserve">, and </w:t>
+      </w:r>
+      <w:r>
+        <w:rPr>
+          <w:lang w:val="en-US"/>
+        </w:rPr>
+        <w:t xml:space="preserve">it's </w:t>
+      </w:r>
+      <w:r>
+        <w:rPr>
+          <w:lang w:val="en-US"/>
+        </w:rPr>
+        <w:t>an</w:t>
+      </w:r>
+      <w:r>
+        <w:rPr>
+          <w:lang w:val="en-US"/>
+        </w:rPr>
+        <w:t xml:space="preserve"> SQLite file.</w:t>
+      </w:r>
     </w:p>
     <w:p>
       <w:pPr>

</xml_diff>

<commit_message>
Create controller Users, fetch data from db and test it to postman
</commit_message>
<xml_diff>
--- a/Doc.docx
+++ b/Doc.docx
@@ -1771,7 +1771,21 @@
         <w:rPr>
           <w:lang w:val="en-US"/>
         </w:rPr>
-        <w:t xml:space="preserve">In the cmd id we run </w:t>
+        <w:t xml:space="preserve">In the </w:t>
+      </w:r>
+      <w:proofErr w:type="spellStart"/>
+      <w:r>
+        <w:rPr>
+          <w:lang w:val="en-US"/>
+        </w:rPr>
+        <w:t>cmd</w:t>
+      </w:r>
+      <w:proofErr w:type="spellEnd"/>
+      <w:r>
+        <w:rPr>
+          <w:lang w:val="en-US"/>
+        </w:rPr>
+        <w:t xml:space="preserve"> id we run </w:t>
       </w:r>
       <w:r>
         <w:rPr>
@@ -1811,6 +1825,7 @@
         </w:rPr>
         <w:t xml:space="preserve">then we will see all the different SDKs we have installed on our computer. When we create the project from the CLI it automatically creates it by using the latest SDK. But if I want to use an older one I need to create this </w:t>
       </w:r>
+      <w:proofErr w:type="spellStart"/>
       <w:proofErr w:type="gramStart"/>
       <w:r>
         <w:rPr>
@@ -1820,6 +1835,7 @@
         </w:rPr>
         <w:t>global.json</w:t>
       </w:r>
+      <w:proofErr w:type="spellEnd"/>
       <w:proofErr w:type="gramEnd"/>
       <w:r>
         <w:rPr>
@@ -1962,7 +1978,21 @@
           <w:lang w:val="en-US"/>
         </w:rPr>
         <w:lastRenderedPageBreak/>
-        <w:t>add, new, sln are the most common commands.</w:t>
+        <w:t xml:space="preserve">add, new, </w:t>
+      </w:r>
+      <w:proofErr w:type="spellStart"/>
+      <w:r>
+        <w:rPr>
+          <w:lang w:val="en-US"/>
+        </w:rPr>
+        <w:t>sln</w:t>
+      </w:r>
+      <w:proofErr w:type="spellEnd"/>
+      <w:r>
+        <w:rPr>
+          <w:lang w:val="en-US"/>
+        </w:rPr>
+        <w:t xml:space="preserve"> are the most common commands.</w:t>
       </w:r>
     </w:p>
     <w:p>
@@ -1990,14 +2020,16 @@
         </w:rPr>
         <w:t xml:space="preserve">Type </w:t>
       </w:r>
+      <w:proofErr w:type="spellStart"/>
       <w:r>
         <w:rPr>
           <w:i/>
           <w:iCs/>
           <w:lang w:val="en-US"/>
         </w:rPr>
-        <w:t>mkdir ProfessionalsConnectApp</w:t>
-      </w:r>
+        <w:t>mkdir</w:t>
+      </w:r>
+      <w:proofErr w:type="spellEnd"/>
       <w:r>
         <w:rPr>
           <w:i/>
@@ -2006,27 +2038,29 @@
         </w:rPr>
         <w:t xml:space="preserve"> </w:t>
       </w:r>
-      <w:r>
-        <w:rPr>
-          <w:lang w:val="en-US"/>
-        </w:rPr>
-        <w:t xml:space="preserve">-&gt; </w:t>
-      </w:r>
+      <w:proofErr w:type="spellStart"/>
       <w:r>
         <w:rPr>
           <w:i/>
           <w:iCs/>
           <w:lang w:val="en-US"/>
         </w:rPr>
-        <w:t>cd ProfessionalsConnectApp</w:t>
-      </w:r>
+        <w:t>ProfessionalsConnectApp</w:t>
+      </w:r>
+      <w:proofErr w:type="spellEnd"/>
       <w:r>
         <w:rPr>
           <w:i/>
           <w:iCs/>
           <w:lang w:val="en-US"/>
         </w:rPr>
-        <w:t xml:space="preserve"> -&gt; dotnet new sln</w:t>
+        <w:t xml:space="preserve"> </w:t>
+      </w:r>
+      <w:r>
+        <w:rPr>
+          <w:lang w:val="en-US"/>
+        </w:rPr>
+        <w:t xml:space="preserve">-&gt; </w:t>
       </w:r>
       <w:r>
         <w:rPr>
@@ -2034,15 +2068,69 @@
           <w:iCs/>
           <w:lang w:val="en-US"/>
         </w:rPr>
-        <w:t xml:space="preserve"> -&gt; </w:t>
-      </w:r>
+        <w:t xml:space="preserve">cd </w:t>
+      </w:r>
+      <w:proofErr w:type="spellStart"/>
       <w:r>
         <w:rPr>
           <w:i/>
           <w:iCs/>
           <w:lang w:val="en-US"/>
         </w:rPr>
-        <w:t xml:space="preserve">dotnet new webapi -h </w:t>
+        <w:t>ProfessionalsConnectApp</w:t>
+      </w:r>
+      <w:proofErr w:type="spellEnd"/>
+      <w:r>
+        <w:rPr>
+          <w:i/>
+          <w:iCs/>
+          <w:lang w:val="en-US"/>
+        </w:rPr>
+        <w:t xml:space="preserve"> -&gt; dotnet new </w:t>
+      </w:r>
+      <w:proofErr w:type="spellStart"/>
+      <w:r>
+        <w:rPr>
+          <w:i/>
+          <w:iCs/>
+          <w:lang w:val="en-US"/>
+        </w:rPr>
+        <w:t>sln</w:t>
+      </w:r>
+      <w:proofErr w:type="spellEnd"/>
+      <w:r>
+        <w:rPr>
+          <w:i/>
+          <w:iCs/>
+          <w:lang w:val="en-US"/>
+        </w:rPr>
+        <w:t xml:space="preserve"> -&gt; </w:t>
+      </w:r>
+      <w:r>
+        <w:rPr>
+          <w:i/>
+          <w:iCs/>
+          <w:lang w:val="en-US"/>
+        </w:rPr>
+        <w:t xml:space="preserve">dotnet new </w:t>
+      </w:r>
+      <w:proofErr w:type="spellStart"/>
+      <w:r>
+        <w:rPr>
+          <w:i/>
+          <w:iCs/>
+          <w:lang w:val="en-US"/>
+        </w:rPr>
+        <w:t>webapi</w:t>
+      </w:r>
+      <w:proofErr w:type="spellEnd"/>
+      <w:r>
+        <w:rPr>
+          <w:i/>
+          <w:iCs/>
+          <w:lang w:val="en-US"/>
+        </w:rPr>
+        <w:t xml:space="preserve"> -h </w:t>
       </w:r>
       <w:r>
         <w:rPr>
@@ -2134,63 +2222,117 @@
           <w:iCs/>
           <w:lang w:val="en-US"/>
         </w:rPr>
-        <w:t>-&gt; dotnet new webapi -controllers -n API</w:t>
-      </w:r>
-      <w:r>
-        <w:rPr>
-          <w:lang w:val="en-US"/>
-        </w:rPr>
-        <w:t xml:space="preserve">, so this will create a folder with the name API and inside </w:t>
-      </w:r>
-    </w:p>
-    <w:p>
-      <w:pPr>
-        <w:rPr>
-          <w:lang w:val="en-US"/>
-        </w:rPr>
-      </w:pPr>
-      <w:r>
-        <w:rPr>
-          <w:lang w:val="en-US"/>
-        </w:rPr>
-        <w:t xml:space="preserve">-&gt; </w:t>
-      </w:r>
+        <w:t xml:space="preserve">-&gt; dotnet new </w:t>
+      </w:r>
+      <w:proofErr w:type="spellStart"/>
       <w:r>
         <w:rPr>
           <w:i/>
           <w:iCs/>
           <w:lang w:val="en-US"/>
         </w:rPr>
-        <w:t>dotnet</w:t>
-      </w:r>
+        <w:t>webapi</w:t>
+      </w:r>
+      <w:proofErr w:type="spellEnd"/>
       <w:r>
         <w:rPr>
           <w:i/>
           <w:iCs/>
           <w:lang w:val="en-US"/>
         </w:rPr>
-        <w:t xml:space="preserve"> sln list, </w:t>
-      </w:r>
-      <w:r>
-        <w:rPr>
-          <w:lang w:val="en-US"/>
-        </w:rPr>
-        <w:t>we see there are no projects found so we need to add it.</w:t>
-      </w:r>
-    </w:p>
-    <w:p>
-      <w:pPr>
-        <w:rPr>
-          <w:lang w:val="en-US"/>
-        </w:rPr>
-      </w:pPr>
+        <w:t xml:space="preserve"> -controllers -n API</w:t>
+      </w:r>
+      <w:r>
+        <w:rPr>
+          <w:lang w:val="en-US"/>
+        </w:rPr>
+        <w:t xml:space="preserve">, so this will create a folder with the name API and inside </w:t>
+      </w:r>
+    </w:p>
+    <w:p>
+      <w:pPr>
+        <w:rPr>
+          <w:lang w:val="en-US"/>
+        </w:rPr>
+      </w:pPr>
+      <w:r>
+        <w:rPr>
+          <w:lang w:val="en-US"/>
+        </w:rPr>
+        <w:t xml:space="preserve">-&gt; </w:t>
+      </w:r>
       <w:r>
         <w:rPr>
           <w:i/>
           <w:iCs/>
           <w:lang w:val="en-US"/>
         </w:rPr>
-        <w:t xml:space="preserve">-&gt; dotnet sln add API, </w:t>
+        <w:t>dotnet</w:t>
+      </w:r>
+      <w:r>
+        <w:rPr>
+          <w:i/>
+          <w:iCs/>
+          <w:lang w:val="en-US"/>
+        </w:rPr>
+        <w:t xml:space="preserve"> </w:t>
+      </w:r>
+      <w:proofErr w:type="spellStart"/>
+      <w:r>
+        <w:rPr>
+          <w:i/>
+          <w:iCs/>
+          <w:lang w:val="en-US"/>
+        </w:rPr>
+        <w:t>sln</w:t>
+      </w:r>
+      <w:proofErr w:type="spellEnd"/>
+      <w:r>
+        <w:rPr>
+          <w:i/>
+          <w:iCs/>
+          <w:lang w:val="en-US"/>
+        </w:rPr>
+        <w:t xml:space="preserve"> list, </w:t>
+      </w:r>
+      <w:r>
+        <w:rPr>
+          <w:lang w:val="en-US"/>
+        </w:rPr>
+        <w:t>we see there are no projects found so we need to add it.</w:t>
+      </w:r>
+    </w:p>
+    <w:p>
+      <w:pPr>
+        <w:rPr>
+          <w:lang w:val="en-US"/>
+        </w:rPr>
+      </w:pPr>
+      <w:r>
+        <w:rPr>
+          <w:i/>
+          <w:iCs/>
+          <w:lang w:val="en-US"/>
+        </w:rPr>
+        <w:t xml:space="preserve">-&gt; dotnet </w:t>
+      </w:r>
+      <w:proofErr w:type="spellStart"/>
+      <w:r>
+        <w:rPr>
+          <w:i/>
+          <w:iCs/>
+          <w:lang w:val="en-US"/>
+        </w:rPr>
+        <w:t>sln</w:t>
+      </w:r>
+      <w:proofErr w:type="spellEnd"/>
+      <w:r>
+        <w:rPr>
+          <w:i/>
+          <w:iCs/>
+          <w:lang w:val="en-US"/>
+        </w:rPr>
+        <w:t xml:space="preserve"> add API, </w:t>
       </w:r>
       <w:r>
         <w:rPr>
@@ -2302,6 +2444,7 @@
         </w:rPr>
         <w:t xml:space="preserve">, and how the CLI command knows to listen to this port? In the properties folder the </w:t>
       </w:r>
+      <w:proofErr w:type="spellStart"/>
       <w:r>
         <w:rPr>
           <w:b/>
@@ -2312,6 +2455,7 @@
         </w:rPr>
         <w:t>launchSettings.json</w:t>
       </w:r>
+      <w:proofErr w:type="spellEnd"/>
       <w:r>
         <w:rPr>
           <w:i/>
@@ -2672,7 +2816,25 @@
           <w:bCs/>
           <w:lang w:val="en-US"/>
         </w:rPr>
-        <w:t xml:space="preserve"> Program.cs class</w:t>
+        <w:t xml:space="preserve"> </w:t>
+      </w:r>
+      <w:proofErr w:type="spellStart"/>
+      <w:r>
+        <w:rPr>
+          <w:b/>
+          <w:bCs/>
+          <w:lang w:val="en-US"/>
+        </w:rPr>
+        <w:t>Program.cs</w:t>
+      </w:r>
+      <w:proofErr w:type="spellEnd"/>
+      <w:r>
+        <w:rPr>
+          <w:b/>
+          <w:bCs/>
+          <w:lang w:val="en-US"/>
+        </w:rPr>
+        <w:t xml:space="preserve"> class</w:t>
       </w:r>
       <w:r>
         <w:rPr>
@@ -2736,7 +2898,25 @@
           <w:bCs/>
           <w:lang w:val="en-US"/>
         </w:rPr>
-        <w:t xml:space="preserve"> App.run method.</w:t>
+        <w:t xml:space="preserve"> </w:t>
+      </w:r>
+      <w:proofErr w:type="spellStart"/>
+      <w:r>
+        <w:rPr>
+          <w:b/>
+          <w:bCs/>
+          <w:lang w:val="en-US"/>
+        </w:rPr>
+        <w:t>App.run</w:t>
+      </w:r>
+      <w:proofErr w:type="spellEnd"/>
+      <w:r>
+        <w:rPr>
+          <w:b/>
+          <w:bCs/>
+          <w:lang w:val="en-US"/>
+        </w:rPr>
+        <w:t xml:space="preserve"> method.</w:t>
       </w:r>
       <w:r>
         <w:rPr>
@@ -3056,12 +3236,14 @@
         </w:rPr>
         <w:t xml:space="preserve"> (</w:t>
       </w:r>
+      <w:proofErr w:type="spellStart"/>
       <w:r>
         <w:rPr>
           <w:lang w:val="en-US"/>
         </w:rPr>
         <w:t>API.csproj</w:t>
       </w:r>
+      <w:proofErr w:type="spellEnd"/>
       <w:r>
         <w:rPr>
           <w:lang w:val="en-US"/>
@@ -3115,7 +3297,21 @@
         <w:rPr>
           <w:lang w:val="en-US"/>
         </w:rPr>
-        <w:t xml:space="preserve">The API.http </w:t>
+        <w:t xml:space="preserve">The </w:t>
+      </w:r>
+      <w:proofErr w:type="spellStart"/>
+      <w:r>
+        <w:rPr>
+          <w:lang w:val="en-US"/>
+        </w:rPr>
+        <w:t>API.http</w:t>
+      </w:r>
+      <w:proofErr w:type="spellEnd"/>
+      <w:r>
+        <w:rPr>
+          <w:lang w:val="en-US"/>
+        </w:rPr>
+        <w:t xml:space="preserve"> </w:t>
       </w:r>
       <w:r>
         <w:rPr>
@@ -3160,6 +3356,7 @@
         </w:rPr>
         <w:t xml:space="preserve"> are the </w:t>
       </w:r>
+      <w:proofErr w:type="spellStart"/>
       <w:proofErr w:type="gramStart"/>
       <w:r>
         <w:rPr>
@@ -3167,6 +3364,7 @@
         </w:rPr>
         <w:t>appsettings.Development.json</w:t>
       </w:r>
+      <w:proofErr w:type="spellEnd"/>
       <w:proofErr w:type="gramEnd"/>
       <w:r>
         <w:rPr>
@@ -3190,7 +3388,21 @@
         <w:rPr>
           <w:lang w:val="en-US"/>
         </w:rPr>
-        <w:t>nd Appsettings.json, which is used whatever mode we're running our application</w:t>
+        <w:t xml:space="preserve">nd </w:t>
+      </w:r>
+      <w:proofErr w:type="spellStart"/>
+      <w:r>
+        <w:rPr>
+          <w:lang w:val="en-US"/>
+        </w:rPr>
+        <w:t>Appsettings.json</w:t>
+      </w:r>
+      <w:proofErr w:type="spellEnd"/>
+      <w:r>
+        <w:rPr>
+          <w:lang w:val="en-US"/>
+        </w:rPr>
+        <w:t>, which is used whatever mode we're running our application</w:t>
       </w:r>
       <w:r>
         <w:rPr>
@@ -3355,7 +3567,21 @@
         <w:rPr>
           <w:lang w:val="en-US"/>
         </w:rPr>
-        <w:t xml:space="preserve"> we create a class in the folder with the name ‘AppUser’.</w:t>
+        <w:t xml:space="preserve"> we create a class in the folder with the name ‘</w:t>
+      </w:r>
+      <w:proofErr w:type="spellStart"/>
+      <w:r>
+        <w:rPr>
+          <w:lang w:val="en-US"/>
+        </w:rPr>
+        <w:t>AppUser</w:t>
+      </w:r>
+      <w:proofErr w:type="spellEnd"/>
+      <w:r>
+        <w:rPr>
+          <w:lang w:val="en-US"/>
+        </w:rPr>
+        <w:t>’.</w:t>
       </w:r>
     </w:p>
     <w:p>
@@ -3708,6 +3934,7 @@
         </w:rPr>
         <w:t xml:space="preserve">nd this nullable thing is actually part of the nullable flag that we have inside </w:t>
       </w:r>
+      <w:proofErr w:type="spellStart"/>
       <w:proofErr w:type="gramStart"/>
       <w:r>
         <w:rPr>
@@ -3715,6 +3942,7 @@
         </w:rPr>
         <w:t>our</w:t>
       </w:r>
+      <w:proofErr w:type="spellEnd"/>
       <w:proofErr w:type="gramEnd"/>
       <w:r>
         <w:rPr>
@@ -3728,11 +3956,19 @@
         </w:rPr>
         <w:t>.</w:t>
       </w:r>
-      <w:r>
-        <w:rPr>
-          <w:lang w:val="en-US"/>
-        </w:rPr>
-        <w:t>csproj.</w:t>
+      <w:proofErr w:type="spellStart"/>
+      <w:r>
+        <w:rPr>
+          <w:lang w:val="en-US"/>
+        </w:rPr>
+        <w:t>csproj</w:t>
+      </w:r>
+      <w:proofErr w:type="spellEnd"/>
+      <w:r>
+        <w:rPr>
+          <w:lang w:val="en-US"/>
+        </w:rPr>
+        <w:t>.</w:t>
       </w:r>
     </w:p>
     <w:p>
@@ -3972,20 +4208,56 @@
         <w:rPr>
           <w:lang w:val="en-US"/>
         </w:rPr>
-        <w:t xml:space="preserve"> between our domain or entity classes and the database, and this DBcontext class is the primary class we use for interacting with our database.</w:t>
-      </w:r>
-    </w:p>
-    <w:p>
-      <w:pPr>
-        <w:rPr>
-          <w:lang w:val="en-US"/>
-        </w:rPr>
-      </w:pPr>
-      <w:r>
-        <w:rPr>
-          <w:lang w:val="en-US"/>
-        </w:rPr>
-        <w:t>AppUser ------ EF (DbContext)---------DB</w:t>
+        <w:t xml:space="preserve"> between our domain or entity classes and the database, and this </w:t>
+      </w:r>
+      <w:proofErr w:type="spellStart"/>
+      <w:r>
+        <w:rPr>
+          <w:lang w:val="en-US"/>
+        </w:rPr>
+        <w:t>DBcontext</w:t>
+      </w:r>
+      <w:proofErr w:type="spellEnd"/>
+      <w:r>
+        <w:rPr>
+          <w:lang w:val="en-US"/>
+        </w:rPr>
+        <w:t xml:space="preserve"> class is the primary class we use for interacting with our database.</w:t>
+      </w:r>
+    </w:p>
+    <w:p>
+      <w:pPr>
+        <w:rPr>
+          <w:lang w:val="en-US"/>
+        </w:rPr>
+      </w:pPr>
+      <w:proofErr w:type="spellStart"/>
+      <w:r>
+        <w:rPr>
+          <w:lang w:val="en-US"/>
+        </w:rPr>
+        <w:t>AppUser</w:t>
+      </w:r>
+      <w:proofErr w:type="spellEnd"/>
+      <w:r>
+        <w:rPr>
+          <w:lang w:val="en-US"/>
+        </w:rPr>
+        <w:t xml:space="preserve"> ------ EF (</w:t>
+      </w:r>
+      <w:proofErr w:type="spellStart"/>
+      <w:r>
+        <w:rPr>
+          <w:lang w:val="en-US"/>
+        </w:rPr>
+        <w:t>DbContext</w:t>
+      </w:r>
+      <w:proofErr w:type="spellEnd"/>
+      <w:r>
+        <w:rPr>
+          <w:lang w:val="en-US"/>
+        </w:rPr>
+        <w:t>)---------DB</w:t>
       </w:r>
     </w:p>
     <w:p>
@@ -4126,7 +4398,21 @@
         <w:rPr>
           <w:lang w:val="en-US"/>
         </w:rPr>
-        <w:t xml:space="preserve"> Dbcontext class gives us a save changes method that we can use</w:t>
+        <w:t xml:space="preserve"> </w:t>
+      </w:r>
+      <w:proofErr w:type="spellStart"/>
+      <w:r>
+        <w:rPr>
+          <w:lang w:val="en-US"/>
+        </w:rPr>
+        <w:t>Dbcontext</w:t>
+      </w:r>
+      <w:proofErr w:type="spellEnd"/>
+      <w:r>
+        <w:rPr>
+          <w:lang w:val="en-US"/>
+        </w:rPr>
+        <w:t xml:space="preserve"> class gives us a save changes method that we can use</w:t>
       </w:r>
       <w:r>
         <w:rPr>
@@ -4430,7 +4716,21 @@
         <w:rPr>
           <w:lang w:val="en-US"/>
         </w:rPr>
-        <w:t xml:space="preserve">From the Nuget package we will install </w:t>
+        <w:t xml:space="preserve">From the </w:t>
+      </w:r>
+      <w:proofErr w:type="spellStart"/>
+      <w:r>
+        <w:rPr>
+          <w:lang w:val="en-US"/>
+        </w:rPr>
+        <w:t>Nuget</w:t>
+      </w:r>
+      <w:proofErr w:type="spellEnd"/>
+      <w:r>
+        <w:rPr>
+          <w:lang w:val="en-US"/>
+        </w:rPr>
+        <w:t xml:space="preserve"> package we will install </w:t>
       </w:r>
       <w:r>
         <w:rPr>
@@ -4450,6 +4750,7 @@
         </w:rPr>
         <w:t xml:space="preserve">nd when we do install any packages then they get listed inside </w:t>
       </w:r>
+      <w:proofErr w:type="spellStart"/>
       <w:proofErr w:type="gramStart"/>
       <w:r>
         <w:rPr>
@@ -4457,6 +4758,7 @@
         </w:rPr>
         <w:t>our</w:t>
       </w:r>
+      <w:proofErr w:type="spellEnd"/>
       <w:proofErr w:type="gramEnd"/>
       <w:r>
         <w:rPr>
@@ -4470,11 +4772,19 @@
         </w:rPr>
         <w:t>.</w:t>
       </w:r>
-      <w:r>
-        <w:rPr>
-          <w:lang w:val="en-US"/>
-        </w:rPr>
-        <w:t>csproj file.</w:t>
+      <w:proofErr w:type="spellStart"/>
+      <w:r>
+        <w:rPr>
+          <w:lang w:val="en-US"/>
+        </w:rPr>
+        <w:t>csproj</w:t>
+      </w:r>
+      <w:proofErr w:type="spellEnd"/>
+      <w:r>
+        <w:rPr>
+          <w:lang w:val="en-US"/>
+        </w:rPr>
+        <w:t xml:space="preserve"> file.</w:t>
       </w:r>
     </w:p>
     <w:p>
@@ -4530,6 +4840,7 @@
           <w:lang w:val="en-US"/>
         </w:rPr>
       </w:pPr>
+      <w:proofErr w:type="spellStart"/>
       <w:proofErr w:type="gramStart"/>
       <w:r>
         <w:rPr>
@@ -4561,6 +4872,7 @@
         </w:rPr>
         <w:t>SQLite</w:t>
       </w:r>
+      <w:proofErr w:type="spellEnd"/>
       <w:proofErr w:type="gramEnd"/>
       <w:r>
         <w:rPr>
@@ -4599,6 +4911,7 @@
           <w:lang w:val="en-US"/>
         </w:rPr>
       </w:pPr>
+      <w:proofErr w:type="spellStart"/>
       <w:proofErr w:type="gramStart"/>
       <w:r>
         <w:rPr>
@@ -4630,6 +4943,7 @@
         </w:rPr>
         <w:t>esign</w:t>
       </w:r>
+      <w:proofErr w:type="spellEnd"/>
       <w:proofErr w:type="gramEnd"/>
       <w:r>
         <w:rPr>
@@ -4703,7 +5017,29 @@
           <w:lang w:val="en-US"/>
         </w:rPr>
         <w:lastRenderedPageBreak/>
-        <w:t>Adding DbContext in our class</w:t>
+        <w:t xml:space="preserve">Adding </w:t>
+      </w:r>
+      <w:proofErr w:type="spellStart"/>
+      <w:r>
+        <w:rPr>
+          <w:b/>
+          <w:bCs/>
+          <w:sz w:val="32"/>
+          <w:szCs w:val="32"/>
+          <w:lang w:val="en-US"/>
+        </w:rPr>
+        <w:t>DbContext</w:t>
+      </w:r>
+      <w:proofErr w:type="spellEnd"/>
+      <w:r>
+        <w:rPr>
+          <w:b/>
+          <w:bCs/>
+          <w:sz w:val="32"/>
+          <w:szCs w:val="32"/>
+          <w:lang w:val="en-US"/>
+        </w:rPr>
+        <w:t xml:space="preserve"> in our class</w:t>
       </w:r>
     </w:p>
     <w:p>
@@ -4760,6 +5096,7 @@
         </w:rPr>
         <w:t xml:space="preserve">call this </w:t>
       </w:r>
+      <w:proofErr w:type="spellStart"/>
       <w:r>
         <w:rPr>
           <w:lang w:val="en-US"/>
@@ -4784,6 +5121,7 @@
         </w:rPr>
         <w:t>ontext</w:t>
       </w:r>
+      <w:proofErr w:type="spellEnd"/>
       <w:r>
         <w:rPr>
           <w:lang w:val="en-US"/>
@@ -4804,8 +5142,18 @@
           <w:bCs/>
           <w:lang w:val="en-US"/>
         </w:rPr>
-        <w:t>e need to derive from an Entity framework class called Dbcontext</w:t>
-      </w:r>
+        <w:t xml:space="preserve">e need to derive from an Entity framework class called </w:t>
+      </w:r>
+      <w:proofErr w:type="spellStart"/>
+      <w:r>
+        <w:rPr>
+          <w:b/>
+          <w:bCs/>
+          <w:lang w:val="en-US"/>
+        </w:rPr>
+        <w:t>Dbcontext</w:t>
+      </w:r>
+      <w:proofErr w:type="spellEnd"/>
       <w:r>
         <w:rPr>
           <w:lang w:val="en-US"/>
@@ -4844,7 +5192,25 @@
           <w:bCs/>
           <w:lang w:val="en-US"/>
         </w:rPr>
-        <w:t xml:space="preserve"> Dbcontext instance represents a session</w:t>
+        <w:t xml:space="preserve"> </w:t>
+      </w:r>
+      <w:proofErr w:type="spellStart"/>
+      <w:r>
+        <w:rPr>
+          <w:b/>
+          <w:bCs/>
+          <w:lang w:val="en-US"/>
+        </w:rPr>
+        <w:t>Dbcontext</w:t>
+      </w:r>
+      <w:proofErr w:type="spellEnd"/>
+      <w:r>
+        <w:rPr>
+          <w:b/>
+          <w:bCs/>
+          <w:lang w:val="en-US"/>
+        </w:rPr>
+        <w:t xml:space="preserve"> instance represents a session</w:t>
       </w:r>
       <w:r>
         <w:rPr>
@@ -4892,7 +5258,21 @@
         <w:rPr>
           <w:lang w:val="en-US"/>
         </w:rPr>
-        <w:t>nd the Dbcontext is a combination of the unit of work and repository patterns.</w:t>
+        <w:t xml:space="preserve">nd the </w:t>
+      </w:r>
+      <w:proofErr w:type="spellStart"/>
+      <w:r>
+        <w:rPr>
+          <w:lang w:val="en-US"/>
+        </w:rPr>
+        <w:t>Dbcontext</w:t>
+      </w:r>
+      <w:proofErr w:type="spellEnd"/>
+      <w:r>
+        <w:rPr>
+          <w:lang w:val="en-US"/>
+        </w:rPr>
+        <w:t xml:space="preserve"> is a combination of the unit of work and repository patterns.</w:t>
       </w:r>
     </w:p>
     <w:p>
@@ -5175,13 +5555,34 @@
         <w:rPr>
           <w:lang w:val="en-US"/>
         </w:rPr>
-        <w:t xml:space="preserve">We use a DbSet&lt;&gt; </w:t>
-      </w:r>
-      <w:r>
-        <w:rPr>
-          <w:lang w:val="en-US"/>
-        </w:rPr>
-        <w:t>a D</w:t>
+        <w:t xml:space="preserve">We use a </w:t>
+      </w:r>
+      <w:proofErr w:type="spellStart"/>
+      <w:r>
+        <w:rPr>
+          <w:lang w:val="en-US"/>
+        </w:rPr>
+        <w:t>DbSet</w:t>
+      </w:r>
+      <w:proofErr w:type="spellEnd"/>
+      <w:r>
+        <w:rPr>
+          <w:lang w:val="en-US"/>
+        </w:rPr>
+        <w:t xml:space="preserve">&lt;&gt; </w:t>
+      </w:r>
+      <w:r>
+        <w:rPr>
+          <w:lang w:val="en-US"/>
+        </w:rPr>
+        <w:t xml:space="preserve">a </w:t>
+      </w:r>
+      <w:proofErr w:type="spellStart"/>
+      <w:r>
+        <w:rPr>
+          <w:lang w:val="en-US"/>
+        </w:rPr>
+        <w:t>D</w:t>
       </w:r>
       <w:r>
         <w:rPr>
@@ -5193,7 +5594,14 @@
         <w:rPr>
           <w:lang w:val="en-US"/>
         </w:rPr>
-        <w:t>et can be used to query and save instances of</w:t>
+        <w:t>et</w:t>
+      </w:r>
+      <w:proofErr w:type="spellEnd"/>
+      <w:r>
+        <w:rPr>
+          <w:lang w:val="en-US"/>
+        </w:rPr>
+        <w:t xml:space="preserve"> can be used to query and save instances of</w:t>
       </w:r>
       <w:r>
         <w:rPr>
@@ -5217,7 +5625,21 @@
         <w:rPr>
           <w:lang w:val="en-US"/>
         </w:rPr>
-        <w:t>e use Linq queries against a DB set, which are then translated into queries against the database.</w:t>
+        <w:t xml:space="preserve">e use </w:t>
+      </w:r>
+      <w:proofErr w:type="spellStart"/>
+      <w:r>
+        <w:rPr>
+          <w:lang w:val="en-US"/>
+        </w:rPr>
+        <w:t>Linq</w:t>
+      </w:r>
+      <w:proofErr w:type="spellEnd"/>
+      <w:r>
+        <w:rPr>
+          <w:lang w:val="en-US"/>
+        </w:rPr>
+        <w:t xml:space="preserve"> queries against a DB set, which are then translated into queries against the database.</w:t>
       </w:r>
       <w:r>
         <w:rPr>
@@ -5537,6 +5959,7 @@
         </w:rPr>
         <w:t xml:space="preserve">configuration files are the </w:t>
       </w:r>
+      <w:proofErr w:type="spellStart"/>
       <w:proofErr w:type="gramStart"/>
       <w:r>
         <w:rPr>
@@ -5546,6 +5969,7 @@
         </w:rPr>
         <w:t>appsettings.json</w:t>
       </w:r>
+      <w:proofErr w:type="spellEnd"/>
       <w:proofErr w:type="gramEnd"/>
       <w:r>
         <w:rPr>
@@ -5593,6 +6017,7 @@
         </w:rPr>
         <w:t xml:space="preserve">nd currently from our </w:t>
       </w:r>
+      <w:proofErr w:type="spellStart"/>
       <w:r>
         <w:rPr>
           <w:b/>
@@ -5625,6 +6050,7 @@
         </w:rPr>
         <w:t>.json</w:t>
       </w:r>
+      <w:proofErr w:type="spellEnd"/>
       <w:r>
         <w:rPr>
           <w:b/>
@@ -5653,6 +6079,7 @@
         </w:rPr>
         <w:t xml:space="preserve">lso have an </w:t>
       </w:r>
+      <w:proofErr w:type="spellStart"/>
       <w:proofErr w:type="gramStart"/>
       <w:r>
         <w:rPr>
@@ -5687,6 +6114,7 @@
         </w:rPr>
         <w:t>.json</w:t>
       </w:r>
+      <w:proofErr w:type="spellEnd"/>
       <w:r>
         <w:rPr>
           <w:lang w:val="en-US"/>
@@ -5705,11 +6133,19 @@
         </w:rPr>
         <w:t xml:space="preserve"> The </w:t>
       </w:r>
-      <w:r>
-        <w:rPr>
-          <w:lang w:val="en-US"/>
-        </w:rPr>
-        <w:t>Appsettings.json is read from</w:t>
+      <w:proofErr w:type="spellStart"/>
+      <w:r>
+        <w:rPr>
+          <w:lang w:val="en-US"/>
+        </w:rPr>
+        <w:t>Appsettings.json</w:t>
+      </w:r>
+      <w:proofErr w:type="spellEnd"/>
+      <w:r>
+        <w:rPr>
+          <w:lang w:val="en-US"/>
+        </w:rPr>
+        <w:t xml:space="preserve"> is read from</w:t>
       </w:r>
       <w:r>
         <w:rPr>
@@ -5741,6 +6177,7 @@
         </w:rPr>
         <w:t xml:space="preserve">the </w:t>
       </w:r>
+      <w:proofErr w:type="spellStart"/>
       <w:proofErr w:type="gramStart"/>
       <w:r>
         <w:rPr>
@@ -5758,6 +6195,7 @@
         </w:rPr>
         <w:t>ppsettings.Development.json</w:t>
       </w:r>
+      <w:proofErr w:type="spellEnd"/>
       <w:proofErr w:type="gramEnd"/>
       <w:r>
         <w:rPr>
@@ -5793,6 +6231,7 @@
         </w:rPr>
         <w:t xml:space="preserve">fter the logging section use </w:t>
       </w:r>
+      <w:proofErr w:type="spellStart"/>
       <w:r>
         <w:rPr>
           <w:lang w:val="en-US"/>
@@ -5817,6 +6256,7 @@
         </w:rPr>
         <w:t>trings</w:t>
       </w:r>
+      <w:proofErr w:type="spellEnd"/>
       <w:r>
         <w:rPr>
           <w:lang w:val="en-US"/>
@@ -5863,13 +6303,27 @@
         <w:rPr>
           <w:lang w:val="en-US"/>
         </w:rPr>
-        <w:t>when we added it to our program</w:t>
-      </w:r>
-      <w:r>
-        <w:rPr>
-          <w:lang w:val="en-US"/>
-        </w:rPr>
-        <w:t xml:space="preserve">.cs </w:t>
+        <w:t xml:space="preserve">when we added it to our </w:t>
+      </w:r>
+      <w:proofErr w:type="spellStart"/>
+      <w:r>
+        <w:rPr>
+          <w:lang w:val="en-US"/>
+        </w:rPr>
+        <w:t>program</w:t>
+      </w:r>
+      <w:r>
+        <w:rPr>
+          <w:lang w:val="en-US"/>
+        </w:rPr>
+        <w:t>.cs</w:t>
+      </w:r>
+      <w:proofErr w:type="spellEnd"/>
+      <w:r>
+        <w:rPr>
+          <w:lang w:val="en-US"/>
+        </w:rPr>
+        <w:t xml:space="preserve"> </w:t>
       </w:r>
       <w:r>
         <w:rPr>
@@ -5877,6 +6331,7 @@
         </w:rPr>
         <w:t xml:space="preserve">class and use the </w:t>
       </w:r>
+      <w:proofErr w:type="spellStart"/>
       <w:r>
         <w:rPr>
           <w:lang w:val="en-US"/>
@@ -5913,6 +6368,7 @@
         </w:rPr>
         <w:t>tring</w:t>
       </w:r>
+      <w:proofErr w:type="spellEnd"/>
       <w:r>
         <w:rPr>
           <w:lang w:val="en-US"/>
@@ -6117,111 +6573,183 @@
           <w:iCs/>
           <w:lang w:val="en-US"/>
         </w:rPr>
-        <w:t>dotnet ef</w:t>
-      </w:r>
-      <w:r>
-        <w:rPr>
-          <w:lang w:val="en-US"/>
-        </w:rPr>
-        <w:t xml:space="preserve"> command t</w:t>
-      </w:r>
-      <w:r>
-        <w:rPr>
-          <w:lang w:val="en-US"/>
-        </w:rPr>
-        <w:t xml:space="preserve">hen click on the one that matches the runtime that </w:t>
-      </w:r>
-      <w:r>
-        <w:rPr>
-          <w:lang w:val="en-US"/>
-        </w:rPr>
-        <w:t xml:space="preserve">we </w:t>
-      </w:r>
-      <w:r>
-        <w:rPr>
-          <w:lang w:val="en-US"/>
-        </w:rPr>
-        <w:t>are using, and this is the command that</w:t>
-      </w:r>
-      <w:r>
-        <w:rPr>
-          <w:lang w:val="en-US"/>
-        </w:rPr>
-        <w:t xml:space="preserve"> </w:t>
-      </w:r>
-      <w:r>
-        <w:rPr>
-          <w:lang w:val="en-US"/>
-        </w:rPr>
-        <w:t>we'll go ahead and use to install it.</w:t>
-      </w:r>
-      <w:r>
-        <w:rPr>
-          <w:lang w:val="en-US"/>
-        </w:rPr>
-        <w:t xml:space="preserve"> </w:t>
-      </w:r>
-      <w:r>
-        <w:rPr>
-          <w:lang w:val="en-US"/>
-        </w:rPr>
-        <w:t>So</w:t>
-      </w:r>
-      <w:r>
-        <w:rPr>
-          <w:lang w:val="en-US"/>
-        </w:rPr>
-        <w:t>,</w:t>
-      </w:r>
-      <w:r>
-        <w:rPr>
-          <w:lang w:val="en-US"/>
-        </w:rPr>
-        <w:t xml:space="preserve"> copy this into my clipboard</w:t>
-      </w:r>
-      <w:r>
-        <w:rPr>
-          <w:lang w:val="en-US"/>
-        </w:rPr>
-        <w:t xml:space="preserve"> and run it to vs code</w:t>
-      </w:r>
-      <w:r>
-        <w:rPr>
-          <w:lang w:val="en-US"/>
-        </w:rPr>
-        <w:t xml:space="preserve">. Then in vs code we can run </w:t>
-      </w:r>
+        <w:t xml:space="preserve">dotnet </w:t>
+      </w:r>
+      <w:proofErr w:type="spellStart"/>
       <w:r>
         <w:rPr>
           <w:i/>
           <w:iCs/>
           <w:lang w:val="en-US"/>
         </w:rPr>
-        <w:t>dotnet ef -h</w:t>
-      </w:r>
-      <w:r>
-        <w:rPr>
-          <w:lang w:val="en-US"/>
-        </w:rPr>
-        <w:t xml:space="preserve"> to see the commands and finally </w:t>
-      </w:r>
-      <w:r>
-        <w:rPr>
-          <w:b/>
-          <w:bCs/>
-          <w:lang w:val="en-US"/>
-        </w:rPr>
-        <w:t xml:space="preserve">add a migration by typing </w:t>
-      </w:r>
-      <w:r>
-        <w:rPr>
-          <w:b/>
-          <w:bCs/>
+        <w:t>ef</w:t>
+      </w:r>
+      <w:proofErr w:type="spellEnd"/>
+      <w:r>
+        <w:rPr>
+          <w:lang w:val="en-US"/>
+        </w:rPr>
+        <w:t xml:space="preserve"> command t</w:t>
+      </w:r>
+      <w:r>
+        <w:rPr>
+          <w:lang w:val="en-US"/>
+        </w:rPr>
+        <w:t xml:space="preserve">hen click on the one that matches the runtime that </w:t>
+      </w:r>
+      <w:r>
+        <w:rPr>
+          <w:lang w:val="en-US"/>
+        </w:rPr>
+        <w:t xml:space="preserve">we </w:t>
+      </w:r>
+      <w:r>
+        <w:rPr>
+          <w:lang w:val="en-US"/>
+        </w:rPr>
+        <w:t>are using, and this is the command that</w:t>
+      </w:r>
+      <w:r>
+        <w:rPr>
+          <w:lang w:val="en-US"/>
+        </w:rPr>
+        <w:t xml:space="preserve"> </w:t>
+      </w:r>
+      <w:r>
+        <w:rPr>
+          <w:lang w:val="en-US"/>
+        </w:rPr>
+        <w:t>we'll go ahead and use to install it.</w:t>
+      </w:r>
+      <w:r>
+        <w:rPr>
+          <w:lang w:val="en-US"/>
+        </w:rPr>
+        <w:t xml:space="preserve"> </w:t>
+      </w:r>
+      <w:r>
+        <w:rPr>
+          <w:lang w:val="en-US"/>
+        </w:rPr>
+        <w:t>So</w:t>
+      </w:r>
+      <w:r>
+        <w:rPr>
+          <w:lang w:val="en-US"/>
+        </w:rPr>
+        <w:t>,</w:t>
+      </w:r>
+      <w:r>
+        <w:rPr>
+          <w:lang w:val="en-US"/>
+        </w:rPr>
+        <w:t xml:space="preserve"> copy this into my clipboard</w:t>
+      </w:r>
+      <w:r>
+        <w:rPr>
+          <w:lang w:val="en-US"/>
+        </w:rPr>
+        <w:t xml:space="preserve"> and run it to vs code</w:t>
+      </w:r>
+      <w:r>
+        <w:rPr>
+          <w:lang w:val="en-US"/>
+        </w:rPr>
+        <w:t xml:space="preserve">. Then in vs code we can run </w:t>
+      </w:r>
+      <w:r>
+        <w:rPr>
           <w:i/>
           <w:iCs/>
           <w:lang w:val="en-US"/>
         </w:rPr>
-        <w:t>dotnet ef migrations add InitialCreate -o Data/Migrations</w:t>
+        <w:t xml:space="preserve">dotnet </w:t>
+      </w:r>
+      <w:proofErr w:type="spellStart"/>
+      <w:r>
+        <w:rPr>
+          <w:i/>
+          <w:iCs/>
+          <w:lang w:val="en-US"/>
+        </w:rPr>
+        <w:t>ef</w:t>
+      </w:r>
+      <w:proofErr w:type="spellEnd"/>
+      <w:r>
+        <w:rPr>
+          <w:i/>
+          <w:iCs/>
+          <w:lang w:val="en-US"/>
+        </w:rPr>
+        <w:t xml:space="preserve"> -h</w:t>
+      </w:r>
+      <w:r>
+        <w:rPr>
+          <w:lang w:val="en-US"/>
+        </w:rPr>
+        <w:t xml:space="preserve"> to see the commands and finally </w:t>
+      </w:r>
+      <w:r>
+        <w:rPr>
+          <w:b/>
+          <w:bCs/>
+          <w:lang w:val="en-US"/>
+        </w:rPr>
+        <w:t xml:space="preserve">add a migration by typing </w:t>
+      </w:r>
+      <w:r>
+        <w:rPr>
+          <w:b/>
+          <w:bCs/>
+          <w:i/>
+          <w:iCs/>
+          <w:lang w:val="en-US"/>
+        </w:rPr>
+        <w:t xml:space="preserve">dotnet </w:t>
+      </w:r>
+      <w:proofErr w:type="spellStart"/>
+      <w:r>
+        <w:rPr>
+          <w:b/>
+          <w:bCs/>
+          <w:i/>
+          <w:iCs/>
+          <w:lang w:val="en-US"/>
+        </w:rPr>
+        <w:t>ef</w:t>
+      </w:r>
+      <w:proofErr w:type="spellEnd"/>
+      <w:r>
+        <w:rPr>
+          <w:b/>
+          <w:bCs/>
+          <w:i/>
+          <w:iCs/>
+          <w:lang w:val="en-US"/>
+        </w:rPr>
+        <w:t xml:space="preserve"> migrations add </w:t>
+      </w:r>
+      <w:proofErr w:type="spellStart"/>
+      <w:r>
+        <w:rPr>
+          <w:b/>
+          <w:bCs/>
+          <w:i/>
+          <w:iCs/>
+          <w:lang w:val="en-US"/>
+        </w:rPr>
+        <w:t>InitialCreate</w:t>
+      </w:r>
+      <w:proofErr w:type="spellEnd"/>
+      <w:r>
+        <w:rPr>
+          <w:b/>
+          <w:bCs/>
+          <w:i/>
+          <w:iCs/>
+          <w:lang w:val="en-US"/>
+        </w:rPr>
+        <w:t xml:space="preserve"> -o Data/Migrations</w:t>
       </w:r>
       <w:r>
         <w:rPr>
@@ -6431,6 +6959,8 @@
       </w:r>
       <w:r>
         <w:rPr>
+          <w:b/>
+          <w:bCs/>
           <w:i/>
           <w:iCs/>
           <w:lang w:val="en-US"/>
@@ -6439,14 +6969,19 @@
       </w:r>
       <w:r>
         <w:rPr>
+          <w:b/>
+          <w:bCs/>
           <w:i/>
           <w:iCs/>
           <w:lang w:val="en-US"/>
         </w:rPr>
         <w:t xml:space="preserve">et </w:t>
       </w:r>
-      <w:r>
-        <w:rPr>
+      <w:proofErr w:type="spellStart"/>
+      <w:r>
+        <w:rPr>
+          <w:b/>
+          <w:bCs/>
           <w:i/>
           <w:iCs/>
           <w:lang w:val="en-US"/>
@@ -6455,14 +6990,19 @@
       </w:r>
       <w:r>
         <w:rPr>
+          <w:b/>
+          <w:bCs/>
           <w:i/>
           <w:iCs/>
           <w:lang w:val="en-US"/>
         </w:rPr>
         <w:t>f</w:t>
       </w:r>
-      <w:r>
-        <w:rPr>
+      <w:proofErr w:type="spellEnd"/>
+      <w:r>
+        <w:rPr>
+          <w:b/>
+          <w:bCs/>
           <w:i/>
           <w:iCs/>
           <w:lang w:val="en-US"/>
@@ -6529,8 +7069,18 @@
           <w:iCs/>
           <w:lang w:val="en-US"/>
         </w:rPr>
-        <w:t>__EFMigrationsHistory</w:t>
-      </w:r>
+        <w:t>__</w:t>
+      </w:r>
+      <w:proofErr w:type="spellStart"/>
+      <w:r>
+        <w:rPr>
+          <w:i/>
+          <w:iCs/>
+          <w:lang w:val="en-US"/>
+        </w:rPr>
+        <w:t>EFMigrationsHistory</w:t>
+      </w:r>
+      <w:proofErr w:type="spellEnd"/>
       <w:r>
         <w:rPr>
           <w:lang w:val="en-US"/>
@@ -6627,49 +7177,52 @@
           <w:iCs/>
           <w:lang w:val="en-US"/>
         </w:rPr>
-        <w:t>__EFMigrationsHistory</w:t>
-      </w:r>
+        <w:t>__</w:t>
+      </w:r>
+      <w:proofErr w:type="spellStart"/>
       <w:r>
         <w:rPr>
           <w:i/>
           <w:iCs/>
           <w:lang w:val="en-US"/>
         </w:rPr>
-        <w:t xml:space="preserve"> </w:t>
-      </w:r>
-      <w:r>
-        <w:rPr>
-          <w:lang w:val="en-US"/>
-        </w:rPr>
-        <w:t>table.</w:t>
-      </w:r>
-      <w:r>
-        <w:rPr>
-          <w:lang w:val="en-US"/>
-        </w:rPr>
-        <w:t xml:space="preserve"> I</w:t>
-      </w:r>
-      <w:r>
-        <w:rPr>
-          <w:lang w:val="en-US"/>
-        </w:rPr>
-        <w:t xml:space="preserve">nside our solution explorer we now have a file called </w:t>
-      </w:r>
+        <w:t>EFMigrationsHistory</w:t>
+      </w:r>
+      <w:proofErr w:type="spellEnd"/>
       <w:r>
         <w:rPr>
           <w:i/>
           <w:iCs/>
           <w:lang w:val="en-US"/>
         </w:rPr>
-        <w:t>connecting</w:t>
-      </w:r>
+        <w:t xml:space="preserve"> </w:t>
+      </w:r>
+      <w:r>
+        <w:rPr>
+          <w:lang w:val="en-US"/>
+        </w:rPr>
+        <w:t>table.</w:t>
+      </w:r>
+      <w:r>
+        <w:rPr>
+          <w:lang w:val="en-US"/>
+        </w:rPr>
+        <w:t xml:space="preserve"> I</w:t>
+      </w:r>
+      <w:r>
+        <w:rPr>
+          <w:lang w:val="en-US"/>
+        </w:rPr>
+        <w:t xml:space="preserve">nside our solution explorer we now have a file called </w:t>
+      </w:r>
+      <w:proofErr w:type="spellStart"/>
       <w:r>
         <w:rPr>
           <w:i/>
           <w:iCs/>
           <w:lang w:val="en-US"/>
         </w:rPr>
-        <w:t>.d</w:t>
+        <w:t>connecting</w:t>
       </w:r>
       <w:r>
         <w:rPr>
@@ -6677,8 +7230,17 @@
           <w:iCs/>
           <w:lang w:val="en-US"/>
         </w:rPr>
+        <w:t>.d</w:t>
+      </w:r>
+      <w:r>
+        <w:rPr>
+          <w:i/>
+          <w:iCs/>
+          <w:lang w:val="en-US"/>
+        </w:rPr>
         <w:t>b</w:t>
       </w:r>
+      <w:proofErr w:type="spellEnd"/>
       <w:r>
         <w:rPr>
           <w:lang w:val="en-US"/>
@@ -6726,6 +7288,530 @@
           <w:lang w:val="en-US"/>
         </w:rPr>
         <w:t xml:space="preserve"> SQLite file.</w:t>
+      </w:r>
+    </w:p>
+    <w:p>
+      <w:pPr>
+        <w:rPr>
+          <w:lang w:val="en-US"/>
+        </w:rPr>
+      </w:pPr>
+    </w:p>
+    <w:p>
+      <w:pPr>
+        <w:rPr>
+          <w:lang w:val="en-US"/>
+        </w:rPr>
+      </w:pPr>
+    </w:p>
+    <w:p>
+      <w:pPr>
+        <w:rPr>
+          <w:lang w:val="en-US"/>
+        </w:rPr>
+      </w:pPr>
+    </w:p>
+    <w:p>
+      <w:pPr>
+        <w:rPr>
+          <w:lang w:val="en-US"/>
+        </w:rPr>
+      </w:pPr>
+    </w:p>
+    <w:p>
+      <w:pPr>
+        <w:rPr>
+          <w:lang w:val="en-US"/>
+        </w:rPr>
+      </w:pPr>
+    </w:p>
+    <w:p>
+      <w:pPr>
+        <w:rPr>
+          <w:lang w:val="en-US"/>
+        </w:rPr>
+      </w:pPr>
+    </w:p>
+    <w:p>
+      <w:pPr>
+        <w:rPr>
+          <w:lang w:val="en-US"/>
+        </w:rPr>
+      </w:pPr>
+    </w:p>
+    <w:p>
+      <w:pPr>
+        <w:rPr>
+          <w:lang w:val="en-US"/>
+        </w:rPr>
+      </w:pPr>
+    </w:p>
+    <w:p>
+      <w:pPr>
+        <w:rPr>
+          <w:lang w:val="en-US"/>
+        </w:rPr>
+      </w:pPr>
+    </w:p>
+    <w:p>
+      <w:pPr>
+        <w:rPr>
+          <w:lang w:val="en-US"/>
+        </w:rPr>
+      </w:pPr>
+    </w:p>
+    <w:p>
+      <w:pPr>
+        <w:rPr>
+          <w:lang w:val="en-US"/>
+        </w:rPr>
+      </w:pPr>
+    </w:p>
+    <w:p>
+      <w:pPr>
+        <w:rPr>
+          <w:lang w:val="en-US"/>
+        </w:rPr>
+      </w:pPr>
+    </w:p>
+    <w:p>
+      <w:pPr>
+        <w:rPr>
+          <w:lang w:val="en-US"/>
+        </w:rPr>
+      </w:pPr>
+    </w:p>
+    <w:p>
+      <w:pPr>
+        <w:rPr>
+          <w:lang w:val="en-US"/>
+        </w:rPr>
+      </w:pPr>
+    </w:p>
+    <w:p>
+      <w:pPr>
+        <w:rPr>
+          <w:lang w:val="en-US"/>
+        </w:rPr>
+      </w:pPr>
+    </w:p>
+    <w:p>
+      <w:pPr>
+        <w:rPr>
+          <w:lang w:val="en-US"/>
+        </w:rPr>
+      </w:pPr>
+    </w:p>
+    <w:p>
+      <w:pPr>
+        <w:rPr>
+          <w:lang w:val="en-US"/>
+        </w:rPr>
+      </w:pPr>
+    </w:p>
+    <w:p>
+      <w:pPr>
+        <w:rPr>
+          <w:lang w:val="en-US"/>
+        </w:rPr>
+      </w:pPr>
+    </w:p>
+    <w:p>
+      <w:pPr>
+        <w:rPr>
+          <w:lang w:val="en-US"/>
+        </w:rPr>
+      </w:pPr>
+    </w:p>
+    <w:p>
+      <w:pPr>
+        <w:rPr>
+          <w:lang w:val="en-US"/>
+        </w:rPr>
+      </w:pPr>
+    </w:p>
+    <w:p>
+      <w:pPr>
+        <w:pStyle w:val="a3"/>
+        <w:numPr>
+          <w:ilvl w:val="0"/>
+          <w:numId w:val="1"/>
+        </w:numPr>
+        <w:rPr>
+          <w:b/>
+          <w:bCs/>
+          <w:sz w:val="32"/>
+          <w:szCs w:val="32"/>
+          <w:lang w:val="en-US"/>
+        </w:rPr>
+      </w:pPr>
+      <w:r>
+        <w:rPr>
+          <w:b/>
+          <w:bCs/>
+          <w:sz w:val="32"/>
+          <w:szCs w:val="32"/>
+          <w:lang w:val="en-US"/>
+        </w:rPr>
+        <w:lastRenderedPageBreak/>
+        <w:t xml:space="preserve">API Controller </w:t>
+      </w:r>
+    </w:p>
+    <w:p>
+      <w:pPr>
+        <w:rPr>
+          <w:lang w:val="en-US"/>
+        </w:rPr>
+      </w:pPr>
+      <w:r>
+        <w:rPr>
+          <w:lang w:val="en-US"/>
+        </w:rPr>
+        <w:t xml:space="preserve">Let's create a </w:t>
+      </w:r>
+      <w:r>
+        <w:rPr>
+          <w:b/>
+          <w:bCs/>
+          <w:lang w:val="en-US"/>
+        </w:rPr>
+        <w:t>new API controller</w:t>
+      </w:r>
+      <w:r>
+        <w:rPr>
+          <w:lang w:val="en-US"/>
+        </w:rPr>
+        <w:t xml:space="preserve"> so we can create an API endpoint and </w:t>
+      </w:r>
+      <w:r>
+        <w:rPr>
+          <w:b/>
+          <w:bCs/>
+          <w:lang w:val="en-US"/>
+        </w:rPr>
+        <w:t xml:space="preserve">receive HTTP requests that </w:t>
+      </w:r>
+      <w:r>
+        <w:rPr>
+          <w:lang w:val="en-US"/>
+        </w:rPr>
+        <w:t>we</w:t>
+      </w:r>
+      <w:r>
+        <w:rPr>
+          <w:lang w:val="en-US"/>
+        </w:rPr>
+        <w:t xml:space="preserve"> </w:t>
+      </w:r>
+      <w:r>
+        <w:rPr>
+          <w:lang w:val="en-US"/>
+        </w:rPr>
+        <w:t>can then use to respond with the data from our database.</w:t>
+      </w:r>
+      <w:r>
+        <w:rPr>
+          <w:lang w:val="en-US"/>
+        </w:rPr>
+        <w:t xml:space="preserve"> We w</w:t>
+      </w:r>
+      <w:r>
+        <w:rPr>
+          <w:lang w:val="en-US"/>
+        </w:rPr>
+        <w:t>ill ensure that we've got a way to query and return data from our database to whatever client</w:t>
+      </w:r>
+      <w:r>
+        <w:rPr>
+          <w:lang w:val="en-US"/>
+        </w:rPr>
+        <w:t xml:space="preserve"> </w:t>
+      </w:r>
+      <w:r>
+        <w:rPr>
+          <w:lang w:val="en-US"/>
+        </w:rPr>
+        <w:t>is requesting that data.</w:t>
+      </w:r>
+      <w:r>
+        <w:rPr>
+          <w:lang w:val="en-US"/>
+        </w:rPr>
+        <w:t xml:space="preserve"> </w:t>
+      </w:r>
+      <w:r>
+        <w:rPr>
+          <w:lang w:val="en-US"/>
+        </w:rPr>
+        <w:t>I</w:t>
+      </w:r>
+      <w:r>
+        <w:rPr>
+          <w:lang w:val="en-US"/>
+        </w:rPr>
+        <w:t xml:space="preserve">nside our </w:t>
+      </w:r>
+      <w:r>
+        <w:rPr>
+          <w:lang w:val="en-US"/>
+        </w:rPr>
+        <w:t>controller’s</w:t>
+      </w:r>
+      <w:r>
+        <w:rPr>
+          <w:lang w:val="en-US"/>
+        </w:rPr>
+        <w:t xml:space="preserve"> folder at the </w:t>
+      </w:r>
+      <w:r>
+        <w:rPr>
+          <w:lang w:val="en-US"/>
+        </w:rPr>
+        <w:t>top,</w:t>
+      </w:r>
+      <w:r>
+        <w:rPr>
+          <w:lang w:val="en-US"/>
+        </w:rPr>
+        <w:t xml:space="preserve"> we have this</w:t>
+      </w:r>
+      <w:r>
+        <w:rPr>
+          <w:lang w:val="en-US"/>
+        </w:rPr>
+        <w:t xml:space="preserve"> </w:t>
+      </w:r>
+      <w:proofErr w:type="spellStart"/>
+      <w:r>
+        <w:rPr>
+          <w:b/>
+          <w:bCs/>
+          <w:lang w:val="en-US"/>
+        </w:rPr>
+        <w:t>A</w:t>
+      </w:r>
+      <w:r>
+        <w:rPr>
+          <w:b/>
+          <w:bCs/>
+          <w:lang w:val="en-US"/>
+        </w:rPr>
+        <w:t>piC</w:t>
+      </w:r>
+      <w:r>
+        <w:rPr>
+          <w:b/>
+          <w:bCs/>
+          <w:lang w:val="en-US"/>
+        </w:rPr>
+        <w:t>ontroller</w:t>
+      </w:r>
+      <w:proofErr w:type="spellEnd"/>
+      <w:r>
+        <w:rPr>
+          <w:b/>
+          <w:bCs/>
+          <w:lang w:val="en-US"/>
+        </w:rPr>
+        <w:t xml:space="preserve"> attribute</w:t>
+      </w:r>
+      <w:r>
+        <w:rPr>
+          <w:lang w:val="en-US"/>
+        </w:rPr>
+        <w:t xml:space="preserve">, </w:t>
+      </w:r>
+      <w:r>
+        <w:rPr>
+          <w:b/>
+          <w:bCs/>
+          <w:lang w:val="en-US"/>
+        </w:rPr>
+        <w:t>this indicates that a type and all derived types are used to serve HTTP</w:t>
+      </w:r>
+      <w:r>
+        <w:rPr>
+          <w:b/>
+          <w:bCs/>
+          <w:lang w:val="en-US"/>
+        </w:rPr>
+        <w:t xml:space="preserve"> </w:t>
+      </w:r>
+      <w:r>
+        <w:rPr>
+          <w:b/>
+          <w:bCs/>
+          <w:lang w:val="en-US"/>
+        </w:rPr>
+        <w:t>API responses</w:t>
+      </w:r>
+      <w:r>
+        <w:rPr>
+          <w:lang w:val="en-US"/>
+        </w:rPr>
+        <w:t>.</w:t>
+      </w:r>
+      <w:r>
+        <w:rPr>
+          <w:lang w:val="en-US"/>
+        </w:rPr>
+        <w:t xml:space="preserve"> </w:t>
+      </w:r>
+      <w:r>
+        <w:rPr>
+          <w:lang w:val="en-US"/>
+        </w:rPr>
+        <w:t>We also give our API controller a route.</w:t>
+      </w:r>
+      <w:r>
+        <w:rPr>
+          <w:lang w:val="en-US"/>
+        </w:rPr>
+        <w:t xml:space="preserve"> So now we will create our controller for the Users</w:t>
+      </w:r>
+      <w:r>
+        <w:rPr>
+          <w:lang w:val="en-US"/>
+        </w:rPr>
+        <w:t xml:space="preserve">, and also create a method </w:t>
+      </w:r>
+      <w:proofErr w:type="spellStart"/>
+      <w:proofErr w:type="gramStart"/>
+      <w:r>
+        <w:rPr>
+          <w:lang w:val="en-US"/>
+        </w:rPr>
+        <w:t>GetUsers</w:t>
+      </w:r>
+      <w:proofErr w:type="spellEnd"/>
+      <w:r>
+        <w:rPr>
+          <w:lang w:val="en-US"/>
+        </w:rPr>
+        <w:t>(</w:t>
+      </w:r>
+      <w:proofErr w:type="gramEnd"/>
+      <w:r>
+        <w:rPr>
+          <w:lang w:val="en-US"/>
+        </w:rPr>
+        <w:t>) and return a list of users, so we need access to the DB.</w:t>
+      </w:r>
+      <w:r>
+        <w:rPr>
+          <w:lang w:val="en-US"/>
+        </w:rPr>
+        <w:t xml:space="preserve"> </w:t>
+      </w:r>
+      <w:r>
+        <w:rPr>
+          <w:b/>
+          <w:bCs/>
+          <w:lang w:val="en-US"/>
+        </w:rPr>
+        <w:t>D</w:t>
+      </w:r>
+      <w:r>
+        <w:rPr>
+          <w:b/>
+          <w:bCs/>
+          <w:lang w:val="en-US"/>
+        </w:rPr>
+        <w:t>ependency injection means that the framework is responsible for creating a new instance of our</w:t>
+      </w:r>
+      <w:r>
+        <w:rPr>
+          <w:b/>
+          <w:bCs/>
+          <w:lang w:val="en-US"/>
+        </w:rPr>
+        <w:t xml:space="preserve"> </w:t>
+      </w:r>
+      <w:r>
+        <w:rPr>
+          <w:b/>
+          <w:bCs/>
+          <w:lang w:val="en-US"/>
+        </w:rPr>
+        <w:t>data context class, and then disposing of that class that we inject after we finished using it.</w:t>
+      </w:r>
+      <w:r>
+        <w:rPr>
+          <w:b/>
+          <w:bCs/>
+          <w:lang w:val="en-US"/>
+        </w:rPr>
+        <w:t xml:space="preserve"> </w:t>
+      </w:r>
+      <w:r>
+        <w:rPr>
+          <w:lang w:val="en-US"/>
+        </w:rPr>
+        <w:t>So</w:t>
+      </w:r>
+      <w:r>
+        <w:rPr>
+          <w:lang w:val="en-US"/>
+        </w:rPr>
+        <w:t>,</w:t>
+      </w:r>
+      <w:r>
+        <w:rPr>
+          <w:lang w:val="en-US"/>
+        </w:rPr>
+        <w:t xml:space="preserve"> when we inject something like the data context into our class, we don't need to worry about its</w:t>
+      </w:r>
+      <w:r>
+        <w:rPr>
+          <w:lang w:val="en-US"/>
+        </w:rPr>
+        <w:t xml:space="preserve"> </w:t>
+      </w:r>
+      <w:r>
+        <w:rPr>
+          <w:lang w:val="en-US"/>
+        </w:rPr>
+        <w:t>disposal.</w:t>
+      </w:r>
+      <w:r>
+        <w:rPr>
+          <w:lang w:val="en-US"/>
+        </w:rPr>
+        <w:t xml:space="preserve"> To use </w:t>
+      </w:r>
+      <w:proofErr w:type="spellStart"/>
+      <w:r>
+        <w:rPr>
+          <w:lang w:val="en-US"/>
+        </w:rPr>
+        <w:t>DataContext</w:t>
+      </w:r>
+      <w:proofErr w:type="spellEnd"/>
+      <w:r>
+        <w:rPr>
+          <w:lang w:val="en-US"/>
+        </w:rPr>
+        <w:t xml:space="preserve"> in our class we need to add it as a parameter to the contractor and then assign it with the </w:t>
+      </w:r>
+      <w:proofErr w:type="spellStart"/>
+      <w:r>
+        <w:rPr>
+          <w:lang w:val="en-US"/>
+        </w:rPr>
+        <w:t>readonly</w:t>
+      </w:r>
+      <w:proofErr w:type="spellEnd"/>
+      <w:r>
+        <w:rPr>
+          <w:lang w:val="en-US"/>
+        </w:rPr>
+        <w:t xml:space="preserve"> field in out class.</w:t>
+      </w:r>
+      <w:r>
+        <w:rPr>
+          <w:lang w:val="en-US"/>
+        </w:rPr>
+        <w:t xml:space="preserve"> Then use it in our method to retrieve data from the DB.</w:t>
       </w:r>
     </w:p>
     <w:p>
@@ -7894,6 +8980,7 @@
   <w:style w:type="paragraph" w:default="1" w:styleId="a">
     <w:name w:val="Normal"/>
     <w:qFormat/>
+    <w:rsid w:val="0018209E"/>
   </w:style>
   <w:style w:type="character" w:default="1" w:styleId="a0">
     <w:name w:val="Default Paragraph Font"/>

</xml_diff>

<commit_message>
Creating the angular project
</commit_message>
<xml_diff>
--- a/Doc.docx
+++ b/Doc.docx
@@ -1879,7 +1879,7 @@
                     <pic:cNvPicPr/>
                   </pic:nvPicPr>
                   <pic:blipFill>
-                    <a:blip r:embed="rId5"/>
+                    <a:blip r:embed="rId6"/>
                     <a:stretch>
                       <a:fillRect/>
                     </a:stretch>
@@ -2176,7 +2176,7 @@
                     <pic:cNvPicPr/>
                   </pic:nvPicPr>
                   <pic:blipFill>
-                    <a:blip r:embed="rId6"/>
+                    <a:blip r:embed="rId7"/>
                     <a:stretch>
                       <a:fillRect/>
                     </a:stretch>
@@ -2374,7 +2374,7 @@
                     <pic:cNvPicPr/>
                   </pic:nvPicPr>
                   <pic:blipFill>
-                    <a:blip r:embed="rId7"/>
+                    <a:blip r:embed="rId8"/>
                     <a:stretch>
                       <a:fillRect/>
                     </a:stretch>
@@ -2566,7 +2566,7 @@
                     <pic:cNvPicPr/>
                   </pic:nvPicPr>
                   <pic:blipFill>
-                    <a:blip r:embed="rId8"/>
+                    <a:blip r:embed="rId9"/>
                     <a:stretch>
                       <a:fillRect/>
                     </a:stretch>
@@ -3997,7 +3997,7 @@
                     <pic:cNvPicPr/>
                   </pic:nvPicPr>
                   <pic:blipFill>
-                    <a:blip r:embed="rId9"/>
+                    <a:blip r:embed="rId10"/>
                     <a:stretch>
                       <a:fillRect/>
                     </a:stretch>
@@ -4813,7 +4813,7 @@
                     <pic:cNvPicPr/>
                   </pic:nvPicPr>
                   <pic:blipFill>
-                    <a:blip r:embed="rId10"/>
+                    <a:blip r:embed="rId11"/>
                     <a:stretch>
                       <a:fillRect/>
                     </a:stretch>
@@ -5393,7 +5393,7 @@
                     <pic:cNvPicPr/>
                   </pic:nvPicPr>
                   <pic:blipFill>
-                    <a:blip r:embed="rId11"/>
+                    <a:blip r:embed="rId12"/>
                     <a:stretch>
                       <a:fillRect/>
                     </a:stretch>
@@ -5471,7 +5471,7 @@
                     <pic:cNvPicPr/>
                   </pic:nvPicPr>
                   <pic:blipFill>
-                    <a:blip r:embed="rId12"/>
+                    <a:blip r:embed="rId13"/>
                     <a:stretch>
                       <a:fillRect/>
                     </a:stretch>
@@ -6408,7 +6408,7 @@
                     <pic:cNvPicPr/>
                   </pic:nvPicPr>
                   <pic:blipFill>
-                    <a:blip r:embed="rId13"/>
+                    <a:blip r:embed="rId14"/>
                     <a:stretch>
                       <a:fillRect/>
                     </a:stretch>
@@ -7120,7 +7120,7 @@
                     <pic:cNvPicPr/>
                   </pic:nvPicPr>
                   <pic:blipFill>
-                    <a:blip r:embed="rId14"/>
+                    <a:blip r:embed="rId15"/>
                     <a:stretch>
                       <a:fillRect/>
                     </a:stretch>
@@ -7292,146 +7292,6 @@
     </w:p>
     <w:p>
       <w:pPr>
-        <w:rPr>
-          <w:lang w:val="en-US"/>
-        </w:rPr>
-      </w:pPr>
-    </w:p>
-    <w:p>
-      <w:pPr>
-        <w:rPr>
-          <w:lang w:val="en-US"/>
-        </w:rPr>
-      </w:pPr>
-    </w:p>
-    <w:p>
-      <w:pPr>
-        <w:rPr>
-          <w:lang w:val="en-US"/>
-        </w:rPr>
-      </w:pPr>
-    </w:p>
-    <w:p>
-      <w:pPr>
-        <w:rPr>
-          <w:lang w:val="en-US"/>
-        </w:rPr>
-      </w:pPr>
-    </w:p>
-    <w:p>
-      <w:pPr>
-        <w:rPr>
-          <w:lang w:val="en-US"/>
-        </w:rPr>
-      </w:pPr>
-    </w:p>
-    <w:p>
-      <w:pPr>
-        <w:rPr>
-          <w:lang w:val="en-US"/>
-        </w:rPr>
-      </w:pPr>
-    </w:p>
-    <w:p>
-      <w:pPr>
-        <w:rPr>
-          <w:lang w:val="en-US"/>
-        </w:rPr>
-      </w:pPr>
-    </w:p>
-    <w:p>
-      <w:pPr>
-        <w:rPr>
-          <w:lang w:val="en-US"/>
-        </w:rPr>
-      </w:pPr>
-    </w:p>
-    <w:p>
-      <w:pPr>
-        <w:rPr>
-          <w:lang w:val="en-US"/>
-        </w:rPr>
-      </w:pPr>
-    </w:p>
-    <w:p>
-      <w:pPr>
-        <w:rPr>
-          <w:lang w:val="en-US"/>
-        </w:rPr>
-      </w:pPr>
-    </w:p>
-    <w:p>
-      <w:pPr>
-        <w:rPr>
-          <w:lang w:val="en-US"/>
-        </w:rPr>
-      </w:pPr>
-    </w:p>
-    <w:p>
-      <w:pPr>
-        <w:rPr>
-          <w:lang w:val="en-US"/>
-        </w:rPr>
-      </w:pPr>
-    </w:p>
-    <w:p>
-      <w:pPr>
-        <w:rPr>
-          <w:lang w:val="en-US"/>
-        </w:rPr>
-      </w:pPr>
-    </w:p>
-    <w:p>
-      <w:pPr>
-        <w:rPr>
-          <w:lang w:val="en-US"/>
-        </w:rPr>
-      </w:pPr>
-    </w:p>
-    <w:p>
-      <w:pPr>
-        <w:rPr>
-          <w:lang w:val="en-US"/>
-        </w:rPr>
-      </w:pPr>
-    </w:p>
-    <w:p>
-      <w:pPr>
-        <w:rPr>
-          <w:lang w:val="en-US"/>
-        </w:rPr>
-      </w:pPr>
-    </w:p>
-    <w:p>
-      <w:pPr>
-        <w:rPr>
-          <w:lang w:val="en-US"/>
-        </w:rPr>
-      </w:pPr>
-    </w:p>
-    <w:p>
-      <w:pPr>
-        <w:rPr>
-          <w:lang w:val="en-US"/>
-        </w:rPr>
-      </w:pPr>
-    </w:p>
-    <w:p>
-      <w:pPr>
-        <w:rPr>
-          <w:lang w:val="en-US"/>
-        </w:rPr>
-      </w:pPr>
-    </w:p>
-    <w:p>
-      <w:pPr>
-        <w:rPr>
-          <w:lang w:val="en-US"/>
-        </w:rPr>
-      </w:pPr>
-    </w:p>
-    <w:p>
-      <w:pPr>
         <w:pStyle w:val="a3"/>
         <w:numPr>
           <w:ilvl w:val="0"/>
@@ -7453,7 +7313,6 @@
           <w:szCs w:val="32"/>
           <w:lang w:val="en-US"/>
         </w:rPr>
-        <w:lastRenderedPageBreak/>
         <w:t xml:space="preserve">API Controller </w:t>
       </w:r>
     </w:p>
@@ -7816,87 +7675,906 @@
     </w:p>
     <w:p>
       <w:pPr>
-        <w:rPr>
-          <w:lang w:val="en-US"/>
-        </w:rPr>
-      </w:pPr>
-    </w:p>
-    <w:p>
-      <w:pPr>
-        <w:rPr>
-          <w:lang w:val="en-US"/>
-        </w:rPr>
-      </w:pPr>
-    </w:p>
-    <w:p>
-      <w:pPr>
-        <w:rPr>
-          <w:lang w:val="en-US"/>
-        </w:rPr>
-      </w:pPr>
-    </w:p>
-    <w:p>
-      <w:pPr>
-        <w:rPr>
-          <w:lang w:val="en-US"/>
-        </w:rPr>
-      </w:pPr>
-    </w:p>
-    <w:p>
-      <w:pPr>
-        <w:rPr>
-          <w:lang w:val="en-US"/>
-        </w:rPr>
-      </w:pPr>
-    </w:p>
-    <w:p>
-      <w:pPr>
-        <w:rPr>
-          <w:lang w:val="en-US"/>
-        </w:rPr>
-      </w:pPr>
-    </w:p>
-    <w:p>
-      <w:pPr>
-        <w:rPr>
-          <w:lang w:val="en-US"/>
-        </w:rPr>
-      </w:pPr>
-    </w:p>
-    <w:p>
-      <w:pPr>
-        <w:rPr>
-          <w:lang w:val="en-US"/>
-        </w:rPr>
-      </w:pPr>
-    </w:p>
-    <w:p>
-      <w:pPr>
-        <w:rPr>
-          <w:lang w:val="en-US"/>
-        </w:rPr>
-      </w:pPr>
-    </w:p>
-    <w:p>
-      <w:pPr>
-        <w:rPr>
-          <w:lang w:val="en-US"/>
-        </w:rPr>
-      </w:pPr>
-    </w:p>
-    <w:p>
-      <w:pPr>
-        <w:rPr>
-          <w:lang w:val="en-US"/>
-        </w:rPr>
-      </w:pPr>
-    </w:p>
-    <w:p>
-      <w:pPr>
-        <w:rPr>
-          <w:lang w:val="en-US"/>
-        </w:rPr>
-      </w:pPr>
+        <w:pStyle w:val="a3"/>
+        <w:numPr>
+          <w:ilvl w:val="0"/>
+          <w:numId w:val="1"/>
+        </w:numPr>
+        <w:rPr>
+          <w:b/>
+          <w:bCs/>
+          <w:sz w:val="32"/>
+          <w:szCs w:val="32"/>
+          <w:lang w:val="en-US"/>
+        </w:rPr>
+      </w:pPr>
+      <w:r>
+        <w:rPr>
+          <w:b/>
+          <w:bCs/>
+          <w:sz w:val="32"/>
+          <w:szCs w:val="32"/>
+          <w:lang w:val="en-US"/>
+        </w:rPr>
+        <w:t>Walking skeleton Angular</w:t>
+      </w:r>
+    </w:p>
+    <w:p>
+      <w:pPr>
+        <w:rPr>
+          <w:lang w:val="en-US"/>
+        </w:rPr>
+      </w:pPr>
+      <w:r>
+        <w:rPr>
+          <w:lang w:val="en-US"/>
+        </w:rPr>
+        <w:t xml:space="preserve">Use of </w:t>
+      </w:r>
+      <w:r>
+        <w:rPr>
+          <w:b/>
+          <w:bCs/>
+          <w:lang w:val="en-US"/>
+        </w:rPr>
+        <w:t xml:space="preserve">angular </w:t>
+      </w:r>
+      <w:r>
+        <w:rPr>
+          <w:b/>
+          <w:bCs/>
+          <w:lang w:val="en-US"/>
+        </w:rPr>
+        <w:t>CLI</w:t>
+      </w:r>
+      <w:r>
+        <w:rPr>
+          <w:lang w:val="en-US"/>
+        </w:rPr>
+        <w:t>, like .Net CLI i</w:t>
+      </w:r>
+      <w:r>
+        <w:rPr>
+          <w:lang w:val="en-US"/>
+        </w:rPr>
+        <w:t>t allows us to run our application and create a new angular application.</w:t>
+      </w:r>
+      <w:r>
+        <w:rPr>
+          <w:lang w:val="en-US"/>
+        </w:rPr>
+        <w:t xml:space="preserve"> A</w:t>
+      </w:r>
+      <w:r>
+        <w:rPr>
+          <w:lang w:val="en-US"/>
+        </w:rPr>
+        <w:t xml:space="preserve">lso going to </w:t>
+      </w:r>
+      <w:r>
+        <w:rPr>
+          <w:b/>
+          <w:bCs/>
+          <w:lang w:val="en-US"/>
+        </w:rPr>
+        <w:t>review the angular project files</w:t>
+      </w:r>
+      <w:r>
+        <w:rPr>
+          <w:lang w:val="en-US"/>
+        </w:rPr>
+        <w:t>.</w:t>
+      </w:r>
+      <w:r>
+        <w:rPr>
+          <w:lang w:val="en-US"/>
+        </w:rPr>
+        <w:t xml:space="preserve"> H</w:t>
+      </w:r>
+      <w:r>
+        <w:rPr>
+          <w:lang w:val="en-US"/>
+        </w:rPr>
+        <w:t xml:space="preserve">ow </w:t>
+      </w:r>
+      <w:r>
+        <w:rPr>
+          <w:b/>
+          <w:bCs/>
+          <w:lang w:val="en-US"/>
+        </w:rPr>
+        <w:t>angular bootstraps</w:t>
+      </w:r>
+      <w:r>
+        <w:rPr>
+          <w:lang w:val="en-US"/>
+        </w:rPr>
+        <w:t xml:space="preserve"> the</w:t>
+      </w:r>
+      <w:r>
+        <w:rPr>
+          <w:lang w:val="en-US"/>
+        </w:rPr>
+        <w:t xml:space="preserve"> </w:t>
+      </w:r>
+      <w:r>
+        <w:rPr>
+          <w:lang w:val="en-US"/>
+        </w:rPr>
+        <w:t>application</w:t>
+      </w:r>
+      <w:r>
+        <w:rPr>
+          <w:lang w:val="en-US"/>
+        </w:rPr>
+        <w:t xml:space="preserve"> </w:t>
+      </w:r>
+      <w:r>
+        <w:rPr>
+          <w:lang w:val="en-US"/>
+        </w:rPr>
+        <w:t>and displays the results in the client browser.</w:t>
+      </w:r>
+      <w:r>
+        <w:rPr>
+          <w:lang w:val="en-US"/>
+        </w:rPr>
+        <w:t xml:space="preserve"> W</w:t>
+      </w:r>
+      <w:r>
+        <w:rPr>
+          <w:lang w:val="en-US"/>
+        </w:rPr>
+        <w:t>e've got our API set up, we're going to need to make an HTTP request to our API</w:t>
+      </w:r>
+      <w:r>
+        <w:rPr>
+          <w:lang w:val="en-US"/>
+        </w:rPr>
+        <w:t xml:space="preserve"> a</w:t>
+      </w:r>
+      <w:r>
+        <w:rPr>
+          <w:lang w:val="en-US"/>
+        </w:rPr>
+        <w:t xml:space="preserve">nd to do that, we're going to make use of the </w:t>
+      </w:r>
+      <w:r>
+        <w:rPr>
+          <w:b/>
+          <w:bCs/>
+          <w:lang w:val="en-US"/>
+        </w:rPr>
+        <w:t>angular HTTP client service</w:t>
+      </w:r>
+      <w:r>
+        <w:rPr>
+          <w:lang w:val="en-US"/>
+        </w:rPr>
+        <w:t xml:space="preserve"> to allow us to go and fetch</w:t>
+      </w:r>
+      <w:r>
+        <w:rPr>
+          <w:lang w:val="en-US"/>
+        </w:rPr>
+        <w:t xml:space="preserve"> </w:t>
+      </w:r>
+      <w:r>
+        <w:rPr>
+          <w:lang w:val="en-US"/>
+        </w:rPr>
+        <w:t>the data from our API</w:t>
+      </w:r>
+      <w:r>
+        <w:rPr>
+          <w:lang w:val="en-US"/>
+        </w:rPr>
+        <w:t xml:space="preserve">. Also, run </w:t>
+      </w:r>
+      <w:r>
+        <w:rPr>
+          <w:lang w:val="en-US"/>
+        </w:rPr>
+        <w:t xml:space="preserve">our angular application over the </w:t>
+      </w:r>
+      <w:r>
+        <w:rPr>
+          <w:b/>
+          <w:bCs/>
+          <w:lang w:val="en-US"/>
+        </w:rPr>
+        <w:t>Https protocol</w:t>
+      </w:r>
+      <w:r>
+        <w:rPr>
+          <w:lang w:val="en-US"/>
+        </w:rPr>
+        <w:t>, s</w:t>
+      </w:r>
+      <w:r>
+        <w:rPr>
+          <w:lang w:val="en-US"/>
+        </w:rPr>
+        <w:t>o</w:t>
+      </w:r>
+      <w:r>
+        <w:rPr>
+          <w:lang w:val="en-US"/>
+        </w:rPr>
+        <w:t>,</w:t>
+      </w:r>
+      <w:r>
+        <w:rPr>
+          <w:lang w:val="en-US"/>
+        </w:rPr>
+        <w:t xml:space="preserve"> we're going to need some </w:t>
+      </w:r>
+      <w:r>
+        <w:rPr>
+          <w:b/>
+          <w:bCs/>
+          <w:lang w:val="en-US"/>
+        </w:rPr>
+        <w:t>certificates</w:t>
+      </w:r>
+      <w:r>
+        <w:rPr>
+          <w:lang w:val="en-US"/>
+        </w:rPr>
+        <w:t xml:space="preserve"> a</w:t>
+      </w:r>
+      <w:r>
+        <w:rPr>
+          <w:lang w:val="en-US"/>
+        </w:rPr>
+        <w:t>nd we're going to get our browser to trust those certificates.</w:t>
+      </w:r>
+      <w:r>
+        <w:rPr>
+          <w:lang w:val="en-US"/>
+        </w:rPr>
+        <w:t xml:space="preserve"> W</w:t>
+      </w:r>
+      <w:r>
+        <w:rPr>
+          <w:lang w:val="en-US"/>
+        </w:rPr>
+        <w:t xml:space="preserve">e'll also do is add some additional </w:t>
+      </w:r>
+      <w:r>
+        <w:rPr>
+          <w:b/>
+          <w:bCs/>
+          <w:lang w:val="en-US"/>
+        </w:rPr>
+        <w:t>packages</w:t>
+      </w:r>
+      <w:r>
+        <w:rPr>
+          <w:lang w:val="en-US"/>
+        </w:rPr>
+        <w:t xml:space="preserve">, the </w:t>
+      </w:r>
+      <w:r>
+        <w:rPr>
+          <w:lang w:val="en-US"/>
+        </w:rPr>
+        <w:t>styling framework we're going to use which is bootstrap as well as some icons</w:t>
+      </w:r>
+      <w:r>
+        <w:rPr>
+          <w:lang w:val="en-US"/>
+        </w:rPr>
+        <w:t xml:space="preserve"> </w:t>
+      </w:r>
+      <w:r>
+        <w:rPr>
+          <w:lang w:val="en-US"/>
+        </w:rPr>
+        <w:t>from Font Awesome.</w:t>
+      </w:r>
+    </w:p>
+    <w:p>
+      <w:pPr>
+        <w:rPr>
+          <w:lang w:val="en-US"/>
+        </w:rPr>
+      </w:pPr>
+    </w:p>
+    <w:p>
+      <w:pPr>
+        <w:rPr>
+          <w:lang w:val="en-US"/>
+        </w:rPr>
+      </w:pPr>
+    </w:p>
+    <w:p>
+      <w:pPr>
+        <w:rPr>
+          <w:lang w:val="en-US"/>
+        </w:rPr>
+      </w:pPr>
+    </w:p>
+    <w:p>
+      <w:pPr>
+        <w:pStyle w:val="a3"/>
+        <w:numPr>
+          <w:ilvl w:val="0"/>
+          <w:numId w:val="1"/>
+        </w:numPr>
+        <w:rPr>
+          <w:b/>
+          <w:bCs/>
+          <w:sz w:val="32"/>
+          <w:szCs w:val="32"/>
+          <w:lang w:val="en-US"/>
+        </w:rPr>
+      </w:pPr>
+      <w:r>
+        <w:rPr>
+          <w:b/>
+          <w:bCs/>
+          <w:sz w:val="32"/>
+          <w:szCs w:val="32"/>
+          <w:lang w:val="en-US"/>
+        </w:rPr>
+        <w:lastRenderedPageBreak/>
+        <w:t>Angular Application</w:t>
+      </w:r>
+    </w:p>
+    <w:p>
+      <w:pPr>
+        <w:rPr>
+          <w:lang w:val="en-US"/>
+        </w:rPr>
+      </w:pPr>
+      <w:r>
+        <w:rPr>
+          <w:i/>
+          <w:iCs/>
+          <w:lang w:val="en-US"/>
+        </w:rPr>
+        <w:drawing>
+          <wp:anchor distT="0" distB="0" distL="114300" distR="114300" simplePos="0" relativeHeight="251658240" behindDoc="0" locked="0" layoutInCell="1" allowOverlap="1" wp14:anchorId="112A24C3" wp14:editId="4B49D493">
+            <wp:simplePos x="0" y="0"/>
+            <wp:positionH relativeFrom="margin">
+              <wp:align>left</wp:align>
+            </wp:positionH>
+            <wp:positionV relativeFrom="paragraph">
+              <wp:posOffset>954609</wp:posOffset>
+            </wp:positionV>
+            <wp:extent cx="2152950" cy="762106"/>
+            <wp:effectExtent l="0" t="0" r="0" b="0"/>
+            <wp:wrapSquare wrapText="bothSides"/>
+            <wp:docPr id="1233996195" name="Εικόνα 1"/>
+            <wp:cNvGraphicFramePr>
+              <a:graphicFrameLocks xmlns:a="http://schemas.openxmlformats.org/drawingml/2006/main" noChangeAspect="1"/>
+            </wp:cNvGraphicFramePr>
+            <a:graphic xmlns:a="http://schemas.openxmlformats.org/drawingml/2006/main">
+              <a:graphicData uri="http://schemas.openxmlformats.org/drawingml/2006/picture">
+                <pic:pic xmlns:pic="http://schemas.openxmlformats.org/drawingml/2006/picture">
+                  <pic:nvPicPr>
+                    <pic:cNvPr id="1233996195" name=""/>
+                    <pic:cNvPicPr/>
+                  </pic:nvPicPr>
+                  <pic:blipFill>
+                    <a:blip r:embed="rId16">
+                      <a:extLst>
+                        <a:ext uri="{28A0092B-C50C-407E-A947-70E740481C1C}">
+                          <a14:useLocalDpi xmlns:a14="http://schemas.microsoft.com/office/drawing/2010/main" val="0"/>
+                        </a:ext>
+                      </a:extLst>
+                    </a:blip>
+                    <a:stretch>
+                      <a:fillRect/>
+                    </a:stretch>
+                  </pic:blipFill>
+                  <pic:spPr>
+                    <a:xfrm>
+                      <a:off x="0" y="0"/>
+                      <a:ext cx="2152950" cy="762106"/>
+                    </a:xfrm>
+                    <a:prstGeom prst="rect">
+                      <a:avLst/>
+                    </a:prstGeom>
+                  </pic:spPr>
+                </pic:pic>
+              </a:graphicData>
+            </a:graphic>
+          </wp:anchor>
+        </w:drawing>
+      </w:r>
+      <w:r>
+        <w:rPr>
+          <w:lang w:val="en-US"/>
+        </w:rPr>
+        <w:t>W</w:t>
+      </w:r>
+      <w:r>
+        <w:rPr>
+          <w:lang w:val="en-US"/>
+        </w:rPr>
+        <w:t>e're going to install and configure an angular application that's going to consume our</w:t>
+      </w:r>
+      <w:r>
+        <w:rPr>
+          <w:lang w:val="en-US"/>
+        </w:rPr>
+        <w:t xml:space="preserve"> </w:t>
+      </w:r>
+      <w:r>
+        <w:rPr>
+          <w:lang w:val="en-US"/>
+        </w:rPr>
+        <w:t>.</w:t>
+      </w:r>
+      <w:r>
+        <w:rPr>
+          <w:lang w:val="en-US"/>
+        </w:rPr>
+        <w:t>Net API back end.</w:t>
+      </w:r>
+      <w:r>
+        <w:rPr>
+          <w:lang w:val="en-US"/>
+        </w:rPr>
+        <w:t xml:space="preserve"> In </w:t>
+      </w:r>
+      <w:r>
+        <w:rPr>
+          <w:lang w:val="en-US"/>
+        </w:rPr>
+        <w:t xml:space="preserve">the </w:t>
+      </w:r>
+      <w:r>
+        <w:rPr>
+          <w:b/>
+          <w:bCs/>
+          <w:lang w:val="en-US"/>
+        </w:rPr>
+        <w:t>angular docs</w:t>
+      </w:r>
+      <w:r>
+        <w:rPr>
+          <w:lang w:val="en-US"/>
+        </w:rPr>
+        <w:t>,</w:t>
+      </w:r>
+      <w:r>
+        <w:rPr>
+          <w:lang w:val="en-US"/>
+        </w:rPr>
+        <w:t xml:space="preserve"> </w:t>
+      </w:r>
+      <w:r>
+        <w:rPr>
+          <w:lang w:val="en-US"/>
+        </w:rPr>
+        <w:t>there are the</w:t>
+      </w:r>
+      <w:r>
+        <w:rPr>
+          <w:lang w:val="en-US"/>
+        </w:rPr>
+        <w:t xml:space="preserve"> prerequisites </w:t>
+      </w:r>
+      <w:r>
+        <w:rPr>
+          <w:lang w:val="en-US"/>
+        </w:rPr>
+        <w:t>a</w:t>
+      </w:r>
+      <w:r>
+        <w:rPr>
+          <w:lang w:val="en-US"/>
+        </w:rPr>
+        <w:t>nd to use the angular framework</w:t>
+      </w:r>
+      <w:r>
+        <w:rPr>
+          <w:lang w:val="en-US"/>
+        </w:rPr>
+        <w:t xml:space="preserve">. </w:t>
+      </w:r>
+      <w:r>
+        <w:rPr>
+          <w:lang w:val="en-US"/>
+        </w:rPr>
+        <w:t>A</w:t>
+      </w:r>
+      <w:r>
+        <w:rPr>
+          <w:lang w:val="en-US"/>
+        </w:rPr>
+        <w:t xml:space="preserve">lso need an </w:t>
+      </w:r>
+      <w:r>
+        <w:rPr>
+          <w:b/>
+          <w:bCs/>
+          <w:lang w:val="en-US"/>
+        </w:rPr>
+        <w:t>active or maintenance long term support</w:t>
+      </w:r>
+      <w:r>
+        <w:rPr>
+          <w:b/>
+          <w:bCs/>
+          <w:lang w:val="en-US"/>
+        </w:rPr>
+        <w:t xml:space="preserve"> (LTS)</w:t>
+      </w:r>
+      <w:r>
+        <w:rPr>
+          <w:b/>
+          <w:bCs/>
+          <w:lang w:val="en-US"/>
+        </w:rPr>
+        <w:t xml:space="preserve"> version of NodeJS</w:t>
+      </w:r>
+      <w:r>
+        <w:rPr>
+          <w:lang w:val="en-US"/>
+        </w:rPr>
+        <w:t xml:space="preserve"> and </w:t>
+      </w:r>
+      <w:r>
+        <w:rPr>
+          <w:b/>
+          <w:bCs/>
+          <w:lang w:val="en-US"/>
+        </w:rPr>
+        <w:t xml:space="preserve">check the </w:t>
+      </w:r>
+      <w:r>
+        <w:rPr>
+          <w:b/>
+          <w:bCs/>
+          <w:lang w:val="en-US"/>
+        </w:rPr>
+        <w:t>version compatibility</w:t>
+      </w:r>
+      <w:r>
+        <w:rPr>
+          <w:b/>
+          <w:bCs/>
+          <w:lang w:val="en-US"/>
+        </w:rPr>
+        <w:t xml:space="preserve"> </w:t>
+      </w:r>
+      <w:r>
+        <w:rPr>
+          <w:b/>
+          <w:bCs/>
+          <w:lang w:val="en-US"/>
+        </w:rPr>
+        <w:t>guide</w:t>
+      </w:r>
+      <w:r>
+        <w:rPr>
+          <w:lang w:val="en-US"/>
+        </w:rPr>
+        <w:t>.</w:t>
+      </w:r>
+      <w:r>
+        <w:rPr>
+          <w:lang w:val="en-US"/>
+        </w:rPr>
+        <w:t xml:space="preserve"> It also </w:t>
+      </w:r>
+      <w:r>
+        <w:rPr>
+          <w:lang w:val="en-US"/>
+        </w:rPr>
+        <w:t>tells us what version of node we need to use with what version of angular.</w:t>
+      </w:r>
+      <w:r>
+        <w:rPr>
+          <w:lang w:val="en-US"/>
+        </w:rPr>
+        <w:t xml:space="preserve"> </w:t>
+      </w:r>
+    </w:p>
+    <w:p>
+      <w:pPr>
+        <w:rPr>
+          <w:i/>
+          <w:iCs/>
+          <w:lang w:val="en-US"/>
+        </w:rPr>
+      </w:pPr>
+      <w:r>
+        <w:rPr>
+          <w:i/>
+          <w:iCs/>
+          <w:lang w:val="en-US"/>
+        </w:rPr>
+        <w:t>ng version</w:t>
+      </w:r>
+      <w:r>
+        <w:rPr>
+          <w:i/>
+          <w:iCs/>
+          <w:lang w:val="en-US"/>
+        </w:rPr>
+        <w:t xml:space="preserve"> / </w:t>
+      </w:r>
+      <w:r>
+        <w:rPr>
+          <w:i/>
+          <w:iCs/>
+          <w:lang w:val="en-US"/>
+        </w:rPr>
+        <w:t xml:space="preserve">node </w:t>
+      </w:r>
+      <w:r>
+        <w:rPr>
+          <w:i/>
+          <w:iCs/>
+          <w:lang w:val="en-US"/>
+        </w:rPr>
+        <w:t>--</w:t>
+      </w:r>
+      <w:r>
+        <w:rPr>
+          <w:i/>
+          <w:iCs/>
+          <w:lang w:val="en-US"/>
+        </w:rPr>
+        <w:t xml:space="preserve">version / </w:t>
+      </w:r>
+      <w:proofErr w:type="spellStart"/>
+      <w:r>
+        <w:rPr>
+          <w:i/>
+          <w:iCs/>
+          <w:lang w:val="en-US"/>
+        </w:rPr>
+        <w:t>npm</w:t>
+      </w:r>
+      <w:proofErr w:type="spellEnd"/>
+      <w:r>
+        <w:rPr>
+          <w:i/>
+          <w:iCs/>
+          <w:lang w:val="en-US"/>
+        </w:rPr>
+        <w:t xml:space="preserve"> --version / </w:t>
+      </w:r>
+      <w:proofErr w:type="spellStart"/>
+      <w:r>
+        <w:rPr>
+          <w:i/>
+          <w:iCs/>
+          <w:lang w:val="en-US"/>
+        </w:rPr>
+        <w:t>nvm</w:t>
+      </w:r>
+      <w:proofErr w:type="spellEnd"/>
+      <w:r>
+        <w:rPr>
+          <w:i/>
+          <w:iCs/>
+          <w:lang w:val="en-US"/>
+        </w:rPr>
+        <w:t xml:space="preserve"> version</w:t>
+      </w:r>
+    </w:p>
+    <w:p>
+      <w:pPr>
+        <w:rPr>
+          <w:lang w:val="en-US"/>
+        </w:rPr>
+      </w:pPr>
+    </w:p>
+    <w:p>
+      <w:pPr>
+        <w:rPr>
+          <w:b/>
+          <w:bCs/>
+          <w:lang w:val="en-US"/>
+        </w:rPr>
+      </w:pPr>
+      <w:r>
+        <w:rPr>
+          <w:lang w:val="en-US"/>
+        </w:rPr>
+        <w:t xml:space="preserve">To create an angular project the command is: </w:t>
+      </w:r>
+      <w:r>
+        <w:rPr>
+          <w:i/>
+          <w:iCs/>
+          <w:lang w:val="en-US"/>
+        </w:rPr>
+        <w:t>ng new client</w:t>
+      </w:r>
+      <w:r>
+        <w:rPr>
+          <w:lang w:val="en-US"/>
+        </w:rPr>
+        <w:t xml:space="preserve">, then to start the app run </w:t>
+      </w:r>
+      <w:proofErr w:type="spellStart"/>
+      <w:r>
+        <w:rPr>
+          <w:i/>
+          <w:iCs/>
+          <w:lang w:val="en-US"/>
+        </w:rPr>
+        <w:t>npm</w:t>
+      </w:r>
+      <w:proofErr w:type="spellEnd"/>
+      <w:r>
+        <w:rPr>
+          <w:i/>
+          <w:iCs/>
+          <w:lang w:val="en-US"/>
+        </w:rPr>
+        <w:t xml:space="preserve"> start</w:t>
+      </w:r>
+      <w:r>
+        <w:rPr>
+          <w:i/>
+          <w:iCs/>
+          <w:lang w:val="en-US"/>
+        </w:rPr>
+        <w:t xml:space="preserve">. </w:t>
+      </w:r>
+      <w:r>
+        <w:rPr>
+          <w:lang w:val="en-US"/>
+        </w:rPr>
+        <w:t>S</w:t>
+      </w:r>
+      <w:r>
+        <w:rPr>
+          <w:lang w:val="en-US"/>
+        </w:rPr>
+        <w:t>ome things from angular 16 have changed and for example it used to be</w:t>
+      </w:r>
+      <w:r>
+        <w:rPr>
+          <w:lang w:val="en-US"/>
+        </w:rPr>
+        <w:t xml:space="preserve"> </w:t>
+      </w:r>
+      <w:r>
+        <w:rPr>
+          <w:lang w:val="en-US"/>
+        </w:rPr>
+        <w:t>modular in its architecture.</w:t>
+      </w:r>
+      <w:r>
+        <w:rPr>
+          <w:lang w:val="en-US"/>
+        </w:rPr>
+        <w:t xml:space="preserve"> It also used to have an </w:t>
+      </w:r>
+      <w:proofErr w:type="spellStart"/>
+      <w:proofErr w:type="gramStart"/>
+      <w:r>
+        <w:rPr>
+          <w:lang w:val="en-US"/>
+        </w:rPr>
+        <w:t>app</w:t>
+      </w:r>
+      <w:r>
+        <w:rPr>
+          <w:lang w:val="en-US"/>
+        </w:rPr>
+        <w:t>.</w:t>
+      </w:r>
+      <w:r>
+        <w:rPr>
+          <w:lang w:val="en-US"/>
+        </w:rPr>
+        <w:t>module</w:t>
+      </w:r>
+      <w:r>
+        <w:rPr>
+          <w:lang w:val="en-US"/>
+        </w:rPr>
+        <w:t>ts</w:t>
+      </w:r>
+      <w:proofErr w:type="spellEnd"/>
+      <w:proofErr w:type="gramEnd"/>
+      <w:r>
+        <w:rPr>
+          <w:lang w:val="en-US"/>
+        </w:rPr>
+        <w:t xml:space="preserve"> </w:t>
+      </w:r>
+      <w:r>
+        <w:rPr>
+          <w:lang w:val="en-US"/>
+        </w:rPr>
+        <w:t>file</w:t>
+      </w:r>
+      <w:r>
+        <w:rPr>
+          <w:lang w:val="en-US"/>
+        </w:rPr>
+        <w:t xml:space="preserve">, </w:t>
+      </w:r>
+      <w:r>
+        <w:rPr>
+          <w:lang w:val="en-US"/>
+        </w:rPr>
+        <w:t xml:space="preserve">nowadays and the default when we create an angular project is that </w:t>
+      </w:r>
+      <w:r>
+        <w:rPr>
+          <w:b/>
+          <w:bCs/>
+          <w:lang w:val="en-US"/>
+        </w:rPr>
+        <w:t>we create our components as standalone</w:t>
+      </w:r>
+      <w:r>
+        <w:rPr>
+          <w:b/>
+          <w:bCs/>
+          <w:lang w:val="en-US"/>
+        </w:rPr>
+        <w:t xml:space="preserve"> </w:t>
+      </w:r>
+      <w:r>
+        <w:rPr>
+          <w:b/>
+          <w:bCs/>
+          <w:lang w:val="en-US"/>
+        </w:rPr>
+        <w:t>components</w:t>
+      </w:r>
+      <w:r>
+        <w:rPr>
+          <w:b/>
+          <w:bCs/>
+          <w:lang w:val="en-US"/>
+        </w:rPr>
+        <w:t>, t</w:t>
+      </w:r>
+      <w:r>
+        <w:rPr>
+          <w:b/>
+          <w:bCs/>
+          <w:lang w:val="en-US"/>
+        </w:rPr>
+        <w:t>hey no longer have to be part of a module</w:t>
+      </w:r>
+      <w:r>
+        <w:rPr>
+          <w:b/>
+          <w:bCs/>
+          <w:lang w:val="en-US"/>
+        </w:rPr>
+        <w:t xml:space="preserve"> a</w:t>
+      </w:r>
+      <w:r>
+        <w:rPr>
+          <w:b/>
+          <w:bCs/>
+          <w:lang w:val="en-US"/>
+        </w:rPr>
+        <w:t xml:space="preserve">nd that means that instead of adding </w:t>
+      </w:r>
+      <w:r>
+        <w:rPr>
+          <w:b/>
+          <w:bCs/>
+          <w:lang w:val="en-US"/>
+        </w:rPr>
+        <w:t xml:space="preserve">something </w:t>
+      </w:r>
+      <w:r>
+        <w:rPr>
+          <w:b/>
+          <w:bCs/>
+          <w:lang w:val="en-US"/>
+        </w:rPr>
+        <w:t xml:space="preserve"> to the angular module file, you add it to the angular component that you're using.</w:t>
+      </w:r>
     </w:p>
     <w:p>
       <w:pPr>
@@ -8101,211 +8779,9 @@
     </w:lvl>
   </w:abstractNum>
   <w:abstractNum w:abstractNumId="1" w15:restartNumberingAfterBreak="0">
-    <w:nsid w:val="2430069D"/>
-    <w:multiLevelType w:val="hybridMultilevel"/>
-    <w:tmpl w:val="DAF6A392"/>
-    <w:lvl w:ilvl="0" w:tplc="04080011">
-      <w:start w:val="1"/>
-      <w:numFmt w:val="decimal"/>
-      <w:lvlText w:val="%1)"/>
-      <w:lvlJc w:val="left"/>
-      <w:pPr>
-        <w:ind w:left="720" w:hanging="360"/>
-      </w:pPr>
-      <w:rPr>
-        <w:rFonts w:hint="default"/>
-      </w:rPr>
-    </w:lvl>
-    <w:lvl w:ilvl="1" w:tplc="04080019" w:tentative="1">
-      <w:start w:val="1"/>
-      <w:numFmt w:val="lowerLetter"/>
-      <w:lvlText w:val="%2."/>
-      <w:lvlJc w:val="left"/>
-      <w:pPr>
-        <w:ind w:left="1440" w:hanging="360"/>
-      </w:pPr>
-    </w:lvl>
-    <w:lvl w:ilvl="2" w:tplc="0408001B" w:tentative="1">
-      <w:start w:val="1"/>
-      <w:numFmt w:val="lowerRoman"/>
-      <w:lvlText w:val="%3."/>
-      <w:lvlJc w:val="right"/>
-      <w:pPr>
-        <w:ind w:left="2160" w:hanging="180"/>
-      </w:pPr>
-    </w:lvl>
-    <w:lvl w:ilvl="3" w:tplc="0408000F" w:tentative="1">
-      <w:start w:val="1"/>
-      <w:numFmt w:val="decimal"/>
-      <w:lvlText w:val="%4."/>
-      <w:lvlJc w:val="left"/>
-      <w:pPr>
-        <w:ind w:left="2880" w:hanging="360"/>
-      </w:pPr>
-    </w:lvl>
-    <w:lvl w:ilvl="4" w:tplc="04080019" w:tentative="1">
-      <w:start w:val="1"/>
-      <w:numFmt w:val="lowerLetter"/>
-      <w:lvlText w:val="%5."/>
-      <w:lvlJc w:val="left"/>
-      <w:pPr>
-        <w:ind w:left="3600" w:hanging="360"/>
-      </w:pPr>
-    </w:lvl>
-    <w:lvl w:ilvl="5" w:tplc="0408001B" w:tentative="1">
-      <w:start w:val="1"/>
-      <w:numFmt w:val="lowerRoman"/>
-      <w:lvlText w:val="%6."/>
-      <w:lvlJc w:val="right"/>
-      <w:pPr>
-        <w:ind w:left="4320" w:hanging="180"/>
-      </w:pPr>
-    </w:lvl>
-    <w:lvl w:ilvl="6" w:tplc="0408000F" w:tentative="1">
-      <w:start w:val="1"/>
-      <w:numFmt w:val="decimal"/>
-      <w:lvlText w:val="%7."/>
-      <w:lvlJc w:val="left"/>
-      <w:pPr>
-        <w:ind w:left="5040" w:hanging="360"/>
-      </w:pPr>
-    </w:lvl>
-    <w:lvl w:ilvl="7" w:tplc="04080019" w:tentative="1">
-      <w:start w:val="1"/>
-      <w:numFmt w:val="lowerLetter"/>
-      <w:lvlText w:val="%8."/>
-      <w:lvlJc w:val="left"/>
-      <w:pPr>
-        <w:ind w:left="5760" w:hanging="360"/>
-      </w:pPr>
-    </w:lvl>
-    <w:lvl w:ilvl="8" w:tplc="0408001B" w:tentative="1">
-      <w:start w:val="1"/>
-      <w:numFmt w:val="lowerRoman"/>
-      <w:lvlText w:val="%9."/>
-      <w:lvlJc w:val="right"/>
-      <w:pPr>
-        <w:ind w:left="6480" w:hanging="180"/>
-      </w:pPr>
-    </w:lvl>
-  </w:abstractNum>
-  <w:abstractNum w:abstractNumId="2" w15:restartNumberingAfterBreak="0">
-    <w:nsid w:val="2C3813D8"/>
-    <w:multiLevelType w:val="hybridMultilevel"/>
-    <w:tmpl w:val="ED1C107A"/>
-    <w:lvl w:ilvl="0" w:tplc="04080001">
-      <w:start w:val="1"/>
-      <w:numFmt w:val="bullet"/>
-      <w:lvlText w:val=""/>
-      <w:lvlJc w:val="left"/>
-      <w:pPr>
-        <w:ind w:left="360" w:hanging="360"/>
-      </w:pPr>
-      <w:rPr>
-        <w:rFonts w:ascii="Symbol" w:hAnsi="Symbol" w:hint="default"/>
-      </w:rPr>
-    </w:lvl>
-    <w:lvl w:ilvl="1" w:tplc="04080003" w:tentative="1">
-      <w:start w:val="1"/>
-      <w:numFmt w:val="bullet"/>
-      <w:lvlText w:val="o"/>
-      <w:lvlJc w:val="left"/>
-      <w:pPr>
-        <w:ind w:left="1080" w:hanging="360"/>
-      </w:pPr>
-      <w:rPr>
-        <w:rFonts w:ascii="Courier New" w:hAnsi="Courier New" w:cs="Courier New" w:hint="default"/>
-      </w:rPr>
-    </w:lvl>
-    <w:lvl w:ilvl="2" w:tplc="04080005" w:tentative="1">
-      <w:start w:val="1"/>
-      <w:numFmt w:val="bullet"/>
-      <w:lvlText w:val=""/>
-      <w:lvlJc w:val="left"/>
-      <w:pPr>
-        <w:ind w:left="1800" w:hanging="360"/>
-      </w:pPr>
-      <w:rPr>
-        <w:rFonts w:ascii="Wingdings" w:hAnsi="Wingdings" w:hint="default"/>
-      </w:rPr>
-    </w:lvl>
-    <w:lvl w:ilvl="3" w:tplc="04080001" w:tentative="1">
-      <w:start w:val="1"/>
-      <w:numFmt w:val="bullet"/>
-      <w:lvlText w:val=""/>
-      <w:lvlJc w:val="left"/>
-      <w:pPr>
-        <w:ind w:left="2520" w:hanging="360"/>
-      </w:pPr>
-      <w:rPr>
-        <w:rFonts w:ascii="Symbol" w:hAnsi="Symbol" w:hint="default"/>
-      </w:rPr>
-    </w:lvl>
-    <w:lvl w:ilvl="4" w:tplc="04080003" w:tentative="1">
-      <w:start w:val="1"/>
-      <w:numFmt w:val="bullet"/>
-      <w:lvlText w:val="o"/>
-      <w:lvlJc w:val="left"/>
-      <w:pPr>
-        <w:ind w:left="3240" w:hanging="360"/>
-      </w:pPr>
-      <w:rPr>
-        <w:rFonts w:ascii="Courier New" w:hAnsi="Courier New" w:cs="Courier New" w:hint="default"/>
-      </w:rPr>
-    </w:lvl>
-    <w:lvl w:ilvl="5" w:tplc="04080005" w:tentative="1">
-      <w:start w:val="1"/>
-      <w:numFmt w:val="bullet"/>
-      <w:lvlText w:val=""/>
-      <w:lvlJc w:val="left"/>
-      <w:pPr>
-        <w:ind w:left="3960" w:hanging="360"/>
-      </w:pPr>
-      <w:rPr>
-        <w:rFonts w:ascii="Wingdings" w:hAnsi="Wingdings" w:hint="default"/>
-      </w:rPr>
-    </w:lvl>
-    <w:lvl w:ilvl="6" w:tplc="04080001" w:tentative="1">
-      <w:start w:val="1"/>
-      <w:numFmt w:val="bullet"/>
-      <w:lvlText w:val=""/>
-      <w:lvlJc w:val="left"/>
-      <w:pPr>
-        <w:ind w:left="4680" w:hanging="360"/>
-      </w:pPr>
-      <w:rPr>
-        <w:rFonts w:ascii="Symbol" w:hAnsi="Symbol" w:hint="default"/>
-      </w:rPr>
-    </w:lvl>
-    <w:lvl w:ilvl="7" w:tplc="04080003" w:tentative="1">
-      <w:start w:val="1"/>
-      <w:numFmt w:val="bullet"/>
-      <w:lvlText w:val="o"/>
-      <w:lvlJc w:val="left"/>
-      <w:pPr>
-        <w:ind w:left="5400" w:hanging="360"/>
-      </w:pPr>
-      <w:rPr>
-        <w:rFonts w:ascii="Courier New" w:hAnsi="Courier New" w:cs="Courier New" w:hint="default"/>
-      </w:rPr>
-    </w:lvl>
-    <w:lvl w:ilvl="8" w:tplc="04080005" w:tentative="1">
-      <w:start w:val="1"/>
-      <w:numFmt w:val="bullet"/>
-      <w:lvlText w:val=""/>
-      <w:lvlJc w:val="left"/>
-      <w:pPr>
-        <w:ind w:left="6120" w:hanging="360"/>
-      </w:pPr>
-      <w:rPr>
-        <w:rFonts w:ascii="Wingdings" w:hAnsi="Wingdings" w:hint="default"/>
-      </w:rPr>
-    </w:lvl>
-  </w:abstractNum>
-  <w:abstractNum w:abstractNumId="3" w15:restartNumberingAfterBreak="0">
-    <w:nsid w:val="430A143B"/>
+    <w:nsid w:val="0B6B2FE1"/>
     <w:multiLevelType w:val="multilevel"/>
-    <w:tmpl w:val="BF6C4940"/>
+    <w:tmpl w:val="1E503F8A"/>
     <w:lvl w:ilvl="0">
       <w:start w:val="1"/>
       <w:numFmt w:val="bullet"/>
@@ -8451,10 +8927,10 @@
       </w:rPr>
     </w:lvl>
   </w:abstractNum>
-  <w:abstractNum w:abstractNumId="4" w15:restartNumberingAfterBreak="0">
-    <w:nsid w:val="49B268CB"/>
+  <w:abstractNum w:abstractNumId="2" w15:restartNumberingAfterBreak="0">
+    <w:nsid w:val="10E12843"/>
     <w:multiLevelType w:val="multilevel"/>
-    <w:tmpl w:val="E3F859A2"/>
+    <w:tmpl w:val="803885F0"/>
     <w:lvl w:ilvl="0">
       <w:start w:val="1"/>
       <w:numFmt w:val="bullet"/>
@@ -8600,10 +9076,100 @@
       </w:rPr>
     </w:lvl>
   </w:abstractNum>
-  <w:abstractNum w:abstractNumId="5" w15:restartNumberingAfterBreak="0">
-    <w:nsid w:val="4CF359C1"/>
+  <w:abstractNum w:abstractNumId="3" w15:restartNumberingAfterBreak="0">
+    <w:nsid w:val="2430069D"/>
     <w:multiLevelType w:val="hybridMultilevel"/>
-    <w:tmpl w:val="EFD206A8"/>
+    <w:tmpl w:val="35CC1BFE"/>
+    <w:lvl w:ilvl="0" w:tplc="A1BACB84">
+      <w:start w:val="1"/>
+      <w:numFmt w:val="decimal"/>
+      <w:suff w:val="space"/>
+      <w:lvlText w:val="%1)"/>
+      <w:lvlJc w:val="left"/>
+      <w:pPr>
+        <w:ind w:left="737" w:hanging="377"/>
+      </w:pPr>
+      <w:rPr>
+        <w:rFonts w:hint="default"/>
+      </w:rPr>
+    </w:lvl>
+    <w:lvl w:ilvl="1" w:tplc="04080019" w:tentative="1">
+      <w:start w:val="1"/>
+      <w:numFmt w:val="lowerLetter"/>
+      <w:lvlText w:val="%2."/>
+      <w:lvlJc w:val="left"/>
+      <w:pPr>
+        <w:ind w:left="1440" w:hanging="360"/>
+      </w:pPr>
+    </w:lvl>
+    <w:lvl w:ilvl="2" w:tplc="0408001B" w:tentative="1">
+      <w:start w:val="1"/>
+      <w:numFmt w:val="lowerRoman"/>
+      <w:lvlText w:val="%3."/>
+      <w:lvlJc w:val="right"/>
+      <w:pPr>
+        <w:ind w:left="2160" w:hanging="180"/>
+      </w:pPr>
+    </w:lvl>
+    <w:lvl w:ilvl="3" w:tplc="0408000F" w:tentative="1">
+      <w:start w:val="1"/>
+      <w:numFmt w:val="decimal"/>
+      <w:lvlText w:val="%4."/>
+      <w:lvlJc w:val="left"/>
+      <w:pPr>
+        <w:ind w:left="2880" w:hanging="360"/>
+      </w:pPr>
+    </w:lvl>
+    <w:lvl w:ilvl="4" w:tplc="04080019" w:tentative="1">
+      <w:start w:val="1"/>
+      <w:numFmt w:val="lowerLetter"/>
+      <w:lvlText w:val="%5."/>
+      <w:lvlJc w:val="left"/>
+      <w:pPr>
+        <w:ind w:left="3600" w:hanging="360"/>
+      </w:pPr>
+    </w:lvl>
+    <w:lvl w:ilvl="5" w:tplc="0408001B" w:tentative="1">
+      <w:start w:val="1"/>
+      <w:numFmt w:val="lowerRoman"/>
+      <w:lvlText w:val="%6."/>
+      <w:lvlJc w:val="right"/>
+      <w:pPr>
+        <w:ind w:left="4320" w:hanging="180"/>
+      </w:pPr>
+    </w:lvl>
+    <w:lvl w:ilvl="6" w:tplc="0408000F" w:tentative="1">
+      <w:start w:val="1"/>
+      <w:numFmt w:val="decimal"/>
+      <w:lvlText w:val="%7."/>
+      <w:lvlJc w:val="left"/>
+      <w:pPr>
+        <w:ind w:left="5040" w:hanging="360"/>
+      </w:pPr>
+    </w:lvl>
+    <w:lvl w:ilvl="7" w:tplc="04080019" w:tentative="1">
+      <w:start w:val="1"/>
+      <w:numFmt w:val="lowerLetter"/>
+      <w:lvlText w:val="%8."/>
+      <w:lvlJc w:val="left"/>
+      <w:pPr>
+        <w:ind w:left="5760" w:hanging="360"/>
+      </w:pPr>
+    </w:lvl>
+    <w:lvl w:ilvl="8" w:tplc="0408001B" w:tentative="1">
+      <w:start w:val="1"/>
+      <w:numFmt w:val="lowerRoman"/>
+      <w:lvlText w:val="%9."/>
+      <w:lvlJc w:val="right"/>
+      <w:pPr>
+        <w:ind w:left="6480" w:hanging="180"/>
+      </w:pPr>
+    </w:lvl>
+  </w:abstractNum>
+  <w:abstractNum w:abstractNumId="4" w15:restartNumberingAfterBreak="0">
+    <w:nsid w:val="2C3813D8"/>
+    <w:multiLevelType w:val="hybridMultilevel"/>
+    <w:tmpl w:val="ED1C107A"/>
     <w:lvl w:ilvl="0" w:tplc="04080001">
       <w:start w:val="1"/>
       <w:numFmt w:val="bullet"/>
@@ -8713,23 +9279,440 @@
       </w:rPr>
     </w:lvl>
   </w:abstractNum>
+  <w:abstractNum w:abstractNumId="5" w15:restartNumberingAfterBreak="0">
+    <w:nsid w:val="430A143B"/>
+    <w:multiLevelType w:val="multilevel"/>
+    <w:tmpl w:val="BF6C4940"/>
+    <w:lvl w:ilvl="0">
+      <w:start w:val="1"/>
+      <w:numFmt w:val="bullet"/>
+      <w:lvlText w:val=""/>
+      <w:lvlJc w:val="left"/>
+      <w:pPr>
+        <w:tabs>
+          <w:tab w:val="num" w:pos="720"/>
+        </w:tabs>
+        <w:ind w:left="720" w:hanging="360"/>
+      </w:pPr>
+      <w:rPr>
+        <w:rFonts w:ascii="Symbol" w:hAnsi="Symbol" w:hint="default"/>
+        <w:sz w:val="20"/>
+      </w:rPr>
+    </w:lvl>
+    <w:lvl w:ilvl="1" w:tentative="1">
+      <w:start w:val="1"/>
+      <w:numFmt w:val="bullet"/>
+      <w:lvlText w:val="o"/>
+      <w:lvlJc w:val="left"/>
+      <w:pPr>
+        <w:tabs>
+          <w:tab w:val="num" w:pos="1440"/>
+        </w:tabs>
+        <w:ind w:left="1440" w:hanging="360"/>
+      </w:pPr>
+      <w:rPr>
+        <w:rFonts w:ascii="Courier New" w:hAnsi="Courier New" w:hint="default"/>
+        <w:sz w:val="20"/>
+      </w:rPr>
+    </w:lvl>
+    <w:lvl w:ilvl="2" w:tentative="1">
+      <w:start w:val="1"/>
+      <w:numFmt w:val="bullet"/>
+      <w:lvlText w:val=""/>
+      <w:lvlJc w:val="left"/>
+      <w:pPr>
+        <w:tabs>
+          <w:tab w:val="num" w:pos="2160"/>
+        </w:tabs>
+        <w:ind w:left="2160" w:hanging="360"/>
+      </w:pPr>
+      <w:rPr>
+        <w:rFonts w:ascii="Wingdings" w:hAnsi="Wingdings" w:hint="default"/>
+        <w:sz w:val="20"/>
+      </w:rPr>
+    </w:lvl>
+    <w:lvl w:ilvl="3" w:tentative="1">
+      <w:start w:val="1"/>
+      <w:numFmt w:val="bullet"/>
+      <w:lvlText w:val=""/>
+      <w:lvlJc w:val="left"/>
+      <w:pPr>
+        <w:tabs>
+          <w:tab w:val="num" w:pos="2880"/>
+        </w:tabs>
+        <w:ind w:left="2880" w:hanging="360"/>
+      </w:pPr>
+      <w:rPr>
+        <w:rFonts w:ascii="Wingdings" w:hAnsi="Wingdings" w:hint="default"/>
+        <w:sz w:val="20"/>
+      </w:rPr>
+    </w:lvl>
+    <w:lvl w:ilvl="4" w:tentative="1">
+      <w:start w:val="1"/>
+      <w:numFmt w:val="bullet"/>
+      <w:lvlText w:val=""/>
+      <w:lvlJc w:val="left"/>
+      <w:pPr>
+        <w:tabs>
+          <w:tab w:val="num" w:pos="3600"/>
+        </w:tabs>
+        <w:ind w:left="3600" w:hanging="360"/>
+      </w:pPr>
+      <w:rPr>
+        <w:rFonts w:ascii="Wingdings" w:hAnsi="Wingdings" w:hint="default"/>
+        <w:sz w:val="20"/>
+      </w:rPr>
+    </w:lvl>
+    <w:lvl w:ilvl="5" w:tentative="1">
+      <w:start w:val="1"/>
+      <w:numFmt w:val="bullet"/>
+      <w:lvlText w:val=""/>
+      <w:lvlJc w:val="left"/>
+      <w:pPr>
+        <w:tabs>
+          <w:tab w:val="num" w:pos="4320"/>
+        </w:tabs>
+        <w:ind w:left="4320" w:hanging="360"/>
+      </w:pPr>
+      <w:rPr>
+        <w:rFonts w:ascii="Wingdings" w:hAnsi="Wingdings" w:hint="default"/>
+        <w:sz w:val="20"/>
+      </w:rPr>
+    </w:lvl>
+    <w:lvl w:ilvl="6" w:tentative="1">
+      <w:start w:val="1"/>
+      <w:numFmt w:val="bullet"/>
+      <w:lvlText w:val=""/>
+      <w:lvlJc w:val="left"/>
+      <w:pPr>
+        <w:tabs>
+          <w:tab w:val="num" w:pos="5040"/>
+        </w:tabs>
+        <w:ind w:left="5040" w:hanging="360"/>
+      </w:pPr>
+      <w:rPr>
+        <w:rFonts w:ascii="Wingdings" w:hAnsi="Wingdings" w:hint="default"/>
+        <w:sz w:val="20"/>
+      </w:rPr>
+    </w:lvl>
+    <w:lvl w:ilvl="7" w:tentative="1">
+      <w:start w:val="1"/>
+      <w:numFmt w:val="bullet"/>
+      <w:lvlText w:val=""/>
+      <w:lvlJc w:val="left"/>
+      <w:pPr>
+        <w:tabs>
+          <w:tab w:val="num" w:pos="5760"/>
+        </w:tabs>
+        <w:ind w:left="5760" w:hanging="360"/>
+      </w:pPr>
+      <w:rPr>
+        <w:rFonts w:ascii="Wingdings" w:hAnsi="Wingdings" w:hint="default"/>
+        <w:sz w:val="20"/>
+      </w:rPr>
+    </w:lvl>
+    <w:lvl w:ilvl="8" w:tentative="1">
+      <w:start w:val="1"/>
+      <w:numFmt w:val="bullet"/>
+      <w:lvlText w:val=""/>
+      <w:lvlJc w:val="left"/>
+      <w:pPr>
+        <w:tabs>
+          <w:tab w:val="num" w:pos="6480"/>
+        </w:tabs>
+        <w:ind w:left="6480" w:hanging="360"/>
+      </w:pPr>
+      <w:rPr>
+        <w:rFonts w:ascii="Wingdings" w:hAnsi="Wingdings" w:hint="default"/>
+        <w:sz w:val="20"/>
+      </w:rPr>
+    </w:lvl>
+  </w:abstractNum>
+  <w:abstractNum w:abstractNumId="6" w15:restartNumberingAfterBreak="0">
+    <w:nsid w:val="49B268CB"/>
+    <w:multiLevelType w:val="multilevel"/>
+    <w:tmpl w:val="E3F859A2"/>
+    <w:lvl w:ilvl="0">
+      <w:start w:val="1"/>
+      <w:numFmt w:val="bullet"/>
+      <w:lvlText w:val=""/>
+      <w:lvlJc w:val="left"/>
+      <w:pPr>
+        <w:tabs>
+          <w:tab w:val="num" w:pos="720"/>
+        </w:tabs>
+        <w:ind w:left="720" w:hanging="360"/>
+      </w:pPr>
+      <w:rPr>
+        <w:rFonts w:ascii="Symbol" w:hAnsi="Symbol" w:hint="default"/>
+        <w:sz w:val="20"/>
+      </w:rPr>
+    </w:lvl>
+    <w:lvl w:ilvl="1" w:tentative="1">
+      <w:start w:val="1"/>
+      <w:numFmt w:val="bullet"/>
+      <w:lvlText w:val="o"/>
+      <w:lvlJc w:val="left"/>
+      <w:pPr>
+        <w:tabs>
+          <w:tab w:val="num" w:pos="1440"/>
+        </w:tabs>
+        <w:ind w:left="1440" w:hanging="360"/>
+      </w:pPr>
+      <w:rPr>
+        <w:rFonts w:ascii="Courier New" w:hAnsi="Courier New" w:hint="default"/>
+        <w:sz w:val="20"/>
+      </w:rPr>
+    </w:lvl>
+    <w:lvl w:ilvl="2" w:tentative="1">
+      <w:start w:val="1"/>
+      <w:numFmt w:val="bullet"/>
+      <w:lvlText w:val=""/>
+      <w:lvlJc w:val="left"/>
+      <w:pPr>
+        <w:tabs>
+          <w:tab w:val="num" w:pos="2160"/>
+        </w:tabs>
+        <w:ind w:left="2160" w:hanging="360"/>
+      </w:pPr>
+      <w:rPr>
+        <w:rFonts w:ascii="Wingdings" w:hAnsi="Wingdings" w:hint="default"/>
+        <w:sz w:val="20"/>
+      </w:rPr>
+    </w:lvl>
+    <w:lvl w:ilvl="3" w:tentative="1">
+      <w:start w:val="1"/>
+      <w:numFmt w:val="bullet"/>
+      <w:lvlText w:val=""/>
+      <w:lvlJc w:val="left"/>
+      <w:pPr>
+        <w:tabs>
+          <w:tab w:val="num" w:pos="2880"/>
+        </w:tabs>
+        <w:ind w:left="2880" w:hanging="360"/>
+      </w:pPr>
+      <w:rPr>
+        <w:rFonts w:ascii="Wingdings" w:hAnsi="Wingdings" w:hint="default"/>
+        <w:sz w:val="20"/>
+      </w:rPr>
+    </w:lvl>
+    <w:lvl w:ilvl="4" w:tentative="1">
+      <w:start w:val="1"/>
+      <w:numFmt w:val="bullet"/>
+      <w:lvlText w:val=""/>
+      <w:lvlJc w:val="left"/>
+      <w:pPr>
+        <w:tabs>
+          <w:tab w:val="num" w:pos="3600"/>
+        </w:tabs>
+        <w:ind w:left="3600" w:hanging="360"/>
+      </w:pPr>
+      <w:rPr>
+        <w:rFonts w:ascii="Wingdings" w:hAnsi="Wingdings" w:hint="default"/>
+        <w:sz w:val="20"/>
+      </w:rPr>
+    </w:lvl>
+    <w:lvl w:ilvl="5" w:tentative="1">
+      <w:start w:val="1"/>
+      <w:numFmt w:val="bullet"/>
+      <w:lvlText w:val=""/>
+      <w:lvlJc w:val="left"/>
+      <w:pPr>
+        <w:tabs>
+          <w:tab w:val="num" w:pos="4320"/>
+        </w:tabs>
+        <w:ind w:left="4320" w:hanging="360"/>
+      </w:pPr>
+      <w:rPr>
+        <w:rFonts w:ascii="Wingdings" w:hAnsi="Wingdings" w:hint="default"/>
+        <w:sz w:val="20"/>
+      </w:rPr>
+    </w:lvl>
+    <w:lvl w:ilvl="6" w:tentative="1">
+      <w:start w:val="1"/>
+      <w:numFmt w:val="bullet"/>
+      <w:lvlText w:val=""/>
+      <w:lvlJc w:val="left"/>
+      <w:pPr>
+        <w:tabs>
+          <w:tab w:val="num" w:pos="5040"/>
+        </w:tabs>
+        <w:ind w:left="5040" w:hanging="360"/>
+      </w:pPr>
+      <w:rPr>
+        <w:rFonts w:ascii="Wingdings" w:hAnsi="Wingdings" w:hint="default"/>
+        <w:sz w:val="20"/>
+      </w:rPr>
+    </w:lvl>
+    <w:lvl w:ilvl="7" w:tentative="1">
+      <w:start w:val="1"/>
+      <w:numFmt w:val="bullet"/>
+      <w:lvlText w:val=""/>
+      <w:lvlJc w:val="left"/>
+      <w:pPr>
+        <w:tabs>
+          <w:tab w:val="num" w:pos="5760"/>
+        </w:tabs>
+        <w:ind w:left="5760" w:hanging="360"/>
+      </w:pPr>
+      <w:rPr>
+        <w:rFonts w:ascii="Wingdings" w:hAnsi="Wingdings" w:hint="default"/>
+        <w:sz w:val="20"/>
+      </w:rPr>
+    </w:lvl>
+    <w:lvl w:ilvl="8" w:tentative="1">
+      <w:start w:val="1"/>
+      <w:numFmt w:val="bullet"/>
+      <w:lvlText w:val=""/>
+      <w:lvlJc w:val="left"/>
+      <w:pPr>
+        <w:tabs>
+          <w:tab w:val="num" w:pos="6480"/>
+        </w:tabs>
+        <w:ind w:left="6480" w:hanging="360"/>
+      </w:pPr>
+      <w:rPr>
+        <w:rFonts w:ascii="Wingdings" w:hAnsi="Wingdings" w:hint="default"/>
+        <w:sz w:val="20"/>
+      </w:rPr>
+    </w:lvl>
+  </w:abstractNum>
+  <w:abstractNum w:abstractNumId="7" w15:restartNumberingAfterBreak="0">
+    <w:nsid w:val="4CF359C1"/>
+    <w:multiLevelType w:val="hybridMultilevel"/>
+    <w:tmpl w:val="EFD206A8"/>
+    <w:lvl w:ilvl="0" w:tplc="04080001">
+      <w:start w:val="1"/>
+      <w:numFmt w:val="bullet"/>
+      <w:lvlText w:val=""/>
+      <w:lvlJc w:val="left"/>
+      <w:pPr>
+        <w:ind w:left="360" w:hanging="360"/>
+      </w:pPr>
+      <w:rPr>
+        <w:rFonts w:ascii="Symbol" w:hAnsi="Symbol" w:hint="default"/>
+      </w:rPr>
+    </w:lvl>
+    <w:lvl w:ilvl="1" w:tplc="04080003" w:tentative="1">
+      <w:start w:val="1"/>
+      <w:numFmt w:val="bullet"/>
+      <w:lvlText w:val="o"/>
+      <w:lvlJc w:val="left"/>
+      <w:pPr>
+        <w:ind w:left="1080" w:hanging="360"/>
+      </w:pPr>
+      <w:rPr>
+        <w:rFonts w:ascii="Courier New" w:hAnsi="Courier New" w:cs="Courier New" w:hint="default"/>
+      </w:rPr>
+    </w:lvl>
+    <w:lvl w:ilvl="2" w:tplc="04080005" w:tentative="1">
+      <w:start w:val="1"/>
+      <w:numFmt w:val="bullet"/>
+      <w:lvlText w:val=""/>
+      <w:lvlJc w:val="left"/>
+      <w:pPr>
+        <w:ind w:left="1800" w:hanging="360"/>
+      </w:pPr>
+      <w:rPr>
+        <w:rFonts w:ascii="Wingdings" w:hAnsi="Wingdings" w:hint="default"/>
+      </w:rPr>
+    </w:lvl>
+    <w:lvl w:ilvl="3" w:tplc="04080001" w:tentative="1">
+      <w:start w:val="1"/>
+      <w:numFmt w:val="bullet"/>
+      <w:lvlText w:val=""/>
+      <w:lvlJc w:val="left"/>
+      <w:pPr>
+        <w:ind w:left="2520" w:hanging="360"/>
+      </w:pPr>
+      <w:rPr>
+        <w:rFonts w:ascii="Symbol" w:hAnsi="Symbol" w:hint="default"/>
+      </w:rPr>
+    </w:lvl>
+    <w:lvl w:ilvl="4" w:tplc="04080003" w:tentative="1">
+      <w:start w:val="1"/>
+      <w:numFmt w:val="bullet"/>
+      <w:lvlText w:val="o"/>
+      <w:lvlJc w:val="left"/>
+      <w:pPr>
+        <w:ind w:left="3240" w:hanging="360"/>
+      </w:pPr>
+      <w:rPr>
+        <w:rFonts w:ascii="Courier New" w:hAnsi="Courier New" w:cs="Courier New" w:hint="default"/>
+      </w:rPr>
+    </w:lvl>
+    <w:lvl w:ilvl="5" w:tplc="04080005" w:tentative="1">
+      <w:start w:val="1"/>
+      <w:numFmt w:val="bullet"/>
+      <w:lvlText w:val=""/>
+      <w:lvlJc w:val="left"/>
+      <w:pPr>
+        <w:ind w:left="3960" w:hanging="360"/>
+      </w:pPr>
+      <w:rPr>
+        <w:rFonts w:ascii="Wingdings" w:hAnsi="Wingdings" w:hint="default"/>
+      </w:rPr>
+    </w:lvl>
+    <w:lvl w:ilvl="6" w:tplc="04080001" w:tentative="1">
+      <w:start w:val="1"/>
+      <w:numFmt w:val="bullet"/>
+      <w:lvlText w:val=""/>
+      <w:lvlJc w:val="left"/>
+      <w:pPr>
+        <w:ind w:left="4680" w:hanging="360"/>
+      </w:pPr>
+      <w:rPr>
+        <w:rFonts w:ascii="Symbol" w:hAnsi="Symbol" w:hint="default"/>
+      </w:rPr>
+    </w:lvl>
+    <w:lvl w:ilvl="7" w:tplc="04080003" w:tentative="1">
+      <w:start w:val="1"/>
+      <w:numFmt w:val="bullet"/>
+      <w:lvlText w:val="o"/>
+      <w:lvlJc w:val="left"/>
+      <w:pPr>
+        <w:ind w:left="5400" w:hanging="360"/>
+      </w:pPr>
+      <w:rPr>
+        <w:rFonts w:ascii="Courier New" w:hAnsi="Courier New" w:cs="Courier New" w:hint="default"/>
+      </w:rPr>
+    </w:lvl>
+    <w:lvl w:ilvl="8" w:tplc="04080005" w:tentative="1">
+      <w:start w:val="1"/>
+      <w:numFmt w:val="bullet"/>
+      <w:lvlText w:val=""/>
+      <w:lvlJc w:val="left"/>
+      <w:pPr>
+        <w:ind w:left="6120" w:hanging="360"/>
+      </w:pPr>
+      <w:rPr>
+        <w:rFonts w:ascii="Wingdings" w:hAnsi="Wingdings" w:hint="default"/>
+      </w:rPr>
+    </w:lvl>
+  </w:abstractNum>
   <w:num w:numId="1" w16cid:durableId="2017027104">
-    <w:abstractNumId w:val="1"/>
+    <w:abstractNumId w:val="3"/>
   </w:num>
   <w:num w:numId="2" w16cid:durableId="353657282">
-    <w:abstractNumId w:val="2"/>
+    <w:abstractNumId w:val="4"/>
   </w:num>
   <w:num w:numId="3" w16cid:durableId="362050538">
-    <w:abstractNumId w:val="4"/>
+    <w:abstractNumId w:val="6"/>
   </w:num>
   <w:num w:numId="4" w16cid:durableId="1746999779">
-    <w:abstractNumId w:val="5"/>
+    <w:abstractNumId w:val="7"/>
   </w:num>
   <w:num w:numId="5" w16cid:durableId="1680892645">
     <w:abstractNumId w:val="0"/>
   </w:num>
   <w:num w:numId="6" w16cid:durableId="889223938">
-    <w:abstractNumId w:val="3"/>
+    <w:abstractNumId w:val="5"/>
+  </w:num>
+  <w:num w:numId="7" w16cid:durableId="1966735656">
+    <w:abstractNumId w:val="1"/>
+  </w:num>
+  <w:num w:numId="8" w16cid:durableId="1445613258">
+    <w:abstractNumId w:val="2"/>
   </w:num>
 </w:numbering>
 </file>
@@ -9469,4 +10452,16 @@
     </a:ext>
   </a:extLst>
 </a:theme>
+</file>
+
+<file path=customXml/item1.xml><?xml version="1.0" encoding="utf-8"?>
+<b:Sources xmlns:b="http://schemas.openxmlformats.org/officeDocument/2006/bibliography" xmlns="http://schemas.openxmlformats.org/officeDocument/2006/bibliography" SelectedStyle="\APASixthEditionOfficeOnline.xsl" StyleName="APA" Version="6"/>
+</file>
+
+<file path=customXml/itemProps1.xml><?xml version="1.0" encoding="utf-8"?>
+<ds:datastoreItem xmlns:ds="http://schemas.openxmlformats.org/officeDocument/2006/customXml" ds:itemID="{5E1A3B7C-5C51-41B1-AFDA-09FEB2CF6338}">
+  <ds:schemaRefs>
+    <ds:schemaRef ds:uri="http://schemas.openxmlformats.org/officeDocument/2006/bibliography"/>
+  </ds:schemaRefs>
+</ds:datastoreItem>
 </file>
</xml_diff>

<commit_message>
Making Http Get request in angular (but blocked by Cors)
</commit_message>
<xml_diff>
--- a/Doc.docx
+++ b/Doc.docx
@@ -1771,21 +1771,7 @@
         <w:rPr>
           <w:lang w:val="en-US"/>
         </w:rPr>
-        <w:t xml:space="preserve">In the </w:t>
-      </w:r>
-      <w:proofErr w:type="spellStart"/>
-      <w:r>
-        <w:rPr>
-          <w:lang w:val="en-US"/>
-        </w:rPr>
-        <w:t>cmd</w:t>
-      </w:r>
-      <w:proofErr w:type="spellEnd"/>
-      <w:r>
-        <w:rPr>
-          <w:lang w:val="en-US"/>
-        </w:rPr>
-        <w:t xml:space="preserve"> id we run </w:t>
+        <w:t xml:space="preserve">In the cmd id we run </w:t>
       </w:r>
       <w:r>
         <w:rPr>
@@ -1825,7 +1811,6 @@
         </w:rPr>
         <w:t xml:space="preserve">then we will see all the different SDKs we have installed on our computer. When we create the project from the CLI it automatically creates it by using the latest SDK. But if I want to use an older one I need to create this </w:t>
       </w:r>
-      <w:proofErr w:type="spellStart"/>
       <w:proofErr w:type="gramStart"/>
       <w:r>
         <w:rPr>
@@ -1835,7 +1820,6 @@
         </w:rPr>
         <w:t>global.json</w:t>
       </w:r>
-      <w:proofErr w:type="spellEnd"/>
       <w:proofErr w:type="gramEnd"/>
       <w:r>
         <w:rPr>
@@ -1978,21 +1962,7 @@
           <w:lang w:val="en-US"/>
         </w:rPr>
         <w:lastRenderedPageBreak/>
-        <w:t xml:space="preserve">add, new, </w:t>
-      </w:r>
-      <w:proofErr w:type="spellStart"/>
-      <w:r>
-        <w:rPr>
-          <w:lang w:val="en-US"/>
-        </w:rPr>
-        <w:t>sln</w:t>
-      </w:r>
-      <w:proofErr w:type="spellEnd"/>
-      <w:r>
-        <w:rPr>
-          <w:lang w:val="en-US"/>
-        </w:rPr>
-        <w:t xml:space="preserve"> are the most common commands.</w:t>
+        <w:t>add, new, sln are the most common commands.</w:t>
       </w:r>
     </w:p>
     <w:p>
@@ -2020,16 +1990,14 @@
         </w:rPr>
         <w:t xml:space="preserve">Type </w:t>
       </w:r>
-      <w:proofErr w:type="spellStart"/>
       <w:r>
         <w:rPr>
           <w:i/>
           <w:iCs/>
           <w:lang w:val="en-US"/>
         </w:rPr>
-        <w:t>mkdir</w:t>
-      </w:r>
-      <w:proofErr w:type="spellEnd"/>
+        <w:t>mkdir ProfessionalsConnectApp</w:t>
+      </w:r>
       <w:r>
         <w:rPr>
           <w:i/>
@@ -2038,29 +2006,27 @@
         </w:rPr>
         <w:t xml:space="preserve"> </w:t>
       </w:r>
-      <w:proofErr w:type="spellStart"/>
+      <w:r>
+        <w:rPr>
+          <w:lang w:val="en-US"/>
+        </w:rPr>
+        <w:t xml:space="preserve">-&gt; </w:t>
+      </w:r>
       <w:r>
         <w:rPr>
           <w:i/>
           <w:iCs/>
           <w:lang w:val="en-US"/>
         </w:rPr>
-        <w:t>ProfessionalsConnectApp</w:t>
-      </w:r>
-      <w:proofErr w:type="spellEnd"/>
+        <w:t>cd ProfessionalsConnectApp</w:t>
+      </w:r>
       <w:r>
         <w:rPr>
           <w:i/>
           <w:iCs/>
           <w:lang w:val="en-US"/>
         </w:rPr>
-        <w:t xml:space="preserve"> </w:t>
-      </w:r>
-      <w:r>
-        <w:rPr>
-          <w:lang w:val="en-US"/>
-        </w:rPr>
-        <w:t xml:space="preserve">-&gt; </w:t>
+        <w:t xml:space="preserve"> -&gt; dotnet new sln</w:t>
       </w:r>
       <w:r>
         <w:rPr>
@@ -2068,69 +2034,15 @@
           <w:iCs/>
           <w:lang w:val="en-US"/>
         </w:rPr>
-        <w:t xml:space="preserve">cd </w:t>
-      </w:r>
-      <w:proofErr w:type="spellStart"/>
+        <w:t xml:space="preserve"> -&gt; </w:t>
+      </w:r>
       <w:r>
         <w:rPr>
           <w:i/>
           <w:iCs/>
           <w:lang w:val="en-US"/>
         </w:rPr>
-        <w:t>ProfessionalsConnectApp</w:t>
-      </w:r>
-      <w:proofErr w:type="spellEnd"/>
-      <w:r>
-        <w:rPr>
-          <w:i/>
-          <w:iCs/>
-          <w:lang w:val="en-US"/>
-        </w:rPr>
-        <w:t xml:space="preserve"> -&gt; dotnet new </w:t>
-      </w:r>
-      <w:proofErr w:type="spellStart"/>
-      <w:r>
-        <w:rPr>
-          <w:i/>
-          <w:iCs/>
-          <w:lang w:val="en-US"/>
-        </w:rPr>
-        <w:t>sln</w:t>
-      </w:r>
-      <w:proofErr w:type="spellEnd"/>
-      <w:r>
-        <w:rPr>
-          <w:i/>
-          <w:iCs/>
-          <w:lang w:val="en-US"/>
-        </w:rPr>
-        <w:t xml:space="preserve"> -&gt; </w:t>
-      </w:r>
-      <w:r>
-        <w:rPr>
-          <w:i/>
-          <w:iCs/>
-          <w:lang w:val="en-US"/>
-        </w:rPr>
-        <w:t xml:space="preserve">dotnet new </w:t>
-      </w:r>
-      <w:proofErr w:type="spellStart"/>
-      <w:r>
-        <w:rPr>
-          <w:i/>
-          <w:iCs/>
-          <w:lang w:val="en-US"/>
-        </w:rPr>
-        <w:t>webapi</w:t>
-      </w:r>
-      <w:proofErr w:type="spellEnd"/>
-      <w:r>
-        <w:rPr>
-          <w:i/>
-          <w:iCs/>
-          <w:lang w:val="en-US"/>
-        </w:rPr>
-        <w:t xml:space="preserve"> -h </w:t>
+        <w:t xml:space="preserve">dotnet new webapi -h </w:t>
       </w:r>
       <w:r>
         <w:rPr>
@@ -2222,117 +2134,63 @@
           <w:iCs/>
           <w:lang w:val="en-US"/>
         </w:rPr>
-        <w:t xml:space="preserve">-&gt; dotnet new </w:t>
-      </w:r>
-      <w:proofErr w:type="spellStart"/>
+        <w:t>-&gt; dotnet new webapi -controllers -n API</w:t>
+      </w:r>
+      <w:r>
+        <w:rPr>
+          <w:lang w:val="en-US"/>
+        </w:rPr>
+        <w:t xml:space="preserve">, so this will create a folder with the name API and inside </w:t>
+      </w:r>
+    </w:p>
+    <w:p>
+      <w:pPr>
+        <w:rPr>
+          <w:lang w:val="en-US"/>
+        </w:rPr>
+      </w:pPr>
+      <w:r>
+        <w:rPr>
+          <w:lang w:val="en-US"/>
+        </w:rPr>
+        <w:t xml:space="preserve">-&gt; </w:t>
+      </w:r>
       <w:r>
         <w:rPr>
           <w:i/>
           <w:iCs/>
           <w:lang w:val="en-US"/>
         </w:rPr>
-        <w:t>webapi</w:t>
-      </w:r>
-      <w:proofErr w:type="spellEnd"/>
+        <w:t>dotnet</w:t>
+      </w:r>
       <w:r>
         <w:rPr>
           <w:i/>
           <w:iCs/>
           <w:lang w:val="en-US"/>
         </w:rPr>
-        <w:t xml:space="preserve"> -controllers -n API</w:t>
-      </w:r>
-      <w:r>
-        <w:rPr>
-          <w:lang w:val="en-US"/>
-        </w:rPr>
-        <w:t xml:space="preserve">, so this will create a folder with the name API and inside </w:t>
-      </w:r>
-    </w:p>
-    <w:p>
-      <w:pPr>
-        <w:rPr>
-          <w:lang w:val="en-US"/>
-        </w:rPr>
-      </w:pPr>
-      <w:r>
-        <w:rPr>
-          <w:lang w:val="en-US"/>
-        </w:rPr>
-        <w:t xml:space="preserve">-&gt; </w:t>
-      </w:r>
+        <w:t xml:space="preserve"> sln list, </w:t>
+      </w:r>
+      <w:r>
+        <w:rPr>
+          <w:lang w:val="en-US"/>
+        </w:rPr>
+        <w:t>we see there are no projects found so we need to add it.</w:t>
+      </w:r>
+    </w:p>
+    <w:p>
+      <w:pPr>
+        <w:rPr>
+          <w:lang w:val="en-US"/>
+        </w:rPr>
+      </w:pPr>
       <w:r>
         <w:rPr>
           <w:i/>
           <w:iCs/>
           <w:lang w:val="en-US"/>
         </w:rPr>
-        <w:t>dotnet</w:t>
-      </w:r>
-      <w:r>
-        <w:rPr>
-          <w:i/>
-          <w:iCs/>
-          <w:lang w:val="en-US"/>
-        </w:rPr>
-        <w:t xml:space="preserve"> </w:t>
-      </w:r>
-      <w:proofErr w:type="spellStart"/>
-      <w:r>
-        <w:rPr>
-          <w:i/>
-          <w:iCs/>
-          <w:lang w:val="en-US"/>
-        </w:rPr>
-        <w:t>sln</w:t>
-      </w:r>
-      <w:proofErr w:type="spellEnd"/>
-      <w:r>
-        <w:rPr>
-          <w:i/>
-          <w:iCs/>
-          <w:lang w:val="en-US"/>
-        </w:rPr>
-        <w:t xml:space="preserve"> list, </w:t>
-      </w:r>
-      <w:r>
-        <w:rPr>
-          <w:lang w:val="en-US"/>
-        </w:rPr>
-        <w:t>we see there are no projects found so we need to add it.</w:t>
-      </w:r>
-    </w:p>
-    <w:p>
-      <w:pPr>
-        <w:rPr>
-          <w:lang w:val="en-US"/>
-        </w:rPr>
-      </w:pPr>
-      <w:r>
-        <w:rPr>
-          <w:i/>
-          <w:iCs/>
-          <w:lang w:val="en-US"/>
-        </w:rPr>
-        <w:t xml:space="preserve">-&gt; dotnet </w:t>
-      </w:r>
-      <w:proofErr w:type="spellStart"/>
-      <w:r>
-        <w:rPr>
-          <w:i/>
-          <w:iCs/>
-          <w:lang w:val="en-US"/>
-        </w:rPr>
-        <w:t>sln</w:t>
-      </w:r>
-      <w:proofErr w:type="spellEnd"/>
-      <w:r>
-        <w:rPr>
-          <w:i/>
-          <w:iCs/>
-          <w:lang w:val="en-US"/>
-        </w:rPr>
-        <w:t xml:space="preserve"> add API, </w:t>
+        <w:t xml:space="preserve">-&gt; dotnet sln add API, </w:t>
       </w:r>
       <w:r>
         <w:rPr>
@@ -2444,7 +2302,6 @@
         </w:rPr>
         <w:t xml:space="preserve">, and how the CLI command knows to listen to this port? In the properties folder the </w:t>
       </w:r>
-      <w:proofErr w:type="spellStart"/>
       <w:r>
         <w:rPr>
           <w:b/>
@@ -2455,7 +2312,6 @@
         </w:rPr>
         <w:t>launchSettings.json</w:t>
       </w:r>
-      <w:proofErr w:type="spellEnd"/>
       <w:r>
         <w:rPr>
           <w:i/>
@@ -2816,25 +2672,7 @@
           <w:bCs/>
           <w:lang w:val="en-US"/>
         </w:rPr>
-        <w:t xml:space="preserve"> </w:t>
-      </w:r>
-      <w:proofErr w:type="spellStart"/>
-      <w:r>
-        <w:rPr>
-          <w:b/>
-          <w:bCs/>
-          <w:lang w:val="en-US"/>
-        </w:rPr>
-        <w:t>Program.cs</w:t>
-      </w:r>
-      <w:proofErr w:type="spellEnd"/>
-      <w:r>
-        <w:rPr>
-          <w:b/>
-          <w:bCs/>
-          <w:lang w:val="en-US"/>
-        </w:rPr>
-        <w:t xml:space="preserve"> class</w:t>
+        <w:t xml:space="preserve"> Program.cs class</w:t>
       </w:r>
       <w:r>
         <w:rPr>
@@ -2898,25 +2736,7 @@
           <w:bCs/>
           <w:lang w:val="en-US"/>
         </w:rPr>
-        <w:t xml:space="preserve"> </w:t>
-      </w:r>
-      <w:proofErr w:type="spellStart"/>
-      <w:r>
-        <w:rPr>
-          <w:b/>
-          <w:bCs/>
-          <w:lang w:val="en-US"/>
-        </w:rPr>
-        <w:t>App.run</w:t>
-      </w:r>
-      <w:proofErr w:type="spellEnd"/>
-      <w:r>
-        <w:rPr>
-          <w:b/>
-          <w:bCs/>
-          <w:lang w:val="en-US"/>
-        </w:rPr>
-        <w:t xml:space="preserve"> method.</w:t>
+        <w:t xml:space="preserve"> App.run method.</w:t>
       </w:r>
       <w:r>
         <w:rPr>
@@ -3236,14 +3056,12 @@
         </w:rPr>
         <w:t xml:space="preserve"> (</w:t>
       </w:r>
-      <w:proofErr w:type="spellStart"/>
       <w:r>
         <w:rPr>
           <w:lang w:val="en-US"/>
         </w:rPr>
         <w:t>API.csproj</w:t>
       </w:r>
-      <w:proofErr w:type="spellEnd"/>
       <w:r>
         <w:rPr>
           <w:lang w:val="en-US"/>
@@ -3297,21 +3115,7 @@
         <w:rPr>
           <w:lang w:val="en-US"/>
         </w:rPr>
-        <w:t xml:space="preserve">The </w:t>
-      </w:r>
-      <w:proofErr w:type="spellStart"/>
-      <w:r>
-        <w:rPr>
-          <w:lang w:val="en-US"/>
-        </w:rPr>
-        <w:t>API.http</w:t>
-      </w:r>
-      <w:proofErr w:type="spellEnd"/>
-      <w:r>
-        <w:rPr>
-          <w:lang w:val="en-US"/>
-        </w:rPr>
-        <w:t xml:space="preserve"> </w:t>
+        <w:t xml:space="preserve">The API.http </w:t>
       </w:r>
       <w:r>
         <w:rPr>
@@ -3356,7 +3160,6 @@
         </w:rPr>
         <w:t xml:space="preserve"> are the </w:t>
       </w:r>
-      <w:proofErr w:type="spellStart"/>
       <w:proofErr w:type="gramStart"/>
       <w:r>
         <w:rPr>
@@ -3364,7 +3167,6 @@
         </w:rPr>
         <w:t>appsettings.Development.json</w:t>
       </w:r>
-      <w:proofErr w:type="spellEnd"/>
       <w:proofErr w:type="gramEnd"/>
       <w:r>
         <w:rPr>
@@ -3388,21 +3190,7 @@
         <w:rPr>
           <w:lang w:val="en-US"/>
         </w:rPr>
-        <w:t xml:space="preserve">nd </w:t>
-      </w:r>
-      <w:proofErr w:type="spellStart"/>
-      <w:r>
-        <w:rPr>
-          <w:lang w:val="en-US"/>
-        </w:rPr>
-        <w:t>Appsettings.json</w:t>
-      </w:r>
-      <w:proofErr w:type="spellEnd"/>
-      <w:r>
-        <w:rPr>
-          <w:lang w:val="en-US"/>
-        </w:rPr>
-        <w:t>, which is used whatever mode we're running our application</w:t>
+        <w:t>nd Appsettings.json, which is used whatever mode we're running our application</w:t>
       </w:r>
       <w:r>
         <w:rPr>
@@ -3567,21 +3355,7 @@
         <w:rPr>
           <w:lang w:val="en-US"/>
         </w:rPr>
-        <w:t xml:space="preserve"> we create a class in the folder with the name ‘</w:t>
-      </w:r>
-      <w:proofErr w:type="spellStart"/>
-      <w:r>
-        <w:rPr>
-          <w:lang w:val="en-US"/>
-        </w:rPr>
-        <w:t>AppUser</w:t>
-      </w:r>
-      <w:proofErr w:type="spellEnd"/>
-      <w:r>
-        <w:rPr>
-          <w:lang w:val="en-US"/>
-        </w:rPr>
-        <w:t>’.</w:t>
+        <w:t xml:space="preserve"> we create a class in the folder with the name ‘AppUser’.</w:t>
       </w:r>
     </w:p>
     <w:p>
@@ -3934,7 +3708,6 @@
         </w:rPr>
         <w:t xml:space="preserve">nd this nullable thing is actually part of the nullable flag that we have inside </w:t>
       </w:r>
-      <w:proofErr w:type="spellStart"/>
       <w:proofErr w:type="gramStart"/>
       <w:r>
         <w:rPr>
@@ -3942,7 +3715,6 @@
         </w:rPr>
         <w:t>our</w:t>
       </w:r>
-      <w:proofErr w:type="spellEnd"/>
       <w:proofErr w:type="gramEnd"/>
       <w:r>
         <w:rPr>
@@ -3956,19 +3728,11 @@
         </w:rPr>
         <w:t>.</w:t>
       </w:r>
-      <w:proofErr w:type="spellStart"/>
-      <w:r>
-        <w:rPr>
-          <w:lang w:val="en-US"/>
-        </w:rPr>
-        <w:t>csproj</w:t>
-      </w:r>
-      <w:proofErr w:type="spellEnd"/>
-      <w:r>
-        <w:rPr>
-          <w:lang w:val="en-US"/>
-        </w:rPr>
-        <w:t>.</w:t>
+      <w:r>
+        <w:rPr>
+          <w:lang w:val="en-US"/>
+        </w:rPr>
+        <w:t>csproj.</w:t>
       </w:r>
     </w:p>
     <w:p>
@@ -4208,56 +3972,20 @@
         <w:rPr>
           <w:lang w:val="en-US"/>
         </w:rPr>
-        <w:t xml:space="preserve"> between our domain or entity classes and the database, and this </w:t>
-      </w:r>
-      <w:proofErr w:type="spellStart"/>
-      <w:r>
-        <w:rPr>
-          <w:lang w:val="en-US"/>
-        </w:rPr>
-        <w:t>DBcontext</w:t>
-      </w:r>
-      <w:proofErr w:type="spellEnd"/>
-      <w:r>
-        <w:rPr>
-          <w:lang w:val="en-US"/>
-        </w:rPr>
-        <w:t xml:space="preserve"> class is the primary class we use for interacting with our database.</w:t>
-      </w:r>
-    </w:p>
-    <w:p>
-      <w:pPr>
-        <w:rPr>
-          <w:lang w:val="en-US"/>
-        </w:rPr>
-      </w:pPr>
-      <w:proofErr w:type="spellStart"/>
-      <w:r>
-        <w:rPr>
-          <w:lang w:val="en-US"/>
-        </w:rPr>
-        <w:t>AppUser</w:t>
-      </w:r>
-      <w:proofErr w:type="spellEnd"/>
-      <w:r>
-        <w:rPr>
-          <w:lang w:val="en-US"/>
-        </w:rPr>
-        <w:t xml:space="preserve"> ------ EF (</w:t>
-      </w:r>
-      <w:proofErr w:type="spellStart"/>
-      <w:r>
-        <w:rPr>
-          <w:lang w:val="en-US"/>
-        </w:rPr>
-        <w:t>DbContext</w:t>
-      </w:r>
-      <w:proofErr w:type="spellEnd"/>
-      <w:r>
-        <w:rPr>
-          <w:lang w:val="en-US"/>
-        </w:rPr>
-        <w:t>)---------DB</w:t>
+        <w:t xml:space="preserve"> between our domain or entity classes and the database, and this DBcontext class is the primary class we use for interacting with our database.</w:t>
+      </w:r>
+    </w:p>
+    <w:p>
+      <w:pPr>
+        <w:rPr>
+          <w:lang w:val="en-US"/>
+        </w:rPr>
+      </w:pPr>
+      <w:r>
+        <w:rPr>
+          <w:lang w:val="en-US"/>
+        </w:rPr>
+        <w:t>AppUser ------ EF (DbContext)---------DB</w:t>
       </w:r>
     </w:p>
     <w:p>
@@ -4398,21 +4126,7 @@
         <w:rPr>
           <w:lang w:val="en-US"/>
         </w:rPr>
-        <w:t xml:space="preserve"> </w:t>
-      </w:r>
-      <w:proofErr w:type="spellStart"/>
-      <w:r>
-        <w:rPr>
-          <w:lang w:val="en-US"/>
-        </w:rPr>
-        <w:t>Dbcontext</w:t>
-      </w:r>
-      <w:proofErr w:type="spellEnd"/>
-      <w:r>
-        <w:rPr>
-          <w:lang w:val="en-US"/>
-        </w:rPr>
-        <w:t xml:space="preserve"> class gives us a save changes method that we can use</w:t>
+        <w:t xml:space="preserve"> Dbcontext class gives us a save changes method that we can use</w:t>
       </w:r>
       <w:r>
         <w:rPr>
@@ -4716,21 +4430,7 @@
         <w:rPr>
           <w:lang w:val="en-US"/>
         </w:rPr>
-        <w:t xml:space="preserve">From the </w:t>
-      </w:r>
-      <w:proofErr w:type="spellStart"/>
-      <w:r>
-        <w:rPr>
-          <w:lang w:val="en-US"/>
-        </w:rPr>
-        <w:t>Nuget</w:t>
-      </w:r>
-      <w:proofErr w:type="spellEnd"/>
-      <w:r>
-        <w:rPr>
-          <w:lang w:val="en-US"/>
-        </w:rPr>
-        <w:t xml:space="preserve"> package we will install </w:t>
+        <w:t xml:space="preserve">From the Nuget package we will install </w:t>
       </w:r>
       <w:r>
         <w:rPr>
@@ -4750,7 +4450,6 @@
         </w:rPr>
         <w:t xml:space="preserve">nd when we do install any packages then they get listed inside </w:t>
       </w:r>
-      <w:proofErr w:type="spellStart"/>
       <w:proofErr w:type="gramStart"/>
       <w:r>
         <w:rPr>
@@ -4758,7 +4457,6 @@
         </w:rPr>
         <w:t>our</w:t>
       </w:r>
-      <w:proofErr w:type="spellEnd"/>
       <w:proofErr w:type="gramEnd"/>
       <w:r>
         <w:rPr>
@@ -4772,19 +4470,11 @@
         </w:rPr>
         <w:t>.</w:t>
       </w:r>
-      <w:proofErr w:type="spellStart"/>
-      <w:r>
-        <w:rPr>
-          <w:lang w:val="en-US"/>
-        </w:rPr>
-        <w:t>csproj</w:t>
-      </w:r>
-      <w:proofErr w:type="spellEnd"/>
-      <w:r>
-        <w:rPr>
-          <w:lang w:val="en-US"/>
-        </w:rPr>
-        <w:t xml:space="preserve"> file.</w:t>
+      <w:r>
+        <w:rPr>
+          <w:lang w:val="en-US"/>
+        </w:rPr>
+        <w:t>csproj file.</w:t>
       </w:r>
     </w:p>
     <w:p>
@@ -4840,7 +4530,6 @@
           <w:lang w:val="en-US"/>
         </w:rPr>
       </w:pPr>
-      <w:proofErr w:type="spellStart"/>
       <w:proofErr w:type="gramStart"/>
       <w:r>
         <w:rPr>
@@ -4872,7 +4561,6 @@
         </w:rPr>
         <w:t>SQLite</w:t>
       </w:r>
-      <w:proofErr w:type="spellEnd"/>
       <w:proofErr w:type="gramEnd"/>
       <w:r>
         <w:rPr>
@@ -4911,7 +4599,6 @@
           <w:lang w:val="en-US"/>
         </w:rPr>
       </w:pPr>
-      <w:proofErr w:type="spellStart"/>
       <w:proofErr w:type="gramStart"/>
       <w:r>
         <w:rPr>
@@ -4943,7 +4630,6 @@
         </w:rPr>
         <w:t>esign</w:t>
       </w:r>
-      <w:proofErr w:type="spellEnd"/>
       <w:proofErr w:type="gramEnd"/>
       <w:r>
         <w:rPr>
@@ -5017,29 +4703,7 @@
           <w:lang w:val="en-US"/>
         </w:rPr>
         <w:lastRenderedPageBreak/>
-        <w:t xml:space="preserve">Adding </w:t>
-      </w:r>
-      <w:proofErr w:type="spellStart"/>
-      <w:r>
-        <w:rPr>
-          <w:b/>
-          <w:bCs/>
-          <w:sz w:val="32"/>
-          <w:szCs w:val="32"/>
-          <w:lang w:val="en-US"/>
-        </w:rPr>
-        <w:t>DbContext</w:t>
-      </w:r>
-      <w:proofErr w:type="spellEnd"/>
-      <w:r>
-        <w:rPr>
-          <w:b/>
-          <w:bCs/>
-          <w:sz w:val="32"/>
-          <w:szCs w:val="32"/>
-          <w:lang w:val="en-US"/>
-        </w:rPr>
-        <w:t xml:space="preserve"> in our class</w:t>
+        <w:t>Adding DbContext in our class</w:t>
       </w:r>
     </w:p>
     <w:p>
@@ -5096,7 +4760,6 @@
         </w:rPr>
         <w:t xml:space="preserve">call this </w:t>
       </w:r>
-      <w:proofErr w:type="spellStart"/>
       <w:r>
         <w:rPr>
           <w:lang w:val="en-US"/>
@@ -5121,7 +4784,6 @@
         </w:rPr>
         <w:t>ontext</w:t>
       </w:r>
-      <w:proofErr w:type="spellEnd"/>
       <w:r>
         <w:rPr>
           <w:lang w:val="en-US"/>
@@ -5142,18 +4804,8 @@
           <w:bCs/>
           <w:lang w:val="en-US"/>
         </w:rPr>
-        <w:t xml:space="preserve">e need to derive from an Entity framework class called </w:t>
-      </w:r>
-      <w:proofErr w:type="spellStart"/>
-      <w:r>
-        <w:rPr>
-          <w:b/>
-          <w:bCs/>
-          <w:lang w:val="en-US"/>
-        </w:rPr>
-        <w:t>Dbcontext</w:t>
-      </w:r>
-      <w:proofErr w:type="spellEnd"/>
+        <w:t>e need to derive from an Entity framework class called Dbcontext</w:t>
+      </w:r>
       <w:r>
         <w:rPr>
           <w:lang w:val="en-US"/>
@@ -5192,25 +4844,7 @@
           <w:bCs/>
           <w:lang w:val="en-US"/>
         </w:rPr>
-        <w:t xml:space="preserve"> </w:t>
-      </w:r>
-      <w:proofErr w:type="spellStart"/>
-      <w:r>
-        <w:rPr>
-          <w:b/>
-          <w:bCs/>
-          <w:lang w:val="en-US"/>
-        </w:rPr>
-        <w:t>Dbcontext</w:t>
-      </w:r>
-      <w:proofErr w:type="spellEnd"/>
-      <w:r>
-        <w:rPr>
-          <w:b/>
-          <w:bCs/>
-          <w:lang w:val="en-US"/>
-        </w:rPr>
-        <w:t xml:space="preserve"> instance represents a session</w:t>
+        <w:t xml:space="preserve"> Dbcontext instance represents a session</w:t>
       </w:r>
       <w:r>
         <w:rPr>
@@ -5258,21 +4892,7 @@
         <w:rPr>
           <w:lang w:val="en-US"/>
         </w:rPr>
-        <w:t xml:space="preserve">nd the </w:t>
-      </w:r>
-      <w:proofErr w:type="spellStart"/>
-      <w:r>
-        <w:rPr>
-          <w:lang w:val="en-US"/>
-        </w:rPr>
-        <w:t>Dbcontext</w:t>
-      </w:r>
-      <w:proofErr w:type="spellEnd"/>
-      <w:r>
-        <w:rPr>
-          <w:lang w:val="en-US"/>
-        </w:rPr>
-        <w:t xml:space="preserve"> is a combination of the unit of work and repository patterns.</w:t>
+        <w:t>nd the Dbcontext is a combination of the unit of work and repository patterns.</w:t>
       </w:r>
     </w:p>
     <w:p>
@@ -5555,34 +5175,13 @@
         <w:rPr>
           <w:lang w:val="en-US"/>
         </w:rPr>
-        <w:t xml:space="preserve">We use a </w:t>
-      </w:r>
-      <w:proofErr w:type="spellStart"/>
-      <w:r>
-        <w:rPr>
-          <w:lang w:val="en-US"/>
-        </w:rPr>
-        <w:t>DbSet</w:t>
-      </w:r>
-      <w:proofErr w:type="spellEnd"/>
-      <w:r>
-        <w:rPr>
-          <w:lang w:val="en-US"/>
-        </w:rPr>
-        <w:t xml:space="preserve">&lt;&gt; </w:t>
-      </w:r>
-      <w:r>
-        <w:rPr>
-          <w:lang w:val="en-US"/>
-        </w:rPr>
-        <w:t xml:space="preserve">a </w:t>
-      </w:r>
-      <w:proofErr w:type="spellStart"/>
-      <w:r>
-        <w:rPr>
-          <w:lang w:val="en-US"/>
-        </w:rPr>
-        <w:t>D</w:t>
+        <w:t xml:space="preserve">We use a DbSet&lt;&gt; </w:t>
+      </w:r>
+      <w:r>
+        <w:rPr>
+          <w:lang w:val="en-US"/>
+        </w:rPr>
+        <w:t>a D</w:t>
       </w:r>
       <w:r>
         <w:rPr>
@@ -5594,14 +5193,7 @@
         <w:rPr>
           <w:lang w:val="en-US"/>
         </w:rPr>
-        <w:t>et</w:t>
-      </w:r>
-      <w:proofErr w:type="spellEnd"/>
-      <w:r>
-        <w:rPr>
-          <w:lang w:val="en-US"/>
-        </w:rPr>
-        <w:t xml:space="preserve"> can be used to query and save instances of</w:t>
+        <w:t>et can be used to query and save instances of</w:t>
       </w:r>
       <w:r>
         <w:rPr>
@@ -5625,21 +5217,7 @@
         <w:rPr>
           <w:lang w:val="en-US"/>
         </w:rPr>
-        <w:t xml:space="preserve">e use </w:t>
-      </w:r>
-      <w:proofErr w:type="spellStart"/>
-      <w:r>
-        <w:rPr>
-          <w:lang w:val="en-US"/>
-        </w:rPr>
-        <w:t>Linq</w:t>
-      </w:r>
-      <w:proofErr w:type="spellEnd"/>
-      <w:r>
-        <w:rPr>
-          <w:lang w:val="en-US"/>
-        </w:rPr>
-        <w:t xml:space="preserve"> queries against a DB set, which are then translated into queries against the database.</w:t>
+        <w:t>e use Linq queries against a DB set, which are then translated into queries against the database.</w:t>
       </w:r>
       <w:r>
         <w:rPr>
@@ -5959,7 +5537,6 @@
         </w:rPr>
         <w:t xml:space="preserve">configuration files are the </w:t>
       </w:r>
-      <w:proofErr w:type="spellStart"/>
       <w:proofErr w:type="gramStart"/>
       <w:r>
         <w:rPr>
@@ -5969,7 +5546,6 @@
         </w:rPr>
         <w:t>appsettings.json</w:t>
       </w:r>
-      <w:proofErr w:type="spellEnd"/>
       <w:proofErr w:type="gramEnd"/>
       <w:r>
         <w:rPr>
@@ -6017,7 +5593,6 @@
         </w:rPr>
         <w:t xml:space="preserve">nd currently from our </w:t>
       </w:r>
-      <w:proofErr w:type="spellStart"/>
       <w:r>
         <w:rPr>
           <w:b/>
@@ -6050,7 +5625,6 @@
         </w:rPr>
         <w:t>.json</w:t>
       </w:r>
-      <w:proofErr w:type="spellEnd"/>
       <w:r>
         <w:rPr>
           <w:b/>
@@ -6079,7 +5653,6 @@
         </w:rPr>
         <w:t xml:space="preserve">lso have an </w:t>
       </w:r>
-      <w:proofErr w:type="spellStart"/>
       <w:proofErr w:type="gramStart"/>
       <w:r>
         <w:rPr>
@@ -6114,7 +5687,6 @@
         </w:rPr>
         <w:t>.json</w:t>
       </w:r>
-      <w:proofErr w:type="spellEnd"/>
       <w:r>
         <w:rPr>
           <w:lang w:val="en-US"/>
@@ -6133,19 +5705,11 @@
         </w:rPr>
         <w:t xml:space="preserve"> The </w:t>
       </w:r>
-      <w:proofErr w:type="spellStart"/>
-      <w:r>
-        <w:rPr>
-          <w:lang w:val="en-US"/>
-        </w:rPr>
-        <w:t>Appsettings.json</w:t>
-      </w:r>
-      <w:proofErr w:type="spellEnd"/>
-      <w:r>
-        <w:rPr>
-          <w:lang w:val="en-US"/>
-        </w:rPr>
-        <w:t xml:space="preserve"> is read from</w:t>
+      <w:r>
+        <w:rPr>
+          <w:lang w:val="en-US"/>
+        </w:rPr>
+        <w:t>Appsettings.json is read from</w:t>
       </w:r>
       <w:r>
         <w:rPr>
@@ -6177,7 +5741,6 @@
         </w:rPr>
         <w:t xml:space="preserve">the </w:t>
       </w:r>
-      <w:proofErr w:type="spellStart"/>
       <w:proofErr w:type="gramStart"/>
       <w:r>
         <w:rPr>
@@ -6195,7 +5758,6 @@
         </w:rPr>
         <w:t>ppsettings.Development.json</w:t>
       </w:r>
-      <w:proofErr w:type="spellEnd"/>
       <w:proofErr w:type="gramEnd"/>
       <w:r>
         <w:rPr>
@@ -6231,7 +5793,6 @@
         </w:rPr>
         <w:t xml:space="preserve">fter the logging section use </w:t>
       </w:r>
-      <w:proofErr w:type="spellStart"/>
       <w:r>
         <w:rPr>
           <w:lang w:val="en-US"/>
@@ -6256,7 +5817,6 @@
         </w:rPr>
         <w:t>trings</w:t>
       </w:r>
-      <w:proofErr w:type="spellEnd"/>
       <w:r>
         <w:rPr>
           <w:lang w:val="en-US"/>
@@ -6303,27 +5863,13 @@
         <w:rPr>
           <w:lang w:val="en-US"/>
         </w:rPr>
-        <w:t xml:space="preserve">when we added it to our </w:t>
-      </w:r>
-      <w:proofErr w:type="spellStart"/>
-      <w:r>
-        <w:rPr>
-          <w:lang w:val="en-US"/>
-        </w:rPr>
-        <w:t>program</w:t>
-      </w:r>
-      <w:r>
-        <w:rPr>
-          <w:lang w:val="en-US"/>
-        </w:rPr>
-        <w:t>.cs</w:t>
-      </w:r>
-      <w:proofErr w:type="spellEnd"/>
-      <w:r>
-        <w:rPr>
-          <w:lang w:val="en-US"/>
-        </w:rPr>
-        <w:t xml:space="preserve"> </w:t>
+        <w:t>when we added it to our program</w:t>
+      </w:r>
+      <w:r>
+        <w:rPr>
+          <w:lang w:val="en-US"/>
+        </w:rPr>
+        <w:t xml:space="preserve">.cs </w:t>
       </w:r>
       <w:r>
         <w:rPr>
@@ -6331,7 +5877,6 @@
         </w:rPr>
         <w:t xml:space="preserve">class and use the </w:t>
       </w:r>
-      <w:proofErr w:type="spellStart"/>
       <w:r>
         <w:rPr>
           <w:lang w:val="en-US"/>
@@ -6368,7 +5913,6 @@
         </w:rPr>
         <w:t>tring</w:t>
       </w:r>
-      <w:proofErr w:type="spellEnd"/>
       <w:r>
         <w:rPr>
           <w:lang w:val="en-US"/>
@@ -6573,183 +6117,111 @@
           <w:iCs/>
           <w:lang w:val="en-US"/>
         </w:rPr>
-        <w:t xml:space="preserve">dotnet </w:t>
-      </w:r>
-      <w:proofErr w:type="spellStart"/>
+        <w:t>dotnet ef</w:t>
+      </w:r>
+      <w:r>
+        <w:rPr>
+          <w:lang w:val="en-US"/>
+        </w:rPr>
+        <w:t xml:space="preserve"> command t</w:t>
+      </w:r>
+      <w:r>
+        <w:rPr>
+          <w:lang w:val="en-US"/>
+        </w:rPr>
+        <w:t xml:space="preserve">hen click on the one that matches the runtime that </w:t>
+      </w:r>
+      <w:r>
+        <w:rPr>
+          <w:lang w:val="en-US"/>
+        </w:rPr>
+        <w:t xml:space="preserve">we </w:t>
+      </w:r>
+      <w:r>
+        <w:rPr>
+          <w:lang w:val="en-US"/>
+        </w:rPr>
+        <w:t>are using, and this is the command that</w:t>
+      </w:r>
+      <w:r>
+        <w:rPr>
+          <w:lang w:val="en-US"/>
+        </w:rPr>
+        <w:t xml:space="preserve"> </w:t>
+      </w:r>
+      <w:r>
+        <w:rPr>
+          <w:lang w:val="en-US"/>
+        </w:rPr>
+        <w:t>we'll go ahead and use to install it.</w:t>
+      </w:r>
+      <w:r>
+        <w:rPr>
+          <w:lang w:val="en-US"/>
+        </w:rPr>
+        <w:t xml:space="preserve"> </w:t>
+      </w:r>
+      <w:r>
+        <w:rPr>
+          <w:lang w:val="en-US"/>
+        </w:rPr>
+        <w:t>So</w:t>
+      </w:r>
+      <w:r>
+        <w:rPr>
+          <w:lang w:val="en-US"/>
+        </w:rPr>
+        <w:t>,</w:t>
+      </w:r>
+      <w:r>
+        <w:rPr>
+          <w:lang w:val="en-US"/>
+        </w:rPr>
+        <w:t xml:space="preserve"> copy this into my clipboard</w:t>
+      </w:r>
+      <w:r>
+        <w:rPr>
+          <w:lang w:val="en-US"/>
+        </w:rPr>
+        <w:t xml:space="preserve"> and run it to vs code</w:t>
+      </w:r>
+      <w:r>
+        <w:rPr>
+          <w:lang w:val="en-US"/>
+        </w:rPr>
+        <w:t xml:space="preserve">. Then in vs code we can run </w:t>
+      </w:r>
       <w:r>
         <w:rPr>
           <w:i/>
           <w:iCs/>
           <w:lang w:val="en-US"/>
         </w:rPr>
-        <w:t>ef</w:t>
-      </w:r>
-      <w:proofErr w:type="spellEnd"/>
-      <w:r>
-        <w:rPr>
-          <w:lang w:val="en-US"/>
-        </w:rPr>
-        <w:t xml:space="preserve"> command t</w:t>
-      </w:r>
-      <w:r>
-        <w:rPr>
-          <w:lang w:val="en-US"/>
-        </w:rPr>
-        <w:t xml:space="preserve">hen click on the one that matches the runtime that </w:t>
-      </w:r>
-      <w:r>
-        <w:rPr>
-          <w:lang w:val="en-US"/>
-        </w:rPr>
-        <w:t xml:space="preserve">we </w:t>
-      </w:r>
-      <w:r>
-        <w:rPr>
-          <w:lang w:val="en-US"/>
-        </w:rPr>
-        <w:t>are using, and this is the command that</w:t>
-      </w:r>
-      <w:r>
-        <w:rPr>
-          <w:lang w:val="en-US"/>
-        </w:rPr>
-        <w:t xml:space="preserve"> </w:t>
-      </w:r>
-      <w:r>
-        <w:rPr>
-          <w:lang w:val="en-US"/>
-        </w:rPr>
-        <w:t>we'll go ahead and use to install it.</w:t>
-      </w:r>
-      <w:r>
-        <w:rPr>
-          <w:lang w:val="en-US"/>
-        </w:rPr>
-        <w:t xml:space="preserve"> </w:t>
-      </w:r>
-      <w:r>
-        <w:rPr>
-          <w:lang w:val="en-US"/>
-        </w:rPr>
-        <w:t>So</w:t>
-      </w:r>
-      <w:r>
-        <w:rPr>
-          <w:lang w:val="en-US"/>
-        </w:rPr>
-        <w:t>,</w:t>
-      </w:r>
-      <w:r>
-        <w:rPr>
-          <w:lang w:val="en-US"/>
-        </w:rPr>
-        <w:t xml:space="preserve"> copy this into my clipboard</w:t>
-      </w:r>
-      <w:r>
-        <w:rPr>
-          <w:lang w:val="en-US"/>
-        </w:rPr>
-        <w:t xml:space="preserve"> and run it to vs code</w:t>
-      </w:r>
-      <w:r>
-        <w:rPr>
-          <w:lang w:val="en-US"/>
-        </w:rPr>
-        <w:t xml:space="preserve">. Then in vs code we can run </w:t>
-      </w:r>
-      <w:r>
-        <w:rPr>
+        <w:t>dotnet ef -h</w:t>
+      </w:r>
+      <w:r>
+        <w:rPr>
+          <w:lang w:val="en-US"/>
+        </w:rPr>
+        <w:t xml:space="preserve"> to see the commands and finally </w:t>
+      </w:r>
+      <w:r>
+        <w:rPr>
+          <w:b/>
+          <w:bCs/>
+          <w:lang w:val="en-US"/>
+        </w:rPr>
+        <w:t xml:space="preserve">add a migration by typing </w:t>
+      </w:r>
+      <w:r>
+        <w:rPr>
+          <w:b/>
+          <w:bCs/>
           <w:i/>
           <w:iCs/>
           <w:lang w:val="en-US"/>
         </w:rPr>
-        <w:t xml:space="preserve">dotnet </w:t>
-      </w:r>
-      <w:proofErr w:type="spellStart"/>
-      <w:r>
-        <w:rPr>
-          <w:i/>
-          <w:iCs/>
-          <w:lang w:val="en-US"/>
-        </w:rPr>
-        <w:t>ef</w:t>
-      </w:r>
-      <w:proofErr w:type="spellEnd"/>
-      <w:r>
-        <w:rPr>
-          <w:i/>
-          <w:iCs/>
-          <w:lang w:val="en-US"/>
-        </w:rPr>
-        <w:t xml:space="preserve"> -h</w:t>
-      </w:r>
-      <w:r>
-        <w:rPr>
-          <w:lang w:val="en-US"/>
-        </w:rPr>
-        <w:t xml:space="preserve"> to see the commands and finally </w:t>
-      </w:r>
-      <w:r>
-        <w:rPr>
-          <w:b/>
-          <w:bCs/>
-          <w:lang w:val="en-US"/>
-        </w:rPr>
-        <w:t xml:space="preserve">add a migration by typing </w:t>
-      </w:r>
-      <w:r>
-        <w:rPr>
-          <w:b/>
-          <w:bCs/>
-          <w:i/>
-          <w:iCs/>
-          <w:lang w:val="en-US"/>
-        </w:rPr>
-        <w:t xml:space="preserve">dotnet </w:t>
-      </w:r>
-      <w:proofErr w:type="spellStart"/>
-      <w:r>
-        <w:rPr>
-          <w:b/>
-          <w:bCs/>
-          <w:i/>
-          <w:iCs/>
-          <w:lang w:val="en-US"/>
-        </w:rPr>
-        <w:t>ef</w:t>
-      </w:r>
-      <w:proofErr w:type="spellEnd"/>
-      <w:r>
-        <w:rPr>
-          <w:b/>
-          <w:bCs/>
-          <w:i/>
-          <w:iCs/>
-          <w:lang w:val="en-US"/>
-        </w:rPr>
-        <w:t xml:space="preserve"> migrations add </w:t>
-      </w:r>
-      <w:proofErr w:type="spellStart"/>
-      <w:r>
-        <w:rPr>
-          <w:b/>
-          <w:bCs/>
-          <w:i/>
-          <w:iCs/>
-          <w:lang w:val="en-US"/>
-        </w:rPr>
-        <w:t>InitialCreate</w:t>
-      </w:r>
-      <w:proofErr w:type="spellEnd"/>
-      <w:r>
-        <w:rPr>
-          <w:b/>
-          <w:bCs/>
-          <w:i/>
-          <w:iCs/>
-          <w:lang w:val="en-US"/>
-        </w:rPr>
-        <w:t xml:space="preserve"> -o Data/Migrations</w:t>
+        <w:t>dotnet ef migrations add InitialCreate -o Data/Migrations</w:t>
       </w:r>
       <w:r>
         <w:rPr>
@@ -6977,7 +6449,6 @@
         </w:rPr>
         <w:t xml:space="preserve">et </w:t>
       </w:r>
-      <w:proofErr w:type="spellStart"/>
       <w:r>
         <w:rPr>
           <w:b/>
@@ -6998,7 +6469,6 @@
         </w:rPr>
         <w:t>f</w:t>
       </w:r>
-      <w:proofErr w:type="spellEnd"/>
       <w:r>
         <w:rPr>
           <w:b/>
@@ -7069,18 +6539,8 @@
           <w:iCs/>
           <w:lang w:val="en-US"/>
         </w:rPr>
-        <w:t>__</w:t>
-      </w:r>
-      <w:proofErr w:type="spellStart"/>
-      <w:r>
-        <w:rPr>
-          <w:i/>
-          <w:iCs/>
-          <w:lang w:val="en-US"/>
-        </w:rPr>
-        <w:t>EFMigrationsHistory</w:t>
-      </w:r>
-      <w:proofErr w:type="spellEnd"/>
+        <w:t>__EFMigrationsHistory</w:t>
+      </w:r>
       <w:r>
         <w:rPr>
           <w:lang w:val="en-US"/>
@@ -7177,52 +6637,49 @@
           <w:iCs/>
           <w:lang w:val="en-US"/>
         </w:rPr>
-        <w:t>__</w:t>
-      </w:r>
-      <w:proofErr w:type="spellStart"/>
+        <w:t>__EFMigrationsHistory</w:t>
+      </w:r>
       <w:r>
         <w:rPr>
           <w:i/>
           <w:iCs/>
           <w:lang w:val="en-US"/>
         </w:rPr>
-        <w:t>EFMigrationsHistory</w:t>
-      </w:r>
-      <w:proofErr w:type="spellEnd"/>
+        <w:t xml:space="preserve"> </w:t>
+      </w:r>
+      <w:r>
+        <w:rPr>
+          <w:lang w:val="en-US"/>
+        </w:rPr>
+        <w:t>table.</w:t>
+      </w:r>
+      <w:r>
+        <w:rPr>
+          <w:lang w:val="en-US"/>
+        </w:rPr>
+        <w:t xml:space="preserve"> I</w:t>
+      </w:r>
+      <w:r>
+        <w:rPr>
+          <w:lang w:val="en-US"/>
+        </w:rPr>
+        <w:t xml:space="preserve">nside our solution explorer we now have a file called </w:t>
+      </w:r>
       <w:r>
         <w:rPr>
           <w:i/>
           <w:iCs/>
           <w:lang w:val="en-US"/>
         </w:rPr>
-        <w:t xml:space="preserve"> </w:t>
-      </w:r>
-      <w:r>
-        <w:rPr>
-          <w:lang w:val="en-US"/>
-        </w:rPr>
-        <w:t>table.</w:t>
-      </w:r>
-      <w:r>
-        <w:rPr>
-          <w:lang w:val="en-US"/>
-        </w:rPr>
-        <w:t xml:space="preserve"> I</w:t>
-      </w:r>
-      <w:r>
-        <w:rPr>
-          <w:lang w:val="en-US"/>
-        </w:rPr>
-        <w:t xml:space="preserve">nside our solution explorer we now have a file called </w:t>
-      </w:r>
-      <w:proofErr w:type="spellStart"/>
+        <w:t>connecting</w:t>
+      </w:r>
       <w:r>
         <w:rPr>
           <w:i/>
           <w:iCs/>
           <w:lang w:val="en-US"/>
         </w:rPr>
-        <w:t>connecting</w:t>
+        <w:t>.d</w:t>
       </w:r>
       <w:r>
         <w:rPr>
@@ -7230,17 +6687,8 @@
           <w:iCs/>
           <w:lang w:val="en-US"/>
         </w:rPr>
-        <w:t>.d</w:t>
-      </w:r>
-      <w:r>
-        <w:rPr>
-          <w:i/>
-          <w:iCs/>
-          <w:lang w:val="en-US"/>
-        </w:rPr>
         <w:t>b</w:t>
       </w:r>
-      <w:proofErr w:type="spellEnd"/>
       <w:r>
         <w:rPr>
           <w:lang w:val="en-US"/>
@@ -7440,7 +6888,6 @@
         </w:rPr>
         <w:t xml:space="preserve"> </w:t>
       </w:r>
-      <w:proofErr w:type="spellStart"/>
       <w:r>
         <w:rPr>
           <w:b/>
@@ -7463,16 +6910,7 @@
           <w:bCs/>
           <w:lang w:val="en-US"/>
         </w:rPr>
-        <w:t>ontroller</w:t>
-      </w:r>
-      <w:proofErr w:type="spellEnd"/>
-      <w:r>
-        <w:rPr>
-          <w:b/>
-          <w:bCs/>
-          <w:lang w:val="en-US"/>
-        </w:rPr>
-        <w:t xml:space="preserve"> attribute</w:t>
+        <w:t>ontroller attribute</w:t>
       </w:r>
       <w:r>
         <w:rPr>
@@ -7534,20 +6972,12 @@
         </w:rPr>
         <w:t xml:space="preserve">, and also create a method </w:t>
       </w:r>
-      <w:proofErr w:type="spellStart"/>
       <w:proofErr w:type="gramStart"/>
       <w:r>
         <w:rPr>
           <w:lang w:val="en-US"/>
         </w:rPr>
-        <w:t>GetUsers</w:t>
-      </w:r>
-      <w:proofErr w:type="spellEnd"/>
-      <w:r>
-        <w:rPr>
-          <w:lang w:val="en-US"/>
-        </w:rPr>
-        <w:t>(</w:t>
+        <w:t>GetUsers(</w:t>
       </w:r>
       <w:proofErr w:type="gramEnd"/>
       <w:r>
@@ -7636,35 +7066,7 @@
         <w:rPr>
           <w:lang w:val="en-US"/>
         </w:rPr>
-        <w:t xml:space="preserve"> To use </w:t>
-      </w:r>
-      <w:proofErr w:type="spellStart"/>
-      <w:r>
-        <w:rPr>
-          <w:lang w:val="en-US"/>
-        </w:rPr>
-        <w:t>DataContext</w:t>
-      </w:r>
-      <w:proofErr w:type="spellEnd"/>
-      <w:r>
-        <w:rPr>
-          <w:lang w:val="en-US"/>
-        </w:rPr>
-        <w:t xml:space="preserve"> in our class we need to add it as a parameter to the contractor and then assign it with the </w:t>
-      </w:r>
-      <w:proofErr w:type="spellStart"/>
-      <w:r>
-        <w:rPr>
-          <w:lang w:val="en-US"/>
-        </w:rPr>
-        <w:t>readonly</w:t>
-      </w:r>
-      <w:proofErr w:type="spellEnd"/>
-      <w:r>
-        <w:rPr>
-          <w:lang w:val="en-US"/>
-        </w:rPr>
-        <w:t xml:space="preserve"> field in out class.</w:t>
+        <w:t xml:space="preserve"> To use DataContext in our class we need to add it as a parameter to the contractor and then assign it with the readonly field in out class.</w:t>
       </w:r>
       <w:r>
         <w:rPr>
@@ -8323,102 +7725,64 @@
         </w:rPr>
         <w:t xml:space="preserve">version / </w:t>
       </w:r>
-      <w:proofErr w:type="spellStart"/>
       <w:r>
         <w:rPr>
           <w:i/>
           <w:iCs/>
           <w:lang w:val="en-US"/>
         </w:rPr>
-        <w:t>npm</w:t>
-      </w:r>
-      <w:proofErr w:type="spellEnd"/>
+        <w:t>npm --version / nvm version</w:t>
+      </w:r>
+    </w:p>
+    <w:p>
+      <w:pPr>
+        <w:rPr>
+          <w:lang w:val="en-US"/>
+        </w:rPr>
+      </w:pPr>
+    </w:p>
+    <w:p>
+      <w:pPr>
+        <w:rPr>
+          <w:b/>
+          <w:bCs/>
+          <w:lang w:val="en-US"/>
+        </w:rPr>
+      </w:pPr>
+      <w:r>
+        <w:rPr>
+          <w:lang w:val="en-US"/>
+        </w:rPr>
+        <w:t xml:space="preserve">To create an angular project the command is: </w:t>
+      </w:r>
       <w:r>
         <w:rPr>
           <w:i/>
           <w:iCs/>
           <w:lang w:val="en-US"/>
         </w:rPr>
-        <w:t xml:space="preserve"> --version / </w:t>
-      </w:r>
-      <w:proofErr w:type="spellStart"/>
+        <w:t>ng new client</w:t>
+      </w:r>
+      <w:r>
+        <w:rPr>
+          <w:lang w:val="en-US"/>
+        </w:rPr>
+        <w:t xml:space="preserve">, then to start the app run </w:t>
+      </w:r>
       <w:r>
         <w:rPr>
           <w:i/>
           <w:iCs/>
           <w:lang w:val="en-US"/>
         </w:rPr>
-        <w:t>nvm</w:t>
-      </w:r>
-      <w:proofErr w:type="spellEnd"/>
+        <w:t>npm start</w:t>
+      </w:r>
       <w:r>
         <w:rPr>
           <w:i/>
           <w:iCs/>
           <w:lang w:val="en-US"/>
         </w:rPr>
-        <w:t xml:space="preserve"> version</w:t>
-      </w:r>
-    </w:p>
-    <w:p>
-      <w:pPr>
-        <w:rPr>
-          <w:lang w:val="en-US"/>
-        </w:rPr>
-      </w:pPr>
-    </w:p>
-    <w:p>
-      <w:pPr>
-        <w:rPr>
-          <w:b/>
-          <w:bCs/>
-          <w:lang w:val="en-US"/>
-        </w:rPr>
-      </w:pPr>
-      <w:r>
-        <w:rPr>
-          <w:lang w:val="en-US"/>
-        </w:rPr>
-        <w:t xml:space="preserve">To create an angular project the command is: </w:t>
-      </w:r>
-      <w:r>
-        <w:rPr>
-          <w:i/>
-          <w:iCs/>
-          <w:lang w:val="en-US"/>
-        </w:rPr>
-        <w:t>ng new client</w:t>
-      </w:r>
-      <w:r>
-        <w:rPr>
-          <w:lang w:val="en-US"/>
-        </w:rPr>
-        <w:t xml:space="preserve">, then to start the app run </w:t>
-      </w:r>
-      <w:proofErr w:type="spellStart"/>
-      <w:r>
-        <w:rPr>
-          <w:i/>
-          <w:iCs/>
-          <w:lang w:val="en-US"/>
-        </w:rPr>
-        <w:t>npm</w:t>
-      </w:r>
-      <w:proofErr w:type="spellEnd"/>
-      <w:r>
-        <w:rPr>
-          <w:i/>
-          <w:iCs/>
-          <w:lang w:val="en-US"/>
-        </w:rPr>
-        <w:t xml:space="preserve"> start</w:t>
-      </w:r>
-      <w:r>
-        <w:rPr>
-          <w:i/>
-          <w:iCs/>
-          <w:lang w:val="en-US"/>
-        </w:rPr>
         <w:t xml:space="preserve">. </w:t>
       </w:r>
       <w:r>
@@ -8451,7 +7815,6 @@
         </w:rPr>
         <w:t xml:space="preserve"> It also used to have an </w:t>
       </w:r>
-      <w:proofErr w:type="spellStart"/>
       <w:proofErr w:type="gramStart"/>
       <w:r>
         <w:rPr>
@@ -8477,7 +7840,6 @@
         </w:rPr>
         <w:t>ts</w:t>
       </w:r>
-      <w:proofErr w:type="spellEnd"/>
       <w:proofErr w:type="gramEnd"/>
       <w:r>
         <w:rPr>
@@ -8582,6 +7944,246 @@
           <w:lang w:val="en-US"/>
         </w:rPr>
       </w:pPr>
+    </w:p>
+    <w:p>
+      <w:pPr>
+        <w:pStyle w:val="a3"/>
+        <w:numPr>
+          <w:ilvl w:val="0"/>
+          <w:numId w:val="1"/>
+        </w:numPr>
+        <w:rPr>
+          <w:b/>
+          <w:bCs/>
+          <w:sz w:val="32"/>
+          <w:szCs w:val="32"/>
+          <w:lang w:val="en-US"/>
+        </w:rPr>
+      </w:pPr>
+      <w:r>
+        <w:rPr>
+          <w:b/>
+          <w:bCs/>
+          <w:sz w:val="32"/>
+          <w:szCs w:val="32"/>
+          <w:lang w:val="en-US"/>
+        </w:rPr>
+        <w:t>HTTP Request in angular</w:t>
+      </w:r>
+    </w:p>
+    <w:p>
+      <w:pPr>
+        <w:rPr>
+          <w:lang w:val="en-US"/>
+        </w:rPr>
+      </w:pPr>
+    </w:p>
+    <w:p>
+      <w:pPr>
+        <w:rPr>
+          <w:lang w:val="en-US"/>
+        </w:rPr>
+      </w:pPr>
+      <w:r>
+        <w:rPr>
+          <w:lang w:val="en-US"/>
+        </w:rPr>
+        <w:t>At this version of angular we don’t use the constructor, so in order to inject things into our components angular now provide an inject function that we can use.</w:t>
+      </w:r>
+      <w:r>
+        <w:rPr>
+          <w:lang w:val="en-US"/>
+        </w:rPr>
+        <w:t xml:space="preserve"> (</w:t>
+      </w:r>
+      <w:r>
+        <w:rPr>
+          <w:lang w:val="en-US"/>
+        </w:rPr>
+        <w:t xml:space="preserve">inject </w:t>
+      </w:r>
+      <w:r>
+        <w:rPr>
+          <w:lang w:val="en-US"/>
+        </w:rPr>
+        <w:t xml:space="preserve">is </w:t>
+      </w:r>
+      <w:r>
+        <w:rPr>
+          <w:lang w:val="en-US"/>
+        </w:rPr>
+        <w:t>import</w:t>
+      </w:r>
+      <w:r>
+        <w:rPr>
+          <w:lang w:val="en-US"/>
+        </w:rPr>
+        <w:t>ing</w:t>
+      </w:r>
+      <w:r>
+        <w:rPr>
+          <w:lang w:val="en-US"/>
+        </w:rPr>
+        <w:t xml:space="preserve"> from angular Cor</w:t>
+      </w:r>
+      <w:r>
+        <w:rPr>
+          <w:lang w:val="en-US"/>
+        </w:rPr>
+        <w:t>e)</w:t>
+      </w:r>
+      <w:r>
+        <w:rPr>
+          <w:lang w:val="en-US"/>
+        </w:rPr>
+        <w:t>.</w:t>
+      </w:r>
+      <w:r>
+        <w:rPr>
+          <w:lang w:val="en-US"/>
+        </w:rPr>
+        <w:t xml:space="preserve"> </w:t>
+      </w:r>
+      <w:r>
+        <w:rPr>
+          <w:lang w:val="en-US"/>
+        </w:rPr>
+        <w:t>Now an angular component goes through several stages of its life</w:t>
+      </w:r>
+      <w:r>
+        <w:rPr>
+          <w:lang w:val="en-US"/>
+        </w:rPr>
+        <w:t xml:space="preserve"> so, </w:t>
+      </w:r>
+      <w:r>
+        <w:rPr>
+          <w:lang w:val="en-US"/>
+        </w:rPr>
+        <w:t>we have events that we can hook into an angular component.</w:t>
+      </w:r>
+      <w:r>
+        <w:rPr>
+          <w:lang w:val="en-US"/>
+        </w:rPr>
+        <w:t xml:space="preserve"> After that we make an Http Ge</w:t>
+      </w:r>
+      <w:r>
+        <w:rPr>
+          <w:lang w:val="en-US"/>
+        </w:rPr>
+        <w:t>t</w:t>
+      </w:r>
+      <w:r>
+        <w:rPr>
+          <w:lang w:val="en-US"/>
+        </w:rPr>
+        <w:t xml:space="preserve"> request</w:t>
+      </w:r>
+      <w:r>
+        <w:rPr>
+          <w:lang w:val="en-US"/>
+        </w:rPr>
+        <w:t xml:space="preserve"> and</w:t>
+      </w:r>
+      <w:r>
+        <w:rPr>
+          <w:lang w:val="en-US"/>
+        </w:rPr>
+        <w:t xml:space="preserve"> we're observing the HTTP response that's coming back from our API server.</w:t>
+      </w:r>
+      <w:r>
+        <w:rPr>
+          <w:lang w:val="en-US"/>
+        </w:rPr>
+        <w:t xml:space="preserve"> The </w:t>
+      </w:r>
+      <w:r>
+        <w:rPr>
+          <w:lang w:val="en-US"/>
+        </w:rPr>
+        <w:t>typical way of dealing with asynchronous code in JavaScript is to use a promise or an async</w:t>
+      </w:r>
+      <w:r>
+        <w:rPr>
+          <w:lang w:val="en-US"/>
+        </w:rPr>
+        <w:t xml:space="preserve"> </w:t>
+      </w:r>
+      <w:r>
+        <w:rPr>
+          <w:lang w:val="en-US"/>
+        </w:rPr>
+        <w:t>await, similar to how we use it in C sharp.</w:t>
+      </w:r>
+      <w:r>
+        <w:rPr>
+          <w:lang w:val="en-US"/>
+        </w:rPr>
+        <w:t xml:space="preserve"> </w:t>
+      </w:r>
+      <w:r>
+        <w:rPr>
+          <w:lang w:val="en-US"/>
+        </w:rPr>
+        <w:t>But angular is different</w:t>
+      </w:r>
+      <w:r>
+        <w:rPr>
+          <w:lang w:val="en-US"/>
+        </w:rPr>
+        <w:t xml:space="preserve"> i</w:t>
+      </w:r>
+      <w:r>
+        <w:rPr>
+          <w:lang w:val="en-US"/>
+        </w:rPr>
+        <w:t>t uses observables.</w:t>
+      </w:r>
+      <w:r>
+        <w:rPr>
+          <w:lang w:val="en-US"/>
+        </w:rPr>
+        <w:t xml:space="preserve"> When we try our </w:t>
+      </w:r>
+      <w:r>
+        <w:rPr>
+          <w:lang w:val="en-US"/>
+        </w:rPr>
+        <w:t>request,</w:t>
+      </w:r>
+      <w:r>
+        <w:rPr>
+          <w:lang w:val="en-US"/>
+        </w:rPr>
+        <w:t xml:space="preserve"> the</w:t>
+      </w:r>
+      <w:r>
+        <w:rPr>
+          <w:lang w:val="en-US"/>
+        </w:rPr>
+        <w:t xml:space="preserve"> angular app has been blocked by </w:t>
+      </w:r>
+      <w:proofErr w:type="gramStart"/>
+      <w:r>
+        <w:rPr>
+          <w:lang w:val="en-US"/>
+        </w:rPr>
+        <w:t>Cors</w:t>
+      </w:r>
+      <w:proofErr w:type="gramEnd"/>
+      <w:r>
+        <w:rPr>
+          <w:lang w:val="en-US"/>
+        </w:rPr>
+        <w:t xml:space="preserve"> policy though access control</w:t>
+      </w:r>
+      <w:r>
+        <w:rPr>
+          <w:lang w:val="en-US"/>
+        </w:rPr>
+        <w:t>.</w:t>
+      </w:r>
     </w:p>
     <w:p>
       <w:pPr>
@@ -9280,9 +8882,9 @@
     </w:lvl>
   </w:abstractNum>
   <w:abstractNum w:abstractNumId="5" w15:restartNumberingAfterBreak="0">
-    <w:nsid w:val="430A143B"/>
+    <w:nsid w:val="31885956"/>
     <w:multiLevelType w:val="multilevel"/>
-    <w:tmpl w:val="BF6C4940"/>
+    <w:tmpl w:val="F426E7BC"/>
     <w:lvl w:ilvl="0">
       <w:start w:val="1"/>
       <w:numFmt w:val="bullet"/>
@@ -9429,9 +9031,9 @@
     </w:lvl>
   </w:abstractNum>
   <w:abstractNum w:abstractNumId="6" w15:restartNumberingAfterBreak="0">
-    <w:nsid w:val="49B268CB"/>
+    <w:nsid w:val="430A143B"/>
     <w:multiLevelType w:val="multilevel"/>
-    <w:tmpl w:val="E3F859A2"/>
+    <w:tmpl w:val="BF6C4940"/>
     <w:lvl w:ilvl="0">
       <w:start w:val="1"/>
       <w:numFmt w:val="bullet"/>
@@ -9578,6 +9180,155 @@
     </w:lvl>
   </w:abstractNum>
   <w:abstractNum w:abstractNumId="7" w15:restartNumberingAfterBreak="0">
+    <w:nsid w:val="49B268CB"/>
+    <w:multiLevelType w:val="multilevel"/>
+    <w:tmpl w:val="E3F859A2"/>
+    <w:lvl w:ilvl="0">
+      <w:start w:val="1"/>
+      <w:numFmt w:val="bullet"/>
+      <w:lvlText w:val=""/>
+      <w:lvlJc w:val="left"/>
+      <w:pPr>
+        <w:tabs>
+          <w:tab w:val="num" w:pos="720"/>
+        </w:tabs>
+        <w:ind w:left="720" w:hanging="360"/>
+      </w:pPr>
+      <w:rPr>
+        <w:rFonts w:ascii="Symbol" w:hAnsi="Symbol" w:hint="default"/>
+        <w:sz w:val="20"/>
+      </w:rPr>
+    </w:lvl>
+    <w:lvl w:ilvl="1" w:tentative="1">
+      <w:start w:val="1"/>
+      <w:numFmt w:val="bullet"/>
+      <w:lvlText w:val="o"/>
+      <w:lvlJc w:val="left"/>
+      <w:pPr>
+        <w:tabs>
+          <w:tab w:val="num" w:pos="1440"/>
+        </w:tabs>
+        <w:ind w:left="1440" w:hanging="360"/>
+      </w:pPr>
+      <w:rPr>
+        <w:rFonts w:ascii="Courier New" w:hAnsi="Courier New" w:hint="default"/>
+        <w:sz w:val="20"/>
+      </w:rPr>
+    </w:lvl>
+    <w:lvl w:ilvl="2" w:tentative="1">
+      <w:start w:val="1"/>
+      <w:numFmt w:val="bullet"/>
+      <w:lvlText w:val=""/>
+      <w:lvlJc w:val="left"/>
+      <w:pPr>
+        <w:tabs>
+          <w:tab w:val="num" w:pos="2160"/>
+        </w:tabs>
+        <w:ind w:left="2160" w:hanging="360"/>
+      </w:pPr>
+      <w:rPr>
+        <w:rFonts w:ascii="Wingdings" w:hAnsi="Wingdings" w:hint="default"/>
+        <w:sz w:val="20"/>
+      </w:rPr>
+    </w:lvl>
+    <w:lvl w:ilvl="3" w:tentative="1">
+      <w:start w:val="1"/>
+      <w:numFmt w:val="bullet"/>
+      <w:lvlText w:val=""/>
+      <w:lvlJc w:val="left"/>
+      <w:pPr>
+        <w:tabs>
+          <w:tab w:val="num" w:pos="2880"/>
+        </w:tabs>
+        <w:ind w:left="2880" w:hanging="360"/>
+      </w:pPr>
+      <w:rPr>
+        <w:rFonts w:ascii="Wingdings" w:hAnsi="Wingdings" w:hint="default"/>
+        <w:sz w:val="20"/>
+      </w:rPr>
+    </w:lvl>
+    <w:lvl w:ilvl="4" w:tentative="1">
+      <w:start w:val="1"/>
+      <w:numFmt w:val="bullet"/>
+      <w:lvlText w:val=""/>
+      <w:lvlJc w:val="left"/>
+      <w:pPr>
+        <w:tabs>
+          <w:tab w:val="num" w:pos="3600"/>
+        </w:tabs>
+        <w:ind w:left="3600" w:hanging="360"/>
+      </w:pPr>
+      <w:rPr>
+        <w:rFonts w:ascii="Wingdings" w:hAnsi="Wingdings" w:hint="default"/>
+        <w:sz w:val="20"/>
+      </w:rPr>
+    </w:lvl>
+    <w:lvl w:ilvl="5" w:tentative="1">
+      <w:start w:val="1"/>
+      <w:numFmt w:val="bullet"/>
+      <w:lvlText w:val=""/>
+      <w:lvlJc w:val="left"/>
+      <w:pPr>
+        <w:tabs>
+          <w:tab w:val="num" w:pos="4320"/>
+        </w:tabs>
+        <w:ind w:left="4320" w:hanging="360"/>
+      </w:pPr>
+      <w:rPr>
+        <w:rFonts w:ascii="Wingdings" w:hAnsi="Wingdings" w:hint="default"/>
+        <w:sz w:val="20"/>
+      </w:rPr>
+    </w:lvl>
+    <w:lvl w:ilvl="6" w:tentative="1">
+      <w:start w:val="1"/>
+      <w:numFmt w:val="bullet"/>
+      <w:lvlText w:val=""/>
+      <w:lvlJc w:val="left"/>
+      <w:pPr>
+        <w:tabs>
+          <w:tab w:val="num" w:pos="5040"/>
+        </w:tabs>
+        <w:ind w:left="5040" w:hanging="360"/>
+      </w:pPr>
+      <w:rPr>
+        <w:rFonts w:ascii="Wingdings" w:hAnsi="Wingdings" w:hint="default"/>
+        <w:sz w:val="20"/>
+      </w:rPr>
+    </w:lvl>
+    <w:lvl w:ilvl="7" w:tentative="1">
+      <w:start w:val="1"/>
+      <w:numFmt w:val="bullet"/>
+      <w:lvlText w:val=""/>
+      <w:lvlJc w:val="left"/>
+      <w:pPr>
+        <w:tabs>
+          <w:tab w:val="num" w:pos="5760"/>
+        </w:tabs>
+        <w:ind w:left="5760" w:hanging="360"/>
+      </w:pPr>
+      <w:rPr>
+        <w:rFonts w:ascii="Wingdings" w:hAnsi="Wingdings" w:hint="default"/>
+        <w:sz w:val="20"/>
+      </w:rPr>
+    </w:lvl>
+    <w:lvl w:ilvl="8" w:tentative="1">
+      <w:start w:val="1"/>
+      <w:numFmt w:val="bullet"/>
+      <w:lvlText w:val=""/>
+      <w:lvlJc w:val="left"/>
+      <w:pPr>
+        <w:tabs>
+          <w:tab w:val="num" w:pos="6480"/>
+        </w:tabs>
+        <w:ind w:left="6480" w:hanging="360"/>
+      </w:pPr>
+      <w:rPr>
+        <w:rFonts w:ascii="Wingdings" w:hAnsi="Wingdings" w:hint="default"/>
+        <w:sz w:val="20"/>
+      </w:rPr>
+    </w:lvl>
+  </w:abstractNum>
+  <w:abstractNum w:abstractNumId="8" w15:restartNumberingAfterBreak="0">
     <w:nsid w:val="4CF359C1"/>
     <w:multiLevelType w:val="hybridMultilevel"/>
     <w:tmpl w:val="EFD206A8"/>
@@ -9697,22 +9448,25 @@
     <w:abstractNumId w:val="4"/>
   </w:num>
   <w:num w:numId="3" w16cid:durableId="362050538">
-    <w:abstractNumId w:val="6"/>
+    <w:abstractNumId w:val="7"/>
   </w:num>
   <w:num w:numId="4" w16cid:durableId="1746999779">
-    <w:abstractNumId w:val="7"/>
+    <w:abstractNumId w:val="8"/>
   </w:num>
   <w:num w:numId="5" w16cid:durableId="1680892645">
     <w:abstractNumId w:val="0"/>
   </w:num>
   <w:num w:numId="6" w16cid:durableId="889223938">
-    <w:abstractNumId w:val="5"/>
+    <w:abstractNumId w:val="6"/>
   </w:num>
   <w:num w:numId="7" w16cid:durableId="1966735656">
     <w:abstractNumId w:val="1"/>
   </w:num>
   <w:num w:numId="8" w16cid:durableId="1445613258">
     <w:abstractNumId w:val="2"/>
+  </w:num>
+  <w:num w:numId="9" w16cid:durableId="1286734485">
+    <w:abstractNumId w:val="5"/>
   </w:num>
 </w:numbering>
 </file>

</xml_diff>

<commit_message>
added CORS as service and middleware
</commit_message>
<xml_diff>
--- a/Doc.docx
+++ b/Doc.docx
@@ -1771,7 +1771,21 @@
         <w:rPr>
           <w:lang w:val="en-US"/>
         </w:rPr>
-        <w:t xml:space="preserve">In the cmd id we run </w:t>
+        <w:t xml:space="preserve">In the </w:t>
+      </w:r>
+      <w:proofErr w:type="spellStart"/>
+      <w:r>
+        <w:rPr>
+          <w:lang w:val="en-US"/>
+        </w:rPr>
+        <w:t>cmd</w:t>
+      </w:r>
+      <w:proofErr w:type="spellEnd"/>
+      <w:r>
+        <w:rPr>
+          <w:lang w:val="en-US"/>
+        </w:rPr>
+        <w:t xml:space="preserve"> id we run </w:t>
       </w:r>
       <w:r>
         <w:rPr>
@@ -1811,6 +1825,7 @@
         </w:rPr>
         <w:t xml:space="preserve">then we will see all the different SDKs we have installed on our computer. When we create the project from the CLI it automatically creates it by using the latest SDK. But if I want to use an older one I need to create this </w:t>
       </w:r>
+      <w:proofErr w:type="spellStart"/>
       <w:proofErr w:type="gramStart"/>
       <w:r>
         <w:rPr>
@@ -1820,6 +1835,7 @@
         </w:rPr>
         <w:t>global.json</w:t>
       </w:r>
+      <w:proofErr w:type="spellEnd"/>
       <w:proofErr w:type="gramEnd"/>
       <w:r>
         <w:rPr>
@@ -1962,7 +1978,21 @@
           <w:lang w:val="en-US"/>
         </w:rPr>
         <w:lastRenderedPageBreak/>
-        <w:t>add, new, sln are the most common commands.</w:t>
+        <w:t xml:space="preserve">add, new, </w:t>
+      </w:r>
+      <w:proofErr w:type="spellStart"/>
+      <w:r>
+        <w:rPr>
+          <w:lang w:val="en-US"/>
+        </w:rPr>
+        <w:t>sln</w:t>
+      </w:r>
+      <w:proofErr w:type="spellEnd"/>
+      <w:r>
+        <w:rPr>
+          <w:lang w:val="en-US"/>
+        </w:rPr>
+        <w:t xml:space="preserve"> are the most common commands.</w:t>
       </w:r>
     </w:p>
     <w:p>
@@ -1990,14 +2020,16 @@
         </w:rPr>
         <w:t xml:space="preserve">Type </w:t>
       </w:r>
+      <w:proofErr w:type="spellStart"/>
       <w:r>
         <w:rPr>
           <w:i/>
           <w:iCs/>
           <w:lang w:val="en-US"/>
         </w:rPr>
-        <w:t>mkdir ProfessionalsConnectApp</w:t>
-      </w:r>
+        <w:t>mkdir</w:t>
+      </w:r>
+      <w:proofErr w:type="spellEnd"/>
       <w:r>
         <w:rPr>
           <w:i/>
@@ -2006,27 +2038,29 @@
         </w:rPr>
         <w:t xml:space="preserve"> </w:t>
       </w:r>
-      <w:r>
-        <w:rPr>
-          <w:lang w:val="en-US"/>
-        </w:rPr>
-        <w:t xml:space="preserve">-&gt; </w:t>
-      </w:r>
+      <w:proofErr w:type="spellStart"/>
       <w:r>
         <w:rPr>
           <w:i/>
           <w:iCs/>
           <w:lang w:val="en-US"/>
         </w:rPr>
-        <w:t>cd ProfessionalsConnectApp</w:t>
-      </w:r>
+        <w:t>ProfessionalsConnectApp</w:t>
+      </w:r>
+      <w:proofErr w:type="spellEnd"/>
       <w:r>
         <w:rPr>
           <w:i/>
           <w:iCs/>
           <w:lang w:val="en-US"/>
         </w:rPr>
-        <w:t xml:space="preserve"> -&gt; dotnet new sln</w:t>
+        <w:t xml:space="preserve"> </w:t>
+      </w:r>
+      <w:r>
+        <w:rPr>
+          <w:lang w:val="en-US"/>
+        </w:rPr>
+        <w:t xml:space="preserve">-&gt; </w:t>
       </w:r>
       <w:r>
         <w:rPr>
@@ -2034,15 +2068,69 @@
           <w:iCs/>
           <w:lang w:val="en-US"/>
         </w:rPr>
-        <w:t xml:space="preserve"> -&gt; </w:t>
-      </w:r>
+        <w:t xml:space="preserve">cd </w:t>
+      </w:r>
+      <w:proofErr w:type="spellStart"/>
       <w:r>
         <w:rPr>
           <w:i/>
           <w:iCs/>
           <w:lang w:val="en-US"/>
         </w:rPr>
-        <w:t xml:space="preserve">dotnet new webapi -h </w:t>
+        <w:t>ProfessionalsConnectApp</w:t>
+      </w:r>
+      <w:proofErr w:type="spellEnd"/>
+      <w:r>
+        <w:rPr>
+          <w:i/>
+          <w:iCs/>
+          <w:lang w:val="en-US"/>
+        </w:rPr>
+        <w:t xml:space="preserve"> -&gt; dotnet new </w:t>
+      </w:r>
+      <w:proofErr w:type="spellStart"/>
+      <w:r>
+        <w:rPr>
+          <w:i/>
+          <w:iCs/>
+          <w:lang w:val="en-US"/>
+        </w:rPr>
+        <w:t>sln</w:t>
+      </w:r>
+      <w:proofErr w:type="spellEnd"/>
+      <w:r>
+        <w:rPr>
+          <w:i/>
+          <w:iCs/>
+          <w:lang w:val="en-US"/>
+        </w:rPr>
+        <w:t xml:space="preserve"> -&gt; </w:t>
+      </w:r>
+      <w:r>
+        <w:rPr>
+          <w:i/>
+          <w:iCs/>
+          <w:lang w:val="en-US"/>
+        </w:rPr>
+        <w:t xml:space="preserve">dotnet new </w:t>
+      </w:r>
+      <w:proofErr w:type="spellStart"/>
+      <w:r>
+        <w:rPr>
+          <w:i/>
+          <w:iCs/>
+          <w:lang w:val="en-US"/>
+        </w:rPr>
+        <w:t>webapi</w:t>
+      </w:r>
+      <w:proofErr w:type="spellEnd"/>
+      <w:r>
+        <w:rPr>
+          <w:i/>
+          <w:iCs/>
+          <w:lang w:val="en-US"/>
+        </w:rPr>
+        <w:t xml:space="preserve"> -h </w:t>
       </w:r>
       <w:r>
         <w:rPr>
@@ -2134,63 +2222,117 @@
           <w:iCs/>
           <w:lang w:val="en-US"/>
         </w:rPr>
-        <w:t>-&gt; dotnet new webapi -controllers -n API</w:t>
-      </w:r>
-      <w:r>
-        <w:rPr>
-          <w:lang w:val="en-US"/>
-        </w:rPr>
-        <w:t xml:space="preserve">, so this will create a folder with the name API and inside </w:t>
-      </w:r>
-    </w:p>
-    <w:p>
-      <w:pPr>
-        <w:rPr>
-          <w:lang w:val="en-US"/>
-        </w:rPr>
-      </w:pPr>
-      <w:r>
-        <w:rPr>
-          <w:lang w:val="en-US"/>
-        </w:rPr>
-        <w:t xml:space="preserve">-&gt; </w:t>
-      </w:r>
+        <w:t xml:space="preserve">-&gt; dotnet new </w:t>
+      </w:r>
+      <w:proofErr w:type="spellStart"/>
       <w:r>
         <w:rPr>
           <w:i/>
           <w:iCs/>
           <w:lang w:val="en-US"/>
         </w:rPr>
-        <w:t>dotnet</w:t>
-      </w:r>
+        <w:t>webapi</w:t>
+      </w:r>
+      <w:proofErr w:type="spellEnd"/>
       <w:r>
         <w:rPr>
           <w:i/>
           <w:iCs/>
           <w:lang w:val="en-US"/>
         </w:rPr>
-        <w:t xml:space="preserve"> sln list, </w:t>
-      </w:r>
-      <w:r>
-        <w:rPr>
-          <w:lang w:val="en-US"/>
-        </w:rPr>
-        <w:t>we see there are no projects found so we need to add it.</w:t>
-      </w:r>
-    </w:p>
-    <w:p>
-      <w:pPr>
-        <w:rPr>
-          <w:lang w:val="en-US"/>
-        </w:rPr>
-      </w:pPr>
+        <w:t xml:space="preserve"> -controllers -n API</w:t>
+      </w:r>
+      <w:r>
+        <w:rPr>
+          <w:lang w:val="en-US"/>
+        </w:rPr>
+        <w:t xml:space="preserve">, so this will create a folder with the name API and inside </w:t>
+      </w:r>
+    </w:p>
+    <w:p>
+      <w:pPr>
+        <w:rPr>
+          <w:lang w:val="en-US"/>
+        </w:rPr>
+      </w:pPr>
+      <w:r>
+        <w:rPr>
+          <w:lang w:val="en-US"/>
+        </w:rPr>
+        <w:t xml:space="preserve">-&gt; </w:t>
+      </w:r>
       <w:r>
         <w:rPr>
           <w:i/>
           <w:iCs/>
           <w:lang w:val="en-US"/>
         </w:rPr>
-        <w:t xml:space="preserve">-&gt; dotnet sln add API, </w:t>
+        <w:t>dotnet</w:t>
+      </w:r>
+      <w:r>
+        <w:rPr>
+          <w:i/>
+          <w:iCs/>
+          <w:lang w:val="en-US"/>
+        </w:rPr>
+        <w:t xml:space="preserve"> </w:t>
+      </w:r>
+      <w:proofErr w:type="spellStart"/>
+      <w:r>
+        <w:rPr>
+          <w:i/>
+          <w:iCs/>
+          <w:lang w:val="en-US"/>
+        </w:rPr>
+        <w:t>sln</w:t>
+      </w:r>
+      <w:proofErr w:type="spellEnd"/>
+      <w:r>
+        <w:rPr>
+          <w:i/>
+          <w:iCs/>
+          <w:lang w:val="en-US"/>
+        </w:rPr>
+        <w:t xml:space="preserve"> list, </w:t>
+      </w:r>
+      <w:r>
+        <w:rPr>
+          <w:lang w:val="en-US"/>
+        </w:rPr>
+        <w:t>we see there are no projects found so we need to add it.</w:t>
+      </w:r>
+    </w:p>
+    <w:p>
+      <w:pPr>
+        <w:rPr>
+          <w:lang w:val="en-US"/>
+        </w:rPr>
+      </w:pPr>
+      <w:r>
+        <w:rPr>
+          <w:i/>
+          <w:iCs/>
+          <w:lang w:val="en-US"/>
+        </w:rPr>
+        <w:t xml:space="preserve">-&gt; dotnet </w:t>
+      </w:r>
+      <w:proofErr w:type="spellStart"/>
+      <w:r>
+        <w:rPr>
+          <w:i/>
+          <w:iCs/>
+          <w:lang w:val="en-US"/>
+        </w:rPr>
+        <w:t>sln</w:t>
+      </w:r>
+      <w:proofErr w:type="spellEnd"/>
+      <w:r>
+        <w:rPr>
+          <w:i/>
+          <w:iCs/>
+          <w:lang w:val="en-US"/>
+        </w:rPr>
+        <w:t xml:space="preserve"> add API, </w:t>
       </w:r>
       <w:r>
         <w:rPr>
@@ -2302,6 +2444,7 @@
         </w:rPr>
         <w:t xml:space="preserve">, and how the CLI command knows to listen to this port? In the properties folder the </w:t>
       </w:r>
+      <w:proofErr w:type="spellStart"/>
       <w:r>
         <w:rPr>
           <w:b/>
@@ -2312,6 +2455,7 @@
         </w:rPr>
         <w:t>launchSettings.json</w:t>
       </w:r>
+      <w:proofErr w:type="spellEnd"/>
       <w:r>
         <w:rPr>
           <w:i/>
@@ -2672,7 +2816,25 @@
           <w:bCs/>
           <w:lang w:val="en-US"/>
         </w:rPr>
-        <w:t xml:space="preserve"> Program.cs class</w:t>
+        <w:t xml:space="preserve"> </w:t>
+      </w:r>
+      <w:proofErr w:type="spellStart"/>
+      <w:r>
+        <w:rPr>
+          <w:b/>
+          <w:bCs/>
+          <w:lang w:val="en-US"/>
+        </w:rPr>
+        <w:t>Program.cs</w:t>
+      </w:r>
+      <w:proofErr w:type="spellEnd"/>
+      <w:r>
+        <w:rPr>
+          <w:b/>
+          <w:bCs/>
+          <w:lang w:val="en-US"/>
+        </w:rPr>
+        <w:t xml:space="preserve"> class</w:t>
       </w:r>
       <w:r>
         <w:rPr>
@@ -2736,7 +2898,25 @@
           <w:bCs/>
           <w:lang w:val="en-US"/>
         </w:rPr>
-        <w:t xml:space="preserve"> App.run method.</w:t>
+        <w:t xml:space="preserve"> </w:t>
+      </w:r>
+      <w:proofErr w:type="spellStart"/>
+      <w:r>
+        <w:rPr>
+          <w:b/>
+          <w:bCs/>
+          <w:lang w:val="en-US"/>
+        </w:rPr>
+        <w:t>App.run</w:t>
+      </w:r>
+      <w:proofErr w:type="spellEnd"/>
+      <w:r>
+        <w:rPr>
+          <w:b/>
+          <w:bCs/>
+          <w:lang w:val="en-US"/>
+        </w:rPr>
+        <w:t xml:space="preserve"> method.</w:t>
       </w:r>
       <w:r>
         <w:rPr>
@@ -3056,12 +3236,14 @@
         </w:rPr>
         <w:t xml:space="preserve"> (</w:t>
       </w:r>
+      <w:proofErr w:type="spellStart"/>
       <w:r>
         <w:rPr>
           <w:lang w:val="en-US"/>
         </w:rPr>
         <w:t>API.csproj</w:t>
       </w:r>
+      <w:proofErr w:type="spellEnd"/>
       <w:r>
         <w:rPr>
           <w:lang w:val="en-US"/>
@@ -3115,7 +3297,21 @@
         <w:rPr>
           <w:lang w:val="en-US"/>
         </w:rPr>
-        <w:t xml:space="preserve">The API.http </w:t>
+        <w:t xml:space="preserve">The </w:t>
+      </w:r>
+      <w:proofErr w:type="spellStart"/>
+      <w:r>
+        <w:rPr>
+          <w:lang w:val="en-US"/>
+        </w:rPr>
+        <w:t>API.http</w:t>
+      </w:r>
+      <w:proofErr w:type="spellEnd"/>
+      <w:r>
+        <w:rPr>
+          <w:lang w:val="en-US"/>
+        </w:rPr>
+        <w:t xml:space="preserve"> </w:t>
       </w:r>
       <w:r>
         <w:rPr>
@@ -3160,6 +3356,7 @@
         </w:rPr>
         <w:t xml:space="preserve"> are the </w:t>
       </w:r>
+      <w:proofErr w:type="spellStart"/>
       <w:proofErr w:type="gramStart"/>
       <w:r>
         <w:rPr>
@@ -3167,6 +3364,7 @@
         </w:rPr>
         <w:t>appsettings.Development.json</w:t>
       </w:r>
+      <w:proofErr w:type="spellEnd"/>
       <w:proofErr w:type="gramEnd"/>
       <w:r>
         <w:rPr>
@@ -3190,7 +3388,21 @@
         <w:rPr>
           <w:lang w:val="en-US"/>
         </w:rPr>
-        <w:t>nd Appsettings.json, which is used whatever mode we're running our application</w:t>
+        <w:t xml:space="preserve">nd </w:t>
+      </w:r>
+      <w:proofErr w:type="spellStart"/>
+      <w:r>
+        <w:rPr>
+          <w:lang w:val="en-US"/>
+        </w:rPr>
+        <w:t>Appsettings.json</w:t>
+      </w:r>
+      <w:proofErr w:type="spellEnd"/>
+      <w:r>
+        <w:rPr>
+          <w:lang w:val="en-US"/>
+        </w:rPr>
+        <w:t>, which is used whatever mode we're running our application</w:t>
       </w:r>
       <w:r>
         <w:rPr>
@@ -3355,7 +3567,21 @@
         <w:rPr>
           <w:lang w:val="en-US"/>
         </w:rPr>
-        <w:t xml:space="preserve"> we create a class in the folder with the name ‘AppUser’.</w:t>
+        <w:t xml:space="preserve"> we create a class in the folder with the name ‘</w:t>
+      </w:r>
+      <w:proofErr w:type="spellStart"/>
+      <w:r>
+        <w:rPr>
+          <w:lang w:val="en-US"/>
+        </w:rPr>
+        <w:t>AppUser</w:t>
+      </w:r>
+      <w:proofErr w:type="spellEnd"/>
+      <w:r>
+        <w:rPr>
+          <w:lang w:val="en-US"/>
+        </w:rPr>
+        <w:t>’.</w:t>
       </w:r>
     </w:p>
     <w:p>
@@ -3708,6 +3934,7 @@
         </w:rPr>
         <w:t xml:space="preserve">nd this nullable thing is actually part of the nullable flag that we have inside </w:t>
       </w:r>
+      <w:proofErr w:type="spellStart"/>
       <w:proofErr w:type="gramStart"/>
       <w:r>
         <w:rPr>
@@ -3715,6 +3942,7 @@
         </w:rPr>
         <w:t>our</w:t>
       </w:r>
+      <w:proofErr w:type="spellEnd"/>
       <w:proofErr w:type="gramEnd"/>
       <w:r>
         <w:rPr>
@@ -3728,11 +3956,19 @@
         </w:rPr>
         <w:t>.</w:t>
       </w:r>
-      <w:r>
-        <w:rPr>
-          <w:lang w:val="en-US"/>
-        </w:rPr>
-        <w:t>csproj.</w:t>
+      <w:proofErr w:type="spellStart"/>
+      <w:r>
+        <w:rPr>
+          <w:lang w:val="en-US"/>
+        </w:rPr>
+        <w:t>csproj</w:t>
+      </w:r>
+      <w:proofErr w:type="spellEnd"/>
+      <w:r>
+        <w:rPr>
+          <w:lang w:val="en-US"/>
+        </w:rPr>
+        <w:t>.</w:t>
       </w:r>
     </w:p>
     <w:p>
@@ -3972,20 +4208,56 @@
         <w:rPr>
           <w:lang w:val="en-US"/>
         </w:rPr>
-        <w:t xml:space="preserve"> between our domain or entity classes and the database, and this DBcontext class is the primary class we use for interacting with our database.</w:t>
-      </w:r>
-    </w:p>
-    <w:p>
-      <w:pPr>
-        <w:rPr>
-          <w:lang w:val="en-US"/>
-        </w:rPr>
-      </w:pPr>
-      <w:r>
-        <w:rPr>
-          <w:lang w:val="en-US"/>
-        </w:rPr>
-        <w:t>AppUser ------ EF (DbContext)---------DB</w:t>
+        <w:t xml:space="preserve"> between our domain or entity classes and the database, and this </w:t>
+      </w:r>
+      <w:proofErr w:type="spellStart"/>
+      <w:r>
+        <w:rPr>
+          <w:lang w:val="en-US"/>
+        </w:rPr>
+        <w:t>DBcontext</w:t>
+      </w:r>
+      <w:proofErr w:type="spellEnd"/>
+      <w:r>
+        <w:rPr>
+          <w:lang w:val="en-US"/>
+        </w:rPr>
+        <w:t xml:space="preserve"> class is the primary class we use for interacting with our database.</w:t>
+      </w:r>
+    </w:p>
+    <w:p>
+      <w:pPr>
+        <w:rPr>
+          <w:lang w:val="en-US"/>
+        </w:rPr>
+      </w:pPr>
+      <w:proofErr w:type="spellStart"/>
+      <w:r>
+        <w:rPr>
+          <w:lang w:val="en-US"/>
+        </w:rPr>
+        <w:t>AppUser</w:t>
+      </w:r>
+      <w:proofErr w:type="spellEnd"/>
+      <w:r>
+        <w:rPr>
+          <w:lang w:val="en-US"/>
+        </w:rPr>
+        <w:t xml:space="preserve"> ------ EF (</w:t>
+      </w:r>
+      <w:proofErr w:type="spellStart"/>
+      <w:r>
+        <w:rPr>
+          <w:lang w:val="en-US"/>
+        </w:rPr>
+        <w:t>DbContext</w:t>
+      </w:r>
+      <w:proofErr w:type="spellEnd"/>
+      <w:r>
+        <w:rPr>
+          <w:lang w:val="en-US"/>
+        </w:rPr>
+        <w:t>)---------DB</w:t>
       </w:r>
     </w:p>
     <w:p>
@@ -4126,7 +4398,21 @@
         <w:rPr>
           <w:lang w:val="en-US"/>
         </w:rPr>
-        <w:t xml:space="preserve"> Dbcontext class gives us a save changes method that we can use</w:t>
+        <w:t xml:space="preserve"> </w:t>
+      </w:r>
+      <w:proofErr w:type="spellStart"/>
+      <w:r>
+        <w:rPr>
+          <w:lang w:val="en-US"/>
+        </w:rPr>
+        <w:t>Dbcontext</w:t>
+      </w:r>
+      <w:proofErr w:type="spellEnd"/>
+      <w:r>
+        <w:rPr>
+          <w:lang w:val="en-US"/>
+        </w:rPr>
+        <w:t xml:space="preserve"> class gives us a save changes method that we can use</w:t>
       </w:r>
       <w:r>
         <w:rPr>
@@ -4430,7 +4716,21 @@
         <w:rPr>
           <w:lang w:val="en-US"/>
         </w:rPr>
-        <w:t xml:space="preserve">From the Nuget package we will install </w:t>
+        <w:t xml:space="preserve">From the </w:t>
+      </w:r>
+      <w:proofErr w:type="spellStart"/>
+      <w:r>
+        <w:rPr>
+          <w:lang w:val="en-US"/>
+        </w:rPr>
+        <w:t>Nuget</w:t>
+      </w:r>
+      <w:proofErr w:type="spellEnd"/>
+      <w:r>
+        <w:rPr>
+          <w:lang w:val="en-US"/>
+        </w:rPr>
+        <w:t xml:space="preserve"> package we will install </w:t>
       </w:r>
       <w:r>
         <w:rPr>
@@ -4450,6 +4750,7 @@
         </w:rPr>
         <w:t xml:space="preserve">nd when we do install any packages then they get listed inside </w:t>
       </w:r>
+      <w:proofErr w:type="spellStart"/>
       <w:proofErr w:type="gramStart"/>
       <w:r>
         <w:rPr>
@@ -4457,6 +4758,7 @@
         </w:rPr>
         <w:t>our</w:t>
       </w:r>
+      <w:proofErr w:type="spellEnd"/>
       <w:proofErr w:type="gramEnd"/>
       <w:r>
         <w:rPr>
@@ -4470,11 +4772,19 @@
         </w:rPr>
         <w:t>.</w:t>
       </w:r>
-      <w:r>
-        <w:rPr>
-          <w:lang w:val="en-US"/>
-        </w:rPr>
-        <w:t>csproj file.</w:t>
+      <w:proofErr w:type="spellStart"/>
+      <w:r>
+        <w:rPr>
+          <w:lang w:val="en-US"/>
+        </w:rPr>
+        <w:t>csproj</w:t>
+      </w:r>
+      <w:proofErr w:type="spellEnd"/>
+      <w:r>
+        <w:rPr>
+          <w:lang w:val="en-US"/>
+        </w:rPr>
+        <w:t xml:space="preserve"> file.</w:t>
       </w:r>
     </w:p>
     <w:p>
@@ -4530,6 +4840,7 @@
           <w:lang w:val="en-US"/>
         </w:rPr>
       </w:pPr>
+      <w:proofErr w:type="spellStart"/>
       <w:proofErr w:type="gramStart"/>
       <w:r>
         <w:rPr>
@@ -4561,6 +4872,7 @@
         </w:rPr>
         <w:t>SQLite</w:t>
       </w:r>
+      <w:proofErr w:type="spellEnd"/>
       <w:proofErr w:type="gramEnd"/>
       <w:r>
         <w:rPr>
@@ -4599,6 +4911,7 @@
           <w:lang w:val="en-US"/>
         </w:rPr>
       </w:pPr>
+      <w:proofErr w:type="spellStart"/>
       <w:proofErr w:type="gramStart"/>
       <w:r>
         <w:rPr>
@@ -4630,6 +4943,7 @@
         </w:rPr>
         <w:t>esign</w:t>
       </w:r>
+      <w:proofErr w:type="spellEnd"/>
       <w:proofErr w:type="gramEnd"/>
       <w:r>
         <w:rPr>
@@ -4703,7 +5017,29 @@
           <w:lang w:val="en-US"/>
         </w:rPr>
         <w:lastRenderedPageBreak/>
-        <w:t>Adding DbContext in our class</w:t>
+        <w:t xml:space="preserve">Adding </w:t>
+      </w:r>
+      <w:proofErr w:type="spellStart"/>
+      <w:r>
+        <w:rPr>
+          <w:b/>
+          <w:bCs/>
+          <w:sz w:val="32"/>
+          <w:szCs w:val="32"/>
+          <w:lang w:val="en-US"/>
+        </w:rPr>
+        <w:t>DbContext</w:t>
+      </w:r>
+      <w:proofErr w:type="spellEnd"/>
+      <w:r>
+        <w:rPr>
+          <w:b/>
+          <w:bCs/>
+          <w:sz w:val="32"/>
+          <w:szCs w:val="32"/>
+          <w:lang w:val="en-US"/>
+        </w:rPr>
+        <w:t xml:space="preserve"> in our class</w:t>
       </w:r>
     </w:p>
     <w:p>
@@ -4760,6 +5096,7 @@
         </w:rPr>
         <w:t xml:space="preserve">call this </w:t>
       </w:r>
+      <w:proofErr w:type="spellStart"/>
       <w:r>
         <w:rPr>
           <w:lang w:val="en-US"/>
@@ -4784,6 +5121,7 @@
         </w:rPr>
         <w:t>ontext</w:t>
       </w:r>
+      <w:proofErr w:type="spellEnd"/>
       <w:r>
         <w:rPr>
           <w:lang w:val="en-US"/>
@@ -4804,8 +5142,18 @@
           <w:bCs/>
           <w:lang w:val="en-US"/>
         </w:rPr>
-        <w:t>e need to derive from an Entity framework class called Dbcontext</w:t>
-      </w:r>
+        <w:t xml:space="preserve">e need to derive from an Entity framework class called </w:t>
+      </w:r>
+      <w:proofErr w:type="spellStart"/>
+      <w:r>
+        <w:rPr>
+          <w:b/>
+          <w:bCs/>
+          <w:lang w:val="en-US"/>
+        </w:rPr>
+        <w:t>Dbcontext</w:t>
+      </w:r>
+      <w:proofErr w:type="spellEnd"/>
       <w:r>
         <w:rPr>
           <w:lang w:val="en-US"/>
@@ -4844,7 +5192,25 @@
           <w:bCs/>
           <w:lang w:val="en-US"/>
         </w:rPr>
-        <w:t xml:space="preserve"> Dbcontext instance represents a session</w:t>
+        <w:t xml:space="preserve"> </w:t>
+      </w:r>
+      <w:proofErr w:type="spellStart"/>
+      <w:r>
+        <w:rPr>
+          <w:b/>
+          <w:bCs/>
+          <w:lang w:val="en-US"/>
+        </w:rPr>
+        <w:t>Dbcontext</w:t>
+      </w:r>
+      <w:proofErr w:type="spellEnd"/>
+      <w:r>
+        <w:rPr>
+          <w:b/>
+          <w:bCs/>
+          <w:lang w:val="en-US"/>
+        </w:rPr>
+        <w:t xml:space="preserve"> instance represents a session</w:t>
       </w:r>
       <w:r>
         <w:rPr>
@@ -4892,7 +5258,21 @@
         <w:rPr>
           <w:lang w:val="en-US"/>
         </w:rPr>
-        <w:t>nd the Dbcontext is a combination of the unit of work and repository patterns.</w:t>
+        <w:t xml:space="preserve">nd the </w:t>
+      </w:r>
+      <w:proofErr w:type="spellStart"/>
+      <w:r>
+        <w:rPr>
+          <w:lang w:val="en-US"/>
+        </w:rPr>
+        <w:t>Dbcontext</w:t>
+      </w:r>
+      <w:proofErr w:type="spellEnd"/>
+      <w:r>
+        <w:rPr>
+          <w:lang w:val="en-US"/>
+        </w:rPr>
+        <w:t xml:space="preserve"> is a combination of the unit of work and repository patterns.</w:t>
       </w:r>
     </w:p>
     <w:p>
@@ -5175,13 +5555,34 @@
         <w:rPr>
           <w:lang w:val="en-US"/>
         </w:rPr>
-        <w:t xml:space="preserve">We use a DbSet&lt;&gt; </w:t>
-      </w:r>
-      <w:r>
-        <w:rPr>
-          <w:lang w:val="en-US"/>
-        </w:rPr>
-        <w:t>a D</w:t>
+        <w:t xml:space="preserve">We use a </w:t>
+      </w:r>
+      <w:proofErr w:type="spellStart"/>
+      <w:r>
+        <w:rPr>
+          <w:lang w:val="en-US"/>
+        </w:rPr>
+        <w:t>DbSet</w:t>
+      </w:r>
+      <w:proofErr w:type="spellEnd"/>
+      <w:r>
+        <w:rPr>
+          <w:lang w:val="en-US"/>
+        </w:rPr>
+        <w:t xml:space="preserve">&lt;&gt; </w:t>
+      </w:r>
+      <w:r>
+        <w:rPr>
+          <w:lang w:val="en-US"/>
+        </w:rPr>
+        <w:t xml:space="preserve">a </w:t>
+      </w:r>
+      <w:proofErr w:type="spellStart"/>
+      <w:r>
+        <w:rPr>
+          <w:lang w:val="en-US"/>
+        </w:rPr>
+        <w:t>D</w:t>
       </w:r>
       <w:r>
         <w:rPr>
@@ -5193,7 +5594,14 @@
         <w:rPr>
           <w:lang w:val="en-US"/>
         </w:rPr>
-        <w:t>et can be used to query and save instances of</w:t>
+        <w:t>et</w:t>
+      </w:r>
+      <w:proofErr w:type="spellEnd"/>
+      <w:r>
+        <w:rPr>
+          <w:lang w:val="en-US"/>
+        </w:rPr>
+        <w:t xml:space="preserve"> can be used to query and save instances of</w:t>
       </w:r>
       <w:r>
         <w:rPr>
@@ -5217,7 +5625,21 @@
         <w:rPr>
           <w:lang w:val="en-US"/>
         </w:rPr>
-        <w:t>e use Linq queries against a DB set, which are then translated into queries against the database.</w:t>
+        <w:t xml:space="preserve">e use </w:t>
+      </w:r>
+      <w:proofErr w:type="spellStart"/>
+      <w:r>
+        <w:rPr>
+          <w:lang w:val="en-US"/>
+        </w:rPr>
+        <w:t>Linq</w:t>
+      </w:r>
+      <w:proofErr w:type="spellEnd"/>
+      <w:r>
+        <w:rPr>
+          <w:lang w:val="en-US"/>
+        </w:rPr>
+        <w:t xml:space="preserve"> queries against a DB set, which are then translated into queries against the database.</w:t>
       </w:r>
       <w:r>
         <w:rPr>
@@ -5537,6 +5959,7 @@
         </w:rPr>
         <w:t xml:space="preserve">configuration files are the </w:t>
       </w:r>
+      <w:proofErr w:type="spellStart"/>
       <w:proofErr w:type="gramStart"/>
       <w:r>
         <w:rPr>
@@ -5546,6 +5969,7 @@
         </w:rPr>
         <w:t>appsettings.json</w:t>
       </w:r>
+      <w:proofErr w:type="spellEnd"/>
       <w:proofErr w:type="gramEnd"/>
       <w:r>
         <w:rPr>
@@ -5593,6 +6017,7 @@
         </w:rPr>
         <w:t xml:space="preserve">nd currently from our </w:t>
       </w:r>
+      <w:proofErr w:type="spellStart"/>
       <w:r>
         <w:rPr>
           <w:b/>
@@ -5625,6 +6050,7 @@
         </w:rPr>
         <w:t>.json</w:t>
       </w:r>
+      <w:proofErr w:type="spellEnd"/>
       <w:r>
         <w:rPr>
           <w:b/>
@@ -5653,6 +6079,7 @@
         </w:rPr>
         <w:t xml:space="preserve">lso have an </w:t>
       </w:r>
+      <w:proofErr w:type="spellStart"/>
       <w:proofErr w:type="gramStart"/>
       <w:r>
         <w:rPr>
@@ -5687,6 +6114,7 @@
         </w:rPr>
         <w:t>.json</w:t>
       </w:r>
+      <w:proofErr w:type="spellEnd"/>
       <w:r>
         <w:rPr>
           <w:lang w:val="en-US"/>
@@ -5705,11 +6133,19 @@
         </w:rPr>
         <w:t xml:space="preserve"> The </w:t>
       </w:r>
-      <w:r>
-        <w:rPr>
-          <w:lang w:val="en-US"/>
-        </w:rPr>
-        <w:t>Appsettings.json is read from</w:t>
+      <w:proofErr w:type="spellStart"/>
+      <w:r>
+        <w:rPr>
+          <w:lang w:val="en-US"/>
+        </w:rPr>
+        <w:t>Appsettings.json</w:t>
+      </w:r>
+      <w:proofErr w:type="spellEnd"/>
+      <w:r>
+        <w:rPr>
+          <w:lang w:val="en-US"/>
+        </w:rPr>
+        <w:t xml:space="preserve"> is read from</w:t>
       </w:r>
       <w:r>
         <w:rPr>
@@ -5741,6 +6177,7 @@
         </w:rPr>
         <w:t xml:space="preserve">the </w:t>
       </w:r>
+      <w:proofErr w:type="spellStart"/>
       <w:proofErr w:type="gramStart"/>
       <w:r>
         <w:rPr>
@@ -5758,6 +6195,7 @@
         </w:rPr>
         <w:t>ppsettings.Development.json</w:t>
       </w:r>
+      <w:proofErr w:type="spellEnd"/>
       <w:proofErr w:type="gramEnd"/>
       <w:r>
         <w:rPr>
@@ -5793,6 +6231,7 @@
         </w:rPr>
         <w:t xml:space="preserve">fter the logging section use </w:t>
       </w:r>
+      <w:proofErr w:type="spellStart"/>
       <w:r>
         <w:rPr>
           <w:lang w:val="en-US"/>
@@ -5817,6 +6256,7 @@
         </w:rPr>
         <w:t>trings</w:t>
       </w:r>
+      <w:proofErr w:type="spellEnd"/>
       <w:r>
         <w:rPr>
           <w:lang w:val="en-US"/>
@@ -5863,13 +6303,27 @@
         <w:rPr>
           <w:lang w:val="en-US"/>
         </w:rPr>
-        <w:t>when we added it to our program</w:t>
-      </w:r>
-      <w:r>
-        <w:rPr>
-          <w:lang w:val="en-US"/>
-        </w:rPr>
-        <w:t xml:space="preserve">.cs </w:t>
+        <w:t xml:space="preserve">when we added it to our </w:t>
+      </w:r>
+      <w:proofErr w:type="spellStart"/>
+      <w:r>
+        <w:rPr>
+          <w:lang w:val="en-US"/>
+        </w:rPr>
+        <w:t>program</w:t>
+      </w:r>
+      <w:r>
+        <w:rPr>
+          <w:lang w:val="en-US"/>
+        </w:rPr>
+        <w:t>.cs</w:t>
+      </w:r>
+      <w:proofErr w:type="spellEnd"/>
+      <w:r>
+        <w:rPr>
+          <w:lang w:val="en-US"/>
+        </w:rPr>
+        <w:t xml:space="preserve"> </w:t>
       </w:r>
       <w:r>
         <w:rPr>
@@ -5877,6 +6331,7 @@
         </w:rPr>
         <w:t xml:space="preserve">class and use the </w:t>
       </w:r>
+      <w:proofErr w:type="spellStart"/>
       <w:r>
         <w:rPr>
           <w:lang w:val="en-US"/>
@@ -5913,6 +6368,7 @@
         </w:rPr>
         <w:t>tring</w:t>
       </w:r>
+      <w:proofErr w:type="spellEnd"/>
       <w:r>
         <w:rPr>
           <w:lang w:val="en-US"/>
@@ -6117,111 +6573,183 @@
           <w:iCs/>
           <w:lang w:val="en-US"/>
         </w:rPr>
-        <w:t>dotnet ef</w:t>
-      </w:r>
-      <w:r>
-        <w:rPr>
-          <w:lang w:val="en-US"/>
-        </w:rPr>
-        <w:t xml:space="preserve"> command t</w:t>
-      </w:r>
-      <w:r>
-        <w:rPr>
-          <w:lang w:val="en-US"/>
-        </w:rPr>
-        <w:t xml:space="preserve">hen click on the one that matches the runtime that </w:t>
-      </w:r>
-      <w:r>
-        <w:rPr>
-          <w:lang w:val="en-US"/>
-        </w:rPr>
-        <w:t xml:space="preserve">we </w:t>
-      </w:r>
-      <w:r>
-        <w:rPr>
-          <w:lang w:val="en-US"/>
-        </w:rPr>
-        <w:t>are using, and this is the command that</w:t>
-      </w:r>
-      <w:r>
-        <w:rPr>
-          <w:lang w:val="en-US"/>
-        </w:rPr>
-        <w:t xml:space="preserve"> </w:t>
-      </w:r>
-      <w:r>
-        <w:rPr>
-          <w:lang w:val="en-US"/>
-        </w:rPr>
-        <w:t>we'll go ahead and use to install it.</w:t>
-      </w:r>
-      <w:r>
-        <w:rPr>
-          <w:lang w:val="en-US"/>
-        </w:rPr>
-        <w:t xml:space="preserve"> </w:t>
-      </w:r>
-      <w:r>
-        <w:rPr>
-          <w:lang w:val="en-US"/>
-        </w:rPr>
-        <w:t>So</w:t>
-      </w:r>
-      <w:r>
-        <w:rPr>
-          <w:lang w:val="en-US"/>
-        </w:rPr>
-        <w:t>,</w:t>
-      </w:r>
-      <w:r>
-        <w:rPr>
-          <w:lang w:val="en-US"/>
-        </w:rPr>
-        <w:t xml:space="preserve"> copy this into my clipboard</w:t>
-      </w:r>
-      <w:r>
-        <w:rPr>
-          <w:lang w:val="en-US"/>
-        </w:rPr>
-        <w:t xml:space="preserve"> and run it to vs code</w:t>
-      </w:r>
-      <w:r>
-        <w:rPr>
-          <w:lang w:val="en-US"/>
-        </w:rPr>
-        <w:t xml:space="preserve">. Then in vs code we can run </w:t>
-      </w:r>
+        <w:t xml:space="preserve">dotnet </w:t>
+      </w:r>
+      <w:proofErr w:type="spellStart"/>
       <w:r>
         <w:rPr>
           <w:i/>
           <w:iCs/>
           <w:lang w:val="en-US"/>
         </w:rPr>
-        <w:t>dotnet ef -h</w:t>
-      </w:r>
-      <w:r>
-        <w:rPr>
-          <w:lang w:val="en-US"/>
-        </w:rPr>
-        <w:t xml:space="preserve"> to see the commands and finally </w:t>
-      </w:r>
-      <w:r>
-        <w:rPr>
-          <w:b/>
-          <w:bCs/>
-          <w:lang w:val="en-US"/>
-        </w:rPr>
-        <w:t xml:space="preserve">add a migration by typing </w:t>
-      </w:r>
-      <w:r>
-        <w:rPr>
-          <w:b/>
-          <w:bCs/>
+        <w:t>ef</w:t>
+      </w:r>
+      <w:proofErr w:type="spellEnd"/>
+      <w:r>
+        <w:rPr>
+          <w:lang w:val="en-US"/>
+        </w:rPr>
+        <w:t xml:space="preserve"> command t</w:t>
+      </w:r>
+      <w:r>
+        <w:rPr>
+          <w:lang w:val="en-US"/>
+        </w:rPr>
+        <w:t xml:space="preserve">hen click on the one that matches the runtime that </w:t>
+      </w:r>
+      <w:r>
+        <w:rPr>
+          <w:lang w:val="en-US"/>
+        </w:rPr>
+        <w:t xml:space="preserve">we </w:t>
+      </w:r>
+      <w:r>
+        <w:rPr>
+          <w:lang w:val="en-US"/>
+        </w:rPr>
+        <w:t>are using, and this is the command that</w:t>
+      </w:r>
+      <w:r>
+        <w:rPr>
+          <w:lang w:val="en-US"/>
+        </w:rPr>
+        <w:t xml:space="preserve"> </w:t>
+      </w:r>
+      <w:r>
+        <w:rPr>
+          <w:lang w:val="en-US"/>
+        </w:rPr>
+        <w:t>we'll go ahead and use to install it.</w:t>
+      </w:r>
+      <w:r>
+        <w:rPr>
+          <w:lang w:val="en-US"/>
+        </w:rPr>
+        <w:t xml:space="preserve"> </w:t>
+      </w:r>
+      <w:r>
+        <w:rPr>
+          <w:lang w:val="en-US"/>
+        </w:rPr>
+        <w:t>So</w:t>
+      </w:r>
+      <w:r>
+        <w:rPr>
+          <w:lang w:val="en-US"/>
+        </w:rPr>
+        <w:t>,</w:t>
+      </w:r>
+      <w:r>
+        <w:rPr>
+          <w:lang w:val="en-US"/>
+        </w:rPr>
+        <w:t xml:space="preserve"> copy this into my clipboard</w:t>
+      </w:r>
+      <w:r>
+        <w:rPr>
+          <w:lang w:val="en-US"/>
+        </w:rPr>
+        <w:t xml:space="preserve"> and run it to vs code</w:t>
+      </w:r>
+      <w:r>
+        <w:rPr>
+          <w:lang w:val="en-US"/>
+        </w:rPr>
+        <w:t xml:space="preserve">. Then in vs code we can run </w:t>
+      </w:r>
+      <w:r>
+        <w:rPr>
           <w:i/>
           <w:iCs/>
           <w:lang w:val="en-US"/>
         </w:rPr>
-        <w:t>dotnet ef migrations add InitialCreate -o Data/Migrations</w:t>
+        <w:t xml:space="preserve">dotnet </w:t>
+      </w:r>
+      <w:proofErr w:type="spellStart"/>
+      <w:r>
+        <w:rPr>
+          <w:i/>
+          <w:iCs/>
+          <w:lang w:val="en-US"/>
+        </w:rPr>
+        <w:t>ef</w:t>
+      </w:r>
+      <w:proofErr w:type="spellEnd"/>
+      <w:r>
+        <w:rPr>
+          <w:i/>
+          <w:iCs/>
+          <w:lang w:val="en-US"/>
+        </w:rPr>
+        <w:t xml:space="preserve"> -h</w:t>
+      </w:r>
+      <w:r>
+        <w:rPr>
+          <w:lang w:val="en-US"/>
+        </w:rPr>
+        <w:t xml:space="preserve"> to see the commands and finally </w:t>
+      </w:r>
+      <w:r>
+        <w:rPr>
+          <w:b/>
+          <w:bCs/>
+          <w:lang w:val="en-US"/>
+        </w:rPr>
+        <w:t xml:space="preserve">add a migration by typing </w:t>
+      </w:r>
+      <w:r>
+        <w:rPr>
+          <w:b/>
+          <w:bCs/>
+          <w:i/>
+          <w:iCs/>
+          <w:lang w:val="en-US"/>
+        </w:rPr>
+        <w:t xml:space="preserve">dotnet </w:t>
+      </w:r>
+      <w:proofErr w:type="spellStart"/>
+      <w:r>
+        <w:rPr>
+          <w:b/>
+          <w:bCs/>
+          <w:i/>
+          <w:iCs/>
+          <w:lang w:val="en-US"/>
+        </w:rPr>
+        <w:t>ef</w:t>
+      </w:r>
+      <w:proofErr w:type="spellEnd"/>
+      <w:r>
+        <w:rPr>
+          <w:b/>
+          <w:bCs/>
+          <w:i/>
+          <w:iCs/>
+          <w:lang w:val="en-US"/>
+        </w:rPr>
+        <w:t xml:space="preserve"> migrations add </w:t>
+      </w:r>
+      <w:proofErr w:type="spellStart"/>
+      <w:r>
+        <w:rPr>
+          <w:b/>
+          <w:bCs/>
+          <w:i/>
+          <w:iCs/>
+          <w:lang w:val="en-US"/>
+        </w:rPr>
+        <w:t>InitialCreate</w:t>
+      </w:r>
+      <w:proofErr w:type="spellEnd"/>
+      <w:r>
+        <w:rPr>
+          <w:b/>
+          <w:bCs/>
+          <w:i/>
+          <w:iCs/>
+          <w:lang w:val="en-US"/>
+        </w:rPr>
+        <w:t xml:space="preserve"> -o Data/Migrations</w:t>
       </w:r>
       <w:r>
         <w:rPr>
@@ -6449,6 +6977,7 @@
         </w:rPr>
         <w:t xml:space="preserve">et </w:t>
       </w:r>
+      <w:proofErr w:type="spellStart"/>
       <w:r>
         <w:rPr>
           <w:b/>
@@ -6469,6 +6998,7 @@
         </w:rPr>
         <w:t>f</w:t>
       </w:r>
+      <w:proofErr w:type="spellEnd"/>
       <w:r>
         <w:rPr>
           <w:b/>
@@ -6539,8 +7069,18 @@
           <w:iCs/>
           <w:lang w:val="en-US"/>
         </w:rPr>
-        <w:t>__EFMigrationsHistory</w:t>
-      </w:r>
+        <w:t>__</w:t>
+      </w:r>
+      <w:proofErr w:type="spellStart"/>
+      <w:r>
+        <w:rPr>
+          <w:i/>
+          <w:iCs/>
+          <w:lang w:val="en-US"/>
+        </w:rPr>
+        <w:t>EFMigrationsHistory</w:t>
+      </w:r>
+      <w:proofErr w:type="spellEnd"/>
       <w:r>
         <w:rPr>
           <w:lang w:val="en-US"/>
@@ -6637,49 +7177,52 @@
           <w:iCs/>
           <w:lang w:val="en-US"/>
         </w:rPr>
-        <w:t>__EFMigrationsHistory</w:t>
-      </w:r>
+        <w:t>__</w:t>
+      </w:r>
+      <w:proofErr w:type="spellStart"/>
       <w:r>
         <w:rPr>
           <w:i/>
           <w:iCs/>
           <w:lang w:val="en-US"/>
         </w:rPr>
-        <w:t xml:space="preserve"> </w:t>
-      </w:r>
-      <w:r>
-        <w:rPr>
-          <w:lang w:val="en-US"/>
-        </w:rPr>
-        <w:t>table.</w:t>
-      </w:r>
-      <w:r>
-        <w:rPr>
-          <w:lang w:val="en-US"/>
-        </w:rPr>
-        <w:t xml:space="preserve"> I</w:t>
-      </w:r>
-      <w:r>
-        <w:rPr>
-          <w:lang w:val="en-US"/>
-        </w:rPr>
-        <w:t xml:space="preserve">nside our solution explorer we now have a file called </w:t>
-      </w:r>
+        <w:t>EFMigrationsHistory</w:t>
+      </w:r>
+      <w:proofErr w:type="spellEnd"/>
       <w:r>
         <w:rPr>
           <w:i/>
           <w:iCs/>
           <w:lang w:val="en-US"/>
         </w:rPr>
-        <w:t>connecting</w:t>
-      </w:r>
+        <w:t xml:space="preserve"> </w:t>
+      </w:r>
+      <w:r>
+        <w:rPr>
+          <w:lang w:val="en-US"/>
+        </w:rPr>
+        <w:t>table.</w:t>
+      </w:r>
+      <w:r>
+        <w:rPr>
+          <w:lang w:val="en-US"/>
+        </w:rPr>
+        <w:t xml:space="preserve"> I</w:t>
+      </w:r>
+      <w:r>
+        <w:rPr>
+          <w:lang w:val="en-US"/>
+        </w:rPr>
+        <w:t xml:space="preserve">nside our solution explorer we now have a file called </w:t>
+      </w:r>
+      <w:proofErr w:type="spellStart"/>
       <w:r>
         <w:rPr>
           <w:i/>
           <w:iCs/>
           <w:lang w:val="en-US"/>
         </w:rPr>
-        <w:t>.d</w:t>
+        <w:t>connecting</w:t>
       </w:r>
       <w:r>
         <w:rPr>
@@ -6687,8 +7230,17 @@
           <w:iCs/>
           <w:lang w:val="en-US"/>
         </w:rPr>
+        <w:t>.d</w:t>
+      </w:r>
+      <w:r>
+        <w:rPr>
+          <w:i/>
+          <w:iCs/>
+          <w:lang w:val="en-US"/>
+        </w:rPr>
         <w:t>b</w:t>
       </w:r>
+      <w:proofErr w:type="spellEnd"/>
       <w:r>
         <w:rPr>
           <w:lang w:val="en-US"/>
@@ -6888,6 +7440,7 @@
         </w:rPr>
         <w:t xml:space="preserve"> </w:t>
       </w:r>
+      <w:proofErr w:type="spellStart"/>
       <w:r>
         <w:rPr>
           <w:b/>
@@ -6910,7 +7463,16 @@
           <w:bCs/>
           <w:lang w:val="en-US"/>
         </w:rPr>
-        <w:t>ontroller attribute</w:t>
+        <w:t>ontroller</w:t>
+      </w:r>
+      <w:proofErr w:type="spellEnd"/>
+      <w:r>
+        <w:rPr>
+          <w:b/>
+          <w:bCs/>
+          <w:lang w:val="en-US"/>
+        </w:rPr>
+        <w:t xml:space="preserve"> attribute</w:t>
       </w:r>
       <w:r>
         <w:rPr>
@@ -6972,12 +7534,20 @@
         </w:rPr>
         <w:t xml:space="preserve">, and also create a method </w:t>
       </w:r>
+      <w:proofErr w:type="spellStart"/>
       <w:proofErr w:type="gramStart"/>
       <w:r>
         <w:rPr>
           <w:lang w:val="en-US"/>
         </w:rPr>
-        <w:t>GetUsers(</w:t>
+        <w:t>GetUsers</w:t>
+      </w:r>
+      <w:proofErr w:type="spellEnd"/>
+      <w:r>
+        <w:rPr>
+          <w:lang w:val="en-US"/>
+        </w:rPr>
+        <w:t>(</w:t>
       </w:r>
       <w:proofErr w:type="gramEnd"/>
       <w:r>
@@ -7066,7 +7636,35 @@
         <w:rPr>
           <w:lang w:val="en-US"/>
         </w:rPr>
-        <w:t xml:space="preserve"> To use DataContext in our class we need to add it as a parameter to the contractor and then assign it with the readonly field in out class.</w:t>
+        <w:t xml:space="preserve"> To use </w:t>
+      </w:r>
+      <w:proofErr w:type="spellStart"/>
+      <w:r>
+        <w:rPr>
+          <w:lang w:val="en-US"/>
+        </w:rPr>
+        <w:t>DataContext</w:t>
+      </w:r>
+      <w:proofErr w:type="spellEnd"/>
+      <w:r>
+        <w:rPr>
+          <w:lang w:val="en-US"/>
+        </w:rPr>
+        <w:t xml:space="preserve"> in our class we need to add it as a parameter to the contractor and then assign it with the </w:t>
+      </w:r>
+      <w:proofErr w:type="spellStart"/>
+      <w:r>
+        <w:rPr>
+          <w:lang w:val="en-US"/>
+        </w:rPr>
+        <w:t>readonly</w:t>
+      </w:r>
+      <w:proofErr w:type="spellEnd"/>
+      <w:r>
+        <w:rPr>
+          <w:lang w:val="en-US"/>
+        </w:rPr>
+        <w:t xml:space="preserve"> field in out class.</w:t>
       </w:r>
       <w:r>
         <w:rPr>
@@ -7725,64 +8323,102 @@
         </w:rPr>
         <w:t xml:space="preserve">version / </w:t>
       </w:r>
+      <w:proofErr w:type="spellStart"/>
       <w:r>
         <w:rPr>
           <w:i/>
           <w:iCs/>
           <w:lang w:val="en-US"/>
         </w:rPr>
-        <w:t>npm --version / nvm version</w:t>
-      </w:r>
-    </w:p>
-    <w:p>
-      <w:pPr>
-        <w:rPr>
-          <w:lang w:val="en-US"/>
-        </w:rPr>
-      </w:pPr>
-    </w:p>
-    <w:p>
-      <w:pPr>
-        <w:rPr>
-          <w:b/>
-          <w:bCs/>
-          <w:lang w:val="en-US"/>
-        </w:rPr>
-      </w:pPr>
-      <w:r>
-        <w:rPr>
-          <w:lang w:val="en-US"/>
-        </w:rPr>
-        <w:t xml:space="preserve">To create an angular project the command is: </w:t>
-      </w:r>
+        <w:t>npm</w:t>
+      </w:r>
+      <w:proofErr w:type="spellEnd"/>
       <w:r>
         <w:rPr>
           <w:i/>
           <w:iCs/>
           <w:lang w:val="en-US"/>
         </w:rPr>
-        <w:t>ng new client</w:t>
-      </w:r>
-      <w:r>
-        <w:rPr>
-          <w:lang w:val="en-US"/>
-        </w:rPr>
-        <w:t xml:space="preserve">, then to start the app run </w:t>
-      </w:r>
+        <w:t xml:space="preserve"> --version / </w:t>
+      </w:r>
+      <w:proofErr w:type="spellStart"/>
       <w:r>
         <w:rPr>
           <w:i/>
           <w:iCs/>
           <w:lang w:val="en-US"/>
         </w:rPr>
-        <w:t>npm start</w:t>
-      </w:r>
+        <w:t>nvm</w:t>
+      </w:r>
+      <w:proofErr w:type="spellEnd"/>
       <w:r>
         <w:rPr>
           <w:i/>
           <w:iCs/>
           <w:lang w:val="en-US"/>
         </w:rPr>
+        <w:t xml:space="preserve"> version</w:t>
+      </w:r>
+    </w:p>
+    <w:p>
+      <w:pPr>
+        <w:rPr>
+          <w:lang w:val="en-US"/>
+        </w:rPr>
+      </w:pPr>
+    </w:p>
+    <w:p>
+      <w:pPr>
+        <w:rPr>
+          <w:b/>
+          <w:bCs/>
+          <w:lang w:val="en-US"/>
+        </w:rPr>
+      </w:pPr>
+      <w:r>
+        <w:rPr>
+          <w:lang w:val="en-US"/>
+        </w:rPr>
+        <w:t xml:space="preserve">To create an angular project the command is: </w:t>
+      </w:r>
+      <w:r>
+        <w:rPr>
+          <w:i/>
+          <w:iCs/>
+          <w:lang w:val="en-US"/>
+        </w:rPr>
+        <w:t>ng new client</w:t>
+      </w:r>
+      <w:r>
+        <w:rPr>
+          <w:lang w:val="en-US"/>
+        </w:rPr>
+        <w:t xml:space="preserve">, then to start the app run </w:t>
+      </w:r>
+      <w:proofErr w:type="spellStart"/>
+      <w:r>
+        <w:rPr>
+          <w:i/>
+          <w:iCs/>
+          <w:lang w:val="en-US"/>
+        </w:rPr>
+        <w:t>npm</w:t>
+      </w:r>
+      <w:proofErr w:type="spellEnd"/>
+      <w:r>
+        <w:rPr>
+          <w:i/>
+          <w:iCs/>
+          <w:lang w:val="en-US"/>
+        </w:rPr>
+        <w:t xml:space="preserve"> start</w:t>
+      </w:r>
+      <w:r>
+        <w:rPr>
+          <w:i/>
+          <w:iCs/>
+          <w:lang w:val="en-US"/>
+        </w:rPr>
         <w:t xml:space="preserve">. </w:t>
       </w:r>
       <w:r>
@@ -7815,6 +8451,7 @@
         </w:rPr>
         <w:t xml:space="preserve"> It also used to have an </w:t>
       </w:r>
+      <w:proofErr w:type="spellStart"/>
       <w:proofErr w:type="gramStart"/>
       <w:r>
         <w:rPr>
@@ -7840,6 +8477,7 @@
         </w:rPr>
         <w:t>ts</w:t>
       </w:r>
+      <w:proofErr w:type="spellEnd"/>
       <w:proofErr w:type="gramEnd"/>
       <w:r>
         <w:rPr>
@@ -8164,6 +8802,7 @@
         </w:rPr>
         <w:t xml:space="preserve"> angular app has been blocked by </w:t>
       </w:r>
+      <w:proofErr w:type="spellStart"/>
       <w:proofErr w:type="gramStart"/>
       <w:r>
         <w:rPr>
@@ -8171,6 +8810,7 @@
         </w:rPr>
         <w:t>Cors</w:t>
       </w:r>
+      <w:proofErr w:type="spellEnd"/>
       <w:proofErr w:type="gramEnd"/>
       <w:r>
         <w:rPr>
@@ -8194,59 +8834,244 @@
     </w:p>
     <w:p>
       <w:pPr>
-        <w:rPr>
-          <w:lang w:val="en-US"/>
-        </w:rPr>
-      </w:pPr>
-    </w:p>
-    <w:p>
-      <w:pPr>
-        <w:rPr>
-          <w:lang w:val="en-US"/>
-        </w:rPr>
-      </w:pPr>
-    </w:p>
-    <w:p>
-      <w:pPr>
-        <w:rPr>
-          <w:lang w:val="en-US"/>
-        </w:rPr>
-      </w:pPr>
-    </w:p>
-    <w:p>
-      <w:pPr>
-        <w:rPr>
-          <w:lang w:val="en-US"/>
-        </w:rPr>
-      </w:pPr>
-    </w:p>
-    <w:p>
-      <w:pPr>
-        <w:rPr>
-          <w:lang w:val="en-US"/>
-        </w:rPr>
-      </w:pPr>
-    </w:p>
-    <w:p>
-      <w:pPr>
-        <w:rPr>
-          <w:lang w:val="en-US"/>
-        </w:rPr>
-      </w:pPr>
-    </w:p>
-    <w:p>
-      <w:pPr>
-        <w:rPr>
-          <w:lang w:val="en-US"/>
-        </w:rPr>
-      </w:pPr>
-    </w:p>
-    <w:p>
-      <w:pPr>
-        <w:rPr>
-          <w:lang w:val="en-US"/>
-        </w:rPr>
-      </w:pPr>
+        <w:pStyle w:val="a3"/>
+        <w:numPr>
+          <w:ilvl w:val="0"/>
+          <w:numId w:val="1"/>
+        </w:numPr>
+        <w:rPr>
+          <w:b/>
+          <w:bCs/>
+          <w:sz w:val="32"/>
+          <w:szCs w:val="32"/>
+          <w:lang w:val="en-US"/>
+        </w:rPr>
+      </w:pPr>
+      <w:r>
+        <w:rPr>
+          <w:b/>
+          <w:bCs/>
+          <w:sz w:val="32"/>
+          <w:szCs w:val="32"/>
+          <w:lang w:val="en-US"/>
+        </w:rPr>
+        <w:t>Use Cors</w:t>
+      </w:r>
+    </w:p>
+    <w:p>
+      <w:pPr>
+        <w:rPr>
+          <w:lang w:val="en-US"/>
+        </w:rPr>
+      </w:pPr>
+      <w:r>
+        <w:rPr>
+          <w:lang w:val="en-US"/>
+        </w:rPr>
+        <w:t xml:space="preserve">It's cause </w:t>
+      </w:r>
+      <w:r>
+        <w:rPr>
+          <w:lang w:val="en-US"/>
+        </w:rPr>
+        <w:t xml:space="preserve">from </w:t>
+      </w:r>
+      <w:r>
+        <w:rPr>
+          <w:lang w:val="en-US"/>
+        </w:rPr>
+        <w:t>Cross-origin resource sharing</w:t>
+      </w:r>
+      <w:r>
+        <w:rPr>
+          <w:lang w:val="en-US"/>
+        </w:rPr>
+        <w:t>,</w:t>
+      </w:r>
+      <w:r>
+        <w:rPr>
+          <w:lang w:val="en-US"/>
+        </w:rPr>
+        <w:t xml:space="preserve"> this is a security feature implemented in browsers to restrict web pages such as ours, from making</w:t>
+      </w:r>
+      <w:r>
+        <w:rPr>
+          <w:lang w:val="en-US"/>
+        </w:rPr>
+        <w:t xml:space="preserve"> </w:t>
+      </w:r>
+      <w:r>
+        <w:rPr>
+          <w:lang w:val="en-US"/>
+        </w:rPr>
+        <w:t>requests to a different domain that served the initial web page.</w:t>
+      </w:r>
+      <w:r>
+        <w:rPr>
+          <w:lang w:val="en-US"/>
+        </w:rPr>
+        <w:t xml:space="preserve"> </w:t>
+      </w:r>
+      <w:r>
+        <w:rPr>
+          <w:lang w:val="en-US"/>
+        </w:rPr>
+        <w:t>So</w:t>
+      </w:r>
+      <w:r>
+        <w:rPr>
+          <w:lang w:val="en-US"/>
+        </w:rPr>
+        <w:t>,</w:t>
+      </w:r>
+      <w:r>
+        <w:rPr>
+          <w:lang w:val="en-US"/>
+        </w:rPr>
+        <w:t xml:space="preserve"> our web page is being served by our angular server, localhost 4200, which is a different origin</w:t>
+      </w:r>
+      <w:r>
+        <w:rPr>
+          <w:lang w:val="en-US"/>
+        </w:rPr>
+        <w:t xml:space="preserve"> </w:t>
+      </w:r>
+      <w:r>
+        <w:rPr>
+          <w:lang w:val="en-US"/>
+        </w:rPr>
+        <w:t>from our API server, which is on localhost 5001.</w:t>
+      </w:r>
+      <w:r>
+        <w:rPr>
+          <w:lang w:val="en-US"/>
+        </w:rPr>
+        <w:t xml:space="preserve"> </w:t>
+      </w:r>
+      <w:proofErr w:type="spellStart"/>
+      <w:r>
+        <w:rPr>
+          <w:b/>
+          <w:bCs/>
+          <w:lang w:val="en-US"/>
+        </w:rPr>
+        <w:t>Cors</w:t>
+      </w:r>
+      <w:proofErr w:type="spellEnd"/>
+      <w:r>
+        <w:rPr>
+          <w:b/>
+          <w:bCs/>
+          <w:lang w:val="en-US"/>
+        </w:rPr>
+        <w:t xml:space="preserve"> protects </w:t>
+      </w:r>
+      <w:r>
+        <w:rPr>
+          <w:b/>
+          <w:bCs/>
+          <w:lang w:val="en-US"/>
+        </w:rPr>
+        <w:t xml:space="preserve">us </w:t>
+      </w:r>
+      <w:r>
+        <w:rPr>
+          <w:b/>
+          <w:bCs/>
+          <w:lang w:val="en-US"/>
+        </w:rPr>
+        <w:t>against various security risks, such as cross-site scripting and</w:t>
+      </w:r>
+      <w:r>
+        <w:rPr>
+          <w:b/>
+          <w:bCs/>
+          <w:lang w:val="en-US"/>
+        </w:rPr>
+        <w:t xml:space="preserve"> </w:t>
+      </w:r>
+      <w:r>
+        <w:rPr>
+          <w:b/>
+          <w:bCs/>
+          <w:lang w:val="en-US"/>
+        </w:rPr>
+        <w:t>data theft, by ensuring that resources</w:t>
+      </w:r>
+      <w:r>
+        <w:rPr>
+          <w:lang w:val="en-US"/>
+        </w:rPr>
+        <w:t xml:space="preserve"> and our list of users is a resource </w:t>
+      </w:r>
+      <w:r>
+        <w:rPr>
+          <w:b/>
+          <w:bCs/>
+          <w:lang w:val="en-US"/>
+        </w:rPr>
+        <w:t>are loaded from trusted</w:t>
+      </w:r>
+      <w:r>
+        <w:rPr>
+          <w:b/>
+          <w:bCs/>
+          <w:lang w:val="en-US"/>
+        </w:rPr>
+        <w:t xml:space="preserve"> </w:t>
+      </w:r>
+      <w:r>
+        <w:rPr>
+          <w:b/>
+          <w:bCs/>
+          <w:lang w:val="en-US"/>
+        </w:rPr>
+        <w:t>origins as specified by the server</w:t>
+      </w:r>
+      <w:r>
+        <w:rPr>
+          <w:lang w:val="en-US"/>
+        </w:rPr>
+        <w:t>.</w:t>
+      </w:r>
+      <w:r>
+        <w:rPr>
+          <w:lang w:val="en-US"/>
+        </w:rPr>
+        <w:t xml:space="preserve"> </w:t>
+      </w:r>
+      <w:r>
+        <w:rPr>
+          <w:lang w:val="en-US"/>
+        </w:rPr>
+        <w:t xml:space="preserve">Then we add </w:t>
+      </w:r>
+      <w:proofErr w:type="spellStart"/>
+      <w:r>
+        <w:rPr>
+          <w:lang w:val="en-US"/>
+        </w:rPr>
+        <w:t>Cors</w:t>
+      </w:r>
+      <w:proofErr w:type="spellEnd"/>
+      <w:r>
+        <w:rPr>
+          <w:lang w:val="en-US"/>
+        </w:rPr>
+        <w:t xml:space="preserve"> as service and middleware, because we need to affect the request</w:t>
+      </w:r>
+      <w:r>
+        <w:rPr>
+          <w:lang w:val="en-US"/>
+        </w:rPr>
+        <w:t xml:space="preserve"> </w:t>
+      </w:r>
+      <w:r>
+        <w:rPr>
+          <w:lang w:val="en-US"/>
+        </w:rPr>
+        <w:t>on its way back to the client.</w:t>
+      </w:r>
     </w:p>
     <w:p>
       <w:pPr>
@@ -9438,6 +10263,155 @@
       </w:pPr>
       <w:rPr>
         <w:rFonts w:ascii="Wingdings" w:hAnsi="Wingdings" w:hint="default"/>
+      </w:rPr>
+    </w:lvl>
+  </w:abstractNum>
+  <w:abstractNum w:abstractNumId="9" w15:restartNumberingAfterBreak="0">
+    <w:nsid w:val="6E712417"/>
+    <w:multiLevelType w:val="multilevel"/>
+    <w:tmpl w:val="79AEA0D0"/>
+    <w:lvl w:ilvl="0">
+      <w:start w:val="1"/>
+      <w:numFmt w:val="bullet"/>
+      <w:lvlText w:val=""/>
+      <w:lvlJc w:val="left"/>
+      <w:pPr>
+        <w:tabs>
+          <w:tab w:val="num" w:pos="720"/>
+        </w:tabs>
+        <w:ind w:left="720" w:hanging="360"/>
+      </w:pPr>
+      <w:rPr>
+        <w:rFonts w:ascii="Symbol" w:hAnsi="Symbol" w:hint="default"/>
+        <w:sz w:val="20"/>
+      </w:rPr>
+    </w:lvl>
+    <w:lvl w:ilvl="1" w:tentative="1">
+      <w:start w:val="1"/>
+      <w:numFmt w:val="bullet"/>
+      <w:lvlText w:val="o"/>
+      <w:lvlJc w:val="left"/>
+      <w:pPr>
+        <w:tabs>
+          <w:tab w:val="num" w:pos="1440"/>
+        </w:tabs>
+        <w:ind w:left="1440" w:hanging="360"/>
+      </w:pPr>
+      <w:rPr>
+        <w:rFonts w:ascii="Courier New" w:hAnsi="Courier New" w:hint="default"/>
+        <w:sz w:val="20"/>
+      </w:rPr>
+    </w:lvl>
+    <w:lvl w:ilvl="2" w:tentative="1">
+      <w:start w:val="1"/>
+      <w:numFmt w:val="bullet"/>
+      <w:lvlText w:val=""/>
+      <w:lvlJc w:val="left"/>
+      <w:pPr>
+        <w:tabs>
+          <w:tab w:val="num" w:pos="2160"/>
+        </w:tabs>
+        <w:ind w:left="2160" w:hanging="360"/>
+      </w:pPr>
+      <w:rPr>
+        <w:rFonts w:ascii="Wingdings" w:hAnsi="Wingdings" w:hint="default"/>
+        <w:sz w:val="20"/>
+      </w:rPr>
+    </w:lvl>
+    <w:lvl w:ilvl="3" w:tentative="1">
+      <w:start w:val="1"/>
+      <w:numFmt w:val="bullet"/>
+      <w:lvlText w:val=""/>
+      <w:lvlJc w:val="left"/>
+      <w:pPr>
+        <w:tabs>
+          <w:tab w:val="num" w:pos="2880"/>
+        </w:tabs>
+        <w:ind w:left="2880" w:hanging="360"/>
+      </w:pPr>
+      <w:rPr>
+        <w:rFonts w:ascii="Wingdings" w:hAnsi="Wingdings" w:hint="default"/>
+        <w:sz w:val="20"/>
+      </w:rPr>
+    </w:lvl>
+    <w:lvl w:ilvl="4" w:tentative="1">
+      <w:start w:val="1"/>
+      <w:numFmt w:val="bullet"/>
+      <w:lvlText w:val=""/>
+      <w:lvlJc w:val="left"/>
+      <w:pPr>
+        <w:tabs>
+          <w:tab w:val="num" w:pos="3600"/>
+        </w:tabs>
+        <w:ind w:left="3600" w:hanging="360"/>
+      </w:pPr>
+      <w:rPr>
+        <w:rFonts w:ascii="Wingdings" w:hAnsi="Wingdings" w:hint="default"/>
+        <w:sz w:val="20"/>
+      </w:rPr>
+    </w:lvl>
+    <w:lvl w:ilvl="5" w:tentative="1">
+      <w:start w:val="1"/>
+      <w:numFmt w:val="bullet"/>
+      <w:lvlText w:val=""/>
+      <w:lvlJc w:val="left"/>
+      <w:pPr>
+        <w:tabs>
+          <w:tab w:val="num" w:pos="4320"/>
+        </w:tabs>
+        <w:ind w:left="4320" w:hanging="360"/>
+      </w:pPr>
+      <w:rPr>
+        <w:rFonts w:ascii="Wingdings" w:hAnsi="Wingdings" w:hint="default"/>
+        <w:sz w:val="20"/>
+      </w:rPr>
+    </w:lvl>
+    <w:lvl w:ilvl="6" w:tentative="1">
+      <w:start w:val="1"/>
+      <w:numFmt w:val="bullet"/>
+      <w:lvlText w:val=""/>
+      <w:lvlJc w:val="left"/>
+      <w:pPr>
+        <w:tabs>
+          <w:tab w:val="num" w:pos="5040"/>
+        </w:tabs>
+        <w:ind w:left="5040" w:hanging="360"/>
+      </w:pPr>
+      <w:rPr>
+        <w:rFonts w:ascii="Wingdings" w:hAnsi="Wingdings" w:hint="default"/>
+        <w:sz w:val="20"/>
+      </w:rPr>
+    </w:lvl>
+    <w:lvl w:ilvl="7" w:tentative="1">
+      <w:start w:val="1"/>
+      <w:numFmt w:val="bullet"/>
+      <w:lvlText w:val=""/>
+      <w:lvlJc w:val="left"/>
+      <w:pPr>
+        <w:tabs>
+          <w:tab w:val="num" w:pos="5760"/>
+        </w:tabs>
+        <w:ind w:left="5760" w:hanging="360"/>
+      </w:pPr>
+      <w:rPr>
+        <w:rFonts w:ascii="Wingdings" w:hAnsi="Wingdings" w:hint="default"/>
+        <w:sz w:val="20"/>
+      </w:rPr>
+    </w:lvl>
+    <w:lvl w:ilvl="8" w:tentative="1">
+      <w:start w:val="1"/>
+      <w:numFmt w:val="bullet"/>
+      <w:lvlText w:val=""/>
+      <w:lvlJc w:val="left"/>
+      <w:pPr>
+        <w:tabs>
+          <w:tab w:val="num" w:pos="6480"/>
+        </w:tabs>
+        <w:ind w:left="6480" w:hanging="360"/>
+      </w:pPr>
+      <w:rPr>
+        <w:rFonts w:ascii="Wingdings" w:hAnsi="Wingdings" w:hint="default"/>
+        <w:sz w:val="20"/>
       </w:rPr>
     </w:lvl>
   </w:abstractNum>
@@ -9467,6 +10441,9 @@
   </w:num>
   <w:num w:numId="9" w16cid:durableId="1286734485">
     <w:abstractNumId w:val="5"/>
+  </w:num>
+  <w:num w:numId="10" w16cid:durableId="1558668117">
+    <w:abstractNumId w:val="9"/>
   </w:num>
 </w:numbering>
 </file>

</xml_diff>

<commit_message>
Display users in browser
</commit_message>
<xml_diff>
--- a/Doc.docx
+++ b/Doc.docx
@@ -9080,6 +9080,20 @@
         </w:rPr>
       </w:pPr>
     </w:p>
+    <w:p>
+      <w:pPr>
+        <w:rPr>
+          <w:lang w:val="en-US"/>
+        </w:rPr>
+      </w:pPr>
+    </w:p>
+    <w:p>
+      <w:pPr>
+        <w:rPr>
+          <w:lang w:val="en-US"/>
+        </w:rPr>
+      </w:pPr>
+    </w:p>
     <w:sectPr>
       <w:pgSz w:w="11906" w:h="16838"/>
       <w:pgMar w:top="1440" w:right="1800" w:bottom="1440" w:left="1800" w:header="708" w:footer="708" w:gutter="0"/>
@@ -9856,9 +9870,9 @@
     </w:lvl>
   </w:abstractNum>
   <w:abstractNum w:abstractNumId="6" w15:restartNumberingAfterBreak="0">
-    <w:nsid w:val="430A143B"/>
+    <w:nsid w:val="3C8F0685"/>
     <w:multiLevelType w:val="multilevel"/>
-    <w:tmpl w:val="BF6C4940"/>
+    <w:tmpl w:val="A200415A"/>
     <w:lvl w:ilvl="0">
       <w:start w:val="1"/>
       <w:numFmt w:val="bullet"/>
@@ -10005,9 +10019,9 @@
     </w:lvl>
   </w:abstractNum>
   <w:abstractNum w:abstractNumId="7" w15:restartNumberingAfterBreak="0">
-    <w:nsid w:val="49B268CB"/>
+    <w:nsid w:val="430A143B"/>
     <w:multiLevelType w:val="multilevel"/>
-    <w:tmpl w:val="E3F859A2"/>
+    <w:tmpl w:val="BF6C4940"/>
     <w:lvl w:ilvl="0">
       <w:start w:val="1"/>
       <w:numFmt w:val="bullet"/>
@@ -10154,6 +10168,155 @@
     </w:lvl>
   </w:abstractNum>
   <w:abstractNum w:abstractNumId="8" w15:restartNumberingAfterBreak="0">
+    <w:nsid w:val="49B268CB"/>
+    <w:multiLevelType w:val="multilevel"/>
+    <w:tmpl w:val="E3F859A2"/>
+    <w:lvl w:ilvl="0">
+      <w:start w:val="1"/>
+      <w:numFmt w:val="bullet"/>
+      <w:lvlText w:val=""/>
+      <w:lvlJc w:val="left"/>
+      <w:pPr>
+        <w:tabs>
+          <w:tab w:val="num" w:pos="720"/>
+        </w:tabs>
+        <w:ind w:left="720" w:hanging="360"/>
+      </w:pPr>
+      <w:rPr>
+        <w:rFonts w:ascii="Symbol" w:hAnsi="Symbol" w:hint="default"/>
+        <w:sz w:val="20"/>
+      </w:rPr>
+    </w:lvl>
+    <w:lvl w:ilvl="1" w:tentative="1">
+      <w:start w:val="1"/>
+      <w:numFmt w:val="bullet"/>
+      <w:lvlText w:val="o"/>
+      <w:lvlJc w:val="left"/>
+      <w:pPr>
+        <w:tabs>
+          <w:tab w:val="num" w:pos="1440"/>
+        </w:tabs>
+        <w:ind w:left="1440" w:hanging="360"/>
+      </w:pPr>
+      <w:rPr>
+        <w:rFonts w:ascii="Courier New" w:hAnsi="Courier New" w:hint="default"/>
+        <w:sz w:val="20"/>
+      </w:rPr>
+    </w:lvl>
+    <w:lvl w:ilvl="2" w:tentative="1">
+      <w:start w:val="1"/>
+      <w:numFmt w:val="bullet"/>
+      <w:lvlText w:val=""/>
+      <w:lvlJc w:val="left"/>
+      <w:pPr>
+        <w:tabs>
+          <w:tab w:val="num" w:pos="2160"/>
+        </w:tabs>
+        <w:ind w:left="2160" w:hanging="360"/>
+      </w:pPr>
+      <w:rPr>
+        <w:rFonts w:ascii="Wingdings" w:hAnsi="Wingdings" w:hint="default"/>
+        <w:sz w:val="20"/>
+      </w:rPr>
+    </w:lvl>
+    <w:lvl w:ilvl="3" w:tentative="1">
+      <w:start w:val="1"/>
+      <w:numFmt w:val="bullet"/>
+      <w:lvlText w:val=""/>
+      <w:lvlJc w:val="left"/>
+      <w:pPr>
+        <w:tabs>
+          <w:tab w:val="num" w:pos="2880"/>
+        </w:tabs>
+        <w:ind w:left="2880" w:hanging="360"/>
+      </w:pPr>
+      <w:rPr>
+        <w:rFonts w:ascii="Wingdings" w:hAnsi="Wingdings" w:hint="default"/>
+        <w:sz w:val="20"/>
+      </w:rPr>
+    </w:lvl>
+    <w:lvl w:ilvl="4" w:tentative="1">
+      <w:start w:val="1"/>
+      <w:numFmt w:val="bullet"/>
+      <w:lvlText w:val=""/>
+      <w:lvlJc w:val="left"/>
+      <w:pPr>
+        <w:tabs>
+          <w:tab w:val="num" w:pos="3600"/>
+        </w:tabs>
+        <w:ind w:left="3600" w:hanging="360"/>
+      </w:pPr>
+      <w:rPr>
+        <w:rFonts w:ascii="Wingdings" w:hAnsi="Wingdings" w:hint="default"/>
+        <w:sz w:val="20"/>
+      </w:rPr>
+    </w:lvl>
+    <w:lvl w:ilvl="5" w:tentative="1">
+      <w:start w:val="1"/>
+      <w:numFmt w:val="bullet"/>
+      <w:lvlText w:val=""/>
+      <w:lvlJc w:val="left"/>
+      <w:pPr>
+        <w:tabs>
+          <w:tab w:val="num" w:pos="4320"/>
+        </w:tabs>
+        <w:ind w:left="4320" w:hanging="360"/>
+      </w:pPr>
+      <w:rPr>
+        <w:rFonts w:ascii="Wingdings" w:hAnsi="Wingdings" w:hint="default"/>
+        <w:sz w:val="20"/>
+      </w:rPr>
+    </w:lvl>
+    <w:lvl w:ilvl="6" w:tentative="1">
+      <w:start w:val="1"/>
+      <w:numFmt w:val="bullet"/>
+      <w:lvlText w:val=""/>
+      <w:lvlJc w:val="left"/>
+      <w:pPr>
+        <w:tabs>
+          <w:tab w:val="num" w:pos="5040"/>
+        </w:tabs>
+        <w:ind w:left="5040" w:hanging="360"/>
+      </w:pPr>
+      <w:rPr>
+        <w:rFonts w:ascii="Wingdings" w:hAnsi="Wingdings" w:hint="default"/>
+        <w:sz w:val="20"/>
+      </w:rPr>
+    </w:lvl>
+    <w:lvl w:ilvl="7" w:tentative="1">
+      <w:start w:val="1"/>
+      <w:numFmt w:val="bullet"/>
+      <w:lvlText w:val=""/>
+      <w:lvlJc w:val="left"/>
+      <w:pPr>
+        <w:tabs>
+          <w:tab w:val="num" w:pos="5760"/>
+        </w:tabs>
+        <w:ind w:left="5760" w:hanging="360"/>
+      </w:pPr>
+      <w:rPr>
+        <w:rFonts w:ascii="Wingdings" w:hAnsi="Wingdings" w:hint="default"/>
+        <w:sz w:val="20"/>
+      </w:rPr>
+    </w:lvl>
+    <w:lvl w:ilvl="8" w:tentative="1">
+      <w:start w:val="1"/>
+      <w:numFmt w:val="bullet"/>
+      <w:lvlText w:val=""/>
+      <w:lvlJc w:val="left"/>
+      <w:pPr>
+        <w:tabs>
+          <w:tab w:val="num" w:pos="6480"/>
+        </w:tabs>
+        <w:ind w:left="6480" w:hanging="360"/>
+      </w:pPr>
+      <w:rPr>
+        <w:rFonts w:ascii="Wingdings" w:hAnsi="Wingdings" w:hint="default"/>
+        <w:sz w:val="20"/>
+      </w:rPr>
+    </w:lvl>
+  </w:abstractNum>
+  <w:abstractNum w:abstractNumId="9" w15:restartNumberingAfterBreak="0">
     <w:nsid w:val="4CF359C1"/>
     <w:multiLevelType w:val="hybridMultilevel"/>
     <w:tmpl w:val="EFD206A8"/>
@@ -10266,7 +10429,7 @@
       </w:rPr>
     </w:lvl>
   </w:abstractNum>
-  <w:abstractNum w:abstractNumId="9" w15:restartNumberingAfterBreak="0">
+  <w:abstractNum w:abstractNumId="10" w15:restartNumberingAfterBreak="0">
     <w:nsid w:val="6E712417"/>
     <w:multiLevelType w:val="multilevel"/>
     <w:tmpl w:val="79AEA0D0"/>
@@ -10422,16 +10585,16 @@
     <w:abstractNumId w:val="4"/>
   </w:num>
   <w:num w:numId="3" w16cid:durableId="362050538">
-    <w:abstractNumId w:val="7"/>
+    <w:abstractNumId w:val="8"/>
   </w:num>
   <w:num w:numId="4" w16cid:durableId="1746999779">
-    <w:abstractNumId w:val="8"/>
+    <w:abstractNumId w:val="9"/>
   </w:num>
   <w:num w:numId="5" w16cid:durableId="1680892645">
     <w:abstractNumId w:val="0"/>
   </w:num>
   <w:num w:numId="6" w16cid:durableId="889223938">
-    <w:abstractNumId w:val="6"/>
+    <w:abstractNumId w:val="7"/>
   </w:num>
   <w:num w:numId="7" w16cid:durableId="1966735656">
     <w:abstractNumId w:val="1"/>
@@ -10443,7 +10606,10 @@
     <w:abstractNumId w:val="5"/>
   </w:num>
   <w:num w:numId="10" w16cid:durableId="1558668117">
-    <w:abstractNumId w:val="9"/>
+    <w:abstractNumId w:val="10"/>
+  </w:num>
+  <w:num w:numId="11" w16cid:durableId="845481985">
+    <w:abstractNumId w:val="6"/>
   </w:num>
 </w:numbering>
 </file>

</xml_diff>

<commit_message>
added mkcert for secure connection on the browsers
</commit_message>
<xml_diff>
--- a/Doc.docx
+++ b/Doc.docx
@@ -9089,6 +9089,616 @@
     </w:p>
     <w:p>
       <w:pPr>
+        <w:pStyle w:val="a3"/>
+        <w:numPr>
+          <w:ilvl w:val="0"/>
+          <w:numId w:val="1"/>
+        </w:numPr>
+        <w:rPr>
+          <w:b/>
+          <w:bCs/>
+          <w:sz w:val="32"/>
+          <w:szCs w:val="32"/>
+          <w:lang w:val="en-US"/>
+        </w:rPr>
+      </w:pPr>
+      <w:r>
+        <w:rPr>
+          <w:b/>
+          <w:bCs/>
+          <w:sz w:val="32"/>
+          <w:szCs w:val="32"/>
+          <w:lang w:val="en-US"/>
+        </w:rPr>
+        <w:lastRenderedPageBreak/>
+        <w:t xml:space="preserve">Use of </w:t>
+      </w:r>
+      <w:proofErr w:type="spellStart"/>
+      <w:r>
+        <w:rPr>
+          <w:b/>
+          <w:bCs/>
+          <w:sz w:val="32"/>
+          <w:szCs w:val="32"/>
+          <w:lang w:val="en-US"/>
+        </w:rPr>
+        <w:t>mkcert</w:t>
+      </w:r>
+      <w:proofErr w:type="spellEnd"/>
+    </w:p>
+    <w:p>
+      <w:pPr>
+        <w:rPr>
+          <w:lang w:val="en-US"/>
+        </w:rPr>
+      </w:pPr>
+      <w:r>
+        <w:rPr>
+          <w:lang w:val="en-US"/>
+        </w:rPr>
+        <w:t>U</w:t>
+      </w:r>
+      <w:r>
+        <w:rPr>
+          <w:lang w:val="en-US"/>
+        </w:rPr>
+        <w:t xml:space="preserve">se </w:t>
+      </w:r>
+      <w:r>
+        <w:rPr>
+          <w:lang w:val="en-US"/>
+        </w:rPr>
+        <w:t xml:space="preserve">of </w:t>
+      </w:r>
+      <w:r>
+        <w:rPr>
+          <w:lang w:val="en-US"/>
+        </w:rPr>
+        <w:t xml:space="preserve">a package called </w:t>
+      </w:r>
+      <w:proofErr w:type="spellStart"/>
+      <w:r>
+        <w:rPr>
+          <w:lang w:val="en-US"/>
+        </w:rPr>
+        <w:t>mk</w:t>
+      </w:r>
+      <w:r>
+        <w:rPr>
+          <w:lang w:val="en-US"/>
+        </w:rPr>
+        <w:t>cert</w:t>
+      </w:r>
+      <w:proofErr w:type="spellEnd"/>
+      <w:r>
+        <w:rPr>
+          <w:lang w:val="en-US"/>
+        </w:rPr>
+        <w:t xml:space="preserve">, it is a </w:t>
+      </w:r>
+      <w:r>
+        <w:rPr>
+          <w:lang w:val="en-US"/>
+        </w:rPr>
+        <w:t>GitHub repository</w:t>
+      </w:r>
+      <w:r>
+        <w:rPr>
+          <w:lang w:val="en-US"/>
+        </w:rPr>
+        <w:t>,</w:t>
+      </w:r>
+      <w:r>
+        <w:rPr>
+          <w:lang w:val="en-US"/>
+        </w:rPr>
+        <w:t xml:space="preserve"> this is a simple zero config tool to generate self-signed certificates</w:t>
+      </w:r>
+      <w:r>
+        <w:rPr>
+          <w:lang w:val="en-US"/>
+        </w:rPr>
+        <w:t>. W</w:t>
+      </w:r>
+      <w:r>
+        <w:rPr>
+          <w:lang w:val="en-US"/>
+        </w:rPr>
+        <w:t xml:space="preserve">e're developing an application, </w:t>
+      </w:r>
+      <w:r>
+        <w:rPr>
+          <w:lang w:val="en-US"/>
+        </w:rPr>
+        <w:t xml:space="preserve">and </w:t>
+      </w:r>
+      <w:r>
+        <w:rPr>
+          <w:lang w:val="en-US"/>
+        </w:rPr>
+        <w:t>we use self-signed certificates that are not suitable for use</w:t>
+      </w:r>
+      <w:r>
+        <w:rPr>
+          <w:lang w:val="en-US"/>
+        </w:rPr>
+        <w:t xml:space="preserve"> </w:t>
+      </w:r>
+      <w:r>
+        <w:rPr>
+          <w:lang w:val="en-US"/>
+        </w:rPr>
+        <w:t>on the internet</w:t>
+      </w:r>
+      <w:r>
+        <w:rPr>
+          <w:lang w:val="en-US"/>
+        </w:rPr>
+        <w:t xml:space="preserve">, we want </w:t>
+      </w:r>
+      <w:r>
+        <w:rPr>
+          <w:lang w:val="en-US"/>
+        </w:rPr>
+        <w:t>proper certificates that other browsers can trust</w:t>
+      </w:r>
+      <w:r>
+        <w:rPr>
+          <w:lang w:val="en-US"/>
+        </w:rPr>
+        <w:t>.</w:t>
+      </w:r>
+      <w:r>
+        <w:rPr>
+          <w:lang w:val="en-US"/>
+        </w:rPr>
+        <w:t xml:space="preserve"> To install it, first install chocolatey (for windows), and then run </w:t>
+      </w:r>
+      <w:proofErr w:type="spellStart"/>
+      <w:r>
+        <w:rPr>
+          <w:i/>
+          <w:iCs/>
+          <w:lang w:val="en-US"/>
+        </w:rPr>
+        <w:t>choco</w:t>
+      </w:r>
+      <w:proofErr w:type="spellEnd"/>
+      <w:r>
+        <w:rPr>
+          <w:i/>
+          <w:iCs/>
+          <w:lang w:val="en-US"/>
+        </w:rPr>
+        <w:t xml:space="preserve"> install </w:t>
+      </w:r>
+      <w:proofErr w:type="spellStart"/>
+      <w:r>
+        <w:rPr>
+          <w:i/>
+          <w:iCs/>
+          <w:lang w:val="en-US"/>
+        </w:rPr>
+        <w:t>mkcert</w:t>
+      </w:r>
+      <w:proofErr w:type="spellEnd"/>
+      <w:r>
+        <w:rPr>
+          <w:i/>
+          <w:iCs/>
+          <w:lang w:val="en-US"/>
+        </w:rPr>
+        <w:t xml:space="preserve">, </w:t>
+      </w:r>
+      <w:r>
+        <w:rPr>
+          <w:lang w:val="en-US"/>
+        </w:rPr>
+        <w:t>in PowerShell as admin.</w:t>
+      </w:r>
+      <w:r>
+        <w:rPr>
+          <w:lang w:val="en-US"/>
+        </w:rPr>
+        <w:t xml:space="preserve"> In vs code we need to install it after the installation to the software. The command is </w:t>
+      </w:r>
+      <w:proofErr w:type="spellStart"/>
+      <w:r>
+        <w:rPr>
+          <w:i/>
+          <w:iCs/>
+          <w:lang w:val="en-US"/>
+        </w:rPr>
+        <w:t>mkcert</w:t>
+      </w:r>
+      <w:proofErr w:type="spellEnd"/>
+      <w:r>
+        <w:rPr>
+          <w:i/>
+          <w:iCs/>
+          <w:lang w:val="en-US"/>
+        </w:rPr>
+        <w:t xml:space="preserve"> -install. </w:t>
+      </w:r>
+      <w:r>
+        <w:rPr>
+          <w:lang w:val="en-US"/>
+        </w:rPr>
+        <w:t xml:space="preserve"> </w:t>
+      </w:r>
+      <w:r>
+        <w:rPr>
+          <w:lang w:val="en-US"/>
+        </w:rPr>
+        <w:t xml:space="preserve">So once that has successfully completed, then we can use a command from </w:t>
+      </w:r>
+      <w:proofErr w:type="spellStart"/>
+      <w:r>
+        <w:rPr>
+          <w:lang w:val="en-US"/>
+        </w:rPr>
+        <w:t>mk</w:t>
+      </w:r>
+      <w:r>
+        <w:rPr>
+          <w:lang w:val="en-US"/>
+        </w:rPr>
+        <w:t>cert</w:t>
+      </w:r>
+      <w:proofErr w:type="spellEnd"/>
+      <w:r>
+        <w:rPr>
+          <w:lang w:val="en-US"/>
+        </w:rPr>
+        <w:t xml:space="preserve"> to create certificates</w:t>
+      </w:r>
+      <w:r>
+        <w:rPr>
+          <w:lang w:val="en-US"/>
+        </w:rPr>
+        <w:t xml:space="preserve"> with this command </w:t>
+      </w:r>
+      <w:proofErr w:type="spellStart"/>
+      <w:r>
+        <w:rPr>
+          <w:i/>
+          <w:iCs/>
+          <w:lang w:val="en-US"/>
+        </w:rPr>
+        <w:t>mk</w:t>
+      </w:r>
+      <w:r>
+        <w:rPr>
+          <w:i/>
+          <w:iCs/>
+          <w:lang w:val="en-US"/>
+        </w:rPr>
+        <w:t>cert</w:t>
+      </w:r>
+      <w:proofErr w:type="spellEnd"/>
+      <w:r>
+        <w:rPr>
+          <w:i/>
+          <w:iCs/>
+          <w:lang w:val="en-US"/>
+        </w:rPr>
+        <w:t xml:space="preserve"> </w:t>
+      </w:r>
+      <w:r>
+        <w:rPr>
+          <w:i/>
+          <w:iCs/>
+          <w:lang w:val="en-US"/>
+        </w:rPr>
+        <w:t>localhost.</w:t>
+      </w:r>
+      <w:r>
+        <w:rPr>
+          <w:i/>
+          <w:iCs/>
+          <w:lang w:val="en-US"/>
+        </w:rPr>
+        <w:t xml:space="preserve"> </w:t>
+      </w:r>
+      <w:r>
+        <w:rPr>
+          <w:lang w:val="en-US"/>
+        </w:rPr>
+        <w:t xml:space="preserve">It created 2 new files and </w:t>
+      </w:r>
+      <w:r>
+        <w:rPr>
+          <w:lang w:val="en-US"/>
+        </w:rPr>
+        <w:t>we need to tell angular about these files.</w:t>
+      </w:r>
+      <w:r>
+        <w:rPr>
+          <w:lang w:val="en-US"/>
+        </w:rPr>
+        <w:t xml:space="preserve"> </w:t>
+      </w:r>
+    </w:p>
+    <w:p>
+      <w:pPr>
+        <w:rPr>
+          <w:lang w:val="en-US"/>
+        </w:rPr>
+      </w:pPr>
+      <w:r>
+        <w:rPr>
+          <w:lang w:val="en-US"/>
+        </w:rPr>
+        <w:drawing>
+          <wp:inline distT="0" distB="0" distL="0" distR="0" wp14:anchorId="21A5F360" wp14:editId="3B47D5D3">
+            <wp:extent cx="4323283" cy="745358"/>
+            <wp:effectExtent l="0" t="0" r="1270" b="0"/>
+            <wp:docPr id="1386207032" name="Εικόνα 1"/>
+            <wp:cNvGraphicFramePr>
+              <a:graphicFrameLocks xmlns:a="http://schemas.openxmlformats.org/drawingml/2006/main" noChangeAspect="1"/>
+            </wp:cNvGraphicFramePr>
+            <a:graphic xmlns:a="http://schemas.openxmlformats.org/drawingml/2006/main">
+              <a:graphicData uri="http://schemas.openxmlformats.org/drawingml/2006/picture">
+                <pic:pic xmlns:pic="http://schemas.openxmlformats.org/drawingml/2006/picture">
+                  <pic:nvPicPr>
+                    <pic:cNvPr id="1386207032" name=""/>
+                    <pic:cNvPicPr/>
+                  </pic:nvPicPr>
+                  <pic:blipFill>
+                    <a:blip r:embed="rId17"/>
+                    <a:stretch>
+                      <a:fillRect/>
+                    </a:stretch>
+                  </pic:blipFill>
+                  <pic:spPr>
+                    <a:xfrm>
+                      <a:off x="0" y="0"/>
+                      <a:ext cx="4334125" cy="747227"/>
+                    </a:xfrm>
+                    <a:prstGeom prst="rect">
+                      <a:avLst/>
+                    </a:prstGeom>
+                  </pic:spPr>
+                </pic:pic>
+              </a:graphicData>
+            </a:graphic>
+          </wp:inline>
+        </w:drawing>
+      </w:r>
+    </w:p>
+    <w:p>
+      <w:pPr>
+        <w:rPr>
+          <w:lang w:val="en-US"/>
+        </w:rPr>
+      </w:pPr>
+      <w:r>
+        <w:rPr>
+          <w:lang w:val="en-US"/>
+        </w:rPr>
+        <w:drawing>
+          <wp:anchor distT="0" distB="0" distL="114300" distR="114300" simplePos="0" relativeHeight="251659264" behindDoc="0" locked="0" layoutInCell="1" allowOverlap="1" wp14:anchorId="29515299" wp14:editId="62400438">
+            <wp:simplePos x="0" y="0"/>
+            <wp:positionH relativeFrom="margin">
+              <wp:align>left</wp:align>
+            </wp:positionH>
+            <wp:positionV relativeFrom="paragraph">
+              <wp:posOffset>26213</wp:posOffset>
+            </wp:positionV>
+            <wp:extent cx="2253082" cy="2143709"/>
+            <wp:effectExtent l="0" t="0" r="0" b="9525"/>
+            <wp:wrapSquare wrapText="bothSides"/>
+            <wp:docPr id="1598722053" name="Εικόνα 1"/>
+            <wp:cNvGraphicFramePr>
+              <a:graphicFrameLocks xmlns:a="http://schemas.openxmlformats.org/drawingml/2006/main" noChangeAspect="1"/>
+            </wp:cNvGraphicFramePr>
+            <a:graphic xmlns:a="http://schemas.openxmlformats.org/drawingml/2006/main">
+              <a:graphicData uri="http://schemas.openxmlformats.org/drawingml/2006/picture">
+                <pic:pic xmlns:pic="http://schemas.openxmlformats.org/drawingml/2006/picture">
+                  <pic:nvPicPr>
+                    <pic:cNvPr id="1598722053" name=""/>
+                    <pic:cNvPicPr/>
+                  </pic:nvPicPr>
+                  <pic:blipFill>
+                    <a:blip r:embed="rId18">
+                      <a:extLst>
+                        <a:ext uri="{28A0092B-C50C-407E-A947-70E740481C1C}">
+                          <a14:useLocalDpi xmlns:a14="http://schemas.microsoft.com/office/drawing/2010/main" val="0"/>
+                        </a:ext>
+                      </a:extLst>
+                    </a:blip>
+                    <a:stretch>
+                      <a:fillRect/>
+                    </a:stretch>
+                  </pic:blipFill>
+                  <pic:spPr>
+                    <a:xfrm>
+                      <a:off x="0" y="0"/>
+                      <a:ext cx="2253082" cy="2143709"/>
+                    </a:xfrm>
+                    <a:prstGeom prst="rect">
+                      <a:avLst/>
+                    </a:prstGeom>
+                  </pic:spPr>
+                </pic:pic>
+              </a:graphicData>
+            </a:graphic>
+          </wp:anchor>
+        </w:drawing>
+      </w:r>
+      <w:r>
+        <w:rPr>
+          <w:lang w:val="en-US"/>
+        </w:rPr>
+        <w:t>Then we start the app and go back to the bowser, we see it runs on HTTPs</w:t>
+      </w:r>
+      <w:r>
+        <w:rPr>
+          <w:lang w:val="en-US"/>
+        </w:rPr>
+        <w:t xml:space="preserve">, </w:t>
+      </w:r>
+      <w:r>
+        <w:rPr>
+          <w:lang w:val="en-US"/>
+        </w:rPr>
+        <w:t>the connection is secure</w:t>
+      </w:r>
+      <w:r>
+        <w:rPr>
+          <w:lang w:val="en-US"/>
+        </w:rPr>
+        <w:t xml:space="preserve"> and the </w:t>
+      </w:r>
+      <w:r>
+        <w:rPr>
+          <w:lang w:val="en-US"/>
+        </w:rPr>
+        <w:t>certificate</w:t>
+      </w:r>
+      <w:r>
+        <w:rPr>
+          <w:lang w:val="en-US"/>
+        </w:rPr>
+        <w:t xml:space="preserve"> </w:t>
+      </w:r>
+      <w:r>
+        <w:rPr>
+          <w:lang w:val="en-US"/>
+        </w:rPr>
+        <w:t>is valid.</w:t>
+      </w:r>
+      <w:r>
+        <w:rPr>
+          <w:lang w:val="en-US"/>
+        </w:rPr>
+        <w:t xml:space="preserve"> </w:t>
+      </w:r>
+      <w:r>
+        <w:rPr>
+          <w:lang w:val="en-US"/>
+        </w:rPr>
+        <w:t>So</w:t>
+      </w:r>
+      <w:r>
+        <w:rPr>
+          <w:lang w:val="en-US"/>
+        </w:rPr>
+        <w:t xml:space="preserve">, </w:t>
+      </w:r>
+      <w:proofErr w:type="spellStart"/>
+      <w:r>
+        <w:rPr>
+          <w:lang w:val="en-US"/>
+        </w:rPr>
+        <w:t>mk</w:t>
+      </w:r>
+      <w:r>
+        <w:rPr>
+          <w:lang w:val="en-US"/>
+        </w:rPr>
+        <w:t>cert</w:t>
+      </w:r>
+      <w:proofErr w:type="spellEnd"/>
+      <w:r>
+        <w:rPr>
+          <w:lang w:val="en-US"/>
+        </w:rPr>
+        <w:t xml:space="preserve"> sets up some security features that allows it to trust this certificate.</w:t>
+      </w:r>
+      <w:r>
+        <w:rPr>
+          <w:lang w:val="en-US"/>
+        </w:rPr>
+        <w:t xml:space="preserve"> A</w:t>
+      </w:r>
+      <w:r>
+        <w:rPr>
+          <w:lang w:val="en-US"/>
+        </w:rPr>
+        <w:t>lso</w:t>
+      </w:r>
+      <w:r>
+        <w:rPr>
+          <w:lang w:val="en-US"/>
+        </w:rPr>
+        <w:t>,</w:t>
+      </w:r>
+      <w:r>
+        <w:rPr>
+          <w:lang w:val="en-US"/>
+        </w:rPr>
+        <w:t xml:space="preserve"> another reason that worked is because </w:t>
+      </w:r>
+      <w:r>
+        <w:rPr>
+          <w:lang w:val="en-US"/>
+        </w:rPr>
+        <w:t xml:space="preserve">the </w:t>
+      </w:r>
+      <w:r>
+        <w:rPr>
+          <w:lang w:val="en-US"/>
+        </w:rPr>
+        <w:t>configur</w:t>
+      </w:r>
+      <w:r>
+        <w:rPr>
+          <w:lang w:val="en-US"/>
+        </w:rPr>
+        <w:t>ation of</w:t>
+      </w:r>
+      <w:r>
+        <w:rPr>
+          <w:lang w:val="en-US"/>
+        </w:rPr>
+        <w:t xml:space="preserve"> </w:t>
+      </w:r>
+      <w:proofErr w:type="spellStart"/>
+      <w:r>
+        <w:rPr>
+          <w:lang w:val="en-US"/>
+        </w:rPr>
+        <w:t>Cors</w:t>
+      </w:r>
+      <w:proofErr w:type="spellEnd"/>
+      <w:r>
+        <w:rPr>
+          <w:lang w:val="en-US"/>
+        </w:rPr>
+        <w:t>.</w:t>
+      </w:r>
+    </w:p>
+    <w:p>
+      <w:pPr>
+        <w:rPr>
+          <w:lang w:val="en-US"/>
+        </w:rPr>
+      </w:pPr>
+    </w:p>
+    <w:p>
+      <w:pPr>
+        <w:rPr>
+          <w:lang w:val="en-US"/>
+        </w:rPr>
+      </w:pPr>
+    </w:p>
+    <w:p>
+      <w:pPr>
+        <w:rPr>
+          <w:lang w:val="en-US"/>
+        </w:rPr>
+      </w:pPr>
+    </w:p>
+    <w:p>
+      <w:pPr>
+        <w:rPr>
+          <w:lang w:val="en-US"/>
+        </w:rPr>
+      </w:pPr>
+    </w:p>
+    <w:p>
+      <w:pPr>
         <w:rPr>
           <w:lang w:val="en-US"/>
         </w:rPr>
@@ -10430,6 +11040,155 @@
     </w:lvl>
   </w:abstractNum>
   <w:abstractNum w:abstractNumId="10" w15:restartNumberingAfterBreak="0">
+    <w:nsid w:val="5FD5415A"/>
+    <w:multiLevelType w:val="multilevel"/>
+    <w:tmpl w:val="AE1845B2"/>
+    <w:lvl w:ilvl="0">
+      <w:start w:val="1"/>
+      <w:numFmt w:val="bullet"/>
+      <w:lvlText w:val=""/>
+      <w:lvlJc w:val="left"/>
+      <w:pPr>
+        <w:tabs>
+          <w:tab w:val="num" w:pos="720"/>
+        </w:tabs>
+        <w:ind w:left="720" w:hanging="360"/>
+      </w:pPr>
+      <w:rPr>
+        <w:rFonts w:ascii="Symbol" w:hAnsi="Symbol" w:hint="default"/>
+        <w:sz w:val="20"/>
+      </w:rPr>
+    </w:lvl>
+    <w:lvl w:ilvl="1" w:tentative="1">
+      <w:start w:val="1"/>
+      <w:numFmt w:val="bullet"/>
+      <w:lvlText w:val="o"/>
+      <w:lvlJc w:val="left"/>
+      <w:pPr>
+        <w:tabs>
+          <w:tab w:val="num" w:pos="1440"/>
+        </w:tabs>
+        <w:ind w:left="1440" w:hanging="360"/>
+      </w:pPr>
+      <w:rPr>
+        <w:rFonts w:ascii="Courier New" w:hAnsi="Courier New" w:hint="default"/>
+        <w:sz w:val="20"/>
+      </w:rPr>
+    </w:lvl>
+    <w:lvl w:ilvl="2" w:tentative="1">
+      <w:start w:val="1"/>
+      <w:numFmt w:val="bullet"/>
+      <w:lvlText w:val=""/>
+      <w:lvlJc w:val="left"/>
+      <w:pPr>
+        <w:tabs>
+          <w:tab w:val="num" w:pos="2160"/>
+        </w:tabs>
+        <w:ind w:left="2160" w:hanging="360"/>
+      </w:pPr>
+      <w:rPr>
+        <w:rFonts w:ascii="Wingdings" w:hAnsi="Wingdings" w:hint="default"/>
+        <w:sz w:val="20"/>
+      </w:rPr>
+    </w:lvl>
+    <w:lvl w:ilvl="3" w:tentative="1">
+      <w:start w:val="1"/>
+      <w:numFmt w:val="bullet"/>
+      <w:lvlText w:val=""/>
+      <w:lvlJc w:val="left"/>
+      <w:pPr>
+        <w:tabs>
+          <w:tab w:val="num" w:pos="2880"/>
+        </w:tabs>
+        <w:ind w:left="2880" w:hanging="360"/>
+      </w:pPr>
+      <w:rPr>
+        <w:rFonts w:ascii="Wingdings" w:hAnsi="Wingdings" w:hint="default"/>
+        <w:sz w:val="20"/>
+      </w:rPr>
+    </w:lvl>
+    <w:lvl w:ilvl="4" w:tentative="1">
+      <w:start w:val="1"/>
+      <w:numFmt w:val="bullet"/>
+      <w:lvlText w:val=""/>
+      <w:lvlJc w:val="left"/>
+      <w:pPr>
+        <w:tabs>
+          <w:tab w:val="num" w:pos="3600"/>
+        </w:tabs>
+        <w:ind w:left="3600" w:hanging="360"/>
+      </w:pPr>
+      <w:rPr>
+        <w:rFonts w:ascii="Wingdings" w:hAnsi="Wingdings" w:hint="default"/>
+        <w:sz w:val="20"/>
+      </w:rPr>
+    </w:lvl>
+    <w:lvl w:ilvl="5" w:tentative="1">
+      <w:start w:val="1"/>
+      <w:numFmt w:val="bullet"/>
+      <w:lvlText w:val=""/>
+      <w:lvlJc w:val="left"/>
+      <w:pPr>
+        <w:tabs>
+          <w:tab w:val="num" w:pos="4320"/>
+        </w:tabs>
+        <w:ind w:left="4320" w:hanging="360"/>
+      </w:pPr>
+      <w:rPr>
+        <w:rFonts w:ascii="Wingdings" w:hAnsi="Wingdings" w:hint="default"/>
+        <w:sz w:val="20"/>
+      </w:rPr>
+    </w:lvl>
+    <w:lvl w:ilvl="6" w:tentative="1">
+      <w:start w:val="1"/>
+      <w:numFmt w:val="bullet"/>
+      <w:lvlText w:val=""/>
+      <w:lvlJc w:val="left"/>
+      <w:pPr>
+        <w:tabs>
+          <w:tab w:val="num" w:pos="5040"/>
+        </w:tabs>
+        <w:ind w:left="5040" w:hanging="360"/>
+      </w:pPr>
+      <w:rPr>
+        <w:rFonts w:ascii="Wingdings" w:hAnsi="Wingdings" w:hint="default"/>
+        <w:sz w:val="20"/>
+      </w:rPr>
+    </w:lvl>
+    <w:lvl w:ilvl="7" w:tentative="1">
+      <w:start w:val="1"/>
+      <w:numFmt w:val="bullet"/>
+      <w:lvlText w:val=""/>
+      <w:lvlJc w:val="left"/>
+      <w:pPr>
+        <w:tabs>
+          <w:tab w:val="num" w:pos="5760"/>
+        </w:tabs>
+        <w:ind w:left="5760" w:hanging="360"/>
+      </w:pPr>
+      <w:rPr>
+        <w:rFonts w:ascii="Wingdings" w:hAnsi="Wingdings" w:hint="default"/>
+        <w:sz w:val="20"/>
+      </w:rPr>
+    </w:lvl>
+    <w:lvl w:ilvl="8" w:tentative="1">
+      <w:start w:val="1"/>
+      <w:numFmt w:val="bullet"/>
+      <w:lvlText w:val=""/>
+      <w:lvlJc w:val="left"/>
+      <w:pPr>
+        <w:tabs>
+          <w:tab w:val="num" w:pos="6480"/>
+        </w:tabs>
+        <w:ind w:left="6480" w:hanging="360"/>
+      </w:pPr>
+      <w:rPr>
+        <w:rFonts w:ascii="Wingdings" w:hAnsi="Wingdings" w:hint="default"/>
+        <w:sz w:val="20"/>
+      </w:rPr>
+    </w:lvl>
+  </w:abstractNum>
+  <w:abstractNum w:abstractNumId="11" w15:restartNumberingAfterBreak="0">
     <w:nsid w:val="6E712417"/>
     <w:multiLevelType w:val="multilevel"/>
     <w:tmpl w:val="79AEA0D0"/>
@@ -10606,10 +11365,13 @@
     <w:abstractNumId w:val="5"/>
   </w:num>
   <w:num w:numId="10" w16cid:durableId="1558668117">
-    <w:abstractNumId w:val="10"/>
+    <w:abstractNumId w:val="11"/>
   </w:num>
   <w:num w:numId="11" w16cid:durableId="845481985">
     <w:abstractNumId w:val="6"/>
+  </w:num>
+  <w:num w:numId="12" w16cid:durableId="179593043">
+    <w:abstractNumId w:val="10"/>
   </w:num>
 </w:numbering>
 </file>

</xml_diff>

<commit_message>
Updated the user entity
</commit_message>
<xml_diff>
--- a/Doc.docx
+++ b/Doc.docx
@@ -6771,97 +6771,6 @@
     </w:p>
     <w:p>
       <w:pPr>
-        <w:rPr>
-          <w:lang w:val="en-US"/>
-        </w:rPr>
-      </w:pPr>
-    </w:p>
-    <w:p>
-      <w:pPr>
-        <w:rPr>
-          <w:lang w:val="en-US"/>
-        </w:rPr>
-      </w:pPr>
-    </w:p>
-    <w:p>
-      <w:pPr>
-        <w:rPr>
-          <w:lang w:val="en-US"/>
-        </w:rPr>
-      </w:pPr>
-    </w:p>
-    <w:p>
-      <w:pPr>
-        <w:rPr>
-          <w:lang w:val="en-US"/>
-        </w:rPr>
-      </w:pPr>
-    </w:p>
-    <w:p>
-      <w:pPr>
-        <w:rPr>
-          <w:lang w:val="en-US"/>
-        </w:rPr>
-      </w:pPr>
-    </w:p>
-    <w:p>
-      <w:pPr>
-        <w:rPr>
-          <w:lang w:val="en-US"/>
-        </w:rPr>
-      </w:pPr>
-    </w:p>
-    <w:p>
-      <w:pPr>
-        <w:rPr>
-          <w:lang w:val="en-US"/>
-        </w:rPr>
-      </w:pPr>
-    </w:p>
-    <w:p>
-      <w:pPr>
-        <w:rPr>
-          <w:lang w:val="en-US"/>
-        </w:rPr>
-      </w:pPr>
-    </w:p>
-    <w:p>
-      <w:pPr>
-        <w:rPr>
-          <w:lang w:val="en-US"/>
-        </w:rPr>
-      </w:pPr>
-    </w:p>
-    <w:p>
-      <w:pPr>
-        <w:rPr>
-          <w:lang w:val="en-US"/>
-        </w:rPr>
-      </w:pPr>
-    </w:p>
-    <w:p>
-      <w:pPr>
-        <w:rPr>
-          <w:lang w:val="en-US"/>
-        </w:rPr>
-      </w:pPr>
-    </w:p>
-    <w:p>
-      <w:pPr>
-        <w:rPr>
-          <w:lang w:val="en-US"/>
-        </w:rPr>
-      </w:pPr>
-    </w:p>
-    <w:p>
-      <w:pPr>
-        <w:rPr>
-          <w:lang w:val="en-US"/>
-        </w:rPr>
-      </w:pPr>
-    </w:p>
-    <w:p>
-      <w:pPr>
         <w:pStyle w:val="a3"/>
         <w:numPr>
           <w:ilvl w:val="0"/>
@@ -6883,7 +6792,6 @@
           <w:szCs w:val="32"/>
           <w:lang w:val="en-US"/>
         </w:rPr>
-        <w:lastRenderedPageBreak/>
         <w:t>C</w:t>
       </w:r>
       <w:r>
@@ -7292,6 +7200,20 @@
     </w:p>
     <w:p>
       <w:pPr>
+        <w:rPr>
+          <w:lang w:val="en-US"/>
+        </w:rPr>
+      </w:pPr>
+    </w:p>
+    <w:p>
+      <w:pPr>
+        <w:rPr>
+          <w:lang w:val="en-US"/>
+        </w:rPr>
+      </w:pPr>
+    </w:p>
+    <w:p>
+      <w:pPr>
         <w:pStyle w:val="a3"/>
         <w:numPr>
           <w:ilvl w:val="0"/>
@@ -7313,6 +7235,7 @@
           <w:szCs w:val="32"/>
           <w:lang w:val="en-US"/>
         </w:rPr>
+        <w:lastRenderedPageBreak/>
         <w:t xml:space="preserve">API Controller </w:t>
       </w:r>
     </w:p>
@@ -7976,27 +7899,6 @@
     </w:p>
     <w:p>
       <w:pPr>
-        <w:rPr>
-          <w:lang w:val="en-US"/>
-        </w:rPr>
-      </w:pPr>
-    </w:p>
-    <w:p>
-      <w:pPr>
-        <w:rPr>
-          <w:lang w:val="en-US"/>
-        </w:rPr>
-      </w:pPr>
-    </w:p>
-    <w:p>
-      <w:pPr>
-        <w:rPr>
-          <w:lang w:val="en-US"/>
-        </w:rPr>
-      </w:pPr>
-    </w:p>
-    <w:p>
-      <w:pPr>
         <w:pStyle w:val="a3"/>
         <w:numPr>
           <w:ilvl w:val="0"/>
@@ -8018,7 +7920,6 @@
           <w:szCs w:val="32"/>
           <w:lang w:val="en-US"/>
         </w:rPr>
-        <w:lastRenderedPageBreak/>
         <w:t>Angular Application</w:t>
       </w:r>
     </w:p>
@@ -8606,6 +8507,7 @@
           <w:szCs w:val="32"/>
           <w:lang w:val="en-US"/>
         </w:rPr>
+        <w:lastRenderedPageBreak/>
         <w:t>HTTP Request in angular</w:t>
       </w:r>
     </w:p>
@@ -9075,20 +8977,6 @@
     </w:p>
     <w:p>
       <w:pPr>
-        <w:rPr>
-          <w:lang w:val="en-US"/>
-        </w:rPr>
-      </w:pPr>
-    </w:p>
-    <w:p>
-      <w:pPr>
-        <w:rPr>
-          <w:lang w:val="en-US"/>
-        </w:rPr>
-      </w:pPr>
-    </w:p>
-    <w:p>
-      <w:pPr>
         <w:pStyle w:val="a3"/>
         <w:numPr>
           <w:ilvl w:val="0"/>
@@ -9110,7 +8998,6 @@
           <w:szCs w:val="32"/>
           <w:lang w:val="en-US"/>
         </w:rPr>
-        <w:lastRenderedPageBreak/>
         <w:t xml:space="preserve">Use of </w:t>
       </w:r>
       <w:proofErr w:type="spellStart"/>
@@ -9430,9 +9317,9 @@
           <w:lang w:val="en-US"/>
         </w:rPr>
         <w:drawing>
-          <wp:inline distT="0" distB="0" distL="0" distR="0" wp14:anchorId="21A5F360" wp14:editId="3B47D5D3">
-            <wp:extent cx="4323283" cy="745358"/>
-            <wp:effectExtent l="0" t="0" r="1270" b="0"/>
+          <wp:inline distT="0" distB="0" distL="0" distR="0" wp14:anchorId="21A5F360" wp14:editId="31B2039E">
+            <wp:extent cx="3855111" cy="664642"/>
+            <wp:effectExtent l="0" t="0" r="0" b="2540"/>
             <wp:docPr id="1386207032" name="Εικόνα 1"/>
             <wp:cNvGraphicFramePr>
               <a:graphicFrameLocks xmlns:a="http://schemas.openxmlformats.org/drawingml/2006/main" noChangeAspect="1"/>
@@ -9453,7 +9340,7 @@
                   <pic:spPr>
                     <a:xfrm>
                       <a:off x="0" y="0"/>
-                      <a:ext cx="4334125" cy="747227"/>
+                      <a:ext cx="3887161" cy="670168"/>
                     </a:xfrm>
                     <a:prstGeom prst="rect">
                       <a:avLst/>
@@ -9477,16 +9364,16 @@
           <w:lang w:val="en-US"/>
         </w:rPr>
         <w:drawing>
-          <wp:anchor distT="0" distB="0" distL="114300" distR="114300" simplePos="0" relativeHeight="251659264" behindDoc="0" locked="0" layoutInCell="1" allowOverlap="1" wp14:anchorId="29515299" wp14:editId="62400438">
+          <wp:anchor distT="0" distB="0" distL="114300" distR="114300" simplePos="0" relativeHeight="251659264" behindDoc="0" locked="0" layoutInCell="1" allowOverlap="1" wp14:anchorId="29515299" wp14:editId="447F1E44">
             <wp:simplePos x="0" y="0"/>
             <wp:positionH relativeFrom="margin">
               <wp:align>left</wp:align>
             </wp:positionH>
             <wp:positionV relativeFrom="paragraph">
-              <wp:posOffset>26213</wp:posOffset>
+              <wp:posOffset>-87173</wp:posOffset>
             </wp:positionV>
-            <wp:extent cx="2253082" cy="2143709"/>
-            <wp:effectExtent l="0" t="0" r="0" b="9525"/>
+            <wp:extent cx="1653012" cy="1572768"/>
+            <wp:effectExtent l="0" t="0" r="4445" b="8890"/>
             <wp:wrapSquare wrapText="bothSides"/>
             <wp:docPr id="1598722053" name="Εικόνα 1"/>
             <wp:cNvGraphicFramePr>
@@ -9514,7 +9401,7 @@
                   <pic:spPr>
                     <a:xfrm>
                       <a:off x="0" y="0"/>
-                      <a:ext cx="2253082" cy="2143709"/>
+                      <a:ext cx="1653012" cy="1572768"/>
                     </a:xfrm>
                     <a:prstGeom prst="rect">
                       <a:avLst/>
@@ -9523,6 +9410,12 @@
                 </pic:pic>
               </a:graphicData>
             </a:graphic>
+            <wp14:sizeRelH relativeFrom="margin">
+              <wp14:pctWidth>0</wp14:pctWidth>
+            </wp14:sizeRelH>
+            <wp14:sizeRelV relativeFrom="margin">
+              <wp14:pctHeight>0</wp14:pctHeight>
+            </wp14:sizeRelV>
           </wp:anchor>
         </w:drawing>
       </w:r>
@@ -9668,6 +9561,601 @@
         </w:rPr>
         <w:t>.</w:t>
       </w:r>
+    </w:p>
+    <w:p>
+      <w:pPr>
+        <w:rPr>
+          <w:lang w:val="en-US"/>
+        </w:rPr>
+      </w:pPr>
+    </w:p>
+    <w:p>
+      <w:pPr>
+        <w:rPr>
+          <w:lang w:val="en-US"/>
+        </w:rPr>
+      </w:pPr>
+    </w:p>
+    <w:p>
+      <w:pPr>
+        <w:pStyle w:val="a3"/>
+        <w:numPr>
+          <w:ilvl w:val="0"/>
+          <w:numId w:val="1"/>
+        </w:numPr>
+        <w:rPr>
+          <w:b/>
+          <w:bCs/>
+          <w:sz w:val="32"/>
+          <w:szCs w:val="32"/>
+          <w:lang w:val="en-US"/>
+        </w:rPr>
+      </w:pPr>
+      <w:r>
+        <w:rPr>
+          <w:b/>
+          <w:bCs/>
+          <w:sz w:val="32"/>
+          <w:szCs w:val="32"/>
+          <w:lang w:val="en-US"/>
+        </w:rPr>
+        <w:lastRenderedPageBreak/>
+        <w:t>Safe storage of password</w:t>
+      </w:r>
+    </w:p>
+    <w:p>
+      <w:pPr>
+        <w:rPr>
+          <w:lang w:val="en-US"/>
+        </w:rPr>
+      </w:pPr>
+    </w:p>
+    <w:p>
+      <w:pPr>
+        <w:rPr>
+          <w:lang w:val="en-US"/>
+        </w:rPr>
+      </w:pPr>
+      <w:r>
+        <w:rPr>
+          <w:lang w:val="en-US"/>
+        </w:rPr>
+        <w:t>H</w:t>
+      </w:r>
+      <w:r>
+        <w:rPr>
+          <w:lang w:val="en-US"/>
+        </w:rPr>
+        <w:t>ow</w:t>
+      </w:r>
+      <w:r>
+        <w:rPr>
+          <w:lang w:val="en-US"/>
+        </w:rPr>
+        <w:t xml:space="preserve"> to </w:t>
+      </w:r>
+      <w:r>
+        <w:rPr>
+          <w:b/>
+          <w:bCs/>
+          <w:lang w:val="en-US"/>
+        </w:rPr>
+        <w:t>stor</w:t>
+      </w:r>
+      <w:r>
+        <w:rPr>
+          <w:b/>
+          <w:bCs/>
+          <w:lang w:val="en-US"/>
+        </w:rPr>
+        <w:t>e</w:t>
+      </w:r>
+      <w:r>
+        <w:rPr>
+          <w:lang w:val="en-US"/>
+        </w:rPr>
+        <w:t xml:space="preserve"> </w:t>
+      </w:r>
+      <w:r>
+        <w:rPr>
+          <w:lang w:val="en-US"/>
+        </w:rPr>
+        <w:t xml:space="preserve">something like </w:t>
+      </w:r>
+      <w:r>
+        <w:rPr>
+          <w:b/>
+          <w:bCs/>
+          <w:lang w:val="en-US"/>
+        </w:rPr>
+        <w:t>a password in</w:t>
+      </w:r>
+      <w:r>
+        <w:rPr>
+          <w:b/>
+          <w:bCs/>
+          <w:lang w:val="en-US"/>
+        </w:rPr>
+        <w:t xml:space="preserve"> </w:t>
+      </w:r>
+      <w:r>
+        <w:rPr>
+          <w:b/>
+          <w:bCs/>
+          <w:lang w:val="en-US"/>
+        </w:rPr>
+        <w:t>our database</w:t>
+      </w:r>
+      <w:r>
+        <w:rPr>
+          <w:lang w:val="en-US"/>
+        </w:rPr>
+        <w:t>.</w:t>
+      </w:r>
+      <w:r>
+        <w:rPr>
+          <w:lang w:val="en-US"/>
+        </w:rPr>
+        <w:t xml:space="preserve"> </w:t>
+      </w:r>
+      <w:r>
+        <w:rPr>
+          <w:lang w:val="en-US"/>
+        </w:rPr>
+        <w:t>Option one we could store the passwords in clear text, which is obviously a terrible idea</w:t>
+      </w:r>
+      <w:r>
+        <w:rPr>
+          <w:lang w:val="en-US"/>
+        </w:rPr>
+        <w:t xml:space="preserve">. </w:t>
+      </w:r>
+      <w:r>
+        <w:rPr>
+          <w:lang w:val="en-US"/>
+        </w:rPr>
+        <w:t>The user obviously enters their password in clear text.</w:t>
+      </w:r>
+      <w:r>
+        <w:rPr>
+          <w:lang w:val="en-US"/>
+        </w:rPr>
+        <w:t xml:space="preserve"> </w:t>
+      </w:r>
+      <w:r>
+        <w:rPr>
+          <w:b/>
+          <w:bCs/>
+          <w:lang w:val="en-US"/>
+        </w:rPr>
+        <w:t>The password goes across the wire or the internet in clear text</w:t>
+      </w:r>
+      <w:r>
+        <w:rPr>
+          <w:lang w:val="en-US"/>
+        </w:rPr>
+        <w:t xml:space="preserve"> </w:t>
+      </w:r>
+      <w:r>
+        <w:rPr>
+          <w:lang w:val="en-US"/>
+        </w:rPr>
+        <w:t>b</w:t>
+      </w:r>
+      <w:r>
+        <w:rPr>
+          <w:lang w:val="en-US"/>
+        </w:rPr>
+        <w:t xml:space="preserve">ut </w:t>
+      </w:r>
+      <w:r>
+        <w:rPr>
+          <w:b/>
+          <w:bCs/>
+          <w:lang w:val="en-US"/>
+        </w:rPr>
+        <w:t>it's protected because we use SSL security to encrypt the data on the way from the client</w:t>
+      </w:r>
+      <w:r>
+        <w:rPr>
+          <w:b/>
+          <w:bCs/>
+          <w:lang w:val="en-US"/>
+        </w:rPr>
+        <w:t xml:space="preserve"> </w:t>
+      </w:r>
+      <w:r>
+        <w:rPr>
+          <w:b/>
+          <w:bCs/>
+          <w:lang w:val="en-US"/>
+        </w:rPr>
+        <w:t>to the server.</w:t>
+      </w:r>
+      <w:r>
+        <w:rPr>
+          <w:lang w:val="en-US"/>
+        </w:rPr>
+        <w:t xml:space="preserve"> </w:t>
+      </w:r>
+      <w:r>
+        <w:rPr>
+          <w:lang w:val="en-US"/>
+        </w:rPr>
+        <w:t>So</w:t>
+      </w:r>
+      <w:r>
+        <w:rPr>
+          <w:lang w:val="en-US"/>
+        </w:rPr>
+        <w:t>,</w:t>
+      </w:r>
+      <w:r>
+        <w:rPr>
+          <w:lang w:val="en-US"/>
+        </w:rPr>
+        <w:t xml:space="preserve"> we're fine with the users passing up their passwords to us in clear text.</w:t>
+      </w:r>
+      <w:r>
+        <w:rPr>
+          <w:lang w:val="en-US"/>
+        </w:rPr>
+        <w:t xml:space="preserve"> O</w:t>
+      </w:r>
+      <w:r>
+        <w:rPr>
+          <w:lang w:val="en-US"/>
+        </w:rPr>
+        <w:t xml:space="preserve">ption two is </w:t>
+      </w:r>
+      <w:r>
+        <w:rPr>
+          <w:b/>
+          <w:bCs/>
+          <w:lang w:val="en-US"/>
+        </w:rPr>
+        <w:t>hashing the password</w:t>
+      </w:r>
+      <w:r>
+        <w:rPr>
+          <w:lang w:val="en-US"/>
+        </w:rPr>
+        <w:t>, which means that we take their password</w:t>
+      </w:r>
+      <w:r>
+        <w:rPr>
+          <w:lang w:val="en-US"/>
+        </w:rPr>
+        <w:t xml:space="preserve">, </w:t>
+      </w:r>
+      <w:r>
+        <w:rPr>
+          <w:b/>
+          <w:bCs/>
+          <w:lang w:val="en-US"/>
+        </w:rPr>
+        <w:t>add or apply a hashing algorithm to it</w:t>
+      </w:r>
+      <w:r>
+        <w:rPr>
+          <w:lang w:val="en-US"/>
+        </w:rPr>
+        <w:t>, and we end up with a password hash, and we store the</w:t>
+      </w:r>
+      <w:r>
+        <w:rPr>
+          <w:lang w:val="en-US"/>
+        </w:rPr>
+        <w:t xml:space="preserve"> </w:t>
+      </w:r>
+      <w:r>
+        <w:rPr>
+          <w:lang w:val="en-US"/>
+        </w:rPr>
+        <w:t>password hash in the database.</w:t>
+      </w:r>
+      <w:r>
+        <w:rPr>
+          <w:lang w:val="en-US"/>
+        </w:rPr>
+        <w:t xml:space="preserve"> H</w:t>
+      </w:r>
+      <w:r>
+        <w:rPr>
+          <w:lang w:val="en-US"/>
+        </w:rPr>
+        <w:t>ashing is one way only</w:t>
+      </w:r>
+      <w:r>
+        <w:rPr>
+          <w:lang w:val="en-US"/>
+        </w:rPr>
+        <w:t xml:space="preserve"> and y</w:t>
+      </w:r>
+      <w:r>
+        <w:rPr>
+          <w:lang w:val="en-US"/>
+        </w:rPr>
+        <w:t xml:space="preserve">ou </w:t>
+      </w:r>
+      <w:r>
+        <w:rPr>
+          <w:b/>
+          <w:bCs/>
+          <w:lang w:val="en-US"/>
+        </w:rPr>
+        <w:t>cannot calculate from a hash what it was before it was hashed</w:t>
+      </w:r>
+      <w:r>
+        <w:rPr>
+          <w:lang w:val="en-US"/>
+        </w:rPr>
+        <w:t>.</w:t>
+      </w:r>
+      <w:r>
+        <w:rPr>
+          <w:lang w:val="en-US"/>
+        </w:rPr>
+        <w:t xml:space="preserve"> </w:t>
+      </w:r>
+      <w:r>
+        <w:rPr>
+          <w:lang w:val="en-US"/>
+        </w:rPr>
+        <w:t>So</w:t>
+      </w:r>
+      <w:r>
+        <w:rPr>
+          <w:lang w:val="en-US"/>
+        </w:rPr>
+        <w:t>,</w:t>
+      </w:r>
+      <w:r>
+        <w:rPr>
+          <w:lang w:val="en-US"/>
+        </w:rPr>
+        <w:t xml:space="preserve"> in theory this is a secure way of storing our passwords.</w:t>
+      </w:r>
+      <w:r>
+        <w:rPr>
+          <w:lang w:val="en-US"/>
+        </w:rPr>
+        <w:t xml:space="preserve"> But the problem here is that if a user continues and have a weak password, even time they log in the same algorithm is applied to it</w:t>
+      </w:r>
+      <w:r>
+        <w:rPr>
+          <w:lang w:val="en-US"/>
+        </w:rPr>
+        <w:t>, which means we get the same result.</w:t>
+      </w:r>
+      <w:r>
+        <w:rPr>
+          <w:lang w:val="en-US"/>
+        </w:rPr>
+        <w:t xml:space="preserve"> </w:t>
+      </w:r>
+      <w:r>
+        <w:rPr>
+          <w:lang w:val="en-US"/>
+        </w:rPr>
+        <w:t>So</w:t>
+      </w:r>
+      <w:r>
+        <w:rPr>
+          <w:lang w:val="en-US"/>
+        </w:rPr>
+        <w:t>,</w:t>
+      </w:r>
+      <w:r>
+        <w:rPr>
+          <w:lang w:val="en-US"/>
+        </w:rPr>
+        <w:t xml:space="preserve"> this is also not a great way of storing a password.</w:t>
+      </w:r>
+      <w:r>
+        <w:rPr>
+          <w:lang w:val="en-US"/>
+        </w:rPr>
+        <w:t xml:space="preserve"> </w:t>
+      </w:r>
+      <w:r>
+        <w:rPr>
+          <w:lang w:val="en-US"/>
+        </w:rPr>
+        <w:t xml:space="preserve">Option three is </w:t>
+      </w:r>
+      <w:r>
+        <w:rPr>
+          <w:b/>
+          <w:bCs/>
+          <w:lang w:val="en-US"/>
+        </w:rPr>
+        <w:t>hashing and salting the password</w:t>
+      </w:r>
+      <w:r>
+        <w:rPr>
+          <w:b/>
+          <w:bCs/>
+          <w:lang w:val="en-US"/>
+        </w:rPr>
+        <w:t>,</w:t>
+      </w:r>
+      <w:r>
+        <w:rPr>
+          <w:lang w:val="en-US"/>
+        </w:rPr>
+        <w:t xml:space="preserve"> a </w:t>
+      </w:r>
+      <w:r>
+        <w:rPr>
+          <w:b/>
+          <w:bCs/>
+          <w:lang w:val="en-US"/>
+        </w:rPr>
+        <w:t>password salt or a salt applied to a hashing algorithm is going to scramble the hash.</w:t>
+      </w:r>
+      <w:r>
+        <w:rPr>
+          <w:b/>
+          <w:bCs/>
+          <w:lang w:val="en-US"/>
+        </w:rPr>
+        <w:t xml:space="preserve"> </w:t>
+      </w:r>
+      <w:r>
+        <w:rPr>
+          <w:lang w:val="en-US"/>
+        </w:rPr>
+        <w:t>So</w:t>
+      </w:r>
+      <w:r>
+        <w:rPr>
+          <w:lang w:val="en-US"/>
+        </w:rPr>
+        <w:t>, if 2 users have the same password, after hashing and salted, it will be 2 different password hashes</w:t>
+      </w:r>
+      <w:r>
+        <w:rPr>
+          <w:lang w:val="en-US"/>
+        </w:rPr>
+        <w:t>.</w:t>
+      </w:r>
+      <w:r>
+        <w:rPr>
+          <w:b/>
+          <w:bCs/>
+          <w:lang w:val="en-US"/>
+        </w:rPr>
+        <w:t xml:space="preserve"> </w:t>
+      </w:r>
+      <w:r>
+        <w:rPr>
+          <w:lang w:val="en-US"/>
+        </w:rPr>
+        <w:t>T</w:t>
+      </w:r>
+      <w:r>
+        <w:rPr>
+          <w:lang w:val="en-US"/>
+        </w:rPr>
+        <w:t>he password salt is another randomized string that we pass into the computed hash that then scrambles</w:t>
+      </w:r>
+      <w:r>
+        <w:rPr>
+          <w:lang w:val="en-US"/>
+        </w:rPr>
+        <w:t xml:space="preserve"> </w:t>
+      </w:r>
+      <w:r>
+        <w:rPr>
+          <w:lang w:val="en-US"/>
+        </w:rPr>
+        <w:t>the hash to make it very different to the original calculated hash</w:t>
+      </w:r>
+      <w:r>
+        <w:rPr>
+          <w:lang w:val="en-US"/>
+        </w:rPr>
+        <w:t>.</w:t>
+      </w:r>
+    </w:p>
+    <w:p>
+      <w:pPr>
+        <w:rPr>
+          <w:lang w:val="en-US"/>
+        </w:rPr>
+      </w:pPr>
+    </w:p>
+    <w:p>
+      <w:pPr>
+        <w:rPr>
+          <w:lang w:val="en-US"/>
+        </w:rPr>
+      </w:pPr>
+    </w:p>
+    <w:p>
+      <w:pPr>
+        <w:rPr>
+          <w:lang w:val="en-US"/>
+        </w:rPr>
+      </w:pPr>
+    </w:p>
+    <w:p>
+      <w:pPr>
+        <w:rPr>
+          <w:lang w:val="en-US"/>
+        </w:rPr>
+      </w:pPr>
+    </w:p>
+    <w:p>
+      <w:pPr>
+        <w:rPr>
+          <w:lang w:val="en-US"/>
+        </w:rPr>
+      </w:pPr>
+    </w:p>
+    <w:p>
+      <w:pPr>
+        <w:rPr>
+          <w:lang w:val="en-US"/>
+        </w:rPr>
+      </w:pPr>
+    </w:p>
+    <w:p>
+      <w:pPr>
+        <w:rPr>
+          <w:lang w:val="en-US"/>
+        </w:rPr>
+      </w:pPr>
+    </w:p>
+    <w:p>
+      <w:pPr>
+        <w:rPr>
+          <w:lang w:val="en-US"/>
+        </w:rPr>
+      </w:pPr>
+    </w:p>
+    <w:p>
+      <w:pPr>
+        <w:rPr>
+          <w:lang w:val="en-US"/>
+        </w:rPr>
+      </w:pPr>
+    </w:p>
+    <w:p>
+      <w:pPr>
+        <w:rPr>
+          <w:lang w:val="en-US"/>
+        </w:rPr>
+      </w:pPr>
+    </w:p>
+    <w:p>
+      <w:pPr>
+        <w:rPr>
+          <w:lang w:val="en-US"/>
+        </w:rPr>
+      </w:pPr>
+    </w:p>
+    <w:p>
+      <w:pPr>
+        <w:rPr>
+          <w:lang w:val="en-US"/>
+        </w:rPr>
+      </w:pPr>
+    </w:p>
+    <w:p>
+      <w:pPr>
+        <w:rPr>
+          <w:lang w:val="en-US"/>
+        </w:rPr>
+      </w:pPr>
+    </w:p>
+    <w:p>
+      <w:pPr>
+        <w:rPr>
+          <w:lang w:val="en-US"/>
+        </w:rPr>
+      </w:pPr>
     </w:p>
     <w:p>
       <w:pPr>
@@ -9830,9 +10318,9 @@
     </w:lvl>
   </w:abstractNum>
   <w:abstractNum w:abstractNumId="1" w15:restartNumberingAfterBreak="0">
-    <w:nsid w:val="0B6B2FE1"/>
+    <w:nsid w:val="0A51685B"/>
     <w:multiLevelType w:val="multilevel"/>
-    <w:tmpl w:val="1E503F8A"/>
+    <w:tmpl w:val="8D9AD8F0"/>
     <w:lvl w:ilvl="0">
       <w:start w:val="1"/>
       <w:numFmt w:val="bullet"/>
@@ -9979,9 +10467,9 @@
     </w:lvl>
   </w:abstractNum>
   <w:abstractNum w:abstractNumId="2" w15:restartNumberingAfterBreak="0">
-    <w:nsid w:val="10E12843"/>
+    <w:nsid w:val="0A87129F"/>
     <w:multiLevelType w:val="multilevel"/>
-    <w:tmpl w:val="803885F0"/>
+    <w:tmpl w:val="FFD8AF26"/>
     <w:lvl w:ilvl="0">
       <w:start w:val="1"/>
       <w:numFmt w:val="bullet"/>
@@ -10128,212 +10616,9 @@
     </w:lvl>
   </w:abstractNum>
   <w:abstractNum w:abstractNumId="3" w15:restartNumberingAfterBreak="0">
-    <w:nsid w:val="2430069D"/>
-    <w:multiLevelType w:val="hybridMultilevel"/>
-    <w:tmpl w:val="35CC1BFE"/>
-    <w:lvl w:ilvl="0" w:tplc="A1BACB84">
-      <w:start w:val="1"/>
-      <w:numFmt w:val="decimal"/>
-      <w:suff w:val="space"/>
-      <w:lvlText w:val="%1)"/>
-      <w:lvlJc w:val="left"/>
-      <w:pPr>
-        <w:ind w:left="737" w:hanging="377"/>
-      </w:pPr>
-      <w:rPr>
-        <w:rFonts w:hint="default"/>
-      </w:rPr>
-    </w:lvl>
-    <w:lvl w:ilvl="1" w:tplc="04080019" w:tentative="1">
-      <w:start w:val="1"/>
-      <w:numFmt w:val="lowerLetter"/>
-      <w:lvlText w:val="%2."/>
-      <w:lvlJc w:val="left"/>
-      <w:pPr>
-        <w:ind w:left="1440" w:hanging="360"/>
-      </w:pPr>
-    </w:lvl>
-    <w:lvl w:ilvl="2" w:tplc="0408001B" w:tentative="1">
-      <w:start w:val="1"/>
-      <w:numFmt w:val="lowerRoman"/>
-      <w:lvlText w:val="%3."/>
-      <w:lvlJc w:val="right"/>
-      <w:pPr>
-        <w:ind w:left="2160" w:hanging="180"/>
-      </w:pPr>
-    </w:lvl>
-    <w:lvl w:ilvl="3" w:tplc="0408000F" w:tentative="1">
-      <w:start w:val="1"/>
-      <w:numFmt w:val="decimal"/>
-      <w:lvlText w:val="%4."/>
-      <w:lvlJc w:val="left"/>
-      <w:pPr>
-        <w:ind w:left="2880" w:hanging="360"/>
-      </w:pPr>
-    </w:lvl>
-    <w:lvl w:ilvl="4" w:tplc="04080019" w:tentative="1">
-      <w:start w:val="1"/>
-      <w:numFmt w:val="lowerLetter"/>
-      <w:lvlText w:val="%5."/>
-      <w:lvlJc w:val="left"/>
-      <w:pPr>
-        <w:ind w:left="3600" w:hanging="360"/>
-      </w:pPr>
-    </w:lvl>
-    <w:lvl w:ilvl="5" w:tplc="0408001B" w:tentative="1">
-      <w:start w:val="1"/>
-      <w:numFmt w:val="lowerRoman"/>
-      <w:lvlText w:val="%6."/>
-      <w:lvlJc w:val="right"/>
-      <w:pPr>
-        <w:ind w:left="4320" w:hanging="180"/>
-      </w:pPr>
-    </w:lvl>
-    <w:lvl w:ilvl="6" w:tplc="0408000F" w:tentative="1">
-      <w:start w:val="1"/>
-      <w:numFmt w:val="decimal"/>
-      <w:lvlText w:val="%7."/>
-      <w:lvlJc w:val="left"/>
-      <w:pPr>
-        <w:ind w:left="5040" w:hanging="360"/>
-      </w:pPr>
-    </w:lvl>
-    <w:lvl w:ilvl="7" w:tplc="04080019" w:tentative="1">
-      <w:start w:val="1"/>
-      <w:numFmt w:val="lowerLetter"/>
-      <w:lvlText w:val="%8."/>
-      <w:lvlJc w:val="left"/>
-      <w:pPr>
-        <w:ind w:left="5760" w:hanging="360"/>
-      </w:pPr>
-    </w:lvl>
-    <w:lvl w:ilvl="8" w:tplc="0408001B" w:tentative="1">
-      <w:start w:val="1"/>
-      <w:numFmt w:val="lowerRoman"/>
-      <w:lvlText w:val="%9."/>
-      <w:lvlJc w:val="right"/>
-      <w:pPr>
-        <w:ind w:left="6480" w:hanging="180"/>
-      </w:pPr>
-    </w:lvl>
-  </w:abstractNum>
-  <w:abstractNum w:abstractNumId="4" w15:restartNumberingAfterBreak="0">
-    <w:nsid w:val="2C3813D8"/>
-    <w:multiLevelType w:val="hybridMultilevel"/>
-    <w:tmpl w:val="ED1C107A"/>
-    <w:lvl w:ilvl="0" w:tplc="04080001">
-      <w:start w:val="1"/>
-      <w:numFmt w:val="bullet"/>
-      <w:lvlText w:val=""/>
-      <w:lvlJc w:val="left"/>
-      <w:pPr>
-        <w:ind w:left="360" w:hanging="360"/>
-      </w:pPr>
-      <w:rPr>
-        <w:rFonts w:ascii="Symbol" w:hAnsi="Symbol" w:hint="default"/>
-      </w:rPr>
-    </w:lvl>
-    <w:lvl w:ilvl="1" w:tplc="04080003" w:tentative="1">
-      <w:start w:val="1"/>
-      <w:numFmt w:val="bullet"/>
-      <w:lvlText w:val="o"/>
-      <w:lvlJc w:val="left"/>
-      <w:pPr>
-        <w:ind w:left="1080" w:hanging="360"/>
-      </w:pPr>
-      <w:rPr>
-        <w:rFonts w:ascii="Courier New" w:hAnsi="Courier New" w:cs="Courier New" w:hint="default"/>
-      </w:rPr>
-    </w:lvl>
-    <w:lvl w:ilvl="2" w:tplc="04080005" w:tentative="1">
-      <w:start w:val="1"/>
-      <w:numFmt w:val="bullet"/>
-      <w:lvlText w:val=""/>
-      <w:lvlJc w:val="left"/>
-      <w:pPr>
-        <w:ind w:left="1800" w:hanging="360"/>
-      </w:pPr>
-      <w:rPr>
-        <w:rFonts w:ascii="Wingdings" w:hAnsi="Wingdings" w:hint="default"/>
-      </w:rPr>
-    </w:lvl>
-    <w:lvl w:ilvl="3" w:tplc="04080001" w:tentative="1">
-      <w:start w:val="1"/>
-      <w:numFmt w:val="bullet"/>
-      <w:lvlText w:val=""/>
-      <w:lvlJc w:val="left"/>
-      <w:pPr>
-        <w:ind w:left="2520" w:hanging="360"/>
-      </w:pPr>
-      <w:rPr>
-        <w:rFonts w:ascii="Symbol" w:hAnsi="Symbol" w:hint="default"/>
-      </w:rPr>
-    </w:lvl>
-    <w:lvl w:ilvl="4" w:tplc="04080003" w:tentative="1">
-      <w:start w:val="1"/>
-      <w:numFmt w:val="bullet"/>
-      <w:lvlText w:val="o"/>
-      <w:lvlJc w:val="left"/>
-      <w:pPr>
-        <w:ind w:left="3240" w:hanging="360"/>
-      </w:pPr>
-      <w:rPr>
-        <w:rFonts w:ascii="Courier New" w:hAnsi="Courier New" w:cs="Courier New" w:hint="default"/>
-      </w:rPr>
-    </w:lvl>
-    <w:lvl w:ilvl="5" w:tplc="04080005" w:tentative="1">
-      <w:start w:val="1"/>
-      <w:numFmt w:val="bullet"/>
-      <w:lvlText w:val=""/>
-      <w:lvlJc w:val="left"/>
-      <w:pPr>
-        <w:ind w:left="3960" w:hanging="360"/>
-      </w:pPr>
-      <w:rPr>
-        <w:rFonts w:ascii="Wingdings" w:hAnsi="Wingdings" w:hint="default"/>
-      </w:rPr>
-    </w:lvl>
-    <w:lvl w:ilvl="6" w:tplc="04080001" w:tentative="1">
-      <w:start w:val="1"/>
-      <w:numFmt w:val="bullet"/>
-      <w:lvlText w:val=""/>
-      <w:lvlJc w:val="left"/>
-      <w:pPr>
-        <w:ind w:left="4680" w:hanging="360"/>
-      </w:pPr>
-      <w:rPr>
-        <w:rFonts w:ascii="Symbol" w:hAnsi="Symbol" w:hint="default"/>
-      </w:rPr>
-    </w:lvl>
-    <w:lvl w:ilvl="7" w:tplc="04080003" w:tentative="1">
-      <w:start w:val="1"/>
-      <w:numFmt w:val="bullet"/>
-      <w:lvlText w:val="o"/>
-      <w:lvlJc w:val="left"/>
-      <w:pPr>
-        <w:ind w:left="5400" w:hanging="360"/>
-      </w:pPr>
-      <w:rPr>
-        <w:rFonts w:ascii="Courier New" w:hAnsi="Courier New" w:cs="Courier New" w:hint="default"/>
-      </w:rPr>
-    </w:lvl>
-    <w:lvl w:ilvl="8" w:tplc="04080005" w:tentative="1">
-      <w:start w:val="1"/>
-      <w:numFmt w:val="bullet"/>
-      <w:lvlText w:val=""/>
-      <w:lvlJc w:val="left"/>
-      <w:pPr>
-        <w:ind w:left="6120" w:hanging="360"/>
-      </w:pPr>
-      <w:rPr>
-        <w:rFonts w:ascii="Wingdings" w:hAnsi="Wingdings" w:hint="default"/>
-      </w:rPr>
-    </w:lvl>
-  </w:abstractNum>
-  <w:abstractNum w:abstractNumId="5" w15:restartNumberingAfterBreak="0">
-    <w:nsid w:val="31885956"/>
+    <w:nsid w:val="0B6B2FE1"/>
     <w:multiLevelType w:val="multilevel"/>
-    <w:tmpl w:val="F426E7BC"/>
+    <w:tmpl w:val="1E503F8A"/>
     <w:lvl w:ilvl="0">
       <w:start w:val="1"/>
       <w:numFmt w:val="bullet"/>
@@ -10479,10 +10764,10 @@
       </w:rPr>
     </w:lvl>
   </w:abstractNum>
-  <w:abstractNum w:abstractNumId="6" w15:restartNumberingAfterBreak="0">
-    <w:nsid w:val="3C8F0685"/>
+  <w:abstractNum w:abstractNumId="4" w15:restartNumberingAfterBreak="0">
+    <w:nsid w:val="10E12843"/>
     <w:multiLevelType w:val="multilevel"/>
-    <w:tmpl w:val="A200415A"/>
+    <w:tmpl w:val="803885F0"/>
     <w:lvl w:ilvl="0">
       <w:start w:val="1"/>
       <w:numFmt w:val="bullet"/>
@@ -10628,10 +10913,213 @@
       </w:rPr>
     </w:lvl>
   </w:abstractNum>
+  <w:abstractNum w:abstractNumId="5" w15:restartNumberingAfterBreak="0">
+    <w:nsid w:val="2430069D"/>
+    <w:multiLevelType w:val="hybridMultilevel"/>
+    <w:tmpl w:val="35CC1BFE"/>
+    <w:lvl w:ilvl="0" w:tplc="A1BACB84">
+      <w:start w:val="1"/>
+      <w:numFmt w:val="decimal"/>
+      <w:suff w:val="space"/>
+      <w:lvlText w:val="%1)"/>
+      <w:lvlJc w:val="left"/>
+      <w:pPr>
+        <w:ind w:left="737" w:hanging="377"/>
+      </w:pPr>
+      <w:rPr>
+        <w:rFonts w:hint="default"/>
+      </w:rPr>
+    </w:lvl>
+    <w:lvl w:ilvl="1" w:tplc="04080019" w:tentative="1">
+      <w:start w:val="1"/>
+      <w:numFmt w:val="lowerLetter"/>
+      <w:lvlText w:val="%2."/>
+      <w:lvlJc w:val="left"/>
+      <w:pPr>
+        <w:ind w:left="1440" w:hanging="360"/>
+      </w:pPr>
+    </w:lvl>
+    <w:lvl w:ilvl="2" w:tplc="0408001B" w:tentative="1">
+      <w:start w:val="1"/>
+      <w:numFmt w:val="lowerRoman"/>
+      <w:lvlText w:val="%3."/>
+      <w:lvlJc w:val="right"/>
+      <w:pPr>
+        <w:ind w:left="2160" w:hanging="180"/>
+      </w:pPr>
+    </w:lvl>
+    <w:lvl w:ilvl="3" w:tplc="0408000F" w:tentative="1">
+      <w:start w:val="1"/>
+      <w:numFmt w:val="decimal"/>
+      <w:lvlText w:val="%4."/>
+      <w:lvlJc w:val="left"/>
+      <w:pPr>
+        <w:ind w:left="2880" w:hanging="360"/>
+      </w:pPr>
+    </w:lvl>
+    <w:lvl w:ilvl="4" w:tplc="04080019" w:tentative="1">
+      <w:start w:val="1"/>
+      <w:numFmt w:val="lowerLetter"/>
+      <w:lvlText w:val="%5."/>
+      <w:lvlJc w:val="left"/>
+      <w:pPr>
+        <w:ind w:left="3600" w:hanging="360"/>
+      </w:pPr>
+    </w:lvl>
+    <w:lvl w:ilvl="5" w:tplc="0408001B" w:tentative="1">
+      <w:start w:val="1"/>
+      <w:numFmt w:val="lowerRoman"/>
+      <w:lvlText w:val="%6."/>
+      <w:lvlJc w:val="right"/>
+      <w:pPr>
+        <w:ind w:left="4320" w:hanging="180"/>
+      </w:pPr>
+    </w:lvl>
+    <w:lvl w:ilvl="6" w:tplc="0408000F" w:tentative="1">
+      <w:start w:val="1"/>
+      <w:numFmt w:val="decimal"/>
+      <w:lvlText w:val="%7."/>
+      <w:lvlJc w:val="left"/>
+      <w:pPr>
+        <w:ind w:left="5040" w:hanging="360"/>
+      </w:pPr>
+    </w:lvl>
+    <w:lvl w:ilvl="7" w:tplc="04080019" w:tentative="1">
+      <w:start w:val="1"/>
+      <w:numFmt w:val="lowerLetter"/>
+      <w:lvlText w:val="%8."/>
+      <w:lvlJc w:val="left"/>
+      <w:pPr>
+        <w:ind w:left="5760" w:hanging="360"/>
+      </w:pPr>
+    </w:lvl>
+    <w:lvl w:ilvl="8" w:tplc="0408001B" w:tentative="1">
+      <w:start w:val="1"/>
+      <w:numFmt w:val="lowerRoman"/>
+      <w:lvlText w:val="%9."/>
+      <w:lvlJc w:val="right"/>
+      <w:pPr>
+        <w:ind w:left="6480" w:hanging="180"/>
+      </w:pPr>
+    </w:lvl>
+  </w:abstractNum>
+  <w:abstractNum w:abstractNumId="6" w15:restartNumberingAfterBreak="0">
+    <w:nsid w:val="2C3813D8"/>
+    <w:multiLevelType w:val="hybridMultilevel"/>
+    <w:tmpl w:val="ED1C107A"/>
+    <w:lvl w:ilvl="0" w:tplc="04080001">
+      <w:start w:val="1"/>
+      <w:numFmt w:val="bullet"/>
+      <w:lvlText w:val=""/>
+      <w:lvlJc w:val="left"/>
+      <w:pPr>
+        <w:ind w:left="360" w:hanging="360"/>
+      </w:pPr>
+      <w:rPr>
+        <w:rFonts w:ascii="Symbol" w:hAnsi="Symbol" w:hint="default"/>
+      </w:rPr>
+    </w:lvl>
+    <w:lvl w:ilvl="1" w:tplc="04080003" w:tentative="1">
+      <w:start w:val="1"/>
+      <w:numFmt w:val="bullet"/>
+      <w:lvlText w:val="o"/>
+      <w:lvlJc w:val="left"/>
+      <w:pPr>
+        <w:ind w:left="1080" w:hanging="360"/>
+      </w:pPr>
+      <w:rPr>
+        <w:rFonts w:ascii="Courier New" w:hAnsi="Courier New" w:cs="Courier New" w:hint="default"/>
+      </w:rPr>
+    </w:lvl>
+    <w:lvl w:ilvl="2" w:tplc="04080005" w:tentative="1">
+      <w:start w:val="1"/>
+      <w:numFmt w:val="bullet"/>
+      <w:lvlText w:val=""/>
+      <w:lvlJc w:val="left"/>
+      <w:pPr>
+        <w:ind w:left="1800" w:hanging="360"/>
+      </w:pPr>
+      <w:rPr>
+        <w:rFonts w:ascii="Wingdings" w:hAnsi="Wingdings" w:hint="default"/>
+      </w:rPr>
+    </w:lvl>
+    <w:lvl w:ilvl="3" w:tplc="04080001" w:tentative="1">
+      <w:start w:val="1"/>
+      <w:numFmt w:val="bullet"/>
+      <w:lvlText w:val=""/>
+      <w:lvlJc w:val="left"/>
+      <w:pPr>
+        <w:ind w:left="2520" w:hanging="360"/>
+      </w:pPr>
+      <w:rPr>
+        <w:rFonts w:ascii="Symbol" w:hAnsi="Symbol" w:hint="default"/>
+      </w:rPr>
+    </w:lvl>
+    <w:lvl w:ilvl="4" w:tplc="04080003" w:tentative="1">
+      <w:start w:val="1"/>
+      <w:numFmt w:val="bullet"/>
+      <w:lvlText w:val="o"/>
+      <w:lvlJc w:val="left"/>
+      <w:pPr>
+        <w:ind w:left="3240" w:hanging="360"/>
+      </w:pPr>
+      <w:rPr>
+        <w:rFonts w:ascii="Courier New" w:hAnsi="Courier New" w:cs="Courier New" w:hint="default"/>
+      </w:rPr>
+    </w:lvl>
+    <w:lvl w:ilvl="5" w:tplc="04080005" w:tentative="1">
+      <w:start w:val="1"/>
+      <w:numFmt w:val="bullet"/>
+      <w:lvlText w:val=""/>
+      <w:lvlJc w:val="left"/>
+      <w:pPr>
+        <w:ind w:left="3960" w:hanging="360"/>
+      </w:pPr>
+      <w:rPr>
+        <w:rFonts w:ascii="Wingdings" w:hAnsi="Wingdings" w:hint="default"/>
+      </w:rPr>
+    </w:lvl>
+    <w:lvl w:ilvl="6" w:tplc="04080001" w:tentative="1">
+      <w:start w:val="1"/>
+      <w:numFmt w:val="bullet"/>
+      <w:lvlText w:val=""/>
+      <w:lvlJc w:val="left"/>
+      <w:pPr>
+        <w:ind w:left="4680" w:hanging="360"/>
+      </w:pPr>
+      <w:rPr>
+        <w:rFonts w:ascii="Symbol" w:hAnsi="Symbol" w:hint="default"/>
+      </w:rPr>
+    </w:lvl>
+    <w:lvl w:ilvl="7" w:tplc="04080003" w:tentative="1">
+      <w:start w:val="1"/>
+      <w:numFmt w:val="bullet"/>
+      <w:lvlText w:val="o"/>
+      <w:lvlJc w:val="left"/>
+      <w:pPr>
+        <w:ind w:left="5400" w:hanging="360"/>
+      </w:pPr>
+      <w:rPr>
+        <w:rFonts w:ascii="Courier New" w:hAnsi="Courier New" w:cs="Courier New" w:hint="default"/>
+      </w:rPr>
+    </w:lvl>
+    <w:lvl w:ilvl="8" w:tplc="04080005" w:tentative="1">
+      <w:start w:val="1"/>
+      <w:numFmt w:val="bullet"/>
+      <w:lvlText w:val=""/>
+      <w:lvlJc w:val="left"/>
+      <w:pPr>
+        <w:ind w:left="6120" w:hanging="360"/>
+      </w:pPr>
+      <w:rPr>
+        <w:rFonts w:ascii="Wingdings" w:hAnsi="Wingdings" w:hint="default"/>
+      </w:rPr>
+    </w:lvl>
+  </w:abstractNum>
   <w:abstractNum w:abstractNumId="7" w15:restartNumberingAfterBreak="0">
-    <w:nsid w:val="430A143B"/>
+    <w:nsid w:val="31885956"/>
     <w:multiLevelType w:val="multilevel"/>
-    <w:tmpl w:val="BF6C4940"/>
+    <w:tmpl w:val="F426E7BC"/>
     <w:lvl w:ilvl="0">
       <w:start w:val="1"/>
       <w:numFmt w:val="bullet"/>
@@ -10778,9 +11266,9 @@
     </w:lvl>
   </w:abstractNum>
   <w:abstractNum w:abstractNumId="8" w15:restartNumberingAfterBreak="0">
-    <w:nsid w:val="49B268CB"/>
+    <w:nsid w:val="3C8F0685"/>
     <w:multiLevelType w:val="multilevel"/>
-    <w:tmpl w:val="E3F859A2"/>
+    <w:tmpl w:val="A200415A"/>
     <w:lvl w:ilvl="0">
       <w:start w:val="1"/>
       <w:numFmt w:val="bullet"/>
@@ -10927,122 +11415,9 @@
     </w:lvl>
   </w:abstractNum>
   <w:abstractNum w:abstractNumId="9" w15:restartNumberingAfterBreak="0">
-    <w:nsid w:val="4CF359C1"/>
-    <w:multiLevelType w:val="hybridMultilevel"/>
-    <w:tmpl w:val="EFD206A8"/>
-    <w:lvl w:ilvl="0" w:tplc="04080001">
-      <w:start w:val="1"/>
-      <w:numFmt w:val="bullet"/>
-      <w:lvlText w:val=""/>
-      <w:lvlJc w:val="left"/>
-      <w:pPr>
-        <w:ind w:left="360" w:hanging="360"/>
-      </w:pPr>
-      <w:rPr>
-        <w:rFonts w:ascii="Symbol" w:hAnsi="Symbol" w:hint="default"/>
-      </w:rPr>
-    </w:lvl>
-    <w:lvl w:ilvl="1" w:tplc="04080003" w:tentative="1">
-      <w:start w:val="1"/>
-      <w:numFmt w:val="bullet"/>
-      <w:lvlText w:val="o"/>
-      <w:lvlJc w:val="left"/>
-      <w:pPr>
-        <w:ind w:left="1080" w:hanging="360"/>
-      </w:pPr>
-      <w:rPr>
-        <w:rFonts w:ascii="Courier New" w:hAnsi="Courier New" w:cs="Courier New" w:hint="default"/>
-      </w:rPr>
-    </w:lvl>
-    <w:lvl w:ilvl="2" w:tplc="04080005" w:tentative="1">
-      <w:start w:val="1"/>
-      <w:numFmt w:val="bullet"/>
-      <w:lvlText w:val=""/>
-      <w:lvlJc w:val="left"/>
-      <w:pPr>
-        <w:ind w:left="1800" w:hanging="360"/>
-      </w:pPr>
-      <w:rPr>
-        <w:rFonts w:ascii="Wingdings" w:hAnsi="Wingdings" w:hint="default"/>
-      </w:rPr>
-    </w:lvl>
-    <w:lvl w:ilvl="3" w:tplc="04080001" w:tentative="1">
-      <w:start w:val="1"/>
-      <w:numFmt w:val="bullet"/>
-      <w:lvlText w:val=""/>
-      <w:lvlJc w:val="left"/>
-      <w:pPr>
-        <w:ind w:left="2520" w:hanging="360"/>
-      </w:pPr>
-      <w:rPr>
-        <w:rFonts w:ascii="Symbol" w:hAnsi="Symbol" w:hint="default"/>
-      </w:rPr>
-    </w:lvl>
-    <w:lvl w:ilvl="4" w:tplc="04080003" w:tentative="1">
-      <w:start w:val="1"/>
-      <w:numFmt w:val="bullet"/>
-      <w:lvlText w:val="o"/>
-      <w:lvlJc w:val="left"/>
-      <w:pPr>
-        <w:ind w:left="3240" w:hanging="360"/>
-      </w:pPr>
-      <w:rPr>
-        <w:rFonts w:ascii="Courier New" w:hAnsi="Courier New" w:cs="Courier New" w:hint="default"/>
-      </w:rPr>
-    </w:lvl>
-    <w:lvl w:ilvl="5" w:tplc="04080005" w:tentative="1">
-      <w:start w:val="1"/>
-      <w:numFmt w:val="bullet"/>
-      <w:lvlText w:val=""/>
-      <w:lvlJc w:val="left"/>
-      <w:pPr>
-        <w:ind w:left="3960" w:hanging="360"/>
-      </w:pPr>
-      <w:rPr>
-        <w:rFonts w:ascii="Wingdings" w:hAnsi="Wingdings" w:hint="default"/>
-      </w:rPr>
-    </w:lvl>
-    <w:lvl w:ilvl="6" w:tplc="04080001" w:tentative="1">
-      <w:start w:val="1"/>
-      <w:numFmt w:val="bullet"/>
-      <w:lvlText w:val=""/>
-      <w:lvlJc w:val="left"/>
-      <w:pPr>
-        <w:ind w:left="4680" w:hanging="360"/>
-      </w:pPr>
-      <w:rPr>
-        <w:rFonts w:ascii="Symbol" w:hAnsi="Symbol" w:hint="default"/>
-      </w:rPr>
-    </w:lvl>
-    <w:lvl w:ilvl="7" w:tplc="04080003" w:tentative="1">
-      <w:start w:val="1"/>
-      <w:numFmt w:val="bullet"/>
-      <w:lvlText w:val="o"/>
-      <w:lvlJc w:val="left"/>
-      <w:pPr>
-        <w:ind w:left="5400" w:hanging="360"/>
-      </w:pPr>
-      <w:rPr>
-        <w:rFonts w:ascii="Courier New" w:hAnsi="Courier New" w:cs="Courier New" w:hint="default"/>
-      </w:rPr>
-    </w:lvl>
-    <w:lvl w:ilvl="8" w:tplc="04080005" w:tentative="1">
-      <w:start w:val="1"/>
-      <w:numFmt w:val="bullet"/>
-      <w:lvlText w:val=""/>
-      <w:lvlJc w:val="left"/>
-      <w:pPr>
-        <w:ind w:left="6120" w:hanging="360"/>
-      </w:pPr>
-      <w:rPr>
-        <w:rFonts w:ascii="Wingdings" w:hAnsi="Wingdings" w:hint="default"/>
-      </w:rPr>
-    </w:lvl>
-  </w:abstractNum>
-  <w:abstractNum w:abstractNumId="10" w15:restartNumberingAfterBreak="0">
-    <w:nsid w:val="5FD5415A"/>
+    <w:nsid w:val="430A143B"/>
     <w:multiLevelType w:val="multilevel"/>
-    <w:tmpl w:val="AE1845B2"/>
+    <w:tmpl w:val="BF6C4940"/>
     <w:lvl w:ilvl="0">
       <w:start w:val="1"/>
       <w:numFmt w:val="bullet"/>
@@ -11188,10 +11563,10 @@
       </w:rPr>
     </w:lvl>
   </w:abstractNum>
-  <w:abstractNum w:abstractNumId="11" w15:restartNumberingAfterBreak="0">
-    <w:nsid w:val="6E712417"/>
+  <w:abstractNum w:abstractNumId="10" w15:restartNumberingAfterBreak="0">
+    <w:nsid w:val="49B268CB"/>
     <w:multiLevelType w:val="multilevel"/>
-    <w:tmpl w:val="79AEA0D0"/>
+    <w:tmpl w:val="E3F859A2"/>
     <w:lvl w:ilvl="0">
       <w:start w:val="1"/>
       <w:numFmt w:val="bullet"/>
@@ -11337,41 +11712,458 @@
       </w:rPr>
     </w:lvl>
   </w:abstractNum>
+  <w:abstractNum w:abstractNumId="11" w15:restartNumberingAfterBreak="0">
+    <w:nsid w:val="4CF359C1"/>
+    <w:multiLevelType w:val="hybridMultilevel"/>
+    <w:tmpl w:val="EFD206A8"/>
+    <w:lvl w:ilvl="0" w:tplc="04080001">
+      <w:start w:val="1"/>
+      <w:numFmt w:val="bullet"/>
+      <w:lvlText w:val=""/>
+      <w:lvlJc w:val="left"/>
+      <w:pPr>
+        <w:ind w:left="360" w:hanging="360"/>
+      </w:pPr>
+      <w:rPr>
+        <w:rFonts w:ascii="Symbol" w:hAnsi="Symbol" w:hint="default"/>
+      </w:rPr>
+    </w:lvl>
+    <w:lvl w:ilvl="1" w:tplc="04080003" w:tentative="1">
+      <w:start w:val="1"/>
+      <w:numFmt w:val="bullet"/>
+      <w:lvlText w:val="o"/>
+      <w:lvlJc w:val="left"/>
+      <w:pPr>
+        <w:ind w:left="1080" w:hanging="360"/>
+      </w:pPr>
+      <w:rPr>
+        <w:rFonts w:ascii="Courier New" w:hAnsi="Courier New" w:cs="Courier New" w:hint="default"/>
+      </w:rPr>
+    </w:lvl>
+    <w:lvl w:ilvl="2" w:tplc="04080005" w:tentative="1">
+      <w:start w:val="1"/>
+      <w:numFmt w:val="bullet"/>
+      <w:lvlText w:val=""/>
+      <w:lvlJc w:val="left"/>
+      <w:pPr>
+        <w:ind w:left="1800" w:hanging="360"/>
+      </w:pPr>
+      <w:rPr>
+        <w:rFonts w:ascii="Wingdings" w:hAnsi="Wingdings" w:hint="default"/>
+      </w:rPr>
+    </w:lvl>
+    <w:lvl w:ilvl="3" w:tplc="04080001" w:tentative="1">
+      <w:start w:val="1"/>
+      <w:numFmt w:val="bullet"/>
+      <w:lvlText w:val=""/>
+      <w:lvlJc w:val="left"/>
+      <w:pPr>
+        <w:ind w:left="2520" w:hanging="360"/>
+      </w:pPr>
+      <w:rPr>
+        <w:rFonts w:ascii="Symbol" w:hAnsi="Symbol" w:hint="default"/>
+      </w:rPr>
+    </w:lvl>
+    <w:lvl w:ilvl="4" w:tplc="04080003" w:tentative="1">
+      <w:start w:val="1"/>
+      <w:numFmt w:val="bullet"/>
+      <w:lvlText w:val="o"/>
+      <w:lvlJc w:val="left"/>
+      <w:pPr>
+        <w:ind w:left="3240" w:hanging="360"/>
+      </w:pPr>
+      <w:rPr>
+        <w:rFonts w:ascii="Courier New" w:hAnsi="Courier New" w:cs="Courier New" w:hint="default"/>
+      </w:rPr>
+    </w:lvl>
+    <w:lvl w:ilvl="5" w:tplc="04080005" w:tentative="1">
+      <w:start w:val="1"/>
+      <w:numFmt w:val="bullet"/>
+      <w:lvlText w:val=""/>
+      <w:lvlJc w:val="left"/>
+      <w:pPr>
+        <w:ind w:left="3960" w:hanging="360"/>
+      </w:pPr>
+      <w:rPr>
+        <w:rFonts w:ascii="Wingdings" w:hAnsi="Wingdings" w:hint="default"/>
+      </w:rPr>
+    </w:lvl>
+    <w:lvl w:ilvl="6" w:tplc="04080001" w:tentative="1">
+      <w:start w:val="1"/>
+      <w:numFmt w:val="bullet"/>
+      <w:lvlText w:val=""/>
+      <w:lvlJc w:val="left"/>
+      <w:pPr>
+        <w:ind w:left="4680" w:hanging="360"/>
+      </w:pPr>
+      <w:rPr>
+        <w:rFonts w:ascii="Symbol" w:hAnsi="Symbol" w:hint="default"/>
+      </w:rPr>
+    </w:lvl>
+    <w:lvl w:ilvl="7" w:tplc="04080003" w:tentative="1">
+      <w:start w:val="1"/>
+      <w:numFmt w:val="bullet"/>
+      <w:lvlText w:val="o"/>
+      <w:lvlJc w:val="left"/>
+      <w:pPr>
+        <w:ind w:left="5400" w:hanging="360"/>
+      </w:pPr>
+      <w:rPr>
+        <w:rFonts w:ascii="Courier New" w:hAnsi="Courier New" w:cs="Courier New" w:hint="default"/>
+      </w:rPr>
+    </w:lvl>
+    <w:lvl w:ilvl="8" w:tplc="04080005" w:tentative="1">
+      <w:start w:val="1"/>
+      <w:numFmt w:val="bullet"/>
+      <w:lvlText w:val=""/>
+      <w:lvlJc w:val="left"/>
+      <w:pPr>
+        <w:ind w:left="6120" w:hanging="360"/>
+      </w:pPr>
+      <w:rPr>
+        <w:rFonts w:ascii="Wingdings" w:hAnsi="Wingdings" w:hint="default"/>
+      </w:rPr>
+    </w:lvl>
+  </w:abstractNum>
+  <w:abstractNum w:abstractNumId="12" w15:restartNumberingAfterBreak="0">
+    <w:nsid w:val="5FD5415A"/>
+    <w:multiLevelType w:val="multilevel"/>
+    <w:tmpl w:val="AE1845B2"/>
+    <w:lvl w:ilvl="0">
+      <w:start w:val="1"/>
+      <w:numFmt w:val="bullet"/>
+      <w:lvlText w:val=""/>
+      <w:lvlJc w:val="left"/>
+      <w:pPr>
+        <w:tabs>
+          <w:tab w:val="num" w:pos="720"/>
+        </w:tabs>
+        <w:ind w:left="720" w:hanging="360"/>
+      </w:pPr>
+      <w:rPr>
+        <w:rFonts w:ascii="Symbol" w:hAnsi="Symbol" w:hint="default"/>
+        <w:sz w:val="20"/>
+      </w:rPr>
+    </w:lvl>
+    <w:lvl w:ilvl="1" w:tentative="1">
+      <w:start w:val="1"/>
+      <w:numFmt w:val="bullet"/>
+      <w:lvlText w:val="o"/>
+      <w:lvlJc w:val="left"/>
+      <w:pPr>
+        <w:tabs>
+          <w:tab w:val="num" w:pos="1440"/>
+        </w:tabs>
+        <w:ind w:left="1440" w:hanging="360"/>
+      </w:pPr>
+      <w:rPr>
+        <w:rFonts w:ascii="Courier New" w:hAnsi="Courier New" w:hint="default"/>
+        <w:sz w:val="20"/>
+      </w:rPr>
+    </w:lvl>
+    <w:lvl w:ilvl="2" w:tentative="1">
+      <w:start w:val="1"/>
+      <w:numFmt w:val="bullet"/>
+      <w:lvlText w:val=""/>
+      <w:lvlJc w:val="left"/>
+      <w:pPr>
+        <w:tabs>
+          <w:tab w:val="num" w:pos="2160"/>
+        </w:tabs>
+        <w:ind w:left="2160" w:hanging="360"/>
+      </w:pPr>
+      <w:rPr>
+        <w:rFonts w:ascii="Wingdings" w:hAnsi="Wingdings" w:hint="default"/>
+        <w:sz w:val="20"/>
+      </w:rPr>
+    </w:lvl>
+    <w:lvl w:ilvl="3" w:tentative="1">
+      <w:start w:val="1"/>
+      <w:numFmt w:val="bullet"/>
+      <w:lvlText w:val=""/>
+      <w:lvlJc w:val="left"/>
+      <w:pPr>
+        <w:tabs>
+          <w:tab w:val="num" w:pos="2880"/>
+        </w:tabs>
+        <w:ind w:left="2880" w:hanging="360"/>
+      </w:pPr>
+      <w:rPr>
+        <w:rFonts w:ascii="Wingdings" w:hAnsi="Wingdings" w:hint="default"/>
+        <w:sz w:val="20"/>
+      </w:rPr>
+    </w:lvl>
+    <w:lvl w:ilvl="4" w:tentative="1">
+      <w:start w:val="1"/>
+      <w:numFmt w:val="bullet"/>
+      <w:lvlText w:val=""/>
+      <w:lvlJc w:val="left"/>
+      <w:pPr>
+        <w:tabs>
+          <w:tab w:val="num" w:pos="3600"/>
+        </w:tabs>
+        <w:ind w:left="3600" w:hanging="360"/>
+      </w:pPr>
+      <w:rPr>
+        <w:rFonts w:ascii="Wingdings" w:hAnsi="Wingdings" w:hint="default"/>
+        <w:sz w:val="20"/>
+      </w:rPr>
+    </w:lvl>
+    <w:lvl w:ilvl="5" w:tentative="1">
+      <w:start w:val="1"/>
+      <w:numFmt w:val="bullet"/>
+      <w:lvlText w:val=""/>
+      <w:lvlJc w:val="left"/>
+      <w:pPr>
+        <w:tabs>
+          <w:tab w:val="num" w:pos="4320"/>
+        </w:tabs>
+        <w:ind w:left="4320" w:hanging="360"/>
+      </w:pPr>
+      <w:rPr>
+        <w:rFonts w:ascii="Wingdings" w:hAnsi="Wingdings" w:hint="default"/>
+        <w:sz w:val="20"/>
+      </w:rPr>
+    </w:lvl>
+    <w:lvl w:ilvl="6" w:tentative="1">
+      <w:start w:val="1"/>
+      <w:numFmt w:val="bullet"/>
+      <w:lvlText w:val=""/>
+      <w:lvlJc w:val="left"/>
+      <w:pPr>
+        <w:tabs>
+          <w:tab w:val="num" w:pos="5040"/>
+        </w:tabs>
+        <w:ind w:left="5040" w:hanging="360"/>
+      </w:pPr>
+      <w:rPr>
+        <w:rFonts w:ascii="Wingdings" w:hAnsi="Wingdings" w:hint="default"/>
+        <w:sz w:val="20"/>
+      </w:rPr>
+    </w:lvl>
+    <w:lvl w:ilvl="7" w:tentative="1">
+      <w:start w:val="1"/>
+      <w:numFmt w:val="bullet"/>
+      <w:lvlText w:val=""/>
+      <w:lvlJc w:val="left"/>
+      <w:pPr>
+        <w:tabs>
+          <w:tab w:val="num" w:pos="5760"/>
+        </w:tabs>
+        <w:ind w:left="5760" w:hanging="360"/>
+      </w:pPr>
+      <w:rPr>
+        <w:rFonts w:ascii="Wingdings" w:hAnsi="Wingdings" w:hint="default"/>
+        <w:sz w:val="20"/>
+      </w:rPr>
+    </w:lvl>
+    <w:lvl w:ilvl="8" w:tentative="1">
+      <w:start w:val="1"/>
+      <w:numFmt w:val="bullet"/>
+      <w:lvlText w:val=""/>
+      <w:lvlJc w:val="left"/>
+      <w:pPr>
+        <w:tabs>
+          <w:tab w:val="num" w:pos="6480"/>
+        </w:tabs>
+        <w:ind w:left="6480" w:hanging="360"/>
+      </w:pPr>
+      <w:rPr>
+        <w:rFonts w:ascii="Wingdings" w:hAnsi="Wingdings" w:hint="default"/>
+        <w:sz w:val="20"/>
+      </w:rPr>
+    </w:lvl>
+  </w:abstractNum>
+  <w:abstractNum w:abstractNumId="13" w15:restartNumberingAfterBreak="0">
+    <w:nsid w:val="6E712417"/>
+    <w:multiLevelType w:val="multilevel"/>
+    <w:tmpl w:val="79AEA0D0"/>
+    <w:lvl w:ilvl="0">
+      <w:start w:val="1"/>
+      <w:numFmt w:val="bullet"/>
+      <w:lvlText w:val=""/>
+      <w:lvlJc w:val="left"/>
+      <w:pPr>
+        <w:tabs>
+          <w:tab w:val="num" w:pos="720"/>
+        </w:tabs>
+        <w:ind w:left="720" w:hanging="360"/>
+      </w:pPr>
+      <w:rPr>
+        <w:rFonts w:ascii="Symbol" w:hAnsi="Symbol" w:hint="default"/>
+        <w:sz w:val="20"/>
+      </w:rPr>
+    </w:lvl>
+    <w:lvl w:ilvl="1" w:tentative="1">
+      <w:start w:val="1"/>
+      <w:numFmt w:val="bullet"/>
+      <w:lvlText w:val="o"/>
+      <w:lvlJc w:val="left"/>
+      <w:pPr>
+        <w:tabs>
+          <w:tab w:val="num" w:pos="1440"/>
+        </w:tabs>
+        <w:ind w:left="1440" w:hanging="360"/>
+      </w:pPr>
+      <w:rPr>
+        <w:rFonts w:ascii="Courier New" w:hAnsi="Courier New" w:hint="default"/>
+        <w:sz w:val="20"/>
+      </w:rPr>
+    </w:lvl>
+    <w:lvl w:ilvl="2" w:tentative="1">
+      <w:start w:val="1"/>
+      <w:numFmt w:val="bullet"/>
+      <w:lvlText w:val=""/>
+      <w:lvlJc w:val="left"/>
+      <w:pPr>
+        <w:tabs>
+          <w:tab w:val="num" w:pos="2160"/>
+        </w:tabs>
+        <w:ind w:left="2160" w:hanging="360"/>
+      </w:pPr>
+      <w:rPr>
+        <w:rFonts w:ascii="Wingdings" w:hAnsi="Wingdings" w:hint="default"/>
+        <w:sz w:val="20"/>
+      </w:rPr>
+    </w:lvl>
+    <w:lvl w:ilvl="3" w:tentative="1">
+      <w:start w:val="1"/>
+      <w:numFmt w:val="bullet"/>
+      <w:lvlText w:val=""/>
+      <w:lvlJc w:val="left"/>
+      <w:pPr>
+        <w:tabs>
+          <w:tab w:val="num" w:pos="2880"/>
+        </w:tabs>
+        <w:ind w:left="2880" w:hanging="360"/>
+      </w:pPr>
+      <w:rPr>
+        <w:rFonts w:ascii="Wingdings" w:hAnsi="Wingdings" w:hint="default"/>
+        <w:sz w:val="20"/>
+      </w:rPr>
+    </w:lvl>
+    <w:lvl w:ilvl="4" w:tentative="1">
+      <w:start w:val="1"/>
+      <w:numFmt w:val="bullet"/>
+      <w:lvlText w:val=""/>
+      <w:lvlJc w:val="left"/>
+      <w:pPr>
+        <w:tabs>
+          <w:tab w:val="num" w:pos="3600"/>
+        </w:tabs>
+        <w:ind w:left="3600" w:hanging="360"/>
+      </w:pPr>
+      <w:rPr>
+        <w:rFonts w:ascii="Wingdings" w:hAnsi="Wingdings" w:hint="default"/>
+        <w:sz w:val="20"/>
+      </w:rPr>
+    </w:lvl>
+    <w:lvl w:ilvl="5" w:tentative="1">
+      <w:start w:val="1"/>
+      <w:numFmt w:val="bullet"/>
+      <w:lvlText w:val=""/>
+      <w:lvlJc w:val="left"/>
+      <w:pPr>
+        <w:tabs>
+          <w:tab w:val="num" w:pos="4320"/>
+        </w:tabs>
+        <w:ind w:left="4320" w:hanging="360"/>
+      </w:pPr>
+      <w:rPr>
+        <w:rFonts w:ascii="Wingdings" w:hAnsi="Wingdings" w:hint="default"/>
+        <w:sz w:val="20"/>
+      </w:rPr>
+    </w:lvl>
+    <w:lvl w:ilvl="6" w:tentative="1">
+      <w:start w:val="1"/>
+      <w:numFmt w:val="bullet"/>
+      <w:lvlText w:val=""/>
+      <w:lvlJc w:val="left"/>
+      <w:pPr>
+        <w:tabs>
+          <w:tab w:val="num" w:pos="5040"/>
+        </w:tabs>
+        <w:ind w:left="5040" w:hanging="360"/>
+      </w:pPr>
+      <w:rPr>
+        <w:rFonts w:ascii="Wingdings" w:hAnsi="Wingdings" w:hint="default"/>
+        <w:sz w:val="20"/>
+      </w:rPr>
+    </w:lvl>
+    <w:lvl w:ilvl="7" w:tentative="1">
+      <w:start w:val="1"/>
+      <w:numFmt w:val="bullet"/>
+      <w:lvlText w:val=""/>
+      <w:lvlJc w:val="left"/>
+      <w:pPr>
+        <w:tabs>
+          <w:tab w:val="num" w:pos="5760"/>
+        </w:tabs>
+        <w:ind w:left="5760" w:hanging="360"/>
+      </w:pPr>
+      <w:rPr>
+        <w:rFonts w:ascii="Wingdings" w:hAnsi="Wingdings" w:hint="default"/>
+        <w:sz w:val="20"/>
+      </w:rPr>
+    </w:lvl>
+    <w:lvl w:ilvl="8" w:tentative="1">
+      <w:start w:val="1"/>
+      <w:numFmt w:val="bullet"/>
+      <w:lvlText w:val=""/>
+      <w:lvlJc w:val="left"/>
+      <w:pPr>
+        <w:tabs>
+          <w:tab w:val="num" w:pos="6480"/>
+        </w:tabs>
+        <w:ind w:left="6480" w:hanging="360"/>
+      </w:pPr>
+      <w:rPr>
+        <w:rFonts w:ascii="Wingdings" w:hAnsi="Wingdings" w:hint="default"/>
+        <w:sz w:val="20"/>
+      </w:rPr>
+    </w:lvl>
+  </w:abstractNum>
   <w:num w:numId="1" w16cid:durableId="2017027104">
-    <w:abstractNumId w:val="3"/>
+    <w:abstractNumId w:val="5"/>
   </w:num>
   <w:num w:numId="2" w16cid:durableId="353657282">
-    <w:abstractNumId w:val="4"/>
+    <w:abstractNumId w:val="6"/>
   </w:num>
   <w:num w:numId="3" w16cid:durableId="362050538">
-    <w:abstractNumId w:val="8"/>
+    <w:abstractNumId w:val="10"/>
   </w:num>
   <w:num w:numId="4" w16cid:durableId="1746999779">
-    <w:abstractNumId w:val="9"/>
+    <w:abstractNumId w:val="11"/>
   </w:num>
   <w:num w:numId="5" w16cid:durableId="1680892645">
     <w:abstractNumId w:val="0"/>
   </w:num>
   <w:num w:numId="6" w16cid:durableId="889223938">
+    <w:abstractNumId w:val="9"/>
+  </w:num>
+  <w:num w:numId="7" w16cid:durableId="1966735656">
+    <w:abstractNumId w:val="3"/>
+  </w:num>
+  <w:num w:numId="8" w16cid:durableId="1445613258">
+    <w:abstractNumId w:val="4"/>
+  </w:num>
+  <w:num w:numId="9" w16cid:durableId="1286734485">
     <w:abstractNumId w:val="7"/>
   </w:num>
-  <w:num w:numId="7" w16cid:durableId="1966735656">
+  <w:num w:numId="10" w16cid:durableId="1558668117">
+    <w:abstractNumId w:val="13"/>
+  </w:num>
+  <w:num w:numId="11" w16cid:durableId="845481985">
+    <w:abstractNumId w:val="8"/>
+  </w:num>
+  <w:num w:numId="12" w16cid:durableId="179593043">
+    <w:abstractNumId w:val="12"/>
+  </w:num>
+  <w:num w:numId="13" w16cid:durableId="427846477">
     <w:abstractNumId w:val="1"/>
   </w:num>
-  <w:num w:numId="8" w16cid:durableId="1445613258">
+  <w:num w:numId="14" w16cid:durableId="1504859792">
     <w:abstractNumId w:val="2"/>
-  </w:num>
-  <w:num w:numId="9" w16cid:durableId="1286734485">
-    <w:abstractNumId w:val="5"/>
-  </w:num>
-  <w:num w:numId="10" w16cid:durableId="1558668117">
-    <w:abstractNumId w:val="11"/>
-  </w:num>
-  <w:num w:numId="11" w16cid:durableId="845481985">
-    <w:abstractNumId w:val="6"/>
-  </w:num>
-  <w:num w:numId="12" w16cid:durableId="179593043">
-    <w:abstractNumId w:val="10"/>
   </w:num>
 </w:numbering>
 </file>

</xml_diff>

<commit_message>
Use of DRY principle (Inheritance)
</commit_message>
<xml_diff>
--- a/Doc.docx
+++ b/Doc.docx
@@ -1771,21 +1771,7 @@
         <w:rPr>
           <w:lang w:val="en-US"/>
         </w:rPr>
-        <w:t xml:space="preserve">In the </w:t>
-      </w:r>
-      <w:proofErr w:type="spellStart"/>
-      <w:r>
-        <w:rPr>
-          <w:lang w:val="en-US"/>
-        </w:rPr>
-        <w:t>cmd</w:t>
-      </w:r>
-      <w:proofErr w:type="spellEnd"/>
-      <w:r>
-        <w:rPr>
-          <w:lang w:val="en-US"/>
-        </w:rPr>
-        <w:t xml:space="preserve"> id we run </w:t>
+        <w:t xml:space="preserve">In the cmd id we run </w:t>
       </w:r>
       <w:r>
         <w:rPr>
@@ -1825,8 +1811,6 @@
         </w:rPr>
         <w:t xml:space="preserve">then we will see all the different SDKs we have installed on our computer. When we create the project from the CLI it automatically creates it by using the latest SDK. But if I want to use an older one I need to create this </w:t>
       </w:r>
-      <w:proofErr w:type="spellStart"/>
-      <w:proofErr w:type="gramStart"/>
       <w:r>
         <w:rPr>
           <w:i/>
@@ -1835,8 +1819,6 @@
         </w:rPr>
         <w:t>global.json</w:t>
       </w:r>
-      <w:proofErr w:type="spellEnd"/>
-      <w:proofErr w:type="gramEnd"/>
       <w:r>
         <w:rPr>
           <w:i/>
@@ -1978,21 +1960,7 @@
           <w:lang w:val="en-US"/>
         </w:rPr>
         <w:lastRenderedPageBreak/>
-        <w:t xml:space="preserve">add, new, </w:t>
-      </w:r>
-      <w:proofErr w:type="spellStart"/>
-      <w:r>
-        <w:rPr>
-          <w:lang w:val="en-US"/>
-        </w:rPr>
-        <w:t>sln</w:t>
-      </w:r>
-      <w:proofErr w:type="spellEnd"/>
-      <w:r>
-        <w:rPr>
-          <w:lang w:val="en-US"/>
-        </w:rPr>
-        <w:t xml:space="preserve"> are the most common commands.</w:t>
+        <w:t>add, new, sln are the most common commands.</w:t>
       </w:r>
     </w:p>
     <w:p>
@@ -2020,16 +1988,14 @@
         </w:rPr>
         <w:t xml:space="preserve">Type </w:t>
       </w:r>
-      <w:proofErr w:type="spellStart"/>
       <w:r>
         <w:rPr>
           <w:i/>
           <w:iCs/>
           <w:lang w:val="en-US"/>
         </w:rPr>
-        <w:t>mkdir</w:t>
-      </w:r>
-      <w:proofErr w:type="spellEnd"/>
+        <w:t>mkdir ProfessionalsConnectApp</w:t>
+      </w:r>
       <w:r>
         <w:rPr>
           <w:i/>
@@ -2038,29 +2004,27 @@
         </w:rPr>
         <w:t xml:space="preserve"> </w:t>
       </w:r>
-      <w:proofErr w:type="spellStart"/>
+      <w:r>
+        <w:rPr>
+          <w:lang w:val="en-US"/>
+        </w:rPr>
+        <w:t xml:space="preserve">-&gt; </w:t>
+      </w:r>
       <w:r>
         <w:rPr>
           <w:i/>
           <w:iCs/>
           <w:lang w:val="en-US"/>
         </w:rPr>
-        <w:t>ProfessionalsConnectApp</w:t>
-      </w:r>
-      <w:proofErr w:type="spellEnd"/>
+        <w:t>cd ProfessionalsConnectApp</w:t>
+      </w:r>
       <w:r>
         <w:rPr>
           <w:i/>
           <w:iCs/>
           <w:lang w:val="en-US"/>
         </w:rPr>
-        <w:t xml:space="preserve"> </w:t>
-      </w:r>
-      <w:r>
-        <w:rPr>
-          <w:lang w:val="en-US"/>
-        </w:rPr>
-        <w:t xml:space="preserve">-&gt; </w:t>
+        <w:t xml:space="preserve"> -&gt; dotnet new sln</w:t>
       </w:r>
       <w:r>
         <w:rPr>
@@ -2068,69 +2032,15 @@
           <w:iCs/>
           <w:lang w:val="en-US"/>
         </w:rPr>
-        <w:t xml:space="preserve">cd </w:t>
-      </w:r>
-      <w:proofErr w:type="spellStart"/>
+        <w:t xml:space="preserve"> -&gt; </w:t>
+      </w:r>
       <w:r>
         <w:rPr>
           <w:i/>
           <w:iCs/>
           <w:lang w:val="en-US"/>
         </w:rPr>
-        <w:t>ProfessionalsConnectApp</w:t>
-      </w:r>
-      <w:proofErr w:type="spellEnd"/>
-      <w:r>
-        <w:rPr>
-          <w:i/>
-          <w:iCs/>
-          <w:lang w:val="en-US"/>
-        </w:rPr>
-        <w:t xml:space="preserve"> -&gt; dotnet new </w:t>
-      </w:r>
-      <w:proofErr w:type="spellStart"/>
-      <w:r>
-        <w:rPr>
-          <w:i/>
-          <w:iCs/>
-          <w:lang w:val="en-US"/>
-        </w:rPr>
-        <w:t>sln</w:t>
-      </w:r>
-      <w:proofErr w:type="spellEnd"/>
-      <w:r>
-        <w:rPr>
-          <w:i/>
-          <w:iCs/>
-          <w:lang w:val="en-US"/>
-        </w:rPr>
-        <w:t xml:space="preserve"> -&gt; </w:t>
-      </w:r>
-      <w:r>
-        <w:rPr>
-          <w:i/>
-          <w:iCs/>
-          <w:lang w:val="en-US"/>
-        </w:rPr>
-        <w:t xml:space="preserve">dotnet new </w:t>
-      </w:r>
-      <w:proofErr w:type="spellStart"/>
-      <w:r>
-        <w:rPr>
-          <w:i/>
-          <w:iCs/>
-          <w:lang w:val="en-US"/>
-        </w:rPr>
-        <w:t>webapi</w:t>
-      </w:r>
-      <w:proofErr w:type="spellEnd"/>
-      <w:r>
-        <w:rPr>
-          <w:i/>
-          <w:iCs/>
-          <w:lang w:val="en-US"/>
-        </w:rPr>
-        <w:t xml:space="preserve"> -h </w:t>
+        <w:t xml:space="preserve">dotnet new webapi -h </w:t>
       </w:r>
       <w:r>
         <w:rPr>
@@ -2222,31 +2132,48 @@
           <w:iCs/>
           <w:lang w:val="en-US"/>
         </w:rPr>
-        <w:t xml:space="preserve">-&gt; dotnet new </w:t>
-      </w:r>
-      <w:proofErr w:type="spellStart"/>
+        <w:t>-&gt; dotnet new webapi -controllers -n API</w:t>
+      </w:r>
+      <w:r>
+        <w:rPr>
+          <w:lang w:val="en-US"/>
+        </w:rPr>
+        <w:t xml:space="preserve">, so this will create a folder with the name API and inside </w:t>
+      </w:r>
+    </w:p>
+    <w:p>
+      <w:pPr>
+        <w:rPr>
+          <w:lang w:val="en-US"/>
+        </w:rPr>
+      </w:pPr>
+      <w:r>
+        <w:rPr>
+          <w:lang w:val="en-US"/>
+        </w:rPr>
+        <w:t xml:space="preserve">-&gt; </w:t>
+      </w:r>
       <w:r>
         <w:rPr>
           <w:i/>
           <w:iCs/>
           <w:lang w:val="en-US"/>
         </w:rPr>
-        <w:t>webapi</w:t>
-      </w:r>
-      <w:proofErr w:type="spellEnd"/>
+        <w:t>dotnet</w:t>
+      </w:r>
       <w:r>
         <w:rPr>
           <w:i/>
           <w:iCs/>
           <w:lang w:val="en-US"/>
         </w:rPr>
-        <w:t xml:space="preserve"> -controllers -n API</w:t>
-      </w:r>
-      <w:r>
-        <w:rPr>
-          <w:lang w:val="en-US"/>
-        </w:rPr>
-        <w:t xml:space="preserve">, so this will create a folder with the name API and inside </w:t>
+        <w:t xml:space="preserve"> sln list, </w:t>
+      </w:r>
+      <w:r>
+        <w:rPr>
+          <w:lang w:val="en-US"/>
+        </w:rPr>
+        <w:t>we see there are no projects found so we need to add it.</w:t>
       </w:r>
     </w:p>
     <w:p>
@@ -2257,82 +2184,11 @@
       </w:pPr>
       <w:r>
         <w:rPr>
-          <w:lang w:val="en-US"/>
-        </w:rPr>
-        <w:t xml:space="preserve">-&gt; </w:t>
-      </w:r>
-      <w:r>
-        <w:rPr>
           <w:i/>
           <w:iCs/>
           <w:lang w:val="en-US"/>
         </w:rPr>
-        <w:t>dotnet</w:t>
-      </w:r>
-      <w:r>
-        <w:rPr>
-          <w:i/>
-          <w:iCs/>
-          <w:lang w:val="en-US"/>
-        </w:rPr>
-        <w:t xml:space="preserve"> </w:t>
-      </w:r>
-      <w:proofErr w:type="spellStart"/>
-      <w:r>
-        <w:rPr>
-          <w:i/>
-          <w:iCs/>
-          <w:lang w:val="en-US"/>
-        </w:rPr>
-        <w:t>sln</w:t>
-      </w:r>
-      <w:proofErr w:type="spellEnd"/>
-      <w:r>
-        <w:rPr>
-          <w:i/>
-          <w:iCs/>
-          <w:lang w:val="en-US"/>
-        </w:rPr>
-        <w:t xml:space="preserve"> list, </w:t>
-      </w:r>
-      <w:r>
-        <w:rPr>
-          <w:lang w:val="en-US"/>
-        </w:rPr>
-        <w:t>we see there are no projects found so we need to add it.</w:t>
-      </w:r>
-    </w:p>
-    <w:p>
-      <w:pPr>
-        <w:rPr>
-          <w:lang w:val="en-US"/>
-        </w:rPr>
-      </w:pPr>
-      <w:r>
-        <w:rPr>
-          <w:i/>
-          <w:iCs/>
-          <w:lang w:val="en-US"/>
-        </w:rPr>
-        <w:t xml:space="preserve">-&gt; dotnet </w:t>
-      </w:r>
-      <w:proofErr w:type="spellStart"/>
-      <w:r>
-        <w:rPr>
-          <w:i/>
-          <w:iCs/>
-          <w:lang w:val="en-US"/>
-        </w:rPr>
-        <w:t>sln</w:t>
-      </w:r>
-      <w:proofErr w:type="spellEnd"/>
-      <w:r>
-        <w:rPr>
-          <w:i/>
-          <w:iCs/>
-          <w:lang w:val="en-US"/>
-        </w:rPr>
-        <w:t xml:space="preserve"> add API, </w:t>
+        <w:t xml:space="preserve">-&gt; dotnet sln add API, </w:t>
       </w:r>
       <w:r>
         <w:rPr>
@@ -2444,7 +2300,6 @@
         </w:rPr>
         <w:t xml:space="preserve">, and how the CLI command knows to listen to this port? In the properties folder the </w:t>
       </w:r>
-      <w:proofErr w:type="spellStart"/>
       <w:r>
         <w:rPr>
           <w:b/>
@@ -2455,7 +2310,6 @@
         </w:rPr>
         <w:t>launchSettings.json</w:t>
       </w:r>
-      <w:proofErr w:type="spellEnd"/>
       <w:r>
         <w:rPr>
           <w:i/>
@@ -2816,25 +2670,7 @@
           <w:bCs/>
           <w:lang w:val="en-US"/>
         </w:rPr>
-        <w:t xml:space="preserve"> </w:t>
-      </w:r>
-      <w:proofErr w:type="spellStart"/>
-      <w:r>
-        <w:rPr>
-          <w:b/>
-          <w:bCs/>
-          <w:lang w:val="en-US"/>
-        </w:rPr>
-        <w:t>Program.cs</w:t>
-      </w:r>
-      <w:proofErr w:type="spellEnd"/>
-      <w:r>
-        <w:rPr>
-          <w:b/>
-          <w:bCs/>
-          <w:lang w:val="en-US"/>
-        </w:rPr>
-        <w:t xml:space="preserve"> class</w:t>
+        <w:t xml:space="preserve"> Program.cs class</w:t>
       </w:r>
       <w:r>
         <w:rPr>
@@ -2898,25 +2734,7 @@
           <w:bCs/>
           <w:lang w:val="en-US"/>
         </w:rPr>
-        <w:t xml:space="preserve"> </w:t>
-      </w:r>
-      <w:proofErr w:type="spellStart"/>
-      <w:r>
-        <w:rPr>
-          <w:b/>
-          <w:bCs/>
-          <w:lang w:val="en-US"/>
-        </w:rPr>
-        <w:t>App.run</w:t>
-      </w:r>
-      <w:proofErr w:type="spellEnd"/>
-      <w:r>
-        <w:rPr>
-          <w:b/>
-          <w:bCs/>
-          <w:lang w:val="en-US"/>
-        </w:rPr>
-        <w:t xml:space="preserve"> method.</w:t>
+        <w:t xml:space="preserve"> App.run method.</w:t>
       </w:r>
       <w:r>
         <w:rPr>
@@ -3236,14 +3054,12 @@
         </w:rPr>
         <w:t xml:space="preserve"> (</w:t>
       </w:r>
-      <w:proofErr w:type="spellStart"/>
       <w:r>
         <w:rPr>
           <w:lang w:val="en-US"/>
         </w:rPr>
         <w:t>API.csproj</w:t>
       </w:r>
-      <w:proofErr w:type="spellEnd"/>
       <w:r>
         <w:rPr>
           <w:lang w:val="en-US"/>
@@ -3297,21 +3113,7 @@
         <w:rPr>
           <w:lang w:val="en-US"/>
         </w:rPr>
-        <w:t xml:space="preserve">The </w:t>
-      </w:r>
-      <w:proofErr w:type="spellStart"/>
-      <w:r>
-        <w:rPr>
-          <w:lang w:val="en-US"/>
-        </w:rPr>
-        <w:t>API.http</w:t>
-      </w:r>
-      <w:proofErr w:type="spellEnd"/>
-      <w:r>
-        <w:rPr>
-          <w:lang w:val="en-US"/>
-        </w:rPr>
-        <w:t xml:space="preserve"> </w:t>
+        <w:t xml:space="preserve">The API.http </w:t>
       </w:r>
       <w:r>
         <w:rPr>
@@ -3356,21 +3158,11 @@
         </w:rPr>
         <w:t xml:space="preserve"> are the </w:t>
       </w:r>
-      <w:proofErr w:type="spellStart"/>
-      <w:proofErr w:type="gramStart"/>
-      <w:r>
-        <w:rPr>
-          <w:lang w:val="en-US"/>
-        </w:rPr>
-        <w:t>appsettings.Development.json</w:t>
-      </w:r>
-      <w:proofErr w:type="spellEnd"/>
-      <w:proofErr w:type="gramEnd"/>
-      <w:r>
-        <w:rPr>
-          <w:lang w:val="en-US"/>
-        </w:rPr>
-        <w:t xml:space="preserve"> </w:t>
+      <w:r>
+        <w:rPr>
+          <w:lang w:val="en-US"/>
+        </w:rPr>
+        <w:t xml:space="preserve">appsettings.Development.json </w:t>
       </w:r>
       <w:r>
         <w:rPr>
@@ -3388,21 +3180,7 @@
         <w:rPr>
           <w:lang w:val="en-US"/>
         </w:rPr>
-        <w:t xml:space="preserve">nd </w:t>
-      </w:r>
-      <w:proofErr w:type="spellStart"/>
-      <w:r>
-        <w:rPr>
-          <w:lang w:val="en-US"/>
-        </w:rPr>
-        <w:t>Appsettings.json</w:t>
-      </w:r>
-      <w:proofErr w:type="spellEnd"/>
-      <w:r>
-        <w:rPr>
-          <w:lang w:val="en-US"/>
-        </w:rPr>
-        <w:t>, which is used whatever mode we're running our application</w:t>
+        <w:t>nd Appsettings.json, which is used whatever mode we're running our application</w:t>
       </w:r>
       <w:r>
         <w:rPr>
@@ -3567,21 +3345,7 @@
         <w:rPr>
           <w:lang w:val="en-US"/>
         </w:rPr>
-        <w:t xml:space="preserve"> we create a class in the folder with the name ‘</w:t>
-      </w:r>
-      <w:proofErr w:type="spellStart"/>
-      <w:r>
-        <w:rPr>
-          <w:lang w:val="en-US"/>
-        </w:rPr>
-        <w:t>AppUser</w:t>
-      </w:r>
-      <w:proofErr w:type="spellEnd"/>
-      <w:r>
-        <w:rPr>
-          <w:lang w:val="en-US"/>
-        </w:rPr>
-        <w:t>’.</w:t>
+        <w:t xml:space="preserve"> we create a class in the folder with the name ‘AppUser’.</w:t>
       </w:r>
     </w:p>
     <w:p>
@@ -3932,23 +3696,7 @@
         <w:rPr>
           <w:lang w:val="en-US"/>
         </w:rPr>
-        <w:t xml:space="preserve">nd this nullable thing is actually part of the nullable flag that we have inside </w:t>
-      </w:r>
-      <w:proofErr w:type="spellStart"/>
-      <w:proofErr w:type="gramStart"/>
-      <w:r>
-        <w:rPr>
-          <w:lang w:val="en-US"/>
-        </w:rPr>
-        <w:t>our</w:t>
-      </w:r>
-      <w:proofErr w:type="spellEnd"/>
-      <w:proofErr w:type="gramEnd"/>
-      <w:r>
-        <w:rPr>
-          <w:lang w:val="en-US"/>
-        </w:rPr>
-        <w:t xml:space="preserve"> </w:t>
+        <w:t xml:space="preserve">nd this nullable thing is actually part of the nullable flag that we have inside our </w:t>
       </w:r>
       <w:r>
         <w:rPr>
@@ -3956,19 +3704,11 @@
         </w:rPr>
         <w:t>.</w:t>
       </w:r>
-      <w:proofErr w:type="spellStart"/>
-      <w:r>
-        <w:rPr>
-          <w:lang w:val="en-US"/>
-        </w:rPr>
-        <w:t>csproj</w:t>
-      </w:r>
-      <w:proofErr w:type="spellEnd"/>
-      <w:r>
-        <w:rPr>
-          <w:lang w:val="en-US"/>
-        </w:rPr>
-        <w:t>.</w:t>
+      <w:r>
+        <w:rPr>
+          <w:lang w:val="en-US"/>
+        </w:rPr>
+        <w:t>csproj.</w:t>
       </w:r>
     </w:p>
     <w:p>
@@ -4208,21 +3948,7 @@
         <w:rPr>
           <w:lang w:val="en-US"/>
         </w:rPr>
-        <w:t xml:space="preserve"> between our domain or entity classes and the database, and this </w:t>
-      </w:r>
-      <w:proofErr w:type="spellStart"/>
-      <w:r>
-        <w:rPr>
-          <w:lang w:val="en-US"/>
-        </w:rPr>
-        <w:t>DBcontext</w:t>
-      </w:r>
-      <w:proofErr w:type="spellEnd"/>
-      <w:r>
-        <w:rPr>
-          <w:lang w:val="en-US"/>
-        </w:rPr>
-        <w:t xml:space="preserve"> class is the primary class we use for interacting with our database.</w:t>
+        <w:t xml:space="preserve"> between our domain or entity classes and the database, and this DBcontext class is the primary class we use for interacting with our database.</w:t>
       </w:r>
     </w:p>
     <w:p>
@@ -4231,33 +3957,11 @@
           <w:lang w:val="en-US"/>
         </w:rPr>
       </w:pPr>
-      <w:proofErr w:type="spellStart"/>
-      <w:r>
-        <w:rPr>
-          <w:lang w:val="en-US"/>
-        </w:rPr>
-        <w:t>AppUser</w:t>
-      </w:r>
-      <w:proofErr w:type="spellEnd"/>
-      <w:r>
-        <w:rPr>
-          <w:lang w:val="en-US"/>
-        </w:rPr>
-        <w:t xml:space="preserve"> ------ EF (</w:t>
-      </w:r>
-      <w:proofErr w:type="spellStart"/>
-      <w:r>
-        <w:rPr>
-          <w:lang w:val="en-US"/>
-        </w:rPr>
-        <w:t>DbContext</w:t>
-      </w:r>
-      <w:proofErr w:type="spellEnd"/>
-      <w:r>
-        <w:rPr>
-          <w:lang w:val="en-US"/>
-        </w:rPr>
-        <w:t>)---------DB</w:t>
+      <w:r>
+        <w:rPr>
+          <w:lang w:val="en-US"/>
+        </w:rPr>
+        <w:t>AppUser ------ EF (DbContext)---------DB</w:t>
       </w:r>
     </w:p>
     <w:p>
@@ -4398,21 +4102,7 @@
         <w:rPr>
           <w:lang w:val="en-US"/>
         </w:rPr>
-        <w:t xml:space="preserve"> </w:t>
-      </w:r>
-      <w:proofErr w:type="spellStart"/>
-      <w:r>
-        <w:rPr>
-          <w:lang w:val="en-US"/>
-        </w:rPr>
-        <w:t>Dbcontext</w:t>
-      </w:r>
-      <w:proofErr w:type="spellEnd"/>
-      <w:r>
-        <w:rPr>
-          <w:lang w:val="en-US"/>
-        </w:rPr>
-        <w:t xml:space="preserve"> class gives us a save changes method that we can use</w:t>
+        <w:t xml:space="preserve"> Dbcontext class gives us a save changes method that we can use</w:t>
       </w:r>
       <w:r>
         <w:rPr>
@@ -4716,21 +4406,7 @@
         <w:rPr>
           <w:lang w:val="en-US"/>
         </w:rPr>
-        <w:t xml:space="preserve">From the </w:t>
-      </w:r>
-      <w:proofErr w:type="spellStart"/>
-      <w:r>
-        <w:rPr>
-          <w:lang w:val="en-US"/>
-        </w:rPr>
-        <w:t>Nuget</w:t>
-      </w:r>
-      <w:proofErr w:type="spellEnd"/>
-      <w:r>
-        <w:rPr>
-          <w:lang w:val="en-US"/>
-        </w:rPr>
-        <w:t xml:space="preserve"> package we will install </w:t>
+        <w:t xml:space="preserve">From the Nuget package we will install </w:t>
       </w:r>
       <w:r>
         <w:rPr>
@@ -4748,23 +4424,7 @@
         <w:rPr>
           <w:lang w:val="en-US"/>
         </w:rPr>
-        <w:t xml:space="preserve">nd when we do install any packages then they get listed inside </w:t>
-      </w:r>
-      <w:proofErr w:type="spellStart"/>
-      <w:proofErr w:type="gramStart"/>
-      <w:r>
-        <w:rPr>
-          <w:lang w:val="en-US"/>
-        </w:rPr>
-        <w:t>our</w:t>
-      </w:r>
-      <w:proofErr w:type="spellEnd"/>
-      <w:proofErr w:type="gramEnd"/>
-      <w:r>
-        <w:rPr>
-          <w:lang w:val="en-US"/>
-        </w:rPr>
-        <w:t xml:space="preserve"> </w:t>
+        <w:t xml:space="preserve">nd when we do install any packages then they get listed inside our </w:t>
       </w:r>
       <w:r>
         <w:rPr>
@@ -4772,19 +4432,11 @@
         </w:rPr>
         <w:t>.</w:t>
       </w:r>
-      <w:proofErr w:type="spellStart"/>
-      <w:r>
-        <w:rPr>
-          <w:lang w:val="en-US"/>
-        </w:rPr>
-        <w:t>csproj</w:t>
-      </w:r>
-      <w:proofErr w:type="spellEnd"/>
-      <w:r>
-        <w:rPr>
-          <w:lang w:val="en-US"/>
-        </w:rPr>
-        <w:t xml:space="preserve"> file.</w:t>
+      <w:r>
+        <w:rPr>
+          <w:lang w:val="en-US"/>
+        </w:rPr>
+        <w:t>csproj file.</w:t>
       </w:r>
     </w:p>
     <w:p>
@@ -4840,8 +4492,6 @@
           <w:lang w:val="en-US"/>
         </w:rPr>
       </w:pPr>
-      <w:proofErr w:type="spellStart"/>
-      <w:proofErr w:type="gramStart"/>
       <w:r>
         <w:rPr>
           <w:lang w:val="en-US"/>
@@ -4872,8 +4522,6 @@
         </w:rPr>
         <w:t>SQLite</w:t>
       </w:r>
-      <w:proofErr w:type="spellEnd"/>
-      <w:proofErr w:type="gramEnd"/>
       <w:r>
         <w:rPr>
           <w:lang w:val="en-US"/>
@@ -4911,8 +4559,6 @@
           <w:lang w:val="en-US"/>
         </w:rPr>
       </w:pPr>
-      <w:proofErr w:type="spellStart"/>
-      <w:proofErr w:type="gramStart"/>
       <w:r>
         <w:rPr>
           <w:lang w:val="en-US"/>
@@ -4941,15 +4587,7 @@
         <w:rPr>
           <w:lang w:val="en-US"/>
         </w:rPr>
-        <w:t>esign</w:t>
-      </w:r>
-      <w:proofErr w:type="spellEnd"/>
-      <w:proofErr w:type="gramEnd"/>
-      <w:r>
-        <w:rPr>
-          <w:lang w:val="en-US"/>
-        </w:rPr>
-        <w:t xml:space="preserve"> </w:t>
+        <w:t xml:space="preserve">esign </w:t>
       </w:r>
       <w:r>
         <w:rPr>
@@ -5017,29 +4655,7 @@
           <w:lang w:val="en-US"/>
         </w:rPr>
         <w:lastRenderedPageBreak/>
-        <w:t xml:space="preserve">Adding </w:t>
-      </w:r>
-      <w:proofErr w:type="spellStart"/>
-      <w:r>
-        <w:rPr>
-          <w:b/>
-          <w:bCs/>
-          <w:sz w:val="32"/>
-          <w:szCs w:val="32"/>
-          <w:lang w:val="en-US"/>
-        </w:rPr>
-        <w:t>DbContext</w:t>
-      </w:r>
-      <w:proofErr w:type="spellEnd"/>
-      <w:r>
-        <w:rPr>
-          <w:b/>
-          <w:bCs/>
-          <w:sz w:val="32"/>
-          <w:szCs w:val="32"/>
-          <w:lang w:val="en-US"/>
-        </w:rPr>
-        <w:t xml:space="preserve"> in our class</w:t>
+        <w:t>Adding DbContext in our class</w:t>
       </w:r>
     </w:p>
     <w:p>
@@ -5096,7 +4712,6 @@
         </w:rPr>
         <w:t xml:space="preserve">call this </w:t>
       </w:r>
-      <w:proofErr w:type="spellStart"/>
       <w:r>
         <w:rPr>
           <w:lang w:val="en-US"/>
@@ -5121,7 +4736,6 @@
         </w:rPr>
         <w:t>ontext</w:t>
       </w:r>
-      <w:proofErr w:type="spellEnd"/>
       <w:r>
         <w:rPr>
           <w:lang w:val="en-US"/>
@@ -5142,18 +4756,8 @@
           <w:bCs/>
           <w:lang w:val="en-US"/>
         </w:rPr>
-        <w:t xml:space="preserve">e need to derive from an Entity framework class called </w:t>
-      </w:r>
-      <w:proofErr w:type="spellStart"/>
-      <w:r>
-        <w:rPr>
-          <w:b/>
-          <w:bCs/>
-          <w:lang w:val="en-US"/>
-        </w:rPr>
-        <w:t>Dbcontext</w:t>
-      </w:r>
-      <w:proofErr w:type="spellEnd"/>
+        <w:t>e need to derive from an Entity framework class called Dbcontext</w:t>
+      </w:r>
       <w:r>
         <w:rPr>
           <w:lang w:val="en-US"/>
@@ -5192,25 +4796,7 @@
           <w:bCs/>
           <w:lang w:val="en-US"/>
         </w:rPr>
-        <w:t xml:space="preserve"> </w:t>
-      </w:r>
-      <w:proofErr w:type="spellStart"/>
-      <w:r>
-        <w:rPr>
-          <w:b/>
-          <w:bCs/>
-          <w:lang w:val="en-US"/>
-        </w:rPr>
-        <w:t>Dbcontext</w:t>
-      </w:r>
-      <w:proofErr w:type="spellEnd"/>
-      <w:r>
-        <w:rPr>
-          <w:b/>
-          <w:bCs/>
-          <w:lang w:val="en-US"/>
-        </w:rPr>
-        <w:t xml:space="preserve"> instance represents a session</w:t>
+        <w:t xml:space="preserve"> Dbcontext instance represents a session</w:t>
       </w:r>
       <w:r>
         <w:rPr>
@@ -5258,21 +4844,7 @@
         <w:rPr>
           <w:lang w:val="en-US"/>
         </w:rPr>
-        <w:t xml:space="preserve">nd the </w:t>
-      </w:r>
-      <w:proofErr w:type="spellStart"/>
-      <w:r>
-        <w:rPr>
-          <w:lang w:val="en-US"/>
-        </w:rPr>
-        <w:t>Dbcontext</w:t>
-      </w:r>
-      <w:proofErr w:type="spellEnd"/>
-      <w:r>
-        <w:rPr>
-          <w:lang w:val="en-US"/>
-        </w:rPr>
-        <w:t xml:space="preserve"> is a combination of the unit of work and repository patterns.</w:t>
+        <w:t>nd the Dbcontext is a combination of the unit of work and repository patterns.</w:t>
       </w:r>
     </w:p>
     <w:p>
@@ -5555,34 +5127,13 @@
         <w:rPr>
           <w:lang w:val="en-US"/>
         </w:rPr>
-        <w:t xml:space="preserve">We use a </w:t>
-      </w:r>
-      <w:proofErr w:type="spellStart"/>
-      <w:r>
-        <w:rPr>
-          <w:lang w:val="en-US"/>
-        </w:rPr>
-        <w:t>DbSet</w:t>
-      </w:r>
-      <w:proofErr w:type="spellEnd"/>
-      <w:r>
-        <w:rPr>
-          <w:lang w:val="en-US"/>
-        </w:rPr>
-        <w:t xml:space="preserve">&lt;&gt; </w:t>
-      </w:r>
-      <w:r>
-        <w:rPr>
-          <w:lang w:val="en-US"/>
-        </w:rPr>
-        <w:t xml:space="preserve">a </w:t>
-      </w:r>
-      <w:proofErr w:type="spellStart"/>
-      <w:r>
-        <w:rPr>
-          <w:lang w:val="en-US"/>
-        </w:rPr>
-        <w:t>D</w:t>
+        <w:t xml:space="preserve">We use a DbSet&lt;&gt; </w:t>
+      </w:r>
+      <w:r>
+        <w:rPr>
+          <w:lang w:val="en-US"/>
+        </w:rPr>
+        <w:t>a D</w:t>
       </w:r>
       <w:r>
         <w:rPr>
@@ -5594,14 +5145,7 @@
         <w:rPr>
           <w:lang w:val="en-US"/>
         </w:rPr>
-        <w:t>et</w:t>
-      </w:r>
-      <w:proofErr w:type="spellEnd"/>
-      <w:r>
-        <w:rPr>
-          <w:lang w:val="en-US"/>
-        </w:rPr>
-        <w:t xml:space="preserve"> can be used to query and save instances of</w:t>
+        <w:t>et can be used to query and save instances of</w:t>
       </w:r>
       <w:r>
         <w:rPr>
@@ -5625,21 +5169,7 @@
         <w:rPr>
           <w:lang w:val="en-US"/>
         </w:rPr>
-        <w:t xml:space="preserve">e use </w:t>
-      </w:r>
-      <w:proofErr w:type="spellStart"/>
-      <w:r>
-        <w:rPr>
-          <w:lang w:val="en-US"/>
-        </w:rPr>
-        <w:t>Linq</w:t>
-      </w:r>
-      <w:proofErr w:type="spellEnd"/>
-      <w:r>
-        <w:rPr>
-          <w:lang w:val="en-US"/>
-        </w:rPr>
-        <w:t xml:space="preserve"> queries against a DB set, which are then translated into queries against the database.</w:t>
+        <w:t>e use Linq queries against a DB set, which are then translated into queries against the database.</w:t>
       </w:r>
       <w:r>
         <w:rPr>
@@ -5957,20 +5487,8 @@
           <w:bCs/>
           <w:lang w:val="en-US"/>
         </w:rPr>
-        <w:t xml:space="preserve">configuration files are the </w:t>
-      </w:r>
-      <w:proofErr w:type="spellStart"/>
-      <w:proofErr w:type="gramStart"/>
-      <w:r>
-        <w:rPr>
-          <w:b/>
-          <w:bCs/>
-          <w:lang w:val="en-US"/>
-        </w:rPr>
-        <w:t>appsettings.json</w:t>
-      </w:r>
-      <w:proofErr w:type="spellEnd"/>
-      <w:proofErr w:type="gramEnd"/>
+        <w:t>configuration files are the appsettings.json</w:t>
+      </w:r>
       <w:r>
         <w:rPr>
           <w:lang w:val="en-US"/>
@@ -6017,7 +5535,6 @@
         </w:rPr>
         <w:t xml:space="preserve">nd currently from our </w:t>
       </w:r>
-      <w:proofErr w:type="spellStart"/>
       <w:r>
         <w:rPr>
           <w:b/>
@@ -6050,7 +5567,6 @@
         </w:rPr>
         <w:t>.json</w:t>
       </w:r>
-      <w:proofErr w:type="spellEnd"/>
       <w:r>
         <w:rPr>
           <w:b/>
@@ -6079,8 +5595,6 @@
         </w:rPr>
         <w:t xml:space="preserve">lso have an </w:t>
       </w:r>
-      <w:proofErr w:type="spellStart"/>
-      <w:proofErr w:type="gramStart"/>
       <w:r>
         <w:rPr>
           <w:b/>
@@ -6105,7 +5619,6 @@
         </w:rPr>
         <w:t>development</w:t>
       </w:r>
-      <w:proofErr w:type="gramEnd"/>
       <w:r>
         <w:rPr>
           <w:b/>
@@ -6114,7 +5627,6 @@
         </w:rPr>
         <w:t>.json</w:t>
       </w:r>
-      <w:proofErr w:type="spellEnd"/>
       <w:r>
         <w:rPr>
           <w:lang w:val="en-US"/>
@@ -6133,19 +5645,11 @@
         </w:rPr>
         <w:t xml:space="preserve"> The </w:t>
       </w:r>
-      <w:proofErr w:type="spellStart"/>
-      <w:r>
-        <w:rPr>
-          <w:lang w:val="en-US"/>
-        </w:rPr>
-        <w:t>Appsettings.json</w:t>
-      </w:r>
-      <w:proofErr w:type="spellEnd"/>
-      <w:r>
-        <w:rPr>
-          <w:lang w:val="en-US"/>
-        </w:rPr>
-        <w:t xml:space="preserve"> is read from</w:t>
+      <w:r>
+        <w:rPr>
+          <w:lang w:val="en-US"/>
+        </w:rPr>
+        <w:t>Appsettings.json is read from</w:t>
       </w:r>
       <w:r>
         <w:rPr>
@@ -6177,8 +5681,6 @@
         </w:rPr>
         <w:t xml:space="preserve">the </w:t>
       </w:r>
-      <w:proofErr w:type="spellStart"/>
-      <w:proofErr w:type="gramStart"/>
       <w:r>
         <w:rPr>
           <w:b/>
@@ -6193,17 +5695,7 @@
           <w:bCs/>
           <w:lang w:val="en-US"/>
         </w:rPr>
-        <w:t>ppsettings.Development.json</w:t>
-      </w:r>
-      <w:proofErr w:type="spellEnd"/>
-      <w:proofErr w:type="gramEnd"/>
-      <w:r>
-        <w:rPr>
-          <w:b/>
-          <w:bCs/>
-          <w:lang w:val="en-US"/>
-        </w:rPr>
-        <w:t xml:space="preserve"> is</w:t>
+        <w:t>ppsettings.Development.json is</w:t>
       </w:r>
       <w:r>
         <w:rPr>
@@ -6231,7 +5723,6 @@
         </w:rPr>
         <w:t xml:space="preserve">fter the logging section use </w:t>
       </w:r>
-      <w:proofErr w:type="spellStart"/>
       <w:r>
         <w:rPr>
           <w:lang w:val="en-US"/>
@@ -6256,7 +5747,6 @@
         </w:rPr>
         <w:t>trings</w:t>
       </w:r>
-      <w:proofErr w:type="spellEnd"/>
       <w:r>
         <w:rPr>
           <w:lang w:val="en-US"/>
@@ -6303,27 +5793,13 @@
         <w:rPr>
           <w:lang w:val="en-US"/>
         </w:rPr>
-        <w:t xml:space="preserve">when we added it to our </w:t>
-      </w:r>
-      <w:proofErr w:type="spellStart"/>
-      <w:r>
-        <w:rPr>
-          <w:lang w:val="en-US"/>
-        </w:rPr>
-        <w:t>program</w:t>
-      </w:r>
-      <w:r>
-        <w:rPr>
-          <w:lang w:val="en-US"/>
-        </w:rPr>
-        <w:t>.cs</w:t>
-      </w:r>
-      <w:proofErr w:type="spellEnd"/>
-      <w:r>
-        <w:rPr>
-          <w:lang w:val="en-US"/>
-        </w:rPr>
-        <w:t xml:space="preserve"> </w:t>
+        <w:t>when we added it to our program</w:t>
+      </w:r>
+      <w:r>
+        <w:rPr>
+          <w:lang w:val="en-US"/>
+        </w:rPr>
+        <w:t xml:space="preserve">.cs </w:t>
       </w:r>
       <w:r>
         <w:rPr>
@@ -6331,7 +5807,6 @@
         </w:rPr>
         <w:t xml:space="preserve">class and use the </w:t>
       </w:r>
-      <w:proofErr w:type="spellStart"/>
       <w:r>
         <w:rPr>
           <w:lang w:val="en-US"/>
@@ -6368,7 +5843,6 @@
         </w:rPr>
         <w:t>tring</w:t>
       </w:r>
-      <w:proofErr w:type="spellEnd"/>
       <w:r>
         <w:rPr>
           <w:lang w:val="en-US"/>
@@ -6547,7 +6021,6 @@
         </w:rPr>
         <w:t xml:space="preserve"> Navigate to </w:t>
       </w:r>
-      <w:proofErr w:type="gramStart"/>
       <w:r>
         <w:rPr>
           <w:lang w:val="en-US"/>
@@ -6558,14 +6031,7 @@
         <w:rPr>
           <w:lang w:val="en-US"/>
         </w:rPr>
-        <w:t xml:space="preserve">  go</w:t>
-      </w:r>
-      <w:proofErr w:type="gramEnd"/>
-      <w:r>
-        <w:rPr>
-          <w:lang w:val="en-US"/>
-        </w:rPr>
-        <w:t xml:space="preserve"> to versions for the </w:t>
+        <w:t xml:space="preserve">  go to versions for the </w:t>
       </w:r>
       <w:r>
         <w:rPr>
@@ -6573,183 +6039,111 @@
           <w:iCs/>
           <w:lang w:val="en-US"/>
         </w:rPr>
-        <w:t xml:space="preserve">dotnet </w:t>
-      </w:r>
-      <w:proofErr w:type="spellStart"/>
+        <w:t>dotnet ef</w:t>
+      </w:r>
+      <w:r>
+        <w:rPr>
+          <w:lang w:val="en-US"/>
+        </w:rPr>
+        <w:t xml:space="preserve"> command t</w:t>
+      </w:r>
+      <w:r>
+        <w:rPr>
+          <w:lang w:val="en-US"/>
+        </w:rPr>
+        <w:t xml:space="preserve">hen click on the one that matches the runtime that </w:t>
+      </w:r>
+      <w:r>
+        <w:rPr>
+          <w:lang w:val="en-US"/>
+        </w:rPr>
+        <w:t xml:space="preserve">we </w:t>
+      </w:r>
+      <w:r>
+        <w:rPr>
+          <w:lang w:val="en-US"/>
+        </w:rPr>
+        <w:t>are using, and this is the command that</w:t>
+      </w:r>
+      <w:r>
+        <w:rPr>
+          <w:lang w:val="en-US"/>
+        </w:rPr>
+        <w:t xml:space="preserve"> </w:t>
+      </w:r>
+      <w:r>
+        <w:rPr>
+          <w:lang w:val="en-US"/>
+        </w:rPr>
+        <w:t>we'll go ahead and use to install it.</w:t>
+      </w:r>
+      <w:r>
+        <w:rPr>
+          <w:lang w:val="en-US"/>
+        </w:rPr>
+        <w:t xml:space="preserve"> </w:t>
+      </w:r>
+      <w:r>
+        <w:rPr>
+          <w:lang w:val="en-US"/>
+        </w:rPr>
+        <w:t>So</w:t>
+      </w:r>
+      <w:r>
+        <w:rPr>
+          <w:lang w:val="en-US"/>
+        </w:rPr>
+        <w:t>,</w:t>
+      </w:r>
+      <w:r>
+        <w:rPr>
+          <w:lang w:val="en-US"/>
+        </w:rPr>
+        <w:t xml:space="preserve"> copy this into my clipboard</w:t>
+      </w:r>
+      <w:r>
+        <w:rPr>
+          <w:lang w:val="en-US"/>
+        </w:rPr>
+        <w:t xml:space="preserve"> and run it to vs code</w:t>
+      </w:r>
+      <w:r>
+        <w:rPr>
+          <w:lang w:val="en-US"/>
+        </w:rPr>
+        <w:t xml:space="preserve">. Then in vs code we can run </w:t>
+      </w:r>
       <w:r>
         <w:rPr>
           <w:i/>
           <w:iCs/>
           <w:lang w:val="en-US"/>
         </w:rPr>
-        <w:t>ef</w:t>
-      </w:r>
-      <w:proofErr w:type="spellEnd"/>
-      <w:r>
-        <w:rPr>
-          <w:lang w:val="en-US"/>
-        </w:rPr>
-        <w:t xml:space="preserve"> command t</w:t>
-      </w:r>
-      <w:r>
-        <w:rPr>
-          <w:lang w:val="en-US"/>
-        </w:rPr>
-        <w:t xml:space="preserve">hen click on the one that matches the runtime that </w:t>
-      </w:r>
-      <w:r>
-        <w:rPr>
-          <w:lang w:val="en-US"/>
-        </w:rPr>
-        <w:t xml:space="preserve">we </w:t>
-      </w:r>
-      <w:r>
-        <w:rPr>
-          <w:lang w:val="en-US"/>
-        </w:rPr>
-        <w:t>are using, and this is the command that</w:t>
-      </w:r>
-      <w:r>
-        <w:rPr>
-          <w:lang w:val="en-US"/>
-        </w:rPr>
-        <w:t xml:space="preserve"> </w:t>
-      </w:r>
-      <w:r>
-        <w:rPr>
-          <w:lang w:val="en-US"/>
-        </w:rPr>
-        <w:t>we'll go ahead and use to install it.</w:t>
-      </w:r>
-      <w:r>
-        <w:rPr>
-          <w:lang w:val="en-US"/>
-        </w:rPr>
-        <w:t xml:space="preserve"> </w:t>
-      </w:r>
-      <w:r>
-        <w:rPr>
-          <w:lang w:val="en-US"/>
-        </w:rPr>
-        <w:t>So</w:t>
-      </w:r>
-      <w:r>
-        <w:rPr>
-          <w:lang w:val="en-US"/>
-        </w:rPr>
-        <w:t>,</w:t>
-      </w:r>
-      <w:r>
-        <w:rPr>
-          <w:lang w:val="en-US"/>
-        </w:rPr>
-        <w:t xml:space="preserve"> copy this into my clipboard</w:t>
-      </w:r>
-      <w:r>
-        <w:rPr>
-          <w:lang w:val="en-US"/>
-        </w:rPr>
-        <w:t xml:space="preserve"> and run it to vs code</w:t>
-      </w:r>
-      <w:r>
-        <w:rPr>
-          <w:lang w:val="en-US"/>
-        </w:rPr>
-        <w:t xml:space="preserve">. Then in vs code we can run </w:t>
-      </w:r>
-      <w:r>
-        <w:rPr>
+        <w:t>dotnet ef -h</w:t>
+      </w:r>
+      <w:r>
+        <w:rPr>
+          <w:lang w:val="en-US"/>
+        </w:rPr>
+        <w:t xml:space="preserve"> to see the commands and finally </w:t>
+      </w:r>
+      <w:r>
+        <w:rPr>
+          <w:b/>
+          <w:bCs/>
+          <w:lang w:val="en-US"/>
+        </w:rPr>
+        <w:t xml:space="preserve">add a migration by typing </w:t>
+      </w:r>
+      <w:r>
+        <w:rPr>
+          <w:b/>
+          <w:bCs/>
           <w:i/>
           <w:iCs/>
           <w:lang w:val="en-US"/>
         </w:rPr>
-        <w:t xml:space="preserve">dotnet </w:t>
-      </w:r>
-      <w:proofErr w:type="spellStart"/>
-      <w:r>
-        <w:rPr>
-          <w:i/>
-          <w:iCs/>
-          <w:lang w:val="en-US"/>
-        </w:rPr>
-        <w:t>ef</w:t>
-      </w:r>
-      <w:proofErr w:type="spellEnd"/>
-      <w:r>
-        <w:rPr>
-          <w:i/>
-          <w:iCs/>
-          <w:lang w:val="en-US"/>
-        </w:rPr>
-        <w:t xml:space="preserve"> -h</w:t>
-      </w:r>
-      <w:r>
-        <w:rPr>
-          <w:lang w:val="en-US"/>
-        </w:rPr>
-        <w:t xml:space="preserve"> to see the commands and finally </w:t>
-      </w:r>
-      <w:r>
-        <w:rPr>
-          <w:b/>
-          <w:bCs/>
-          <w:lang w:val="en-US"/>
-        </w:rPr>
-        <w:t xml:space="preserve">add a migration by typing </w:t>
-      </w:r>
-      <w:r>
-        <w:rPr>
-          <w:b/>
-          <w:bCs/>
-          <w:i/>
-          <w:iCs/>
-          <w:lang w:val="en-US"/>
-        </w:rPr>
-        <w:t xml:space="preserve">dotnet </w:t>
-      </w:r>
-      <w:proofErr w:type="spellStart"/>
-      <w:r>
-        <w:rPr>
-          <w:b/>
-          <w:bCs/>
-          <w:i/>
-          <w:iCs/>
-          <w:lang w:val="en-US"/>
-        </w:rPr>
-        <w:t>ef</w:t>
-      </w:r>
-      <w:proofErr w:type="spellEnd"/>
-      <w:r>
-        <w:rPr>
-          <w:b/>
-          <w:bCs/>
-          <w:i/>
-          <w:iCs/>
-          <w:lang w:val="en-US"/>
-        </w:rPr>
-        <w:t xml:space="preserve"> migrations add </w:t>
-      </w:r>
-      <w:proofErr w:type="spellStart"/>
-      <w:r>
-        <w:rPr>
-          <w:b/>
-          <w:bCs/>
-          <w:i/>
-          <w:iCs/>
-          <w:lang w:val="en-US"/>
-        </w:rPr>
-        <w:t>InitialCreate</w:t>
-      </w:r>
-      <w:proofErr w:type="spellEnd"/>
-      <w:r>
-        <w:rPr>
-          <w:b/>
-          <w:bCs/>
-          <w:i/>
-          <w:iCs/>
-          <w:lang w:val="en-US"/>
-        </w:rPr>
-        <w:t xml:space="preserve"> -o Data/Migrations</w:t>
+        <w:t>dotnet ef migrations add InitialCreate -o Data/Migrations</w:t>
       </w:r>
       <w:r>
         <w:rPr>
@@ -6885,7 +6279,6 @@
         </w:rPr>
         <w:t xml:space="preserve">et </w:t>
       </w:r>
-      <w:proofErr w:type="spellStart"/>
       <w:r>
         <w:rPr>
           <w:b/>
@@ -6906,7 +6299,6 @@
         </w:rPr>
         <w:t>f</w:t>
       </w:r>
-      <w:proofErr w:type="spellEnd"/>
       <w:r>
         <w:rPr>
           <w:b/>
@@ -6977,18 +6369,8 @@
           <w:iCs/>
           <w:lang w:val="en-US"/>
         </w:rPr>
-        <w:t>__</w:t>
-      </w:r>
-      <w:proofErr w:type="spellStart"/>
-      <w:r>
-        <w:rPr>
-          <w:i/>
-          <w:iCs/>
-          <w:lang w:val="en-US"/>
-        </w:rPr>
-        <w:t>EFMigrationsHistory</w:t>
-      </w:r>
-      <w:proofErr w:type="spellEnd"/>
+        <w:t>__EFMigrationsHistory</w:t>
+      </w:r>
       <w:r>
         <w:rPr>
           <w:lang w:val="en-US"/>
@@ -7085,52 +6467,49 @@
           <w:iCs/>
           <w:lang w:val="en-US"/>
         </w:rPr>
-        <w:t>__</w:t>
-      </w:r>
-      <w:proofErr w:type="spellStart"/>
+        <w:t>__EFMigrationsHistory</w:t>
+      </w:r>
       <w:r>
         <w:rPr>
           <w:i/>
           <w:iCs/>
           <w:lang w:val="en-US"/>
         </w:rPr>
-        <w:t>EFMigrationsHistory</w:t>
-      </w:r>
-      <w:proofErr w:type="spellEnd"/>
+        <w:t xml:space="preserve"> </w:t>
+      </w:r>
+      <w:r>
+        <w:rPr>
+          <w:lang w:val="en-US"/>
+        </w:rPr>
+        <w:t>table.</w:t>
+      </w:r>
+      <w:r>
+        <w:rPr>
+          <w:lang w:val="en-US"/>
+        </w:rPr>
+        <w:t xml:space="preserve"> I</w:t>
+      </w:r>
+      <w:r>
+        <w:rPr>
+          <w:lang w:val="en-US"/>
+        </w:rPr>
+        <w:t xml:space="preserve">nside our solution explorer we now have a file called </w:t>
+      </w:r>
       <w:r>
         <w:rPr>
           <w:i/>
           <w:iCs/>
           <w:lang w:val="en-US"/>
         </w:rPr>
-        <w:t xml:space="preserve"> </w:t>
-      </w:r>
-      <w:r>
-        <w:rPr>
-          <w:lang w:val="en-US"/>
-        </w:rPr>
-        <w:t>table.</w:t>
-      </w:r>
-      <w:r>
-        <w:rPr>
-          <w:lang w:val="en-US"/>
-        </w:rPr>
-        <w:t xml:space="preserve"> I</w:t>
-      </w:r>
-      <w:r>
-        <w:rPr>
-          <w:lang w:val="en-US"/>
-        </w:rPr>
-        <w:t xml:space="preserve">nside our solution explorer we now have a file called </w:t>
-      </w:r>
-      <w:proofErr w:type="spellStart"/>
+        <w:t>connecting</w:t>
+      </w:r>
       <w:r>
         <w:rPr>
           <w:i/>
           <w:iCs/>
           <w:lang w:val="en-US"/>
         </w:rPr>
-        <w:t>connecting</w:t>
+        <w:t>.d</w:t>
       </w:r>
       <w:r>
         <w:rPr>
@@ -7138,17 +6517,8 @@
           <w:iCs/>
           <w:lang w:val="en-US"/>
         </w:rPr>
-        <w:t>.d</w:t>
-      </w:r>
-      <w:r>
-        <w:rPr>
-          <w:i/>
-          <w:iCs/>
-          <w:lang w:val="en-US"/>
-        </w:rPr>
         <w:t>b</w:t>
       </w:r>
-      <w:proofErr w:type="spellEnd"/>
       <w:r>
         <w:rPr>
           <w:lang w:val="en-US"/>
@@ -7363,7 +6733,6 @@
         </w:rPr>
         <w:t xml:space="preserve"> </w:t>
       </w:r>
-      <w:proofErr w:type="spellStart"/>
       <w:r>
         <w:rPr>
           <w:b/>
@@ -7386,16 +6755,7 @@
           <w:bCs/>
           <w:lang w:val="en-US"/>
         </w:rPr>
-        <w:t>ontroller</w:t>
-      </w:r>
-      <w:proofErr w:type="spellEnd"/>
-      <w:r>
-        <w:rPr>
-          <w:b/>
-          <w:bCs/>
-          <w:lang w:val="en-US"/>
-        </w:rPr>
-        <w:t xml:space="preserve"> attribute</w:t>
+        <w:t>ontroller attribute</w:t>
       </w:r>
       <w:r>
         <w:rPr>
@@ -7455,29 +6815,7 @@
         <w:rPr>
           <w:lang w:val="en-US"/>
         </w:rPr>
-        <w:t xml:space="preserve">, and also create a method </w:t>
-      </w:r>
-      <w:proofErr w:type="spellStart"/>
-      <w:proofErr w:type="gramStart"/>
-      <w:r>
-        <w:rPr>
-          <w:lang w:val="en-US"/>
-        </w:rPr>
-        <w:t>GetUsers</w:t>
-      </w:r>
-      <w:proofErr w:type="spellEnd"/>
-      <w:r>
-        <w:rPr>
-          <w:lang w:val="en-US"/>
-        </w:rPr>
-        <w:t>(</w:t>
-      </w:r>
-      <w:proofErr w:type="gramEnd"/>
-      <w:r>
-        <w:rPr>
-          <w:lang w:val="en-US"/>
-        </w:rPr>
-        <w:t>) and return a list of users, so we need access to the DB.</w:t>
+        <w:t>, and also create a method GetUsers() and return a list of users, so we need access to the DB.</w:t>
       </w:r>
       <w:r>
         <w:rPr>
@@ -7559,35 +6897,7 @@
         <w:rPr>
           <w:lang w:val="en-US"/>
         </w:rPr>
-        <w:t xml:space="preserve"> To use </w:t>
-      </w:r>
-      <w:proofErr w:type="spellStart"/>
-      <w:r>
-        <w:rPr>
-          <w:lang w:val="en-US"/>
-        </w:rPr>
-        <w:t>DataContext</w:t>
-      </w:r>
-      <w:proofErr w:type="spellEnd"/>
-      <w:r>
-        <w:rPr>
-          <w:lang w:val="en-US"/>
-        </w:rPr>
-        <w:t xml:space="preserve"> in our class we need to add it as a parameter to the contractor and then assign it with the </w:t>
-      </w:r>
-      <w:proofErr w:type="spellStart"/>
-      <w:r>
-        <w:rPr>
-          <w:lang w:val="en-US"/>
-        </w:rPr>
-        <w:t>readonly</w:t>
-      </w:r>
-      <w:proofErr w:type="spellEnd"/>
-      <w:r>
-        <w:rPr>
-          <w:lang w:val="en-US"/>
-        </w:rPr>
-        <w:t xml:space="preserve"> field in out class.</w:t>
+        <w:t xml:space="preserve"> To use DataContext in our class we need to add it as a parameter to the contractor and then assign it with the readonly field in out class.</w:t>
       </w:r>
       <w:r>
         <w:rPr>
@@ -8224,102 +7534,64 @@
         </w:rPr>
         <w:t xml:space="preserve">version / </w:t>
       </w:r>
-      <w:proofErr w:type="spellStart"/>
       <w:r>
         <w:rPr>
           <w:i/>
           <w:iCs/>
           <w:lang w:val="en-US"/>
         </w:rPr>
-        <w:t>npm</w:t>
-      </w:r>
-      <w:proofErr w:type="spellEnd"/>
+        <w:t>npm --version / nvm version</w:t>
+      </w:r>
+    </w:p>
+    <w:p>
+      <w:pPr>
+        <w:rPr>
+          <w:lang w:val="en-US"/>
+        </w:rPr>
+      </w:pPr>
+    </w:p>
+    <w:p>
+      <w:pPr>
+        <w:rPr>
+          <w:b/>
+          <w:bCs/>
+          <w:lang w:val="en-US"/>
+        </w:rPr>
+      </w:pPr>
+      <w:r>
+        <w:rPr>
+          <w:lang w:val="en-US"/>
+        </w:rPr>
+        <w:t xml:space="preserve">To create an angular project the command is: </w:t>
+      </w:r>
       <w:r>
         <w:rPr>
           <w:i/>
           <w:iCs/>
           <w:lang w:val="en-US"/>
         </w:rPr>
-        <w:t xml:space="preserve"> --version / </w:t>
-      </w:r>
-      <w:proofErr w:type="spellStart"/>
+        <w:t>ng new client</w:t>
+      </w:r>
+      <w:r>
+        <w:rPr>
+          <w:lang w:val="en-US"/>
+        </w:rPr>
+        <w:t xml:space="preserve">, then to start the app run </w:t>
+      </w:r>
       <w:r>
         <w:rPr>
           <w:i/>
           <w:iCs/>
           <w:lang w:val="en-US"/>
         </w:rPr>
-        <w:t>nvm</w:t>
-      </w:r>
-      <w:proofErr w:type="spellEnd"/>
+        <w:t>npm start</w:t>
+      </w:r>
       <w:r>
         <w:rPr>
           <w:i/>
           <w:iCs/>
           <w:lang w:val="en-US"/>
         </w:rPr>
-        <w:t xml:space="preserve"> version</w:t>
-      </w:r>
-    </w:p>
-    <w:p>
-      <w:pPr>
-        <w:rPr>
-          <w:lang w:val="en-US"/>
-        </w:rPr>
-      </w:pPr>
-    </w:p>
-    <w:p>
-      <w:pPr>
-        <w:rPr>
-          <w:b/>
-          <w:bCs/>
-          <w:lang w:val="en-US"/>
-        </w:rPr>
-      </w:pPr>
-      <w:r>
-        <w:rPr>
-          <w:lang w:val="en-US"/>
-        </w:rPr>
-        <w:t xml:space="preserve">To create an angular project the command is: </w:t>
-      </w:r>
-      <w:r>
-        <w:rPr>
-          <w:i/>
-          <w:iCs/>
-          <w:lang w:val="en-US"/>
-        </w:rPr>
-        <w:t>ng new client</w:t>
-      </w:r>
-      <w:r>
-        <w:rPr>
-          <w:lang w:val="en-US"/>
-        </w:rPr>
-        <w:t xml:space="preserve">, then to start the app run </w:t>
-      </w:r>
-      <w:proofErr w:type="spellStart"/>
-      <w:r>
-        <w:rPr>
-          <w:i/>
-          <w:iCs/>
-          <w:lang w:val="en-US"/>
-        </w:rPr>
-        <w:t>npm</w:t>
-      </w:r>
-      <w:proofErr w:type="spellEnd"/>
-      <w:r>
-        <w:rPr>
-          <w:i/>
-          <w:iCs/>
-          <w:lang w:val="en-US"/>
-        </w:rPr>
-        <w:t xml:space="preserve"> start</w:t>
-      </w:r>
-      <w:r>
-        <w:rPr>
-          <w:i/>
-          <w:iCs/>
-          <w:lang w:val="en-US"/>
-        </w:rPr>
         <w:t xml:space="preserve">. </w:t>
       </w:r>
       <w:r>
@@ -8352,8 +7624,6 @@
         </w:rPr>
         <w:t xml:space="preserve"> It also used to have an </w:t>
       </w:r>
-      <w:proofErr w:type="spellStart"/>
-      <w:proofErr w:type="gramStart"/>
       <w:r>
         <w:rPr>
           <w:lang w:val="en-US"/>
@@ -8376,15 +7646,7 @@
         <w:rPr>
           <w:lang w:val="en-US"/>
         </w:rPr>
-        <w:t>ts</w:t>
-      </w:r>
-      <w:proofErr w:type="spellEnd"/>
-      <w:proofErr w:type="gramEnd"/>
-      <w:r>
-        <w:rPr>
-          <w:lang w:val="en-US"/>
-        </w:rPr>
-        <w:t xml:space="preserve"> </w:t>
+        <w:t xml:space="preserve">ts </w:t>
       </w:r>
       <w:r>
         <w:rPr>
@@ -8702,23 +7964,7 @@
         <w:rPr>
           <w:lang w:val="en-US"/>
         </w:rPr>
-        <w:t xml:space="preserve"> angular app has been blocked by </w:t>
-      </w:r>
-      <w:proofErr w:type="spellStart"/>
-      <w:proofErr w:type="gramStart"/>
-      <w:r>
-        <w:rPr>
-          <w:lang w:val="en-US"/>
-        </w:rPr>
-        <w:t>Cors</w:t>
-      </w:r>
-      <w:proofErr w:type="spellEnd"/>
-      <w:proofErr w:type="gramEnd"/>
-      <w:r>
-        <w:rPr>
-          <w:lang w:val="en-US"/>
-        </w:rPr>
-        <w:t xml:space="preserve"> policy though access control</w:t>
+        <w:t xml:space="preserve"> angular app has been blocked by Cors policy though access control</w:t>
       </w:r>
       <w:r>
         <w:rPr>
@@ -8850,23 +8096,13 @@
         </w:rPr>
         <w:t xml:space="preserve"> </w:t>
       </w:r>
-      <w:proofErr w:type="spellStart"/>
-      <w:r>
-        <w:rPr>
-          <w:b/>
-          <w:bCs/>
-          <w:lang w:val="en-US"/>
-        </w:rPr>
-        <w:t>Cors</w:t>
-      </w:r>
-      <w:proofErr w:type="spellEnd"/>
-      <w:r>
-        <w:rPr>
-          <w:b/>
-          <w:bCs/>
-          <w:lang w:val="en-US"/>
-        </w:rPr>
-        <w:t xml:space="preserve"> protects </w:t>
+      <w:r>
+        <w:rPr>
+          <w:b/>
+          <w:bCs/>
+          <w:lang w:val="en-US"/>
+        </w:rPr>
+        <w:t xml:space="preserve">Cors protects </w:t>
       </w:r>
       <w:r>
         <w:rPr>
@@ -8946,21 +8182,7 @@
         <w:rPr>
           <w:lang w:val="en-US"/>
         </w:rPr>
-        <w:t xml:space="preserve">Then we add </w:t>
-      </w:r>
-      <w:proofErr w:type="spellStart"/>
-      <w:r>
-        <w:rPr>
-          <w:lang w:val="en-US"/>
-        </w:rPr>
-        <w:t>Cors</w:t>
-      </w:r>
-      <w:proofErr w:type="spellEnd"/>
-      <w:r>
-        <w:rPr>
-          <w:lang w:val="en-US"/>
-        </w:rPr>
-        <w:t xml:space="preserve"> as service and middleware, because we need to affect the request</w:t>
+        <w:t>Then we add Cors as service and middleware, because we need to affect the request</w:t>
       </w:r>
       <w:r>
         <w:rPr>
@@ -8998,20 +8220,8 @@
           <w:szCs w:val="32"/>
           <w:lang w:val="en-US"/>
         </w:rPr>
-        <w:t xml:space="preserve">Use of </w:t>
-      </w:r>
-      <w:proofErr w:type="spellStart"/>
-      <w:r>
-        <w:rPr>
-          <w:b/>
-          <w:bCs/>
-          <w:sz w:val="32"/>
-          <w:szCs w:val="32"/>
-          <w:lang w:val="en-US"/>
-        </w:rPr>
-        <w:t>mkcert</w:t>
-      </w:r>
-      <w:proofErr w:type="spellEnd"/>
+        <w:t>Use of mkcert</w:t>
+      </w:r>
     </w:p>
     <w:p>
       <w:pPr>
@@ -9043,7 +8253,6 @@
         </w:rPr>
         <w:t xml:space="preserve">a package called </w:t>
       </w:r>
-      <w:proofErr w:type="spellStart"/>
       <w:r>
         <w:rPr>
           <w:lang w:val="en-US"/>
@@ -9056,7 +8265,6 @@
         </w:rPr>
         <w:t>cert</w:t>
       </w:r>
-      <w:proofErr w:type="spellEnd"/>
       <w:r>
         <w:rPr>
           <w:lang w:val="en-US"/>
@@ -9141,135 +8349,87 @@
         </w:rPr>
         <w:t xml:space="preserve"> To install it, first install chocolatey (for windows), and then run </w:t>
       </w:r>
-      <w:proofErr w:type="spellStart"/>
       <w:r>
         <w:rPr>
           <w:i/>
           <w:iCs/>
           <w:lang w:val="en-US"/>
         </w:rPr>
-        <w:t>choco</w:t>
-      </w:r>
-      <w:proofErr w:type="spellEnd"/>
+        <w:t>choco install mkcert</w:t>
+      </w:r>
       <w:r>
         <w:rPr>
           <w:i/>
           <w:iCs/>
           <w:lang w:val="en-US"/>
         </w:rPr>
-        <w:t xml:space="preserve"> install </w:t>
-      </w:r>
-      <w:proofErr w:type="spellStart"/>
+        <w:t xml:space="preserve">, </w:t>
+      </w:r>
+      <w:r>
+        <w:rPr>
+          <w:lang w:val="en-US"/>
+        </w:rPr>
+        <w:t>in PowerShell as admin.</w:t>
+      </w:r>
+      <w:r>
+        <w:rPr>
+          <w:lang w:val="en-US"/>
+        </w:rPr>
+        <w:t xml:space="preserve"> In vs code we need to install it after the installation to the software. The command is </w:t>
+      </w:r>
       <w:r>
         <w:rPr>
           <w:i/>
           <w:iCs/>
           <w:lang w:val="en-US"/>
         </w:rPr>
-        <w:t>mkcert</w:t>
-      </w:r>
-      <w:proofErr w:type="spellEnd"/>
+        <w:t xml:space="preserve">mkcert -install. </w:t>
+      </w:r>
+      <w:r>
+        <w:rPr>
+          <w:lang w:val="en-US"/>
+        </w:rPr>
+        <w:t xml:space="preserve"> </w:t>
+      </w:r>
+      <w:r>
+        <w:rPr>
+          <w:lang w:val="en-US"/>
+        </w:rPr>
+        <w:t xml:space="preserve">So once that has successfully completed, then we can use a command from </w:t>
+      </w:r>
+      <w:r>
+        <w:rPr>
+          <w:lang w:val="en-US"/>
+        </w:rPr>
+        <w:t>mk</w:t>
+      </w:r>
+      <w:r>
+        <w:rPr>
+          <w:lang w:val="en-US"/>
+        </w:rPr>
+        <w:t>cert to create certificates</w:t>
+      </w:r>
+      <w:r>
+        <w:rPr>
+          <w:lang w:val="en-US"/>
+        </w:rPr>
+        <w:t xml:space="preserve"> with this command </w:t>
+      </w:r>
       <w:r>
         <w:rPr>
           <w:i/>
           <w:iCs/>
           <w:lang w:val="en-US"/>
         </w:rPr>
-        <w:t xml:space="preserve">, </w:t>
-      </w:r>
-      <w:r>
-        <w:rPr>
-          <w:lang w:val="en-US"/>
-        </w:rPr>
-        <w:t>in PowerShell as admin.</w:t>
-      </w:r>
-      <w:r>
-        <w:rPr>
-          <w:lang w:val="en-US"/>
-        </w:rPr>
-        <w:t xml:space="preserve"> In vs code we need to install it after the installation to the software. The command is </w:t>
-      </w:r>
-      <w:proofErr w:type="spellStart"/>
+        <w:t>mk</w:t>
+      </w:r>
       <w:r>
         <w:rPr>
           <w:i/>
           <w:iCs/>
           <w:lang w:val="en-US"/>
         </w:rPr>
-        <w:t>mkcert</w:t>
-      </w:r>
-      <w:proofErr w:type="spellEnd"/>
-      <w:r>
-        <w:rPr>
-          <w:i/>
-          <w:iCs/>
-          <w:lang w:val="en-US"/>
-        </w:rPr>
-        <w:t xml:space="preserve"> -install. </w:t>
-      </w:r>
-      <w:r>
-        <w:rPr>
-          <w:lang w:val="en-US"/>
-        </w:rPr>
-        <w:t xml:space="preserve"> </w:t>
-      </w:r>
-      <w:r>
-        <w:rPr>
-          <w:lang w:val="en-US"/>
-        </w:rPr>
-        <w:t xml:space="preserve">So once that has successfully completed, then we can use a command from </w:t>
-      </w:r>
-      <w:proofErr w:type="spellStart"/>
-      <w:r>
-        <w:rPr>
-          <w:lang w:val="en-US"/>
-        </w:rPr>
-        <w:t>mk</w:t>
-      </w:r>
-      <w:r>
-        <w:rPr>
-          <w:lang w:val="en-US"/>
-        </w:rPr>
-        <w:t>cert</w:t>
-      </w:r>
-      <w:proofErr w:type="spellEnd"/>
-      <w:r>
-        <w:rPr>
-          <w:lang w:val="en-US"/>
-        </w:rPr>
-        <w:t xml:space="preserve"> to create certificates</w:t>
-      </w:r>
-      <w:r>
-        <w:rPr>
-          <w:lang w:val="en-US"/>
-        </w:rPr>
-        <w:t xml:space="preserve"> with this command </w:t>
-      </w:r>
-      <w:proofErr w:type="spellStart"/>
-      <w:r>
-        <w:rPr>
-          <w:i/>
-          <w:iCs/>
-          <w:lang w:val="en-US"/>
-        </w:rPr>
-        <w:t>mk</w:t>
-      </w:r>
-      <w:r>
-        <w:rPr>
-          <w:i/>
-          <w:iCs/>
-          <w:lang w:val="en-US"/>
-        </w:rPr>
-        <w:t>cert</w:t>
-      </w:r>
-      <w:proofErr w:type="spellEnd"/>
-      <w:r>
-        <w:rPr>
-          <w:i/>
-          <w:iCs/>
-          <w:lang w:val="en-US"/>
-        </w:rPr>
-        <w:t xml:space="preserve"> </w:t>
+        <w:t xml:space="preserve">cert </w:t>
       </w:r>
       <w:r>
         <w:rPr>
@@ -9477,27 +8637,13 @@
         <w:rPr>
           <w:lang w:val="en-US"/>
         </w:rPr>
-        <w:t xml:space="preserve">, </w:t>
-      </w:r>
-      <w:proofErr w:type="spellStart"/>
-      <w:r>
-        <w:rPr>
-          <w:lang w:val="en-US"/>
-        </w:rPr>
-        <w:t>mk</w:t>
-      </w:r>
-      <w:r>
-        <w:rPr>
-          <w:lang w:val="en-US"/>
-        </w:rPr>
-        <w:t>cert</w:t>
-      </w:r>
-      <w:proofErr w:type="spellEnd"/>
-      <w:r>
-        <w:rPr>
-          <w:lang w:val="en-US"/>
-        </w:rPr>
-        <w:t xml:space="preserve"> sets up some security features that allows it to trust this certificate.</w:t>
+        <w:t>, mk</w:t>
+      </w:r>
+      <w:r>
+        <w:rPr>
+          <w:lang w:val="en-US"/>
+        </w:rPr>
+        <w:t>cert sets up some security features that allows it to trust this certificate.</w:t>
       </w:r>
       <w:r>
         <w:rPr>
@@ -9545,16 +8691,8 @@
         <w:rPr>
           <w:lang w:val="en-US"/>
         </w:rPr>
-        <w:t xml:space="preserve"> </w:t>
-      </w:r>
-      <w:proofErr w:type="spellStart"/>
-      <w:r>
-        <w:rPr>
-          <w:lang w:val="en-US"/>
-        </w:rPr>
-        <w:t>Cors</w:t>
-      </w:r>
-      <w:proofErr w:type="spellEnd"/>
+        <w:t xml:space="preserve"> Cors</w:t>
+      </w:r>
       <w:r>
         <w:rPr>
           <w:lang w:val="en-US"/>
@@ -10065,6 +9203,79 @@
           <w:lang w:val="en-US"/>
         </w:rPr>
       </w:pPr>
+      <w:r>
+        <w:rPr>
+          <w:color w:val="FF0000"/>
+          <w:lang w:val="en-US"/>
+        </w:rPr>
+        <w:t>Hint*</w:t>
+      </w:r>
+      <w:r>
+        <w:rPr>
+          <w:lang w:val="en-US"/>
+        </w:rPr>
+        <w:t xml:space="preserve"> </w:t>
+      </w:r>
+      <w:r>
+        <w:rPr>
+          <w:lang w:val="en-US"/>
+        </w:rPr>
+        <w:t>W</w:t>
+      </w:r>
+      <w:r>
+        <w:rPr>
+          <w:lang w:val="en-US"/>
+        </w:rPr>
+        <w:t>hen it comes to coding</w:t>
+      </w:r>
+      <w:r>
+        <w:rPr>
+          <w:lang w:val="en-US"/>
+        </w:rPr>
+        <w:t xml:space="preserve"> </w:t>
+      </w:r>
+      <w:r>
+        <w:rPr>
+          <w:lang w:val="en-US"/>
+        </w:rPr>
+        <w:t>do not repeat yourself</w:t>
+      </w:r>
+      <w:r>
+        <w:rPr>
+          <w:lang w:val="en-US"/>
+        </w:rPr>
+        <w:t xml:space="preserve"> (DRY) </w:t>
+      </w:r>
+      <w:r>
+        <w:rPr>
+          <w:lang w:val="en-US"/>
+        </w:rPr>
+        <w:t xml:space="preserve">principle </w:t>
+      </w:r>
+      <w:r>
+        <w:rPr>
+          <w:lang w:val="en-US"/>
+        </w:rPr>
+        <w:t>is</w:t>
+      </w:r>
+      <w:r>
+        <w:rPr>
+          <w:lang w:val="en-US"/>
+        </w:rPr>
+        <w:t xml:space="preserve"> one of the features that we can use inside C sharp with </w:t>
+      </w:r>
+      <w:r>
+        <w:rPr>
+          <w:lang w:val="en-US"/>
+        </w:rPr>
+        <w:t xml:space="preserve">the </w:t>
+      </w:r>
+      <w:r>
+        <w:rPr>
+          <w:lang w:val="en-US"/>
+        </w:rPr>
+        <w:t>concept of inheritance.</w:t>
+      </w:r>
     </w:p>
     <w:p>
       <w:pPr>
@@ -10072,6 +9283,25 @@
           <w:lang w:val="en-US"/>
         </w:rPr>
       </w:pPr>
+      <w:r>
+        <w:rPr>
+          <w:color w:val="FF0000"/>
+          <w:lang w:val="en-US"/>
+        </w:rPr>
+        <w:t>Hint*</w:t>
+      </w:r>
+      <w:r>
+        <w:rPr>
+          <w:lang w:val="en-US"/>
+        </w:rPr>
+        <w:t xml:space="preserve"> </w:t>
+      </w:r>
+      <w:r>
+        <w:rPr>
+          <w:lang w:val="en-US"/>
+        </w:rPr>
+        <w:t>When we make requests in the postman, we can set some variable and use them in our endpoint in order not to reuse the same like over and over again.</w:t>
+      </w:r>
     </w:p>
     <w:p>
       <w:pPr>
@@ -10079,111 +9309,46 @@
           <w:lang w:val="en-US"/>
         </w:rPr>
       </w:pPr>
-    </w:p>
-    <w:p>
-      <w:pPr>
-        <w:rPr>
-          <w:lang w:val="en-US"/>
-        </w:rPr>
-      </w:pPr>
-    </w:p>
-    <w:p>
-      <w:pPr>
-        <w:rPr>
-          <w:lang w:val="en-US"/>
-        </w:rPr>
-      </w:pPr>
-    </w:p>
-    <w:p>
-      <w:pPr>
-        <w:rPr>
-          <w:lang w:val="en-US"/>
-        </w:rPr>
-      </w:pPr>
-    </w:p>
-    <w:p>
-      <w:pPr>
-        <w:rPr>
-          <w:lang w:val="en-US"/>
-        </w:rPr>
-      </w:pPr>
-    </w:p>
-    <w:p>
-      <w:pPr>
-        <w:rPr>
-          <w:lang w:val="en-US"/>
-        </w:rPr>
-      </w:pPr>
-    </w:p>
-    <w:p>
-      <w:pPr>
-        <w:rPr>
-          <w:lang w:val="en-US"/>
-        </w:rPr>
-      </w:pPr>
-    </w:p>
-    <w:p>
-      <w:pPr>
-        <w:rPr>
-          <w:lang w:val="en-US"/>
-        </w:rPr>
-      </w:pPr>
-    </w:p>
-    <w:p>
-      <w:pPr>
-        <w:rPr>
-          <w:lang w:val="en-US"/>
-        </w:rPr>
-      </w:pPr>
-    </w:p>
-    <w:p>
-      <w:pPr>
-        <w:rPr>
-          <w:lang w:val="en-US"/>
-        </w:rPr>
-      </w:pPr>
-    </w:p>
-    <w:p>
-      <w:pPr>
-        <w:rPr>
-          <w:lang w:val="en-US"/>
-        </w:rPr>
-      </w:pPr>
-    </w:p>
-    <w:p>
-      <w:pPr>
-        <w:rPr>
-          <w:lang w:val="en-US"/>
-        </w:rPr>
-      </w:pPr>
-    </w:p>
-    <w:p>
-      <w:pPr>
-        <w:rPr>
-          <w:lang w:val="en-US"/>
-        </w:rPr>
-      </w:pPr>
-    </w:p>
-    <w:p>
-      <w:pPr>
-        <w:rPr>
-          <w:lang w:val="en-US"/>
-        </w:rPr>
-      </w:pPr>
-    </w:p>
-    <w:p>
-      <w:pPr>
-        <w:rPr>
-          <w:lang w:val="en-US"/>
-        </w:rPr>
-      </w:pPr>
-    </w:p>
-    <w:p>
-      <w:pPr>
-        <w:rPr>
-          <w:lang w:val="en-US"/>
-        </w:rPr>
-      </w:pPr>
+      <w:r>
+        <w:rPr>
+          <w:noProof/>
+        </w:rPr>
+        <w:drawing>
+          <wp:inline distT="0" distB="0" distL="0" distR="0" wp14:anchorId="23813A74" wp14:editId="77A1DDC5">
+            <wp:extent cx="4923130" cy="1068674"/>
+            <wp:effectExtent l="0" t="0" r="0" b="0"/>
+            <wp:docPr id="1776219736" name="Εικόνα 1"/>
+            <wp:cNvGraphicFramePr>
+              <a:graphicFrameLocks xmlns:a="http://schemas.openxmlformats.org/drawingml/2006/main" noChangeAspect="1"/>
+            </wp:cNvGraphicFramePr>
+            <a:graphic xmlns:a="http://schemas.openxmlformats.org/drawingml/2006/main">
+              <a:graphicData uri="http://schemas.openxmlformats.org/drawingml/2006/picture">
+                <pic:pic xmlns:pic="http://schemas.openxmlformats.org/drawingml/2006/picture">
+                  <pic:nvPicPr>
+                    <pic:cNvPr id="1776219736" name=""/>
+                    <pic:cNvPicPr/>
+                  </pic:nvPicPr>
+                  <pic:blipFill>
+                    <a:blip r:embed="rId19"/>
+                    <a:stretch>
+                      <a:fillRect/>
+                    </a:stretch>
+                  </pic:blipFill>
+                  <pic:spPr>
+                    <a:xfrm>
+                      <a:off x="0" y="0"/>
+                      <a:ext cx="4935409" cy="1071340"/>
+                    </a:xfrm>
+                    <a:prstGeom prst="rect">
+                      <a:avLst/>
+                    </a:prstGeom>
+                  </pic:spPr>
+                </pic:pic>
+              </a:graphicData>
+            </a:graphic>
+          </wp:inline>
+        </w:drawing>
+      </w:r>
     </w:p>
     <w:p>
       <w:pPr>
@@ -11004,6 +10169,155 @@
     </w:lvl>
   </w:abstractNum>
   <w:abstractNum w:abstractNumId="6" w15:restartNumberingAfterBreak="0">
+    <w:nsid w:val="244F18F4"/>
+    <w:multiLevelType w:val="multilevel"/>
+    <w:tmpl w:val="1DB05314"/>
+    <w:lvl w:ilvl="0">
+      <w:start w:val="1"/>
+      <w:numFmt w:val="bullet"/>
+      <w:lvlText w:val=""/>
+      <w:lvlJc w:val="left"/>
+      <w:pPr>
+        <w:tabs>
+          <w:tab w:val="num" w:pos="720"/>
+        </w:tabs>
+        <w:ind w:left="720" w:hanging="360"/>
+      </w:pPr>
+      <w:rPr>
+        <w:rFonts w:ascii="Symbol" w:hAnsi="Symbol" w:hint="default"/>
+        <w:sz w:val="20"/>
+      </w:rPr>
+    </w:lvl>
+    <w:lvl w:ilvl="1" w:tentative="1">
+      <w:start w:val="1"/>
+      <w:numFmt w:val="bullet"/>
+      <w:lvlText w:val="o"/>
+      <w:lvlJc w:val="left"/>
+      <w:pPr>
+        <w:tabs>
+          <w:tab w:val="num" w:pos="1440"/>
+        </w:tabs>
+        <w:ind w:left="1440" w:hanging="360"/>
+      </w:pPr>
+      <w:rPr>
+        <w:rFonts w:ascii="Courier New" w:hAnsi="Courier New" w:hint="default"/>
+        <w:sz w:val="20"/>
+      </w:rPr>
+    </w:lvl>
+    <w:lvl w:ilvl="2" w:tentative="1">
+      <w:start w:val="1"/>
+      <w:numFmt w:val="bullet"/>
+      <w:lvlText w:val=""/>
+      <w:lvlJc w:val="left"/>
+      <w:pPr>
+        <w:tabs>
+          <w:tab w:val="num" w:pos="2160"/>
+        </w:tabs>
+        <w:ind w:left="2160" w:hanging="360"/>
+      </w:pPr>
+      <w:rPr>
+        <w:rFonts w:ascii="Wingdings" w:hAnsi="Wingdings" w:hint="default"/>
+        <w:sz w:val="20"/>
+      </w:rPr>
+    </w:lvl>
+    <w:lvl w:ilvl="3" w:tentative="1">
+      <w:start w:val="1"/>
+      <w:numFmt w:val="bullet"/>
+      <w:lvlText w:val=""/>
+      <w:lvlJc w:val="left"/>
+      <w:pPr>
+        <w:tabs>
+          <w:tab w:val="num" w:pos="2880"/>
+        </w:tabs>
+        <w:ind w:left="2880" w:hanging="360"/>
+      </w:pPr>
+      <w:rPr>
+        <w:rFonts w:ascii="Wingdings" w:hAnsi="Wingdings" w:hint="default"/>
+        <w:sz w:val="20"/>
+      </w:rPr>
+    </w:lvl>
+    <w:lvl w:ilvl="4" w:tentative="1">
+      <w:start w:val="1"/>
+      <w:numFmt w:val="bullet"/>
+      <w:lvlText w:val=""/>
+      <w:lvlJc w:val="left"/>
+      <w:pPr>
+        <w:tabs>
+          <w:tab w:val="num" w:pos="3600"/>
+        </w:tabs>
+        <w:ind w:left="3600" w:hanging="360"/>
+      </w:pPr>
+      <w:rPr>
+        <w:rFonts w:ascii="Wingdings" w:hAnsi="Wingdings" w:hint="default"/>
+        <w:sz w:val="20"/>
+      </w:rPr>
+    </w:lvl>
+    <w:lvl w:ilvl="5" w:tentative="1">
+      <w:start w:val="1"/>
+      <w:numFmt w:val="bullet"/>
+      <w:lvlText w:val=""/>
+      <w:lvlJc w:val="left"/>
+      <w:pPr>
+        <w:tabs>
+          <w:tab w:val="num" w:pos="4320"/>
+        </w:tabs>
+        <w:ind w:left="4320" w:hanging="360"/>
+      </w:pPr>
+      <w:rPr>
+        <w:rFonts w:ascii="Wingdings" w:hAnsi="Wingdings" w:hint="default"/>
+        <w:sz w:val="20"/>
+      </w:rPr>
+    </w:lvl>
+    <w:lvl w:ilvl="6" w:tentative="1">
+      <w:start w:val="1"/>
+      <w:numFmt w:val="bullet"/>
+      <w:lvlText w:val=""/>
+      <w:lvlJc w:val="left"/>
+      <w:pPr>
+        <w:tabs>
+          <w:tab w:val="num" w:pos="5040"/>
+        </w:tabs>
+        <w:ind w:left="5040" w:hanging="360"/>
+      </w:pPr>
+      <w:rPr>
+        <w:rFonts w:ascii="Wingdings" w:hAnsi="Wingdings" w:hint="default"/>
+        <w:sz w:val="20"/>
+      </w:rPr>
+    </w:lvl>
+    <w:lvl w:ilvl="7" w:tentative="1">
+      <w:start w:val="1"/>
+      <w:numFmt w:val="bullet"/>
+      <w:lvlText w:val=""/>
+      <w:lvlJc w:val="left"/>
+      <w:pPr>
+        <w:tabs>
+          <w:tab w:val="num" w:pos="5760"/>
+        </w:tabs>
+        <w:ind w:left="5760" w:hanging="360"/>
+      </w:pPr>
+      <w:rPr>
+        <w:rFonts w:ascii="Wingdings" w:hAnsi="Wingdings" w:hint="default"/>
+        <w:sz w:val="20"/>
+      </w:rPr>
+    </w:lvl>
+    <w:lvl w:ilvl="8" w:tentative="1">
+      <w:start w:val="1"/>
+      <w:numFmt w:val="bullet"/>
+      <w:lvlText w:val=""/>
+      <w:lvlJc w:val="left"/>
+      <w:pPr>
+        <w:tabs>
+          <w:tab w:val="num" w:pos="6480"/>
+        </w:tabs>
+        <w:ind w:left="6480" w:hanging="360"/>
+      </w:pPr>
+      <w:rPr>
+        <w:rFonts w:ascii="Wingdings" w:hAnsi="Wingdings" w:hint="default"/>
+        <w:sz w:val="20"/>
+      </w:rPr>
+    </w:lvl>
+  </w:abstractNum>
+  <w:abstractNum w:abstractNumId="7" w15:restartNumberingAfterBreak="0">
     <w:nsid w:val="2C3813D8"/>
     <w:multiLevelType w:val="hybridMultilevel"/>
     <w:tmpl w:val="ED1C107A"/>
@@ -11116,7 +10430,7 @@
       </w:rPr>
     </w:lvl>
   </w:abstractNum>
-  <w:abstractNum w:abstractNumId="7" w15:restartNumberingAfterBreak="0">
+  <w:abstractNum w:abstractNumId="8" w15:restartNumberingAfterBreak="0">
     <w:nsid w:val="31885956"/>
     <w:multiLevelType w:val="multilevel"/>
     <w:tmpl w:val="F426E7BC"/>
@@ -11265,7 +10579,7 @@
       </w:rPr>
     </w:lvl>
   </w:abstractNum>
-  <w:abstractNum w:abstractNumId="8" w15:restartNumberingAfterBreak="0">
+  <w:abstractNum w:abstractNumId="9" w15:restartNumberingAfterBreak="0">
     <w:nsid w:val="3C8F0685"/>
     <w:multiLevelType w:val="multilevel"/>
     <w:tmpl w:val="A200415A"/>
@@ -11414,7 +10728,7 @@
       </w:rPr>
     </w:lvl>
   </w:abstractNum>
-  <w:abstractNum w:abstractNumId="9" w15:restartNumberingAfterBreak="0">
+  <w:abstractNum w:abstractNumId="10" w15:restartNumberingAfterBreak="0">
     <w:nsid w:val="430A143B"/>
     <w:multiLevelType w:val="multilevel"/>
     <w:tmpl w:val="BF6C4940"/>
@@ -11563,7 +10877,7 @@
       </w:rPr>
     </w:lvl>
   </w:abstractNum>
-  <w:abstractNum w:abstractNumId="10" w15:restartNumberingAfterBreak="0">
+  <w:abstractNum w:abstractNumId="11" w15:restartNumberingAfterBreak="0">
     <w:nsid w:val="49B268CB"/>
     <w:multiLevelType w:val="multilevel"/>
     <w:tmpl w:val="E3F859A2"/>
@@ -11712,7 +11026,7 @@
       </w:rPr>
     </w:lvl>
   </w:abstractNum>
-  <w:abstractNum w:abstractNumId="11" w15:restartNumberingAfterBreak="0">
+  <w:abstractNum w:abstractNumId="12" w15:restartNumberingAfterBreak="0">
     <w:nsid w:val="4CF359C1"/>
     <w:multiLevelType w:val="hybridMultilevel"/>
     <w:tmpl w:val="EFD206A8"/>
@@ -11825,7 +11139,7 @@
       </w:rPr>
     </w:lvl>
   </w:abstractNum>
-  <w:abstractNum w:abstractNumId="12" w15:restartNumberingAfterBreak="0">
+  <w:abstractNum w:abstractNumId="13" w15:restartNumberingAfterBreak="0">
     <w:nsid w:val="5FD5415A"/>
     <w:multiLevelType w:val="multilevel"/>
     <w:tmpl w:val="AE1845B2"/>
@@ -11974,7 +11288,7 @@
       </w:rPr>
     </w:lvl>
   </w:abstractNum>
-  <w:abstractNum w:abstractNumId="13" w15:restartNumberingAfterBreak="0">
+  <w:abstractNum w:abstractNumId="14" w15:restartNumberingAfterBreak="0">
     <w:nsid w:val="6E712417"/>
     <w:multiLevelType w:val="multilevel"/>
     <w:tmpl w:val="79AEA0D0"/>
@@ -12127,19 +11441,19 @@
     <w:abstractNumId w:val="5"/>
   </w:num>
   <w:num w:numId="2" w16cid:durableId="353657282">
-    <w:abstractNumId w:val="6"/>
+    <w:abstractNumId w:val="7"/>
   </w:num>
   <w:num w:numId="3" w16cid:durableId="362050538">
-    <w:abstractNumId w:val="10"/>
+    <w:abstractNumId w:val="11"/>
   </w:num>
   <w:num w:numId="4" w16cid:durableId="1746999779">
-    <w:abstractNumId w:val="11"/>
+    <w:abstractNumId w:val="12"/>
   </w:num>
   <w:num w:numId="5" w16cid:durableId="1680892645">
     <w:abstractNumId w:val="0"/>
   </w:num>
   <w:num w:numId="6" w16cid:durableId="889223938">
-    <w:abstractNumId w:val="9"/>
+    <w:abstractNumId w:val="10"/>
   </w:num>
   <w:num w:numId="7" w16cid:durableId="1966735656">
     <w:abstractNumId w:val="3"/>
@@ -12148,22 +11462,25 @@
     <w:abstractNumId w:val="4"/>
   </w:num>
   <w:num w:numId="9" w16cid:durableId="1286734485">
-    <w:abstractNumId w:val="7"/>
+    <w:abstractNumId w:val="8"/>
   </w:num>
   <w:num w:numId="10" w16cid:durableId="1558668117">
-    <w:abstractNumId w:val="13"/>
+    <w:abstractNumId w:val="14"/>
   </w:num>
   <w:num w:numId="11" w16cid:durableId="845481985">
-    <w:abstractNumId w:val="8"/>
+    <w:abstractNumId w:val="9"/>
   </w:num>
   <w:num w:numId="12" w16cid:durableId="179593043">
-    <w:abstractNumId w:val="12"/>
+    <w:abstractNumId w:val="13"/>
   </w:num>
   <w:num w:numId="13" w16cid:durableId="427846477">
     <w:abstractNumId w:val="1"/>
   </w:num>
   <w:num w:numId="14" w16cid:durableId="1504859792">
     <w:abstractNumId w:val="2"/>
+  </w:num>
+  <w:num w:numId="15" w16cid:durableId="1416391807">
+    <w:abstractNumId w:val="6"/>
   </w:num>
 </w:numbering>
 </file>

</xml_diff>

<commit_message>
Created new Account Controller, hashed and salted the password, test in postman (paramters)
</commit_message>
<xml_diff>
--- a/Doc.docx
+++ b/Doc.docx
@@ -1771,7 +1771,21 @@
         <w:rPr>
           <w:lang w:val="en-US"/>
         </w:rPr>
-        <w:t xml:space="preserve">In the cmd id we run </w:t>
+        <w:t xml:space="preserve">In the </w:t>
+      </w:r>
+      <w:proofErr w:type="spellStart"/>
+      <w:r>
+        <w:rPr>
+          <w:lang w:val="en-US"/>
+        </w:rPr>
+        <w:t>cmd</w:t>
+      </w:r>
+      <w:proofErr w:type="spellEnd"/>
+      <w:r>
+        <w:rPr>
+          <w:lang w:val="en-US"/>
+        </w:rPr>
+        <w:t xml:space="preserve"> id we run </w:t>
       </w:r>
       <w:r>
         <w:rPr>
@@ -1811,6 +1825,7 @@
         </w:rPr>
         <w:t xml:space="preserve">then we will see all the different SDKs we have installed on our computer. When we create the project from the CLI it automatically creates it by using the latest SDK. But if I want to use an older one I need to create this </w:t>
       </w:r>
+      <w:proofErr w:type="spellStart"/>
       <w:r>
         <w:rPr>
           <w:i/>
@@ -1819,6 +1834,7 @@
         </w:rPr>
         <w:t>global.json</w:t>
       </w:r>
+      <w:proofErr w:type="spellEnd"/>
       <w:r>
         <w:rPr>
           <w:i/>
@@ -1960,7 +1976,21 @@
           <w:lang w:val="en-US"/>
         </w:rPr>
         <w:lastRenderedPageBreak/>
-        <w:t>add, new, sln are the most common commands.</w:t>
+        <w:t xml:space="preserve">add, new, </w:t>
+      </w:r>
+      <w:proofErr w:type="spellStart"/>
+      <w:r>
+        <w:rPr>
+          <w:lang w:val="en-US"/>
+        </w:rPr>
+        <w:t>sln</w:t>
+      </w:r>
+      <w:proofErr w:type="spellEnd"/>
+      <w:r>
+        <w:rPr>
+          <w:lang w:val="en-US"/>
+        </w:rPr>
+        <w:t xml:space="preserve"> are the most common commands.</w:t>
       </w:r>
     </w:p>
     <w:p>
@@ -1988,14 +2018,16 @@
         </w:rPr>
         <w:t xml:space="preserve">Type </w:t>
       </w:r>
+      <w:proofErr w:type="spellStart"/>
       <w:r>
         <w:rPr>
           <w:i/>
           <w:iCs/>
           <w:lang w:val="en-US"/>
         </w:rPr>
-        <w:t>mkdir ProfessionalsConnectApp</w:t>
-      </w:r>
+        <w:t>mkdir</w:t>
+      </w:r>
+      <w:proofErr w:type="spellEnd"/>
       <w:r>
         <w:rPr>
           <w:i/>
@@ -2004,27 +2036,29 @@
         </w:rPr>
         <w:t xml:space="preserve"> </w:t>
       </w:r>
-      <w:r>
-        <w:rPr>
-          <w:lang w:val="en-US"/>
-        </w:rPr>
-        <w:t xml:space="preserve">-&gt; </w:t>
-      </w:r>
+      <w:proofErr w:type="spellStart"/>
       <w:r>
         <w:rPr>
           <w:i/>
           <w:iCs/>
           <w:lang w:val="en-US"/>
         </w:rPr>
-        <w:t>cd ProfessionalsConnectApp</w:t>
-      </w:r>
+        <w:t>ProfessionalsConnectApp</w:t>
+      </w:r>
+      <w:proofErr w:type="spellEnd"/>
       <w:r>
         <w:rPr>
           <w:i/>
           <w:iCs/>
           <w:lang w:val="en-US"/>
         </w:rPr>
-        <w:t xml:space="preserve"> -&gt; dotnet new sln</w:t>
+        <w:t xml:space="preserve"> </w:t>
+      </w:r>
+      <w:r>
+        <w:rPr>
+          <w:lang w:val="en-US"/>
+        </w:rPr>
+        <w:t xml:space="preserve">-&gt; </w:t>
       </w:r>
       <w:r>
         <w:rPr>
@@ -2032,15 +2066,69 @@
           <w:iCs/>
           <w:lang w:val="en-US"/>
         </w:rPr>
-        <w:t xml:space="preserve"> -&gt; </w:t>
-      </w:r>
+        <w:t xml:space="preserve">cd </w:t>
+      </w:r>
+      <w:proofErr w:type="spellStart"/>
       <w:r>
         <w:rPr>
           <w:i/>
           <w:iCs/>
           <w:lang w:val="en-US"/>
         </w:rPr>
-        <w:t xml:space="preserve">dotnet new webapi -h </w:t>
+        <w:t>ProfessionalsConnectApp</w:t>
+      </w:r>
+      <w:proofErr w:type="spellEnd"/>
+      <w:r>
+        <w:rPr>
+          <w:i/>
+          <w:iCs/>
+          <w:lang w:val="en-US"/>
+        </w:rPr>
+        <w:t xml:space="preserve"> -&gt; dotnet new </w:t>
+      </w:r>
+      <w:proofErr w:type="spellStart"/>
+      <w:r>
+        <w:rPr>
+          <w:i/>
+          <w:iCs/>
+          <w:lang w:val="en-US"/>
+        </w:rPr>
+        <w:t>sln</w:t>
+      </w:r>
+      <w:proofErr w:type="spellEnd"/>
+      <w:r>
+        <w:rPr>
+          <w:i/>
+          <w:iCs/>
+          <w:lang w:val="en-US"/>
+        </w:rPr>
+        <w:t xml:space="preserve"> -&gt; </w:t>
+      </w:r>
+      <w:r>
+        <w:rPr>
+          <w:i/>
+          <w:iCs/>
+          <w:lang w:val="en-US"/>
+        </w:rPr>
+        <w:t xml:space="preserve">dotnet new </w:t>
+      </w:r>
+      <w:proofErr w:type="spellStart"/>
+      <w:r>
+        <w:rPr>
+          <w:i/>
+          <w:iCs/>
+          <w:lang w:val="en-US"/>
+        </w:rPr>
+        <w:t>webapi</w:t>
+      </w:r>
+      <w:proofErr w:type="spellEnd"/>
+      <w:r>
+        <w:rPr>
+          <w:i/>
+          <w:iCs/>
+          <w:lang w:val="en-US"/>
+        </w:rPr>
+        <w:t xml:space="preserve"> -h </w:t>
       </w:r>
       <w:r>
         <w:rPr>
@@ -2132,7 +2220,25 @@
           <w:iCs/>
           <w:lang w:val="en-US"/>
         </w:rPr>
-        <w:t>-&gt; dotnet new webapi -controllers -n API</w:t>
+        <w:t xml:space="preserve">-&gt; dotnet new </w:t>
+      </w:r>
+      <w:proofErr w:type="spellStart"/>
+      <w:r>
+        <w:rPr>
+          <w:i/>
+          <w:iCs/>
+          <w:lang w:val="en-US"/>
+        </w:rPr>
+        <w:t>webapi</w:t>
+      </w:r>
+      <w:proofErr w:type="spellEnd"/>
+      <w:r>
+        <w:rPr>
+          <w:i/>
+          <w:iCs/>
+          <w:lang w:val="en-US"/>
+        </w:rPr>
+        <w:t xml:space="preserve"> -controllers -n API</w:t>
       </w:r>
       <w:r>
         <w:rPr>
@@ -2167,7 +2273,25 @@
           <w:iCs/>
           <w:lang w:val="en-US"/>
         </w:rPr>
-        <w:t xml:space="preserve"> sln list, </w:t>
+        <w:t xml:space="preserve"> </w:t>
+      </w:r>
+      <w:proofErr w:type="spellStart"/>
+      <w:r>
+        <w:rPr>
+          <w:i/>
+          <w:iCs/>
+          <w:lang w:val="en-US"/>
+        </w:rPr>
+        <w:t>sln</w:t>
+      </w:r>
+      <w:proofErr w:type="spellEnd"/>
+      <w:r>
+        <w:rPr>
+          <w:i/>
+          <w:iCs/>
+          <w:lang w:val="en-US"/>
+        </w:rPr>
+        <w:t xml:space="preserve"> list, </w:t>
       </w:r>
       <w:r>
         <w:rPr>
@@ -2188,7 +2312,25 @@
           <w:iCs/>
           <w:lang w:val="en-US"/>
         </w:rPr>
-        <w:t xml:space="preserve">-&gt; dotnet sln add API, </w:t>
+        <w:t xml:space="preserve">-&gt; dotnet </w:t>
+      </w:r>
+      <w:proofErr w:type="spellStart"/>
+      <w:r>
+        <w:rPr>
+          <w:i/>
+          <w:iCs/>
+          <w:lang w:val="en-US"/>
+        </w:rPr>
+        <w:t>sln</w:t>
+      </w:r>
+      <w:proofErr w:type="spellEnd"/>
+      <w:r>
+        <w:rPr>
+          <w:i/>
+          <w:iCs/>
+          <w:lang w:val="en-US"/>
+        </w:rPr>
+        <w:t xml:space="preserve"> add API, </w:t>
       </w:r>
       <w:r>
         <w:rPr>
@@ -2300,6 +2442,7 @@
         </w:rPr>
         <w:t xml:space="preserve">, and how the CLI command knows to listen to this port? In the properties folder the </w:t>
       </w:r>
+      <w:proofErr w:type="spellStart"/>
       <w:r>
         <w:rPr>
           <w:b/>
@@ -2310,6 +2453,7 @@
         </w:rPr>
         <w:t>launchSettings.json</w:t>
       </w:r>
+      <w:proofErr w:type="spellEnd"/>
       <w:r>
         <w:rPr>
           <w:i/>
@@ -2670,7 +2814,25 @@
           <w:bCs/>
           <w:lang w:val="en-US"/>
         </w:rPr>
-        <w:t xml:space="preserve"> Program.cs class</w:t>
+        <w:t xml:space="preserve"> </w:t>
+      </w:r>
+      <w:proofErr w:type="spellStart"/>
+      <w:r>
+        <w:rPr>
+          <w:b/>
+          <w:bCs/>
+          <w:lang w:val="en-US"/>
+        </w:rPr>
+        <w:t>Program.cs</w:t>
+      </w:r>
+      <w:proofErr w:type="spellEnd"/>
+      <w:r>
+        <w:rPr>
+          <w:b/>
+          <w:bCs/>
+          <w:lang w:val="en-US"/>
+        </w:rPr>
+        <w:t xml:space="preserve"> class</w:t>
       </w:r>
       <w:r>
         <w:rPr>
@@ -2734,7 +2896,25 @@
           <w:bCs/>
           <w:lang w:val="en-US"/>
         </w:rPr>
-        <w:t xml:space="preserve"> App.run method.</w:t>
+        <w:t xml:space="preserve"> </w:t>
+      </w:r>
+      <w:proofErr w:type="spellStart"/>
+      <w:r>
+        <w:rPr>
+          <w:b/>
+          <w:bCs/>
+          <w:lang w:val="en-US"/>
+        </w:rPr>
+        <w:t>App.run</w:t>
+      </w:r>
+      <w:proofErr w:type="spellEnd"/>
+      <w:r>
+        <w:rPr>
+          <w:b/>
+          <w:bCs/>
+          <w:lang w:val="en-US"/>
+        </w:rPr>
+        <w:t xml:space="preserve"> method.</w:t>
       </w:r>
       <w:r>
         <w:rPr>
@@ -3054,12 +3234,14 @@
         </w:rPr>
         <w:t xml:space="preserve"> (</w:t>
       </w:r>
+      <w:proofErr w:type="spellStart"/>
       <w:r>
         <w:rPr>
           <w:lang w:val="en-US"/>
         </w:rPr>
         <w:t>API.csproj</w:t>
       </w:r>
+      <w:proofErr w:type="spellEnd"/>
       <w:r>
         <w:rPr>
           <w:lang w:val="en-US"/>
@@ -3113,7 +3295,21 @@
         <w:rPr>
           <w:lang w:val="en-US"/>
         </w:rPr>
-        <w:t xml:space="preserve">The API.http </w:t>
+        <w:t xml:space="preserve">The </w:t>
+      </w:r>
+      <w:proofErr w:type="spellStart"/>
+      <w:r>
+        <w:rPr>
+          <w:lang w:val="en-US"/>
+        </w:rPr>
+        <w:t>API.http</w:t>
+      </w:r>
+      <w:proofErr w:type="spellEnd"/>
+      <w:r>
+        <w:rPr>
+          <w:lang w:val="en-US"/>
+        </w:rPr>
+        <w:t xml:space="preserve"> </w:t>
       </w:r>
       <w:r>
         <w:rPr>
@@ -3158,11 +3354,19 @@
         </w:rPr>
         <w:t xml:space="preserve"> are the </w:t>
       </w:r>
-      <w:r>
-        <w:rPr>
-          <w:lang w:val="en-US"/>
-        </w:rPr>
-        <w:t xml:space="preserve">appsettings.Development.json </w:t>
+      <w:proofErr w:type="spellStart"/>
+      <w:r>
+        <w:rPr>
+          <w:lang w:val="en-US"/>
+        </w:rPr>
+        <w:t>appsettings.Development.json</w:t>
+      </w:r>
+      <w:proofErr w:type="spellEnd"/>
+      <w:r>
+        <w:rPr>
+          <w:lang w:val="en-US"/>
+        </w:rPr>
+        <w:t xml:space="preserve"> </w:t>
       </w:r>
       <w:r>
         <w:rPr>
@@ -3180,7 +3384,21 @@
         <w:rPr>
           <w:lang w:val="en-US"/>
         </w:rPr>
-        <w:t>nd Appsettings.json, which is used whatever mode we're running our application</w:t>
+        <w:t xml:space="preserve">nd </w:t>
+      </w:r>
+      <w:proofErr w:type="spellStart"/>
+      <w:r>
+        <w:rPr>
+          <w:lang w:val="en-US"/>
+        </w:rPr>
+        <w:t>Appsettings.json</w:t>
+      </w:r>
+      <w:proofErr w:type="spellEnd"/>
+      <w:r>
+        <w:rPr>
+          <w:lang w:val="en-US"/>
+        </w:rPr>
+        <w:t>, which is used whatever mode we're running our application</w:t>
       </w:r>
       <w:r>
         <w:rPr>
@@ -3345,7 +3563,21 @@
         <w:rPr>
           <w:lang w:val="en-US"/>
         </w:rPr>
-        <w:t xml:space="preserve"> we create a class in the folder with the name ‘AppUser’.</w:t>
+        <w:t xml:space="preserve"> we create a class in the folder with the name ‘</w:t>
+      </w:r>
+      <w:proofErr w:type="spellStart"/>
+      <w:r>
+        <w:rPr>
+          <w:lang w:val="en-US"/>
+        </w:rPr>
+        <w:t>AppUser</w:t>
+      </w:r>
+      <w:proofErr w:type="spellEnd"/>
+      <w:r>
+        <w:rPr>
+          <w:lang w:val="en-US"/>
+        </w:rPr>
+        <w:t>’.</w:t>
       </w:r>
     </w:p>
     <w:p>
@@ -3696,7 +3928,21 @@
         <w:rPr>
           <w:lang w:val="en-US"/>
         </w:rPr>
-        <w:t xml:space="preserve">nd this nullable thing is actually part of the nullable flag that we have inside our </w:t>
+        <w:t xml:space="preserve">nd this nullable thing is actually part of the nullable flag that we have inside </w:t>
+      </w:r>
+      <w:proofErr w:type="spellStart"/>
+      <w:r>
+        <w:rPr>
+          <w:lang w:val="en-US"/>
+        </w:rPr>
+        <w:t>our</w:t>
+      </w:r>
+      <w:proofErr w:type="spellEnd"/>
+      <w:r>
+        <w:rPr>
+          <w:lang w:val="en-US"/>
+        </w:rPr>
+        <w:t xml:space="preserve"> </w:t>
       </w:r>
       <w:r>
         <w:rPr>
@@ -3704,11 +3950,19 @@
         </w:rPr>
         <w:t>.</w:t>
       </w:r>
-      <w:r>
-        <w:rPr>
-          <w:lang w:val="en-US"/>
-        </w:rPr>
-        <w:t>csproj.</w:t>
+      <w:proofErr w:type="spellStart"/>
+      <w:r>
+        <w:rPr>
+          <w:lang w:val="en-US"/>
+        </w:rPr>
+        <w:t>csproj</w:t>
+      </w:r>
+      <w:proofErr w:type="spellEnd"/>
+      <w:r>
+        <w:rPr>
+          <w:lang w:val="en-US"/>
+        </w:rPr>
+        <w:t>.</w:t>
       </w:r>
     </w:p>
     <w:p>
@@ -3948,7 +4202,21 @@
         <w:rPr>
           <w:lang w:val="en-US"/>
         </w:rPr>
-        <w:t xml:space="preserve"> between our domain or entity classes and the database, and this DBcontext class is the primary class we use for interacting with our database.</w:t>
+        <w:t xml:space="preserve"> between our domain or entity classes and the database, and this </w:t>
+      </w:r>
+      <w:proofErr w:type="spellStart"/>
+      <w:r>
+        <w:rPr>
+          <w:lang w:val="en-US"/>
+        </w:rPr>
+        <w:t>DBcontext</w:t>
+      </w:r>
+      <w:proofErr w:type="spellEnd"/>
+      <w:r>
+        <w:rPr>
+          <w:lang w:val="en-US"/>
+        </w:rPr>
+        <w:t xml:space="preserve"> class is the primary class we use for interacting with our database.</w:t>
       </w:r>
     </w:p>
     <w:p>
@@ -3957,11 +4225,33 @@
           <w:lang w:val="en-US"/>
         </w:rPr>
       </w:pPr>
-      <w:r>
-        <w:rPr>
-          <w:lang w:val="en-US"/>
-        </w:rPr>
-        <w:t>AppUser ------ EF (DbContext)---------DB</w:t>
+      <w:proofErr w:type="spellStart"/>
+      <w:r>
+        <w:rPr>
+          <w:lang w:val="en-US"/>
+        </w:rPr>
+        <w:t>AppUser</w:t>
+      </w:r>
+      <w:proofErr w:type="spellEnd"/>
+      <w:r>
+        <w:rPr>
+          <w:lang w:val="en-US"/>
+        </w:rPr>
+        <w:t xml:space="preserve"> ------ EF (</w:t>
+      </w:r>
+      <w:proofErr w:type="spellStart"/>
+      <w:r>
+        <w:rPr>
+          <w:lang w:val="en-US"/>
+        </w:rPr>
+        <w:t>DbContext</w:t>
+      </w:r>
+      <w:proofErr w:type="spellEnd"/>
+      <w:r>
+        <w:rPr>
+          <w:lang w:val="en-US"/>
+        </w:rPr>
+        <w:t>)---------DB</w:t>
       </w:r>
     </w:p>
     <w:p>
@@ -4102,7 +4392,21 @@
         <w:rPr>
           <w:lang w:val="en-US"/>
         </w:rPr>
-        <w:t xml:space="preserve"> Dbcontext class gives us a save changes method that we can use</w:t>
+        <w:t xml:space="preserve"> </w:t>
+      </w:r>
+      <w:proofErr w:type="spellStart"/>
+      <w:r>
+        <w:rPr>
+          <w:lang w:val="en-US"/>
+        </w:rPr>
+        <w:t>Dbcontext</w:t>
+      </w:r>
+      <w:proofErr w:type="spellEnd"/>
+      <w:r>
+        <w:rPr>
+          <w:lang w:val="en-US"/>
+        </w:rPr>
+        <w:t xml:space="preserve"> class gives us a save changes method that we can use</w:t>
       </w:r>
       <w:r>
         <w:rPr>
@@ -4406,7 +4710,21 @@
         <w:rPr>
           <w:lang w:val="en-US"/>
         </w:rPr>
-        <w:t xml:space="preserve">From the Nuget package we will install </w:t>
+        <w:t xml:space="preserve">From the </w:t>
+      </w:r>
+      <w:proofErr w:type="spellStart"/>
+      <w:r>
+        <w:rPr>
+          <w:lang w:val="en-US"/>
+        </w:rPr>
+        <w:t>Nuget</w:t>
+      </w:r>
+      <w:proofErr w:type="spellEnd"/>
+      <w:r>
+        <w:rPr>
+          <w:lang w:val="en-US"/>
+        </w:rPr>
+        <w:t xml:space="preserve"> package we will install </w:t>
       </w:r>
       <w:r>
         <w:rPr>
@@ -4424,7 +4742,21 @@
         <w:rPr>
           <w:lang w:val="en-US"/>
         </w:rPr>
-        <w:t xml:space="preserve">nd when we do install any packages then they get listed inside our </w:t>
+        <w:t xml:space="preserve">nd when we do install any packages then they get listed inside </w:t>
+      </w:r>
+      <w:proofErr w:type="spellStart"/>
+      <w:r>
+        <w:rPr>
+          <w:lang w:val="en-US"/>
+        </w:rPr>
+        <w:t>our</w:t>
+      </w:r>
+      <w:proofErr w:type="spellEnd"/>
+      <w:r>
+        <w:rPr>
+          <w:lang w:val="en-US"/>
+        </w:rPr>
+        <w:t xml:space="preserve"> </w:t>
       </w:r>
       <w:r>
         <w:rPr>
@@ -4432,11 +4764,19 @@
         </w:rPr>
         <w:t>.</w:t>
       </w:r>
-      <w:r>
-        <w:rPr>
-          <w:lang w:val="en-US"/>
-        </w:rPr>
-        <w:t>csproj file.</w:t>
+      <w:proofErr w:type="spellStart"/>
+      <w:r>
+        <w:rPr>
+          <w:lang w:val="en-US"/>
+        </w:rPr>
+        <w:t>csproj</w:t>
+      </w:r>
+      <w:proofErr w:type="spellEnd"/>
+      <w:r>
+        <w:rPr>
+          <w:lang w:val="en-US"/>
+        </w:rPr>
+        <w:t xml:space="preserve"> file.</w:t>
       </w:r>
     </w:p>
     <w:p>
@@ -4492,6 +4832,7 @@
           <w:lang w:val="en-US"/>
         </w:rPr>
       </w:pPr>
+      <w:proofErr w:type="spellStart"/>
       <w:r>
         <w:rPr>
           <w:lang w:val="en-US"/>
@@ -4522,6 +4863,7 @@
         </w:rPr>
         <w:t>SQLite</w:t>
       </w:r>
+      <w:proofErr w:type="spellEnd"/>
       <w:r>
         <w:rPr>
           <w:lang w:val="en-US"/>
@@ -4559,6 +4901,7 @@
           <w:lang w:val="en-US"/>
         </w:rPr>
       </w:pPr>
+      <w:proofErr w:type="spellStart"/>
       <w:r>
         <w:rPr>
           <w:lang w:val="en-US"/>
@@ -4587,7 +4930,14 @@
         <w:rPr>
           <w:lang w:val="en-US"/>
         </w:rPr>
-        <w:t xml:space="preserve">esign </w:t>
+        <w:t>esign</w:t>
+      </w:r>
+      <w:proofErr w:type="spellEnd"/>
+      <w:r>
+        <w:rPr>
+          <w:lang w:val="en-US"/>
+        </w:rPr>
+        <w:t xml:space="preserve"> </w:t>
       </w:r>
       <w:r>
         <w:rPr>
@@ -4655,7 +5005,29 @@
           <w:lang w:val="en-US"/>
         </w:rPr>
         <w:lastRenderedPageBreak/>
-        <w:t>Adding DbContext in our class</w:t>
+        <w:t xml:space="preserve">Adding </w:t>
+      </w:r>
+      <w:proofErr w:type="spellStart"/>
+      <w:r>
+        <w:rPr>
+          <w:b/>
+          <w:bCs/>
+          <w:sz w:val="32"/>
+          <w:szCs w:val="32"/>
+          <w:lang w:val="en-US"/>
+        </w:rPr>
+        <w:t>DbContext</w:t>
+      </w:r>
+      <w:proofErr w:type="spellEnd"/>
+      <w:r>
+        <w:rPr>
+          <w:b/>
+          <w:bCs/>
+          <w:sz w:val="32"/>
+          <w:szCs w:val="32"/>
+          <w:lang w:val="en-US"/>
+        </w:rPr>
+        <w:t xml:space="preserve"> in our class</w:t>
       </w:r>
     </w:p>
     <w:p>
@@ -4712,6 +5084,7 @@
         </w:rPr>
         <w:t xml:space="preserve">call this </w:t>
       </w:r>
+      <w:proofErr w:type="spellStart"/>
       <w:r>
         <w:rPr>
           <w:lang w:val="en-US"/>
@@ -4736,6 +5109,7 @@
         </w:rPr>
         <w:t>ontext</w:t>
       </w:r>
+      <w:proofErr w:type="spellEnd"/>
       <w:r>
         <w:rPr>
           <w:lang w:val="en-US"/>
@@ -4756,8 +5130,18 @@
           <w:bCs/>
           <w:lang w:val="en-US"/>
         </w:rPr>
-        <w:t>e need to derive from an Entity framework class called Dbcontext</w:t>
-      </w:r>
+        <w:t xml:space="preserve">e need to derive from an Entity framework class called </w:t>
+      </w:r>
+      <w:proofErr w:type="spellStart"/>
+      <w:r>
+        <w:rPr>
+          <w:b/>
+          <w:bCs/>
+          <w:lang w:val="en-US"/>
+        </w:rPr>
+        <w:t>Dbcontext</w:t>
+      </w:r>
+      <w:proofErr w:type="spellEnd"/>
       <w:r>
         <w:rPr>
           <w:lang w:val="en-US"/>
@@ -4796,7 +5180,25 @@
           <w:bCs/>
           <w:lang w:val="en-US"/>
         </w:rPr>
-        <w:t xml:space="preserve"> Dbcontext instance represents a session</w:t>
+        <w:t xml:space="preserve"> </w:t>
+      </w:r>
+      <w:proofErr w:type="spellStart"/>
+      <w:r>
+        <w:rPr>
+          <w:b/>
+          <w:bCs/>
+          <w:lang w:val="en-US"/>
+        </w:rPr>
+        <w:t>Dbcontext</w:t>
+      </w:r>
+      <w:proofErr w:type="spellEnd"/>
+      <w:r>
+        <w:rPr>
+          <w:b/>
+          <w:bCs/>
+          <w:lang w:val="en-US"/>
+        </w:rPr>
+        <w:t xml:space="preserve"> instance represents a session</w:t>
       </w:r>
       <w:r>
         <w:rPr>
@@ -4844,7 +5246,21 @@
         <w:rPr>
           <w:lang w:val="en-US"/>
         </w:rPr>
-        <w:t>nd the Dbcontext is a combination of the unit of work and repository patterns.</w:t>
+        <w:t xml:space="preserve">nd the </w:t>
+      </w:r>
+      <w:proofErr w:type="spellStart"/>
+      <w:r>
+        <w:rPr>
+          <w:lang w:val="en-US"/>
+        </w:rPr>
+        <w:t>Dbcontext</w:t>
+      </w:r>
+      <w:proofErr w:type="spellEnd"/>
+      <w:r>
+        <w:rPr>
+          <w:lang w:val="en-US"/>
+        </w:rPr>
+        <w:t xml:space="preserve"> is a combination of the unit of work and repository patterns.</w:t>
       </w:r>
     </w:p>
     <w:p>
@@ -5127,13 +5543,34 @@
         <w:rPr>
           <w:lang w:val="en-US"/>
         </w:rPr>
-        <w:t xml:space="preserve">We use a DbSet&lt;&gt; </w:t>
-      </w:r>
-      <w:r>
-        <w:rPr>
-          <w:lang w:val="en-US"/>
-        </w:rPr>
-        <w:t>a D</w:t>
+        <w:t xml:space="preserve">We use a </w:t>
+      </w:r>
+      <w:proofErr w:type="spellStart"/>
+      <w:r>
+        <w:rPr>
+          <w:lang w:val="en-US"/>
+        </w:rPr>
+        <w:t>DbSet</w:t>
+      </w:r>
+      <w:proofErr w:type="spellEnd"/>
+      <w:r>
+        <w:rPr>
+          <w:lang w:val="en-US"/>
+        </w:rPr>
+        <w:t xml:space="preserve">&lt;&gt; </w:t>
+      </w:r>
+      <w:r>
+        <w:rPr>
+          <w:lang w:val="en-US"/>
+        </w:rPr>
+        <w:t xml:space="preserve">a </w:t>
+      </w:r>
+      <w:proofErr w:type="spellStart"/>
+      <w:r>
+        <w:rPr>
+          <w:lang w:val="en-US"/>
+        </w:rPr>
+        <w:t>D</w:t>
       </w:r>
       <w:r>
         <w:rPr>
@@ -5145,7 +5582,14 @@
         <w:rPr>
           <w:lang w:val="en-US"/>
         </w:rPr>
-        <w:t>et can be used to query and save instances of</w:t>
+        <w:t>et</w:t>
+      </w:r>
+      <w:proofErr w:type="spellEnd"/>
+      <w:r>
+        <w:rPr>
+          <w:lang w:val="en-US"/>
+        </w:rPr>
+        <w:t xml:space="preserve"> can be used to query and save instances of</w:t>
       </w:r>
       <w:r>
         <w:rPr>
@@ -5169,7 +5613,21 @@
         <w:rPr>
           <w:lang w:val="en-US"/>
         </w:rPr>
-        <w:t>e use Linq queries against a DB set, which are then translated into queries against the database.</w:t>
+        <w:t xml:space="preserve">e use </w:t>
+      </w:r>
+      <w:proofErr w:type="spellStart"/>
+      <w:r>
+        <w:rPr>
+          <w:lang w:val="en-US"/>
+        </w:rPr>
+        <w:t>Linq</w:t>
+      </w:r>
+      <w:proofErr w:type="spellEnd"/>
+      <w:r>
+        <w:rPr>
+          <w:lang w:val="en-US"/>
+        </w:rPr>
+        <w:t xml:space="preserve"> queries against a DB set, which are then translated into queries against the database.</w:t>
       </w:r>
       <w:r>
         <w:rPr>
@@ -5487,8 +5945,18 @@
           <w:bCs/>
           <w:lang w:val="en-US"/>
         </w:rPr>
-        <w:t>configuration files are the appsettings.json</w:t>
-      </w:r>
+        <w:t xml:space="preserve">configuration files are the </w:t>
+      </w:r>
+      <w:proofErr w:type="spellStart"/>
+      <w:r>
+        <w:rPr>
+          <w:b/>
+          <w:bCs/>
+          <w:lang w:val="en-US"/>
+        </w:rPr>
+        <w:t>appsettings.json</w:t>
+      </w:r>
+      <w:proofErr w:type="spellEnd"/>
       <w:r>
         <w:rPr>
           <w:lang w:val="en-US"/>
@@ -5535,6 +6003,7 @@
         </w:rPr>
         <w:t xml:space="preserve">nd currently from our </w:t>
       </w:r>
+      <w:proofErr w:type="spellStart"/>
       <w:r>
         <w:rPr>
           <w:b/>
@@ -5567,6 +6036,7 @@
         </w:rPr>
         <w:t>.json</w:t>
       </w:r>
+      <w:proofErr w:type="spellEnd"/>
       <w:r>
         <w:rPr>
           <w:b/>
@@ -5595,6 +6065,7 @@
         </w:rPr>
         <w:t xml:space="preserve">lso have an </w:t>
       </w:r>
+      <w:proofErr w:type="spellStart"/>
       <w:r>
         <w:rPr>
           <w:b/>
@@ -5627,6 +6098,7 @@
         </w:rPr>
         <w:t>.json</w:t>
       </w:r>
+      <w:proofErr w:type="spellEnd"/>
       <w:r>
         <w:rPr>
           <w:lang w:val="en-US"/>
@@ -5645,11 +6117,19 @@
         </w:rPr>
         <w:t xml:space="preserve"> The </w:t>
       </w:r>
-      <w:r>
-        <w:rPr>
-          <w:lang w:val="en-US"/>
-        </w:rPr>
-        <w:t>Appsettings.json is read from</w:t>
+      <w:proofErr w:type="spellStart"/>
+      <w:r>
+        <w:rPr>
+          <w:lang w:val="en-US"/>
+        </w:rPr>
+        <w:t>Appsettings.json</w:t>
+      </w:r>
+      <w:proofErr w:type="spellEnd"/>
+      <w:r>
+        <w:rPr>
+          <w:lang w:val="en-US"/>
+        </w:rPr>
+        <w:t xml:space="preserve"> is read from</w:t>
       </w:r>
       <w:r>
         <w:rPr>
@@ -5681,6 +6161,7 @@
         </w:rPr>
         <w:t xml:space="preserve">the </w:t>
       </w:r>
+      <w:proofErr w:type="spellStart"/>
       <w:r>
         <w:rPr>
           <w:b/>
@@ -5695,7 +6176,16 @@
           <w:bCs/>
           <w:lang w:val="en-US"/>
         </w:rPr>
-        <w:t>ppsettings.Development.json is</w:t>
+        <w:t>ppsettings.Development.json</w:t>
+      </w:r>
+      <w:proofErr w:type="spellEnd"/>
+      <w:r>
+        <w:rPr>
+          <w:b/>
+          <w:bCs/>
+          <w:lang w:val="en-US"/>
+        </w:rPr>
+        <w:t xml:space="preserve"> is</w:t>
       </w:r>
       <w:r>
         <w:rPr>
@@ -5723,6 +6213,7 @@
         </w:rPr>
         <w:t xml:space="preserve">fter the logging section use </w:t>
       </w:r>
+      <w:proofErr w:type="spellStart"/>
       <w:r>
         <w:rPr>
           <w:lang w:val="en-US"/>
@@ -5747,6 +6238,7 @@
         </w:rPr>
         <w:t>trings</w:t>
       </w:r>
+      <w:proofErr w:type="spellEnd"/>
       <w:r>
         <w:rPr>
           <w:lang w:val="en-US"/>
@@ -5793,13 +6285,27 @@
         <w:rPr>
           <w:lang w:val="en-US"/>
         </w:rPr>
-        <w:t>when we added it to our program</w:t>
-      </w:r>
-      <w:r>
-        <w:rPr>
-          <w:lang w:val="en-US"/>
-        </w:rPr>
-        <w:t xml:space="preserve">.cs </w:t>
+        <w:t xml:space="preserve">when we added it to our </w:t>
+      </w:r>
+      <w:proofErr w:type="spellStart"/>
+      <w:r>
+        <w:rPr>
+          <w:lang w:val="en-US"/>
+        </w:rPr>
+        <w:t>program</w:t>
+      </w:r>
+      <w:r>
+        <w:rPr>
+          <w:lang w:val="en-US"/>
+        </w:rPr>
+        <w:t>.cs</w:t>
+      </w:r>
+      <w:proofErr w:type="spellEnd"/>
+      <w:r>
+        <w:rPr>
+          <w:lang w:val="en-US"/>
+        </w:rPr>
+        <w:t xml:space="preserve"> </w:t>
       </w:r>
       <w:r>
         <w:rPr>
@@ -5807,6 +6313,7 @@
         </w:rPr>
         <w:t xml:space="preserve">class and use the </w:t>
       </w:r>
+      <w:proofErr w:type="spellStart"/>
       <w:r>
         <w:rPr>
           <w:lang w:val="en-US"/>
@@ -5843,6 +6350,7 @@
         </w:rPr>
         <w:t>tring</w:t>
       </w:r>
+      <w:proofErr w:type="spellEnd"/>
       <w:r>
         <w:rPr>
           <w:lang w:val="en-US"/>
@@ -6039,111 +6547,183 @@
           <w:iCs/>
           <w:lang w:val="en-US"/>
         </w:rPr>
-        <w:t>dotnet ef</w:t>
-      </w:r>
-      <w:r>
-        <w:rPr>
-          <w:lang w:val="en-US"/>
-        </w:rPr>
-        <w:t xml:space="preserve"> command t</w:t>
-      </w:r>
-      <w:r>
-        <w:rPr>
-          <w:lang w:val="en-US"/>
-        </w:rPr>
-        <w:t xml:space="preserve">hen click on the one that matches the runtime that </w:t>
-      </w:r>
-      <w:r>
-        <w:rPr>
-          <w:lang w:val="en-US"/>
-        </w:rPr>
-        <w:t xml:space="preserve">we </w:t>
-      </w:r>
-      <w:r>
-        <w:rPr>
-          <w:lang w:val="en-US"/>
-        </w:rPr>
-        <w:t>are using, and this is the command that</w:t>
-      </w:r>
-      <w:r>
-        <w:rPr>
-          <w:lang w:val="en-US"/>
-        </w:rPr>
-        <w:t xml:space="preserve"> </w:t>
-      </w:r>
-      <w:r>
-        <w:rPr>
-          <w:lang w:val="en-US"/>
-        </w:rPr>
-        <w:t>we'll go ahead and use to install it.</w:t>
-      </w:r>
-      <w:r>
-        <w:rPr>
-          <w:lang w:val="en-US"/>
-        </w:rPr>
-        <w:t xml:space="preserve"> </w:t>
-      </w:r>
-      <w:r>
-        <w:rPr>
-          <w:lang w:val="en-US"/>
-        </w:rPr>
-        <w:t>So</w:t>
-      </w:r>
-      <w:r>
-        <w:rPr>
-          <w:lang w:val="en-US"/>
-        </w:rPr>
-        <w:t>,</w:t>
-      </w:r>
-      <w:r>
-        <w:rPr>
-          <w:lang w:val="en-US"/>
-        </w:rPr>
-        <w:t xml:space="preserve"> copy this into my clipboard</w:t>
-      </w:r>
-      <w:r>
-        <w:rPr>
-          <w:lang w:val="en-US"/>
-        </w:rPr>
-        <w:t xml:space="preserve"> and run it to vs code</w:t>
-      </w:r>
-      <w:r>
-        <w:rPr>
-          <w:lang w:val="en-US"/>
-        </w:rPr>
-        <w:t xml:space="preserve">. Then in vs code we can run </w:t>
-      </w:r>
+        <w:t xml:space="preserve">dotnet </w:t>
+      </w:r>
+      <w:proofErr w:type="spellStart"/>
       <w:r>
         <w:rPr>
           <w:i/>
           <w:iCs/>
           <w:lang w:val="en-US"/>
         </w:rPr>
-        <w:t>dotnet ef -h</w:t>
-      </w:r>
-      <w:r>
-        <w:rPr>
-          <w:lang w:val="en-US"/>
-        </w:rPr>
-        <w:t xml:space="preserve"> to see the commands and finally </w:t>
-      </w:r>
-      <w:r>
-        <w:rPr>
-          <w:b/>
-          <w:bCs/>
-          <w:lang w:val="en-US"/>
-        </w:rPr>
-        <w:t xml:space="preserve">add a migration by typing </w:t>
-      </w:r>
-      <w:r>
-        <w:rPr>
-          <w:b/>
-          <w:bCs/>
+        <w:t>ef</w:t>
+      </w:r>
+      <w:proofErr w:type="spellEnd"/>
+      <w:r>
+        <w:rPr>
+          <w:lang w:val="en-US"/>
+        </w:rPr>
+        <w:t xml:space="preserve"> command t</w:t>
+      </w:r>
+      <w:r>
+        <w:rPr>
+          <w:lang w:val="en-US"/>
+        </w:rPr>
+        <w:t xml:space="preserve">hen click on the one that matches the runtime that </w:t>
+      </w:r>
+      <w:r>
+        <w:rPr>
+          <w:lang w:val="en-US"/>
+        </w:rPr>
+        <w:t xml:space="preserve">we </w:t>
+      </w:r>
+      <w:r>
+        <w:rPr>
+          <w:lang w:val="en-US"/>
+        </w:rPr>
+        <w:t>are using, and this is the command that</w:t>
+      </w:r>
+      <w:r>
+        <w:rPr>
+          <w:lang w:val="en-US"/>
+        </w:rPr>
+        <w:t xml:space="preserve"> </w:t>
+      </w:r>
+      <w:r>
+        <w:rPr>
+          <w:lang w:val="en-US"/>
+        </w:rPr>
+        <w:t>we'll go ahead and use to install it.</w:t>
+      </w:r>
+      <w:r>
+        <w:rPr>
+          <w:lang w:val="en-US"/>
+        </w:rPr>
+        <w:t xml:space="preserve"> </w:t>
+      </w:r>
+      <w:r>
+        <w:rPr>
+          <w:lang w:val="en-US"/>
+        </w:rPr>
+        <w:t>So</w:t>
+      </w:r>
+      <w:r>
+        <w:rPr>
+          <w:lang w:val="en-US"/>
+        </w:rPr>
+        <w:t>,</w:t>
+      </w:r>
+      <w:r>
+        <w:rPr>
+          <w:lang w:val="en-US"/>
+        </w:rPr>
+        <w:t xml:space="preserve"> copy this into my clipboard</w:t>
+      </w:r>
+      <w:r>
+        <w:rPr>
+          <w:lang w:val="en-US"/>
+        </w:rPr>
+        <w:t xml:space="preserve"> and run it to vs code</w:t>
+      </w:r>
+      <w:r>
+        <w:rPr>
+          <w:lang w:val="en-US"/>
+        </w:rPr>
+        <w:t xml:space="preserve">. Then in vs code we can run </w:t>
+      </w:r>
+      <w:r>
+        <w:rPr>
           <w:i/>
           <w:iCs/>
           <w:lang w:val="en-US"/>
         </w:rPr>
-        <w:t>dotnet ef migrations add InitialCreate -o Data/Migrations</w:t>
+        <w:t xml:space="preserve">dotnet </w:t>
+      </w:r>
+      <w:proofErr w:type="spellStart"/>
+      <w:r>
+        <w:rPr>
+          <w:i/>
+          <w:iCs/>
+          <w:lang w:val="en-US"/>
+        </w:rPr>
+        <w:t>ef</w:t>
+      </w:r>
+      <w:proofErr w:type="spellEnd"/>
+      <w:r>
+        <w:rPr>
+          <w:i/>
+          <w:iCs/>
+          <w:lang w:val="en-US"/>
+        </w:rPr>
+        <w:t xml:space="preserve"> -h</w:t>
+      </w:r>
+      <w:r>
+        <w:rPr>
+          <w:lang w:val="en-US"/>
+        </w:rPr>
+        <w:t xml:space="preserve"> to see the commands and finally </w:t>
+      </w:r>
+      <w:r>
+        <w:rPr>
+          <w:b/>
+          <w:bCs/>
+          <w:lang w:val="en-US"/>
+        </w:rPr>
+        <w:t xml:space="preserve">add a migration by typing </w:t>
+      </w:r>
+      <w:r>
+        <w:rPr>
+          <w:b/>
+          <w:bCs/>
+          <w:i/>
+          <w:iCs/>
+          <w:lang w:val="en-US"/>
+        </w:rPr>
+        <w:t xml:space="preserve">dotnet </w:t>
+      </w:r>
+      <w:proofErr w:type="spellStart"/>
+      <w:r>
+        <w:rPr>
+          <w:b/>
+          <w:bCs/>
+          <w:i/>
+          <w:iCs/>
+          <w:lang w:val="en-US"/>
+        </w:rPr>
+        <w:t>ef</w:t>
+      </w:r>
+      <w:proofErr w:type="spellEnd"/>
+      <w:r>
+        <w:rPr>
+          <w:b/>
+          <w:bCs/>
+          <w:i/>
+          <w:iCs/>
+          <w:lang w:val="en-US"/>
+        </w:rPr>
+        <w:t xml:space="preserve"> migrations add </w:t>
+      </w:r>
+      <w:proofErr w:type="spellStart"/>
+      <w:r>
+        <w:rPr>
+          <w:b/>
+          <w:bCs/>
+          <w:i/>
+          <w:iCs/>
+          <w:lang w:val="en-US"/>
+        </w:rPr>
+        <w:t>InitialCreate</w:t>
+      </w:r>
+      <w:proofErr w:type="spellEnd"/>
+      <w:r>
+        <w:rPr>
+          <w:b/>
+          <w:bCs/>
+          <w:i/>
+          <w:iCs/>
+          <w:lang w:val="en-US"/>
+        </w:rPr>
+        <w:t xml:space="preserve"> -o Data/Migrations</w:t>
       </w:r>
       <w:r>
         <w:rPr>
@@ -6279,6 +6859,7 @@
         </w:rPr>
         <w:t xml:space="preserve">et </w:t>
       </w:r>
+      <w:proofErr w:type="spellStart"/>
       <w:r>
         <w:rPr>
           <w:b/>
@@ -6299,6 +6880,7 @@
         </w:rPr>
         <w:t>f</w:t>
       </w:r>
+      <w:proofErr w:type="spellEnd"/>
       <w:r>
         <w:rPr>
           <w:b/>
@@ -6369,8 +6951,18 @@
           <w:iCs/>
           <w:lang w:val="en-US"/>
         </w:rPr>
-        <w:t>__EFMigrationsHistory</w:t>
-      </w:r>
+        <w:t>__</w:t>
+      </w:r>
+      <w:proofErr w:type="spellStart"/>
+      <w:r>
+        <w:rPr>
+          <w:i/>
+          <w:iCs/>
+          <w:lang w:val="en-US"/>
+        </w:rPr>
+        <w:t>EFMigrationsHistory</w:t>
+      </w:r>
+      <w:proofErr w:type="spellEnd"/>
       <w:r>
         <w:rPr>
           <w:lang w:val="en-US"/>
@@ -6467,49 +7059,52 @@
           <w:iCs/>
           <w:lang w:val="en-US"/>
         </w:rPr>
-        <w:t>__EFMigrationsHistory</w:t>
-      </w:r>
+        <w:t>__</w:t>
+      </w:r>
+      <w:proofErr w:type="spellStart"/>
       <w:r>
         <w:rPr>
           <w:i/>
           <w:iCs/>
           <w:lang w:val="en-US"/>
         </w:rPr>
-        <w:t xml:space="preserve"> </w:t>
-      </w:r>
-      <w:r>
-        <w:rPr>
-          <w:lang w:val="en-US"/>
-        </w:rPr>
-        <w:t>table.</w:t>
-      </w:r>
-      <w:r>
-        <w:rPr>
-          <w:lang w:val="en-US"/>
-        </w:rPr>
-        <w:t xml:space="preserve"> I</w:t>
-      </w:r>
-      <w:r>
-        <w:rPr>
-          <w:lang w:val="en-US"/>
-        </w:rPr>
-        <w:t xml:space="preserve">nside our solution explorer we now have a file called </w:t>
-      </w:r>
+        <w:t>EFMigrationsHistory</w:t>
+      </w:r>
+      <w:proofErr w:type="spellEnd"/>
       <w:r>
         <w:rPr>
           <w:i/>
           <w:iCs/>
           <w:lang w:val="en-US"/>
         </w:rPr>
-        <w:t>connecting</w:t>
-      </w:r>
+        <w:t xml:space="preserve"> </w:t>
+      </w:r>
+      <w:r>
+        <w:rPr>
+          <w:lang w:val="en-US"/>
+        </w:rPr>
+        <w:t>table.</w:t>
+      </w:r>
+      <w:r>
+        <w:rPr>
+          <w:lang w:val="en-US"/>
+        </w:rPr>
+        <w:t xml:space="preserve"> I</w:t>
+      </w:r>
+      <w:r>
+        <w:rPr>
+          <w:lang w:val="en-US"/>
+        </w:rPr>
+        <w:t xml:space="preserve">nside our solution explorer we now have a file called </w:t>
+      </w:r>
+      <w:proofErr w:type="spellStart"/>
       <w:r>
         <w:rPr>
           <w:i/>
           <w:iCs/>
           <w:lang w:val="en-US"/>
         </w:rPr>
-        <w:t>.d</w:t>
+        <w:t>connecting</w:t>
       </w:r>
       <w:r>
         <w:rPr>
@@ -6517,8 +7112,17 @@
           <w:iCs/>
           <w:lang w:val="en-US"/>
         </w:rPr>
+        <w:t>.d</w:t>
+      </w:r>
+      <w:r>
+        <w:rPr>
+          <w:i/>
+          <w:iCs/>
+          <w:lang w:val="en-US"/>
+        </w:rPr>
         <w:t>b</w:t>
       </w:r>
+      <w:proofErr w:type="spellEnd"/>
       <w:r>
         <w:rPr>
           <w:lang w:val="en-US"/>
@@ -6733,6 +7337,7 @@
         </w:rPr>
         <w:t xml:space="preserve"> </w:t>
       </w:r>
+      <w:proofErr w:type="spellStart"/>
       <w:r>
         <w:rPr>
           <w:b/>
@@ -6755,7 +7360,16 @@
           <w:bCs/>
           <w:lang w:val="en-US"/>
         </w:rPr>
-        <w:t>ontroller attribute</w:t>
+        <w:t>ontroller</w:t>
+      </w:r>
+      <w:proofErr w:type="spellEnd"/>
+      <w:r>
+        <w:rPr>
+          <w:b/>
+          <w:bCs/>
+          <w:lang w:val="en-US"/>
+        </w:rPr>
+        <w:t xml:space="preserve"> attribute</w:t>
       </w:r>
       <w:r>
         <w:rPr>
@@ -6815,7 +7429,21 @@
         <w:rPr>
           <w:lang w:val="en-US"/>
         </w:rPr>
-        <w:t>, and also create a method GetUsers() and return a list of users, so we need access to the DB.</w:t>
+        <w:t xml:space="preserve">, and also create a method </w:t>
+      </w:r>
+      <w:proofErr w:type="spellStart"/>
+      <w:r>
+        <w:rPr>
+          <w:lang w:val="en-US"/>
+        </w:rPr>
+        <w:t>GetUsers</w:t>
+      </w:r>
+      <w:proofErr w:type="spellEnd"/>
+      <w:r>
+        <w:rPr>
+          <w:lang w:val="en-US"/>
+        </w:rPr>
+        <w:t>() and return a list of users, so we need access to the DB.</w:t>
       </w:r>
       <w:r>
         <w:rPr>
@@ -6897,7 +7525,35 @@
         <w:rPr>
           <w:lang w:val="en-US"/>
         </w:rPr>
-        <w:t xml:space="preserve"> To use DataContext in our class we need to add it as a parameter to the contractor and then assign it with the readonly field in out class.</w:t>
+        <w:t xml:space="preserve"> To use </w:t>
+      </w:r>
+      <w:proofErr w:type="spellStart"/>
+      <w:r>
+        <w:rPr>
+          <w:lang w:val="en-US"/>
+        </w:rPr>
+        <w:t>DataContext</w:t>
+      </w:r>
+      <w:proofErr w:type="spellEnd"/>
+      <w:r>
+        <w:rPr>
+          <w:lang w:val="en-US"/>
+        </w:rPr>
+        <w:t xml:space="preserve"> in our class we need to add it as a parameter to the contractor and then assign it with the </w:t>
+      </w:r>
+      <w:proofErr w:type="spellStart"/>
+      <w:r>
+        <w:rPr>
+          <w:lang w:val="en-US"/>
+        </w:rPr>
+        <w:t>readonly</w:t>
+      </w:r>
+      <w:proofErr w:type="spellEnd"/>
+      <w:r>
+        <w:rPr>
+          <w:lang w:val="en-US"/>
+        </w:rPr>
+        <w:t xml:space="preserve"> field in out class.</w:t>
       </w:r>
       <w:r>
         <w:rPr>
@@ -7534,13 +8190,41 @@
         </w:rPr>
         <w:t xml:space="preserve">version / </w:t>
       </w:r>
+      <w:proofErr w:type="spellStart"/>
       <w:r>
         <w:rPr>
           <w:i/>
           <w:iCs/>
           <w:lang w:val="en-US"/>
         </w:rPr>
-        <w:t>npm --version / nvm version</w:t>
+        <w:t>npm</w:t>
+      </w:r>
+      <w:proofErr w:type="spellEnd"/>
+      <w:r>
+        <w:rPr>
+          <w:i/>
+          <w:iCs/>
+          <w:lang w:val="en-US"/>
+        </w:rPr>
+        <w:t xml:space="preserve"> --version / </w:t>
+      </w:r>
+      <w:proofErr w:type="spellStart"/>
+      <w:r>
+        <w:rPr>
+          <w:i/>
+          <w:iCs/>
+          <w:lang w:val="en-US"/>
+        </w:rPr>
+        <w:t>nvm</w:t>
+      </w:r>
+      <w:proofErr w:type="spellEnd"/>
+      <w:r>
+        <w:rPr>
+          <w:i/>
+          <w:iCs/>
+          <w:lang w:val="en-US"/>
+        </w:rPr>
+        <w:t xml:space="preserve"> version</w:t>
       </w:r>
     </w:p>
     <w:p>
@@ -7578,20 +8262,30 @@
         </w:rPr>
         <w:t xml:space="preserve">, then to start the app run </w:t>
       </w:r>
+      <w:proofErr w:type="spellStart"/>
       <w:r>
         <w:rPr>
           <w:i/>
           <w:iCs/>
           <w:lang w:val="en-US"/>
         </w:rPr>
-        <w:t>npm start</w:t>
-      </w:r>
+        <w:t>npm</w:t>
+      </w:r>
+      <w:proofErr w:type="spellEnd"/>
       <w:r>
         <w:rPr>
           <w:i/>
           <w:iCs/>
           <w:lang w:val="en-US"/>
         </w:rPr>
+        <w:t xml:space="preserve"> start</w:t>
+      </w:r>
+      <w:r>
+        <w:rPr>
+          <w:i/>
+          <w:iCs/>
+          <w:lang w:val="en-US"/>
+        </w:rPr>
         <w:t xml:space="preserve">. </w:t>
       </w:r>
       <w:r>
@@ -7624,6 +8318,7 @@
         </w:rPr>
         <w:t xml:space="preserve"> It also used to have an </w:t>
       </w:r>
+      <w:proofErr w:type="spellStart"/>
       <w:r>
         <w:rPr>
           <w:lang w:val="en-US"/>
@@ -7646,7 +8341,14 @@
         <w:rPr>
           <w:lang w:val="en-US"/>
         </w:rPr>
-        <w:t xml:space="preserve">ts </w:t>
+        <w:t>ts</w:t>
+      </w:r>
+      <w:proofErr w:type="spellEnd"/>
+      <w:r>
+        <w:rPr>
+          <w:lang w:val="en-US"/>
+        </w:rPr>
+        <w:t xml:space="preserve"> </w:t>
       </w:r>
       <w:r>
         <w:rPr>
@@ -7964,7 +8666,21 @@
         <w:rPr>
           <w:lang w:val="en-US"/>
         </w:rPr>
-        <w:t xml:space="preserve"> angular app has been blocked by Cors policy though access control</w:t>
+        <w:t xml:space="preserve"> angular app has been blocked by </w:t>
+      </w:r>
+      <w:proofErr w:type="spellStart"/>
+      <w:r>
+        <w:rPr>
+          <w:lang w:val="en-US"/>
+        </w:rPr>
+        <w:t>Cors</w:t>
+      </w:r>
+      <w:proofErr w:type="spellEnd"/>
+      <w:r>
+        <w:rPr>
+          <w:lang w:val="en-US"/>
+        </w:rPr>
+        <w:t xml:space="preserve"> policy though access control</w:t>
       </w:r>
       <w:r>
         <w:rPr>
@@ -8096,13 +8812,23 @@
         </w:rPr>
         <w:t xml:space="preserve"> </w:t>
       </w:r>
-      <w:r>
-        <w:rPr>
-          <w:b/>
-          <w:bCs/>
-          <w:lang w:val="en-US"/>
-        </w:rPr>
-        <w:t xml:space="preserve">Cors protects </w:t>
+      <w:proofErr w:type="spellStart"/>
+      <w:r>
+        <w:rPr>
+          <w:b/>
+          <w:bCs/>
+          <w:lang w:val="en-US"/>
+        </w:rPr>
+        <w:t>Cors</w:t>
+      </w:r>
+      <w:proofErr w:type="spellEnd"/>
+      <w:r>
+        <w:rPr>
+          <w:b/>
+          <w:bCs/>
+          <w:lang w:val="en-US"/>
+        </w:rPr>
+        <w:t xml:space="preserve"> protects </w:t>
       </w:r>
       <w:r>
         <w:rPr>
@@ -8182,7 +8908,21 @@
         <w:rPr>
           <w:lang w:val="en-US"/>
         </w:rPr>
-        <w:t>Then we add Cors as service and middleware, because we need to affect the request</w:t>
+        <w:t xml:space="preserve">Then we add </w:t>
+      </w:r>
+      <w:proofErr w:type="spellStart"/>
+      <w:r>
+        <w:rPr>
+          <w:lang w:val="en-US"/>
+        </w:rPr>
+        <w:t>Cors</w:t>
+      </w:r>
+      <w:proofErr w:type="spellEnd"/>
+      <w:r>
+        <w:rPr>
+          <w:lang w:val="en-US"/>
+        </w:rPr>
+        <w:t xml:space="preserve"> as service and middleware, because we need to affect the request</w:t>
       </w:r>
       <w:r>
         <w:rPr>
@@ -8220,8 +8960,20 @@
           <w:szCs w:val="32"/>
           <w:lang w:val="en-US"/>
         </w:rPr>
-        <w:t>Use of mkcert</w:t>
-      </w:r>
+        <w:t xml:space="preserve">Use of </w:t>
+      </w:r>
+      <w:proofErr w:type="spellStart"/>
+      <w:r>
+        <w:rPr>
+          <w:b/>
+          <w:bCs/>
+          <w:sz w:val="32"/>
+          <w:szCs w:val="32"/>
+          <w:lang w:val="en-US"/>
+        </w:rPr>
+        <w:t>mkcert</w:t>
+      </w:r>
+      <w:proofErr w:type="spellEnd"/>
     </w:p>
     <w:p>
       <w:pPr>
@@ -8253,6 +9005,7 @@
         </w:rPr>
         <w:t xml:space="preserve">a package called </w:t>
       </w:r>
+      <w:proofErr w:type="spellStart"/>
       <w:r>
         <w:rPr>
           <w:lang w:val="en-US"/>
@@ -8265,6 +9018,7 @@
         </w:rPr>
         <w:t>cert</w:t>
       </w:r>
+      <w:proofErr w:type="spellEnd"/>
       <w:r>
         <w:rPr>
           <w:lang w:val="en-US"/>
@@ -8349,87 +9103,135 @@
         </w:rPr>
         <w:t xml:space="preserve"> To install it, first install chocolatey (for windows), and then run </w:t>
       </w:r>
+      <w:proofErr w:type="spellStart"/>
       <w:r>
         <w:rPr>
           <w:i/>
           <w:iCs/>
           <w:lang w:val="en-US"/>
         </w:rPr>
-        <w:t>choco install mkcert</w:t>
-      </w:r>
+        <w:t>choco</w:t>
+      </w:r>
+      <w:proofErr w:type="spellEnd"/>
       <w:r>
         <w:rPr>
           <w:i/>
           <w:iCs/>
           <w:lang w:val="en-US"/>
         </w:rPr>
-        <w:t xml:space="preserve">, </w:t>
-      </w:r>
-      <w:r>
-        <w:rPr>
-          <w:lang w:val="en-US"/>
-        </w:rPr>
-        <w:t>in PowerShell as admin.</w:t>
-      </w:r>
-      <w:r>
-        <w:rPr>
-          <w:lang w:val="en-US"/>
-        </w:rPr>
-        <w:t xml:space="preserve"> In vs code we need to install it after the installation to the software. The command is </w:t>
-      </w:r>
+        <w:t xml:space="preserve"> install </w:t>
+      </w:r>
+      <w:proofErr w:type="spellStart"/>
       <w:r>
         <w:rPr>
           <w:i/>
           <w:iCs/>
           <w:lang w:val="en-US"/>
         </w:rPr>
-        <w:t xml:space="preserve">mkcert -install. </w:t>
-      </w:r>
-      <w:r>
-        <w:rPr>
-          <w:lang w:val="en-US"/>
-        </w:rPr>
-        <w:t xml:space="preserve"> </w:t>
-      </w:r>
-      <w:r>
-        <w:rPr>
-          <w:lang w:val="en-US"/>
-        </w:rPr>
-        <w:t xml:space="preserve">So once that has successfully completed, then we can use a command from </w:t>
-      </w:r>
-      <w:r>
-        <w:rPr>
-          <w:lang w:val="en-US"/>
-        </w:rPr>
-        <w:t>mk</w:t>
-      </w:r>
-      <w:r>
-        <w:rPr>
-          <w:lang w:val="en-US"/>
-        </w:rPr>
-        <w:t>cert to create certificates</w:t>
-      </w:r>
-      <w:r>
-        <w:rPr>
-          <w:lang w:val="en-US"/>
-        </w:rPr>
-        <w:t xml:space="preserve"> with this command </w:t>
-      </w:r>
+        <w:t>mkcert</w:t>
+      </w:r>
+      <w:proofErr w:type="spellEnd"/>
       <w:r>
         <w:rPr>
           <w:i/>
           <w:iCs/>
           <w:lang w:val="en-US"/>
         </w:rPr>
-        <w:t>mk</w:t>
-      </w:r>
+        <w:t xml:space="preserve">, </w:t>
+      </w:r>
+      <w:r>
+        <w:rPr>
+          <w:lang w:val="en-US"/>
+        </w:rPr>
+        <w:t>in PowerShell as admin.</w:t>
+      </w:r>
+      <w:r>
+        <w:rPr>
+          <w:lang w:val="en-US"/>
+        </w:rPr>
+        <w:t xml:space="preserve"> In vs code we need to install it after the installation to the software. The command is </w:t>
+      </w:r>
+      <w:proofErr w:type="spellStart"/>
       <w:r>
         <w:rPr>
           <w:i/>
           <w:iCs/>
           <w:lang w:val="en-US"/>
         </w:rPr>
-        <w:t xml:space="preserve">cert </w:t>
+        <w:t>mkcert</w:t>
+      </w:r>
+      <w:proofErr w:type="spellEnd"/>
+      <w:r>
+        <w:rPr>
+          <w:i/>
+          <w:iCs/>
+          <w:lang w:val="en-US"/>
+        </w:rPr>
+        <w:t xml:space="preserve"> -install. </w:t>
+      </w:r>
+      <w:r>
+        <w:rPr>
+          <w:lang w:val="en-US"/>
+        </w:rPr>
+        <w:t xml:space="preserve"> </w:t>
+      </w:r>
+      <w:r>
+        <w:rPr>
+          <w:lang w:val="en-US"/>
+        </w:rPr>
+        <w:t xml:space="preserve">So once that has successfully completed, then we can use a command from </w:t>
+      </w:r>
+      <w:proofErr w:type="spellStart"/>
+      <w:r>
+        <w:rPr>
+          <w:lang w:val="en-US"/>
+        </w:rPr>
+        <w:t>mk</w:t>
+      </w:r>
+      <w:r>
+        <w:rPr>
+          <w:lang w:val="en-US"/>
+        </w:rPr>
+        <w:t>cert</w:t>
+      </w:r>
+      <w:proofErr w:type="spellEnd"/>
+      <w:r>
+        <w:rPr>
+          <w:lang w:val="en-US"/>
+        </w:rPr>
+        <w:t xml:space="preserve"> to create certificates</w:t>
+      </w:r>
+      <w:r>
+        <w:rPr>
+          <w:lang w:val="en-US"/>
+        </w:rPr>
+        <w:t xml:space="preserve"> with this command </w:t>
+      </w:r>
+      <w:proofErr w:type="spellStart"/>
+      <w:r>
+        <w:rPr>
+          <w:i/>
+          <w:iCs/>
+          <w:lang w:val="en-US"/>
+        </w:rPr>
+        <w:t>mk</w:t>
+      </w:r>
+      <w:r>
+        <w:rPr>
+          <w:i/>
+          <w:iCs/>
+          <w:lang w:val="en-US"/>
+        </w:rPr>
+        <w:t>cert</w:t>
+      </w:r>
+      <w:proofErr w:type="spellEnd"/>
+      <w:r>
+        <w:rPr>
+          <w:i/>
+          <w:iCs/>
+          <w:lang w:val="en-US"/>
+        </w:rPr>
+        <w:t xml:space="preserve"> </w:t>
       </w:r>
       <w:r>
         <w:rPr>
@@ -8637,13 +9439,27 @@
         <w:rPr>
           <w:lang w:val="en-US"/>
         </w:rPr>
-        <w:t>, mk</w:t>
-      </w:r>
-      <w:r>
-        <w:rPr>
-          <w:lang w:val="en-US"/>
-        </w:rPr>
-        <w:t>cert sets up some security features that allows it to trust this certificate.</w:t>
+        <w:t xml:space="preserve">, </w:t>
+      </w:r>
+      <w:proofErr w:type="spellStart"/>
+      <w:r>
+        <w:rPr>
+          <w:lang w:val="en-US"/>
+        </w:rPr>
+        <w:t>mk</w:t>
+      </w:r>
+      <w:r>
+        <w:rPr>
+          <w:lang w:val="en-US"/>
+        </w:rPr>
+        <w:t>cert</w:t>
+      </w:r>
+      <w:proofErr w:type="spellEnd"/>
+      <w:r>
+        <w:rPr>
+          <w:lang w:val="en-US"/>
+        </w:rPr>
+        <w:t xml:space="preserve"> sets up some security features that allows it to trust this certificate.</w:t>
       </w:r>
       <w:r>
         <w:rPr>
@@ -8691,8 +9507,16 @@
         <w:rPr>
           <w:lang w:val="en-US"/>
         </w:rPr>
-        <w:t xml:space="preserve"> Cors</w:t>
-      </w:r>
+        <w:t xml:space="preserve"> </w:t>
+      </w:r>
+      <w:proofErr w:type="spellStart"/>
+      <w:r>
+        <w:rPr>
+          <w:lang w:val="en-US"/>
+        </w:rPr>
+        <w:t>Cors</w:t>
+      </w:r>
+      <w:proofErr w:type="spellEnd"/>
       <w:r>
         <w:rPr>
           <w:lang w:val="en-US"/>
@@ -9357,6 +10181,461 @@
         </w:rPr>
       </w:pPr>
     </w:p>
+    <w:p>
+      <w:pPr>
+        <w:rPr>
+          <w:lang w:val="en-US"/>
+        </w:rPr>
+      </w:pPr>
+    </w:p>
+    <w:p>
+      <w:pPr>
+        <w:rPr>
+          <w:lang w:val="en-US"/>
+        </w:rPr>
+      </w:pPr>
+    </w:p>
+    <w:p>
+      <w:pPr>
+        <w:rPr>
+          <w:lang w:val="en-US"/>
+        </w:rPr>
+      </w:pPr>
+    </w:p>
+    <w:p>
+      <w:pPr>
+        <w:rPr>
+          <w:lang w:val="en-US"/>
+        </w:rPr>
+      </w:pPr>
+    </w:p>
+    <w:p>
+      <w:pPr>
+        <w:rPr>
+          <w:lang w:val="en-US"/>
+        </w:rPr>
+      </w:pPr>
+    </w:p>
+    <w:p>
+      <w:pPr>
+        <w:rPr>
+          <w:lang w:val="en-US"/>
+        </w:rPr>
+      </w:pPr>
+    </w:p>
+    <w:p>
+      <w:pPr>
+        <w:rPr>
+          <w:lang w:val="en-US"/>
+        </w:rPr>
+      </w:pPr>
+    </w:p>
+    <w:p>
+      <w:pPr>
+        <w:rPr>
+          <w:lang w:val="en-US"/>
+        </w:rPr>
+      </w:pPr>
+    </w:p>
+    <w:p>
+      <w:pPr>
+        <w:rPr>
+          <w:lang w:val="en-US"/>
+        </w:rPr>
+      </w:pPr>
+    </w:p>
+    <w:p>
+      <w:pPr>
+        <w:rPr>
+          <w:lang w:val="en-US"/>
+        </w:rPr>
+      </w:pPr>
+    </w:p>
+    <w:p>
+      <w:pPr>
+        <w:rPr>
+          <w:lang w:val="en-US"/>
+        </w:rPr>
+      </w:pPr>
+      <w:r>
+        <w:rPr>
+          <w:lang w:val="en-US"/>
+        </w:rPr>
+        <w:lastRenderedPageBreak/>
+        <w:t>Password hashing and salting</w:t>
+      </w:r>
+    </w:p>
+    <w:p>
+      <w:pPr>
+        <w:rPr>
+          <w:lang w:val="en-US"/>
+        </w:rPr>
+      </w:pPr>
+      <w:r>
+        <w:rPr>
+          <w:lang w:val="en-US"/>
+        </w:rPr>
+        <w:t>W</w:t>
+      </w:r>
+      <w:r>
+        <w:rPr>
+          <w:lang w:val="en-US"/>
+        </w:rPr>
+        <w:t>e're not going to store the passwords in clear text</w:t>
+      </w:r>
+      <w:r>
+        <w:rPr>
+          <w:lang w:val="en-US"/>
+        </w:rPr>
+        <w:t xml:space="preserve"> a</w:t>
+      </w:r>
+      <w:r>
+        <w:rPr>
+          <w:lang w:val="en-US"/>
+        </w:rPr>
+        <w:t xml:space="preserve">nd we do need to encrypt them </w:t>
+      </w:r>
+      <w:r>
+        <w:rPr>
+          <w:lang w:val="en-US"/>
+        </w:rPr>
+        <w:t>with HMACSHA12</w:t>
+      </w:r>
+      <w:r>
+        <w:rPr>
+          <w:lang w:val="en-US"/>
+        </w:rPr>
+        <w:t xml:space="preserve"> which we can use to encrypt text or use a hashing algorithm to encrypt text.</w:t>
+      </w:r>
+      <w:r>
+        <w:rPr>
+          <w:lang w:val="en-US"/>
+        </w:rPr>
+        <w:t xml:space="preserve"> U</w:t>
+      </w:r>
+      <w:r>
+        <w:rPr>
+          <w:lang w:val="en-US"/>
+        </w:rPr>
+        <w:t>sing statement</w:t>
+      </w:r>
+      <w:r>
+        <w:rPr>
+          <w:lang w:val="en-US"/>
+        </w:rPr>
+        <w:t xml:space="preserve"> </w:t>
+      </w:r>
+      <w:r>
+        <w:rPr>
+          <w:lang w:val="en-US"/>
+        </w:rPr>
+        <w:t xml:space="preserve">releases all resources used by the current instance </w:t>
+      </w:r>
+      <w:r>
+        <w:rPr>
+          <w:lang w:val="en-US"/>
+        </w:rPr>
+        <w:t xml:space="preserve">(here is </w:t>
+      </w:r>
+      <w:r>
+        <w:rPr>
+          <w:lang w:val="en-US"/>
+        </w:rPr>
+        <w:t>the</w:t>
+      </w:r>
+      <w:r>
+        <w:rPr>
+          <w:lang w:val="en-US"/>
+        </w:rPr>
+        <w:t xml:space="preserve"> </w:t>
+      </w:r>
+      <w:r>
+        <w:rPr>
+          <w:lang w:val="en-US"/>
+        </w:rPr>
+        <w:t>hash algorithm class</w:t>
+      </w:r>
+      <w:r>
+        <w:rPr>
+          <w:lang w:val="en-US"/>
+        </w:rPr>
+        <w:t>)</w:t>
+      </w:r>
+      <w:r>
+        <w:rPr>
+          <w:lang w:val="en-US"/>
+        </w:rPr>
+        <w:t xml:space="preserve"> a</w:t>
+      </w:r>
+      <w:r>
+        <w:rPr>
+          <w:lang w:val="en-US"/>
+        </w:rPr>
+        <w:t xml:space="preserve">nd it's going to call the </w:t>
+      </w:r>
+      <w:r>
+        <w:rPr>
+          <w:lang w:val="en-US"/>
+        </w:rPr>
+        <w:t>(</w:t>
+      </w:r>
+      <w:r>
+        <w:rPr>
+          <w:lang w:val="en-US"/>
+        </w:rPr>
+        <w:t>hash algorithm</w:t>
+      </w:r>
+      <w:r>
+        <w:rPr>
+          <w:lang w:val="en-US"/>
+        </w:rPr>
+        <w:t>)</w:t>
+      </w:r>
+      <w:r>
+        <w:rPr>
+          <w:lang w:val="en-US"/>
+        </w:rPr>
+        <w:t xml:space="preserve"> dispose method.</w:t>
+      </w:r>
+      <w:r>
+        <w:rPr>
+          <w:lang w:val="en-US"/>
+        </w:rPr>
+        <w:t xml:space="preserve"> </w:t>
+      </w:r>
+      <w:r>
+        <w:rPr>
+          <w:lang w:val="en-US"/>
+        </w:rPr>
+        <w:t>Then</w:t>
+      </w:r>
+      <w:r>
+        <w:rPr>
+          <w:lang w:val="en-US"/>
+        </w:rPr>
+        <w:t xml:space="preserve"> we can use </w:t>
+      </w:r>
+      <w:proofErr w:type="spellStart"/>
+      <w:r>
+        <w:rPr>
+          <w:lang w:val="en-US"/>
+        </w:rPr>
+        <w:t>hmac.</w:t>
+      </w:r>
+      <w:r>
+        <w:rPr>
+          <w:lang w:val="en-US"/>
+        </w:rPr>
+        <w:t>key</w:t>
+      </w:r>
+      <w:proofErr w:type="spellEnd"/>
+      <w:r>
+        <w:rPr>
+          <w:lang w:val="en-US"/>
+        </w:rPr>
+        <w:t xml:space="preserve"> to salt our password.</w:t>
+      </w:r>
+    </w:p>
+    <w:p>
+      <w:pPr>
+        <w:rPr>
+          <w:lang w:val="en-US"/>
+        </w:rPr>
+      </w:pPr>
+      <w:r>
+        <w:rPr>
+          <w:lang w:val="en-US"/>
+        </w:rPr>
+        <w:drawing>
+          <wp:inline distT="0" distB="0" distL="0" distR="0" wp14:anchorId="66AD29C8" wp14:editId="4E56E3C2">
+            <wp:extent cx="3972154" cy="877903"/>
+            <wp:effectExtent l="0" t="0" r="0" b="0"/>
+            <wp:docPr id="641680878" name="Εικόνα 1"/>
+            <wp:cNvGraphicFramePr>
+              <a:graphicFrameLocks xmlns:a="http://schemas.openxmlformats.org/drawingml/2006/main" noChangeAspect="1"/>
+            </wp:cNvGraphicFramePr>
+            <a:graphic xmlns:a="http://schemas.openxmlformats.org/drawingml/2006/main">
+              <a:graphicData uri="http://schemas.openxmlformats.org/drawingml/2006/picture">
+                <pic:pic xmlns:pic="http://schemas.openxmlformats.org/drawingml/2006/picture">
+                  <pic:nvPicPr>
+                    <pic:cNvPr id="641680878" name=""/>
+                    <pic:cNvPicPr/>
+                  </pic:nvPicPr>
+                  <pic:blipFill>
+                    <a:blip r:embed="rId20"/>
+                    <a:stretch>
+                      <a:fillRect/>
+                    </a:stretch>
+                  </pic:blipFill>
+                  <pic:spPr>
+                    <a:xfrm>
+                      <a:off x="0" y="0"/>
+                      <a:ext cx="3986869" cy="881155"/>
+                    </a:xfrm>
+                    <a:prstGeom prst="rect">
+                      <a:avLst/>
+                    </a:prstGeom>
+                  </pic:spPr>
+                </pic:pic>
+              </a:graphicData>
+            </a:graphic>
+          </wp:inline>
+        </w:drawing>
+      </w:r>
+    </w:p>
+    <w:p>
+      <w:pPr>
+        <w:rPr>
+          <w:lang w:val="en-US"/>
+        </w:rPr>
+      </w:pPr>
+      <w:r>
+        <w:rPr>
+          <w:lang w:val="en-US"/>
+        </w:rPr>
+        <w:t>We've got the account controller that's deriving from our base API controller</w:t>
+      </w:r>
+      <w:r>
+        <w:rPr>
+          <w:lang w:val="en-US"/>
+        </w:rPr>
+        <w:t xml:space="preserve"> a</w:t>
+      </w:r>
+      <w:r>
+        <w:rPr>
+          <w:lang w:val="en-US"/>
+        </w:rPr>
+        <w:t>nd one of the features of the API controller attribute is auto binding to parameters in our controller.</w:t>
+      </w:r>
+      <w:r>
+        <w:rPr>
+          <w:lang w:val="en-US"/>
+        </w:rPr>
+        <w:t xml:space="preserve"> W</w:t>
+      </w:r>
+      <w:r>
+        <w:rPr>
+          <w:lang w:val="en-US"/>
+        </w:rPr>
+        <w:t>e've got two parameters in our controller</w:t>
+      </w:r>
+      <w:r>
+        <w:rPr>
+          <w:lang w:val="en-US"/>
+        </w:rPr>
+        <w:t xml:space="preserve"> a</w:t>
+      </w:r>
+      <w:r>
+        <w:rPr>
+          <w:lang w:val="en-US"/>
+        </w:rPr>
+        <w:t>nd there's a number of different ways we can pass this information</w:t>
+      </w:r>
+      <w:r>
+        <w:rPr>
+          <w:lang w:val="en-US"/>
+        </w:rPr>
+        <w:t xml:space="preserve"> </w:t>
+      </w:r>
+      <w:r>
+        <w:rPr>
+          <w:lang w:val="en-US"/>
+        </w:rPr>
+        <w:t>i</w:t>
+      </w:r>
+      <w:r>
+        <w:rPr>
+          <w:lang w:val="en-US"/>
+        </w:rPr>
+        <w:t>n an HTTP request</w:t>
+      </w:r>
+      <w:r>
+        <w:rPr>
+          <w:lang w:val="en-US"/>
+        </w:rPr>
+        <w:t>.</w:t>
+      </w:r>
+      <w:r>
+        <w:rPr>
+          <w:lang w:val="en-US"/>
+        </w:rPr>
+        <w:t xml:space="preserve"> </w:t>
+      </w:r>
+      <w:r>
+        <w:rPr>
+          <w:lang w:val="en-US"/>
+        </w:rPr>
+        <w:t>W</w:t>
+      </w:r>
+      <w:r>
+        <w:rPr>
+          <w:lang w:val="en-US"/>
+        </w:rPr>
+        <w:t>e can use HTTP headers</w:t>
+      </w:r>
+      <w:r>
+        <w:rPr>
+          <w:lang w:val="en-US"/>
+        </w:rPr>
+        <w:t xml:space="preserve">, </w:t>
+      </w:r>
+      <w:r>
+        <w:rPr>
+          <w:lang w:val="en-US"/>
+        </w:rPr>
+        <w:t>the body of the HTTP request</w:t>
+      </w:r>
+      <w:r>
+        <w:rPr>
+          <w:lang w:val="en-US"/>
+        </w:rPr>
+        <w:t xml:space="preserve">, or </w:t>
+      </w:r>
+      <w:r>
+        <w:rPr>
+          <w:lang w:val="en-US"/>
+        </w:rPr>
+        <w:t>query string parameters.</w:t>
+      </w:r>
+      <w:r>
+        <w:rPr>
+          <w:lang w:val="en-US"/>
+        </w:rPr>
+        <w:t xml:space="preserve"> D</w:t>
+      </w:r>
+      <w:r>
+        <w:rPr>
+          <w:lang w:val="en-US"/>
+        </w:rPr>
+        <w:t>epending on the type of information or the types that are stored in here, then the API controller</w:t>
+      </w:r>
+      <w:r>
+        <w:rPr>
+          <w:lang w:val="en-US"/>
+        </w:rPr>
+        <w:t xml:space="preserve"> </w:t>
+      </w:r>
+      <w:r>
+        <w:rPr>
+          <w:lang w:val="en-US"/>
+        </w:rPr>
+        <w:t>attributes is going to automatically bind to the parameters.</w:t>
+      </w:r>
+    </w:p>
+    <w:p>
+      <w:pPr>
+        <w:rPr>
+          <w:lang w:val="en-US"/>
+        </w:rPr>
+      </w:pPr>
+    </w:p>
+    <w:p>
+      <w:pPr>
+        <w:rPr>
+          <w:lang w:val="en-US"/>
+        </w:rPr>
+      </w:pPr>
+    </w:p>
     <w:sectPr>
       <w:pgSz w:w="11906" w:h="16838"/>
       <w:pgMar w:top="1440" w:right="1800" w:bottom="1440" w:left="1800" w:header="708" w:footer="708" w:gutter="0"/>
@@ -10580,6 +11859,155 @@
     </w:lvl>
   </w:abstractNum>
   <w:abstractNum w:abstractNumId="9" w15:restartNumberingAfterBreak="0">
+    <w:nsid w:val="3B2C554C"/>
+    <w:multiLevelType w:val="multilevel"/>
+    <w:tmpl w:val="1BAABC26"/>
+    <w:lvl w:ilvl="0">
+      <w:start w:val="1"/>
+      <w:numFmt w:val="bullet"/>
+      <w:lvlText w:val=""/>
+      <w:lvlJc w:val="left"/>
+      <w:pPr>
+        <w:tabs>
+          <w:tab w:val="num" w:pos="720"/>
+        </w:tabs>
+        <w:ind w:left="720" w:hanging="360"/>
+      </w:pPr>
+      <w:rPr>
+        <w:rFonts w:ascii="Symbol" w:hAnsi="Symbol" w:hint="default"/>
+        <w:sz w:val="20"/>
+      </w:rPr>
+    </w:lvl>
+    <w:lvl w:ilvl="1" w:tentative="1">
+      <w:start w:val="1"/>
+      <w:numFmt w:val="bullet"/>
+      <w:lvlText w:val="o"/>
+      <w:lvlJc w:val="left"/>
+      <w:pPr>
+        <w:tabs>
+          <w:tab w:val="num" w:pos="1440"/>
+        </w:tabs>
+        <w:ind w:left="1440" w:hanging="360"/>
+      </w:pPr>
+      <w:rPr>
+        <w:rFonts w:ascii="Courier New" w:hAnsi="Courier New" w:hint="default"/>
+        <w:sz w:val="20"/>
+      </w:rPr>
+    </w:lvl>
+    <w:lvl w:ilvl="2" w:tentative="1">
+      <w:start w:val="1"/>
+      <w:numFmt w:val="bullet"/>
+      <w:lvlText w:val=""/>
+      <w:lvlJc w:val="left"/>
+      <w:pPr>
+        <w:tabs>
+          <w:tab w:val="num" w:pos="2160"/>
+        </w:tabs>
+        <w:ind w:left="2160" w:hanging="360"/>
+      </w:pPr>
+      <w:rPr>
+        <w:rFonts w:ascii="Wingdings" w:hAnsi="Wingdings" w:hint="default"/>
+        <w:sz w:val="20"/>
+      </w:rPr>
+    </w:lvl>
+    <w:lvl w:ilvl="3" w:tentative="1">
+      <w:start w:val="1"/>
+      <w:numFmt w:val="bullet"/>
+      <w:lvlText w:val=""/>
+      <w:lvlJc w:val="left"/>
+      <w:pPr>
+        <w:tabs>
+          <w:tab w:val="num" w:pos="2880"/>
+        </w:tabs>
+        <w:ind w:left="2880" w:hanging="360"/>
+      </w:pPr>
+      <w:rPr>
+        <w:rFonts w:ascii="Wingdings" w:hAnsi="Wingdings" w:hint="default"/>
+        <w:sz w:val="20"/>
+      </w:rPr>
+    </w:lvl>
+    <w:lvl w:ilvl="4" w:tentative="1">
+      <w:start w:val="1"/>
+      <w:numFmt w:val="bullet"/>
+      <w:lvlText w:val=""/>
+      <w:lvlJc w:val="left"/>
+      <w:pPr>
+        <w:tabs>
+          <w:tab w:val="num" w:pos="3600"/>
+        </w:tabs>
+        <w:ind w:left="3600" w:hanging="360"/>
+      </w:pPr>
+      <w:rPr>
+        <w:rFonts w:ascii="Wingdings" w:hAnsi="Wingdings" w:hint="default"/>
+        <w:sz w:val="20"/>
+      </w:rPr>
+    </w:lvl>
+    <w:lvl w:ilvl="5" w:tentative="1">
+      <w:start w:val="1"/>
+      <w:numFmt w:val="bullet"/>
+      <w:lvlText w:val=""/>
+      <w:lvlJc w:val="left"/>
+      <w:pPr>
+        <w:tabs>
+          <w:tab w:val="num" w:pos="4320"/>
+        </w:tabs>
+        <w:ind w:left="4320" w:hanging="360"/>
+      </w:pPr>
+      <w:rPr>
+        <w:rFonts w:ascii="Wingdings" w:hAnsi="Wingdings" w:hint="default"/>
+        <w:sz w:val="20"/>
+      </w:rPr>
+    </w:lvl>
+    <w:lvl w:ilvl="6" w:tentative="1">
+      <w:start w:val="1"/>
+      <w:numFmt w:val="bullet"/>
+      <w:lvlText w:val=""/>
+      <w:lvlJc w:val="left"/>
+      <w:pPr>
+        <w:tabs>
+          <w:tab w:val="num" w:pos="5040"/>
+        </w:tabs>
+        <w:ind w:left="5040" w:hanging="360"/>
+      </w:pPr>
+      <w:rPr>
+        <w:rFonts w:ascii="Wingdings" w:hAnsi="Wingdings" w:hint="default"/>
+        <w:sz w:val="20"/>
+      </w:rPr>
+    </w:lvl>
+    <w:lvl w:ilvl="7" w:tentative="1">
+      <w:start w:val="1"/>
+      <w:numFmt w:val="bullet"/>
+      <w:lvlText w:val=""/>
+      <w:lvlJc w:val="left"/>
+      <w:pPr>
+        <w:tabs>
+          <w:tab w:val="num" w:pos="5760"/>
+        </w:tabs>
+        <w:ind w:left="5760" w:hanging="360"/>
+      </w:pPr>
+      <w:rPr>
+        <w:rFonts w:ascii="Wingdings" w:hAnsi="Wingdings" w:hint="default"/>
+        <w:sz w:val="20"/>
+      </w:rPr>
+    </w:lvl>
+    <w:lvl w:ilvl="8" w:tentative="1">
+      <w:start w:val="1"/>
+      <w:numFmt w:val="bullet"/>
+      <w:lvlText w:val=""/>
+      <w:lvlJc w:val="left"/>
+      <w:pPr>
+        <w:tabs>
+          <w:tab w:val="num" w:pos="6480"/>
+        </w:tabs>
+        <w:ind w:left="6480" w:hanging="360"/>
+      </w:pPr>
+      <w:rPr>
+        <w:rFonts w:ascii="Wingdings" w:hAnsi="Wingdings" w:hint="default"/>
+        <w:sz w:val="20"/>
+      </w:rPr>
+    </w:lvl>
+  </w:abstractNum>
+  <w:abstractNum w:abstractNumId="10" w15:restartNumberingAfterBreak="0">
     <w:nsid w:val="3C8F0685"/>
     <w:multiLevelType w:val="multilevel"/>
     <w:tmpl w:val="A200415A"/>
@@ -10728,7 +12156,7 @@
       </w:rPr>
     </w:lvl>
   </w:abstractNum>
-  <w:abstractNum w:abstractNumId="10" w15:restartNumberingAfterBreak="0">
+  <w:abstractNum w:abstractNumId="11" w15:restartNumberingAfterBreak="0">
     <w:nsid w:val="430A143B"/>
     <w:multiLevelType w:val="multilevel"/>
     <w:tmpl w:val="BF6C4940"/>
@@ -10877,7 +12305,7 @@
       </w:rPr>
     </w:lvl>
   </w:abstractNum>
-  <w:abstractNum w:abstractNumId="11" w15:restartNumberingAfterBreak="0">
+  <w:abstractNum w:abstractNumId="12" w15:restartNumberingAfterBreak="0">
     <w:nsid w:val="49B268CB"/>
     <w:multiLevelType w:val="multilevel"/>
     <w:tmpl w:val="E3F859A2"/>
@@ -11026,7 +12454,7 @@
       </w:rPr>
     </w:lvl>
   </w:abstractNum>
-  <w:abstractNum w:abstractNumId="12" w15:restartNumberingAfterBreak="0">
+  <w:abstractNum w:abstractNumId="13" w15:restartNumberingAfterBreak="0">
     <w:nsid w:val="4CF359C1"/>
     <w:multiLevelType w:val="hybridMultilevel"/>
     <w:tmpl w:val="EFD206A8"/>
@@ -11139,7 +12567,7 @@
       </w:rPr>
     </w:lvl>
   </w:abstractNum>
-  <w:abstractNum w:abstractNumId="13" w15:restartNumberingAfterBreak="0">
+  <w:abstractNum w:abstractNumId="14" w15:restartNumberingAfterBreak="0">
     <w:nsid w:val="5FD5415A"/>
     <w:multiLevelType w:val="multilevel"/>
     <w:tmpl w:val="AE1845B2"/>
@@ -11288,7 +12716,7 @@
       </w:rPr>
     </w:lvl>
   </w:abstractNum>
-  <w:abstractNum w:abstractNumId="14" w15:restartNumberingAfterBreak="0">
+  <w:abstractNum w:abstractNumId="15" w15:restartNumberingAfterBreak="0">
     <w:nsid w:val="6E712417"/>
     <w:multiLevelType w:val="multilevel"/>
     <w:tmpl w:val="79AEA0D0"/>
@@ -11444,16 +12872,16 @@
     <w:abstractNumId w:val="7"/>
   </w:num>
   <w:num w:numId="3" w16cid:durableId="362050538">
-    <w:abstractNumId w:val="11"/>
+    <w:abstractNumId w:val="12"/>
   </w:num>
   <w:num w:numId="4" w16cid:durableId="1746999779">
-    <w:abstractNumId w:val="12"/>
+    <w:abstractNumId w:val="13"/>
   </w:num>
   <w:num w:numId="5" w16cid:durableId="1680892645">
     <w:abstractNumId w:val="0"/>
   </w:num>
   <w:num w:numId="6" w16cid:durableId="889223938">
-    <w:abstractNumId w:val="10"/>
+    <w:abstractNumId w:val="11"/>
   </w:num>
   <w:num w:numId="7" w16cid:durableId="1966735656">
     <w:abstractNumId w:val="3"/>
@@ -11465,13 +12893,13 @@
     <w:abstractNumId w:val="8"/>
   </w:num>
   <w:num w:numId="10" w16cid:durableId="1558668117">
-    <w:abstractNumId w:val="14"/>
+    <w:abstractNumId w:val="15"/>
   </w:num>
   <w:num w:numId="11" w16cid:durableId="845481985">
-    <w:abstractNumId w:val="9"/>
+    <w:abstractNumId w:val="10"/>
   </w:num>
   <w:num w:numId="12" w16cid:durableId="179593043">
-    <w:abstractNumId w:val="13"/>
+    <w:abstractNumId w:val="14"/>
   </w:num>
   <w:num w:numId="13" w16cid:durableId="427846477">
     <w:abstractNumId w:val="1"/>
@@ -11481,6 +12909,9 @@
   </w:num>
   <w:num w:numId="15" w16cid:durableId="1416391807">
     <w:abstractNumId w:val="6"/>
+  </w:num>
+  <w:num w:numId="16" w16cid:durableId="1139759006">
+    <w:abstractNumId w:val="9"/>
   </w:num>
 </w:numbering>
 </file>

</xml_diff>

<commit_message>
Create DTO and set up the debugger
</commit_message>
<xml_diff>
--- a/Doc.docx
+++ b/Doc.docx
@@ -1826,6 +1826,7 @@
         <w:t xml:space="preserve">then we will see all the different SDKs we have installed on our computer. When we create the project from the CLI it automatically creates it by using the latest SDK. But if I want to use an older one I need to create this </w:t>
       </w:r>
       <w:proofErr w:type="spellStart"/>
+      <w:proofErr w:type="gramStart"/>
       <w:r>
         <w:rPr>
           <w:i/>
@@ -1835,6 +1836,7 @@
         <w:t>global.json</w:t>
       </w:r>
       <w:proofErr w:type="spellEnd"/>
+      <w:proofErr w:type="gramEnd"/>
       <w:r>
         <w:rPr>
           <w:i/>
@@ -3355,6 +3357,7 @@
         <w:t xml:space="preserve"> are the </w:t>
       </w:r>
       <w:proofErr w:type="spellStart"/>
+      <w:proofErr w:type="gramStart"/>
       <w:r>
         <w:rPr>
           <w:lang w:val="en-US"/>
@@ -3362,6 +3365,7 @@
         <w:t>appsettings.Development.json</w:t>
       </w:r>
       <w:proofErr w:type="spellEnd"/>
+      <w:proofErr w:type="gramEnd"/>
       <w:r>
         <w:rPr>
           <w:lang w:val="en-US"/>
@@ -3931,6 +3935,7 @@
         <w:t xml:space="preserve">nd this nullable thing is actually part of the nullable flag that we have inside </w:t>
       </w:r>
       <w:proofErr w:type="spellStart"/>
+      <w:proofErr w:type="gramStart"/>
       <w:r>
         <w:rPr>
           <w:lang w:val="en-US"/>
@@ -3938,6 +3943,7 @@
         <w:t>our</w:t>
       </w:r>
       <w:proofErr w:type="spellEnd"/>
+      <w:proofErr w:type="gramEnd"/>
       <w:r>
         <w:rPr>
           <w:lang w:val="en-US"/>
@@ -4745,6 +4751,7 @@
         <w:t xml:space="preserve">nd when we do install any packages then they get listed inside </w:t>
       </w:r>
       <w:proofErr w:type="spellStart"/>
+      <w:proofErr w:type="gramStart"/>
       <w:r>
         <w:rPr>
           <w:lang w:val="en-US"/>
@@ -4752,6 +4759,7 @@
         <w:t>our</w:t>
       </w:r>
       <w:proofErr w:type="spellEnd"/>
+      <w:proofErr w:type="gramEnd"/>
       <w:r>
         <w:rPr>
           <w:lang w:val="en-US"/>
@@ -4833,6 +4841,7 @@
         </w:rPr>
       </w:pPr>
       <w:proofErr w:type="spellStart"/>
+      <w:proofErr w:type="gramStart"/>
       <w:r>
         <w:rPr>
           <w:lang w:val="en-US"/>
@@ -4864,6 +4873,7 @@
         <w:t>SQLite</w:t>
       </w:r>
       <w:proofErr w:type="spellEnd"/>
+      <w:proofErr w:type="gramEnd"/>
       <w:r>
         <w:rPr>
           <w:lang w:val="en-US"/>
@@ -4902,6 +4912,7 @@
         </w:rPr>
       </w:pPr>
       <w:proofErr w:type="spellStart"/>
+      <w:proofErr w:type="gramStart"/>
       <w:r>
         <w:rPr>
           <w:lang w:val="en-US"/>
@@ -4933,6 +4944,7 @@
         <w:t>esign</w:t>
       </w:r>
       <w:proofErr w:type="spellEnd"/>
+      <w:proofErr w:type="gramEnd"/>
       <w:r>
         <w:rPr>
           <w:lang w:val="en-US"/>
@@ -5948,6 +5960,7 @@
         <w:t xml:space="preserve">configuration files are the </w:t>
       </w:r>
       <w:proofErr w:type="spellStart"/>
+      <w:proofErr w:type="gramStart"/>
       <w:r>
         <w:rPr>
           <w:b/>
@@ -5957,6 +5970,7 @@
         <w:t>appsettings.json</w:t>
       </w:r>
       <w:proofErr w:type="spellEnd"/>
+      <w:proofErr w:type="gramEnd"/>
       <w:r>
         <w:rPr>
           <w:lang w:val="en-US"/>
@@ -6066,6 +6080,7 @@
         <w:t xml:space="preserve">lso have an </w:t>
       </w:r>
       <w:proofErr w:type="spellStart"/>
+      <w:proofErr w:type="gramStart"/>
       <w:r>
         <w:rPr>
           <w:b/>
@@ -6090,6 +6105,7 @@
         </w:rPr>
         <w:t>development</w:t>
       </w:r>
+      <w:proofErr w:type="gramEnd"/>
       <w:r>
         <w:rPr>
           <w:b/>
@@ -6162,6 +6178,7 @@
         <w:t xml:space="preserve">the </w:t>
       </w:r>
       <w:proofErr w:type="spellStart"/>
+      <w:proofErr w:type="gramStart"/>
       <w:r>
         <w:rPr>
           <w:b/>
@@ -6179,6 +6196,7 @@
         <w:t>ppsettings.Development.json</w:t>
       </w:r>
       <w:proofErr w:type="spellEnd"/>
+      <w:proofErr w:type="gramEnd"/>
       <w:r>
         <w:rPr>
           <w:b/>
@@ -6529,6 +6547,7 @@
         </w:rPr>
         <w:t xml:space="preserve"> Navigate to </w:t>
       </w:r>
+      <w:proofErr w:type="gramStart"/>
       <w:r>
         <w:rPr>
           <w:lang w:val="en-US"/>
@@ -6539,7 +6558,14 @@
         <w:rPr>
           <w:lang w:val="en-US"/>
         </w:rPr>
-        <w:t xml:space="preserve">  go to versions for the </w:t>
+        <w:t xml:space="preserve">  go</w:t>
+      </w:r>
+      <w:proofErr w:type="gramEnd"/>
+      <w:r>
+        <w:rPr>
+          <w:lang w:val="en-US"/>
+        </w:rPr>
+        <w:t xml:space="preserve"> to versions for the </w:t>
       </w:r>
       <w:r>
         <w:rPr>
@@ -7432,6 +7458,7 @@
         <w:t xml:space="preserve">, and also create a method </w:t>
       </w:r>
       <w:proofErr w:type="spellStart"/>
+      <w:proofErr w:type="gramStart"/>
       <w:r>
         <w:rPr>
           <w:lang w:val="en-US"/>
@@ -7443,7 +7470,14 @@
         <w:rPr>
           <w:lang w:val="en-US"/>
         </w:rPr>
-        <w:t>() and return a list of users, so we need access to the DB.</w:t>
+        <w:t>(</w:t>
+      </w:r>
+      <w:proofErr w:type="gramEnd"/>
+      <w:r>
+        <w:rPr>
+          <w:lang w:val="en-US"/>
+        </w:rPr>
+        <w:t>) and return a list of users, so we need access to the DB.</w:t>
       </w:r>
       <w:r>
         <w:rPr>
@@ -8319,6 +8353,7 @@
         <w:t xml:space="preserve"> It also used to have an </w:t>
       </w:r>
       <w:proofErr w:type="spellStart"/>
+      <w:proofErr w:type="gramStart"/>
       <w:r>
         <w:rPr>
           <w:lang w:val="en-US"/>
@@ -8344,6 +8379,7 @@
         <w:t>ts</w:t>
       </w:r>
       <w:proofErr w:type="spellEnd"/>
+      <w:proofErr w:type="gramEnd"/>
       <w:r>
         <w:rPr>
           <w:lang w:val="en-US"/>
@@ -8669,6 +8705,7 @@
         <w:t xml:space="preserve"> angular app has been blocked by </w:t>
       </w:r>
       <w:proofErr w:type="spellStart"/>
+      <w:proofErr w:type="gramStart"/>
       <w:r>
         <w:rPr>
           <w:lang w:val="en-US"/>
@@ -8676,6 +8713,7 @@
         <w:t>Cors</w:t>
       </w:r>
       <w:proofErr w:type="spellEnd"/>
+      <w:proofErr w:type="gramEnd"/>
       <w:r>
         <w:rPr>
           <w:lang w:val="en-US"/>
@@ -10176,92 +10214,27 @@
     </w:p>
     <w:p>
       <w:pPr>
-        <w:rPr>
-          <w:lang w:val="en-US"/>
-        </w:rPr>
-      </w:pPr>
-    </w:p>
-    <w:p>
-      <w:pPr>
-        <w:rPr>
-          <w:lang w:val="en-US"/>
-        </w:rPr>
-      </w:pPr>
-    </w:p>
-    <w:p>
-      <w:pPr>
-        <w:rPr>
-          <w:lang w:val="en-US"/>
-        </w:rPr>
-      </w:pPr>
-    </w:p>
-    <w:p>
-      <w:pPr>
-        <w:rPr>
-          <w:lang w:val="en-US"/>
-        </w:rPr>
-      </w:pPr>
-    </w:p>
-    <w:p>
-      <w:pPr>
-        <w:rPr>
-          <w:lang w:val="en-US"/>
-        </w:rPr>
-      </w:pPr>
-    </w:p>
-    <w:p>
-      <w:pPr>
-        <w:rPr>
-          <w:lang w:val="en-US"/>
-        </w:rPr>
-      </w:pPr>
-    </w:p>
-    <w:p>
-      <w:pPr>
-        <w:rPr>
-          <w:lang w:val="en-US"/>
-        </w:rPr>
-      </w:pPr>
-    </w:p>
-    <w:p>
-      <w:pPr>
-        <w:rPr>
-          <w:lang w:val="en-US"/>
-        </w:rPr>
-      </w:pPr>
-    </w:p>
-    <w:p>
-      <w:pPr>
-        <w:rPr>
-          <w:lang w:val="en-US"/>
-        </w:rPr>
-      </w:pPr>
-    </w:p>
-    <w:p>
-      <w:pPr>
-        <w:rPr>
-          <w:lang w:val="en-US"/>
-        </w:rPr>
-      </w:pPr>
-    </w:p>
-    <w:p>
-      <w:pPr>
-        <w:rPr>
-          <w:lang w:val="en-US"/>
-        </w:rPr>
-      </w:pPr>
-    </w:p>
-    <w:p>
-      <w:pPr>
-        <w:rPr>
-          <w:lang w:val="en-US"/>
-        </w:rPr>
-      </w:pPr>
-      <w:r>
-        <w:rPr>
-          <w:lang w:val="en-US"/>
-        </w:rPr>
-        <w:lastRenderedPageBreak/>
+        <w:pStyle w:val="a3"/>
+        <w:numPr>
+          <w:ilvl w:val="0"/>
+          <w:numId w:val="1"/>
+        </w:numPr>
+        <w:rPr>
+          <w:b/>
+          <w:bCs/>
+          <w:sz w:val="32"/>
+          <w:szCs w:val="32"/>
+          <w:lang w:val="en-US"/>
+        </w:rPr>
+      </w:pPr>
+      <w:r>
+        <w:rPr>
+          <w:b/>
+          <w:bCs/>
+          <w:sz w:val="32"/>
+          <w:szCs w:val="32"/>
+          <w:lang w:val="en-US"/>
+        </w:rPr>
         <w:t>Password hashing and salting</w:t>
       </w:r>
     </w:p>
@@ -10529,7 +10502,14 @@
         <w:rPr>
           <w:lang w:val="en-US"/>
         </w:rPr>
-        <w:t>nd there's a number of different ways we can pass this information</w:t>
+        <w:t xml:space="preserve">nd there's a number of different ways we can pass this </w:t>
+      </w:r>
+      <w:r>
+        <w:rPr>
+          <w:lang w:val="en-US"/>
+        </w:rPr>
+        <w:lastRenderedPageBreak/>
+        <w:t>information</w:t>
       </w:r>
       <w:r>
         <w:rPr>
@@ -10621,6 +10601,94 @@
         </w:rPr>
         <w:t>attributes is going to automatically bind to the parameters.</w:t>
       </w:r>
+    </w:p>
+    <w:p>
+      <w:pPr>
+        <w:pStyle w:val="a3"/>
+        <w:numPr>
+          <w:ilvl w:val="0"/>
+          <w:numId w:val="1"/>
+        </w:numPr>
+        <w:rPr>
+          <w:b/>
+          <w:bCs/>
+          <w:sz w:val="32"/>
+          <w:szCs w:val="32"/>
+          <w:lang w:val="en-US"/>
+        </w:rPr>
+      </w:pPr>
+      <w:r>
+        <w:rPr>
+          <w:b/>
+          <w:bCs/>
+          <w:sz w:val="32"/>
+          <w:szCs w:val="32"/>
+          <w:lang w:val="en-US"/>
+        </w:rPr>
+        <w:t>DTO (data transfer object)</w:t>
+      </w:r>
+    </w:p>
+    <w:p>
+      <w:pPr>
+        <w:rPr>
+          <w:lang w:val="en-US"/>
+        </w:rPr>
+      </w:pPr>
+      <w:r>
+        <w:rPr>
+          <w:lang w:val="en-US"/>
+        </w:rPr>
+        <w:t>U</w:t>
+      </w:r>
+      <w:r>
+        <w:rPr>
+          <w:lang w:val="en-US"/>
+        </w:rPr>
+        <w:t>sed to</w:t>
+      </w:r>
+      <w:r>
+        <w:rPr>
+          <w:lang w:val="en-US"/>
+        </w:rPr>
+        <w:t xml:space="preserve"> transfer data between two different layers of code.</w:t>
+      </w:r>
+      <w:r>
+        <w:rPr>
+          <w:lang w:val="en-US"/>
+        </w:rPr>
+        <w:t xml:space="preserve"> I</w:t>
+      </w:r>
+      <w:r>
+        <w:rPr>
+          <w:lang w:val="en-US"/>
+        </w:rPr>
+        <w:t>n our case, we just want an object where we can specify that we're expecting a username and password</w:t>
+      </w:r>
+      <w:r>
+        <w:rPr>
+          <w:lang w:val="en-US"/>
+        </w:rPr>
+        <w:t xml:space="preserve"> </w:t>
+      </w:r>
+      <w:r>
+        <w:rPr>
+          <w:lang w:val="en-US"/>
+        </w:rPr>
+        <w:t>as a parameter.</w:t>
+      </w:r>
+      <w:r>
+        <w:rPr>
+          <w:lang w:val="en-US"/>
+        </w:rPr>
+        <w:t xml:space="preserve"> </w:t>
+      </w:r>
+    </w:p>
+    <w:p>
+      <w:pPr>
+        <w:rPr>
+          <w:lang w:val="en-US"/>
+        </w:rPr>
+      </w:pPr>
     </w:p>
     <w:p>
       <w:pPr>

</xml_diff>

<commit_message>
Adding a JWT (not implemented)
</commit_message>
<xml_diff>
--- a/Doc.docx
+++ b/Doc.docx
@@ -1771,21 +1771,7 @@
         <w:rPr>
           <w:lang w:val="en-US"/>
         </w:rPr>
-        <w:t xml:space="preserve">In the </w:t>
-      </w:r>
-      <w:proofErr w:type="spellStart"/>
-      <w:r>
-        <w:rPr>
-          <w:lang w:val="en-US"/>
-        </w:rPr>
-        <w:t>cmd</w:t>
-      </w:r>
-      <w:proofErr w:type="spellEnd"/>
-      <w:r>
-        <w:rPr>
-          <w:lang w:val="en-US"/>
-        </w:rPr>
-        <w:t xml:space="preserve"> id we run </w:t>
+        <w:t xml:space="preserve">In the cmd id we run </w:t>
       </w:r>
       <w:r>
         <w:rPr>
@@ -1825,8 +1811,6 @@
         </w:rPr>
         <w:t xml:space="preserve">then we will see all the different SDKs we have installed on our computer. When we create the project from the CLI it automatically creates it by using the latest SDK. But if I want to use an older one I need to create this </w:t>
       </w:r>
-      <w:proofErr w:type="spellStart"/>
-      <w:proofErr w:type="gramStart"/>
       <w:r>
         <w:rPr>
           <w:i/>
@@ -1835,8 +1819,6 @@
         </w:rPr>
         <w:t>global.json</w:t>
       </w:r>
-      <w:proofErr w:type="spellEnd"/>
-      <w:proofErr w:type="gramEnd"/>
       <w:r>
         <w:rPr>
           <w:i/>
@@ -1978,21 +1960,7 @@
           <w:lang w:val="en-US"/>
         </w:rPr>
         <w:lastRenderedPageBreak/>
-        <w:t xml:space="preserve">add, new, </w:t>
-      </w:r>
-      <w:proofErr w:type="spellStart"/>
-      <w:r>
-        <w:rPr>
-          <w:lang w:val="en-US"/>
-        </w:rPr>
-        <w:t>sln</w:t>
-      </w:r>
-      <w:proofErr w:type="spellEnd"/>
-      <w:r>
-        <w:rPr>
-          <w:lang w:val="en-US"/>
-        </w:rPr>
-        <w:t xml:space="preserve"> are the most common commands.</w:t>
+        <w:t>add, new, sln are the most common commands.</w:t>
       </w:r>
     </w:p>
     <w:p>
@@ -2020,16 +1988,14 @@
         </w:rPr>
         <w:t xml:space="preserve">Type </w:t>
       </w:r>
-      <w:proofErr w:type="spellStart"/>
       <w:r>
         <w:rPr>
           <w:i/>
           <w:iCs/>
           <w:lang w:val="en-US"/>
         </w:rPr>
-        <w:t>mkdir</w:t>
-      </w:r>
-      <w:proofErr w:type="spellEnd"/>
+        <w:t>mkdir ProfessionalsConnectApp</w:t>
+      </w:r>
       <w:r>
         <w:rPr>
           <w:i/>
@@ -2038,29 +2004,27 @@
         </w:rPr>
         <w:t xml:space="preserve"> </w:t>
       </w:r>
-      <w:proofErr w:type="spellStart"/>
+      <w:r>
+        <w:rPr>
+          <w:lang w:val="en-US"/>
+        </w:rPr>
+        <w:t xml:space="preserve">-&gt; </w:t>
+      </w:r>
       <w:r>
         <w:rPr>
           <w:i/>
           <w:iCs/>
           <w:lang w:val="en-US"/>
         </w:rPr>
-        <w:t>ProfessionalsConnectApp</w:t>
-      </w:r>
-      <w:proofErr w:type="spellEnd"/>
+        <w:t>cd ProfessionalsConnectApp</w:t>
+      </w:r>
       <w:r>
         <w:rPr>
           <w:i/>
           <w:iCs/>
           <w:lang w:val="en-US"/>
         </w:rPr>
-        <w:t xml:space="preserve"> </w:t>
-      </w:r>
-      <w:r>
-        <w:rPr>
-          <w:lang w:val="en-US"/>
-        </w:rPr>
-        <w:t xml:space="preserve">-&gt; </w:t>
+        <w:t xml:space="preserve"> -&gt; dotnet new sln</w:t>
       </w:r>
       <w:r>
         <w:rPr>
@@ -2068,69 +2032,15 @@
           <w:iCs/>
           <w:lang w:val="en-US"/>
         </w:rPr>
-        <w:t xml:space="preserve">cd </w:t>
-      </w:r>
-      <w:proofErr w:type="spellStart"/>
+        <w:t xml:space="preserve"> -&gt; </w:t>
+      </w:r>
       <w:r>
         <w:rPr>
           <w:i/>
           <w:iCs/>
           <w:lang w:val="en-US"/>
         </w:rPr>
-        <w:t>ProfessionalsConnectApp</w:t>
-      </w:r>
-      <w:proofErr w:type="spellEnd"/>
-      <w:r>
-        <w:rPr>
-          <w:i/>
-          <w:iCs/>
-          <w:lang w:val="en-US"/>
-        </w:rPr>
-        <w:t xml:space="preserve"> -&gt; dotnet new </w:t>
-      </w:r>
-      <w:proofErr w:type="spellStart"/>
-      <w:r>
-        <w:rPr>
-          <w:i/>
-          <w:iCs/>
-          <w:lang w:val="en-US"/>
-        </w:rPr>
-        <w:t>sln</w:t>
-      </w:r>
-      <w:proofErr w:type="spellEnd"/>
-      <w:r>
-        <w:rPr>
-          <w:i/>
-          <w:iCs/>
-          <w:lang w:val="en-US"/>
-        </w:rPr>
-        <w:t xml:space="preserve"> -&gt; </w:t>
-      </w:r>
-      <w:r>
-        <w:rPr>
-          <w:i/>
-          <w:iCs/>
-          <w:lang w:val="en-US"/>
-        </w:rPr>
-        <w:t xml:space="preserve">dotnet new </w:t>
-      </w:r>
-      <w:proofErr w:type="spellStart"/>
-      <w:r>
-        <w:rPr>
-          <w:i/>
-          <w:iCs/>
-          <w:lang w:val="en-US"/>
-        </w:rPr>
-        <w:t>webapi</w:t>
-      </w:r>
-      <w:proofErr w:type="spellEnd"/>
-      <w:r>
-        <w:rPr>
-          <w:i/>
-          <w:iCs/>
-          <w:lang w:val="en-US"/>
-        </w:rPr>
-        <w:t xml:space="preserve"> -h </w:t>
+        <w:t xml:space="preserve">dotnet new webapi -h </w:t>
       </w:r>
       <w:r>
         <w:rPr>
@@ -2222,31 +2132,48 @@
           <w:iCs/>
           <w:lang w:val="en-US"/>
         </w:rPr>
-        <w:t xml:space="preserve">-&gt; dotnet new </w:t>
-      </w:r>
-      <w:proofErr w:type="spellStart"/>
+        <w:t>-&gt; dotnet new webapi -controllers -n API</w:t>
+      </w:r>
+      <w:r>
+        <w:rPr>
+          <w:lang w:val="en-US"/>
+        </w:rPr>
+        <w:t xml:space="preserve">, so this will create a folder with the name API and inside </w:t>
+      </w:r>
+    </w:p>
+    <w:p>
+      <w:pPr>
+        <w:rPr>
+          <w:lang w:val="en-US"/>
+        </w:rPr>
+      </w:pPr>
+      <w:r>
+        <w:rPr>
+          <w:lang w:val="en-US"/>
+        </w:rPr>
+        <w:t xml:space="preserve">-&gt; </w:t>
+      </w:r>
       <w:r>
         <w:rPr>
           <w:i/>
           <w:iCs/>
           <w:lang w:val="en-US"/>
         </w:rPr>
-        <w:t>webapi</w:t>
-      </w:r>
-      <w:proofErr w:type="spellEnd"/>
+        <w:t>dotnet</w:t>
+      </w:r>
       <w:r>
         <w:rPr>
           <w:i/>
           <w:iCs/>
           <w:lang w:val="en-US"/>
         </w:rPr>
-        <w:t xml:space="preserve"> -controllers -n API</w:t>
-      </w:r>
-      <w:r>
-        <w:rPr>
-          <w:lang w:val="en-US"/>
-        </w:rPr>
-        <w:t xml:space="preserve">, so this will create a folder with the name API and inside </w:t>
+        <w:t xml:space="preserve"> sln list, </w:t>
+      </w:r>
+      <w:r>
+        <w:rPr>
+          <w:lang w:val="en-US"/>
+        </w:rPr>
+        <w:t>we see there are no projects found so we need to add it.</w:t>
       </w:r>
     </w:p>
     <w:p>
@@ -2257,82 +2184,11 @@
       </w:pPr>
       <w:r>
         <w:rPr>
-          <w:lang w:val="en-US"/>
-        </w:rPr>
-        <w:t xml:space="preserve">-&gt; </w:t>
-      </w:r>
-      <w:r>
-        <w:rPr>
           <w:i/>
           <w:iCs/>
           <w:lang w:val="en-US"/>
         </w:rPr>
-        <w:t>dotnet</w:t>
-      </w:r>
-      <w:r>
-        <w:rPr>
-          <w:i/>
-          <w:iCs/>
-          <w:lang w:val="en-US"/>
-        </w:rPr>
-        <w:t xml:space="preserve"> </w:t>
-      </w:r>
-      <w:proofErr w:type="spellStart"/>
-      <w:r>
-        <w:rPr>
-          <w:i/>
-          <w:iCs/>
-          <w:lang w:val="en-US"/>
-        </w:rPr>
-        <w:t>sln</w:t>
-      </w:r>
-      <w:proofErr w:type="spellEnd"/>
-      <w:r>
-        <w:rPr>
-          <w:i/>
-          <w:iCs/>
-          <w:lang w:val="en-US"/>
-        </w:rPr>
-        <w:t xml:space="preserve"> list, </w:t>
-      </w:r>
-      <w:r>
-        <w:rPr>
-          <w:lang w:val="en-US"/>
-        </w:rPr>
-        <w:t>we see there are no projects found so we need to add it.</w:t>
-      </w:r>
-    </w:p>
-    <w:p>
-      <w:pPr>
-        <w:rPr>
-          <w:lang w:val="en-US"/>
-        </w:rPr>
-      </w:pPr>
-      <w:r>
-        <w:rPr>
-          <w:i/>
-          <w:iCs/>
-          <w:lang w:val="en-US"/>
-        </w:rPr>
-        <w:t xml:space="preserve">-&gt; dotnet </w:t>
-      </w:r>
-      <w:proofErr w:type="spellStart"/>
-      <w:r>
-        <w:rPr>
-          <w:i/>
-          <w:iCs/>
-          <w:lang w:val="en-US"/>
-        </w:rPr>
-        <w:t>sln</w:t>
-      </w:r>
-      <w:proofErr w:type="spellEnd"/>
-      <w:r>
-        <w:rPr>
-          <w:i/>
-          <w:iCs/>
-          <w:lang w:val="en-US"/>
-        </w:rPr>
-        <w:t xml:space="preserve"> add API, </w:t>
+        <w:t xml:space="preserve">-&gt; dotnet sln add API, </w:t>
       </w:r>
       <w:r>
         <w:rPr>
@@ -2444,7 +2300,6 @@
         </w:rPr>
         <w:t xml:space="preserve">, and how the CLI command knows to listen to this port? In the properties folder the </w:t>
       </w:r>
-      <w:proofErr w:type="spellStart"/>
       <w:r>
         <w:rPr>
           <w:b/>
@@ -2455,7 +2310,6 @@
         </w:rPr>
         <w:t>launchSettings.json</w:t>
       </w:r>
-      <w:proofErr w:type="spellEnd"/>
       <w:r>
         <w:rPr>
           <w:i/>
@@ -2816,25 +2670,7 @@
           <w:bCs/>
           <w:lang w:val="en-US"/>
         </w:rPr>
-        <w:t xml:space="preserve"> </w:t>
-      </w:r>
-      <w:proofErr w:type="spellStart"/>
-      <w:r>
-        <w:rPr>
-          <w:b/>
-          <w:bCs/>
-          <w:lang w:val="en-US"/>
-        </w:rPr>
-        <w:t>Program.cs</w:t>
-      </w:r>
-      <w:proofErr w:type="spellEnd"/>
-      <w:r>
-        <w:rPr>
-          <w:b/>
-          <w:bCs/>
-          <w:lang w:val="en-US"/>
-        </w:rPr>
-        <w:t xml:space="preserve"> class</w:t>
+        <w:t xml:space="preserve"> Program.cs class</w:t>
       </w:r>
       <w:r>
         <w:rPr>
@@ -2898,25 +2734,7 @@
           <w:bCs/>
           <w:lang w:val="en-US"/>
         </w:rPr>
-        <w:t xml:space="preserve"> </w:t>
-      </w:r>
-      <w:proofErr w:type="spellStart"/>
-      <w:r>
-        <w:rPr>
-          <w:b/>
-          <w:bCs/>
-          <w:lang w:val="en-US"/>
-        </w:rPr>
-        <w:t>App.run</w:t>
-      </w:r>
-      <w:proofErr w:type="spellEnd"/>
-      <w:r>
-        <w:rPr>
-          <w:b/>
-          <w:bCs/>
-          <w:lang w:val="en-US"/>
-        </w:rPr>
-        <w:t xml:space="preserve"> method.</w:t>
+        <w:t xml:space="preserve"> App.run method.</w:t>
       </w:r>
       <w:r>
         <w:rPr>
@@ -3236,14 +3054,12 @@
         </w:rPr>
         <w:t xml:space="preserve"> (</w:t>
       </w:r>
-      <w:proofErr w:type="spellStart"/>
       <w:r>
         <w:rPr>
           <w:lang w:val="en-US"/>
         </w:rPr>
         <w:t>API.csproj</w:t>
       </w:r>
-      <w:proofErr w:type="spellEnd"/>
       <w:r>
         <w:rPr>
           <w:lang w:val="en-US"/>
@@ -3297,21 +3113,7 @@
         <w:rPr>
           <w:lang w:val="en-US"/>
         </w:rPr>
-        <w:t xml:space="preserve">The </w:t>
-      </w:r>
-      <w:proofErr w:type="spellStart"/>
-      <w:r>
-        <w:rPr>
-          <w:lang w:val="en-US"/>
-        </w:rPr>
-        <w:t>API.http</w:t>
-      </w:r>
-      <w:proofErr w:type="spellEnd"/>
-      <w:r>
-        <w:rPr>
-          <w:lang w:val="en-US"/>
-        </w:rPr>
-        <w:t xml:space="preserve"> </w:t>
+        <w:t xml:space="preserve">The API.http </w:t>
       </w:r>
       <w:r>
         <w:rPr>
@@ -3356,21 +3158,11 @@
         </w:rPr>
         <w:t xml:space="preserve"> are the </w:t>
       </w:r>
-      <w:proofErr w:type="spellStart"/>
-      <w:proofErr w:type="gramStart"/>
-      <w:r>
-        <w:rPr>
-          <w:lang w:val="en-US"/>
-        </w:rPr>
-        <w:t>appsettings.Development.json</w:t>
-      </w:r>
-      <w:proofErr w:type="spellEnd"/>
-      <w:proofErr w:type="gramEnd"/>
-      <w:r>
-        <w:rPr>
-          <w:lang w:val="en-US"/>
-        </w:rPr>
-        <w:t xml:space="preserve"> </w:t>
+      <w:r>
+        <w:rPr>
+          <w:lang w:val="en-US"/>
+        </w:rPr>
+        <w:t xml:space="preserve">appsettings.Development.json </w:t>
       </w:r>
       <w:r>
         <w:rPr>
@@ -3388,21 +3180,7 @@
         <w:rPr>
           <w:lang w:val="en-US"/>
         </w:rPr>
-        <w:t xml:space="preserve">nd </w:t>
-      </w:r>
-      <w:proofErr w:type="spellStart"/>
-      <w:r>
-        <w:rPr>
-          <w:lang w:val="en-US"/>
-        </w:rPr>
-        <w:t>Appsettings.json</w:t>
-      </w:r>
-      <w:proofErr w:type="spellEnd"/>
-      <w:r>
-        <w:rPr>
-          <w:lang w:val="en-US"/>
-        </w:rPr>
-        <w:t>, which is used whatever mode we're running our application</w:t>
+        <w:t>nd Appsettings.json, which is used whatever mode we're running our application</w:t>
       </w:r>
       <w:r>
         <w:rPr>
@@ -3567,21 +3345,7 @@
         <w:rPr>
           <w:lang w:val="en-US"/>
         </w:rPr>
-        <w:t xml:space="preserve"> we create a class in the folder with the name ‘</w:t>
-      </w:r>
-      <w:proofErr w:type="spellStart"/>
-      <w:r>
-        <w:rPr>
-          <w:lang w:val="en-US"/>
-        </w:rPr>
-        <w:t>AppUser</w:t>
-      </w:r>
-      <w:proofErr w:type="spellEnd"/>
-      <w:r>
-        <w:rPr>
-          <w:lang w:val="en-US"/>
-        </w:rPr>
-        <w:t>’.</w:t>
+        <w:t xml:space="preserve"> we create a class in the folder with the name ‘AppUser’.</w:t>
       </w:r>
     </w:p>
     <w:p>
@@ -3932,23 +3696,7 @@
         <w:rPr>
           <w:lang w:val="en-US"/>
         </w:rPr>
-        <w:t xml:space="preserve">nd this nullable thing is actually part of the nullable flag that we have inside </w:t>
-      </w:r>
-      <w:proofErr w:type="spellStart"/>
-      <w:proofErr w:type="gramStart"/>
-      <w:r>
-        <w:rPr>
-          <w:lang w:val="en-US"/>
-        </w:rPr>
-        <w:t>our</w:t>
-      </w:r>
-      <w:proofErr w:type="spellEnd"/>
-      <w:proofErr w:type="gramEnd"/>
-      <w:r>
-        <w:rPr>
-          <w:lang w:val="en-US"/>
-        </w:rPr>
-        <w:t xml:space="preserve"> </w:t>
+        <w:t xml:space="preserve">nd this nullable thing is actually part of the nullable flag that we have inside our </w:t>
       </w:r>
       <w:r>
         <w:rPr>
@@ -3956,19 +3704,11 @@
         </w:rPr>
         <w:t>.</w:t>
       </w:r>
-      <w:proofErr w:type="spellStart"/>
-      <w:r>
-        <w:rPr>
-          <w:lang w:val="en-US"/>
-        </w:rPr>
-        <w:t>csproj</w:t>
-      </w:r>
-      <w:proofErr w:type="spellEnd"/>
-      <w:r>
-        <w:rPr>
-          <w:lang w:val="en-US"/>
-        </w:rPr>
-        <w:t>.</w:t>
+      <w:r>
+        <w:rPr>
+          <w:lang w:val="en-US"/>
+        </w:rPr>
+        <w:t>csproj.</w:t>
       </w:r>
     </w:p>
     <w:p>
@@ -4208,21 +3948,7 @@
         <w:rPr>
           <w:lang w:val="en-US"/>
         </w:rPr>
-        <w:t xml:space="preserve"> between our domain or entity classes and the database, and this </w:t>
-      </w:r>
-      <w:proofErr w:type="spellStart"/>
-      <w:r>
-        <w:rPr>
-          <w:lang w:val="en-US"/>
-        </w:rPr>
-        <w:t>DBcontext</w:t>
-      </w:r>
-      <w:proofErr w:type="spellEnd"/>
-      <w:r>
-        <w:rPr>
-          <w:lang w:val="en-US"/>
-        </w:rPr>
-        <w:t xml:space="preserve"> class is the primary class we use for interacting with our database.</w:t>
+        <w:t xml:space="preserve"> between our domain or entity classes and the database, and this DBcontext class is the primary class we use for interacting with our database.</w:t>
       </w:r>
     </w:p>
     <w:p>
@@ -4231,33 +3957,11 @@
           <w:lang w:val="en-US"/>
         </w:rPr>
       </w:pPr>
-      <w:proofErr w:type="spellStart"/>
-      <w:r>
-        <w:rPr>
-          <w:lang w:val="en-US"/>
-        </w:rPr>
-        <w:t>AppUser</w:t>
-      </w:r>
-      <w:proofErr w:type="spellEnd"/>
-      <w:r>
-        <w:rPr>
-          <w:lang w:val="en-US"/>
-        </w:rPr>
-        <w:t xml:space="preserve"> ------ EF (</w:t>
-      </w:r>
-      <w:proofErr w:type="spellStart"/>
-      <w:r>
-        <w:rPr>
-          <w:lang w:val="en-US"/>
-        </w:rPr>
-        <w:t>DbContext</w:t>
-      </w:r>
-      <w:proofErr w:type="spellEnd"/>
-      <w:r>
-        <w:rPr>
-          <w:lang w:val="en-US"/>
-        </w:rPr>
-        <w:t>)---------DB</w:t>
+      <w:r>
+        <w:rPr>
+          <w:lang w:val="en-US"/>
+        </w:rPr>
+        <w:t>AppUser ------ EF (DbContext)---------DB</w:t>
       </w:r>
     </w:p>
     <w:p>
@@ -4398,21 +4102,7 @@
         <w:rPr>
           <w:lang w:val="en-US"/>
         </w:rPr>
-        <w:t xml:space="preserve"> </w:t>
-      </w:r>
-      <w:proofErr w:type="spellStart"/>
-      <w:r>
-        <w:rPr>
-          <w:lang w:val="en-US"/>
-        </w:rPr>
-        <w:t>Dbcontext</w:t>
-      </w:r>
-      <w:proofErr w:type="spellEnd"/>
-      <w:r>
-        <w:rPr>
-          <w:lang w:val="en-US"/>
-        </w:rPr>
-        <w:t xml:space="preserve"> class gives us a save changes method that we can use</w:t>
+        <w:t xml:space="preserve"> Dbcontext class gives us a save changes method that we can use</w:t>
       </w:r>
       <w:r>
         <w:rPr>
@@ -4716,21 +4406,7 @@
         <w:rPr>
           <w:lang w:val="en-US"/>
         </w:rPr>
-        <w:t xml:space="preserve">From the </w:t>
-      </w:r>
-      <w:proofErr w:type="spellStart"/>
-      <w:r>
-        <w:rPr>
-          <w:lang w:val="en-US"/>
-        </w:rPr>
-        <w:t>Nuget</w:t>
-      </w:r>
-      <w:proofErr w:type="spellEnd"/>
-      <w:r>
-        <w:rPr>
-          <w:lang w:val="en-US"/>
-        </w:rPr>
-        <w:t xml:space="preserve"> package we will install </w:t>
+        <w:t xml:space="preserve">From the Nuget package we will install </w:t>
       </w:r>
       <w:r>
         <w:rPr>
@@ -4748,23 +4424,7 @@
         <w:rPr>
           <w:lang w:val="en-US"/>
         </w:rPr>
-        <w:t xml:space="preserve">nd when we do install any packages then they get listed inside </w:t>
-      </w:r>
-      <w:proofErr w:type="spellStart"/>
-      <w:proofErr w:type="gramStart"/>
-      <w:r>
-        <w:rPr>
-          <w:lang w:val="en-US"/>
-        </w:rPr>
-        <w:t>our</w:t>
-      </w:r>
-      <w:proofErr w:type="spellEnd"/>
-      <w:proofErr w:type="gramEnd"/>
-      <w:r>
-        <w:rPr>
-          <w:lang w:val="en-US"/>
-        </w:rPr>
-        <w:t xml:space="preserve"> </w:t>
+        <w:t xml:space="preserve">nd when we do install any packages then they get listed inside our </w:t>
       </w:r>
       <w:r>
         <w:rPr>
@@ -4772,19 +4432,11 @@
         </w:rPr>
         <w:t>.</w:t>
       </w:r>
-      <w:proofErr w:type="spellStart"/>
-      <w:r>
-        <w:rPr>
-          <w:lang w:val="en-US"/>
-        </w:rPr>
-        <w:t>csproj</w:t>
-      </w:r>
-      <w:proofErr w:type="spellEnd"/>
-      <w:r>
-        <w:rPr>
-          <w:lang w:val="en-US"/>
-        </w:rPr>
-        <w:t xml:space="preserve"> file.</w:t>
+      <w:r>
+        <w:rPr>
+          <w:lang w:val="en-US"/>
+        </w:rPr>
+        <w:t>csproj file.</w:t>
       </w:r>
     </w:p>
     <w:p>
@@ -4840,8 +4492,6 @@
           <w:lang w:val="en-US"/>
         </w:rPr>
       </w:pPr>
-      <w:proofErr w:type="spellStart"/>
-      <w:proofErr w:type="gramStart"/>
       <w:r>
         <w:rPr>
           <w:lang w:val="en-US"/>
@@ -4872,8 +4522,6 @@
         </w:rPr>
         <w:t>SQLite</w:t>
       </w:r>
-      <w:proofErr w:type="spellEnd"/>
-      <w:proofErr w:type="gramEnd"/>
       <w:r>
         <w:rPr>
           <w:lang w:val="en-US"/>
@@ -4911,8 +4559,6 @@
           <w:lang w:val="en-US"/>
         </w:rPr>
       </w:pPr>
-      <w:proofErr w:type="spellStart"/>
-      <w:proofErr w:type="gramStart"/>
       <w:r>
         <w:rPr>
           <w:lang w:val="en-US"/>
@@ -4941,15 +4587,7 @@
         <w:rPr>
           <w:lang w:val="en-US"/>
         </w:rPr>
-        <w:t>esign</w:t>
-      </w:r>
-      <w:proofErr w:type="spellEnd"/>
-      <w:proofErr w:type="gramEnd"/>
-      <w:r>
-        <w:rPr>
-          <w:lang w:val="en-US"/>
-        </w:rPr>
-        <w:t xml:space="preserve"> </w:t>
+        <w:t xml:space="preserve">esign </w:t>
       </w:r>
       <w:r>
         <w:rPr>
@@ -5017,29 +4655,7 @@
           <w:lang w:val="en-US"/>
         </w:rPr>
         <w:lastRenderedPageBreak/>
-        <w:t xml:space="preserve">Adding </w:t>
-      </w:r>
-      <w:proofErr w:type="spellStart"/>
-      <w:r>
-        <w:rPr>
-          <w:b/>
-          <w:bCs/>
-          <w:sz w:val="32"/>
-          <w:szCs w:val="32"/>
-          <w:lang w:val="en-US"/>
-        </w:rPr>
-        <w:t>DbContext</w:t>
-      </w:r>
-      <w:proofErr w:type="spellEnd"/>
-      <w:r>
-        <w:rPr>
-          <w:b/>
-          <w:bCs/>
-          <w:sz w:val="32"/>
-          <w:szCs w:val="32"/>
-          <w:lang w:val="en-US"/>
-        </w:rPr>
-        <w:t xml:space="preserve"> in our class</w:t>
+        <w:t>Adding DbContext in our class</w:t>
       </w:r>
     </w:p>
     <w:p>
@@ -5096,7 +4712,6 @@
         </w:rPr>
         <w:t xml:space="preserve">call this </w:t>
       </w:r>
-      <w:proofErr w:type="spellStart"/>
       <w:r>
         <w:rPr>
           <w:lang w:val="en-US"/>
@@ -5121,7 +4736,6 @@
         </w:rPr>
         <w:t>ontext</w:t>
       </w:r>
-      <w:proofErr w:type="spellEnd"/>
       <w:r>
         <w:rPr>
           <w:lang w:val="en-US"/>
@@ -5142,18 +4756,8 @@
           <w:bCs/>
           <w:lang w:val="en-US"/>
         </w:rPr>
-        <w:t xml:space="preserve">e need to derive from an Entity framework class called </w:t>
-      </w:r>
-      <w:proofErr w:type="spellStart"/>
-      <w:r>
-        <w:rPr>
-          <w:b/>
-          <w:bCs/>
-          <w:lang w:val="en-US"/>
-        </w:rPr>
-        <w:t>Dbcontext</w:t>
-      </w:r>
-      <w:proofErr w:type="spellEnd"/>
+        <w:t>e need to derive from an Entity framework class called Dbcontext</w:t>
+      </w:r>
       <w:r>
         <w:rPr>
           <w:lang w:val="en-US"/>
@@ -5192,25 +4796,7 @@
           <w:bCs/>
           <w:lang w:val="en-US"/>
         </w:rPr>
-        <w:t xml:space="preserve"> </w:t>
-      </w:r>
-      <w:proofErr w:type="spellStart"/>
-      <w:r>
-        <w:rPr>
-          <w:b/>
-          <w:bCs/>
-          <w:lang w:val="en-US"/>
-        </w:rPr>
-        <w:t>Dbcontext</w:t>
-      </w:r>
-      <w:proofErr w:type="spellEnd"/>
-      <w:r>
-        <w:rPr>
-          <w:b/>
-          <w:bCs/>
-          <w:lang w:val="en-US"/>
-        </w:rPr>
-        <w:t xml:space="preserve"> instance represents a session</w:t>
+        <w:t xml:space="preserve"> Dbcontext instance represents a session</w:t>
       </w:r>
       <w:r>
         <w:rPr>
@@ -5258,21 +4844,7 @@
         <w:rPr>
           <w:lang w:val="en-US"/>
         </w:rPr>
-        <w:t xml:space="preserve">nd the </w:t>
-      </w:r>
-      <w:proofErr w:type="spellStart"/>
-      <w:r>
-        <w:rPr>
-          <w:lang w:val="en-US"/>
-        </w:rPr>
-        <w:t>Dbcontext</w:t>
-      </w:r>
-      <w:proofErr w:type="spellEnd"/>
-      <w:r>
-        <w:rPr>
-          <w:lang w:val="en-US"/>
-        </w:rPr>
-        <w:t xml:space="preserve"> is a combination of the unit of work and repository patterns.</w:t>
+        <w:t>nd the Dbcontext is a combination of the unit of work and repository patterns.</w:t>
       </w:r>
     </w:p>
     <w:p>
@@ -5555,34 +5127,13 @@
         <w:rPr>
           <w:lang w:val="en-US"/>
         </w:rPr>
-        <w:t xml:space="preserve">We use a </w:t>
-      </w:r>
-      <w:proofErr w:type="spellStart"/>
-      <w:r>
-        <w:rPr>
-          <w:lang w:val="en-US"/>
-        </w:rPr>
-        <w:t>DbSet</w:t>
-      </w:r>
-      <w:proofErr w:type="spellEnd"/>
-      <w:r>
-        <w:rPr>
-          <w:lang w:val="en-US"/>
-        </w:rPr>
-        <w:t xml:space="preserve">&lt;&gt; </w:t>
-      </w:r>
-      <w:r>
-        <w:rPr>
-          <w:lang w:val="en-US"/>
-        </w:rPr>
-        <w:t xml:space="preserve">a </w:t>
-      </w:r>
-      <w:proofErr w:type="spellStart"/>
-      <w:r>
-        <w:rPr>
-          <w:lang w:val="en-US"/>
-        </w:rPr>
-        <w:t>D</w:t>
+        <w:t xml:space="preserve">We use a DbSet&lt;&gt; </w:t>
+      </w:r>
+      <w:r>
+        <w:rPr>
+          <w:lang w:val="en-US"/>
+        </w:rPr>
+        <w:t>a D</w:t>
       </w:r>
       <w:r>
         <w:rPr>
@@ -5594,14 +5145,7 @@
         <w:rPr>
           <w:lang w:val="en-US"/>
         </w:rPr>
-        <w:t>et</w:t>
-      </w:r>
-      <w:proofErr w:type="spellEnd"/>
-      <w:r>
-        <w:rPr>
-          <w:lang w:val="en-US"/>
-        </w:rPr>
-        <w:t xml:space="preserve"> can be used to query and save instances of</w:t>
+        <w:t>et can be used to query and save instances of</w:t>
       </w:r>
       <w:r>
         <w:rPr>
@@ -5625,21 +5169,7 @@
         <w:rPr>
           <w:lang w:val="en-US"/>
         </w:rPr>
-        <w:t xml:space="preserve">e use </w:t>
-      </w:r>
-      <w:proofErr w:type="spellStart"/>
-      <w:r>
-        <w:rPr>
-          <w:lang w:val="en-US"/>
-        </w:rPr>
-        <w:t>Linq</w:t>
-      </w:r>
-      <w:proofErr w:type="spellEnd"/>
-      <w:r>
-        <w:rPr>
-          <w:lang w:val="en-US"/>
-        </w:rPr>
-        <w:t xml:space="preserve"> queries against a DB set, which are then translated into queries against the database.</w:t>
+        <w:t>e use Linq queries against a DB set, which are then translated into queries against the database.</w:t>
       </w:r>
       <w:r>
         <w:rPr>
@@ -5957,20 +5487,8 @@
           <w:bCs/>
           <w:lang w:val="en-US"/>
         </w:rPr>
-        <w:t xml:space="preserve">configuration files are the </w:t>
-      </w:r>
-      <w:proofErr w:type="spellStart"/>
-      <w:proofErr w:type="gramStart"/>
-      <w:r>
-        <w:rPr>
-          <w:b/>
-          <w:bCs/>
-          <w:lang w:val="en-US"/>
-        </w:rPr>
-        <w:t>appsettings.json</w:t>
-      </w:r>
-      <w:proofErr w:type="spellEnd"/>
-      <w:proofErr w:type="gramEnd"/>
+        <w:t>configuration files are the appsettings.json</w:t>
+      </w:r>
       <w:r>
         <w:rPr>
           <w:lang w:val="en-US"/>
@@ -6017,7 +5535,6 @@
         </w:rPr>
         <w:t xml:space="preserve">nd currently from our </w:t>
       </w:r>
-      <w:proofErr w:type="spellStart"/>
       <w:r>
         <w:rPr>
           <w:b/>
@@ -6050,7 +5567,6 @@
         </w:rPr>
         <w:t>.json</w:t>
       </w:r>
-      <w:proofErr w:type="spellEnd"/>
       <w:r>
         <w:rPr>
           <w:b/>
@@ -6079,8 +5595,6 @@
         </w:rPr>
         <w:t xml:space="preserve">lso have an </w:t>
       </w:r>
-      <w:proofErr w:type="spellStart"/>
-      <w:proofErr w:type="gramStart"/>
       <w:r>
         <w:rPr>
           <w:b/>
@@ -6105,7 +5619,6 @@
         </w:rPr>
         <w:t>development</w:t>
       </w:r>
-      <w:proofErr w:type="gramEnd"/>
       <w:r>
         <w:rPr>
           <w:b/>
@@ -6114,7 +5627,6 @@
         </w:rPr>
         <w:t>.json</w:t>
       </w:r>
-      <w:proofErr w:type="spellEnd"/>
       <w:r>
         <w:rPr>
           <w:lang w:val="en-US"/>
@@ -6133,19 +5645,11 @@
         </w:rPr>
         <w:t xml:space="preserve"> The </w:t>
       </w:r>
-      <w:proofErr w:type="spellStart"/>
-      <w:r>
-        <w:rPr>
-          <w:lang w:val="en-US"/>
-        </w:rPr>
-        <w:t>Appsettings.json</w:t>
-      </w:r>
-      <w:proofErr w:type="spellEnd"/>
-      <w:r>
-        <w:rPr>
-          <w:lang w:val="en-US"/>
-        </w:rPr>
-        <w:t xml:space="preserve"> is read from</w:t>
+      <w:r>
+        <w:rPr>
+          <w:lang w:val="en-US"/>
+        </w:rPr>
+        <w:t>Appsettings.json is read from</w:t>
       </w:r>
       <w:r>
         <w:rPr>
@@ -6177,8 +5681,6 @@
         </w:rPr>
         <w:t xml:space="preserve">the </w:t>
       </w:r>
-      <w:proofErr w:type="spellStart"/>
-      <w:proofErr w:type="gramStart"/>
       <w:r>
         <w:rPr>
           <w:b/>
@@ -6193,17 +5695,7 @@
           <w:bCs/>
           <w:lang w:val="en-US"/>
         </w:rPr>
-        <w:t>ppsettings.Development.json</w:t>
-      </w:r>
-      <w:proofErr w:type="spellEnd"/>
-      <w:proofErr w:type="gramEnd"/>
-      <w:r>
-        <w:rPr>
-          <w:b/>
-          <w:bCs/>
-          <w:lang w:val="en-US"/>
-        </w:rPr>
-        <w:t xml:space="preserve"> is</w:t>
+        <w:t>ppsettings.Development.json is</w:t>
       </w:r>
       <w:r>
         <w:rPr>
@@ -6231,7 +5723,6 @@
         </w:rPr>
         <w:t xml:space="preserve">fter the logging section use </w:t>
       </w:r>
-      <w:proofErr w:type="spellStart"/>
       <w:r>
         <w:rPr>
           <w:lang w:val="en-US"/>
@@ -6256,7 +5747,6 @@
         </w:rPr>
         <w:t>trings</w:t>
       </w:r>
-      <w:proofErr w:type="spellEnd"/>
       <w:r>
         <w:rPr>
           <w:lang w:val="en-US"/>
@@ -6303,27 +5793,13 @@
         <w:rPr>
           <w:lang w:val="en-US"/>
         </w:rPr>
-        <w:t xml:space="preserve">when we added it to our </w:t>
-      </w:r>
-      <w:proofErr w:type="spellStart"/>
-      <w:r>
-        <w:rPr>
-          <w:lang w:val="en-US"/>
-        </w:rPr>
-        <w:t>program</w:t>
-      </w:r>
-      <w:r>
-        <w:rPr>
-          <w:lang w:val="en-US"/>
-        </w:rPr>
-        <w:t>.cs</w:t>
-      </w:r>
-      <w:proofErr w:type="spellEnd"/>
-      <w:r>
-        <w:rPr>
-          <w:lang w:val="en-US"/>
-        </w:rPr>
-        <w:t xml:space="preserve"> </w:t>
+        <w:t>when we added it to our program</w:t>
+      </w:r>
+      <w:r>
+        <w:rPr>
+          <w:lang w:val="en-US"/>
+        </w:rPr>
+        <w:t xml:space="preserve">.cs </w:t>
       </w:r>
       <w:r>
         <w:rPr>
@@ -6331,7 +5807,6 @@
         </w:rPr>
         <w:t xml:space="preserve">class and use the </w:t>
       </w:r>
-      <w:proofErr w:type="spellStart"/>
       <w:r>
         <w:rPr>
           <w:lang w:val="en-US"/>
@@ -6368,7 +5843,6 @@
         </w:rPr>
         <w:t>tring</w:t>
       </w:r>
-      <w:proofErr w:type="spellEnd"/>
       <w:r>
         <w:rPr>
           <w:lang w:val="en-US"/>
@@ -6547,7 +6021,6 @@
         </w:rPr>
         <w:t xml:space="preserve"> Navigate to </w:t>
       </w:r>
-      <w:proofErr w:type="gramStart"/>
       <w:r>
         <w:rPr>
           <w:lang w:val="en-US"/>
@@ -6558,14 +6031,7 @@
         <w:rPr>
           <w:lang w:val="en-US"/>
         </w:rPr>
-        <w:t xml:space="preserve">  go</w:t>
-      </w:r>
-      <w:proofErr w:type="gramEnd"/>
-      <w:r>
-        <w:rPr>
-          <w:lang w:val="en-US"/>
-        </w:rPr>
-        <w:t xml:space="preserve"> to versions for the </w:t>
+        <w:t xml:space="preserve">  go to versions for the </w:t>
       </w:r>
       <w:r>
         <w:rPr>
@@ -6573,183 +6039,111 @@
           <w:iCs/>
           <w:lang w:val="en-US"/>
         </w:rPr>
-        <w:t xml:space="preserve">dotnet </w:t>
-      </w:r>
-      <w:proofErr w:type="spellStart"/>
+        <w:t>dotnet ef</w:t>
+      </w:r>
+      <w:r>
+        <w:rPr>
+          <w:lang w:val="en-US"/>
+        </w:rPr>
+        <w:t xml:space="preserve"> command t</w:t>
+      </w:r>
+      <w:r>
+        <w:rPr>
+          <w:lang w:val="en-US"/>
+        </w:rPr>
+        <w:t xml:space="preserve">hen click on the one that matches the runtime that </w:t>
+      </w:r>
+      <w:r>
+        <w:rPr>
+          <w:lang w:val="en-US"/>
+        </w:rPr>
+        <w:t xml:space="preserve">we </w:t>
+      </w:r>
+      <w:r>
+        <w:rPr>
+          <w:lang w:val="en-US"/>
+        </w:rPr>
+        <w:t>are using, and this is the command that</w:t>
+      </w:r>
+      <w:r>
+        <w:rPr>
+          <w:lang w:val="en-US"/>
+        </w:rPr>
+        <w:t xml:space="preserve"> </w:t>
+      </w:r>
+      <w:r>
+        <w:rPr>
+          <w:lang w:val="en-US"/>
+        </w:rPr>
+        <w:t>we'll go ahead and use to install it.</w:t>
+      </w:r>
+      <w:r>
+        <w:rPr>
+          <w:lang w:val="en-US"/>
+        </w:rPr>
+        <w:t xml:space="preserve"> </w:t>
+      </w:r>
+      <w:r>
+        <w:rPr>
+          <w:lang w:val="en-US"/>
+        </w:rPr>
+        <w:t>So</w:t>
+      </w:r>
+      <w:r>
+        <w:rPr>
+          <w:lang w:val="en-US"/>
+        </w:rPr>
+        <w:t>,</w:t>
+      </w:r>
+      <w:r>
+        <w:rPr>
+          <w:lang w:val="en-US"/>
+        </w:rPr>
+        <w:t xml:space="preserve"> copy this into my clipboard</w:t>
+      </w:r>
+      <w:r>
+        <w:rPr>
+          <w:lang w:val="en-US"/>
+        </w:rPr>
+        <w:t xml:space="preserve"> and run it to vs code</w:t>
+      </w:r>
+      <w:r>
+        <w:rPr>
+          <w:lang w:val="en-US"/>
+        </w:rPr>
+        <w:t xml:space="preserve">. Then in vs code we can run </w:t>
+      </w:r>
       <w:r>
         <w:rPr>
           <w:i/>
           <w:iCs/>
           <w:lang w:val="en-US"/>
         </w:rPr>
-        <w:t>ef</w:t>
-      </w:r>
-      <w:proofErr w:type="spellEnd"/>
-      <w:r>
-        <w:rPr>
-          <w:lang w:val="en-US"/>
-        </w:rPr>
-        <w:t xml:space="preserve"> command t</w:t>
-      </w:r>
-      <w:r>
-        <w:rPr>
-          <w:lang w:val="en-US"/>
-        </w:rPr>
-        <w:t xml:space="preserve">hen click on the one that matches the runtime that </w:t>
-      </w:r>
-      <w:r>
-        <w:rPr>
-          <w:lang w:val="en-US"/>
-        </w:rPr>
-        <w:t xml:space="preserve">we </w:t>
-      </w:r>
-      <w:r>
-        <w:rPr>
-          <w:lang w:val="en-US"/>
-        </w:rPr>
-        <w:t>are using, and this is the command that</w:t>
-      </w:r>
-      <w:r>
-        <w:rPr>
-          <w:lang w:val="en-US"/>
-        </w:rPr>
-        <w:t xml:space="preserve"> </w:t>
-      </w:r>
-      <w:r>
-        <w:rPr>
-          <w:lang w:val="en-US"/>
-        </w:rPr>
-        <w:t>we'll go ahead and use to install it.</w:t>
-      </w:r>
-      <w:r>
-        <w:rPr>
-          <w:lang w:val="en-US"/>
-        </w:rPr>
-        <w:t xml:space="preserve"> </w:t>
-      </w:r>
-      <w:r>
-        <w:rPr>
-          <w:lang w:val="en-US"/>
-        </w:rPr>
-        <w:t>So</w:t>
-      </w:r>
-      <w:r>
-        <w:rPr>
-          <w:lang w:val="en-US"/>
-        </w:rPr>
-        <w:t>,</w:t>
-      </w:r>
-      <w:r>
-        <w:rPr>
-          <w:lang w:val="en-US"/>
-        </w:rPr>
-        <w:t xml:space="preserve"> copy this into my clipboard</w:t>
-      </w:r>
-      <w:r>
-        <w:rPr>
-          <w:lang w:val="en-US"/>
-        </w:rPr>
-        <w:t xml:space="preserve"> and run it to vs code</w:t>
-      </w:r>
-      <w:r>
-        <w:rPr>
-          <w:lang w:val="en-US"/>
-        </w:rPr>
-        <w:t xml:space="preserve">. Then in vs code we can run </w:t>
-      </w:r>
-      <w:r>
-        <w:rPr>
+        <w:t>dotnet ef -h</w:t>
+      </w:r>
+      <w:r>
+        <w:rPr>
+          <w:lang w:val="en-US"/>
+        </w:rPr>
+        <w:t xml:space="preserve"> to see the commands and finally </w:t>
+      </w:r>
+      <w:r>
+        <w:rPr>
+          <w:b/>
+          <w:bCs/>
+          <w:lang w:val="en-US"/>
+        </w:rPr>
+        <w:t xml:space="preserve">add a migration by typing </w:t>
+      </w:r>
+      <w:r>
+        <w:rPr>
+          <w:b/>
+          <w:bCs/>
           <w:i/>
           <w:iCs/>
           <w:lang w:val="en-US"/>
         </w:rPr>
-        <w:t xml:space="preserve">dotnet </w:t>
-      </w:r>
-      <w:proofErr w:type="spellStart"/>
-      <w:r>
-        <w:rPr>
-          <w:i/>
-          <w:iCs/>
-          <w:lang w:val="en-US"/>
-        </w:rPr>
-        <w:t>ef</w:t>
-      </w:r>
-      <w:proofErr w:type="spellEnd"/>
-      <w:r>
-        <w:rPr>
-          <w:i/>
-          <w:iCs/>
-          <w:lang w:val="en-US"/>
-        </w:rPr>
-        <w:t xml:space="preserve"> -h</w:t>
-      </w:r>
-      <w:r>
-        <w:rPr>
-          <w:lang w:val="en-US"/>
-        </w:rPr>
-        <w:t xml:space="preserve"> to see the commands and finally </w:t>
-      </w:r>
-      <w:r>
-        <w:rPr>
-          <w:b/>
-          <w:bCs/>
-          <w:lang w:val="en-US"/>
-        </w:rPr>
-        <w:t xml:space="preserve">add a migration by typing </w:t>
-      </w:r>
-      <w:r>
-        <w:rPr>
-          <w:b/>
-          <w:bCs/>
-          <w:i/>
-          <w:iCs/>
-          <w:lang w:val="en-US"/>
-        </w:rPr>
-        <w:t xml:space="preserve">dotnet </w:t>
-      </w:r>
-      <w:proofErr w:type="spellStart"/>
-      <w:r>
-        <w:rPr>
-          <w:b/>
-          <w:bCs/>
-          <w:i/>
-          <w:iCs/>
-          <w:lang w:val="en-US"/>
-        </w:rPr>
-        <w:t>ef</w:t>
-      </w:r>
-      <w:proofErr w:type="spellEnd"/>
-      <w:r>
-        <w:rPr>
-          <w:b/>
-          <w:bCs/>
-          <w:i/>
-          <w:iCs/>
-          <w:lang w:val="en-US"/>
-        </w:rPr>
-        <w:t xml:space="preserve"> migrations add </w:t>
-      </w:r>
-      <w:proofErr w:type="spellStart"/>
-      <w:r>
-        <w:rPr>
-          <w:b/>
-          <w:bCs/>
-          <w:i/>
-          <w:iCs/>
-          <w:lang w:val="en-US"/>
-        </w:rPr>
-        <w:t>InitialCreate</w:t>
-      </w:r>
-      <w:proofErr w:type="spellEnd"/>
-      <w:r>
-        <w:rPr>
-          <w:b/>
-          <w:bCs/>
-          <w:i/>
-          <w:iCs/>
-          <w:lang w:val="en-US"/>
-        </w:rPr>
-        <w:t xml:space="preserve"> -o Data/Migrations</w:t>
+        <w:t>dotnet ef migrations add InitialCreate -o Data/Migrations</w:t>
       </w:r>
       <w:r>
         <w:rPr>
@@ -6885,7 +6279,6 @@
         </w:rPr>
         <w:t xml:space="preserve">et </w:t>
       </w:r>
-      <w:proofErr w:type="spellStart"/>
       <w:r>
         <w:rPr>
           <w:b/>
@@ -6906,7 +6299,6 @@
         </w:rPr>
         <w:t>f</w:t>
       </w:r>
-      <w:proofErr w:type="spellEnd"/>
       <w:r>
         <w:rPr>
           <w:b/>
@@ -6977,18 +6369,8 @@
           <w:iCs/>
           <w:lang w:val="en-US"/>
         </w:rPr>
-        <w:t>__</w:t>
-      </w:r>
-      <w:proofErr w:type="spellStart"/>
-      <w:r>
-        <w:rPr>
-          <w:i/>
-          <w:iCs/>
-          <w:lang w:val="en-US"/>
-        </w:rPr>
-        <w:t>EFMigrationsHistory</w:t>
-      </w:r>
-      <w:proofErr w:type="spellEnd"/>
+        <w:t>__EFMigrationsHistory</w:t>
+      </w:r>
       <w:r>
         <w:rPr>
           <w:lang w:val="en-US"/>
@@ -7085,52 +6467,49 @@
           <w:iCs/>
           <w:lang w:val="en-US"/>
         </w:rPr>
-        <w:t>__</w:t>
-      </w:r>
-      <w:proofErr w:type="spellStart"/>
+        <w:t>__EFMigrationsHistory</w:t>
+      </w:r>
       <w:r>
         <w:rPr>
           <w:i/>
           <w:iCs/>
           <w:lang w:val="en-US"/>
         </w:rPr>
-        <w:t>EFMigrationsHistory</w:t>
-      </w:r>
-      <w:proofErr w:type="spellEnd"/>
+        <w:t xml:space="preserve"> </w:t>
+      </w:r>
+      <w:r>
+        <w:rPr>
+          <w:lang w:val="en-US"/>
+        </w:rPr>
+        <w:t>table.</w:t>
+      </w:r>
+      <w:r>
+        <w:rPr>
+          <w:lang w:val="en-US"/>
+        </w:rPr>
+        <w:t xml:space="preserve"> I</w:t>
+      </w:r>
+      <w:r>
+        <w:rPr>
+          <w:lang w:val="en-US"/>
+        </w:rPr>
+        <w:t xml:space="preserve">nside our solution explorer we now have a file called </w:t>
+      </w:r>
       <w:r>
         <w:rPr>
           <w:i/>
           <w:iCs/>
           <w:lang w:val="en-US"/>
         </w:rPr>
-        <w:t xml:space="preserve"> </w:t>
-      </w:r>
-      <w:r>
-        <w:rPr>
-          <w:lang w:val="en-US"/>
-        </w:rPr>
-        <w:t>table.</w:t>
-      </w:r>
-      <w:r>
-        <w:rPr>
-          <w:lang w:val="en-US"/>
-        </w:rPr>
-        <w:t xml:space="preserve"> I</w:t>
-      </w:r>
-      <w:r>
-        <w:rPr>
-          <w:lang w:val="en-US"/>
-        </w:rPr>
-        <w:t xml:space="preserve">nside our solution explorer we now have a file called </w:t>
-      </w:r>
-      <w:proofErr w:type="spellStart"/>
+        <w:t>connecting</w:t>
+      </w:r>
       <w:r>
         <w:rPr>
           <w:i/>
           <w:iCs/>
           <w:lang w:val="en-US"/>
         </w:rPr>
-        <w:t>connecting</w:t>
+        <w:t>.d</w:t>
       </w:r>
       <w:r>
         <w:rPr>
@@ -7138,17 +6517,8 @@
           <w:iCs/>
           <w:lang w:val="en-US"/>
         </w:rPr>
-        <w:t>.d</w:t>
-      </w:r>
-      <w:r>
-        <w:rPr>
-          <w:i/>
-          <w:iCs/>
-          <w:lang w:val="en-US"/>
-        </w:rPr>
         <w:t>b</w:t>
       </w:r>
-      <w:proofErr w:type="spellEnd"/>
       <w:r>
         <w:rPr>
           <w:lang w:val="en-US"/>
@@ -7363,7 +6733,6 @@
         </w:rPr>
         <w:t xml:space="preserve"> </w:t>
       </w:r>
-      <w:proofErr w:type="spellStart"/>
       <w:r>
         <w:rPr>
           <w:b/>
@@ -7386,16 +6755,7 @@
           <w:bCs/>
           <w:lang w:val="en-US"/>
         </w:rPr>
-        <w:t>ontroller</w:t>
-      </w:r>
-      <w:proofErr w:type="spellEnd"/>
-      <w:r>
-        <w:rPr>
-          <w:b/>
-          <w:bCs/>
-          <w:lang w:val="en-US"/>
-        </w:rPr>
-        <w:t xml:space="preserve"> attribute</w:t>
+        <w:t>ontroller attribute</w:t>
       </w:r>
       <w:r>
         <w:rPr>
@@ -7455,29 +6815,7 @@
         <w:rPr>
           <w:lang w:val="en-US"/>
         </w:rPr>
-        <w:t xml:space="preserve">, and also create a method </w:t>
-      </w:r>
-      <w:proofErr w:type="spellStart"/>
-      <w:proofErr w:type="gramStart"/>
-      <w:r>
-        <w:rPr>
-          <w:lang w:val="en-US"/>
-        </w:rPr>
-        <w:t>GetUsers</w:t>
-      </w:r>
-      <w:proofErr w:type="spellEnd"/>
-      <w:r>
-        <w:rPr>
-          <w:lang w:val="en-US"/>
-        </w:rPr>
-        <w:t>(</w:t>
-      </w:r>
-      <w:proofErr w:type="gramEnd"/>
-      <w:r>
-        <w:rPr>
-          <w:lang w:val="en-US"/>
-        </w:rPr>
-        <w:t>) and return a list of users, so we need access to the DB.</w:t>
+        <w:t>, and also create a method GetUsers() and return a list of users, so we need access to the DB.</w:t>
       </w:r>
       <w:r>
         <w:rPr>
@@ -7559,35 +6897,7 @@
         <w:rPr>
           <w:lang w:val="en-US"/>
         </w:rPr>
-        <w:t xml:space="preserve"> To use </w:t>
-      </w:r>
-      <w:proofErr w:type="spellStart"/>
-      <w:r>
-        <w:rPr>
-          <w:lang w:val="en-US"/>
-        </w:rPr>
-        <w:t>DataContext</w:t>
-      </w:r>
-      <w:proofErr w:type="spellEnd"/>
-      <w:r>
-        <w:rPr>
-          <w:lang w:val="en-US"/>
-        </w:rPr>
-        <w:t xml:space="preserve"> in our class we need to add it as a parameter to the contractor and then assign it with the </w:t>
-      </w:r>
-      <w:proofErr w:type="spellStart"/>
-      <w:r>
-        <w:rPr>
-          <w:lang w:val="en-US"/>
-        </w:rPr>
-        <w:t>readonly</w:t>
-      </w:r>
-      <w:proofErr w:type="spellEnd"/>
-      <w:r>
-        <w:rPr>
-          <w:lang w:val="en-US"/>
-        </w:rPr>
-        <w:t xml:space="preserve"> field in out class.</w:t>
+        <w:t xml:space="preserve"> To use DataContext in our class we need to add it as a parameter to the contractor and then assign it with the readonly field in out class.</w:t>
       </w:r>
       <w:r>
         <w:rPr>
@@ -8224,102 +7534,64 @@
         </w:rPr>
         <w:t xml:space="preserve">version / </w:t>
       </w:r>
-      <w:proofErr w:type="spellStart"/>
       <w:r>
         <w:rPr>
           <w:i/>
           <w:iCs/>
           <w:lang w:val="en-US"/>
         </w:rPr>
-        <w:t>npm</w:t>
-      </w:r>
-      <w:proofErr w:type="spellEnd"/>
+        <w:t>npm --version / nvm version</w:t>
+      </w:r>
+    </w:p>
+    <w:p>
+      <w:pPr>
+        <w:rPr>
+          <w:lang w:val="en-US"/>
+        </w:rPr>
+      </w:pPr>
+    </w:p>
+    <w:p>
+      <w:pPr>
+        <w:rPr>
+          <w:b/>
+          <w:bCs/>
+          <w:lang w:val="en-US"/>
+        </w:rPr>
+      </w:pPr>
+      <w:r>
+        <w:rPr>
+          <w:lang w:val="en-US"/>
+        </w:rPr>
+        <w:t xml:space="preserve">To create an angular project the command is: </w:t>
+      </w:r>
       <w:r>
         <w:rPr>
           <w:i/>
           <w:iCs/>
           <w:lang w:val="en-US"/>
         </w:rPr>
-        <w:t xml:space="preserve"> --version / </w:t>
-      </w:r>
-      <w:proofErr w:type="spellStart"/>
+        <w:t>ng new client</w:t>
+      </w:r>
+      <w:r>
+        <w:rPr>
+          <w:lang w:val="en-US"/>
+        </w:rPr>
+        <w:t xml:space="preserve">, then to start the app run </w:t>
+      </w:r>
       <w:r>
         <w:rPr>
           <w:i/>
           <w:iCs/>
           <w:lang w:val="en-US"/>
         </w:rPr>
-        <w:t>nvm</w:t>
-      </w:r>
-      <w:proofErr w:type="spellEnd"/>
+        <w:t>npm start</w:t>
+      </w:r>
       <w:r>
         <w:rPr>
           <w:i/>
           <w:iCs/>
           <w:lang w:val="en-US"/>
         </w:rPr>
-        <w:t xml:space="preserve"> version</w:t>
-      </w:r>
-    </w:p>
-    <w:p>
-      <w:pPr>
-        <w:rPr>
-          <w:lang w:val="en-US"/>
-        </w:rPr>
-      </w:pPr>
-    </w:p>
-    <w:p>
-      <w:pPr>
-        <w:rPr>
-          <w:b/>
-          <w:bCs/>
-          <w:lang w:val="en-US"/>
-        </w:rPr>
-      </w:pPr>
-      <w:r>
-        <w:rPr>
-          <w:lang w:val="en-US"/>
-        </w:rPr>
-        <w:t xml:space="preserve">To create an angular project the command is: </w:t>
-      </w:r>
-      <w:r>
-        <w:rPr>
-          <w:i/>
-          <w:iCs/>
-          <w:lang w:val="en-US"/>
-        </w:rPr>
-        <w:t>ng new client</w:t>
-      </w:r>
-      <w:r>
-        <w:rPr>
-          <w:lang w:val="en-US"/>
-        </w:rPr>
-        <w:t xml:space="preserve">, then to start the app run </w:t>
-      </w:r>
-      <w:proofErr w:type="spellStart"/>
-      <w:r>
-        <w:rPr>
-          <w:i/>
-          <w:iCs/>
-          <w:lang w:val="en-US"/>
-        </w:rPr>
-        <w:t>npm</w:t>
-      </w:r>
-      <w:proofErr w:type="spellEnd"/>
-      <w:r>
-        <w:rPr>
-          <w:i/>
-          <w:iCs/>
-          <w:lang w:val="en-US"/>
-        </w:rPr>
-        <w:t xml:space="preserve"> start</w:t>
-      </w:r>
-      <w:r>
-        <w:rPr>
-          <w:i/>
-          <w:iCs/>
-          <w:lang w:val="en-US"/>
-        </w:rPr>
         <w:t xml:space="preserve">. </w:t>
       </w:r>
       <w:r>
@@ -8352,8 +7624,6 @@
         </w:rPr>
         <w:t xml:space="preserve"> It also used to have an </w:t>
       </w:r>
-      <w:proofErr w:type="spellStart"/>
-      <w:proofErr w:type="gramStart"/>
       <w:r>
         <w:rPr>
           <w:lang w:val="en-US"/>
@@ -8376,15 +7646,7 @@
         <w:rPr>
           <w:lang w:val="en-US"/>
         </w:rPr>
-        <w:t>ts</w:t>
-      </w:r>
-      <w:proofErr w:type="spellEnd"/>
-      <w:proofErr w:type="gramEnd"/>
-      <w:r>
-        <w:rPr>
-          <w:lang w:val="en-US"/>
-        </w:rPr>
-        <w:t xml:space="preserve"> </w:t>
+        <w:t xml:space="preserve">ts </w:t>
       </w:r>
       <w:r>
         <w:rPr>
@@ -8702,23 +7964,7 @@
         <w:rPr>
           <w:lang w:val="en-US"/>
         </w:rPr>
-        <w:t xml:space="preserve"> angular app has been blocked by </w:t>
-      </w:r>
-      <w:proofErr w:type="spellStart"/>
-      <w:proofErr w:type="gramStart"/>
-      <w:r>
-        <w:rPr>
-          <w:lang w:val="en-US"/>
-        </w:rPr>
-        <w:t>Cors</w:t>
-      </w:r>
-      <w:proofErr w:type="spellEnd"/>
-      <w:proofErr w:type="gramEnd"/>
-      <w:r>
-        <w:rPr>
-          <w:lang w:val="en-US"/>
-        </w:rPr>
-        <w:t xml:space="preserve"> policy though access control</w:t>
+        <w:t xml:space="preserve"> angular app has been blocked by Cors policy though access control</w:t>
       </w:r>
       <w:r>
         <w:rPr>
@@ -8850,23 +8096,13 @@
         </w:rPr>
         <w:t xml:space="preserve"> </w:t>
       </w:r>
-      <w:proofErr w:type="spellStart"/>
-      <w:r>
-        <w:rPr>
-          <w:b/>
-          <w:bCs/>
-          <w:lang w:val="en-US"/>
-        </w:rPr>
-        <w:t>Cors</w:t>
-      </w:r>
-      <w:proofErr w:type="spellEnd"/>
-      <w:r>
-        <w:rPr>
-          <w:b/>
-          <w:bCs/>
-          <w:lang w:val="en-US"/>
-        </w:rPr>
-        <w:t xml:space="preserve"> protects </w:t>
+      <w:r>
+        <w:rPr>
+          <w:b/>
+          <w:bCs/>
+          <w:lang w:val="en-US"/>
+        </w:rPr>
+        <w:t xml:space="preserve">Cors protects </w:t>
       </w:r>
       <w:r>
         <w:rPr>
@@ -8946,21 +8182,7 @@
         <w:rPr>
           <w:lang w:val="en-US"/>
         </w:rPr>
-        <w:t xml:space="preserve">Then we add </w:t>
-      </w:r>
-      <w:proofErr w:type="spellStart"/>
-      <w:r>
-        <w:rPr>
-          <w:lang w:val="en-US"/>
-        </w:rPr>
-        <w:t>Cors</w:t>
-      </w:r>
-      <w:proofErr w:type="spellEnd"/>
-      <w:r>
-        <w:rPr>
-          <w:lang w:val="en-US"/>
-        </w:rPr>
-        <w:t xml:space="preserve"> as service and middleware, because we need to affect the request</w:t>
+        <w:t>Then we add Cors as service and middleware, because we need to affect the request</w:t>
       </w:r>
       <w:r>
         <w:rPr>
@@ -8998,20 +8220,8 @@
           <w:szCs w:val="32"/>
           <w:lang w:val="en-US"/>
         </w:rPr>
-        <w:t xml:space="preserve">Use of </w:t>
-      </w:r>
-      <w:proofErr w:type="spellStart"/>
-      <w:r>
-        <w:rPr>
-          <w:b/>
-          <w:bCs/>
-          <w:sz w:val="32"/>
-          <w:szCs w:val="32"/>
-          <w:lang w:val="en-US"/>
-        </w:rPr>
-        <w:t>mkcert</w:t>
-      </w:r>
-      <w:proofErr w:type="spellEnd"/>
+        <w:t>Use of mkcert</w:t>
+      </w:r>
     </w:p>
     <w:p>
       <w:pPr>
@@ -9043,7 +8253,6 @@
         </w:rPr>
         <w:t xml:space="preserve">a package called </w:t>
       </w:r>
-      <w:proofErr w:type="spellStart"/>
       <w:r>
         <w:rPr>
           <w:lang w:val="en-US"/>
@@ -9056,7 +8265,6 @@
         </w:rPr>
         <w:t>cert</w:t>
       </w:r>
-      <w:proofErr w:type="spellEnd"/>
       <w:r>
         <w:rPr>
           <w:lang w:val="en-US"/>
@@ -9141,135 +8349,87 @@
         </w:rPr>
         <w:t xml:space="preserve"> To install it, first install chocolatey (for windows), and then run </w:t>
       </w:r>
-      <w:proofErr w:type="spellStart"/>
       <w:r>
         <w:rPr>
           <w:i/>
           <w:iCs/>
           <w:lang w:val="en-US"/>
         </w:rPr>
-        <w:t>choco</w:t>
-      </w:r>
-      <w:proofErr w:type="spellEnd"/>
+        <w:t>choco install mkcert</w:t>
+      </w:r>
       <w:r>
         <w:rPr>
           <w:i/>
           <w:iCs/>
           <w:lang w:val="en-US"/>
         </w:rPr>
-        <w:t xml:space="preserve"> install </w:t>
-      </w:r>
-      <w:proofErr w:type="spellStart"/>
+        <w:t xml:space="preserve">, </w:t>
+      </w:r>
+      <w:r>
+        <w:rPr>
+          <w:lang w:val="en-US"/>
+        </w:rPr>
+        <w:t>in PowerShell as admin.</w:t>
+      </w:r>
+      <w:r>
+        <w:rPr>
+          <w:lang w:val="en-US"/>
+        </w:rPr>
+        <w:t xml:space="preserve"> In vs code we need to install it after the installation to the software. The command is </w:t>
+      </w:r>
       <w:r>
         <w:rPr>
           <w:i/>
           <w:iCs/>
           <w:lang w:val="en-US"/>
         </w:rPr>
-        <w:t>mkcert</w:t>
-      </w:r>
-      <w:proofErr w:type="spellEnd"/>
+        <w:t xml:space="preserve">mkcert -install. </w:t>
+      </w:r>
+      <w:r>
+        <w:rPr>
+          <w:lang w:val="en-US"/>
+        </w:rPr>
+        <w:t xml:space="preserve"> </w:t>
+      </w:r>
+      <w:r>
+        <w:rPr>
+          <w:lang w:val="en-US"/>
+        </w:rPr>
+        <w:t xml:space="preserve">So once that has successfully completed, then we can use a command from </w:t>
+      </w:r>
+      <w:r>
+        <w:rPr>
+          <w:lang w:val="en-US"/>
+        </w:rPr>
+        <w:t>mk</w:t>
+      </w:r>
+      <w:r>
+        <w:rPr>
+          <w:lang w:val="en-US"/>
+        </w:rPr>
+        <w:t>cert to create certificates</w:t>
+      </w:r>
+      <w:r>
+        <w:rPr>
+          <w:lang w:val="en-US"/>
+        </w:rPr>
+        <w:t xml:space="preserve"> with this command </w:t>
+      </w:r>
       <w:r>
         <w:rPr>
           <w:i/>
           <w:iCs/>
           <w:lang w:val="en-US"/>
         </w:rPr>
-        <w:t xml:space="preserve">, </w:t>
-      </w:r>
-      <w:r>
-        <w:rPr>
-          <w:lang w:val="en-US"/>
-        </w:rPr>
-        <w:t>in PowerShell as admin.</w:t>
-      </w:r>
-      <w:r>
-        <w:rPr>
-          <w:lang w:val="en-US"/>
-        </w:rPr>
-        <w:t xml:space="preserve"> In vs code we need to install it after the installation to the software. The command is </w:t>
-      </w:r>
-      <w:proofErr w:type="spellStart"/>
+        <w:t>mk</w:t>
+      </w:r>
       <w:r>
         <w:rPr>
           <w:i/>
           <w:iCs/>
           <w:lang w:val="en-US"/>
         </w:rPr>
-        <w:t>mkcert</w:t>
-      </w:r>
-      <w:proofErr w:type="spellEnd"/>
-      <w:r>
-        <w:rPr>
-          <w:i/>
-          <w:iCs/>
-          <w:lang w:val="en-US"/>
-        </w:rPr>
-        <w:t xml:space="preserve"> -install. </w:t>
-      </w:r>
-      <w:r>
-        <w:rPr>
-          <w:lang w:val="en-US"/>
-        </w:rPr>
-        <w:t xml:space="preserve"> </w:t>
-      </w:r>
-      <w:r>
-        <w:rPr>
-          <w:lang w:val="en-US"/>
-        </w:rPr>
-        <w:t xml:space="preserve">So once that has successfully completed, then we can use a command from </w:t>
-      </w:r>
-      <w:proofErr w:type="spellStart"/>
-      <w:r>
-        <w:rPr>
-          <w:lang w:val="en-US"/>
-        </w:rPr>
-        <w:t>mk</w:t>
-      </w:r>
-      <w:r>
-        <w:rPr>
-          <w:lang w:val="en-US"/>
-        </w:rPr>
-        <w:t>cert</w:t>
-      </w:r>
-      <w:proofErr w:type="spellEnd"/>
-      <w:r>
-        <w:rPr>
-          <w:lang w:val="en-US"/>
-        </w:rPr>
-        <w:t xml:space="preserve"> to create certificates</w:t>
-      </w:r>
-      <w:r>
-        <w:rPr>
-          <w:lang w:val="en-US"/>
-        </w:rPr>
-        <w:t xml:space="preserve"> with this command </w:t>
-      </w:r>
-      <w:proofErr w:type="spellStart"/>
-      <w:r>
-        <w:rPr>
-          <w:i/>
-          <w:iCs/>
-          <w:lang w:val="en-US"/>
-        </w:rPr>
-        <w:t>mk</w:t>
-      </w:r>
-      <w:r>
-        <w:rPr>
-          <w:i/>
-          <w:iCs/>
-          <w:lang w:val="en-US"/>
-        </w:rPr>
-        <w:t>cert</w:t>
-      </w:r>
-      <w:proofErr w:type="spellEnd"/>
-      <w:r>
-        <w:rPr>
-          <w:i/>
-          <w:iCs/>
-          <w:lang w:val="en-US"/>
-        </w:rPr>
-        <w:t xml:space="preserve"> </w:t>
+        <w:t xml:space="preserve">cert </w:t>
       </w:r>
       <w:r>
         <w:rPr>
@@ -9477,27 +8637,13 @@
         <w:rPr>
           <w:lang w:val="en-US"/>
         </w:rPr>
-        <w:t xml:space="preserve">, </w:t>
-      </w:r>
-      <w:proofErr w:type="spellStart"/>
-      <w:r>
-        <w:rPr>
-          <w:lang w:val="en-US"/>
-        </w:rPr>
-        <w:t>mk</w:t>
-      </w:r>
-      <w:r>
-        <w:rPr>
-          <w:lang w:val="en-US"/>
-        </w:rPr>
-        <w:t>cert</w:t>
-      </w:r>
-      <w:proofErr w:type="spellEnd"/>
-      <w:r>
-        <w:rPr>
-          <w:lang w:val="en-US"/>
-        </w:rPr>
-        <w:t xml:space="preserve"> sets up some security features that allows it to trust this certificate.</w:t>
+        <w:t>, mk</w:t>
+      </w:r>
+      <w:r>
+        <w:rPr>
+          <w:lang w:val="en-US"/>
+        </w:rPr>
+        <w:t>cert sets up some security features that allows it to trust this certificate.</w:t>
       </w:r>
       <w:r>
         <w:rPr>
@@ -9545,16 +8691,8 @@
         <w:rPr>
           <w:lang w:val="en-US"/>
         </w:rPr>
-        <w:t xml:space="preserve"> </w:t>
-      </w:r>
-      <w:proofErr w:type="spellStart"/>
-      <w:r>
-        <w:rPr>
-          <w:lang w:val="en-US"/>
-        </w:rPr>
-        <w:t>Cors</w:t>
-      </w:r>
-      <w:proofErr w:type="spellEnd"/>
+        <w:t xml:space="preserve"> Cors</w:t>
+      </w:r>
       <w:r>
         <w:rPr>
           <w:lang w:val="en-US"/>
@@ -10388,7 +9526,6 @@
         </w:rPr>
         <w:t xml:space="preserve"> we can use </w:t>
       </w:r>
-      <w:proofErr w:type="spellStart"/>
       <w:r>
         <w:rPr>
           <w:lang w:val="en-US"/>
@@ -10399,14 +9536,7 @@
         <w:rPr>
           <w:lang w:val="en-US"/>
         </w:rPr>
-        <w:t>key</w:t>
-      </w:r>
-      <w:proofErr w:type="spellEnd"/>
-      <w:r>
-        <w:rPr>
-          <w:lang w:val="en-US"/>
-        </w:rPr>
-        <w:t xml:space="preserve"> to salt our password.</w:t>
+        <w:t>key to salt our password.</w:t>
       </w:r>
     </w:p>
     <w:p>
@@ -10685,6 +9815,239 @@
     </w:p>
     <w:p>
       <w:pPr>
+        <w:pStyle w:val="a3"/>
+        <w:numPr>
+          <w:ilvl w:val="0"/>
+          <w:numId w:val="1"/>
+        </w:numPr>
+        <w:rPr>
+          <w:b/>
+          <w:bCs/>
+          <w:sz w:val="32"/>
+          <w:szCs w:val="32"/>
+          <w:lang w:val="en-US"/>
+        </w:rPr>
+      </w:pPr>
+      <w:r>
+        <w:rPr>
+          <w:b/>
+          <w:bCs/>
+          <w:sz w:val="32"/>
+          <w:szCs w:val="32"/>
+          <w:lang w:val="en-US"/>
+        </w:rPr>
+        <w:t>JSON Web Tokens (JWT)</w:t>
+      </w:r>
+    </w:p>
+    <w:p>
+      <w:pPr>
+        <w:rPr>
+          <w:lang w:val="en-US"/>
+        </w:rPr>
+      </w:pPr>
+      <w:r>
+        <w:rPr>
+          <w:lang w:val="en-US"/>
+        </w:rPr>
+        <w:t xml:space="preserve">APIs don't maintain session states, so each request is independent. Authentication is typically handled using tokens, specifically JSON Web Tokens (JWTs), which are lightweight and easy to send with every request. </w:t>
+      </w:r>
+      <w:r>
+        <w:rPr>
+          <w:b/>
+          <w:bCs/>
+          <w:lang w:val="en-US"/>
+        </w:rPr>
+        <w:t>JWTs are self-contained, storing credentials, claims, and timestamps</w:t>
+      </w:r>
+      <w:r>
+        <w:rPr>
+          <w:lang w:val="en-US"/>
+        </w:rPr>
+        <w:t xml:space="preserve">. A JWT consists of three parts: </w:t>
+      </w:r>
+      <w:r>
+        <w:rPr>
+          <w:b/>
+          <w:bCs/>
+          <w:lang w:val="en-US"/>
+        </w:rPr>
+        <w:t>the header (algorithm and token type), the payload (user claims and credentials), and the signature (encrypted by the server).</w:t>
+      </w:r>
+      <w:r>
+        <w:rPr>
+          <w:lang w:val="en-US"/>
+        </w:rPr>
+        <w:t xml:space="preserve"> When a user logs in, the server validates their credentials and issues a JWT, which the client stores, often in browser storage. This token is sent with every request to access protected resources. The server verifies the token using its private key, without needing to check a database. JWTs are portable, don't require cookies, and are efficient for mobile use.</w:t>
+      </w:r>
+      <w:r>
+        <w:rPr>
+          <w:lang w:val="en-US"/>
+        </w:rPr>
+        <w:t xml:space="preserve"> </w:t>
+      </w:r>
+    </w:p>
+    <w:p>
+      <w:pPr>
+        <w:rPr>
+          <w:lang w:val="en-US"/>
+        </w:rPr>
+      </w:pPr>
+      <w:r>
+        <w:rPr>
+          <w:lang w:val="en-US"/>
+        </w:rPr>
+        <w:drawing>
+          <wp:anchor distT="0" distB="0" distL="114300" distR="114300" simplePos="0" relativeHeight="251660288" behindDoc="0" locked="0" layoutInCell="1" allowOverlap="1" wp14:anchorId="7FB6BE93" wp14:editId="5FB86EA0">
+            <wp:simplePos x="0" y="0"/>
+            <wp:positionH relativeFrom="margin">
+              <wp:posOffset>2638425</wp:posOffset>
+            </wp:positionH>
+            <wp:positionV relativeFrom="paragraph">
+              <wp:posOffset>8255</wp:posOffset>
+            </wp:positionV>
+            <wp:extent cx="3497580" cy="1821180"/>
+            <wp:effectExtent l="0" t="0" r="7620" b="7620"/>
+            <wp:wrapSquare wrapText="bothSides"/>
+            <wp:docPr id="1982831201" name="Εικόνα 1"/>
+            <wp:cNvGraphicFramePr>
+              <a:graphicFrameLocks xmlns:a="http://schemas.openxmlformats.org/drawingml/2006/main" noChangeAspect="1"/>
+            </wp:cNvGraphicFramePr>
+            <a:graphic xmlns:a="http://schemas.openxmlformats.org/drawingml/2006/main">
+              <a:graphicData uri="http://schemas.openxmlformats.org/drawingml/2006/picture">
+                <pic:pic xmlns:pic="http://schemas.openxmlformats.org/drawingml/2006/picture">
+                  <pic:nvPicPr>
+                    <pic:cNvPr id="1982831201" name=""/>
+                    <pic:cNvPicPr/>
+                  </pic:nvPicPr>
+                  <pic:blipFill>
+                    <a:blip r:embed="rId21">
+                      <a:extLst>
+                        <a:ext uri="{28A0092B-C50C-407E-A947-70E740481C1C}">
+                          <a14:useLocalDpi xmlns:a14="http://schemas.microsoft.com/office/drawing/2010/main" val="0"/>
+                        </a:ext>
+                      </a:extLst>
+                    </a:blip>
+                    <a:stretch>
+                      <a:fillRect/>
+                    </a:stretch>
+                  </pic:blipFill>
+                  <pic:spPr>
+                    <a:xfrm>
+                      <a:off x="0" y="0"/>
+                      <a:ext cx="3497580" cy="1821180"/>
+                    </a:xfrm>
+                    <a:prstGeom prst="rect">
+                      <a:avLst/>
+                    </a:prstGeom>
+                  </pic:spPr>
+                </pic:pic>
+              </a:graphicData>
+            </a:graphic>
+            <wp14:sizeRelH relativeFrom="margin">
+              <wp14:pctWidth>0</wp14:pctWidth>
+            </wp14:sizeRelH>
+            <wp14:sizeRelV relativeFrom="margin">
+              <wp14:pctHeight>0</wp14:pctHeight>
+            </wp14:sizeRelV>
+          </wp:anchor>
+        </w:drawing>
+      </w:r>
+      <w:r>
+        <w:rPr>
+          <w:lang w:val="en-US"/>
+        </w:rPr>
+        <w:drawing>
+          <wp:inline distT="0" distB="0" distL="0" distR="0" wp14:anchorId="5637CD98" wp14:editId="35D73422">
+            <wp:extent cx="2522855" cy="3395980"/>
+            <wp:effectExtent l="0" t="0" r="0" b="0"/>
+            <wp:docPr id="2034249937" name="Εικόνα 1"/>
+            <wp:cNvGraphicFramePr>
+              <a:graphicFrameLocks xmlns:a="http://schemas.openxmlformats.org/drawingml/2006/main" noChangeAspect="1"/>
+            </wp:cNvGraphicFramePr>
+            <a:graphic xmlns:a="http://schemas.openxmlformats.org/drawingml/2006/main">
+              <a:graphicData uri="http://schemas.openxmlformats.org/drawingml/2006/picture">
+                <pic:pic xmlns:pic="http://schemas.openxmlformats.org/drawingml/2006/picture">
+                  <pic:nvPicPr>
+                    <pic:cNvPr id="2034249937" name=""/>
+                    <pic:cNvPicPr/>
+                  </pic:nvPicPr>
+                  <pic:blipFill>
+                    <a:blip r:embed="rId22">
+                      <a:extLst>
+                        <a:ext uri="{28A0092B-C50C-407E-A947-70E740481C1C}">
+                          <a14:useLocalDpi xmlns:a14="http://schemas.microsoft.com/office/drawing/2010/main" val="0"/>
+                        </a:ext>
+                      </a:extLst>
+                    </a:blip>
+                    <a:stretch>
+                      <a:fillRect/>
+                    </a:stretch>
+                  </pic:blipFill>
+                  <pic:spPr>
+                    <a:xfrm>
+                      <a:off x="0" y="0"/>
+                      <a:ext cx="2522855" cy="3395980"/>
+                    </a:xfrm>
+                    <a:prstGeom prst="rect">
+                      <a:avLst/>
+                    </a:prstGeom>
+                  </pic:spPr>
+                </pic:pic>
+              </a:graphicData>
+            </a:graphic>
+          </wp:inline>
+        </w:drawing>
+      </w:r>
+    </w:p>
+    <w:p>
+      <w:pPr>
+        <w:rPr>
+          <w:lang w:val="en-US"/>
+        </w:rPr>
+      </w:pPr>
+    </w:p>
+    <w:p>
+      <w:pPr>
+        <w:rPr>
+          <w:lang w:val="en-US"/>
+        </w:rPr>
+      </w:pPr>
+      <w:r>
+        <w:rPr>
+          <w:lang w:val="en-US"/>
+        </w:rPr>
+        <w:t>C</w:t>
+      </w:r>
+      <w:r>
+        <w:rPr>
+          <w:lang w:val="en-US"/>
+        </w:rPr>
+        <w:t xml:space="preserve">reating a service in .NET to generate a JSON Web Token (JWT) for user authentication. When a user logs in, the system validates their credentials and returns a JWT, which is then used to authenticate API requests. The service responsible for creating this token is defined using an interface (`ITokenService`), which abstracts the implementation details. This interface is implemented by a `TokenService` class, ensuring that the method to create the token is correctly executed. The service is registered with a scoped lifetime, meaning a new instance is created per client request. Using interfaces in this manner provides abstraction, </w:t>
+      </w:r>
+      <w:r>
+        <w:rPr>
+          <w:lang w:val="en-US"/>
+        </w:rPr>
+        <w:lastRenderedPageBreak/>
+        <w:t>decoupling, and easier testing since the implementation details of the service remain hidden. This pattern is common in .NET development, ensuring flexibility and maintainability in code.</w:t>
+      </w:r>
+    </w:p>
+    <w:p>
+      <w:pPr>
+        <w:rPr>
+          <w:lang w:val="en-US"/>
+        </w:rPr>
+      </w:pPr>
+    </w:p>
+    <w:p>
+      <w:pPr>
+        <w:rPr>
+          <w:lang w:val="en-US"/>
+        </w:rPr>
+      </w:pPr>
+    </w:p>
+    <w:p>
+      <w:pPr>
         <w:rPr>
           <w:lang w:val="en-US"/>
         </w:rPr>
@@ -11426,6 +10789,155 @@
     </w:lvl>
   </w:abstractNum>
   <w:abstractNum w:abstractNumId="5" w15:restartNumberingAfterBreak="0">
+    <w:nsid w:val="1D8E005F"/>
+    <w:multiLevelType w:val="multilevel"/>
+    <w:tmpl w:val="C08068C8"/>
+    <w:lvl w:ilvl="0">
+      <w:start w:val="1"/>
+      <w:numFmt w:val="bullet"/>
+      <w:lvlText w:val=""/>
+      <w:lvlJc w:val="left"/>
+      <w:pPr>
+        <w:tabs>
+          <w:tab w:val="num" w:pos="720"/>
+        </w:tabs>
+        <w:ind w:left="720" w:hanging="360"/>
+      </w:pPr>
+      <w:rPr>
+        <w:rFonts w:ascii="Symbol" w:hAnsi="Symbol" w:hint="default"/>
+        <w:sz w:val="20"/>
+      </w:rPr>
+    </w:lvl>
+    <w:lvl w:ilvl="1" w:tentative="1">
+      <w:start w:val="1"/>
+      <w:numFmt w:val="bullet"/>
+      <w:lvlText w:val="o"/>
+      <w:lvlJc w:val="left"/>
+      <w:pPr>
+        <w:tabs>
+          <w:tab w:val="num" w:pos="1440"/>
+        </w:tabs>
+        <w:ind w:left="1440" w:hanging="360"/>
+      </w:pPr>
+      <w:rPr>
+        <w:rFonts w:ascii="Courier New" w:hAnsi="Courier New" w:hint="default"/>
+        <w:sz w:val="20"/>
+      </w:rPr>
+    </w:lvl>
+    <w:lvl w:ilvl="2" w:tentative="1">
+      <w:start w:val="1"/>
+      <w:numFmt w:val="bullet"/>
+      <w:lvlText w:val=""/>
+      <w:lvlJc w:val="left"/>
+      <w:pPr>
+        <w:tabs>
+          <w:tab w:val="num" w:pos="2160"/>
+        </w:tabs>
+        <w:ind w:left="2160" w:hanging="360"/>
+      </w:pPr>
+      <w:rPr>
+        <w:rFonts w:ascii="Wingdings" w:hAnsi="Wingdings" w:hint="default"/>
+        <w:sz w:val="20"/>
+      </w:rPr>
+    </w:lvl>
+    <w:lvl w:ilvl="3" w:tentative="1">
+      <w:start w:val="1"/>
+      <w:numFmt w:val="bullet"/>
+      <w:lvlText w:val=""/>
+      <w:lvlJc w:val="left"/>
+      <w:pPr>
+        <w:tabs>
+          <w:tab w:val="num" w:pos="2880"/>
+        </w:tabs>
+        <w:ind w:left="2880" w:hanging="360"/>
+      </w:pPr>
+      <w:rPr>
+        <w:rFonts w:ascii="Wingdings" w:hAnsi="Wingdings" w:hint="default"/>
+        <w:sz w:val="20"/>
+      </w:rPr>
+    </w:lvl>
+    <w:lvl w:ilvl="4" w:tentative="1">
+      <w:start w:val="1"/>
+      <w:numFmt w:val="bullet"/>
+      <w:lvlText w:val=""/>
+      <w:lvlJc w:val="left"/>
+      <w:pPr>
+        <w:tabs>
+          <w:tab w:val="num" w:pos="3600"/>
+        </w:tabs>
+        <w:ind w:left="3600" w:hanging="360"/>
+      </w:pPr>
+      <w:rPr>
+        <w:rFonts w:ascii="Wingdings" w:hAnsi="Wingdings" w:hint="default"/>
+        <w:sz w:val="20"/>
+      </w:rPr>
+    </w:lvl>
+    <w:lvl w:ilvl="5" w:tentative="1">
+      <w:start w:val="1"/>
+      <w:numFmt w:val="bullet"/>
+      <w:lvlText w:val=""/>
+      <w:lvlJc w:val="left"/>
+      <w:pPr>
+        <w:tabs>
+          <w:tab w:val="num" w:pos="4320"/>
+        </w:tabs>
+        <w:ind w:left="4320" w:hanging="360"/>
+      </w:pPr>
+      <w:rPr>
+        <w:rFonts w:ascii="Wingdings" w:hAnsi="Wingdings" w:hint="default"/>
+        <w:sz w:val="20"/>
+      </w:rPr>
+    </w:lvl>
+    <w:lvl w:ilvl="6" w:tentative="1">
+      <w:start w:val="1"/>
+      <w:numFmt w:val="bullet"/>
+      <w:lvlText w:val=""/>
+      <w:lvlJc w:val="left"/>
+      <w:pPr>
+        <w:tabs>
+          <w:tab w:val="num" w:pos="5040"/>
+        </w:tabs>
+        <w:ind w:left="5040" w:hanging="360"/>
+      </w:pPr>
+      <w:rPr>
+        <w:rFonts w:ascii="Wingdings" w:hAnsi="Wingdings" w:hint="default"/>
+        <w:sz w:val="20"/>
+      </w:rPr>
+    </w:lvl>
+    <w:lvl w:ilvl="7" w:tentative="1">
+      <w:start w:val="1"/>
+      <w:numFmt w:val="bullet"/>
+      <w:lvlText w:val=""/>
+      <w:lvlJc w:val="left"/>
+      <w:pPr>
+        <w:tabs>
+          <w:tab w:val="num" w:pos="5760"/>
+        </w:tabs>
+        <w:ind w:left="5760" w:hanging="360"/>
+      </w:pPr>
+      <w:rPr>
+        <w:rFonts w:ascii="Wingdings" w:hAnsi="Wingdings" w:hint="default"/>
+        <w:sz w:val="20"/>
+      </w:rPr>
+    </w:lvl>
+    <w:lvl w:ilvl="8" w:tentative="1">
+      <w:start w:val="1"/>
+      <w:numFmt w:val="bullet"/>
+      <w:lvlText w:val=""/>
+      <w:lvlJc w:val="left"/>
+      <w:pPr>
+        <w:tabs>
+          <w:tab w:val="num" w:pos="6480"/>
+        </w:tabs>
+        <w:ind w:left="6480" w:hanging="360"/>
+      </w:pPr>
+      <w:rPr>
+        <w:rFonts w:ascii="Wingdings" w:hAnsi="Wingdings" w:hint="default"/>
+        <w:sz w:val="20"/>
+      </w:rPr>
+    </w:lvl>
+  </w:abstractNum>
+  <w:abstractNum w:abstractNumId="6" w15:restartNumberingAfterBreak="0">
     <w:nsid w:val="2430069D"/>
     <w:multiLevelType w:val="hybridMultilevel"/>
     <w:tmpl w:val="35CC1BFE"/>
@@ -11515,7 +11027,7 @@
       </w:pPr>
     </w:lvl>
   </w:abstractNum>
-  <w:abstractNum w:abstractNumId="6" w15:restartNumberingAfterBreak="0">
+  <w:abstractNum w:abstractNumId="7" w15:restartNumberingAfterBreak="0">
     <w:nsid w:val="244F18F4"/>
     <w:multiLevelType w:val="multilevel"/>
     <w:tmpl w:val="1DB05314"/>
@@ -11664,7 +11176,305 @@
       </w:rPr>
     </w:lvl>
   </w:abstractNum>
-  <w:abstractNum w:abstractNumId="7" w15:restartNumberingAfterBreak="0">
+  <w:abstractNum w:abstractNumId="8" w15:restartNumberingAfterBreak="0">
+    <w:nsid w:val="282D0438"/>
+    <w:multiLevelType w:val="multilevel"/>
+    <w:tmpl w:val="3432D96A"/>
+    <w:lvl w:ilvl="0">
+      <w:start w:val="1"/>
+      <w:numFmt w:val="bullet"/>
+      <w:lvlText w:val=""/>
+      <w:lvlJc w:val="left"/>
+      <w:pPr>
+        <w:tabs>
+          <w:tab w:val="num" w:pos="720"/>
+        </w:tabs>
+        <w:ind w:left="720" w:hanging="360"/>
+      </w:pPr>
+      <w:rPr>
+        <w:rFonts w:ascii="Symbol" w:hAnsi="Symbol" w:hint="default"/>
+        <w:sz w:val="20"/>
+      </w:rPr>
+    </w:lvl>
+    <w:lvl w:ilvl="1" w:tentative="1">
+      <w:start w:val="1"/>
+      <w:numFmt w:val="bullet"/>
+      <w:lvlText w:val="o"/>
+      <w:lvlJc w:val="left"/>
+      <w:pPr>
+        <w:tabs>
+          <w:tab w:val="num" w:pos="1440"/>
+        </w:tabs>
+        <w:ind w:left="1440" w:hanging="360"/>
+      </w:pPr>
+      <w:rPr>
+        <w:rFonts w:ascii="Courier New" w:hAnsi="Courier New" w:hint="default"/>
+        <w:sz w:val="20"/>
+      </w:rPr>
+    </w:lvl>
+    <w:lvl w:ilvl="2" w:tentative="1">
+      <w:start w:val="1"/>
+      <w:numFmt w:val="bullet"/>
+      <w:lvlText w:val=""/>
+      <w:lvlJc w:val="left"/>
+      <w:pPr>
+        <w:tabs>
+          <w:tab w:val="num" w:pos="2160"/>
+        </w:tabs>
+        <w:ind w:left="2160" w:hanging="360"/>
+      </w:pPr>
+      <w:rPr>
+        <w:rFonts w:ascii="Wingdings" w:hAnsi="Wingdings" w:hint="default"/>
+        <w:sz w:val="20"/>
+      </w:rPr>
+    </w:lvl>
+    <w:lvl w:ilvl="3" w:tentative="1">
+      <w:start w:val="1"/>
+      <w:numFmt w:val="bullet"/>
+      <w:lvlText w:val=""/>
+      <w:lvlJc w:val="left"/>
+      <w:pPr>
+        <w:tabs>
+          <w:tab w:val="num" w:pos="2880"/>
+        </w:tabs>
+        <w:ind w:left="2880" w:hanging="360"/>
+      </w:pPr>
+      <w:rPr>
+        <w:rFonts w:ascii="Wingdings" w:hAnsi="Wingdings" w:hint="default"/>
+        <w:sz w:val="20"/>
+      </w:rPr>
+    </w:lvl>
+    <w:lvl w:ilvl="4" w:tentative="1">
+      <w:start w:val="1"/>
+      <w:numFmt w:val="bullet"/>
+      <w:lvlText w:val=""/>
+      <w:lvlJc w:val="left"/>
+      <w:pPr>
+        <w:tabs>
+          <w:tab w:val="num" w:pos="3600"/>
+        </w:tabs>
+        <w:ind w:left="3600" w:hanging="360"/>
+      </w:pPr>
+      <w:rPr>
+        <w:rFonts w:ascii="Wingdings" w:hAnsi="Wingdings" w:hint="default"/>
+        <w:sz w:val="20"/>
+      </w:rPr>
+    </w:lvl>
+    <w:lvl w:ilvl="5" w:tentative="1">
+      <w:start w:val="1"/>
+      <w:numFmt w:val="bullet"/>
+      <w:lvlText w:val=""/>
+      <w:lvlJc w:val="left"/>
+      <w:pPr>
+        <w:tabs>
+          <w:tab w:val="num" w:pos="4320"/>
+        </w:tabs>
+        <w:ind w:left="4320" w:hanging="360"/>
+      </w:pPr>
+      <w:rPr>
+        <w:rFonts w:ascii="Wingdings" w:hAnsi="Wingdings" w:hint="default"/>
+        <w:sz w:val="20"/>
+      </w:rPr>
+    </w:lvl>
+    <w:lvl w:ilvl="6" w:tentative="1">
+      <w:start w:val="1"/>
+      <w:numFmt w:val="bullet"/>
+      <w:lvlText w:val=""/>
+      <w:lvlJc w:val="left"/>
+      <w:pPr>
+        <w:tabs>
+          <w:tab w:val="num" w:pos="5040"/>
+        </w:tabs>
+        <w:ind w:left="5040" w:hanging="360"/>
+      </w:pPr>
+      <w:rPr>
+        <w:rFonts w:ascii="Wingdings" w:hAnsi="Wingdings" w:hint="default"/>
+        <w:sz w:val="20"/>
+      </w:rPr>
+    </w:lvl>
+    <w:lvl w:ilvl="7" w:tentative="1">
+      <w:start w:val="1"/>
+      <w:numFmt w:val="bullet"/>
+      <w:lvlText w:val=""/>
+      <w:lvlJc w:val="left"/>
+      <w:pPr>
+        <w:tabs>
+          <w:tab w:val="num" w:pos="5760"/>
+        </w:tabs>
+        <w:ind w:left="5760" w:hanging="360"/>
+      </w:pPr>
+      <w:rPr>
+        <w:rFonts w:ascii="Wingdings" w:hAnsi="Wingdings" w:hint="default"/>
+        <w:sz w:val="20"/>
+      </w:rPr>
+    </w:lvl>
+    <w:lvl w:ilvl="8" w:tentative="1">
+      <w:start w:val="1"/>
+      <w:numFmt w:val="bullet"/>
+      <w:lvlText w:val=""/>
+      <w:lvlJc w:val="left"/>
+      <w:pPr>
+        <w:tabs>
+          <w:tab w:val="num" w:pos="6480"/>
+        </w:tabs>
+        <w:ind w:left="6480" w:hanging="360"/>
+      </w:pPr>
+      <w:rPr>
+        <w:rFonts w:ascii="Wingdings" w:hAnsi="Wingdings" w:hint="default"/>
+        <w:sz w:val="20"/>
+      </w:rPr>
+    </w:lvl>
+  </w:abstractNum>
+  <w:abstractNum w:abstractNumId="9" w15:restartNumberingAfterBreak="0">
+    <w:nsid w:val="2BE34C7B"/>
+    <w:multiLevelType w:val="multilevel"/>
+    <w:tmpl w:val="8CE469A4"/>
+    <w:lvl w:ilvl="0">
+      <w:start w:val="1"/>
+      <w:numFmt w:val="bullet"/>
+      <w:lvlText w:val=""/>
+      <w:lvlJc w:val="left"/>
+      <w:pPr>
+        <w:tabs>
+          <w:tab w:val="num" w:pos="720"/>
+        </w:tabs>
+        <w:ind w:left="720" w:hanging="360"/>
+      </w:pPr>
+      <w:rPr>
+        <w:rFonts w:ascii="Symbol" w:hAnsi="Symbol" w:hint="default"/>
+        <w:sz w:val="20"/>
+      </w:rPr>
+    </w:lvl>
+    <w:lvl w:ilvl="1" w:tentative="1">
+      <w:start w:val="1"/>
+      <w:numFmt w:val="bullet"/>
+      <w:lvlText w:val="o"/>
+      <w:lvlJc w:val="left"/>
+      <w:pPr>
+        <w:tabs>
+          <w:tab w:val="num" w:pos="1440"/>
+        </w:tabs>
+        <w:ind w:left="1440" w:hanging="360"/>
+      </w:pPr>
+      <w:rPr>
+        <w:rFonts w:ascii="Courier New" w:hAnsi="Courier New" w:hint="default"/>
+        <w:sz w:val="20"/>
+      </w:rPr>
+    </w:lvl>
+    <w:lvl w:ilvl="2" w:tentative="1">
+      <w:start w:val="1"/>
+      <w:numFmt w:val="bullet"/>
+      <w:lvlText w:val=""/>
+      <w:lvlJc w:val="left"/>
+      <w:pPr>
+        <w:tabs>
+          <w:tab w:val="num" w:pos="2160"/>
+        </w:tabs>
+        <w:ind w:left="2160" w:hanging="360"/>
+      </w:pPr>
+      <w:rPr>
+        <w:rFonts w:ascii="Wingdings" w:hAnsi="Wingdings" w:hint="default"/>
+        <w:sz w:val="20"/>
+      </w:rPr>
+    </w:lvl>
+    <w:lvl w:ilvl="3" w:tentative="1">
+      <w:start w:val="1"/>
+      <w:numFmt w:val="bullet"/>
+      <w:lvlText w:val=""/>
+      <w:lvlJc w:val="left"/>
+      <w:pPr>
+        <w:tabs>
+          <w:tab w:val="num" w:pos="2880"/>
+        </w:tabs>
+        <w:ind w:left="2880" w:hanging="360"/>
+      </w:pPr>
+      <w:rPr>
+        <w:rFonts w:ascii="Wingdings" w:hAnsi="Wingdings" w:hint="default"/>
+        <w:sz w:val="20"/>
+      </w:rPr>
+    </w:lvl>
+    <w:lvl w:ilvl="4" w:tentative="1">
+      <w:start w:val="1"/>
+      <w:numFmt w:val="bullet"/>
+      <w:lvlText w:val=""/>
+      <w:lvlJc w:val="left"/>
+      <w:pPr>
+        <w:tabs>
+          <w:tab w:val="num" w:pos="3600"/>
+        </w:tabs>
+        <w:ind w:left="3600" w:hanging="360"/>
+      </w:pPr>
+      <w:rPr>
+        <w:rFonts w:ascii="Wingdings" w:hAnsi="Wingdings" w:hint="default"/>
+        <w:sz w:val="20"/>
+      </w:rPr>
+    </w:lvl>
+    <w:lvl w:ilvl="5" w:tentative="1">
+      <w:start w:val="1"/>
+      <w:numFmt w:val="bullet"/>
+      <w:lvlText w:val=""/>
+      <w:lvlJc w:val="left"/>
+      <w:pPr>
+        <w:tabs>
+          <w:tab w:val="num" w:pos="4320"/>
+        </w:tabs>
+        <w:ind w:left="4320" w:hanging="360"/>
+      </w:pPr>
+      <w:rPr>
+        <w:rFonts w:ascii="Wingdings" w:hAnsi="Wingdings" w:hint="default"/>
+        <w:sz w:val="20"/>
+      </w:rPr>
+    </w:lvl>
+    <w:lvl w:ilvl="6" w:tentative="1">
+      <w:start w:val="1"/>
+      <w:numFmt w:val="bullet"/>
+      <w:lvlText w:val=""/>
+      <w:lvlJc w:val="left"/>
+      <w:pPr>
+        <w:tabs>
+          <w:tab w:val="num" w:pos="5040"/>
+        </w:tabs>
+        <w:ind w:left="5040" w:hanging="360"/>
+      </w:pPr>
+      <w:rPr>
+        <w:rFonts w:ascii="Wingdings" w:hAnsi="Wingdings" w:hint="default"/>
+        <w:sz w:val="20"/>
+      </w:rPr>
+    </w:lvl>
+    <w:lvl w:ilvl="7" w:tentative="1">
+      <w:start w:val="1"/>
+      <w:numFmt w:val="bullet"/>
+      <w:lvlText w:val=""/>
+      <w:lvlJc w:val="left"/>
+      <w:pPr>
+        <w:tabs>
+          <w:tab w:val="num" w:pos="5760"/>
+        </w:tabs>
+        <w:ind w:left="5760" w:hanging="360"/>
+      </w:pPr>
+      <w:rPr>
+        <w:rFonts w:ascii="Wingdings" w:hAnsi="Wingdings" w:hint="default"/>
+        <w:sz w:val="20"/>
+      </w:rPr>
+    </w:lvl>
+    <w:lvl w:ilvl="8" w:tentative="1">
+      <w:start w:val="1"/>
+      <w:numFmt w:val="bullet"/>
+      <w:lvlText w:val=""/>
+      <w:lvlJc w:val="left"/>
+      <w:pPr>
+        <w:tabs>
+          <w:tab w:val="num" w:pos="6480"/>
+        </w:tabs>
+        <w:ind w:left="6480" w:hanging="360"/>
+      </w:pPr>
+      <w:rPr>
+        <w:rFonts w:ascii="Wingdings" w:hAnsi="Wingdings" w:hint="default"/>
+        <w:sz w:val="20"/>
+      </w:rPr>
+    </w:lvl>
+  </w:abstractNum>
+  <w:abstractNum w:abstractNumId="10" w15:restartNumberingAfterBreak="0">
     <w:nsid w:val="2C3813D8"/>
     <w:multiLevelType w:val="hybridMultilevel"/>
     <w:tmpl w:val="ED1C107A"/>
@@ -11777,7 +11587,7 @@
       </w:rPr>
     </w:lvl>
   </w:abstractNum>
-  <w:abstractNum w:abstractNumId="8" w15:restartNumberingAfterBreak="0">
+  <w:abstractNum w:abstractNumId="11" w15:restartNumberingAfterBreak="0">
     <w:nsid w:val="31885956"/>
     <w:multiLevelType w:val="multilevel"/>
     <w:tmpl w:val="F426E7BC"/>
@@ -11926,7 +11736,7 @@
       </w:rPr>
     </w:lvl>
   </w:abstractNum>
-  <w:abstractNum w:abstractNumId="9" w15:restartNumberingAfterBreak="0">
+  <w:abstractNum w:abstractNumId="12" w15:restartNumberingAfterBreak="0">
     <w:nsid w:val="3B2C554C"/>
     <w:multiLevelType w:val="multilevel"/>
     <w:tmpl w:val="1BAABC26"/>
@@ -12075,7 +11885,7 @@
       </w:rPr>
     </w:lvl>
   </w:abstractNum>
-  <w:abstractNum w:abstractNumId="10" w15:restartNumberingAfterBreak="0">
+  <w:abstractNum w:abstractNumId="13" w15:restartNumberingAfterBreak="0">
     <w:nsid w:val="3C8F0685"/>
     <w:multiLevelType w:val="multilevel"/>
     <w:tmpl w:val="A200415A"/>
@@ -12224,7 +12034,7 @@
       </w:rPr>
     </w:lvl>
   </w:abstractNum>
-  <w:abstractNum w:abstractNumId="11" w15:restartNumberingAfterBreak="0">
+  <w:abstractNum w:abstractNumId="14" w15:restartNumberingAfterBreak="0">
     <w:nsid w:val="430A143B"/>
     <w:multiLevelType w:val="multilevel"/>
     <w:tmpl w:val="BF6C4940"/>
@@ -12373,7 +12183,7 @@
       </w:rPr>
     </w:lvl>
   </w:abstractNum>
-  <w:abstractNum w:abstractNumId="12" w15:restartNumberingAfterBreak="0">
+  <w:abstractNum w:abstractNumId="15" w15:restartNumberingAfterBreak="0">
     <w:nsid w:val="49B268CB"/>
     <w:multiLevelType w:val="multilevel"/>
     <w:tmpl w:val="E3F859A2"/>
@@ -12522,7 +12332,7 @@
       </w:rPr>
     </w:lvl>
   </w:abstractNum>
-  <w:abstractNum w:abstractNumId="13" w15:restartNumberingAfterBreak="0">
+  <w:abstractNum w:abstractNumId="16" w15:restartNumberingAfterBreak="0">
     <w:nsid w:val="4CF359C1"/>
     <w:multiLevelType w:val="hybridMultilevel"/>
     <w:tmpl w:val="EFD206A8"/>
@@ -12635,7 +12445,7 @@
       </w:rPr>
     </w:lvl>
   </w:abstractNum>
-  <w:abstractNum w:abstractNumId="14" w15:restartNumberingAfterBreak="0">
+  <w:abstractNum w:abstractNumId="17" w15:restartNumberingAfterBreak="0">
     <w:nsid w:val="5FD5415A"/>
     <w:multiLevelType w:val="multilevel"/>
     <w:tmpl w:val="AE1845B2"/>
@@ -12784,7 +12594,7 @@
       </w:rPr>
     </w:lvl>
   </w:abstractNum>
-  <w:abstractNum w:abstractNumId="15" w15:restartNumberingAfterBreak="0">
+  <w:abstractNum w:abstractNumId="18" w15:restartNumberingAfterBreak="0">
     <w:nsid w:val="6E712417"/>
     <w:multiLevelType w:val="multilevel"/>
     <w:tmpl w:val="79AEA0D0"/>
@@ -12934,22 +12744,22 @@
     </w:lvl>
   </w:abstractNum>
   <w:num w:numId="1" w16cid:durableId="2017027104">
-    <w:abstractNumId w:val="5"/>
+    <w:abstractNumId w:val="6"/>
   </w:num>
   <w:num w:numId="2" w16cid:durableId="353657282">
-    <w:abstractNumId w:val="7"/>
+    <w:abstractNumId w:val="10"/>
   </w:num>
   <w:num w:numId="3" w16cid:durableId="362050538">
-    <w:abstractNumId w:val="12"/>
+    <w:abstractNumId w:val="15"/>
   </w:num>
   <w:num w:numId="4" w16cid:durableId="1746999779">
-    <w:abstractNumId w:val="13"/>
+    <w:abstractNumId w:val="16"/>
   </w:num>
   <w:num w:numId="5" w16cid:durableId="1680892645">
     <w:abstractNumId w:val="0"/>
   </w:num>
   <w:num w:numId="6" w16cid:durableId="889223938">
-    <w:abstractNumId w:val="11"/>
+    <w:abstractNumId w:val="14"/>
   </w:num>
   <w:num w:numId="7" w16cid:durableId="1966735656">
     <w:abstractNumId w:val="3"/>
@@ -12958,16 +12768,16 @@
     <w:abstractNumId w:val="4"/>
   </w:num>
   <w:num w:numId="9" w16cid:durableId="1286734485">
-    <w:abstractNumId w:val="8"/>
+    <w:abstractNumId w:val="11"/>
   </w:num>
   <w:num w:numId="10" w16cid:durableId="1558668117">
-    <w:abstractNumId w:val="15"/>
+    <w:abstractNumId w:val="18"/>
   </w:num>
   <w:num w:numId="11" w16cid:durableId="845481985">
-    <w:abstractNumId w:val="10"/>
+    <w:abstractNumId w:val="13"/>
   </w:num>
   <w:num w:numId="12" w16cid:durableId="179593043">
-    <w:abstractNumId w:val="14"/>
+    <w:abstractNumId w:val="17"/>
   </w:num>
   <w:num w:numId="13" w16cid:durableId="427846477">
     <w:abstractNumId w:val="1"/>
@@ -12976,10 +12786,19 @@
     <w:abstractNumId w:val="2"/>
   </w:num>
   <w:num w:numId="15" w16cid:durableId="1416391807">
-    <w:abstractNumId w:val="6"/>
+    <w:abstractNumId w:val="7"/>
   </w:num>
   <w:num w:numId="16" w16cid:durableId="1139759006">
+    <w:abstractNumId w:val="12"/>
+  </w:num>
+  <w:num w:numId="17" w16cid:durableId="576936833">
     <w:abstractNumId w:val="9"/>
+  </w:num>
+  <w:num w:numId="18" w16cid:durableId="785152502">
+    <w:abstractNumId w:val="5"/>
+  </w:num>
+  <w:num w:numId="19" w16cid:durableId="560484159">
+    <w:abstractNumId w:val="8"/>
   </w:num>
 </w:numbering>
 </file>

</xml_diff>

<commit_message>
Created the Token Service
</commit_message>
<xml_diff>
--- a/Doc.docx
+++ b/Doc.docx
@@ -1771,7 +1771,21 @@
         <w:rPr>
           <w:lang w:val="en-US"/>
         </w:rPr>
-        <w:t xml:space="preserve">In the cmd id we run </w:t>
+        <w:t xml:space="preserve">In the </w:t>
+      </w:r>
+      <w:proofErr w:type="spellStart"/>
+      <w:r>
+        <w:rPr>
+          <w:lang w:val="en-US"/>
+        </w:rPr>
+        <w:t>cmd</w:t>
+      </w:r>
+      <w:proofErr w:type="spellEnd"/>
+      <w:r>
+        <w:rPr>
+          <w:lang w:val="en-US"/>
+        </w:rPr>
+        <w:t xml:space="preserve"> id we run </w:t>
       </w:r>
       <w:r>
         <w:rPr>
@@ -1811,6 +1825,8 @@
         </w:rPr>
         <w:t xml:space="preserve">then we will see all the different SDKs we have installed on our computer. When we create the project from the CLI it automatically creates it by using the latest SDK. But if I want to use an older one I need to create this </w:t>
       </w:r>
+      <w:proofErr w:type="spellStart"/>
+      <w:proofErr w:type="gramStart"/>
       <w:r>
         <w:rPr>
           <w:i/>
@@ -1819,6 +1835,8 @@
         </w:rPr>
         <w:t>global.json</w:t>
       </w:r>
+      <w:proofErr w:type="spellEnd"/>
+      <w:proofErr w:type="gramEnd"/>
       <w:r>
         <w:rPr>
           <w:i/>
@@ -1960,7 +1978,21 @@
           <w:lang w:val="en-US"/>
         </w:rPr>
         <w:lastRenderedPageBreak/>
-        <w:t>add, new, sln are the most common commands.</w:t>
+        <w:t xml:space="preserve">add, new, </w:t>
+      </w:r>
+      <w:proofErr w:type="spellStart"/>
+      <w:r>
+        <w:rPr>
+          <w:lang w:val="en-US"/>
+        </w:rPr>
+        <w:t>sln</w:t>
+      </w:r>
+      <w:proofErr w:type="spellEnd"/>
+      <w:r>
+        <w:rPr>
+          <w:lang w:val="en-US"/>
+        </w:rPr>
+        <w:t xml:space="preserve"> are the most common commands.</w:t>
       </w:r>
     </w:p>
     <w:p>
@@ -1988,14 +2020,16 @@
         </w:rPr>
         <w:t xml:space="preserve">Type </w:t>
       </w:r>
+      <w:proofErr w:type="spellStart"/>
       <w:r>
         <w:rPr>
           <w:i/>
           <w:iCs/>
           <w:lang w:val="en-US"/>
         </w:rPr>
-        <w:t>mkdir ProfessionalsConnectApp</w:t>
-      </w:r>
+        <w:t>mkdir</w:t>
+      </w:r>
+      <w:proofErr w:type="spellEnd"/>
       <w:r>
         <w:rPr>
           <w:i/>
@@ -2004,27 +2038,29 @@
         </w:rPr>
         <w:t xml:space="preserve"> </w:t>
       </w:r>
-      <w:r>
-        <w:rPr>
-          <w:lang w:val="en-US"/>
-        </w:rPr>
-        <w:t xml:space="preserve">-&gt; </w:t>
-      </w:r>
+      <w:proofErr w:type="spellStart"/>
       <w:r>
         <w:rPr>
           <w:i/>
           <w:iCs/>
           <w:lang w:val="en-US"/>
         </w:rPr>
-        <w:t>cd ProfessionalsConnectApp</w:t>
-      </w:r>
+        <w:t>ProfessionalsConnectApp</w:t>
+      </w:r>
+      <w:proofErr w:type="spellEnd"/>
       <w:r>
         <w:rPr>
           <w:i/>
           <w:iCs/>
           <w:lang w:val="en-US"/>
         </w:rPr>
-        <w:t xml:space="preserve"> -&gt; dotnet new sln</w:t>
+        <w:t xml:space="preserve"> </w:t>
+      </w:r>
+      <w:r>
+        <w:rPr>
+          <w:lang w:val="en-US"/>
+        </w:rPr>
+        <w:t xml:space="preserve">-&gt; </w:t>
       </w:r>
       <w:r>
         <w:rPr>
@@ -2032,15 +2068,69 @@
           <w:iCs/>
           <w:lang w:val="en-US"/>
         </w:rPr>
-        <w:t xml:space="preserve"> -&gt; </w:t>
-      </w:r>
+        <w:t xml:space="preserve">cd </w:t>
+      </w:r>
+      <w:proofErr w:type="spellStart"/>
       <w:r>
         <w:rPr>
           <w:i/>
           <w:iCs/>
           <w:lang w:val="en-US"/>
         </w:rPr>
-        <w:t xml:space="preserve">dotnet new webapi -h </w:t>
+        <w:t>ProfessionalsConnectApp</w:t>
+      </w:r>
+      <w:proofErr w:type="spellEnd"/>
+      <w:r>
+        <w:rPr>
+          <w:i/>
+          <w:iCs/>
+          <w:lang w:val="en-US"/>
+        </w:rPr>
+        <w:t xml:space="preserve"> -&gt; dotnet new </w:t>
+      </w:r>
+      <w:proofErr w:type="spellStart"/>
+      <w:r>
+        <w:rPr>
+          <w:i/>
+          <w:iCs/>
+          <w:lang w:val="en-US"/>
+        </w:rPr>
+        <w:t>sln</w:t>
+      </w:r>
+      <w:proofErr w:type="spellEnd"/>
+      <w:r>
+        <w:rPr>
+          <w:i/>
+          <w:iCs/>
+          <w:lang w:val="en-US"/>
+        </w:rPr>
+        <w:t xml:space="preserve"> -&gt; </w:t>
+      </w:r>
+      <w:r>
+        <w:rPr>
+          <w:i/>
+          <w:iCs/>
+          <w:lang w:val="en-US"/>
+        </w:rPr>
+        <w:t xml:space="preserve">dotnet new </w:t>
+      </w:r>
+      <w:proofErr w:type="spellStart"/>
+      <w:r>
+        <w:rPr>
+          <w:i/>
+          <w:iCs/>
+          <w:lang w:val="en-US"/>
+        </w:rPr>
+        <w:t>webapi</w:t>
+      </w:r>
+      <w:proofErr w:type="spellEnd"/>
+      <w:r>
+        <w:rPr>
+          <w:i/>
+          <w:iCs/>
+          <w:lang w:val="en-US"/>
+        </w:rPr>
+        <w:t xml:space="preserve"> -h </w:t>
       </w:r>
       <w:r>
         <w:rPr>
@@ -2132,7 +2222,25 @@
           <w:iCs/>
           <w:lang w:val="en-US"/>
         </w:rPr>
-        <w:t>-&gt; dotnet new webapi -controllers -n API</w:t>
+        <w:t xml:space="preserve">-&gt; dotnet new </w:t>
+      </w:r>
+      <w:proofErr w:type="spellStart"/>
+      <w:r>
+        <w:rPr>
+          <w:i/>
+          <w:iCs/>
+          <w:lang w:val="en-US"/>
+        </w:rPr>
+        <w:t>webapi</w:t>
+      </w:r>
+      <w:proofErr w:type="spellEnd"/>
+      <w:r>
+        <w:rPr>
+          <w:i/>
+          <w:iCs/>
+          <w:lang w:val="en-US"/>
+        </w:rPr>
+        <w:t xml:space="preserve"> -controllers -n API</w:t>
       </w:r>
       <w:r>
         <w:rPr>
@@ -2167,7 +2275,25 @@
           <w:iCs/>
           <w:lang w:val="en-US"/>
         </w:rPr>
-        <w:t xml:space="preserve"> sln list, </w:t>
+        <w:t xml:space="preserve"> </w:t>
+      </w:r>
+      <w:proofErr w:type="spellStart"/>
+      <w:r>
+        <w:rPr>
+          <w:i/>
+          <w:iCs/>
+          <w:lang w:val="en-US"/>
+        </w:rPr>
+        <w:t>sln</w:t>
+      </w:r>
+      <w:proofErr w:type="spellEnd"/>
+      <w:r>
+        <w:rPr>
+          <w:i/>
+          <w:iCs/>
+          <w:lang w:val="en-US"/>
+        </w:rPr>
+        <w:t xml:space="preserve"> list, </w:t>
       </w:r>
       <w:r>
         <w:rPr>
@@ -2188,7 +2314,25 @@
           <w:iCs/>
           <w:lang w:val="en-US"/>
         </w:rPr>
-        <w:t xml:space="preserve">-&gt; dotnet sln add API, </w:t>
+        <w:t xml:space="preserve">-&gt; dotnet </w:t>
+      </w:r>
+      <w:proofErr w:type="spellStart"/>
+      <w:r>
+        <w:rPr>
+          <w:i/>
+          <w:iCs/>
+          <w:lang w:val="en-US"/>
+        </w:rPr>
+        <w:t>sln</w:t>
+      </w:r>
+      <w:proofErr w:type="spellEnd"/>
+      <w:r>
+        <w:rPr>
+          <w:i/>
+          <w:iCs/>
+          <w:lang w:val="en-US"/>
+        </w:rPr>
+        <w:t xml:space="preserve"> add API, </w:t>
       </w:r>
       <w:r>
         <w:rPr>
@@ -2300,6 +2444,7 @@
         </w:rPr>
         <w:t xml:space="preserve">, and how the CLI command knows to listen to this port? In the properties folder the </w:t>
       </w:r>
+      <w:proofErr w:type="spellStart"/>
       <w:r>
         <w:rPr>
           <w:b/>
@@ -2310,6 +2455,7 @@
         </w:rPr>
         <w:t>launchSettings.json</w:t>
       </w:r>
+      <w:proofErr w:type="spellEnd"/>
       <w:r>
         <w:rPr>
           <w:i/>
@@ -2670,7 +2816,25 @@
           <w:bCs/>
           <w:lang w:val="en-US"/>
         </w:rPr>
-        <w:t xml:space="preserve"> Program.cs class</w:t>
+        <w:t xml:space="preserve"> </w:t>
+      </w:r>
+      <w:proofErr w:type="spellStart"/>
+      <w:r>
+        <w:rPr>
+          <w:b/>
+          <w:bCs/>
+          <w:lang w:val="en-US"/>
+        </w:rPr>
+        <w:t>Program.cs</w:t>
+      </w:r>
+      <w:proofErr w:type="spellEnd"/>
+      <w:r>
+        <w:rPr>
+          <w:b/>
+          <w:bCs/>
+          <w:lang w:val="en-US"/>
+        </w:rPr>
+        <w:t xml:space="preserve"> class</w:t>
       </w:r>
       <w:r>
         <w:rPr>
@@ -2734,7 +2898,25 @@
           <w:bCs/>
           <w:lang w:val="en-US"/>
         </w:rPr>
-        <w:t xml:space="preserve"> App.run method.</w:t>
+        <w:t xml:space="preserve"> </w:t>
+      </w:r>
+      <w:proofErr w:type="spellStart"/>
+      <w:r>
+        <w:rPr>
+          <w:b/>
+          <w:bCs/>
+          <w:lang w:val="en-US"/>
+        </w:rPr>
+        <w:t>App.run</w:t>
+      </w:r>
+      <w:proofErr w:type="spellEnd"/>
+      <w:r>
+        <w:rPr>
+          <w:b/>
+          <w:bCs/>
+          <w:lang w:val="en-US"/>
+        </w:rPr>
+        <w:t xml:space="preserve"> method.</w:t>
       </w:r>
       <w:r>
         <w:rPr>
@@ -3054,12 +3236,14 @@
         </w:rPr>
         <w:t xml:space="preserve"> (</w:t>
       </w:r>
+      <w:proofErr w:type="spellStart"/>
       <w:r>
         <w:rPr>
           <w:lang w:val="en-US"/>
         </w:rPr>
         <w:t>API.csproj</w:t>
       </w:r>
+      <w:proofErr w:type="spellEnd"/>
       <w:r>
         <w:rPr>
           <w:lang w:val="en-US"/>
@@ -3113,7 +3297,21 @@
         <w:rPr>
           <w:lang w:val="en-US"/>
         </w:rPr>
-        <w:t xml:space="preserve">The API.http </w:t>
+        <w:t xml:space="preserve">The </w:t>
+      </w:r>
+      <w:proofErr w:type="spellStart"/>
+      <w:r>
+        <w:rPr>
+          <w:lang w:val="en-US"/>
+        </w:rPr>
+        <w:t>API.http</w:t>
+      </w:r>
+      <w:proofErr w:type="spellEnd"/>
+      <w:r>
+        <w:rPr>
+          <w:lang w:val="en-US"/>
+        </w:rPr>
+        <w:t xml:space="preserve"> </w:t>
       </w:r>
       <w:r>
         <w:rPr>
@@ -3158,11 +3356,21 @@
         </w:rPr>
         <w:t xml:space="preserve"> are the </w:t>
       </w:r>
-      <w:r>
-        <w:rPr>
-          <w:lang w:val="en-US"/>
-        </w:rPr>
-        <w:t xml:space="preserve">appsettings.Development.json </w:t>
+      <w:proofErr w:type="spellStart"/>
+      <w:proofErr w:type="gramStart"/>
+      <w:r>
+        <w:rPr>
+          <w:lang w:val="en-US"/>
+        </w:rPr>
+        <w:t>appsettings.Development.json</w:t>
+      </w:r>
+      <w:proofErr w:type="spellEnd"/>
+      <w:proofErr w:type="gramEnd"/>
+      <w:r>
+        <w:rPr>
+          <w:lang w:val="en-US"/>
+        </w:rPr>
+        <w:t xml:space="preserve"> </w:t>
       </w:r>
       <w:r>
         <w:rPr>
@@ -3180,7 +3388,21 @@
         <w:rPr>
           <w:lang w:val="en-US"/>
         </w:rPr>
-        <w:t>nd Appsettings.json, which is used whatever mode we're running our application</w:t>
+        <w:t xml:space="preserve">nd </w:t>
+      </w:r>
+      <w:proofErr w:type="spellStart"/>
+      <w:r>
+        <w:rPr>
+          <w:lang w:val="en-US"/>
+        </w:rPr>
+        <w:t>Appsettings.json</w:t>
+      </w:r>
+      <w:proofErr w:type="spellEnd"/>
+      <w:r>
+        <w:rPr>
+          <w:lang w:val="en-US"/>
+        </w:rPr>
+        <w:t>, which is used whatever mode we're running our application</w:t>
       </w:r>
       <w:r>
         <w:rPr>
@@ -3345,7 +3567,21 @@
         <w:rPr>
           <w:lang w:val="en-US"/>
         </w:rPr>
-        <w:t xml:space="preserve"> we create a class in the folder with the name ‘AppUser’.</w:t>
+        <w:t xml:space="preserve"> we create a class in the folder with the name ‘</w:t>
+      </w:r>
+      <w:proofErr w:type="spellStart"/>
+      <w:r>
+        <w:rPr>
+          <w:lang w:val="en-US"/>
+        </w:rPr>
+        <w:t>AppUser</w:t>
+      </w:r>
+      <w:proofErr w:type="spellEnd"/>
+      <w:r>
+        <w:rPr>
+          <w:lang w:val="en-US"/>
+        </w:rPr>
+        <w:t>’.</w:t>
       </w:r>
     </w:p>
     <w:p>
@@ -3696,7 +3932,23 @@
         <w:rPr>
           <w:lang w:val="en-US"/>
         </w:rPr>
-        <w:t xml:space="preserve">nd this nullable thing is actually part of the nullable flag that we have inside our </w:t>
+        <w:t xml:space="preserve">nd this nullable thing is actually part of the nullable flag that we have inside </w:t>
+      </w:r>
+      <w:proofErr w:type="spellStart"/>
+      <w:proofErr w:type="gramStart"/>
+      <w:r>
+        <w:rPr>
+          <w:lang w:val="en-US"/>
+        </w:rPr>
+        <w:t>our</w:t>
+      </w:r>
+      <w:proofErr w:type="spellEnd"/>
+      <w:proofErr w:type="gramEnd"/>
+      <w:r>
+        <w:rPr>
+          <w:lang w:val="en-US"/>
+        </w:rPr>
+        <w:t xml:space="preserve"> </w:t>
       </w:r>
       <w:r>
         <w:rPr>
@@ -3704,11 +3956,19 @@
         </w:rPr>
         <w:t>.</w:t>
       </w:r>
-      <w:r>
-        <w:rPr>
-          <w:lang w:val="en-US"/>
-        </w:rPr>
-        <w:t>csproj.</w:t>
+      <w:proofErr w:type="spellStart"/>
+      <w:r>
+        <w:rPr>
+          <w:lang w:val="en-US"/>
+        </w:rPr>
+        <w:t>csproj</w:t>
+      </w:r>
+      <w:proofErr w:type="spellEnd"/>
+      <w:r>
+        <w:rPr>
+          <w:lang w:val="en-US"/>
+        </w:rPr>
+        <w:t>.</w:t>
       </w:r>
     </w:p>
     <w:p>
@@ -3948,7 +4208,21 @@
         <w:rPr>
           <w:lang w:val="en-US"/>
         </w:rPr>
-        <w:t xml:space="preserve"> between our domain or entity classes and the database, and this DBcontext class is the primary class we use for interacting with our database.</w:t>
+        <w:t xml:space="preserve"> between our domain or entity classes and the database, and this </w:t>
+      </w:r>
+      <w:proofErr w:type="spellStart"/>
+      <w:r>
+        <w:rPr>
+          <w:lang w:val="en-US"/>
+        </w:rPr>
+        <w:t>DBcontext</w:t>
+      </w:r>
+      <w:proofErr w:type="spellEnd"/>
+      <w:r>
+        <w:rPr>
+          <w:lang w:val="en-US"/>
+        </w:rPr>
+        <w:t xml:space="preserve"> class is the primary class we use for interacting with our database.</w:t>
       </w:r>
     </w:p>
     <w:p>
@@ -3957,11 +4231,33 @@
           <w:lang w:val="en-US"/>
         </w:rPr>
       </w:pPr>
-      <w:r>
-        <w:rPr>
-          <w:lang w:val="en-US"/>
-        </w:rPr>
-        <w:t>AppUser ------ EF (DbContext)---------DB</w:t>
+      <w:proofErr w:type="spellStart"/>
+      <w:r>
+        <w:rPr>
+          <w:lang w:val="en-US"/>
+        </w:rPr>
+        <w:t>AppUser</w:t>
+      </w:r>
+      <w:proofErr w:type="spellEnd"/>
+      <w:r>
+        <w:rPr>
+          <w:lang w:val="en-US"/>
+        </w:rPr>
+        <w:t xml:space="preserve"> ------ EF (</w:t>
+      </w:r>
+      <w:proofErr w:type="spellStart"/>
+      <w:r>
+        <w:rPr>
+          <w:lang w:val="en-US"/>
+        </w:rPr>
+        <w:t>DbContext</w:t>
+      </w:r>
+      <w:proofErr w:type="spellEnd"/>
+      <w:r>
+        <w:rPr>
+          <w:lang w:val="en-US"/>
+        </w:rPr>
+        <w:t>)---------DB</w:t>
       </w:r>
     </w:p>
     <w:p>
@@ -4102,7 +4398,21 @@
         <w:rPr>
           <w:lang w:val="en-US"/>
         </w:rPr>
-        <w:t xml:space="preserve"> Dbcontext class gives us a save changes method that we can use</w:t>
+        <w:t xml:space="preserve"> </w:t>
+      </w:r>
+      <w:proofErr w:type="spellStart"/>
+      <w:r>
+        <w:rPr>
+          <w:lang w:val="en-US"/>
+        </w:rPr>
+        <w:t>Dbcontext</w:t>
+      </w:r>
+      <w:proofErr w:type="spellEnd"/>
+      <w:r>
+        <w:rPr>
+          <w:lang w:val="en-US"/>
+        </w:rPr>
+        <w:t xml:space="preserve"> class gives us a save changes method that we can use</w:t>
       </w:r>
       <w:r>
         <w:rPr>
@@ -4406,7 +4716,21 @@
         <w:rPr>
           <w:lang w:val="en-US"/>
         </w:rPr>
-        <w:t xml:space="preserve">From the Nuget package we will install </w:t>
+        <w:t xml:space="preserve">From the </w:t>
+      </w:r>
+      <w:proofErr w:type="spellStart"/>
+      <w:r>
+        <w:rPr>
+          <w:lang w:val="en-US"/>
+        </w:rPr>
+        <w:t>Nuget</w:t>
+      </w:r>
+      <w:proofErr w:type="spellEnd"/>
+      <w:r>
+        <w:rPr>
+          <w:lang w:val="en-US"/>
+        </w:rPr>
+        <w:t xml:space="preserve"> package we will install </w:t>
       </w:r>
       <w:r>
         <w:rPr>
@@ -4424,7 +4748,23 @@
         <w:rPr>
           <w:lang w:val="en-US"/>
         </w:rPr>
-        <w:t xml:space="preserve">nd when we do install any packages then they get listed inside our </w:t>
+        <w:t xml:space="preserve">nd when we do install any packages then they get listed inside </w:t>
+      </w:r>
+      <w:proofErr w:type="spellStart"/>
+      <w:proofErr w:type="gramStart"/>
+      <w:r>
+        <w:rPr>
+          <w:lang w:val="en-US"/>
+        </w:rPr>
+        <w:t>our</w:t>
+      </w:r>
+      <w:proofErr w:type="spellEnd"/>
+      <w:proofErr w:type="gramEnd"/>
+      <w:r>
+        <w:rPr>
+          <w:lang w:val="en-US"/>
+        </w:rPr>
+        <w:t xml:space="preserve"> </w:t>
       </w:r>
       <w:r>
         <w:rPr>
@@ -4432,11 +4772,19 @@
         </w:rPr>
         <w:t>.</w:t>
       </w:r>
-      <w:r>
-        <w:rPr>
-          <w:lang w:val="en-US"/>
-        </w:rPr>
-        <w:t>csproj file.</w:t>
+      <w:proofErr w:type="spellStart"/>
+      <w:r>
+        <w:rPr>
+          <w:lang w:val="en-US"/>
+        </w:rPr>
+        <w:t>csproj</w:t>
+      </w:r>
+      <w:proofErr w:type="spellEnd"/>
+      <w:r>
+        <w:rPr>
+          <w:lang w:val="en-US"/>
+        </w:rPr>
+        <w:t xml:space="preserve"> file.</w:t>
       </w:r>
     </w:p>
     <w:p>
@@ -4492,6 +4840,8 @@
           <w:lang w:val="en-US"/>
         </w:rPr>
       </w:pPr>
+      <w:proofErr w:type="spellStart"/>
+      <w:proofErr w:type="gramStart"/>
       <w:r>
         <w:rPr>
           <w:lang w:val="en-US"/>
@@ -4522,6 +4872,8 @@
         </w:rPr>
         <w:t>SQLite</w:t>
       </w:r>
+      <w:proofErr w:type="spellEnd"/>
+      <w:proofErr w:type="gramEnd"/>
       <w:r>
         <w:rPr>
           <w:lang w:val="en-US"/>
@@ -4559,6 +4911,8 @@
           <w:lang w:val="en-US"/>
         </w:rPr>
       </w:pPr>
+      <w:proofErr w:type="spellStart"/>
+      <w:proofErr w:type="gramStart"/>
       <w:r>
         <w:rPr>
           <w:lang w:val="en-US"/>
@@ -4587,7 +4941,15 @@
         <w:rPr>
           <w:lang w:val="en-US"/>
         </w:rPr>
-        <w:t xml:space="preserve">esign </w:t>
+        <w:t>esign</w:t>
+      </w:r>
+      <w:proofErr w:type="spellEnd"/>
+      <w:proofErr w:type="gramEnd"/>
+      <w:r>
+        <w:rPr>
+          <w:lang w:val="en-US"/>
+        </w:rPr>
+        <w:t xml:space="preserve"> </w:t>
       </w:r>
       <w:r>
         <w:rPr>
@@ -4655,7 +5017,29 @@
           <w:lang w:val="en-US"/>
         </w:rPr>
         <w:lastRenderedPageBreak/>
-        <w:t>Adding DbContext in our class</w:t>
+        <w:t xml:space="preserve">Adding </w:t>
+      </w:r>
+      <w:proofErr w:type="spellStart"/>
+      <w:r>
+        <w:rPr>
+          <w:b/>
+          <w:bCs/>
+          <w:sz w:val="32"/>
+          <w:szCs w:val="32"/>
+          <w:lang w:val="en-US"/>
+        </w:rPr>
+        <w:t>DbContext</w:t>
+      </w:r>
+      <w:proofErr w:type="spellEnd"/>
+      <w:r>
+        <w:rPr>
+          <w:b/>
+          <w:bCs/>
+          <w:sz w:val="32"/>
+          <w:szCs w:val="32"/>
+          <w:lang w:val="en-US"/>
+        </w:rPr>
+        <w:t xml:space="preserve"> in our class</w:t>
       </w:r>
     </w:p>
     <w:p>
@@ -4712,6 +5096,7 @@
         </w:rPr>
         <w:t xml:space="preserve">call this </w:t>
       </w:r>
+      <w:proofErr w:type="spellStart"/>
       <w:r>
         <w:rPr>
           <w:lang w:val="en-US"/>
@@ -4736,6 +5121,7 @@
         </w:rPr>
         <w:t>ontext</w:t>
       </w:r>
+      <w:proofErr w:type="spellEnd"/>
       <w:r>
         <w:rPr>
           <w:lang w:val="en-US"/>
@@ -4756,8 +5142,18 @@
           <w:bCs/>
           <w:lang w:val="en-US"/>
         </w:rPr>
-        <w:t>e need to derive from an Entity framework class called Dbcontext</w:t>
-      </w:r>
+        <w:t xml:space="preserve">e need to derive from an Entity framework class called </w:t>
+      </w:r>
+      <w:proofErr w:type="spellStart"/>
+      <w:r>
+        <w:rPr>
+          <w:b/>
+          <w:bCs/>
+          <w:lang w:val="en-US"/>
+        </w:rPr>
+        <w:t>Dbcontext</w:t>
+      </w:r>
+      <w:proofErr w:type="spellEnd"/>
       <w:r>
         <w:rPr>
           <w:lang w:val="en-US"/>
@@ -4796,7 +5192,25 @@
           <w:bCs/>
           <w:lang w:val="en-US"/>
         </w:rPr>
-        <w:t xml:space="preserve"> Dbcontext instance represents a session</w:t>
+        <w:t xml:space="preserve"> </w:t>
+      </w:r>
+      <w:proofErr w:type="spellStart"/>
+      <w:r>
+        <w:rPr>
+          <w:b/>
+          <w:bCs/>
+          <w:lang w:val="en-US"/>
+        </w:rPr>
+        <w:t>Dbcontext</w:t>
+      </w:r>
+      <w:proofErr w:type="spellEnd"/>
+      <w:r>
+        <w:rPr>
+          <w:b/>
+          <w:bCs/>
+          <w:lang w:val="en-US"/>
+        </w:rPr>
+        <w:t xml:space="preserve"> instance represents a session</w:t>
       </w:r>
       <w:r>
         <w:rPr>
@@ -4844,7 +5258,21 @@
         <w:rPr>
           <w:lang w:val="en-US"/>
         </w:rPr>
-        <w:t>nd the Dbcontext is a combination of the unit of work and repository patterns.</w:t>
+        <w:t xml:space="preserve">nd the </w:t>
+      </w:r>
+      <w:proofErr w:type="spellStart"/>
+      <w:r>
+        <w:rPr>
+          <w:lang w:val="en-US"/>
+        </w:rPr>
+        <w:t>Dbcontext</w:t>
+      </w:r>
+      <w:proofErr w:type="spellEnd"/>
+      <w:r>
+        <w:rPr>
+          <w:lang w:val="en-US"/>
+        </w:rPr>
+        <w:t xml:space="preserve"> is a combination of the unit of work and repository patterns.</w:t>
       </w:r>
     </w:p>
     <w:p>
@@ -5127,13 +5555,34 @@
         <w:rPr>
           <w:lang w:val="en-US"/>
         </w:rPr>
-        <w:t xml:space="preserve">We use a DbSet&lt;&gt; </w:t>
-      </w:r>
-      <w:r>
-        <w:rPr>
-          <w:lang w:val="en-US"/>
-        </w:rPr>
-        <w:t>a D</w:t>
+        <w:t xml:space="preserve">We use a </w:t>
+      </w:r>
+      <w:proofErr w:type="spellStart"/>
+      <w:r>
+        <w:rPr>
+          <w:lang w:val="en-US"/>
+        </w:rPr>
+        <w:t>DbSet</w:t>
+      </w:r>
+      <w:proofErr w:type="spellEnd"/>
+      <w:r>
+        <w:rPr>
+          <w:lang w:val="en-US"/>
+        </w:rPr>
+        <w:t xml:space="preserve">&lt;&gt; </w:t>
+      </w:r>
+      <w:r>
+        <w:rPr>
+          <w:lang w:val="en-US"/>
+        </w:rPr>
+        <w:t xml:space="preserve">a </w:t>
+      </w:r>
+      <w:proofErr w:type="spellStart"/>
+      <w:r>
+        <w:rPr>
+          <w:lang w:val="en-US"/>
+        </w:rPr>
+        <w:t>D</w:t>
       </w:r>
       <w:r>
         <w:rPr>
@@ -5145,7 +5594,14 @@
         <w:rPr>
           <w:lang w:val="en-US"/>
         </w:rPr>
-        <w:t>et can be used to query and save instances of</w:t>
+        <w:t>et</w:t>
+      </w:r>
+      <w:proofErr w:type="spellEnd"/>
+      <w:r>
+        <w:rPr>
+          <w:lang w:val="en-US"/>
+        </w:rPr>
+        <w:t xml:space="preserve"> can be used to query and save instances of</w:t>
       </w:r>
       <w:r>
         <w:rPr>
@@ -5169,7 +5625,21 @@
         <w:rPr>
           <w:lang w:val="en-US"/>
         </w:rPr>
-        <w:t>e use Linq queries against a DB set, which are then translated into queries against the database.</w:t>
+        <w:t xml:space="preserve">e use </w:t>
+      </w:r>
+      <w:proofErr w:type="spellStart"/>
+      <w:r>
+        <w:rPr>
+          <w:lang w:val="en-US"/>
+        </w:rPr>
+        <w:t>Linq</w:t>
+      </w:r>
+      <w:proofErr w:type="spellEnd"/>
+      <w:r>
+        <w:rPr>
+          <w:lang w:val="en-US"/>
+        </w:rPr>
+        <w:t xml:space="preserve"> queries against a DB set, which are then translated into queries against the database.</w:t>
       </w:r>
       <w:r>
         <w:rPr>
@@ -5487,8 +5957,20 @@
           <w:bCs/>
           <w:lang w:val="en-US"/>
         </w:rPr>
-        <w:t>configuration files are the appsettings.json</w:t>
-      </w:r>
+        <w:t xml:space="preserve">configuration files are the </w:t>
+      </w:r>
+      <w:proofErr w:type="spellStart"/>
+      <w:proofErr w:type="gramStart"/>
+      <w:r>
+        <w:rPr>
+          <w:b/>
+          <w:bCs/>
+          <w:lang w:val="en-US"/>
+        </w:rPr>
+        <w:t>appsettings.json</w:t>
+      </w:r>
+      <w:proofErr w:type="spellEnd"/>
+      <w:proofErr w:type="gramEnd"/>
       <w:r>
         <w:rPr>
           <w:lang w:val="en-US"/>
@@ -5535,6 +6017,7 @@
         </w:rPr>
         <w:t xml:space="preserve">nd currently from our </w:t>
       </w:r>
+      <w:proofErr w:type="spellStart"/>
       <w:r>
         <w:rPr>
           <w:b/>
@@ -5567,6 +6050,7 @@
         </w:rPr>
         <w:t>.json</w:t>
       </w:r>
+      <w:proofErr w:type="spellEnd"/>
       <w:r>
         <w:rPr>
           <w:b/>
@@ -5595,6 +6079,8 @@
         </w:rPr>
         <w:t xml:space="preserve">lso have an </w:t>
       </w:r>
+      <w:proofErr w:type="spellStart"/>
+      <w:proofErr w:type="gramStart"/>
       <w:r>
         <w:rPr>
           <w:b/>
@@ -5619,6 +6105,7 @@
         </w:rPr>
         <w:t>development</w:t>
       </w:r>
+      <w:proofErr w:type="gramEnd"/>
       <w:r>
         <w:rPr>
           <w:b/>
@@ -5627,6 +6114,7 @@
         </w:rPr>
         <w:t>.json</w:t>
       </w:r>
+      <w:proofErr w:type="spellEnd"/>
       <w:r>
         <w:rPr>
           <w:lang w:val="en-US"/>
@@ -5645,11 +6133,19 @@
         </w:rPr>
         <w:t xml:space="preserve"> The </w:t>
       </w:r>
-      <w:r>
-        <w:rPr>
-          <w:lang w:val="en-US"/>
-        </w:rPr>
-        <w:t>Appsettings.json is read from</w:t>
+      <w:proofErr w:type="spellStart"/>
+      <w:r>
+        <w:rPr>
+          <w:lang w:val="en-US"/>
+        </w:rPr>
+        <w:t>Appsettings.json</w:t>
+      </w:r>
+      <w:proofErr w:type="spellEnd"/>
+      <w:r>
+        <w:rPr>
+          <w:lang w:val="en-US"/>
+        </w:rPr>
+        <w:t xml:space="preserve"> is read from</w:t>
       </w:r>
       <w:r>
         <w:rPr>
@@ -5681,6 +6177,8 @@
         </w:rPr>
         <w:t xml:space="preserve">the </w:t>
       </w:r>
+      <w:proofErr w:type="spellStart"/>
+      <w:proofErr w:type="gramStart"/>
       <w:r>
         <w:rPr>
           <w:b/>
@@ -5695,7 +6193,17 @@
           <w:bCs/>
           <w:lang w:val="en-US"/>
         </w:rPr>
-        <w:t>ppsettings.Development.json is</w:t>
+        <w:t>ppsettings.Development.json</w:t>
+      </w:r>
+      <w:proofErr w:type="spellEnd"/>
+      <w:proofErr w:type="gramEnd"/>
+      <w:r>
+        <w:rPr>
+          <w:b/>
+          <w:bCs/>
+          <w:lang w:val="en-US"/>
+        </w:rPr>
+        <w:t xml:space="preserve"> is</w:t>
       </w:r>
       <w:r>
         <w:rPr>
@@ -5723,6 +6231,7 @@
         </w:rPr>
         <w:t xml:space="preserve">fter the logging section use </w:t>
       </w:r>
+      <w:proofErr w:type="spellStart"/>
       <w:r>
         <w:rPr>
           <w:lang w:val="en-US"/>
@@ -5747,6 +6256,7 @@
         </w:rPr>
         <w:t>trings</w:t>
       </w:r>
+      <w:proofErr w:type="spellEnd"/>
       <w:r>
         <w:rPr>
           <w:lang w:val="en-US"/>
@@ -5793,13 +6303,27 @@
         <w:rPr>
           <w:lang w:val="en-US"/>
         </w:rPr>
-        <w:t>when we added it to our program</w:t>
-      </w:r>
-      <w:r>
-        <w:rPr>
-          <w:lang w:val="en-US"/>
-        </w:rPr>
-        <w:t xml:space="preserve">.cs </w:t>
+        <w:t xml:space="preserve">when we added it to our </w:t>
+      </w:r>
+      <w:proofErr w:type="spellStart"/>
+      <w:r>
+        <w:rPr>
+          <w:lang w:val="en-US"/>
+        </w:rPr>
+        <w:t>program</w:t>
+      </w:r>
+      <w:r>
+        <w:rPr>
+          <w:lang w:val="en-US"/>
+        </w:rPr>
+        <w:t>.cs</w:t>
+      </w:r>
+      <w:proofErr w:type="spellEnd"/>
+      <w:r>
+        <w:rPr>
+          <w:lang w:val="en-US"/>
+        </w:rPr>
+        <w:t xml:space="preserve"> </w:t>
       </w:r>
       <w:r>
         <w:rPr>
@@ -5807,6 +6331,7 @@
         </w:rPr>
         <w:t xml:space="preserve">class and use the </w:t>
       </w:r>
+      <w:proofErr w:type="spellStart"/>
       <w:r>
         <w:rPr>
           <w:lang w:val="en-US"/>
@@ -5843,6 +6368,7 @@
         </w:rPr>
         <w:t>tring</w:t>
       </w:r>
+      <w:proofErr w:type="spellEnd"/>
       <w:r>
         <w:rPr>
           <w:lang w:val="en-US"/>
@@ -6021,6 +6547,7 @@
         </w:rPr>
         <w:t xml:space="preserve"> Navigate to </w:t>
       </w:r>
+      <w:proofErr w:type="gramStart"/>
       <w:r>
         <w:rPr>
           <w:lang w:val="en-US"/>
@@ -6031,7 +6558,14 @@
         <w:rPr>
           <w:lang w:val="en-US"/>
         </w:rPr>
-        <w:t xml:space="preserve">  go to versions for the </w:t>
+        <w:t xml:space="preserve">  go</w:t>
+      </w:r>
+      <w:proofErr w:type="gramEnd"/>
+      <w:r>
+        <w:rPr>
+          <w:lang w:val="en-US"/>
+        </w:rPr>
+        <w:t xml:space="preserve"> to versions for the </w:t>
       </w:r>
       <w:r>
         <w:rPr>
@@ -6039,111 +6573,183 @@
           <w:iCs/>
           <w:lang w:val="en-US"/>
         </w:rPr>
-        <w:t>dotnet ef</w:t>
-      </w:r>
-      <w:r>
-        <w:rPr>
-          <w:lang w:val="en-US"/>
-        </w:rPr>
-        <w:t xml:space="preserve"> command t</w:t>
-      </w:r>
-      <w:r>
-        <w:rPr>
-          <w:lang w:val="en-US"/>
-        </w:rPr>
-        <w:t xml:space="preserve">hen click on the one that matches the runtime that </w:t>
-      </w:r>
-      <w:r>
-        <w:rPr>
-          <w:lang w:val="en-US"/>
-        </w:rPr>
-        <w:t xml:space="preserve">we </w:t>
-      </w:r>
-      <w:r>
-        <w:rPr>
-          <w:lang w:val="en-US"/>
-        </w:rPr>
-        <w:t>are using, and this is the command that</w:t>
-      </w:r>
-      <w:r>
-        <w:rPr>
-          <w:lang w:val="en-US"/>
-        </w:rPr>
-        <w:t xml:space="preserve"> </w:t>
-      </w:r>
-      <w:r>
-        <w:rPr>
-          <w:lang w:val="en-US"/>
-        </w:rPr>
-        <w:t>we'll go ahead and use to install it.</w:t>
-      </w:r>
-      <w:r>
-        <w:rPr>
-          <w:lang w:val="en-US"/>
-        </w:rPr>
-        <w:t xml:space="preserve"> </w:t>
-      </w:r>
-      <w:r>
-        <w:rPr>
-          <w:lang w:val="en-US"/>
-        </w:rPr>
-        <w:t>So</w:t>
-      </w:r>
-      <w:r>
-        <w:rPr>
-          <w:lang w:val="en-US"/>
-        </w:rPr>
-        <w:t>,</w:t>
-      </w:r>
-      <w:r>
-        <w:rPr>
-          <w:lang w:val="en-US"/>
-        </w:rPr>
-        <w:t xml:space="preserve"> copy this into my clipboard</w:t>
-      </w:r>
-      <w:r>
-        <w:rPr>
-          <w:lang w:val="en-US"/>
-        </w:rPr>
-        <w:t xml:space="preserve"> and run it to vs code</w:t>
-      </w:r>
-      <w:r>
-        <w:rPr>
-          <w:lang w:val="en-US"/>
-        </w:rPr>
-        <w:t xml:space="preserve">. Then in vs code we can run </w:t>
-      </w:r>
+        <w:t xml:space="preserve">dotnet </w:t>
+      </w:r>
+      <w:proofErr w:type="spellStart"/>
       <w:r>
         <w:rPr>
           <w:i/>
           <w:iCs/>
           <w:lang w:val="en-US"/>
         </w:rPr>
-        <w:t>dotnet ef -h</w:t>
-      </w:r>
-      <w:r>
-        <w:rPr>
-          <w:lang w:val="en-US"/>
-        </w:rPr>
-        <w:t xml:space="preserve"> to see the commands and finally </w:t>
-      </w:r>
-      <w:r>
-        <w:rPr>
-          <w:b/>
-          <w:bCs/>
-          <w:lang w:val="en-US"/>
-        </w:rPr>
-        <w:t xml:space="preserve">add a migration by typing </w:t>
-      </w:r>
-      <w:r>
-        <w:rPr>
-          <w:b/>
-          <w:bCs/>
+        <w:t>ef</w:t>
+      </w:r>
+      <w:proofErr w:type="spellEnd"/>
+      <w:r>
+        <w:rPr>
+          <w:lang w:val="en-US"/>
+        </w:rPr>
+        <w:t xml:space="preserve"> command t</w:t>
+      </w:r>
+      <w:r>
+        <w:rPr>
+          <w:lang w:val="en-US"/>
+        </w:rPr>
+        <w:t xml:space="preserve">hen click on the one that matches the runtime that </w:t>
+      </w:r>
+      <w:r>
+        <w:rPr>
+          <w:lang w:val="en-US"/>
+        </w:rPr>
+        <w:t xml:space="preserve">we </w:t>
+      </w:r>
+      <w:r>
+        <w:rPr>
+          <w:lang w:val="en-US"/>
+        </w:rPr>
+        <w:t>are using, and this is the command that</w:t>
+      </w:r>
+      <w:r>
+        <w:rPr>
+          <w:lang w:val="en-US"/>
+        </w:rPr>
+        <w:t xml:space="preserve"> </w:t>
+      </w:r>
+      <w:r>
+        <w:rPr>
+          <w:lang w:val="en-US"/>
+        </w:rPr>
+        <w:t>we'll go ahead and use to install it.</w:t>
+      </w:r>
+      <w:r>
+        <w:rPr>
+          <w:lang w:val="en-US"/>
+        </w:rPr>
+        <w:t xml:space="preserve"> </w:t>
+      </w:r>
+      <w:r>
+        <w:rPr>
+          <w:lang w:val="en-US"/>
+        </w:rPr>
+        <w:t>So</w:t>
+      </w:r>
+      <w:r>
+        <w:rPr>
+          <w:lang w:val="en-US"/>
+        </w:rPr>
+        <w:t>,</w:t>
+      </w:r>
+      <w:r>
+        <w:rPr>
+          <w:lang w:val="en-US"/>
+        </w:rPr>
+        <w:t xml:space="preserve"> copy this into my clipboard</w:t>
+      </w:r>
+      <w:r>
+        <w:rPr>
+          <w:lang w:val="en-US"/>
+        </w:rPr>
+        <w:t xml:space="preserve"> and run it to vs code</w:t>
+      </w:r>
+      <w:r>
+        <w:rPr>
+          <w:lang w:val="en-US"/>
+        </w:rPr>
+        <w:t xml:space="preserve">. Then in vs code we can run </w:t>
+      </w:r>
+      <w:r>
+        <w:rPr>
           <w:i/>
           <w:iCs/>
           <w:lang w:val="en-US"/>
         </w:rPr>
-        <w:t>dotnet ef migrations add InitialCreate -o Data/Migrations</w:t>
+        <w:t xml:space="preserve">dotnet </w:t>
+      </w:r>
+      <w:proofErr w:type="spellStart"/>
+      <w:r>
+        <w:rPr>
+          <w:i/>
+          <w:iCs/>
+          <w:lang w:val="en-US"/>
+        </w:rPr>
+        <w:t>ef</w:t>
+      </w:r>
+      <w:proofErr w:type="spellEnd"/>
+      <w:r>
+        <w:rPr>
+          <w:i/>
+          <w:iCs/>
+          <w:lang w:val="en-US"/>
+        </w:rPr>
+        <w:t xml:space="preserve"> -h</w:t>
+      </w:r>
+      <w:r>
+        <w:rPr>
+          <w:lang w:val="en-US"/>
+        </w:rPr>
+        <w:t xml:space="preserve"> to see the commands and finally </w:t>
+      </w:r>
+      <w:r>
+        <w:rPr>
+          <w:b/>
+          <w:bCs/>
+          <w:lang w:val="en-US"/>
+        </w:rPr>
+        <w:t xml:space="preserve">add a migration by typing </w:t>
+      </w:r>
+      <w:r>
+        <w:rPr>
+          <w:b/>
+          <w:bCs/>
+          <w:i/>
+          <w:iCs/>
+          <w:lang w:val="en-US"/>
+        </w:rPr>
+        <w:t xml:space="preserve">dotnet </w:t>
+      </w:r>
+      <w:proofErr w:type="spellStart"/>
+      <w:r>
+        <w:rPr>
+          <w:b/>
+          <w:bCs/>
+          <w:i/>
+          <w:iCs/>
+          <w:lang w:val="en-US"/>
+        </w:rPr>
+        <w:t>ef</w:t>
+      </w:r>
+      <w:proofErr w:type="spellEnd"/>
+      <w:r>
+        <w:rPr>
+          <w:b/>
+          <w:bCs/>
+          <w:i/>
+          <w:iCs/>
+          <w:lang w:val="en-US"/>
+        </w:rPr>
+        <w:t xml:space="preserve"> migrations add </w:t>
+      </w:r>
+      <w:proofErr w:type="spellStart"/>
+      <w:r>
+        <w:rPr>
+          <w:b/>
+          <w:bCs/>
+          <w:i/>
+          <w:iCs/>
+          <w:lang w:val="en-US"/>
+        </w:rPr>
+        <w:t>InitialCreate</w:t>
+      </w:r>
+      <w:proofErr w:type="spellEnd"/>
+      <w:r>
+        <w:rPr>
+          <w:b/>
+          <w:bCs/>
+          <w:i/>
+          <w:iCs/>
+          <w:lang w:val="en-US"/>
+        </w:rPr>
+        <w:t xml:space="preserve"> -o Data/Migrations</w:t>
       </w:r>
       <w:r>
         <w:rPr>
@@ -6279,6 +6885,7 @@
         </w:rPr>
         <w:t xml:space="preserve">et </w:t>
       </w:r>
+      <w:proofErr w:type="spellStart"/>
       <w:r>
         <w:rPr>
           <w:b/>
@@ -6299,6 +6906,7 @@
         </w:rPr>
         <w:t>f</w:t>
       </w:r>
+      <w:proofErr w:type="spellEnd"/>
       <w:r>
         <w:rPr>
           <w:b/>
@@ -6369,8 +6977,18 @@
           <w:iCs/>
           <w:lang w:val="en-US"/>
         </w:rPr>
-        <w:t>__EFMigrationsHistory</w:t>
-      </w:r>
+        <w:t>__</w:t>
+      </w:r>
+      <w:proofErr w:type="spellStart"/>
+      <w:r>
+        <w:rPr>
+          <w:i/>
+          <w:iCs/>
+          <w:lang w:val="en-US"/>
+        </w:rPr>
+        <w:t>EFMigrationsHistory</w:t>
+      </w:r>
+      <w:proofErr w:type="spellEnd"/>
       <w:r>
         <w:rPr>
           <w:lang w:val="en-US"/>
@@ -6467,49 +7085,52 @@
           <w:iCs/>
           <w:lang w:val="en-US"/>
         </w:rPr>
-        <w:t>__EFMigrationsHistory</w:t>
-      </w:r>
+        <w:t>__</w:t>
+      </w:r>
+      <w:proofErr w:type="spellStart"/>
       <w:r>
         <w:rPr>
           <w:i/>
           <w:iCs/>
           <w:lang w:val="en-US"/>
         </w:rPr>
-        <w:t xml:space="preserve"> </w:t>
-      </w:r>
-      <w:r>
-        <w:rPr>
-          <w:lang w:val="en-US"/>
-        </w:rPr>
-        <w:t>table.</w:t>
-      </w:r>
-      <w:r>
-        <w:rPr>
-          <w:lang w:val="en-US"/>
-        </w:rPr>
-        <w:t xml:space="preserve"> I</w:t>
-      </w:r>
-      <w:r>
-        <w:rPr>
-          <w:lang w:val="en-US"/>
-        </w:rPr>
-        <w:t xml:space="preserve">nside our solution explorer we now have a file called </w:t>
-      </w:r>
+        <w:t>EFMigrationsHistory</w:t>
+      </w:r>
+      <w:proofErr w:type="spellEnd"/>
       <w:r>
         <w:rPr>
           <w:i/>
           <w:iCs/>
           <w:lang w:val="en-US"/>
         </w:rPr>
-        <w:t>connecting</w:t>
-      </w:r>
+        <w:t xml:space="preserve"> </w:t>
+      </w:r>
+      <w:r>
+        <w:rPr>
+          <w:lang w:val="en-US"/>
+        </w:rPr>
+        <w:t>table.</w:t>
+      </w:r>
+      <w:r>
+        <w:rPr>
+          <w:lang w:val="en-US"/>
+        </w:rPr>
+        <w:t xml:space="preserve"> I</w:t>
+      </w:r>
+      <w:r>
+        <w:rPr>
+          <w:lang w:val="en-US"/>
+        </w:rPr>
+        <w:t xml:space="preserve">nside our solution explorer we now have a file called </w:t>
+      </w:r>
+      <w:proofErr w:type="spellStart"/>
       <w:r>
         <w:rPr>
           <w:i/>
           <w:iCs/>
           <w:lang w:val="en-US"/>
         </w:rPr>
-        <w:t>.d</w:t>
+        <w:t>connecting</w:t>
       </w:r>
       <w:r>
         <w:rPr>
@@ -6517,8 +7138,17 @@
           <w:iCs/>
           <w:lang w:val="en-US"/>
         </w:rPr>
+        <w:t>.d</w:t>
+      </w:r>
+      <w:r>
+        <w:rPr>
+          <w:i/>
+          <w:iCs/>
+          <w:lang w:val="en-US"/>
+        </w:rPr>
         <w:t>b</w:t>
       </w:r>
+      <w:proofErr w:type="spellEnd"/>
       <w:r>
         <w:rPr>
           <w:lang w:val="en-US"/>
@@ -6733,6 +7363,7 @@
         </w:rPr>
         <w:t xml:space="preserve"> </w:t>
       </w:r>
+      <w:proofErr w:type="spellStart"/>
       <w:r>
         <w:rPr>
           <w:b/>
@@ -6755,7 +7386,16 @@
           <w:bCs/>
           <w:lang w:val="en-US"/>
         </w:rPr>
-        <w:t>ontroller attribute</w:t>
+        <w:t>ontroller</w:t>
+      </w:r>
+      <w:proofErr w:type="spellEnd"/>
+      <w:r>
+        <w:rPr>
+          <w:b/>
+          <w:bCs/>
+          <w:lang w:val="en-US"/>
+        </w:rPr>
+        <w:t xml:space="preserve"> attribute</w:t>
       </w:r>
       <w:r>
         <w:rPr>
@@ -6815,7 +7455,29 @@
         <w:rPr>
           <w:lang w:val="en-US"/>
         </w:rPr>
-        <w:t>, and also create a method GetUsers() and return a list of users, so we need access to the DB.</w:t>
+        <w:t xml:space="preserve">, and also create a method </w:t>
+      </w:r>
+      <w:proofErr w:type="spellStart"/>
+      <w:proofErr w:type="gramStart"/>
+      <w:r>
+        <w:rPr>
+          <w:lang w:val="en-US"/>
+        </w:rPr>
+        <w:t>GetUsers</w:t>
+      </w:r>
+      <w:proofErr w:type="spellEnd"/>
+      <w:r>
+        <w:rPr>
+          <w:lang w:val="en-US"/>
+        </w:rPr>
+        <w:t>(</w:t>
+      </w:r>
+      <w:proofErr w:type="gramEnd"/>
+      <w:r>
+        <w:rPr>
+          <w:lang w:val="en-US"/>
+        </w:rPr>
+        <w:t>) and return a list of users, so we need access to the DB.</w:t>
       </w:r>
       <w:r>
         <w:rPr>
@@ -6897,7 +7559,35 @@
         <w:rPr>
           <w:lang w:val="en-US"/>
         </w:rPr>
-        <w:t xml:space="preserve"> To use DataContext in our class we need to add it as a parameter to the contractor and then assign it with the readonly field in out class.</w:t>
+        <w:t xml:space="preserve"> To use </w:t>
+      </w:r>
+      <w:proofErr w:type="spellStart"/>
+      <w:r>
+        <w:rPr>
+          <w:lang w:val="en-US"/>
+        </w:rPr>
+        <w:t>DataContext</w:t>
+      </w:r>
+      <w:proofErr w:type="spellEnd"/>
+      <w:r>
+        <w:rPr>
+          <w:lang w:val="en-US"/>
+        </w:rPr>
+        <w:t xml:space="preserve"> in our class we need to add it as a parameter to the contractor and then assign it with the </w:t>
+      </w:r>
+      <w:proofErr w:type="spellStart"/>
+      <w:r>
+        <w:rPr>
+          <w:lang w:val="en-US"/>
+        </w:rPr>
+        <w:t>readonly</w:t>
+      </w:r>
+      <w:proofErr w:type="spellEnd"/>
+      <w:r>
+        <w:rPr>
+          <w:lang w:val="en-US"/>
+        </w:rPr>
+        <w:t xml:space="preserve"> field in out class.</w:t>
       </w:r>
       <w:r>
         <w:rPr>
@@ -7534,13 +8224,41 @@
         </w:rPr>
         <w:t xml:space="preserve">version / </w:t>
       </w:r>
+      <w:proofErr w:type="spellStart"/>
       <w:r>
         <w:rPr>
           <w:i/>
           <w:iCs/>
           <w:lang w:val="en-US"/>
         </w:rPr>
-        <w:t>npm --version / nvm version</w:t>
+        <w:t>npm</w:t>
+      </w:r>
+      <w:proofErr w:type="spellEnd"/>
+      <w:r>
+        <w:rPr>
+          <w:i/>
+          <w:iCs/>
+          <w:lang w:val="en-US"/>
+        </w:rPr>
+        <w:t xml:space="preserve"> --version / </w:t>
+      </w:r>
+      <w:proofErr w:type="spellStart"/>
+      <w:r>
+        <w:rPr>
+          <w:i/>
+          <w:iCs/>
+          <w:lang w:val="en-US"/>
+        </w:rPr>
+        <w:t>nvm</w:t>
+      </w:r>
+      <w:proofErr w:type="spellEnd"/>
+      <w:r>
+        <w:rPr>
+          <w:i/>
+          <w:iCs/>
+          <w:lang w:val="en-US"/>
+        </w:rPr>
+        <w:t xml:space="preserve"> version</w:t>
       </w:r>
     </w:p>
     <w:p>
@@ -7578,20 +8296,30 @@
         </w:rPr>
         <w:t xml:space="preserve">, then to start the app run </w:t>
       </w:r>
+      <w:proofErr w:type="spellStart"/>
       <w:r>
         <w:rPr>
           <w:i/>
           <w:iCs/>
           <w:lang w:val="en-US"/>
         </w:rPr>
-        <w:t>npm start</w:t>
-      </w:r>
+        <w:t>npm</w:t>
+      </w:r>
+      <w:proofErr w:type="spellEnd"/>
       <w:r>
         <w:rPr>
           <w:i/>
           <w:iCs/>
           <w:lang w:val="en-US"/>
         </w:rPr>
+        <w:t xml:space="preserve"> start</w:t>
+      </w:r>
+      <w:r>
+        <w:rPr>
+          <w:i/>
+          <w:iCs/>
+          <w:lang w:val="en-US"/>
+        </w:rPr>
         <w:t xml:space="preserve">. </w:t>
       </w:r>
       <w:r>
@@ -7624,6 +8352,8 @@
         </w:rPr>
         <w:t xml:space="preserve"> It also used to have an </w:t>
       </w:r>
+      <w:proofErr w:type="spellStart"/>
+      <w:proofErr w:type="gramStart"/>
       <w:r>
         <w:rPr>
           <w:lang w:val="en-US"/>
@@ -7646,7 +8376,15 @@
         <w:rPr>
           <w:lang w:val="en-US"/>
         </w:rPr>
-        <w:t xml:space="preserve">ts </w:t>
+        <w:t>ts</w:t>
+      </w:r>
+      <w:proofErr w:type="spellEnd"/>
+      <w:proofErr w:type="gramEnd"/>
+      <w:r>
+        <w:rPr>
+          <w:lang w:val="en-US"/>
+        </w:rPr>
+        <w:t xml:space="preserve"> </w:t>
       </w:r>
       <w:r>
         <w:rPr>
@@ -7964,7 +8702,23 @@
         <w:rPr>
           <w:lang w:val="en-US"/>
         </w:rPr>
-        <w:t xml:space="preserve"> angular app has been blocked by Cors policy though access control</w:t>
+        <w:t xml:space="preserve"> angular app has been blocked by </w:t>
+      </w:r>
+      <w:proofErr w:type="spellStart"/>
+      <w:proofErr w:type="gramStart"/>
+      <w:r>
+        <w:rPr>
+          <w:lang w:val="en-US"/>
+        </w:rPr>
+        <w:t>Cors</w:t>
+      </w:r>
+      <w:proofErr w:type="spellEnd"/>
+      <w:proofErr w:type="gramEnd"/>
+      <w:r>
+        <w:rPr>
+          <w:lang w:val="en-US"/>
+        </w:rPr>
+        <w:t xml:space="preserve"> policy though access control</w:t>
       </w:r>
       <w:r>
         <w:rPr>
@@ -8096,13 +8850,23 @@
         </w:rPr>
         <w:t xml:space="preserve"> </w:t>
       </w:r>
-      <w:r>
-        <w:rPr>
-          <w:b/>
-          <w:bCs/>
-          <w:lang w:val="en-US"/>
-        </w:rPr>
-        <w:t xml:space="preserve">Cors protects </w:t>
+      <w:proofErr w:type="spellStart"/>
+      <w:r>
+        <w:rPr>
+          <w:b/>
+          <w:bCs/>
+          <w:lang w:val="en-US"/>
+        </w:rPr>
+        <w:t>Cors</w:t>
+      </w:r>
+      <w:proofErr w:type="spellEnd"/>
+      <w:r>
+        <w:rPr>
+          <w:b/>
+          <w:bCs/>
+          <w:lang w:val="en-US"/>
+        </w:rPr>
+        <w:t xml:space="preserve"> protects </w:t>
       </w:r>
       <w:r>
         <w:rPr>
@@ -8182,7 +8946,21 @@
         <w:rPr>
           <w:lang w:val="en-US"/>
         </w:rPr>
-        <w:t>Then we add Cors as service and middleware, because we need to affect the request</w:t>
+        <w:t xml:space="preserve">Then we add </w:t>
+      </w:r>
+      <w:proofErr w:type="spellStart"/>
+      <w:r>
+        <w:rPr>
+          <w:lang w:val="en-US"/>
+        </w:rPr>
+        <w:t>Cors</w:t>
+      </w:r>
+      <w:proofErr w:type="spellEnd"/>
+      <w:r>
+        <w:rPr>
+          <w:lang w:val="en-US"/>
+        </w:rPr>
+        <w:t xml:space="preserve"> as service and middleware, because we need to affect the request</w:t>
       </w:r>
       <w:r>
         <w:rPr>
@@ -8220,8 +8998,20 @@
           <w:szCs w:val="32"/>
           <w:lang w:val="en-US"/>
         </w:rPr>
-        <w:t>Use of mkcert</w:t>
-      </w:r>
+        <w:t xml:space="preserve">Use of </w:t>
+      </w:r>
+      <w:proofErr w:type="spellStart"/>
+      <w:r>
+        <w:rPr>
+          <w:b/>
+          <w:bCs/>
+          <w:sz w:val="32"/>
+          <w:szCs w:val="32"/>
+          <w:lang w:val="en-US"/>
+        </w:rPr>
+        <w:t>mkcert</w:t>
+      </w:r>
+      <w:proofErr w:type="spellEnd"/>
     </w:p>
     <w:p>
       <w:pPr>
@@ -8253,6 +9043,7 @@
         </w:rPr>
         <w:t xml:space="preserve">a package called </w:t>
       </w:r>
+      <w:proofErr w:type="spellStart"/>
       <w:r>
         <w:rPr>
           <w:lang w:val="en-US"/>
@@ -8265,6 +9056,7 @@
         </w:rPr>
         <w:t>cert</w:t>
       </w:r>
+      <w:proofErr w:type="spellEnd"/>
       <w:r>
         <w:rPr>
           <w:lang w:val="en-US"/>
@@ -8349,87 +9141,135 @@
         </w:rPr>
         <w:t xml:space="preserve"> To install it, first install chocolatey (for windows), and then run </w:t>
       </w:r>
+      <w:proofErr w:type="spellStart"/>
       <w:r>
         <w:rPr>
           <w:i/>
           <w:iCs/>
           <w:lang w:val="en-US"/>
         </w:rPr>
-        <w:t>choco install mkcert</w:t>
-      </w:r>
+        <w:t>choco</w:t>
+      </w:r>
+      <w:proofErr w:type="spellEnd"/>
       <w:r>
         <w:rPr>
           <w:i/>
           <w:iCs/>
           <w:lang w:val="en-US"/>
         </w:rPr>
-        <w:t xml:space="preserve">, </w:t>
-      </w:r>
-      <w:r>
-        <w:rPr>
-          <w:lang w:val="en-US"/>
-        </w:rPr>
-        <w:t>in PowerShell as admin.</w:t>
-      </w:r>
-      <w:r>
-        <w:rPr>
-          <w:lang w:val="en-US"/>
-        </w:rPr>
-        <w:t xml:space="preserve"> In vs code we need to install it after the installation to the software. The command is </w:t>
-      </w:r>
+        <w:t xml:space="preserve"> install </w:t>
+      </w:r>
+      <w:proofErr w:type="spellStart"/>
       <w:r>
         <w:rPr>
           <w:i/>
           <w:iCs/>
           <w:lang w:val="en-US"/>
         </w:rPr>
-        <w:t xml:space="preserve">mkcert -install. </w:t>
-      </w:r>
-      <w:r>
-        <w:rPr>
-          <w:lang w:val="en-US"/>
-        </w:rPr>
-        <w:t xml:space="preserve"> </w:t>
-      </w:r>
-      <w:r>
-        <w:rPr>
-          <w:lang w:val="en-US"/>
-        </w:rPr>
-        <w:t xml:space="preserve">So once that has successfully completed, then we can use a command from </w:t>
-      </w:r>
-      <w:r>
-        <w:rPr>
-          <w:lang w:val="en-US"/>
-        </w:rPr>
-        <w:t>mk</w:t>
-      </w:r>
-      <w:r>
-        <w:rPr>
-          <w:lang w:val="en-US"/>
-        </w:rPr>
-        <w:t>cert to create certificates</w:t>
-      </w:r>
-      <w:r>
-        <w:rPr>
-          <w:lang w:val="en-US"/>
-        </w:rPr>
-        <w:t xml:space="preserve"> with this command </w:t>
-      </w:r>
+        <w:t>mkcert</w:t>
+      </w:r>
+      <w:proofErr w:type="spellEnd"/>
       <w:r>
         <w:rPr>
           <w:i/>
           <w:iCs/>
           <w:lang w:val="en-US"/>
         </w:rPr>
-        <w:t>mk</w:t>
-      </w:r>
+        <w:t xml:space="preserve">, </w:t>
+      </w:r>
+      <w:r>
+        <w:rPr>
+          <w:lang w:val="en-US"/>
+        </w:rPr>
+        <w:t>in PowerShell as admin.</w:t>
+      </w:r>
+      <w:r>
+        <w:rPr>
+          <w:lang w:val="en-US"/>
+        </w:rPr>
+        <w:t xml:space="preserve"> In vs code we need to install it after the installation to the software. The command is </w:t>
+      </w:r>
+      <w:proofErr w:type="spellStart"/>
       <w:r>
         <w:rPr>
           <w:i/>
           <w:iCs/>
           <w:lang w:val="en-US"/>
         </w:rPr>
-        <w:t xml:space="preserve">cert </w:t>
+        <w:t>mkcert</w:t>
+      </w:r>
+      <w:proofErr w:type="spellEnd"/>
+      <w:r>
+        <w:rPr>
+          <w:i/>
+          <w:iCs/>
+          <w:lang w:val="en-US"/>
+        </w:rPr>
+        <w:t xml:space="preserve"> -install. </w:t>
+      </w:r>
+      <w:r>
+        <w:rPr>
+          <w:lang w:val="en-US"/>
+        </w:rPr>
+        <w:t xml:space="preserve"> </w:t>
+      </w:r>
+      <w:r>
+        <w:rPr>
+          <w:lang w:val="en-US"/>
+        </w:rPr>
+        <w:t xml:space="preserve">So once that has successfully completed, then we can use a command from </w:t>
+      </w:r>
+      <w:proofErr w:type="spellStart"/>
+      <w:r>
+        <w:rPr>
+          <w:lang w:val="en-US"/>
+        </w:rPr>
+        <w:t>mk</w:t>
+      </w:r>
+      <w:r>
+        <w:rPr>
+          <w:lang w:val="en-US"/>
+        </w:rPr>
+        <w:t>cert</w:t>
+      </w:r>
+      <w:proofErr w:type="spellEnd"/>
+      <w:r>
+        <w:rPr>
+          <w:lang w:val="en-US"/>
+        </w:rPr>
+        <w:t xml:space="preserve"> to create certificates</w:t>
+      </w:r>
+      <w:r>
+        <w:rPr>
+          <w:lang w:val="en-US"/>
+        </w:rPr>
+        <w:t xml:space="preserve"> with this command </w:t>
+      </w:r>
+      <w:proofErr w:type="spellStart"/>
+      <w:r>
+        <w:rPr>
+          <w:i/>
+          <w:iCs/>
+          <w:lang w:val="en-US"/>
+        </w:rPr>
+        <w:t>mk</w:t>
+      </w:r>
+      <w:r>
+        <w:rPr>
+          <w:i/>
+          <w:iCs/>
+          <w:lang w:val="en-US"/>
+        </w:rPr>
+        <w:t>cert</w:t>
+      </w:r>
+      <w:proofErr w:type="spellEnd"/>
+      <w:r>
+        <w:rPr>
+          <w:i/>
+          <w:iCs/>
+          <w:lang w:val="en-US"/>
+        </w:rPr>
+        <w:t xml:space="preserve"> </w:t>
       </w:r>
       <w:r>
         <w:rPr>
@@ -8637,13 +9477,27 @@
         <w:rPr>
           <w:lang w:val="en-US"/>
         </w:rPr>
-        <w:t>, mk</w:t>
-      </w:r>
-      <w:r>
-        <w:rPr>
-          <w:lang w:val="en-US"/>
-        </w:rPr>
-        <w:t>cert sets up some security features that allows it to trust this certificate.</w:t>
+        <w:t xml:space="preserve">, </w:t>
+      </w:r>
+      <w:proofErr w:type="spellStart"/>
+      <w:r>
+        <w:rPr>
+          <w:lang w:val="en-US"/>
+        </w:rPr>
+        <w:t>mk</w:t>
+      </w:r>
+      <w:r>
+        <w:rPr>
+          <w:lang w:val="en-US"/>
+        </w:rPr>
+        <w:t>cert</w:t>
+      </w:r>
+      <w:proofErr w:type="spellEnd"/>
+      <w:r>
+        <w:rPr>
+          <w:lang w:val="en-US"/>
+        </w:rPr>
+        <w:t xml:space="preserve"> sets up some security features that allows it to trust this certificate.</w:t>
       </w:r>
       <w:r>
         <w:rPr>
@@ -8691,8 +9545,16 @@
         <w:rPr>
           <w:lang w:val="en-US"/>
         </w:rPr>
-        <w:t xml:space="preserve"> Cors</w:t>
-      </w:r>
+        <w:t xml:space="preserve"> </w:t>
+      </w:r>
+      <w:proofErr w:type="spellStart"/>
+      <w:r>
+        <w:rPr>
+          <w:lang w:val="en-US"/>
+        </w:rPr>
+        <w:t>Cors</w:t>
+      </w:r>
+      <w:proofErr w:type="spellEnd"/>
       <w:r>
         <w:rPr>
           <w:lang w:val="en-US"/>
@@ -9526,6 +10388,7 @@
         </w:rPr>
         <w:t xml:space="preserve"> we can use </w:t>
       </w:r>
+      <w:proofErr w:type="spellStart"/>
       <w:r>
         <w:rPr>
           <w:lang w:val="en-US"/>
@@ -9536,7 +10399,14 @@
         <w:rPr>
           <w:lang w:val="en-US"/>
         </w:rPr>
-        <w:t>key to salt our password.</w:t>
+        <w:t>key</w:t>
+      </w:r>
+      <w:proofErr w:type="spellEnd"/>
+      <w:r>
+        <w:rPr>
+          <w:lang w:val="en-US"/>
+        </w:rPr>
+        <w:t xml:space="preserve"> to salt our password.</w:t>
       </w:r>
     </w:p>
     <w:p>
@@ -10022,7 +10892,35 @@
         <w:rPr>
           <w:lang w:val="en-US"/>
         </w:rPr>
-        <w:t xml:space="preserve">reating a service in .NET to generate a JSON Web Token (JWT) for user authentication. When a user logs in, the system validates their credentials and returns a JWT, which is then used to authenticate API requests. The service responsible for creating this token is defined using an interface (`ITokenService`), which abstracts the implementation details. This interface is implemented by a `TokenService` class, ensuring that the method to create the token is correctly executed. The service is registered with a scoped lifetime, meaning a new instance is created per client request. Using interfaces in this manner provides abstraction, </w:t>
+        <w:t>reating a service in .NET to generate a JSON Web Token (JWT) for user authentication. When a user logs in, the system validates their credentials and returns a JWT, which is then used to authenticate API requests. The service responsible for creating this token is defined using an interface (`</w:t>
+      </w:r>
+      <w:proofErr w:type="spellStart"/>
+      <w:r>
+        <w:rPr>
+          <w:lang w:val="en-US"/>
+        </w:rPr>
+        <w:t>ITokenService</w:t>
+      </w:r>
+      <w:proofErr w:type="spellEnd"/>
+      <w:r>
+        <w:rPr>
+          <w:lang w:val="en-US"/>
+        </w:rPr>
+        <w:t>`), which abstracts the implementation details. This interface is implemented by a `</w:t>
+      </w:r>
+      <w:proofErr w:type="spellStart"/>
+      <w:r>
+        <w:rPr>
+          <w:lang w:val="en-US"/>
+        </w:rPr>
+        <w:t>TokenService</w:t>
+      </w:r>
+      <w:proofErr w:type="spellEnd"/>
+      <w:r>
+        <w:rPr>
+          <w:lang w:val="en-US"/>
+        </w:rPr>
+        <w:t xml:space="preserve">` class, ensuring that the method to create the token is correctly executed. The service is registered with a scoped lifetime, meaning a new instance is created per client request. Using interfaces in this manner provides abstraction, </w:t>
       </w:r>
       <w:r>
         <w:rPr>
@@ -10030,6 +10928,73 @@
         </w:rPr>
         <w:lastRenderedPageBreak/>
         <w:t>decoupling, and easier testing since the implementation details of the service remain hidden. This pattern is common in .NET development, ensuring flexibility and maintainability in code.</w:t>
+      </w:r>
+    </w:p>
+    <w:p>
+      <w:pPr>
+        <w:rPr>
+          <w:lang w:val="en-US"/>
+        </w:rPr>
+      </w:pPr>
+      <w:r>
+        <w:rPr>
+          <w:lang w:val="en-US"/>
+        </w:rPr>
+        <w:t>The process of configuring a service in .NET to generate a JSON Web Token (JWT) for user authentication</w:t>
+      </w:r>
+      <w:r>
+        <w:rPr>
+          <w:lang w:val="en-US"/>
+        </w:rPr>
+        <w:t xml:space="preserve">, </w:t>
+      </w:r>
+      <w:r>
+        <w:rPr>
+          <w:lang w:val="en-US"/>
+        </w:rPr>
+        <w:t>involves creating a service that signs the token with a secret key stored securely on the server. The service uses an injected configuration setting, `</w:t>
+      </w:r>
+      <w:proofErr w:type="spellStart"/>
+      <w:r>
+        <w:rPr>
+          <w:lang w:val="en-US"/>
+        </w:rPr>
+        <w:t>tokenKey</w:t>
+      </w:r>
+      <w:proofErr w:type="spellEnd"/>
+      <w:r>
+        <w:rPr>
+          <w:lang w:val="en-US"/>
+        </w:rPr>
+        <w:t>`, to create a symmetric security key. The key is validated to ensure it meets security requirements. Claims, which are pieces of user-related information, are then added to the token. A `</w:t>
+      </w:r>
+      <w:proofErr w:type="spellStart"/>
+      <w:r>
+        <w:rPr>
+          <w:lang w:val="en-US"/>
+        </w:rPr>
+        <w:t>TokenDescriptor</w:t>
+      </w:r>
+      <w:proofErr w:type="spellEnd"/>
+      <w:r>
+        <w:rPr>
+          <w:lang w:val="en-US"/>
+        </w:rPr>
+        <w:t>` is created, which includes these claims, an expiration date, and the signing credentials. The token is generated using the `</w:t>
+      </w:r>
+      <w:proofErr w:type="spellStart"/>
+      <w:r>
+        <w:rPr>
+          <w:lang w:val="en-US"/>
+        </w:rPr>
+        <w:t>JwtSecurityTokenHandler</w:t>
+      </w:r>
+      <w:proofErr w:type="spellEnd"/>
+      <w:r>
+        <w:rPr>
+          <w:lang w:val="en-US"/>
+        </w:rPr>
+        <w:t>`, which writes the token and returns it to the client upon login or registration. The setup ensures that tokens are securely generated, signed, and can be used to authenticate subsequent API requests. This method offers a secure way to manage user sessions without maintaining state on the server.</w:t>
       </w:r>
     </w:p>
     <w:p>

</xml_diff>

<commit_message>
Created a new DTO for return the token and tested it in jwt.io
</commit_message>
<xml_diff>
--- a/Doc.docx
+++ b/Doc.docx
@@ -1826,7 +1826,6 @@
         <w:t xml:space="preserve">then we will see all the different SDKs we have installed on our computer. When we create the project from the CLI it automatically creates it by using the latest SDK. But if I want to use an older one I need to create this </w:t>
       </w:r>
       <w:proofErr w:type="spellStart"/>
-      <w:proofErr w:type="gramStart"/>
       <w:r>
         <w:rPr>
           <w:i/>
@@ -1836,7 +1835,6 @@
         <w:t>global.json</w:t>
       </w:r>
       <w:proofErr w:type="spellEnd"/>
-      <w:proofErr w:type="gramEnd"/>
       <w:r>
         <w:rPr>
           <w:i/>
@@ -3357,7 +3355,6 @@
         <w:t xml:space="preserve"> are the </w:t>
       </w:r>
       <w:proofErr w:type="spellStart"/>
-      <w:proofErr w:type="gramStart"/>
       <w:r>
         <w:rPr>
           <w:lang w:val="en-US"/>
@@ -3365,7 +3362,6 @@
         <w:t>appsettings.Development.json</w:t>
       </w:r>
       <w:proofErr w:type="spellEnd"/>
-      <w:proofErr w:type="gramEnd"/>
       <w:r>
         <w:rPr>
           <w:lang w:val="en-US"/>
@@ -3935,7 +3931,6 @@
         <w:t xml:space="preserve">nd this nullable thing is actually part of the nullable flag that we have inside </w:t>
       </w:r>
       <w:proofErr w:type="spellStart"/>
-      <w:proofErr w:type="gramStart"/>
       <w:r>
         <w:rPr>
           <w:lang w:val="en-US"/>
@@ -3943,7 +3938,6 @@
         <w:t>our</w:t>
       </w:r>
       <w:proofErr w:type="spellEnd"/>
-      <w:proofErr w:type="gramEnd"/>
       <w:r>
         <w:rPr>
           <w:lang w:val="en-US"/>
@@ -4751,7 +4745,6 @@
         <w:t xml:space="preserve">nd when we do install any packages then they get listed inside </w:t>
       </w:r>
       <w:proofErr w:type="spellStart"/>
-      <w:proofErr w:type="gramStart"/>
       <w:r>
         <w:rPr>
           <w:lang w:val="en-US"/>
@@ -4759,7 +4752,6 @@
         <w:t>our</w:t>
       </w:r>
       <w:proofErr w:type="spellEnd"/>
-      <w:proofErr w:type="gramEnd"/>
       <w:r>
         <w:rPr>
           <w:lang w:val="en-US"/>
@@ -4841,7 +4833,6 @@
         </w:rPr>
       </w:pPr>
       <w:proofErr w:type="spellStart"/>
-      <w:proofErr w:type="gramStart"/>
       <w:r>
         <w:rPr>
           <w:lang w:val="en-US"/>
@@ -4873,7 +4864,6 @@
         <w:t>SQLite</w:t>
       </w:r>
       <w:proofErr w:type="spellEnd"/>
-      <w:proofErr w:type="gramEnd"/>
       <w:r>
         <w:rPr>
           <w:lang w:val="en-US"/>
@@ -4912,7 +4902,6 @@
         </w:rPr>
       </w:pPr>
       <w:proofErr w:type="spellStart"/>
-      <w:proofErr w:type="gramStart"/>
       <w:r>
         <w:rPr>
           <w:lang w:val="en-US"/>
@@ -4944,7 +4933,6 @@
         <w:t>esign</w:t>
       </w:r>
       <w:proofErr w:type="spellEnd"/>
-      <w:proofErr w:type="gramEnd"/>
       <w:r>
         <w:rPr>
           <w:lang w:val="en-US"/>
@@ -5960,7 +5948,6 @@
         <w:t xml:space="preserve">configuration files are the </w:t>
       </w:r>
       <w:proofErr w:type="spellStart"/>
-      <w:proofErr w:type="gramStart"/>
       <w:r>
         <w:rPr>
           <w:b/>
@@ -5970,7 +5957,6 @@
         <w:t>appsettings.json</w:t>
       </w:r>
       <w:proofErr w:type="spellEnd"/>
-      <w:proofErr w:type="gramEnd"/>
       <w:r>
         <w:rPr>
           <w:lang w:val="en-US"/>
@@ -6080,7 +6066,6 @@
         <w:t xml:space="preserve">lso have an </w:t>
       </w:r>
       <w:proofErr w:type="spellStart"/>
-      <w:proofErr w:type="gramStart"/>
       <w:r>
         <w:rPr>
           <w:b/>
@@ -6105,7 +6090,6 @@
         </w:rPr>
         <w:t>development</w:t>
       </w:r>
-      <w:proofErr w:type="gramEnd"/>
       <w:r>
         <w:rPr>
           <w:b/>
@@ -6178,7 +6162,6 @@
         <w:t xml:space="preserve">the </w:t>
       </w:r>
       <w:proofErr w:type="spellStart"/>
-      <w:proofErr w:type="gramStart"/>
       <w:r>
         <w:rPr>
           <w:b/>
@@ -6196,7 +6179,6 @@
         <w:t>ppsettings.Development.json</w:t>
       </w:r>
       <w:proofErr w:type="spellEnd"/>
-      <w:proofErr w:type="gramEnd"/>
       <w:r>
         <w:rPr>
           <w:b/>
@@ -6547,7 +6529,6 @@
         </w:rPr>
         <w:t xml:space="preserve"> Navigate to </w:t>
       </w:r>
-      <w:proofErr w:type="gramStart"/>
       <w:r>
         <w:rPr>
           <w:lang w:val="en-US"/>
@@ -6558,14 +6539,7 @@
         <w:rPr>
           <w:lang w:val="en-US"/>
         </w:rPr>
-        <w:t xml:space="preserve">  go</w:t>
-      </w:r>
-      <w:proofErr w:type="gramEnd"/>
-      <w:r>
-        <w:rPr>
-          <w:lang w:val="en-US"/>
-        </w:rPr>
-        <w:t xml:space="preserve"> to versions for the </w:t>
+        <w:t xml:space="preserve">  go to versions for the </w:t>
       </w:r>
       <w:r>
         <w:rPr>
@@ -7458,7 +7432,6 @@
         <w:t xml:space="preserve">, and also create a method </w:t>
       </w:r>
       <w:proofErr w:type="spellStart"/>
-      <w:proofErr w:type="gramStart"/>
       <w:r>
         <w:rPr>
           <w:lang w:val="en-US"/>
@@ -7470,14 +7443,7 @@
         <w:rPr>
           <w:lang w:val="en-US"/>
         </w:rPr>
-        <w:t>(</w:t>
-      </w:r>
-      <w:proofErr w:type="gramEnd"/>
-      <w:r>
-        <w:rPr>
-          <w:lang w:val="en-US"/>
-        </w:rPr>
-        <w:t>) and return a list of users, so we need access to the DB.</w:t>
+        <w:t>() and return a list of users, so we need access to the DB.</w:t>
       </w:r>
       <w:r>
         <w:rPr>
@@ -8353,7 +8319,6 @@
         <w:t xml:space="preserve"> It also used to have an </w:t>
       </w:r>
       <w:proofErr w:type="spellStart"/>
-      <w:proofErr w:type="gramStart"/>
       <w:r>
         <w:rPr>
           <w:lang w:val="en-US"/>
@@ -8379,7 +8344,6 @@
         <w:t>ts</w:t>
       </w:r>
       <w:proofErr w:type="spellEnd"/>
-      <w:proofErr w:type="gramEnd"/>
       <w:r>
         <w:rPr>
           <w:lang w:val="en-US"/>
@@ -8705,7 +8669,6 @@
         <w:t xml:space="preserve"> angular app has been blocked by </w:t>
       </w:r>
       <w:proofErr w:type="spellStart"/>
-      <w:proofErr w:type="gramStart"/>
       <w:r>
         <w:rPr>
           <w:lang w:val="en-US"/>
@@ -8713,7 +8676,6 @@
         <w:t>Cors</w:t>
       </w:r>
       <w:proofErr w:type="spellEnd"/>
-      <w:proofErr w:type="gramEnd"/>
       <w:r>
         <w:rPr>
           <w:lang w:val="en-US"/>
@@ -11003,6 +10965,62 @@
           <w:lang w:val="en-US"/>
         </w:rPr>
       </w:pPr>
+      <w:r>
+        <w:rPr>
+          <w:lang w:val="en-US"/>
+        </w:rPr>
+        <w:t>To generate and manage JSON Web Tokens (JWT) securely in an application, several steps are essential. First, a secret token key must be established in the application's configuration files. This key is crucial for creating and signing JWTs and must be kept secure to prevent unauthorized access. Typically, the key is stored in the `</w:t>
+      </w:r>
+      <w:proofErr w:type="spellStart"/>
+      <w:r>
+        <w:rPr>
+          <w:lang w:val="en-US"/>
+        </w:rPr>
+        <w:t>appsettings.json</w:t>
+      </w:r>
+      <w:proofErr w:type="spellEnd"/>
+      <w:r>
+        <w:rPr>
+          <w:lang w:val="en-US"/>
+        </w:rPr>
+        <w:t>` file for production environments, separate from development settings, to ensure security.</w:t>
+      </w:r>
+      <w:r>
+        <w:rPr>
+          <w:lang w:val="en-US"/>
+        </w:rPr>
+        <w:t xml:space="preserve"> </w:t>
+      </w:r>
+      <w:r>
+        <w:rPr>
+          <w:lang w:val="en-US"/>
+        </w:rPr>
+        <w:t>When a user registers or logs in, the application should return only the necessary information, such as the username and token, without exposing sensitive data like password hashes. To facilitate this, a Data Transfer Object (DTO) is created specifically to contain just the username and the JWT.</w:t>
+      </w:r>
+      <w:r>
+        <w:rPr>
+          <w:lang w:val="en-US"/>
+        </w:rPr>
+        <w:t xml:space="preserve"> </w:t>
+      </w:r>
+      <w:r>
+        <w:rPr>
+          <w:lang w:val="en-US"/>
+        </w:rPr>
+        <w:t>The token service, implemented through dependency injection, is responsible for generating the JWT. It uses the provided user information to create the token, which includes claims like the user's username. The JWT is then returned to the client for subsequent authentication requests.</w:t>
+      </w:r>
+      <w:r>
+        <w:rPr>
+          <w:lang w:val="en-US"/>
+        </w:rPr>
+        <w:t xml:space="preserve"> </w:t>
+      </w:r>
+      <w:r>
+        <w:rPr>
+          <w:lang w:val="en-US"/>
+        </w:rPr>
+        <w:t>If the token key is too short (less than 64 characters), the application will throw an exception, ensuring the security of the token. Once the token is generated, it can be tested using tools like Postman and decoded using sites like jwt.io to inspect its contents. The encoded JWT includes a header, payload, and signature, where the payload contains the user’s claims and the signature is generated using the secret key. Secure storage of this key is critical to prevent token tampering or unauthorized access.</w:t>
+      </w:r>
     </w:p>
     <w:p>
       <w:pPr>

</xml_diff>

<commit_message>
added the authentication service and middlware
</commit_message>
<xml_diff>
--- a/Doc.docx
+++ b/Doc.docx
@@ -1826,6 +1826,7 @@
         <w:t xml:space="preserve">then we will see all the different SDKs we have installed on our computer. When we create the project from the CLI it automatically creates it by using the latest SDK. But if I want to use an older one I need to create this </w:t>
       </w:r>
       <w:proofErr w:type="spellStart"/>
+      <w:proofErr w:type="gramStart"/>
       <w:r>
         <w:rPr>
           <w:i/>
@@ -1835,6 +1836,7 @@
         <w:t>global.json</w:t>
       </w:r>
       <w:proofErr w:type="spellEnd"/>
+      <w:proofErr w:type="gramEnd"/>
       <w:r>
         <w:rPr>
           <w:i/>
@@ -3355,6 +3357,7 @@
         <w:t xml:space="preserve"> are the </w:t>
       </w:r>
       <w:proofErr w:type="spellStart"/>
+      <w:proofErr w:type="gramStart"/>
       <w:r>
         <w:rPr>
           <w:lang w:val="en-US"/>
@@ -3362,6 +3365,7 @@
         <w:t>appsettings.Development.json</w:t>
       </w:r>
       <w:proofErr w:type="spellEnd"/>
+      <w:proofErr w:type="gramEnd"/>
       <w:r>
         <w:rPr>
           <w:lang w:val="en-US"/>
@@ -3931,6 +3935,7 @@
         <w:t xml:space="preserve">nd this nullable thing is actually part of the nullable flag that we have inside </w:t>
       </w:r>
       <w:proofErr w:type="spellStart"/>
+      <w:proofErr w:type="gramStart"/>
       <w:r>
         <w:rPr>
           <w:lang w:val="en-US"/>
@@ -3938,6 +3943,7 @@
         <w:t>our</w:t>
       </w:r>
       <w:proofErr w:type="spellEnd"/>
+      <w:proofErr w:type="gramEnd"/>
       <w:r>
         <w:rPr>
           <w:lang w:val="en-US"/>
@@ -4745,6 +4751,7 @@
         <w:t xml:space="preserve">nd when we do install any packages then they get listed inside </w:t>
       </w:r>
       <w:proofErr w:type="spellStart"/>
+      <w:proofErr w:type="gramStart"/>
       <w:r>
         <w:rPr>
           <w:lang w:val="en-US"/>
@@ -4752,6 +4759,7 @@
         <w:t>our</w:t>
       </w:r>
       <w:proofErr w:type="spellEnd"/>
+      <w:proofErr w:type="gramEnd"/>
       <w:r>
         <w:rPr>
           <w:lang w:val="en-US"/>
@@ -4833,6 +4841,7 @@
         </w:rPr>
       </w:pPr>
       <w:proofErr w:type="spellStart"/>
+      <w:proofErr w:type="gramStart"/>
       <w:r>
         <w:rPr>
           <w:lang w:val="en-US"/>
@@ -4864,6 +4873,7 @@
         <w:t>SQLite</w:t>
       </w:r>
       <w:proofErr w:type="spellEnd"/>
+      <w:proofErr w:type="gramEnd"/>
       <w:r>
         <w:rPr>
           <w:lang w:val="en-US"/>
@@ -4902,6 +4912,7 @@
         </w:rPr>
       </w:pPr>
       <w:proofErr w:type="spellStart"/>
+      <w:proofErr w:type="gramStart"/>
       <w:r>
         <w:rPr>
           <w:lang w:val="en-US"/>
@@ -4933,6 +4944,7 @@
         <w:t>esign</w:t>
       </w:r>
       <w:proofErr w:type="spellEnd"/>
+      <w:proofErr w:type="gramEnd"/>
       <w:r>
         <w:rPr>
           <w:lang w:val="en-US"/>
@@ -5948,6 +5960,7 @@
         <w:t xml:space="preserve">configuration files are the </w:t>
       </w:r>
       <w:proofErr w:type="spellStart"/>
+      <w:proofErr w:type="gramStart"/>
       <w:r>
         <w:rPr>
           <w:b/>
@@ -5957,6 +5970,7 @@
         <w:t>appsettings.json</w:t>
       </w:r>
       <w:proofErr w:type="spellEnd"/>
+      <w:proofErr w:type="gramEnd"/>
       <w:r>
         <w:rPr>
           <w:lang w:val="en-US"/>
@@ -6066,6 +6080,7 @@
         <w:t xml:space="preserve">lso have an </w:t>
       </w:r>
       <w:proofErr w:type="spellStart"/>
+      <w:proofErr w:type="gramStart"/>
       <w:r>
         <w:rPr>
           <w:b/>
@@ -6090,6 +6105,7 @@
         </w:rPr>
         <w:t>development</w:t>
       </w:r>
+      <w:proofErr w:type="gramEnd"/>
       <w:r>
         <w:rPr>
           <w:b/>
@@ -6162,6 +6178,7 @@
         <w:t xml:space="preserve">the </w:t>
       </w:r>
       <w:proofErr w:type="spellStart"/>
+      <w:proofErr w:type="gramStart"/>
       <w:r>
         <w:rPr>
           <w:b/>
@@ -6179,6 +6196,7 @@
         <w:t>ppsettings.Development.json</w:t>
       </w:r>
       <w:proofErr w:type="spellEnd"/>
+      <w:proofErr w:type="gramEnd"/>
       <w:r>
         <w:rPr>
           <w:b/>
@@ -6529,6 +6547,7 @@
         </w:rPr>
         <w:t xml:space="preserve"> Navigate to </w:t>
       </w:r>
+      <w:proofErr w:type="gramStart"/>
       <w:r>
         <w:rPr>
           <w:lang w:val="en-US"/>
@@ -6539,7 +6558,14 @@
         <w:rPr>
           <w:lang w:val="en-US"/>
         </w:rPr>
-        <w:t xml:space="preserve">  go to versions for the </w:t>
+        <w:t xml:space="preserve">  go</w:t>
+      </w:r>
+      <w:proofErr w:type="gramEnd"/>
+      <w:r>
+        <w:rPr>
+          <w:lang w:val="en-US"/>
+        </w:rPr>
+        <w:t xml:space="preserve"> to versions for the </w:t>
       </w:r>
       <w:r>
         <w:rPr>
@@ -7432,6 +7458,7 @@
         <w:t xml:space="preserve">, and also create a method </w:t>
       </w:r>
       <w:proofErr w:type="spellStart"/>
+      <w:proofErr w:type="gramStart"/>
       <w:r>
         <w:rPr>
           <w:lang w:val="en-US"/>
@@ -7443,7 +7470,14 @@
         <w:rPr>
           <w:lang w:val="en-US"/>
         </w:rPr>
-        <w:t>() and return a list of users, so we need access to the DB.</w:t>
+        <w:t>(</w:t>
+      </w:r>
+      <w:proofErr w:type="gramEnd"/>
+      <w:r>
+        <w:rPr>
+          <w:lang w:val="en-US"/>
+        </w:rPr>
+        <w:t>) and return a list of users, so we need access to the DB.</w:t>
       </w:r>
       <w:r>
         <w:rPr>
@@ -8319,6 +8353,7 @@
         <w:t xml:space="preserve"> It also used to have an </w:t>
       </w:r>
       <w:proofErr w:type="spellStart"/>
+      <w:proofErr w:type="gramStart"/>
       <w:r>
         <w:rPr>
           <w:lang w:val="en-US"/>
@@ -8344,6 +8379,7 @@
         <w:t>ts</w:t>
       </w:r>
       <w:proofErr w:type="spellEnd"/>
+      <w:proofErr w:type="gramEnd"/>
       <w:r>
         <w:rPr>
           <w:lang w:val="en-US"/>
@@ -8669,6 +8705,7 @@
         <w:t xml:space="preserve"> angular app has been blocked by </w:t>
       </w:r>
       <w:proofErr w:type="spellStart"/>
+      <w:proofErr w:type="gramStart"/>
       <w:r>
         <w:rPr>
           <w:lang w:val="en-US"/>
@@ -8676,6 +8713,7 @@
         <w:t>Cors</w:t>
       </w:r>
       <w:proofErr w:type="spellEnd"/>
+      <w:proofErr w:type="gramEnd"/>
       <w:r>
         <w:rPr>
           <w:lang w:val="en-US"/>
@@ -10972,6 +11010,7 @@
         <w:t>To generate and manage JSON Web Tokens (JWT) securely in an application, several steps are essential. First, a secret token key must be established in the application's configuration files. This key is crucial for creating and signing JWTs and must be kept secure to prevent unauthorized access. Typically, the key is stored in the `</w:t>
       </w:r>
       <w:proofErr w:type="spellStart"/>
+      <w:proofErr w:type="gramStart"/>
       <w:r>
         <w:rPr>
           <w:lang w:val="en-US"/>
@@ -10979,6 +11018,7 @@
         <w:t>appsettings.json</w:t>
       </w:r>
       <w:proofErr w:type="spellEnd"/>
+      <w:proofErr w:type="gramEnd"/>
       <w:r>
         <w:rPr>
           <w:lang w:val="en-US"/>
@@ -11021,6 +11061,62 @@
         </w:rPr>
         <w:t>If the token key is too short (less than 64 characters), the application will throw an exception, ensuring the security of the token. Once the token is generated, it can be tested using tools like Postman and decoded using sites like jwt.io to inspect its contents. The encoded JWT includes a header, payload, and signature, where the payload contains the user’s claims and the signature is generated using the secret key. Secure storage of this key is critical to prevent token tampering or unauthorized access.</w:t>
       </w:r>
+    </w:p>
+    <w:p>
+      <w:pPr>
+        <w:rPr>
+          <w:lang w:val="en-US"/>
+        </w:rPr>
+      </w:pPr>
+    </w:p>
+    <w:p>
+      <w:pPr>
+        <w:rPr>
+          <w:lang w:val="en-US"/>
+        </w:rPr>
+      </w:pPr>
+    </w:p>
+    <w:p>
+      <w:pPr>
+        <w:rPr>
+          <w:lang w:val="en-US"/>
+        </w:rPr>
+      </w:pPr>
+    </w:p>
+    <w:p>
+      <w:pPr>
+        <w:rPr>
+          <w:lang w:val="en-US"/>
+        </w:rPr>
+      </w:pPr>
+    </w:p>
+    <w:p>
+      <w:pPr>
+        <w:rPr>
+          <w:lang w:val="en-US"/>
+        </w:rPr>
+      </w:pPr>
+    </w:p>
+    <w:p>
+      <w:pPr>
+        <w:rPr>
+          <w:lang w:val="en-US"/>
+        </w:rPr>
+      </w:pPr>
+    </w:p>
+    <w:p>
+      <w:pPr>
+        <w:rPr>
+          <w:lang w:val="en-US"/>
+        </w:rPr>
+      </w:pPr>
+    </w:p>
+    <w:p>
+      <w:pPr>
+        <w:rPr>
+          <w:lang w:val="en-US"/>
+        </w:rPr>
+      </w:pPr>
     </w:p>
     <w:p>
       <w:pPr>
@@ -11623,6 +11719,155 @@
     </w:lvl>
   </w:abstractNum>
   <w:abstractNum w:abstractNumId="4" w15:restartNumberingAfterBreak="0">
+    <w:nsid w:val="0F8A5D2D"/>
+    <w:multiLevelType w:val="multilevel"/>
+    <w:tmpl w:val="B672C3A2"/>
+    <w:lvl w:ilvl="0">
+      <w:start w:val="1"/>
+      <w:numFmt w:val="bullet"/>
+      <w:lvlText w:val=""/>
+      <w:lvlJc w:val="left"/>
+      <w:pPr>
+        <w:tabs>
+          <w:tab w:val="num" w:pos="720"/>
+        </w:tabs>
+        <w:ind w:left="720" w:hanging="360"/>
+      </w:pPr>
+      <w:rPr>
+        <w:rFonts w:ascii="Symbol" w:hAnsi="Symbol" w:hint="default"/>
+        <w:sz w:val="20"/>
+      </w:rPr>
+    </w:lvl>
+    <w:lvl w:ilvl="1" w:tentative="1">
+      <w:start w:val="1"/>
+      <w:numFmt w:val="bullet"/>
+      <w:lvlText w:val="o"/>
+      <w:lvlJc w:val="left"/>
+      <w:pPr>
+        <w:tabs>
+          <w:tab w:val="num" w:pos="1440"/>
+        </w:tabs>
+        <w:ind w:left="1440" w:hanging="360"/>
+      </w:pPr>
+      <w:rPr>
+        <w:rFonts w:ascii="Courier New" w:hAnsi="Courier New" w:hint="default"/>
+        <w:sz w:val="20"/>
+      </w:rPr>
+    </w:lvl>
+    <w:lvl w:ilvl="2" w:tentative="1">
+      <w:start w:val="1"/>
+      <w:numFmt w:val="bullet"/>
+      <w:lvlText w:val=""/>
+      <w:lvlJc w:val="left"/>
+      <w:pPr>
+        <w:tabs>
+          <w:tab w:val="num" w:pos="2160"/>
+        </w:tabs>
+        <w:ind w:left="2160" w:hanging="360"/>
+      </w:pPr>
+      <w:rPr>
+        <w:rFonts w:ascii="Wingdings" w:hAnsi="Wingdings" w:hint="default"/>
+        <w:sz w:val="20"/>
+      </w:rPr>
+    </w:lvl>
+    <w:lvl w:ilvl="3" w:tentative="1">
+      <w:start w:val="1"/>
+      <w:numFmt w:val="bullet"/>
+      <w:lvlText w:val=""/>
+      <w:lvlJc w:val="left"/>
+      <w:pPr>
+        <w:tabs>
+          <w:tab w:val="num" w:pos="2880"/>
+        </w:tabs>
+        <w:ind w:left="2880" w:hanging="360"/>
+      </w:pPr>
+      <w:rPr>
+        <w:rFonts w:ascii="Wingdings" w:hAnsi="Wingdings" w:hint="default"/>
+        <w:sz w:val="20"/>
+      </w:rPr>
+    </w:lvl>
+    <w:lvl w:ilvl="4" w:tentative="1">
+      <w:start w:val="1"/>
+      <w:numFmt w:val="bullet"/>
+      <w:lvlText w:val=""/>
+      <w:lvlJc w:val="left"/>
+      <w:pPr>
+        <w:tabs>
+          <w:tab w:val="num" w:pos="3600"/>
+        </w:tabs>
+        <w:ind w:left="3600" w:hanging="360"/>
+      </w:pPr>
+      <w:rPr>
+        <w:rFonts w:ascii="Wingdings" w:hAnsi="Wingdings" w:hint="default"/>
+        <w:sz w:val="20"/>
+      </w:rPr>
+    </w:lvl>
+    <w:lvl w:ilvl="5" w:tentative="1">
+      <w:start w:val="1"/>
+      <w:numFmt w:val="bullet"/>
+      <w:lvlText w:val=""/>
+      <w:lvlJc w:val="left"/>
+      <w:pPr>
+        <w:tabs>
+          <w:tab w:val="num" w:pos="4320"/>
+        </w:tabs>
+        <w:ind w:left="4320" w:hanging="360"/>
+      </w:pPr>
+      <w:rPr>
+        <w:rFonts w:ascii="Wingdings" w:hAnsi="Wingdings" w:hint="default"/>
+        <w:sz w:val="20"/>
+      </w:rPr>
+    </w:lvl>
+    <w:lvl w:ilvl="6" w:tentative="1">
+      <w:start w:val="1"/>
+      <w:numFmt w:val="bullet"/>
+      <w:lvlText w:val=""/>
+      <w:lvlJc w:val="left"/>
+      <w:pPr>
+        <w:tabs>
+          <w:tab w:val="num" w:pos="5040"/>
+        </w:tabs>
+        <w:ind w:left="5040" w:hanging="360"/>
+      </w:pPr>
+      <w:rPr>
+        <w:rFonts w:ascii="Wingdings" w:hAnsi="Wingdings" w:hint="default"/>
+        <w:sz w:val="20"/>
+      </w:rPr>
+    </w:lvl>
+    <w:lvl w:ilvl="7" w:tentative="1">
+      <w:start w:val="1"/>
+      <w:numFmt w:val="bullet"/>
+      <w:lvlText w:val=""/>
+      <w:lvlJc w:val="left"/>
+      <w:pPr>
+        <w:tabs>
+          <w:tab w:val="num" w:pos="5760"/>
+        </w:tabs>
+        <w:ind w:left="5760" w:hanging="360"/>
+      </w:pPr>
+      <w:rPr>
+        <w:rFonts w:ascii="Wingdings" w:hAnsi="Wingdings" w:hint="default"/>
+        <w:sz w:val="20"/>
+      </w:rPr>
+    </w:lvl>
+    <w:lvl w:ilvl="8" w:tentative="1">
+      <w:start w:val="1"/>
+      <w:numFmt w:val="bullet"/>
+      <w:lvlText w:val=""/>
+      <w:lvlJc w:val="left"/>
+      <w:pPr>
+        <w:tabs>
+          <w:tab w:val="num" w:pos="6480"/>
+        </w:tabs>
+        <w:ind w:left="6480" w:hanging="360"/>
+      </w:pPr>
+      <w:rPr>
+        <w:rFonts w:ascii="Wingdings" w:hAnsi="Wingdings" w:hint="default"/>
+        <w:sz w:val="20"/>
+      </w:rPr>
+    </w:lvl>
+  </w:abstractNum>
+  <w:abstractNum w:abstractNumId="5" w15:restartNumberingAfterBreak="0">
     <w:nsid w:val="10E12843"/>
     <w:multiLevelType w:val="multilevel"/>
     <w:tmpl w:val="803885F0"/>
@@ -11771,7 +12016,7 @@
       </w:rPr>
     </w:lvl>
   </w:abstractNum>
-  <w:abstractNum w:abstractNumId="5" w15:restartNumberingAfterBreak="0">
+  <w:abstractNum w:abstractNumId="6" w15:restartNumberingAfterBreak="0">
     <w:nsid w:val="1D8E005F"/>
     <w:multiLevelType w:val="multilevel"/>
     <w:tmpl w:val="C08068C8"/>
@@ -11920,7 +12165,7 @@
       </w:rPr>
     </w:lvl>
   </w:abstractNum>
-  <w:abstractNum w:abstractNumId="6" w15:restartNumberingAfterBreak="0">
+  <w:abstractNum w:abstractNumId="7" w15:restartNumberingAfterBreak="0">
     <w:nsid w:val="2430069D"/>
     <w:multiLevelType w:val="hybridMultilevel"/>
     <w:tmpl w:val="35CC1BFE"/>
@@ -12010,7 +12255,7 @@
       </w:pPr>
     </w:lvl>
   </w:abstractNum>
-  <w:abstractNum w:abstractNumId="7" w15:restartNumberingAfterBreak="0">
+  <w:abstractNum w:abstractNumId="8" w15:restartNumberingAfterBreak="0">
     <w:nsid w:val="244F18F4"/>
     <w:multiLevelType w:val="multilevel"/>
     <w:tmpl w:val="1DB05314"/>
@@ -12159,7 +12404,7 @@
       </w:rPr>
     </w:lvl>
   </w:abstractNum>
-  <w:abstractNum w:abstractNumId="8" w15:restartNumberingAfterBreak="0">
+  <w:abstractNum w:abstractNumId="9" w15:restartNumberingAfterBreak="0">
     <w:nsid w:val="282D0438"/>
     <w:multiLevelType w:val="multilevel"/>
     <w:tmpl w:val="3432D96A"/>
@@ -12308,7 +12553,7 @@
       </w:rPr>
     </w:lvl>
   </w:abstractNum>
-  <w:abstractNum w:abstractNumId="9" w15:restartNumberingAfterBreak="0">
+  <w:abstractNum w:abstractNumId="10" w15:restartNumberingAfterBreak="0">
     <w:nsid w:val="2BE34C7B"/>
     <w:multiLevelType w:val="multilevel"/>
     <w:tmpl w:val="8CE469A4"/>
@@ -12457,7 +12702,7 @@
       </w:rPr>
     </w:lvl>
   </w:abstractNum>
-  <w:abstractNum w:abstractNumId="10" w15:restartNumberingAfterBreak="0">
+  <w:abstractNum w:abstractNumId="11" w15:restartNumberingAfterBreak="0">
     <w:nsid w:val="2C3813D8"/>
     <w:multiLevelType w:val="hybridMultilevel"/>
     <w:tmpl w:val="ED1C107A"/>
@@ -12570,7 +12815,7 @@
       </w:rPr>
     </w:lvl>
   </w:abstractNum>
-  <w:abstractNum w:abstractNumId="11" w15:restartNumberingAfterBreak="0">
+  <w:abstractNum w:abstractNumId="12" w15:restartNumberingAfterBreak="0">
     <w:nsid w:val="31885956"/>
     <w:multiLevelType w:val="multilevel"/>
     <w:tmpl w:val="F426E7BC"/>
@@ -12719,7 +12964,7 @@
       </w:rPr>
     </w:lvl>
   </w:abstractNum>
-  <w:abstractNum w:abstractNumId="12" w15:restartNumberingAfterBreak="0">
+  <w:abstractNum w:abstractNumId="13" w15:restartNumberingAfterBreak="0">
     <w:nsid w:val="3B2C554C"/>
     <w:multiLevelType w:val="multilevel"/>
     <w:tmpl w:val="1BAABC26"/>
@@ -12868,7 +13113,7 @@
       </w:rPr>
     </w:lvl>
   </w:abstractNum>
-  <w:abstractNum w:abstractNumId="13" w15:restartNumberingAfterBreak="0">
+  <w:abstractNum w:abstractNumId="14" w15:restartNumberingAfterBreak="0">
     <w:nsid w:val="3C8F0685"/>
     <w:multiLevelType w:val="multilevel"/>
     <w:tmpl w:val="A200415A"/>
@@ -13017,7 +13262,7 @@
       </w:rPr>
     </w:lvl>
   </w:abstractNum>
-  <w:abstractNum w:abstractNumId="14" w15:restartNumberingAfterBreak="0">
+  <w:abstractNum w:abstractNumId="15" w15:restartNumberingAfterBreak="0">
     <w:nsid w:val="430A143B"/>
     <w:multiLevelType w:val="multilevel"/>
     <w:tmpl w:val="BF6C4940"/>
@@ -13166,7 +13411,7 @@
       </w:rPr>
     </w:lvl>
   </w:abstractNum>
-  <w:abstractNum w:abstractNumId="15" w15:restartNumberingAfterBreak="0">
+  <w:abstractNum w:abstractNumId="16" w15:restartNumberingAfterBreak="0">
     <w:nsid w:val="49B268CB"/>
     <w:multiLevelType w:val="multilevel"/>
     <w:tmpl w:val="E3F859A2"/>
@@ -13315,7 +13560,7 @@
       </w:rPr>
     </w:lvl>
   </w:abstractNum>
-  <w:abstractNum w:abstractNumId="16" w15:restartNumberingAfterBreak="0">
+  <w:abstractNum w:abstractNumId="17" w15:restartNumberingAfterBreak="0">
     <w:nsid w:val="4CF359C1"/>
     <w:multiLevelType w:val="hybridMultilevel"/>
     <w:tmpl w:val="EFD206A8"/>
@@ -13428,7 +13673,7 @@
       </w:rPr>
     </w:lvl>
   </w:abstractNum>
-  <w:abstractNum w:abstractNumId="17" w15:restartNumberingAfterBreak="0">
+  <w:abstractNum w:abstractNumId="18" w15:restartNumberingAfterBreak="0">
     <w:nsid w:val="5FD5415A"/>
     <w:multiLevelType w:val="multilevel"/>
     <w:tmpl w:val="AE1845B2"/>
@@ -13577,7 +13822,7 @@
       </w:rPr>
     </w:lvl>
   </w:abstractNum>
-  <w:abstractNum w:abstractNumId="18" w15:restartNumberingAfterBreak="0">
+  <w:abstractNum w:abstractNumId="19" w15:restartNumberingAfterBreak="0">
     <w:nsid w:val="6E712417"/>
     <w:multiLevelType w:val="multilevel"/>
     <w:tmpl w:val="79AEA0D0"/>
@@ -13727,40 +13972,40 @@
     </w:lvl>
   </w:abstractNum>
   <w:num w:numId="1" w16cid:durableId="2017027104">
-    <w:abstractNumId w:val="6"/>
+    <w:abstractNumId w:val="7"/>
   </w:num>
   <w:num w:numId="2" w16cid:durableId="353657282">
-    <w:abstractNumId w:val="10"/>
+    <w:abstractNumId w:val="11"/>
   </w:num>
   <w:num w:numId="3" w16cid:durableId="362050538">
-    <w:abstractNumId w:val="15"/>
+    <w:abstractNumId w:val="16"/>
   </w:num>
   <w:num w:numId="4" w16cid:durableId="1746999779">
-    <w:abstractNumId w:val="16"/>
+    <w:abstractNumId w:val="17"/>
   </w:num>
   <w:num w:numId="5" w16cid:durableId="1680892645">
     <w:abstractNumId w:val="0"/>
   </w:num>
   <w:num w:numId="6" w16cid:durableId="889223938">
-    <w:abstractNumId w:val="14"/>
+    <w:abstractNumId w:val="15"/>
   </w:num>
   <w:num w:numId="7" w16cid:durableId="1966735656">
     <w:abstractNumId w:val="3"/>
   </w:num>
   <w:num w:numId="8" w16cid:durableId="1445613258">
-    <w:abstractNumId w:val="4"/>
+    <w:abstractNumId w:val="5"/>
   </w:num>
   <w:num w:numId="9" w16cid:durableId="1286734485">
-    <w:abstractNumId w:val="11"/>
+    <w:abstractNumId w:val="12"/>
   </w:num>
   <w:num w:numId="10" w16cid:durableId="1558668117">
-    <w:abstractNumId w:val="18"/>
+    <w:abstractNumId w:val="19"/>
   </w:num>
   <w:num w:numId="11" w16cid:durableId="845481985">
-    <w:abstractNumId w:val="13"/>
+    <w:abstractNumId w:val="14"/>
   </w:num>
   <w:num w:numId="12" w16cid:durableId="179593043">
-    <w:abstractNumId w:val="17"/>
+    <w:abstractNumId w:val="18"/>
   </w:num>
   <w:num w:numId="13" w16cid:durableId="427846477">
     <w:abstractNumId w:val="1"/>
@@ -13769,19 +14014,22 @@
     <w:abstractNumId w:val="2"/>
   </w:num>
   <w:num w:numId="15" w16cid:durableId="1416391807">
-    <w:abstractNumId w:val="7"/>
+    <w:abstractNumId w:val="8"/>
   </w:num>
   <w:num w:numId="16" w16cid:durableId="1139759006">
-    <w:abstractNumId w:val="12"/>
+    <w:abstractNumId w:val="13"/>
   </w:num>
   <w:num w:numId="17" w16cid:durableId="576936833">
+    <w:abstractNumId w:val="10"/>
+  </w:num>
+  <w:num w:numId="18" w16cid:durableId="785152502">
+    <w:abstractNumId w:val="6"/>
+  </w:num>
+  <w:num w:numId="19" w16cid:durableId="560484159">
     <w:abstractNumId w:val="9"/>
   </w:num>
-  <w:num w:numId="18" w16cid:durableId="785152502">
-    <w:abstractNumId w:val="5"/>
-  </w:num>
-  <w:num w:numId="19" w16cid:durableId="560484159">
-    <w:abstractNumId w:val="8"/>
+  <w:num w:numId="20" w16cid:durableId="1689943585">
+    <w:abstractNumId w:val="4"/>
   </w:num>
 </w:numbering>
 </file>

</xml_diff>

<commit_message>
use of 'signal' to store user in localStorage and after refresh keep them loged in
</commit_message>
<xml_diff>
--- a/Doc.docx
+++ b/Doc.docx
@@ -1771,21 +1771,7 @@
         <w:rPr>
           <w:lang w:val="en-US"/>
         </w:rPr>
-        <w:t xml:space="preserve">In the </w:t>
-      </w:r>
-      <w:proofErr w:type="spellStart"/>
-      <w:r>
-        <w:rPr>
-          <w:lang w:val="en-US"/>
-        </w:rPr>
-        <w:t>cmd</w:t>
-      </w:r>
-      <w:proofErr w:type="spellEnd"/>
-      <w:r>
-        <w:rPr>
-          <w:lang w:val="en-US"/>
-        </w:rPr>
-        <w:t xml:space="preserve"> id we run </w:t>
+        <w:t xml:space="preserve">In the cmd id we run </w:t>
       </w:r>
       <w:r>
         <w:rPr>
@@ -1825,8 +1811,6 @@
         </w:rPr>
         <w:t xml:space="preserve">then we will see all the different SDKs we have installed on our computer. When we create the project from the CLI it automatically creates it by using the latest SDK. But if I want to use an older one I need to create this </w:t>
       </w:r>
-      <w:proofErr w:type="spellStart"/>
-      <w:proofErr w:type="gramStart"/>
       <w:r>
         <w:rPr>
           <w:i/>
@@ -1835,8 +1819,6 @@
         </w:rPr>
         <w:t>global.json</w:t>
       </w:r>
-      <w:proofErr w:type="spellEnd"/>
-      <w:proofErr w:type="gramEnd"/>
       <w:r>
         <w:rPr>
           <w:i/>
@@ -1978,21 +1960,7 @@
           <w:lang w:val="en-US"/>
         </w:rPr>
         <w:lastRenderedPageBreak/>
-        <w:t xml:space="preserve">add, new, </w:t>
-      </w:r>
-      <w:proofErr w:type="spellStart"/>
-      <w:r>
-        <w:rPr>
-          <w:lang w:val="en-US"/>
-        </w:rPr>
-        <w:t>sln</w:t>
-      </w:r>
-      <w:proofErr w:type="spellEnd"/>
-      <w:r>
-        <w:rPr>
-          <w:lang w:val="en-US"/>
-        </w:rPr>
-        <w:t xml:space="preserve"> are the most common commands.</w:t>
+        <w:t>add, new, sln are the most common commands.</w:t>
       </w:r>
     </w:p>
     <w:p>
@@ -2020,16 +1988,14 @@
         </w:rPr>
         <w:t xml:space="preserve">Type </w:t>
       </w:r>
-      <w:proofErr w:type="spellStart"/>
       <w:r>
         <w:rPr>
           <w:i/>
           <w:iCs/>
           <w:lang w:val="en-US"/>
         </w:rPr>
-        <w:t>mkdir</w:t>
-      </w:r>
-      <w:proofErr w:type="spellEnd"/>
+        <w:t>mkdir ProfessionalsConnectApp</w:t>
+      </w:r>
       <w:r>
         <w:rPr>
           <w:i/>
@@ -2038,29 +2004,27 @@
         </w:rPr>
         <w:t xml:space="preserve"> </w:t>
       </w:r>
-      <w:proofErr w:type="spellStart"/>
+      <w:r>
+        <w:rPr>
+          <w:lang w:val="en-US"/>
+        </w:rPr>
+        <w:t xml:space="preserve">-&gt; </w:t>
+      </w:r>
       <w:r>
         <w:rPr>
           <w:i/>
           <w:iCs/>
           <w:lang w:val="en-US"/>
         </w:rPr>
-        <w:t>ProfessionalsConnectApp</w:t>
-      </w:r>
-      <w:proofErr w:type="spellEnd"/>
+        <w:t>cd ProfessionalsConnectApp</w:t>
+      </w:r>
       <w:r>
         <w:rPr>
           <w:i/>
           <w:iCs/>
           <w:lang w:val="en-US"/>
         </w:rPr>
-        <w:t xml:space="preserve"> </w:t>
-      </w:r>
-      <w:r>
-        <w:rPr>
-          <w:lang w:val="en-US"/>
-        </w:rPr>
-        <w:t xml:space="preserve">-&gt; </w:t>
+        <w:t xml:space="preserve"> -&gt; dotnet new sln</w:t>
       </w:r>
       <w:r>
         <w:rPr>
@@ -2068,69 +2032,15 @@
           <w:iCs/>
           <w:lang w:val="en-US"/>
         </w:rPr>
-        <w:t xml:space="preserve">cd </w:t>
-      </w:r>
-      <w:proofErr w:type="spellStart"/>
+        <w:t xml:space="preserve"> -&gt; </w:t>
+      </w:r>
       <w:r>
         <w:rPr>
           <w:i/>
           <w:iCs/>
           <w:lang w:val="en-US"/>
         </w:rPr>
-        <w:t>ProfessionalsConnectApp</w:t>
-      </w:r>
-      <w:proofErr w:type="spellEnd"/>
-      <w:r>
-        <w:rPr>
-          <w:i/>
-          <w:iCs/>
-          <w:lang w:val="en-US"/>
-        </w:rPr>
-        <w:t xml:space="preserve"> -&gt; dotnet new </w:t>
-      </w:r>
-      <w:proofErr w:type="spellStart"/>
-      <w:r>
-        <w:rPr>
-          <w:i/>
-          <w:iCs/>
-          <w:lang w:val="en-US"/>
-        </w:rPr>
-        <w:t>sln</w:t>
-      </w:r>
-      <w:proofErr w:type="spellEnd"/>
-      <w:r>
-        <w:rPr>
-          <w:i/>
-          <w:iCs/>
-          <w:lang w:val="en-US"/>
-        </w:rPr>
-        <w:t xml:space="preserve"> -&gt; </w:t>
-      </w:r>
-      <w:r>
-        <w:rPr>
-          <w:i/>
-          <w:iCs/>
-          <w:lang w:val="en-US"/>
-        </w:rPr>
-        <w:t xml:space="preserve">dotnet new </w:t>
-      </w:r>
-      <w:proofErr w:type="spellStart"/>
-      <w:r>
-        <w:rPr>
-          <w:i/>
-          <w:iCs/>
-          <w:lang w:val="en-US"/>
-        </w:rPr>
-        <w:t>webapi</w:t>
-      </w:r>
-      <w:proofErr w:type="spellEnd"/>
-      <w:r>
-        <w:rPr>
-          <w:i/>
-          <w:iCs/>
-          <w:lang w:val="en-US"/>
-        </w:rPr>
-        <w:t xml:space="preserve"> -h </w:t>
+        <w:t xml:space="preserve">dotnet new webapi -h </w:t>
       </w:r>
       <w:r>
         <w:rPr>
@@ -2222,117 +2132,63 @@
           <w:iCs/>
           <w:lang w:val="en-US"/>
         </w:rPr>
-        <w:t xml:space="preserve">-&gt; dotnet new </w:t>
-      </w:r>
-      <w:proofErr w:type="spellStart"/>
+        <w:t>-&gt; dotnet new webapi -controllers -n API</w:t>
+      </w:r>
+      <w:r>
+        <w:rPr>
+          <w:lang w:val="en-US"/>
+        </w:rPr>
+        <w:t xml:space="preserve">, so this will create a folder with the name API and inside </w:t>
+      </w:r>
+    </w:p>
+    <w:p>
+      <w:pPr>
+        <w:rPr>
+          <w:lang w:val="en-US"/>
+        </w:rPr>
+      </w:pPr>
+      <w:r>
+        <w:rPr>
+          <w:lang w:val="en-US"/>
+        </w:rPr>
+        <w:t xml:space="preserve">-&gt; </w:t>
+      </w:r>
       <w:r>
         <w:rPr>
           <w:i/>
           <w:iCs/>
           <w:lang w:val="en-US"/>
         </w:rPr>
-        <w:t>webapi</w:t>
-      </w:r>
-      <w:proofErr w:type="spellEnd"/>
+        <w:t>dotnet</w:t>
+      </w:r>
       <w:r>
         <w:rPr>
           <w:i/>
           <w:iCs/>
           <w:lang w:val="en-US"/>
         </w:rPr>
-        <w:t xml:space="preserve"> -controllers -n API</w:t>
-      </w:r>
-      <w:r>
-        <w:rPr>
-          <w:lang w:val="en-US"/>
-        </w:rPr>
-        <w:t xml:space="preserve">, so this will create a folder with the name API and inside </w:t>
-      </w:r>
-    </w:p>
-    <w:p>
-      <w:pPr>
-        <w:rPr>
-          <w:lang w:val="en-US"/>
-        </w:rPr>
-      </w:pPr>
-      <w:r>
-        <w:rPr>
-          <w:lang w:val="en-US"/>
-        </w:rPr>
-        <w:t xml:space="preserve">-&gt; </w:t>
-      </w:r>
+        <w:t xml:space="preserve"> sln list, </w:t>
+      </w:r>
+      <w:r>
+        <w:rPr>
+          <w:lang w:val="en-US"/>
+        </w:rPr>
+        <w:t>we see there are no projects found so we need to add it.</w:t>
+      </w:r>
+    </w:p>
+    <w:p>
+      <w:pPr>
+        <w:rPr>
+          <w:lang w:val="en-US"/>
+        </w:rPr>
+      </w:pPr>
       <w:r>
         <w:rPr>
           <w:i/>
           <w:iCs/>
           <w:lang w:val="en-US"/>
         </w:rPr>
-        <w:t>dotnet</w:t>
-      </w:r>
-      <w:r>
-        <w:rPr>
-          <w:i/>
-          <w:iCs/>
-          <w:lang w:val="en-US"/>
-        </w:rPr>
-        <w:t xml:space="preserve"> </w:t>
-      </w:r>
-      <w:proofErr w:type="spellStart"/>
-      <w:r>
-        <w:rPr>
-          <w:i/>
-          <w:iCs/>
-          <w:lang w:val="en-US"/>
-        </w:rPr>
-        <w:t>sln</w:t>
-      </w:r>
-      <w:proofErr w:type="spellEnd"/>
-      <w:r>
-        <w:rPr>
-          <w:i/>
-          <w:iCs/>
-          <w:lang w:val="en-US"/>
-        </w:rPr>
-        <w:t xml:space="preserve"> list, </w:t>
-      </w:r>
-      <w:r>
-        <w:rPr>
-          <w:lang w:val="en-US"/>
-        </w:rPr>
-        <w:t>we see there are no projects found so we need to add it.</w:t>
-      </w:r>
-    </w:p>
-    <w:p>
-      <w:pPr>
-        <w:rPr>
-          <w:lang w:val="en-US"/>
-        </w:rPr>
-      </w:pPr>
-      <w:r>
-        <w:rPr>
-          <w:i/>
-          <w:iCs/>
-          <w:lang w:val="en-US"/>
-        </w:rPr>
-        <w:t xml:space="preserve">-&gt; dotnet </w:t>
-      </w:r>
-      <w:proofErr w:type="spellStart"/>
-      <w:r>
-        <w:rPr>
-          <w:i/>
-          <w:iCs/>
-          <w:lang w:val="en-US"/>
-        </w:rPr>
-        <w:t>sln</w:t>
-      </w:r>
-      <w:proofErr w:type="spellEnd"/>
-      <w:r>
-        <w:rPr>
-          <w:i/>
-          <w:iCs/>
-          <w:lang w:val="en-US"/>
-        </w:rPr>
-        <w:t xml:space="preserve"> add API, </w:t>
+        <w:t xml:space="preserve">-&gt; dotnet sln add API, </w:t>
       </w:r>
       <w:r>
         <w:rPr>
@@ -2444,7 +2300,6 @@
         </w:rPr>
         <w:t xml:space="preserve">, and how the CLI command knows to listen to this port? In the properties folder the </w:t>
       </w:r>
-      <w:proofErr w:type="spellStart"/>
       <w:r>
         <w:rPr>
           <w:b/>
@@ -2455,7 +2310,6 @@
         </w:rPr>
         <w:t>launchSettings.json</w:t>
       </w:r>
-      <w:proofErr w:type="spellEnd"/>
       <w:r>
         <w:rPr>
           <w:i/>
@@ -2816,25 +2670,7 @@
           <w:bCs/>
           <w:lang w:val="en-US"/>
         </w:rPr>
-        <w:t xml:space="preserve"> </w:t>
-      </w:r>
-      <w:proofErr w:type="spellStart"/>
-      <w:r>
-        <w:rPr>
-          <w:b/>
-          <w:bCs/>
-          <w:lang w:val="en-US"/>
-        </w:rPr>
-        <w:t>Program.cs</w:t>
-      </w:r>
-      <w:proofErr w:type="spellEnd"/>
-      <w:r>
-        <w:rPr>
-          <w:b/>
-          <w:bCs/>
-          <w:lang w:val="en-US"/>
-        </w:rPr>
-        <w:t xml:space="preserve"> class</w:t>
+        <w:t xml:space="preserve"> Program.cs class</w:t>
       </w:r>
       <w:r>
         <w:rPr>
@@ -2898,25 +2734,7 @@
           <w:bCs/>
           <w:lang w:val="en-US"/>
         </w:rPr>
-        <w:t xml:space="preserve"> </w:t>
-      </w:r>
-      <w:proofErr w:type="spellStart"/>
-      <w:r>
-        <w:rPr>
-          <w:b/>
-          <w:bCs/>
-          <w:lang w:val="en-US"/>
-        </w:rPr>
-        <w:t>App.run</w:t>
-      </w:r>
-      <w:proofErr w:type="spellEnd"/>
-      <w:r>
-        <w:rPr>
-          <w:b/>
-          <w:bCs/>
-          <w:lang w:val="en-US"/>
-        </w:rPr>
-        <w:t xml:space="preserve"> method.</w:t>
+        <w:t xml:space="preserve"> App.run method.</w:t>
       </w:r>
       <w:r>
         <w:rPr>
@@ -3236,14 +3054,12 @@
         </w:rPr>
         <w:t xml:space="preserve"> (</w:t>
       </w:r>
-      <w:proofErr w:type="spellStart"/>
       <w:r>
         <w:rPr>
           <w:lang w:val="en-US"/>
         </w:rPr>
         <w:t>API.csproj</w:t>
       </w:r>
-      <w:proofErr w:type="spellEnd"/>
       <w:r>
         <w:rPr>
           <w:lang w:val="en-US"/>
@@ -3297,21 +3113,7 @@
         <w:rPr>
           <w:lang w:val="en-US"/>
         </w:rPr>
-        <w:t xml:space="preserve">The </w:t>
-      </w:r>
-      <w:proofErr w:type="spellStart"/>
-      <w:r>
-        <w:rPr>
-          <w:lang w:val="en-US"/>
-        </w:rPr>
-        <w:t>API.http</w:t>
-      </w:r>
-      <w:proofErr w:type="spellEnd"/>
-      <w:r>
-        <w:rPr>
-          <w:lang w:val="en-US"/>
-        </w:rPr>
-        <w:t xml:space="preserve"> </w:t>
+        <w:t xml:space="preserve">The API.http </w:t>
       </w:r>
       <w:r>
         <w:rPr>
@@ -3356,21 +3158,11 @@
         </w:rPr>
         <w:t xml:space="preserve"> are the </w:t>
       </w:r>
-      <w:proofErr w:type="spellStart"/>
-      <w:proofErr w:type="gramStart"/>
-      <w:r>
-        <w:rPr>
-          <w:lang w:val="en-US"/>
-        </w:rPr>
-        <w:t>appsettings.Development.json</w:t>
-      </w:r>
-      <w:proofErr w:type="spellEnd"/>
-      <w:proofErr w:type="gramEnd"/>
-      <w:r>
-        <w:rPr>
-          <w:lang w:val="en-US"/>
-        </w:rPr>
-        <w:t xml:space="preserve"> </w:t>
+      <w:r>
+        <w:rPr>
+          <w:lang w:val="en-US"/>
+        </w:rPr>
+        <w:t xml:space="preserve">appsettings.Development.json </w:t>
       </w:r>
       <w:r>
         <w:rPr>
@@ -3388,21 +3180,7 @@
         <w:rPr>
           <w:lang w:val="en-US"/>
         </w:rPr>
-        <w:t xml:space="preserve">nd </w:t>
-      </w:r>
-      <w:proofErr w:type="spellStart"/>
-      <w:r>
-        <w:rPr>
-          <w:lang w:val="en-US"/>
-        </w:rPr>
-        <w:t>Appsettings.json</w:t>
-      </w:r>
-      <w:proofErr w:type="spellEnd"/>
-      <w:r>
-        <w:rPr>
-          <w:lang w:val="en-US"/>
-        </w:rPr>
-        <w:t>, which is used whatever mode we're running our application</w:t>
+        <w:t>nd Appsettings.json, which is used whatever mode we're running our application</w:t>
       </w:r>
       <w:r>
         <w:rPr>
@@ -3567,21 +3345,7 @@
         <w:rPr>
           <w:lang w:val="en-US"/>
         </w:rPr>
-        <w:t xml:space="preserve"> we create a class in the folder with the name ‘</w:t>
-      </w:r>
-      <w:proofErr w:type="spellStart"/>
-      <w:r>
-        <w:rPr>
-          <w:lang w:val="en-US"/>
-        </w:rPr>
-        <w:t>AppUser</w:t>
-      </w:r>
-      <w:proofErr w:type="spellEnd"/>
-      <w:r>
-        <w:rPr>
-          <w:lang w:val="en-US"/>
-        </w:rPr>
-        <w:t>’.</w:t>
+        <w:t xml:space="preserve"> we create a class in the folder with the name ‘AppUser’.</w:t>
       </w:r>
     </w:p>
     <w:p>
@@ -3932,23 +3696,7 @@
         <w:rPr>
           <w:lang w:val="en-US"/>
         </w:rPr>
-        <w:t xml:space="preserve">nd this nullable thing is actually part of the nullable flag that we have inside </w:t>
-      </w:r>
-      <w:proofErr w:type="spellStart"/>
-      <w:proofErr w:type="gramStart"/>
-      <w:r>
-        <w:rPr>
-          <w:lang w:val="en-US"/>
-        </w:rPr>
-        <w:t>our</w:t>
-      </w:r>
-      <w:proofErr w:type="spellEnd"/>
-      <w:proofErr w:type="gramEnd"/>
-      <w:r>
-        <w:rPr>
-          <w:lang w:val="en-US"/>
-        </w:rPr>
-        <w:t xml:space="preserve"> </w:t>
+        <w:t xml:space="preserve">nd this nullable thing is actually part of the nullable flag that we have inside our </w:t>
       </w:r>
       <w:r>
         <w:rPr>
@@ -3956,19 +3704,11 @@
         </w:rPr>
         <w:t>.</w:t>
       </w:r>
-      <w:proofErr w:type="spellStart"/>
-      <w:r>
-        <w:rPr>
-          <w:lang w:val="en-US"/>
-        </w:rPr>
-        <w:t>csproj</w:t>
-      </w:r>
-      <w:proofErr w:type="spellEnd"/>
-      <w:r>
-        <w:rPr>
-          <w:lang w:val="en-US"/>
-        </w:rPr>
-        <w:t>.</w:t>
+      <w:r>
+        <w:rPr>
+          <w:lang w:val="en-US"/>
+        </w:rPr>
+        <w:t>csproj.</w:t>
       </w:r>
     </w:p>
     <w:p>
@@ -4208,56 +3948,20 @@
         <w:rPr>
           <w:lang w:val="en-US"/>
         </w:rPr>
-        <w:t xml:space="preserve"> between our domain or entity classes and the database, and this </w:t>
-      </w:r>
-      <w:proofErr w:type="spellStart"/>
-      <w:r>
-        <w:rPr>
-          <w:lang w:val="en-US"/>
-        </w:rPr>
-        <w:t>DBcontext</w:t>
-      </w:r>
-      <w:proofErr w:type="spellEnd"/>
-      <w:r>
-        <w:rPr>
-          <w:lang w:val="en-US"/>
-        </w:rPr>
-        <w:t xml:space="preserve"> class is the primary class we use for interacting with our database.</w:t>
-      </w:r>
-    </w:p>
-    <w:p>
-      <w:pPr>
-        <w:rPr>
-          <w:lang w:val="en-US"/>
-        </w:rPr>
-      </w:pPr>
-      <w:proofErr w:type="spellStart"/>
-      <w:r>
-        <w:rPr>
-          <w:lang w:val="en-US"/>
-        </w:rPr>
-        <w:t>AppUser</w:t>
-      </w:r>
-      <w:proofErr w:type="spellEnd"/>
-      <w:r>
-        <w:rPr>
-          <w:lang w:val="en-US"/>
-        </w:rPr>
-        <w:t xml:space="preserve"> ------ EF (</w:t>
-      </w:r>
-      <w:proofErr w:type="spellStart"/>
-      <w:r>
-        <w:rPr>
-          <w:lang w:val="en-US"/>
-        </w:rPr>
-        <w:t>DbContext</w:t>
-      </w:r>
-      <w:proofErr w:type="spellEnd"/>
-      <w:r>
-        <w:rPr>
-          <w:lang w:val="en-US"/>
-        </w:rPr>
-        <w:t>)---------DB</w:t>
+        <w:t xml:space="preserve"> between our domain or entity classes and the database, and this DBcontext class is the primary class we use for interacting with our database.</w:t>
+      </w:r>
+    </w:p>
+    <w:p>
+      <w:pPr>
+        <w:rPr>
+          <w:lang w:val="en-US"/>
+        </w:rPr>
+      </w:pPr>
+      <w:r>
+        <w:rPr>
+          <w:lang w:val="en-US"/>
+        </w:rPr>
+        <w:t>AppUser ------ EF (DbContext)---------DB</w:t>
       </w:r>
     </w:p>
     <w:p>
@@ -4398,21 +4102,7 @@
         <w:rPr>
           <w:lang w:val="en-US"/>
         </w:rPr>
-        <w:t xml:space="preserve"> </w:t>
-      </w:r>
-      <w:proofErr w:type="spellStart"/>
-      <w:r>
-        <w:rPr>
-          <w:lang w:val="en-US"/>
-        </w:rPr>
-        <w:t>Dbcontext</w:t>
-      </w:r>
-      <w:proofErr w:type="spellEnd"/>
-      <w:r>
-        <w:rPr>
-          <w:lang w:val="en-US"/>
-        </w:rPr>
-        <w:t xml:space="preserve"> class gives us a save changes method that we can use</w:t>
+        <w:t xml:space="preserve"> Dbcontext class gives us a save changes method that we can use</w:t>
       </w:r>
       <w:r>
         <w:rPr>
@@ -4716,21 +4406,7 @@
         <w:rPr>
           <w:lang w:val="en-US"/>
         </w:rPr>
-        <w:t xml:space="preserve">From the </w:t>
-      </w:r>
-      <w:proofErr w:type="spellStart"/>
-      <w:r>
-        <w:rPr>
-          <w:lang w:val="en-US"/>
-        </w:rPr>
-        <w:t>Nuget</w:t>
-      </w:r>
-      <w:proofErr w:type="spellEnd"/>
-      <w:r>
-        <w:rPr>
-          <w:lang w:val="en-US"/>
-        </w:rPr>
-        <w:t xml:space="preserve"> package we will install </w:t>
+        <w:t xml:space="preserve">From the Nuget package we will install </w:t>
       </w:r>
       <w:r>
         <w:rPr>
@@ -4748,23 +4424,7 @@
         <w:rPr>
           <w:lang w:val="en-US"/>
         </w:rPr>
-        <w:t xml:space="preserve">nd when we do install any packages then they get listed inside </w:t>
-      </w:r>
-      <w:proofErr w:type="spellStart"/>
-      <w:proofErr w:type="gramStart"/>
-      <w:r>
-        <w:rPr>
-          <w:lang w:val="en-US"/>
-        </w:rPr>
-        <w:t>our</w:t>
-      </w:r>
-      <w:proofErr w:type="spellEnd"/>
-      <w:proofErr w:type="gramEnd"/>
-      <w:r>
-        <w:rPr>
-          <w:lang w:val="en-US"/>
-        </w:rPr>
-        <w:t xml:space="preserve"> </w:t>
+        <w:t xml:space="preserve">nd when we do install any packages then they get listed inside our </w:t>
       </w:r>
       <w:r>
         <w:rPr>
@@ -4772,19 +4432,11 @@
         </w:rPr>
         <w:t>.</w:t>
       </w:r>
-      <w:proofErr w:type="spellStart"/>
-      <w:r>
-        <w:rPr>
-          <w:lang w:val="en-US"/>
-        </w:rPr>
-        <w:t>csproj</w:t>
-      </w:r>
-      <w:proofErr w:type="spellEnd"/>
-      <w:r>
-        <w:rPr>
-          <w:lang w:val="en-US"/>
-        </w:rPr>
-        <w:t xml:space="preserve"> file.</w:t>
+      <w:r>
+        <w:rPr>
+          <w:lang w:val="en-US"/>
+        </w:rPr>
+        <w:t>csproj file.</w:t>
       </w:r>
     </w:p>
     <w:p>
@@ -4840,8 +4492,6 @@
           <w:lang w:val="en-US"/>
         </w:rPr>
       </w:pPr>
-      <w:proofErr w:type="spellStart"/>
-      <w:proofErr w:type="gramStart"/>
       <w:r>
         <w:rPr>
           <w:lang w:val="en-US"/>
@@ -4872,8 +4522,6 @@
         </w:rPr>
         <w:t>SQLite</w:t>
       </w:r>
-      <w:proofErr w:type="spellEnd"/>
-      <w:proofErr w:type="gramEnd"/>
       <w:r>
         <w:rPr>
           <w:lang w:val="en-US"/>
@@ -4911,8 +4559,6 @@
           <w:lang w:val="en-US"/>
         </w:rPr>
       </w:pPr>
-      <w:proofErr w:type="spellStart"/>
-      <w:proofErr w:type="gramStart"/>
       <w:r>
         <w:rPr>
           <w:lang w:val="en-US"/>
@@ -4941,15 +4587,7 @@
         <w:rPr>
           <w:lang w:val="en-US"/>
         </w:rPr>
-        <w:t>esign</w:t>
-      </w:r>
-      <w:proofErr w:type="spellEnd"/>
-      <w:proofErr w:type="gramEnd"/>
-      <w:r>
-        <w:rPr>
-          <w:lang w:val="en-US"/>
-        </w:rPr>
-        <w:t xml:space="preserve"> </w:t>
+        <w:t xml:space="preserve">esign </w:t>
       </w:r>
       <w:r>
         <w:rPr>
@@ -5017,29 +4655,7 @@
           <w:lang w:val="en-US"/>
         </w:rPr>
         <w:lastRenderedPageBreak/>
-        <w:t xml:space="preserve">Adding </w:t>
-      </w:r>
-      <w:proofErr w:type="spellStart"/>
-      <w:r>
-        <w:rPr>
-          <w:b/>
-          <w:bCs/>
-          <w:sz w:val="32"/>
-          <w:szCs w:val="32"/>
-          <w:lang w:val="en-US"/>
-        </w:rPr>
-        <w:t>DbContext</w:t>
-      </w:r>
-      <w:proofErr w:type="spellEnd"/>
-      <w:r>
-        <w:rPr>
-          <w:b/>
-          <w:bCs/>
-          <w:sz w:val="32"/>
-          <w:szCs w:val="32"/>
-          <w:lang w:val="en-US"/>
-        </w:rPr>
-        <w:t xml:space="preserve"> in our class</w:t>
+        <w:t>Adding DbContext in our class</w:t>
       </w:r>
     </w:p>
     <w:p>
@@ -5096,7 +4712,6 @@
         </w:rPr>
         <w:t xml:space="preserve">call this </w:t>
       </w:r>
-      <w:proofErr w:type="spellStart"/>
       <w:r>
         <w:rPr>
           <w:lang w:val="en-US"/>
@@ -5121,7 +4736,6 @@
         </w:rPr>
         <w:t>ontext</w:t>
       </w:r>
-      <w:proofErr w:type="spellEnd"/>
       <w:r>
         <w:rPr>
           <w:lang w:val="en-US"/>
@@ -5142,18 +4756,8 @@
           <w:bCs/>
           <w:lang w:val="en-US"/>
         </w:rPr>
-        <w:t xml:space="preserve">e need to derive from an Entity framework class called </w:t>
-      </w:r>
-      <w:proofErr w:type="spellStart"/>
-      <w:r>
-        <w:rPr>
-          <w:b/>
-          <w:bCs/>
-          <w:lang w:val="en-US"/>
-        </w:rPr>
-        <w:t>Dbcontext</w:t>
-      </w:r>
-      <w:proofErr w:type="spellEnd"/>
+        <w:t>e need to derive from an Entity framework class called Dbcontext</w:t>
+      </w:r>
       <w:r>
         <w:rPr>
           <w:lang w:val="en-US"/>
@@ -5192,25 +4796,7 @@
           <w:bCs/>
           <w:lang w:val="en-US"/>
         </w:rPr>
-        <w:t xml:space="preserve"> </w:t>
-      </w:r>
-      <w:proofErr w:type="spellStart"/>
-      <w:r>
-        <w:rPr>
-          <w:b/>
-          <w:bCs/>
-          <w:lang w:val="en-US"/>
-        </w:rPr>
-        <w:t>Dbcontext</w:t>
-      </w:r>
-      <w:proofErr w:type="spellEnd"/>
-      <w:r>
-        <w:rPr>
-          <w:b/>
-          <w:bCs/>
-          <w:lang w:val="en-US"/>
-        </w:rPr>
-        <w:t xml:space="preserve"> instance represents a session</w:t>
+        <w:t xml:space="preserve"> Dbcontext instance represents a session</w:t>
       </w:r>
       <w:r>
         <w:rPr>
@@ -5258,21 +4844,7 @@
         <w:rPr>
           <w:lang w:val="en-US"/>
         </w:rPr>
-        <w:t xml:space="preserve">nd the </w:t>
-      </w:r>
-      <w:proofErr w:type="spellStart"/>
-      <w:r>
-        <w:rPr>
-          <w:lang w:val="en-US"/>
-        </w:rPr>
-        <w:t>Dbcontext</w:t>
-      </w:r>
-      <w:proofErr w:type="spellEnd"/>
-      <w:r>
-        <w:rPr>
-          <w:lang w:val="en-US"/>
-        </w:rPr>
-        <w:t xml:space="preserve"> is a combination of the unit of work and repository patterns.</w:t>
+        <w:t>nd the Dbcontext is a combination of the unit of work and repository patterns.</w:t>
       </w:r>
     </w:p>
     <w:p>
@@ -5555,34 +5127,13 @@
         <w:rPr>
           <w:lang w:val="en-US"/>
         </w:rPr>
-        <w:t xml:space="preserve">We use a </w:t>
-      </w:r>
-      <w:proofErr w:type="spellStart"/>
-      <w:r>
-        <w:rPr>
-          <w:lang w:val="en-US"/>
-        </w:rPr>
-        <w:t>DbSet</w:t>
-      </w:r>
-      <w:proofErr w:type="spellEnd"/>
-      <w:r>
-        <w:rPr>
-          <w:lang w:val="en-US"/>
-        </w:rPr>
-        <w:t xml:space="preserve">&lt;&gt; </w:t>
-      </w:r>
-      <w:r>
-        <w:rPr>
-          <w:lang w:val="en-US"/>
-        </w:rPr>
-        <w:t xml:space="preserve">a </w:t>
-      </w:r>
-      <w:proofErr w:type="spellStart"/>
-      <w:r>
-        <w:rPr>
-          <w:lang w:val="en-US"/>
-        </w:rPr>
-        <w:t>D</w:t>
+        <w:t xml:space="preserve">We use a DbSet&lt;&gt; </w:t>
+      </w:r>
+      <w:r>
+        <w:rPr>
+          <w:lang w:val="en-US"/>
+        </w:rPr>
+        <w:t>a D</w:t>
       </w:r>
       <w:r>
         <w:rPr>
@@ -5594,14 +5145,7 @@
         <w:rPr>
           <w:lang w:val="en-US"/>
         </w:rPr>
-        <w:t>et</w:t>
-      </w:r>
-      <w:proofErr w:type="spellEnd"/>
-      <w:r>
-        <w:rPr>
-          <w:lang w:val="en-US"/>
-        </w:rPr>
-        <w:t xml:space="preserve"> can be used to query and save instances of</w:t>
+        <w:t>et can be used to query and save instances of</w:t>
       </w:r>
       <w:r>
         <w:rPr>
@@ -5625,21 +5169,7 @@
         <w:rPr>
           <w:lang w:val="en-US"/>
         </w:rPr>
-        <w:t xml:space="preserve">e use </w:t>
-      </w:r>
-      <w:proofErr w:type="spellStart"/>
-      <w:r>
-        <w:rPr>
-          <w:lang w:val="en-US"/>
-        </w:rPr>
-        <w:t>Linq</w:t>
-      </w:r>
-      <w:proofErr w:type="spellEnd"/>
-      <w:r>
-        <w:rPr>
-          <w:lang w:val="en-US"/>
-        </w:rPr>
-        <w:t xml:space="preserve"> queries against a DB set, which are then translated into queries against the database.</w:t>
+        <w:t>e use Linq queries against a DB set, which are then translated into queries against the database.</w:t>
       </w:r>
       <w:r>
         <w:rPr>
@@ -5957,20 +5487,8 @@
           <w:bCs/>
           <w:lang w:val="en-US"/>
         </w:rPr>
-        <w:t xml:space="preserve">configuration files are the </w:t>
-      </w:r>
-      <w:proofErr w:type="spellStart"/>
-      <w:proofErr w:type="gramStart"/>
-      <w:r>
-        <w:rPr>
-          <w:b/>
-          <w:bCs/>
-          <w:lang w:val="en-US"/>
-        </w:rPr>
-        <w:t>appsettings.json</w:t>
-      </w:r>
-      <w:proofErr w:type="spellEnd"/>
-      <w:proofErr w:type="gramEnd"/>
+        <w:t>configuration files are the appsettings.json</w:t>
+      </w:r>
       <w:r>
         <w:rPr>
           <w:lang w:val="en-US"/>
@@ -6017,7 +5535,6 @@
         </w:rPr>
         <w:t xml:space="preserve">nd currently from our </w:t>
       </w:r>
-      <w:proofErr w:type="spellStart"/>
       <w:r>
         <w:rPr>
           <w:b/>
@@ -6050,7 +5567,6 @@
         </w:rPr>
         <w:t>.json</w:t>
       </w:r>
-      <w:proofErr w:type="spellEnd"/>
       <w:r>
         <w:rPr>
           <w:b/>
@@ -6079,8 +5595,6 @@
         </w:rPr>
         <w:t xml:space="preserve">lso have an </w:t>
       </w:r>
-      <w:proofErr w:type="spellStart"/>
-      <w:proofErr w:type="gramStart"/>
       <w:r>
         <w:rPr>
           <w:b/>
@@ -6105,7 +5619,6 @@
         </w:rPr>
         <w:t>development</w:t>
       </w:r>
-      <w:proofErr w:type="gramEnd"/>
       <w:r>
         <w:rPr>
           <w:b/>
@@ -6114,7 +5627,6 @@
         </w:rPr>
         <w:t>.json</w:t>
       </w:r>
-      <w:proofErr w:type="spellEnd"/>
       <w:r>
         <w:rPr>
           <w:lang w:val="en-US"/>
@@ -6133,19 +5645,11 @@
         </w:rPr>
         <w:t xml:space="preserve"> The </w:t>
       </w:r>
-      <w:proofErr w:type="spellStart"/>
-      <w:r>
-        <w:rPr>
-          <w:lang w:val="en-US"/>
-        </w:rPr>
-        <w:t>Appsettings.json</w:t>
-      </w:r>
-      <w:proofErr w:type="spellEnd"/>
-      <w:r>
-        <w:rPr>
-          <w:lang w:val="en-US"/>
-        </w:rPr>
-        <w:t xml:space="preserve"> is read from</w:t>
+      <w:r>
+        <w:rPr>
+          <w:lang w:val="en-US"/>
+        </w:rPr>
+        <w:t>Appsettings.json is read from</w:t>
       </w:r>
       <w:r>
         <w:rPr>
@@ -6177,8 +5681,6 @@
         </w:rPr>
         <w:t xml:space="preserve">the </w:t>
       </w:r>
-      <w:proofErr w:type="spellStart"/>
-      <w:proofErr w:type="gramStart"/>
       <w:r>
         <w:rPr>
           <w:b/>
@@ -6193,17 +5695,7 @@
           <w:bCs/>
           <w:lang w:val="en-US"/>
         </w:rPr>
-        <w:t>ppsettings.Development.json</w:t>
-      </w:r>
-      <w:proofErr w:type="spellEnd"/>
-      <w:proofErr w:type="gramEnd"/>
-      <w:r>
-        <w:rPr>
-          <w:b/>
-          <w:bCs/>
-          <w:lang w:val="en-US"/>
-        </w:rPr>
-        <w:t xml:space="preserve"> is</w:t>
+        <w:t>ppsettings.Development.json is</w:t>
       </w:r>
       <w:r>
         <w:rPr>
@@ -6231,7 +5723,6 @@
         </w:rPr>
         <w:t xml:space="preserve">fter the logging section use </w:t>
       </w:r>
-      <w:proofErr w:type="spellStart"/>
       <w:r>
         <w:rPr>
           <w:lang w:val="en-US"/>
@@ -6256,7 +5747,6 @@
         </w:rPr>
         <w:t>trings</w:t>
       </w:r>
-      <w:proofErr w:type="spellEnd"/>
       <w:r>
         <w:rPr>
           <w:lang w:val="en-US"/>
@@ -6303,27 +5793,13 @@
         <w:rPr>
           <w:lang w:val="en-US"/>
         </w:rPr>
-        <w:t xml:space="preserve">when we added it to our </w:t>
-      </w:r>
-      <w:proofErr w:type="spellStart"/>
-      <w:r>
-        <w:rPr>
-          <w:lang w:val="en-US"/>
-        </w:rPr>
-        <w:t>program</w:t>
-      </w:r>
-      <w:r>
-        <w:rPr>
-          <w:lang w:val="en-US"/>
-        </w:rPr>
-        <w:t>.cs</w:t>
-      </w:r>
-      <w:proofErr w:type="spellEnd"/>
-      <w:r>
-        <w:rPr>
-          <w:lang w:val="en-US"/>
-        </w:rPr>
-        <w:t xml:space="preserve"> </w:t>
+        <w:t>when we added it to our program</w:t>
+      </w:r>
+      <w:r>
+        <w:rPr>
+          <w:lang w:val="en-US"/>
+        </w:rPr>
+        <w:t xml:space="preserve">.cs </w:t>
       </w:r>
       <w:r>
         <w:rPr>
@@ -6331,7 +5807,6 @@
         </w:rPr>
         <w:t xml:space="preserve">class and use the </w:t>
       </w:r>
-      <w:proofErr w:type="spellStart"/>
       <w:r>
         <w:rPr>
           <w:lang w:val="en-US"/>
@@ -6368,7 +5843,6 @@
         </w:rPr>
         <w:t>tring</w:t>
       </w:r>
-      <w:proofErr w:type="spellEnd"/>
       <w:r>
         <w:rPr>
           <w:lang w:val="en-US"/>
@@ -6547,7 +6021,6 @@
         </w:rPr>
         <w:t xml:space="preserve"> Navigate to </w:t>
       </w:r>
-      <w:proofErr w:type="gramStart"/>
       <w:r>
         <w:rPr>
           <w:lang w:val="en-US"/>
@@ -6558,14 +6031,7 @@
         <w:rPr>
           <w:lang w:val="en-US"/>
         </w:rPr>
-        <w:t xml:space="preserve">  go</w:t>
-      </w:r>
-      <w:proofErr w:type="gramEnd"/>
-      <w:r>
-        <w:rPr>
-          <w:lang w:val="en-US"/>
-        </w:rPr>
-        <w:t xml:space="preserve"> to versions for the </w:t>
+        <w:t xml:space="preserve">  go to versions for the </w:t>
       </w:r>
       <w:r>
         <w:rPr>
@@ -6573,183 +6039,111 @@
           <w:iCs/>
           <w:lang w:val="en-US"/>
         </w:rPr>
-        <w:t xml:space="preserve">dotnet </w:t>
-      </w:r>
-      <w:proofErr w:type="spellStart"/>
+        <w:t>dotnet ef</w:t>
+      </w:r>
+      <w:r>
+        <w:rPr>
+          <w:lang w:val="en-US"/>
+        </w:rPr>
+        <w:t xml:space="preserve"> command t</w:t>
+      </w:r>
+      <w:r>
+        <w:rPr>
+          <w:lang w:val="en-US"/>
+        </w:rPr>
+        <w:t xml:space="preserve">hen click on the one that matches the runtime that </w:t>
+      </w:r>
+      <w:r>
+        <w:rPr>
+          <w:lang w:val="en-US"/>
+        </w:rPr>
+        <w:t xml:space="preserve">we </w:t>
+      </w:r>
+      <w:r>
+        <w:rPr>
+          <w:lang w:val="en-US"/>
+        </w:rPr>
+        <w:t>are using, and this is the command that</w:t>
+      </w:r>
+      <w:r>
+        <w:rPr>
+          <w:lang w:val="en-US"/>
+        </w:rPr>
+        <w:t xml:space="preserve"> </w:t>
+      </w:r>
+      <w:r>
+        <w:rPr>
+          <w:lang w:val="en-US"/>
+        </w:rPr>
+        <w:t>we'll go ahead and use to install it.</w:t>
+      </w:r>
+      <w:r>
+        <w:rPr>
+          <w:lang w:val="en-US"/>
+        </w:rPr>
+        <w:t xml:space="preserve"> </w:t>
+      </w:r>
+      <w:r>
+        <w:rPr>
+          <w:lang w:val="en-US"/>
+        </w:rPr>
+        <w:t>So</w:t>
+      </w:r>
+      <w:r>
+        <w:rPr>
+          <w:lang w:val="en-US"/>
+        </w:rPr>
+        <w:t>,</w:t>
+      </w:r>
+      <w:r>
+        <w:rPr>
+          <w:lang w:val="en-US"/>
+        </w:rPr>
+        <w:t xml:space="preserve"> copy this into my clipboard</w:t>
+      </w:r>
+      <w:r>
+        <w:rPr>
+          <w:lang w:val="en-US"/>
+        </w:rPr>
+        <w:t xml:space="preserve"> and run it to vs code</w:t>
+      </w:r>
+      <w:r>
+        <w:rPr>
+          <w:lang w:val="en-US"/>
+        </w:rPr>
+        <w:t xml:space="preserve">. Then in vs code we can run </w:t>
+      </w:r>
       <w:r>
         <w:rPr>
           <w:i/>
           <w:iCs/>
           <w:lang w:val="en-US"/>
         </w:rPr>
-        <w:t>ef</w:t>
-      </w:r>
-      <w:proofErr w:type="spellEnd"/>
-      <w:r>
-        <w:rPr>
-          <w:lang w:val="en-US"/>
-        </w:rPr>
-        <w:t xml:space="preserve"> command t</w:t>
-      </w:r>
-      <w:r>
-        <w:rPr>
-          <w:lang w:val="en-US"/>
-        </w:rPr>
-        <w:t xml:space="preserve">hen click on the one that matches the runtime that </w:t>
-      </w:r>
-      <w:r>
-        <w:rPr>
-          <w:lang w:val="en-US"/>
-        </w:rPr>
-        <w:t xml:space="preserve">we </w:t>
-      </w:r>
-      <w:r>
-        <w:rPr>
-          <w:lang w:val="en-US"/>
-        </w:rPr>
-        <w:t>are using, and this is the command that</w:t>
-      </w:r>
-      <w:r>
-        <w:rPr>
-          <w:lang w:val="en-US"/>
-        </w:rPr>
-        <w:t xml:space="preserve"> </w:t>
-      </w:r>
-      <w:r>
-        <w:rPr>
-          <w:lang w:val="en-US"/>
-        </w:rPr>
-        <w:t>we'll go ahead and use to install it.</w:t>
-      </w:r>
-      <w:r>
-        <w:rPr>
-          <w:lang w:val="en-US"/>
-        </w:rPr>
-        <w:t xml:space="preserve"> </w:t>
-      </w:r>
-      <w:r>
-        <w:rPr>
-          <w:lang w:val="en-US"/>
-        </w:rPr>
-        <w:t>So</w:t>
-      </w:r>
-      <w:r>
-        <w:rPr>
-          <w:lang w:val="en-US"/>
-        </w:rPr>
-        <w:t>,</w:t>
-      </w:r>
-      <w:r>
-        <w:rPr>
-          <w:lang w:val="en-US"/>
-        </w:rPr>
-        <w:t xml:space="preserve"> copy this into my clipboard</w:t>
-      </w:r>
-      <w:r>
-        <w:rPr>
-          <w:lang w:val="en-US"/>
-        </w:rPr>
-        <w:t xml:space="preserve"> and run it to vs code</w:t>
-      </w:r>
-      <w:r>
-        <w:rPr>
-          <w:lang w:val="en-US"/>
-        </w:rPr>
-        <w:t xml:space="preserve">. Then in vs code we can run </w:t>
-      </w:r>
-      <w:r>
-        <w:rPr>
+        <w:t>dotnet ef -h</w:t>
+      </w:r>
+      <w:r>
+        <w:rPr>
+          <w:lang w:val="en-US"/>
+        </w:rPr>
+        <w:t xml:space="preserve"> to see the commands and finally </w:t>
+      </w:r>
+      <w:r>
+        <w:rPr>
+          <w:b/>
+          <w:bCs/>
+          <w:lang w:val="en-US"/>
+        </w:rPr>
+        <w:t xml:space="preserve">add a migration by typing </w:t>
+      </w:r>
+      <w:r>
+        <w:rPr>
+          <w:b/>
+          <w:bCs/>
           <w:i/>
           <w:iCs/>
           <w:lang w:val="en-US"/>
         </w:rPr>
-        <w:t xml:space="preserve">dotnet </w:t>
-      </w:r>
-      <w:proofErr w:type="spellStart"/>
-      <w:r>
-        <w:rPr>
-          <w:i/>
-          <w:iCs/>
-          <w:lang w:val="en-US"/>
-        </w:rPr>
-        <w:t>ef</w:t>
-      </w:r>
-      <w:proofErr w:type="spellEnd"/>
-      <w:r>
-        <w:rPr>
-          <w:i/>
-          <w:iCs/>
-          <w:lang w:val="en-US"/>
-        </w:rPr>
-        <w:t xml:space="preserve"> -h</w:t>
-      </w:r>
-      <w:r>
-        <w:rPr>
-          <w:lang w:val="en-US"/>
-        </w:rPr>
-        <w:t xml:space="preserve"> to see the commands and finally </w:t>
-      </w:r>
-      <w:r>
-        <w:rPr>
-          <w:b/>
-          <w:bCs/>
-          <w:lang w:val="en-US"/>
-        </w:rPr>
-        <w:t xml:space="preserve">add a migration by typing </w:t>
-      </w:r>
-      <w:r>
-        <w:rPr>
-          <w:b/>
-          <w:bCs/>
-          <w:i/>
-          <w:iCs/>
-          <w:lang w:val="en-US"/>
-        </w:rPr>
-        <w:t xml:space="preserve">dotnet </w:t>
-      </w:r>
-      <w:proofErr w:type="spellStart"/>
-      <w:r>
-        <w:rPr>
-          <w:b/>
-          <w:bCs/>
-          <w:i/>
-          <w:iCs/>
-          <w:lang w:val="en-US"/>
-        </w:rPr>
-        <w:t>ef</w:t>
-      </w:r>
-      <w:proofErr w:type="spellEnd"/>
-      <w:r>
-        <w:rPr>
-          <w:b/>
-          <w:bCs/>
-          <w:i/>
-          <w:iCs/>
-          <w:lang w:val="en-US"/>
-        </w:rPr>
-        <w:t xml:space="preserve"> migrations add </w:t>
-      </w:r>
-      <w:proofErr w:type="spellStart"/>
-      <w:r>
-        <w:rPr>
-          <w:b/>
-          <w:bCs/>
-          <w:i/>
-          <w:iCs/>
-          <w:lang w:val="en-US"/>
-        </w:rPr>
-        <w:t>InitialCreate</w:t>
-      </w:r>
-      <w:proofErr w:type="spellEnd"/>
-      <w:r>
-        <w:rPr>
-          <w:b/>
-          <w:bCs/>
-          <w:i/>
-          <w:iCs/>
-          <w:lang w:val="en-US"/>
-        </w:rPr>
-        <w:t xml:space="preserve"> -o Data/Migrations</w:t>
+        <w:t>dotnet ef migrations add InitialCreate -o Data/Migrations</w:t>
       </w:r>
       <w:r>
         <w:rPr>
@@ -6885,7 +6279,6 @@
         </w:rPr>
         <w:t xml:space="preserve">et </w:t>
       </w:r>
-      <w:proofErr w:type="spellStart"/>
       <w:r>
         <w:rPr>
           <w:b/>
@@ -6906,7 +6299,6 @@
         </w:rPr>
         <w:t>f</w:t>
       </w:r>
-      <w:proofErr w:type="spellEnd"/>
       <w:r>
         <w:rPr>
           <w:b/>
@@ -6977,18 +6369,8 @@
           <w:iCs/>
           <w:lang w:val="en-US"/>
         </w:rPr>
-        <w:t>__</w:t>
-      </w:r>
-      <w:proofErr w:type="spellStart"/>
-      <w:r>
-        <w:rPr>
-          <w:i/>
-          <w:iCs/>
-          <w:lang w:val="en-US"/>
-        </w:rPr>
-        <w:t>EFMigrationsHistory</w:t>
-      </w:r>
-      <w:proofErr w:type="spellEnd"/>
+        <w:t>__EFMigrationsHistory</w:t>
+      </w:r>
       <w:r>
         <w:rPr>
           <w:lang w:val="en-US"/>
@@ -7085,52 +6467,49 @@
           <w:iCs/>
           <w:lang w:val="en-US"/>
         </w:rPr>
-        <w:t>__</w:t>
-      </w:r>
-      <w:proofErr w:type="spellStart"/>
+        <w:t>__EFMigrationsHistory</w:t>
+      </w:r>
       <w:r>
         <w:rPr>
           <w:i/>
           <w:iCs/>
           <w:lang w:val="en-US"/>
         </w:rPr>
-        <w:t>EFMigrationsHistory</w:t>
-      </w:r>
-      <w:proofErr w:type="spellEnd"/>
+        <w:t xml:space="preserve"> </w:t>
+      </w:r>
+      <w:r>
+        <w:rPr>
+          <w:lang w:val="en-US"/>
+        </w:rPr>
+        <w:t>table.</w:t>
+      </w:r>
+      <w:r>
+        <w:rPr>
+          <w:lang w:val="en-US"/>
+        </w:rPr>
+        <w:t xml:space="preserve"> I</w:t>
+      </w:r>
+      <w:r>
+        <w:rPr>
+          <w:lang w:val="en-US"/>
+        </w:rPr>
+        <w:t xml:space="preserve">nside our solution explorer we now have a file called </w:t>
+      </w:r>
       <w:r>
         <w:rPr>
           <w:i/>
           <w:iCs/>
           <w:lang w:val="en-US"/>
         </w:rPr>
-        <w:t xml:space="preserve"> </w:t>
-      </w:r>
-      <w:r>
-        <w:rPr>
-          <w:lang w:val="en-US"/>
-        </w:rPr>
-        <w:t>table.</w:t>
-      </w:r>
-      <w:r>
-        <w:rPr>
-          <w:lang w:val="en-US"/>
-        </w:rPr>
-        <w:t xml:space="preserve"> I</w:t>
-      </w:r>
-      <w:r>
-        <w:rPr>
-          <w:lang w:val="en-US"/>
-        </w:rPr>
-        <w:t xml:space="preserve">nside our solution explorer we now have a file called </w:t>
-      </w:r>
-      <w:proofErr w:type="spellStart"/>
+        <w:t>connecting</w:t>
+      </w:r>
       <w:r>
         <w:rPr>
           <w:i/>
           <w:iCs/>
           <w:lang w:val="en-US"/>
         </w:rPr>
-        <w:t>connecting</w:t>
+        <w:t>.d</w:t>
       </w:r>
       <w:r>
         <w:rPr>
@@ -7138,17 +6517,8 @@
           <w:iCs/>
           <w:lang w:val="en-US"/>
         </w:rPr>
-        <w:t>.d</w:t>
-      </w:r>
-      <w:r>
-        <w:rPr>
-          <w:i/>
-          <w:iCs/>
-          <w:lang w:val="en-US"/>
-        </w:rPr>
         <w:t>b</w:t>
       </w:r>
-      <w:proofErr w:type="spellEnd"/>
       <w:r>
         <w:rPr>
           <w:lang w:val="en-US"/>
@@ -7363,7 +6733,6 @@
         </w:rPr>
         <w:t xml:space="preserve"> </w:t>
       </w:r>
-      <w:proofErr w:type="spellStart"/>
       <w:r>
         <w:rPr>
           <w:b/>
@@ -7386,16 +6755,7 @@
           <w:bCs/>
           <w:lang w:val="en-US"/>
         </w:rPr>
-        <w:t>ontroller</w:t>
-      </w:r>
-      <w:proofErr w:type="spellEnd"/>
-      <w:r>
-        <w:rPr>
-          <w:b/>
-          <w:bCs/>
-          <w:lang w:val="en-US"/>
-        </w:rPr>
-        <w:t xml:space="preserve"> attribute</w:t>
+        <w:t>ontroller attribute</w:t>
       </w:r>
       <w:r>
         <w:rPr>
@@ -7455,29 +6815,7 @@
         <w:rPr>
           <w:lang w:val="en-US"/>
         </w:rPr>
-        <w:t xml:space="preserve">, and also create a method </w:t>
-      </w:r>
-      <w:proofErr w:type="spellStart"/>
-      <w:proofErr w:type="gramStart"/>
-      <w:r>
-        <w:rPr>
-          <w:lang w:val="en-US"/>
-        </w:rPr>
-        <w:t>GetUsers</w:t>
-      </w:r>
-      <w:proofErr w:type="spellEnd"/>
-      <w:r>
-        <w:rPr>
-          <w:lang w:val="en-US"/>
-        </w:rPr>
-        <w:t>(</w:t>
-      </w:r>
-      <w:proofErr w:type="gramEnd"/>
-      <w:r>
-        <w:rPr>
-          <w:lang w:val="en-US"/>
-        </w:rPr>
-        <w:t>) and return a list of users, so we need access to the DB.</w:t>
+        <w:t>, and also create a method GetUsers() and return a list of users, so we need access to the DB.</w:t>
       </w:r>
       <w:r>
         <w:rPr>
@@ -7559,35 +6897,7 @@
         <w:rPr>
           <w:lang w:val="en-US"/>
         </w:rPr>
-        <w:t xml:space="preserve"> To use </w:t>
-      </w:r>
-      <w:proofErr w:type="spellStart"/>
-      <w:r>
-        <w:rPr>
-          <w:lang w:val="en-US"/>
-        </w:rPr>
-        <w:t>DataContext</w:t>
-      </w:r>
-      <w:proofErr w:type="spellEnd"/>
-      <w:r>
-        <w:rPr>
-          <w:lang w:val="en-US"/>
-        </w:rPr>
-        <w:t xml:space="preserve"> in our class we need to add it as a parameter to the contractor and then assign it with the </w:t>
-      </w:r>
-      <w:proofErr w:type="spellStart"/>
-      <w:r>
-        <w:rPr>
-          <w:lang w:val="en-US"/>
-        </w:rPr>
-        <w:t>readonly</w:t>
-      </w:r>
-      <w:proofErr w:type="spellEnd"/>
-      <w:r>
-        <w:rPr>
-          <w:lang w:val="en-US"/>
-        </w:rPr>
-        <w:t xml:space="preserve"> field in out class.</w:t>
+        <w:t xml:space="preserve"> To use DataContext in our class we need to add it as a parameter to the contractor and then assign it with the readonly field in out class.</w:t>
       </w:r>
       <w:r>
         <w:rPr>
@@ -8224,102 +7534,64 @@
         </w:rPr>
         <w:t xml:space="preserve">version / </w:t>
       </w:r>
-      <w:proofErr w:type="spellStart"/>
       <w:r>
         <w:rPr>
           <w:i/>
           <w:iCs/>
           <w:lang w:val="en-US"/>
         </w:rPr>
-        <w:t>npm</w:t>
-      </w:r>
-      <w:proofErr w:type="spellEnd"/>
+        <w:t>npm --version / nvm version</w:t>
+      </w:r>
+    </w:p>
+    <w:p>
+      <w:pPr>
+        <w:rPr>
+          <w:lang w:val="en-US"/>
+        </w:rPr>
+      </w:pPr>
+    </w:p>
+    <w:p>
+      <w:pPr>
+        <w:rPr>
+          <w:b/>
+          <w:bCs/>
+          <w:lang w:val="en-US"/>
+        </w:rPr>
+      </w:pPr>
+      <w:r>
+        <w:rPr>
+          <w:lang w:val="en-US"/>
+        </w:rPr>
+        <w:t xml:space="preserve">To create an angular project the command is: </w:t>
+      </w:r>
       <w:r>
         <w:rPr>
           <w:i/>
           <w:iCs/>
           <w:lang w:val="en-US"/>
         </w:rPr>
-        <w:t xml:space="preserve"> --version / </w:t>
-      </w:r>
-      <w:proofErr w:type="spellStart"/>
+        <w:t>ng new client</w:t>
+      </w:r>
+      <w:r>
+        <w:rPr>
+          <w:lang w:val="en-US"/>
+        </w:rPr>
+        <w:t xml:space="preserve">, then to start the app run </w:t>
+      </w:r>
       <w:r>
         <w:rPr>
           <w:i/>
           <w:iCs/>
           <w:lang w:val="en-US"/>
         </w:rPr>
-        <w:t>nvm</w:t>
-      </w:r>
-      <w:proofErr w:type="spellEnd"/>
+        <w:t>npm start</w:t>
+      </w:r>
       <w:r>
         <w:rPr>
           <w:i/>
           <w:iCs/>
           <w:lang w:val="en-US"/>
         </w:rPr>
-        <w:t xml:space="preserve"> version</w:t>
-      </w:r>
-    </w:p>
-    <w:p>
-      <w:pPr>
-        <w:rPr>
-          <w:lang w:val="en-US"/>
-        </w:rPr>
-      </w:pPr>
-    </w:p>
-    <w:p>
-      <w:pPr>
-        <w:rPr>
-          <w:b/>
-          <w:bCs/>
-          <w:lang w:val="en-US"/>
-        </w:rPr>
-      </w:pPr>
-      <w:r>
-        <w:rPr>
-          <w:lang w:val="en-US"/>
-        </w:rPr>
-        <w:t xml:space="preserve">To create an angular project the command is: </w:t>
-      </w:r>
-      <w:r>
-        <w:rPr>
-          <w:i/>
-          <w:iCs/>
-          <w:lang w:val="en-US"/>
-        </w:rPr>
-        <w:t>ng new client</w:t>
-      </w:r>
-      <w:r>
-        <w:rPr>
-          <w:lang w:val="en-US"/>
-        </w:rPr>
-        <w:t xml:space="preserve">, then to start the app run </w:t>
-      </w:r>
-      <w:proofErr w:type="spellStart"/>
-      <w:r>
-        <w:rPr>
-          <w:i/>
-          <w:iCs/>
-          <w:lang w:val="en-US"/>
-        </w:rPr>
-        <w:t>npm</w:t>
-      </w:r>
-      <w:proofErr w:type="spellEnd"/>
-      <w:r>
-        <w:rPr>
-          <w:i/>
-          <w:iCs/>
-          <w:lang w:val="en-US"/>
-        </w:rPr>
-        <w:t xml:space="preserve"> start</w:t>
-      </w:r>
-      <w:r>
-        <w:rPr>
-          <w:i/>
-          <w:iCs/>
-          <w:lang w:val="en-US"/>
-        </w:rPr>
         <w:t xml:space="preserve">. </w:t>
       </w:r>
       <w:r>
@@ -8352,8 +7624,6 @@
         </w:rPr>
         <w:t xml:space="preserve"> It also used to have an </w:t>
       </w:r>
-      <w:proofErr w:type="spellStart"/>
-      <w:proofErr w:type="gramStart"/>
       <w:r>
         <w:rPr>
           <w:lang w:val="en-US"/>
@@ -8376,15 +7646,7 @@
         <w:rPr>
           <w:lang w:val="en-US"/>
         </w:rPr>
-        <w:t>ts</w:t>
-      </w:r>
-      <w:proofErr w:type="spellEnd"/>
-      <w:proofErr w:type="gramEnd"/>
-      <w:r>
-        <w:rPr>
-          <w:lang w:val="en-US"/>
-        </w:rPr>
-        <w:t xml:space="preserve"> </w:t>
+        <w:t xml:space="preserve">ts </w:t>
       </w:r>
       <w:r>
         <w:rPr>
@@ -8702,23 +7964,7 @@
         <w:rPr>
           <w:lang w:val="en-US"/>
         </w:rPr>
-        <w:t xml:space="preserve"> angular app has been blocked by </w:t>
-      </w:r>
-      <w:proofErr w:type="spellStart"/>
-      <w:proofErr w:type="gramStart"/>
-      <w:r>
-        <w:rPr>
-          <w:lang w:val="en-US"/>
-        </w:rPr>
-        <w:t>Cors</w:t>
-      </w:r>
-      <w:proofErr w:type="spellEnd"/>
-      <w:proofErr w:type="gramEnd"/>
-      <w:r>
-        <w:rPr>
-          <w:lang w:val="en-US"/>
-        </w:rPr>
-        <w:t xml:space="preserve"> policy though access control</w:t>
+        <w:t xml:space="preserve"> angular app has been blocked by Cors policy though access control</w:t>
       </w:r>
       <w:r>
         <w:rPr>
@@ -8850,23 +8096,13 @@
         </w:rPr>
         <w:t xml:space="preserve"> </w:t>
       </w:r>
-      <w:proofErr w:type="spellStart"/>
-      <w:r>
-        <w:rPr>
-          <w:b/>
-          <w:bCs/>
-          <w:lang w:val="en-US"/>
-        </w:rPr>
-        <w:t>Cors</w:t>
-      </w:r>
-      <w:proofErr w:type="spellEnd"/>
-      <w:r>
-        <w:rPr>
-          <w:b/>
-          <w:bCs/>
-          <w:lang w:val="en-US"/>
-        </w:rPr>
-        <w:t xml:space="preserve"> protects </w:t>
+      <w:r>
+        <w:rPr>
+          <w:b/>
+          <w:bCs/>
+          <w:lang w:val="en-US"/>
+        </w:rPr>
+        <w:t xml:space="preserve">Cors protects </w:t>
       </w:r>
       <w:r>
         <w:rPr>
@@ -8946,21 +8182,7 @@
         <w:rPr>
           <w:lang w:val="en-US"/>
         </w:rPr>
-        <w:t xml:space="preserve">Then we add </w:t>
-      </w:r>
-      <w:proofErr w:type="spellStart"/>
-      <w:r>
-        <w:rPr>
-          <w:lang w:val="en-US"/>
-        </w:rPr>
-        <w:t>Cors</w:t>
-      </w:r>
-      <w:proofErr w:type="spellEnd"/>
-      <w:r>
-        <w:rPr>
-          <w:lang w:val="en-US"/>
-        </w:rPr>
-        <w:t xml:space="preserve"> as service and middleware, because we need to affect the request</w:t>
+        <w:t>Then we add Cors as service and middleware, because we need to affect the request</w:t>
       </w:r>
       <w:r>
         <w:rPr>
@@ -8998,20 +8220,8 @@
           <w:szCs w:val="32"/>
           <w:lang w:val="en-US"/>
         </w:rPr>
-        <w:t xml:space="preserve">Use of </w:t>
-      </w:r>
-      <w:proofErr w:type="spellStart"/>
-      <w:r>
-        <w:rPr>
-          <w:b/>
-          <w:bCs/>
-          <w:sz w:val="32"/>
-          <w:szCs w:val="32"/>
-          <w:lang w:val="en-US"/>
-        </w:rPr>
-        <w:t>mkcert</w:t>
-      </w:r>
-      <w:proofErr w:type="spellEnd"/>
+        <w:t>Use of mkcert</w:t>
+      </w:r>
     </w:p>
     <w:p>
       <w:pPr>
@@ -9043,7 +8253,6 @@
         </w:rPr>
         <w:t xml:space="preserve">a package called </w:t>
       </w:r>
-      <w:proofErr w:type="spellStart"/>
       <w:r>
         <w:rPr>
           <w:lang w:val="en-US"/>
@@ -9056,7 +8265,6 @@
         </w:rPr>
         <w:t>cert</w:t>
       </w:r>
-      <w:proofErr w:type="spellEnd"/>
       <w:r>
         <w:rPr>
           <w:lang w:val="en-US"/>
@@ -9141,135 +8349,87 @@
         </w:rPr>
         <w:t xml:space="preserve"> To install it, first install chocolatey (for windows), and then run </w:t>
       </w:r>
-      <w:proofErr w:type="spellStart"/>
       <w:r>
         <w:rPr>
           <w:i/>
           <w:iCs/>
           <w:lang w:val="en-US"/>
         </w:rPr>
-        <w:t>choco</w:t>
-      </w:r>
-      <w:proofErr w:type="spellEnd"/>
+        <w:t>choco install mkcert</w:t>
+      </w:r>
       <w:r>
         <w:rPr>
           <w:i/>
           <w:iCs/>
           <w:lang w:val="en-US"/>
         </w:rPr>
-        <w:t xml:space="preserve"> install </w:t>
-      </w:r>
-      <w:proofErr w:type="spellStart"/>
+        <w:t xml:space="preserve">, </w:t>
+      </w:r>
+      <w:r>
+        <w:rPr>
+          <w:lang w:val="en-US"/>
+        </w:rPr>
+        <w:t>in PowerShell as admin.</w:t>
+      </w:r>
+      <w:r>
+        <w:rPr>
+          <w:lang w:val="en-US"/>
+        </w:rPr>
+        <w:t xml:space="preserve"> In vs code we need to install it after the installation to the software. The command is </w:t>
+      </w:r>
       <w:r>
         <w:rPr>
           <w:i/>
           <w:iCs/>
           <w:lang w:val="en-US"/>
         </w:rPr>
-        <w:t>mkcert</w:t>
-      </w:r>
-      <w:proofErr w:type="spellEnd"/>
+        <w:t xml:space="preserve">mkcert -install. </w:t>
+      </w:r>
+      <w:r>
+        <w:rPr>
+          <w:lang w:val="en-US"/>
+        </w:rPr>
+        <w:t xml:space="preserve"> </w:t>
+      </w:r>
+      <w:r>
+        <w:rPr>
+          <w:lang w:val="en-US"/>
+        </w:rPr>
+        <w:t xml:space="preserve">So once that has successfully completed, then we can use a command from </w:t>
+      </w:r>
+      <w:r>
+        <w:rPr>
+          <w:lang w:val="en-US"/>
+        </w:rPr>
+        <w:t>mk</w:t>
+      </w:r>
+      <w:r>
+        <w:rPr>
+          <w:lang w:val="en-US"/>
+        </w:rPr>
+        <w:t>cert to create certificates</w:t>
+      </w:r>
+      <w:r>
+        <w:rPr>
+          <w:lang w:val="en-US"/>
+        </w:rPr>
+        <w:t xml:space="preserve"> with this command </w:t>
+      </w:r>
       <w:r>
         <w:rPr>
           <w:i/>
           <w:iCs/>
           <w:lang w:val="en-US"/>
         </w:rPr>
-        <w:t xml:space="preserve">, </w:t>
-      </w:r>
-      <w:r>
-        <w:rPr>
-          <w:lang w:val="en-US"/>
-        </w:rPr>
-        <w:t>in PowerShell as admin.</w:t>
-      </w:r>
-      <w:r>
-        <w:rPr>
-          <w:lang w:val="en-US"/>
-        </w:rPr>
-        <w:t xml:space="preserve"> In vs code we need to install it after the installation to the software. The command is </w:t>
-      </w:r>
-      <w:proofErr w:type="spellStart"/>
+        <w:t>mk</w:t>
+      </w:r>
       <w:r>
         <w:rPr>
           <w:i/>
           <w:iCs/>
           <w:lang w:val="en-US"/>
         </w:rPr>
-        <w:t>mkcert</w:t>
-      </w:r>
-      <w:proofErr w:type="spellEnd"/>
-      <w:r>
-        <w:rPr>
-          <w:i/>
-          <w:iCs/>
-          <w:lang w:val="en-US"/>
-        </w:rPr>
-        <w:t xml:space="preserve"> -install. </w:t>
-      </w:r>
-      <w:r>
-        <w:rPr>
-          <w:lang w:val="en-US"/>
-        </w:rPr>
-        <w:t xml:space="preserve"> </w:t>
-      </w:r>
-      <w:r>
-        <w:rPr>
-          <w:lang w:val="en-US"/>
-        </w:rPr>
-        <w:t xml:space="preserve">So once that has successfully completed, then we can use a command from </w:t>
-      </w:r>
-      <w:proofErr w:type="spellStart"/>
-      <w:r>
-        <w:rPr>
-          <w:lang w:val="en-US"/>
-        </w:rPr>
-        <w:t>mk</w:t>
-      </w:r>
-      <w:r>
-        <w:rPr>
-          <w:lang w:val="en-US"/>
-        </w:rPr>
-        <w:t>cert</w:t>
-      </w:r>
-      <w:proofErr w:type="spellEnd"/>
-      <w:r>
-        <w:rPr>
-          <w:lang w:val="en-US"/>
-        </w:rPr>
-        <w:t xml:space="preserve"> to create certificates</w:t>
-      </w:r>
-      <w:r>
-        <w:rPr>
-          <w:lang w:val="en-US"/>
-        </w:rPr>
-        <w:t xml:space="preserve"> with this command </w:t>
-      </w:r>
-      <w:proofErr w:type="spellStart"/>
-      <w:r>
-        <w:rPr>
-          <w:i/>
-          <w:iCs/>
-          <w:lang w:val="en-US"/>
-        </w:rPr>
-        <w:t>mk</w:t>
-      </w:r>
-      <w:r>
-        <w:rPr>
-          <w:i/>
-          <w:iCs/>
-          <w:lang w:val="en-US"/>
-        </w:rPr>
-        <w:t>cert</w:t>
-      </w:r>
-      <w:proofErr w:type="spellEnd"/>
-      <w:r>
-        <w:rPr>
-          <w:i/>
-          <w:iCs/>
-          <w:lang w:val="en-US"/>
-        </w:rPr>
-        <w:t xml:space="preserve"> </w:t>
+        <w:t xml:space="preserve">cert </w:t>
       </w:r>
       <w:r>
         <w:rPr>
@@ -9477,27 +8637,13 @@
         <w:rPr>
           <w:lang w:val="en-US"/>
         </w:rPr>
-        <w:t xml:space="preserve">, </w:t>
-      </w:r>
-      <w:proofErr w:type="spellStart"/>
-      <w:r>
-        <w:rPr>
-          <w:lang w:val="en-US"/>
-        </w:rPr>
-        <w:t>mk</w:t>
-      </w:r>
-      <w:r>
-        <w:rPr>
-          <w:lang w:val="en-US"/>
-        </w:rPr>
-        <w:t>cert</w:t>
-      </w:r>
-      <w:proofErr w:type="spellEnd"/>
-      <w:r>
-        <w:rPr>
-          <w:lang w:val="en-US"/>
-        </w:rPr>
-        <w:t xml:space="preserve"> sets up some security features that allows it to trust this certificate.</w:t>
+        <w:t>, mk</w:t>
+      </w:r>
+      <w:r>
+        <w:rPr>
+          <w:lang w:val="en-US"/>
+        </w:rPr>
+        <w:t>cert sets up some security features that allows it to trust this certificate.</w:t>
       </w:r>
       <w:r>
         <w:rPr>
@@ -9545,16 +8691,8 @@
         <w:rPr>
           <w:lang w:val="en-US"/>
         </w:rPr>
-        <w:t xml:space="preserve"> </w:t>
-      </w:r>
-      <w:proofErr w:type="spellStart"/>
-      <w:r>
-        <w:rPr>
-          <w:lang w:val="en-US"/>
-        </w:rPr>
-        <w:t>Cors</w:t>
-      </w:r>
-      <w:proofErr w:type="spellEnd"/>
+        <w:t xml:space="preserve"> Cors</w:t>
+      </w:r>
       <w:r>
         <w:rPr>
           <w:lang w:val="en-US"/>
@@ -10388,7 +9526,6 @@
         </w:rPr>
         <w:t xml:space="preserve"> we can use </w:t>
       </w:r>
-      <w:proofErr w:type="spellStart"/>
       <w:r>
         <w:rPr>
           <w:lang w:val="en-US"/>
@@ -10399,14 +9536,7 @@
         <w:rPr>
           <w:lang w:val="en-US"/>
         </w:rPr>
-        <w:t>key</w:t>
-      </w:r>
-      <w:proofErr w:type="spellEnd"/>
-      <w:r>
-        <w:rPr>
-          <w:lang w:val="en-US"/>
-        </w:rPr>
-        <w:t xml:space="preserve"> to salt our password.</w:t>
+        <w:t>key to salt our password.</w:t>
       </w:r>
     </w:p>
     <w:p>
@@ -10892,35 +10022,7 @@
         <w:rPr>
           <w:lang w:val="en-US"/>
         </w:rPr>
-        <w:t>reating a service in .NET to generate a JSON Web Token (JWT) for user authentication. When a user logs in, the system validates their credentials and returns a JWT, which is then used to authenticate API requests. The service responsible for creating this token is defined using an interface (`</w:t>
-      </w:r>
-      <w:proofErr w:type="spellStart"/>
-      <w:r>
-        <w:rPr>
-          <w:lang w:val="en-US"/>
-        </w:rPr>
-        <w:t>ITokenService</w:t>
-      </w:r>
-      <w:proofErr w:type="spellEnd"/>
-      <w:r>
-        <w:rPr>
-          <w:lang w:val="en-US"/>
-        </w:rPr>
-        <w:t>`), which abstracts the implementation details. This interface is implemented by a `</w:t>
-      </w:r>
-      <w:proofErr w:type="spellStart"/>
-      <w:r>
-        <w:rPr>
-          <w:lang w:val="en-US"/>
-        </w:rPr>
-        <w:t>TokenService</w:t>
-      </w:r>
-      <w:proofErr w:type="spellEnd"/>
-      <w:r>
-        <w:rPr>
-          <w:lang w:val="en-US"/>
-        </w:rPr>
-        <w:t xml:space="preserve">` class, ensuring that the method to create the token is correctly executed. The service is registered with a scoped lifetime, meaning a new instance is created per client request. Using interfaces in this manner provides abstraction, </w:t>
+        <w:t xml:space="preserve">reating a service in .NET to generate a JSON Web Token (JWT) for user authentication. When a user logs in, the system validates their credentials and returns a JWT, which is then used to authenticate API requests. The service responsible for creating this token is defined using an interface (`ITokenService`), which abstracts the implementation details. This interface is implemented by a `TokenService` class, ensuring that the method to create the token is correctly executed. The service is registered with a scoped lifetime, meaning a new instance is created per client request. Using interfaces in this manner provides abstraction, </w:t>
       </w:r>
       <w:r>
         <w:rPr>
@@ -10952,78 +10054,20 @@
         <w:rPr>
           <w:lang w:val="en-US"/>
         </w:rPr>
-        <w:t>involves creating a service that signs the token with a secret key stored securely on the server. The service uses an injected configuration setting, `</w:t>
-      </w:r>
-      <w:proofErr w:type="spellStart"/>
-      <w:r>
-        <w:rPr>
-          <w:lang w:val="en-US"/>
-        </w:rPr>
-        <w:t>tokenKey</w:t>
-      </w:r>
-      <w:proofErr w:type="spellEnd"/>
-      <w:r>
-        <w:rPr>
-          <w:lang w:val="en-US"/>
-        </w:rPr>
-        <w:t>`, to create a symmetric security key. The key is validated to ensure it meets security requirements. Claims, which are pieces of user-related information, are then added to the token. A `</w:t>
-      </w:r>
-      <w:proofErr w:type="spellStart"/>
-      <w:r>
-        <w:rPr>
-          <w:lang w:val="en-US"/>
-        </w:rPr>
-        <w:t>TokenDescriptor</w:t>
-      </w:r>
-      <w:proofErr w:type="spellEnd"/>
-      <w:r>
-        <w:rPr>
-          <w:lang w:val="en-US"/>
-        </w:rPr>
-        <w:t>` is created, which includes these claims, an expiration date, and the signing credentials. The token is generated using the `</w:t>
-      </w:r>
-      <w:proofErr w:type="spellStart"/>
-      <w:r>
-        <w:rPr>
-          <w:lang w:val="en-US"/>
-        </w:rPr>
-        <w:t>JwtSecurityTokenHandler</w:t>
-      </w:r>
-      <w:proofErr w:type="spellEnd"/>
-      <w:r>
-        <w:rPr>
-          <w:lang w:val="en-US"/>
-        </w:rPr>
-        <w:t>`, which writes the token and returns it to the client upon login or registration. The setup ensures that tokens are securely generated, signed, and can be used to authenticate subsequent API requests. This method offers a secure way to manage user sessions without maintaining state on the server.</w:t>
-      </w:r>
-    </w:p>
-    <w:p>
-      <w:pPr>
-        <w:rPr>
-          <w:lang w:val="en-US"/>
-        </w:rPr>
-      </w:pPr>
-      <w:r>
-        <w:rPr>
-          <w:lang w:val="en-US"/>
-        </w:rPr>
-        <w:t>To generate and manage JSON Web Tokens (JWT) securely in an application, several steps are essential. First, a secret token key must be established in the application's configuration files. This key is crucial for creating and signing JWTs and must be kept secure to prevent unauthorized access. Typically, the key is stored in the `</w:t>
-      </w:r>
-      <w:proofErr w:type="spellStart"/>
-      <w:proofErr w:type="gramStart"/>
-      <w:r>
-        <w:rPr>
-          <w:lang w:val="en-US"/>
-        </w:rPr>
-        <w:t>appsettings.json</w:t>
-      </w:r>
-      <w:proofErr w:type="spellEnd"/>
-      <w:proofErr w:type="gramEnd"/>
-      <w:r>
-        <w:rPr>
-          <w:lang w:val="en-US"/>
-        </w:rPr>
-        <w:t>` file for production environments, separate from development settings, to ensure security.</w:t>
+        <w:t>involves creating a service that signs the token with a secret key stored securely on the server. The service uses an injected configuration setting, `tokenKey`, to create a symmetric security key. The key is validated to ensure it meets security requirements. Claims, which are pieces of user-related information, are then added to the token. A `TokenDescriptor` is created, which includes these claims, an expiration date, and the signing credentials. The token is generated using the `JwtSecurityTokenHandler`, which writes the token and returns it to the client upon login or registration. The setup ensures that tokens are securely generated, signed, and can be used to authenticate subsequent API requests. This method offers a secure way to manage user sessions without maintaining state on the server.</w:t>
+      </w:r>
+    </w:p>
+    <w:p>
+      <w:pPr>
+        <w:rPr>
+          <w:lang w:val="en-US"/>
+        </w:rPr>
+      </w:pPr>
+      <w:r>
+        <w:rPr>
+          <w:lang w:val="en-US"/>
+        </w:rPr>
+        <w:t>To generate and manage JSON Web Tokens (JWT) securely in an application, several steps are essential. First, a secret token key must be established in the application's configuration files. This key is crucial for creating and signing JWTs and must be kept secure to prevent unauthorized access. Typically, the key is stored in the `appsettings.json` file for production environments, separate from development settings, to ensure security.</w:t>
       </w:r>
       <w:r>
         <w:rPr>
@@ -11068,76 +10112,368 @@
           <w:lang w:val="en-US"/>
         </w:rPr>
       </w:pPr>
-    </w:p>
-    <w:p>
-      <w:pPr>
-        <w:rPr>
-          <w:lang w:val="en-US"/>
-        </w:rPr>
-      </w:pPr>
-    </w:p>
-    <w:p>
-      <w:pPr>
-        <w:rPr>
-          <w:lang w:val="en-US"/>
-        </w:rPr>
-      </w:pPr>
-    </w:p>
-    <w:p>
-      <w:pPr>
-        <w:rPr>
-          <w:lang w:val="en-US"/>
-        </w:rPr>
-      </w:pPr>
-    </w:p>
-    <w:p>
-      <w:pPr>
-        <w:rPr>
-          <w:lang w:val="en-US"/>
-        </w:rPr>
-      </w:pPr>
-    </w:p>
-    <w:p>
-      <w:pPr>
-        <w:rPr>
-          <w:lang w:val="en-US"/>
-        </w:rPr>
-      </w:pPr>
-    </w:p>
-    <w:p>
-      <w:pPr>
-        <w:rPr>
-          <w:lang w:val="en-US"/>
-        </w:rPr>
-      </w:pPr>
-    </w:p>
-    <w:p>
-      <w:pPr>
-        <w:rPr>
-          <w:lang w:val="en-US"/>
-        </w:rPr>
-      </w:pPr>
-    </w:p>
-    <w:p>
-      <w:pPr>
-        <w:rPr>
-          <w:lang w:val="en-US"/>
-        </w:rPr>
-      </w:pPr>
-    </w:p>
-    <w:p>
-      <w:pPr>
-        <w:rPr>
-          <w:lang w:val="en-US"/>
-        </w:rPr>
-      </w:pPr>
-    </w:p>
-    <w:p>
-      <w:pPr>
-        <w:rPr>
-          <w:lang w:val="en-US"/>
-        </w:rPr>
-      </w:pPr>
+      <w:r>
+        <w:rPr>
+          <w:b/>
+          <w:bCs/>
+          <w:lang w:val="en-US"/>
+        </w:rPr>
+        <w:t>Observables</w:t>
+      </w:r>
+      <w:r>
+        <w:rPr>
+          <w:lang w:val="en-US"/>
+        </w:rPr>
+        <w:t xml:space="preserve"> and </w:t>
+      </w:r>
+      <w:r>
+        <w:rPr>
+          <w:b/>
+          <w:bCs/>
+          <w:lang w:val="en-US"/>
+        </w:rPr>
+        <w:t>Signals</w:t>
+      </w:r>
+      <w:r>
+        <w:rPr>
+          <w:lang w:val="en-US"/>
+        </w:rPr>
+        <w:t xml:space="preserve"> are two approaches in Angular for handling data and state management, each suited for different scenarios.</w:t>
+      </w:r>
+    </w:p>
+    <w:p>
+      <w:pPr>
+        <w:rPr>
+          <w:b/>
+          <w:bCs/>
+        </w:rPr>
+      </w:pPr>
+      <w:r>
+        <w:rPr>
+          <w:b/>
+          <w:bCs/>
+        </w:rPr>
+        <w:t>Observables:</w:t>
+      </w:r>
+    </w:p>
+    <w:p>
+      <w:pPr>
+        <w:numPr>
+          <w:ilvl w:val="0"/>
+          <w:numId w:val="21"/>
+        </w:numPr>
+        <w:rPr>
+          <w:lang w:val="en-US"/>
+        </w:rPr>
+      </w:pPr>
+      <w:r>
+        <w:rPr>
+          <w:b/>
+          <w:bCs/>
+          <w:lang w:val="en-US"/>
+        </w:rPr>
+        <w:t>Asynchronous Data Handling</w:t>
+      </w:r>
+      <w:r>
+        <w:rPr>
+          <w:lang w:val="en-US"/>
+        </w:rPr>
+        <w:t>: Observables are ideal for managing asynchronous operations, like HTTP requests, where data is received over time.</w:t>
+      </w:r>
+    </w:p>
+    <w:p>
+      <w:pPr>
+        <w:numPr>
+          <w:ilvl w:val="0"/>
+          <w:numId w:val="21"/>
+        </w:numPr>
+        <w:rPr>
+          <w:lang w:val="en-US"/>
+        </w:rPr>
+      </w:pPr>
+      <w:r>
+        <w:rPr>
+          <w:b/>
+          <w:bCs/>
+          <w:lang w:val="en-US"/>
+        </w:rPr>
+        <w:t>Lazy Execution</w:t>
+      </w:r>
+      <w:r>
+        <w:rPr>
+          <w:lang w:val="en-US"/>
+        </w:rPr>
+        <w:t>: They only execute when subscribed to, and can be unsubscribed to prevent memory leaks.</w:t>
+      </w:r>
+    </w:p>
+    <w:p>
+      <w:pPr>
+        <w:numPr>
+          <w:ilvl w:val="0"/>
+          <w:numId w:val="21"/>
+        </w:numPr>
+        <w:rPr>
+          <w:lang w:val="en-US"/>
+        </w:rPr>
+      </w:pPr>
+      <w:r>
+        <w:rPr>
+          <w:b/>
+          <w:bCs/>
+          <w:lang w:val="en-US"/>
+        </w:rPr>
+        <w:t>RxJS Integration</w:t>
+      </w:r>
+      <w:r>
+        <w:rPr>
+          <w:lang w:val="en-US"/>
+        </w:rPr>
+        <w:t>: Angular uses RxJS to provide powerful operators for transforming data streams.</w:t>
+      </w:r>
+    </w:p>
+    <w:p>
+      <w:pPr>
+        <w:numPr>
+          <w:ilvl w:val="0"/>
+          <w:numId w:val="21"/>
+        </w:numPr>
+        <w:rPr>
+          <w:lang w:val="en-US"/>
+        </w:rPr>
+      </w:pPr>
+      <w:r>
+        <w:rPr>
+          <w:b/>
+          <w:bCs/>
+          <w:lang w:val="en-US"/>
+        </w:rPr>
+        <w:t>Usage</w:t>
+      </w:r>
+      <w:r>
+        <w:rPr>
+          <w:lang w:val="en-US"/>
+        </w:rPr>
+        <w:t>: Observables are commonly used in services to handle HTTP requests, and you must subscribe to them to receive data. They are essential for dealing with data that changes over time.</w:t>
+      </w:r>
+    </w:p>
+    <w:p>
+      <w:pPr>
+        <w:rPr>
+          <w:b/>
+          <w:bCs/>
+        </w:rPr>
+      </w:pPr>
+      <w:r>
+        <w:rPr>
+          <w:b/>
+          <w:bCs/>
+        </w:rPr>
+        <w:t>Signals:</w:t>
+      </w:r>
+    </w:p>
+    <w:p>
+      <w:pPr>
+        <w:numPr>
+          <w:ilvl w:val="0"/>
+          <w:numId w:val="22"/>
+        </w:numPr>
+      </w:pPr>
+      <w:r>
+        <w:rPr>
+          <w:b/>
+          <w:bCs/>
+          <w:lang w:val="en-US"/>
+        </w:rPr>
+        <w:lastRenderedPageBreak/>
+        <w:t>Synchronous State Management</w:t>
+      </w:r>
+      <w:r>
+        <w:rPr>
+          <w:lang w:val="en-US"/>
+        </w:rPr>
+        <w:t xml:space="preserve">: Introduced in Angular 16, signals handle state management in a simpler and more efficient way compared to observables. </w:t>
+      </w:r>
+      <w:r>
+        <w:t>They are not meant for asynchronous operations.</w:t>
+      </w:r>
+    </w:p>
+    <w:p>
+      <w:pPr>
+        <w:numPr>
+          <w:ilvl w:val="0"/>
+          <w:numId w:val="22"/>
+        </w:numPr>
+        <w:rPr>
+          <w:lang w:val="en-US"/>
+        </w:rPr>
+      </w:pPr>
+      <w:r>
+        <w:rPr>
+          <w:b/>
+          <w:bCs/>
+          <w:lang w:val="en-US"/>
+        </w:rPr>
+        <w:t>Easier to Use</w:t>
+      </w:r>
+      <w:r>
+        <w:rPr>
+          <w:lang w:val="en-US"/>
+        </w:rPr>
+        <w:t>: Signals are simpler, more declarative, and require less boilerplate code, making them more readable and easier to manage.</w:t>
+      </w:r>
+    </w:p>
+    <w:p>
+      <w:pPr>
+        <w:numPr>
+          <w:ilvl w:val="0"/>
+          <w:numId w:val="22"/>
+        </w:numPr>
+        <w:rPr>
+          <w:lang w:val="en-US"/>
+        </w:rPr>
+      </w:pPr>
+      <w:r>
+        <w:rPr>
+          <w:b/>
+          <w:bCs/>
+          <w:lang w:val="en-US"/>
+        </w:rPr>
+        <w:t>Automatic Cleanup</w:t>
+      </w:r>
+      <w:r>
+        <w:rPr>
+          <w:lang w:val="en-US"/>
+        </w:rPr>
+        <w:t>: Signals automatically manage their lifecycle, reducing the risk of memory leaks.</w:t>
+      </w:r>
+    </w:p>
+    <w:p>
+      <w:pPr>
+        <w:numPr>
+          <w:ilvl w:val="0"/>
+          <w:numId w:val="22"/>
+        </w:numPr>
+        <w:rPr>
+          <w:lang w:val="en-US"/>
+        </w:rPr>
+      </w:pPr>
+      <w:r>
+        <w:rPr>
+          <w:b/>
+          <w:bCs/>
+          <w:lang w:val="en-US"/>
+        </w:rPr>
+        <w:t>Performance</w:t>
+      </w:r>
+      <w:r>
+        <w:rPr>
+          <w:lang w:val="en-US"/>
+        </w:rPr>
+        <w:t>: Signals improve performance by only reevaluating when dependencies change, making them more efficient for managing state in Angular applications.</w:t>
+      </w:r>
+    </w:p>
+    <w:p>
+      <w:r>
+        <w:rPr>
+          <w:b/>
+          <w:bCs/>
+        </w:rPr>
+        <w:t>Comparison</w:t>
+      </w:r>
+      <w:r>
+        <w:t>:</w:t>
+      </w:r>
+    </w:p>
+    <w:p>
+      <w:pPr>
+        <w:numPr>
+          <w:ilvl w:val="0"/>
+          <w:numId w:val="23"/>
+        </w:numPr>
+        <w:rPr>
+          <w:lang w:val="en-US"/>
+        </w:rPr>
+      </w:pPr>
+      <w:r>
+        <w:rPr>
+          <w:b/>
+          <w:bCs/>
+          <w:lang w:val="en-US"/>
+        </w:rPr>
+        <w:t>Observables</w:t>
+      </w:r>
+      <w:r>
+        <w:rPr>
+          <w:lang w:val="en-US"/>
+        </w:rPr>
+        <w:t xml:space="preserve"> are still necessary for asynchronous tasks (e.g., HTTP requests) but can be complex due to RxJS.</w:t>
+      </w:r>
+    </w:p>
+    <w:p>
+      <w:pPr>
+        <w:numPr>
+          <w:ilvl w:val="0"/>
+          <w:numId w:val="23"/>
+        </w:numPr>
+        <w:rPr>
+          <w:lang w:val="en-US"/>
+        </w:rPr>
+      </w:pPr>
+      <w:r>
+        <w:rPr>
+          <w:b/>
+          <w:bCs/>
+          <w:lang w:val="en-US"/>
+        </w:rPr>
+        <w:t>Signals</w:t>
+      </w:r>
+      <w:r>
+        <w:rPr>
+          <w:lang w:val="en-US"/>
+        </w:rPr>
+        <w:t xml:space="preserve"> offer a more streamlined approach for synchronous tasks and state management, providing better readability and performance.</w:t>
+      </w:r>
+    </w:p>
+    <w:p>
+      <w:pPr>
+        <w:rPr>
+          <w:lang w:val="en-US"/>
+        </w:rPr>
+      </w:pPr>
+      <w:r>
+        <w:rPr>
+          <w:lang w:val="en-US"/>
+        </w:rPr>
+        <w:t xml:space="preserve">Overall, </w:t>
+      </w:r>
+      <w:r>
+        <w:rPr>
+          <w:b/>
+          <w:bCs/>
+          <w:lang w:val="en-US"/>
+        </w:rPr>
+        <w:t>signals</w:t>
+      </w:r>
+      <w:r>
+        <w:rPr>
+          <w:lang w:val="en-US"/>
+        </w:rPr>
+        <w:t xml:space="preserve"> are recommended for state management in Angular, while </w:t>
+      </w:r>
+      <w:r>
+        <w:rPr>
+          <w:b/>
+          <w:bCs/>
+          <w:lang w:val="en-US"/>
+        </w:rPr>
+        <w:t>observables</w:t>
+      </w:r>
+      <w:r>
+        <w:rPr>
+          <w:lang w:val="en-US"/>
+        </w:rPr>
+        <w:t xml:space="preserve"> remain crucial for handling asynchronous operations.</w:t>
+      </w:r>
     </w:p>
     <w:p>
       <w:pPr>
@@ -11272,6 +10608,304 @@
     </w:lvl>
   </w:abstractNum>
   <w:abstractNum w:abstractNumId="1" w15:restartNumberingAfterBreak="0">
+    <w:nsid w:val="01F95317"/>
+    <w:multiLevelType w:val="multilevel"/>
+    <w:tmpl w:val="D8BC43CA"/>
+    <w:lvl w:ilvl="0">
+      <w:start w:val="1"/>
+      <w:numFmt w:val="bullet"/>
+      <w:lvlText w:val=""/>
+      <w:lvlJc w:val="left"/>
+      <w:pPr>
+        <w:tabs>
+          <w:tab w:val="num" w:pos="720"/>
+        </w:tabs>
+        <w:ind w:left="720" w:hanging="360"/>
+      </w:pPr>
+      <w:rPr>
+        <w:rFonts w:ascii="Symbol" w:hAnsi="Symbol" w:hint="default"/>
+        <w:sz w:val="20"/>
+      </w:rPr>
+    </w:lvl>
+    <w:lvl w:ilvl="1" w:tentative="1">
+      <w:start w:val="1"/>
+      <w:numFmt w:val="bullet"/>
+      <w:lvlText w:val="o"/>
+      <w:lvlJc w:val="left"/>
+      <w:pPr>
+        <w:tabs>
+          <w:tab w:val="num" w:pos="1440"/>
+        </w:tabs>
+        <w:ind w:left="1440" w:hanging="360"/>
+      </w:pPr>
+      <w:rPr>
+        <w:rFonts w:ascii="Courier New" w:hAnsi="Courier New" w:hint="default"/>
+        <w:sz w:val="20"/>
+      </w:rPr>
+    </w:lvl>
+    <w:lvl w:ilvl="2" w:tentative="1">
+      <w:start w:val="1"/>
+      <w:numFmt w:val="bullet"/>
+      <w:lvlText w:val=""/>
+      <w:lvlJc w:val="left"/>
+      <w:pPr>
+        <w:tabs>
+          <w:tab w:val="num" w:pos="2160"/>
+        </w:tabs>
+        <w:ind w:left="2160" w:hanging="360"/>
+      </w:pPr>
+      <w:rPr>
+        <w:rFonts w:ascii="Wingdings" w:hAnsi="Wingdings" w:hint="default"/>
+        <w:sz w:val="20"/>
+      </w:rPr>
+    </w:lvl>
+    <w:lvl w:ilvl="3" w:tentative="1">
+      <w:start w:val="1"/>
+      <w:numFmt w:val="bullet"/>
+      <w:lvlText w:val=""/>
+      <w:lvlJc w:val="left"/>
+      <w:pPr>
+        <w:tabs>
+          <w:tab w:val="num" w:pos="2880"/>
+        </w:tabs>
+        <w:ind w:left="2880" w:hanging="360"/>
+      </w:pPr>
+      <w:rPr>
+        <w:rFonts w:ascii="Wingdings" w:hAnsi="Wingdings" w:hint="default"/>
+        <w:sz w:val="20"/>
+      </w:rPr>
+    </w:lvl>
+    <w:lvl w:ilvl="4" w:tentative="1">
+      <w:start w:val="1"/>
+      <w:numFmt w:val="bullet"/>
+      <w:lvlText w:val=""/>
+      <w:lvlJc w:val="left"/>
+      <w:pPr>
+        <w:tabs>
+          <w:tab w:val="num" w:pos="3600"/>
+        </w:tabs>
+        <w:ind w:left="3600" w:hanging="360"/>
+      </w:pPr>
+      <w:rPr>
+        <w:rFonts w:ascii="Wingdings" w:hAnsi="Wingdings" w:hint="default"/>
+        <w:sz w:val="20"/>
+      </w:rPr>
+    </w:lvl>
+    <w:lvl w:ilvl="5" w:tentative="1">
+      <w:start w:val="1"/>
+      <w:numFmt w:val="bullet"/>
+      <w:lvlText w:val=""/>
+      <w:lvlJc w:val="left"/>
+      <w:pPr>
+        <w:tabs>
+          <w:tab w:val="num" w:pos="4320"/>
+        </w:tabs>
+        <w:ind w:left="4320" w:hanging="360"/>
+      </w:pPr>
+      <w:rPr>
+        <w:rFonts w:ascii="Wingdings" w:hAnsi="Wingdings" w:hint="default"/>
+        <w:sz w:val="20"/>
+      </w:rPr>
+    </w:lvl>
+    <w:lvl w:ilvl="6" w:tentative="1">
+      <w:start w:val="1"/>
+      <w:numFmt w:val="bullet"/>
+      <w:lvlText w:val=""/>
+      <w:lvlJc w:val="left"/>
+      <w:pPr>
+        <w:tabs>
+          <w:tab w:val="num" w:pos="5040"/>
+        </w:tabs>
+        <w:ind w:left="5040" w:hanging="360"/>
+      </w:pPr>
+      <w:rPr>
+        <w:rFonts w:ascii="Wingdings" w:hAnsi="Wingdings" w:hint="default"/>
+        <w:sz w:val="20"/>
+      </w:rPr>
+    </w:lvl>
+    <w:lvl w:ilvl="7" w:tentative="1">
+      <w:start w:val="1"/>
+      <w:numFmt w:val="bullet"/>
+      <w:lvlText w:val=""/>
+      <w:lvlJc w:val="left"/>
+      <w:pPr>
+        <w:tabs>
+          <w:tab w:val="num" w:pos="5760"/>
+        </w:tabs>
+        <w:ind w:left="5760" w:hanging="360"/>
+      </w:pPr>
+      <w:rPr>
+        <w:rFonts w:ascii="Wingdings" w:hAnsi="Wingdings" w:hint="default"/>
+        <w:sz w:val="20"/>
+      </w:rPr>
+    </w:lvl>
+    <w:lvl w:ilvl="8" w:tentative="1">
+      <w:start w:val="1"/>
+      <w:numFmt w:val="bullet"/>
+      <w:lvlText w:val=""/>
+      <w:lvlJc w:val="left"/>
+      <w:pPr>
+        <w:tabs>
+          <w:tab w:val="num" w:pos="6480"/>
+        </w:tabs>
+        <w:ind w:left="6480" w:hanging="360"/>
+      </w:pPr>
+      <w:rPr>
+        <w:rFonts w:ascii="Wingdings" w:hAnsi="Wingdings" w:hint="default"/>
+        <w:sz w:val="20"/>
+      </w:rPr>
+    </w:lvl>
+  </w:abstractNum>
+  <w:abstractNum w:abstractNumId="2" w15:restartNumberingAfterBreak="0">
+    <w:nsid w:val="054D1238"/>
+    <w:multiLevelType w:val="multilevel"/>
+    <w:tmpl w:val="408E1B98"/>
+    <w:lvl w:ilvl="0">
+      <w:start w:val="1"/>
+      <w:numFmt w:val="bullet"/>
+      <w:lvlText w:val=""/>
+      <w:lvlJc w:val="left"/>
+      <w:pPr>
+        <w:tabs>
+          <w:tab w:val="num" w:pos="720"/>
+        </w:tabs>
+        <w:ind w:left="720" w:hanging="360"/>
+      </w:pPr>
+      <w:rPr>
+        <w:rFonts w:ascii="Symbol" w:hAnsi="Symbol" w:hint="default"/>
+        <w:sz w:val="20"/>
+      </w:rPr>
+    </w:lvl>
+    <w:lvl w:ilvl="1" w:tentative="1">
+      <w:start w:val="1"/>
+      <w:numFmt w:val="bullet"/>
+      <w:lvlText w:val="o"/>
+      <w:lvlJc w:val="left"/>
+      <w:pPr>
+        <w:tabs>
+          <w:tab w:val="num" w:pos="1440"/>
+        </w:tabs>
+        <w:ind w:left="1440" w:hanging="360"/>
+      </w:pPr>
+      <w:rPr>
+        <w:rFonts w:ascii="Courier New" w:hAnsi="Courier New" w:hint="default"/>
+        <w:sz w:val="20"/>
+      </w:rPr>
+    </w:lvl>
+    <w:lvl w:ilvl="2" w:tentative="1">
+      <w:start w:val="1"/>
+      <w:numFmt w:val="bullet"/>
+      <w:lvlText w:val=""/>
+      <w:lvlJc w:val="left"/>
+      <w:pPr>
+        <w:tabs>
+          <w:tab w:val="num" w:pos="2160"/>
+        </w:tabs>
+        <w:ind w:left="2160" w:hanging="360"/>
+      </w:pPr>
+      <w:rPr>
+        <w:rFonts w:ascii="Wingdings" w:hAnsi="Wingdings" w:hint="default"/>
+        <w:sz w:val="20"/>
+      </w:rPr>
+    </w:lvl>
+    <w:lvl w:ilvl="3" w:tentative="1">
+      <w:start w:val="1"/>
+      <w:numFmt w:val="bullet"/>
+      <w:lvlText w:val=""/>
+      <w:lvlJc w:val="left"/>
+      <w:pPr>
+        <w:tabs>
+          <w:tab w:val="num" w:pos="2880"/>
+        </w:tabs>
+        <w:ind w:left="2880" w:hanging="360"/>
+      </w:pPr>
+      <w:rPr>
+        <w:rFonts w:ascii="Wingdings" w:hAnsi="Wingdings" w:hint="default"/>
+        <w:sz w:val="20"/>
+      </w:rPr>
+    </w:lvl>
+    <w:lvl w:ilvl="4" w:tentative="1">
+      <w:start w:val="1"/>
+      <w:numFmt w:val="bullet"/>
+      <w:lvlText w:val=""/>
+      <w:lvlJc w:val="left"/>
+      <w:pPr>
+        <w:tabs>
+          <w:tab w:val="num" w:pos="3600"/>
+        </w:tabs>
+        <w:ind w:left="3600" w:hanging="360"/>
+      </w:pPr>
+      <w:rPr>
+        <w:rFonts w:ascii="Wingdings" w:hAnsi="Wingdings" w:hint="default"/>
+        <w:sz w:val="20"/>
+      </w:rPr>
+    </w:lvl>
+    <w:lvl w:ilvl="5" w:tentative="1">
+      <w:start w:val="1"/>
+      <w:numFmt w:val="bullet"/>
+      <w:lvlText w:val=""/>
+      <w:lvlJc w:val="left"/>
+      <w:pPr>
+        <w:tabs>
+          <w:tab w:val="num" w:pos="4320"/>
+        </w:tabs>
+        <w:ind w:left="4320" w:hanging="360"/>
+      </w:pPr>
+      <w:rPr>
+        <w:rFonts w:ascii="Wingdings" w:hAnsi="Wingdings" w:hint="default"/>
+        <w:sz w:val="20"/>
+      </w:rPr>
+    </w:lvl>
+    <w:lvl w:ilvl="6" w:tentative="1">
+      <w:start w:val="1"/>
+      <w:numFmt w:val="bullet"/>
+      <w:lvlText w:val=""/>
+      <w:lvlJc w:val="left"/>
+      <w:pPr>
+        <w:tabs>
+          <w:tab w:val="num" w:pos="5040"/>
+        </w:tabs>
+        <w:ind w:left="5040" w:hanging="360"/>
+      </w:pPr>
+      <w:rPr>
+        <w:rFonts w:ascii="Wingdings" w:hAnsi="Wingdings" w:hint="default"/>
+        <w:sz w:val="20"/>
+      </w:rPr>
+    </w:lvl>
+    <w:lvl w:ilvl="7" w:tentative="1">
+      <w:start w:val="1"/>
+      <w:numFmt w:val="bullet"/>
+      <w:lvlText w:val=""/>
+      <w:lvlJc w:val="left"/>
+      <w:pPr>
+        <w:tabs>
+          <w:tab w:val="num" w:pos="5760"/>
+        </w:tabs>
+        <w:ind w:left="5760" w:hanging="360"/>
+      </w:pPr>
+      <w:rPr>
+        <w:rFonts w:ascii="Wingdings" w:hAnsi="Wingdings" w:hint="default"/>
+        <w:sz w:val="20"/>
+      </w:rPr>
+    </w:lvl>
+    <w:lvl w:ilvl="8" w:tentative="1">
+      <w:start w:val="1"/>
+      <w:numFmt w:val="bullet"/>
+      <w:lvlText w:val=""/>
+      <w:lvlJc w:val="left"/>
+      <w:pPr>
+        <w:tabs>
+          <w:tab w:val="num" w:pos="6480"/>
+        </w:tabs>
+        <w:ind w:left="6480" w:hanging="360"/>
+      </w:pPr>
+      <w:rPr>
+        <w:rFonts w:ascii="Wingdings" w:hAnsi="Wingdings" w:hint="default"/>
+        <w:sz w:val="20"/>
+      </w:rPr>
+    </w:lvl>
+  </w:abstractNum>
+  <w:abstractNum w:abstractNumId="3" w15:restartNumberingAfterBreak="0">
     <w:nsid w:val="0A51685B"/>
     <w:multiLevelType w:val="multilevel"/>
     <w:tmpl w:val="8D9AD8F0"/>
@@ -11420,7 +11054,7 @@
       </w:rPr>
     </w:lvl>
   </w:abstractNum>
-  <w:abstractNum w:abstractNumId="2" w15:restartNumberingAfterBreak="0">
+  <w:abstractNum w:abstractNumId="4" w15:restartNumberingAfterBreak="0">
     <w:nsid w:val="0A87129F"/>
     <w:multiLevelType w:val="multilevel"/>
     <w:tmpl w:val="FFD8AF26"/>
@@ -11569,7 +11203,7 @@
       </w:rPr>
     </w:lvl>
   </w:abstractNum>
-  <w:abstractNum w:abstractNumId="3" w15:restartNumberingAfterBreak="0">
+  <w:abstractNum w:abstractNumId="5" w15:restartNumberingAfterBreak="0">
     <w:nsid w:val="0B6B2FE1"/>
     <w:multiLevelType w:val="multilevel"/>
     <w:tmpl w:val="1E503F8A"/>
@@ -11718,7 +11352,7 @@
       </w:rPr>
     </w:lvl>
   </w:abstractNum>
-  <w:abstractNum w:abstractNumId="4" w15:restartNumberingAfterBreak="0">
+  <w:abstractNum w:abstractNumId="6" w15:restartNumberingAfterBreak="0">
     <w:nsid w:val="0F8A5D2D"/>
     <w:multiLevelType w:val="multilevel"/>
     <w:tmpl w:val="B672C3A2"/>
@@ -11867,7 +11501,7 @@
       </w:rPr>
     </w:lvl>
   </w:abstractNum>
-  <w:abstractNum w:abstractNumId="5" w15:restartNumberingAfterBreak="0">
+  <w:abstractNum w:abstractNumId="7" w15:restartNumberingAfterBreak="0">
     <w:nsid w:val="10E12843"/>
     <w:multiLevelType w:val="multilevel"/>
     <w:tmpl w:val="803885F0"/>
@@ -12016,7 +11650,7 @@
       </w:rPr>
     </w:lvl>
   </w:abstractNum>
-  <w:abstractNum w:abstractNumId="6" w15:restartNumberingAfterBreak="0">
+  <w:abstractNum w:abstractNumId="8" w15:restartNumberingAfterBreak="0">
     <w:nsid w:val="1D8E005F"/>
     <w:multiLevelType w:val="multilevel"/>
     <w:tmpl w:val="C08068C8"/>
@@ -12165,7 +11799,7 @@
       </w:rPr>
     </w:lvl>
   </w:abstractNum>
-  <w:abstractNum w:abstractNumId="7" w15:restartNumberingAfterBreak="0">
+  <w:abstractNum w:abstractNumId="9" w15:restartNumberingAfterBreak="0">
     <w:nsid w:val="2430069D"/>
     <w:multiLevelType w:val="hybridMultilevel"/>
     <w:tmpl w:val="35CC1BFE"/>
@@ -12255,7 +11889,7 @@
       </w:pPr>
     </w:lvl>
   </w:abstractNum>
-  <w:abstractNum w:abstractNumId="8" w15:restartNumberingAfterBreak="0">
+  <w:abstractNum w:abstractNumId="10" w15:restartNumberingAfterBreak="0">
     <w:nsid w:val="244F18F4"/>
     <w:multiLevelType w:val="multilevel"/>
     <w:tmpl w:val="1DB05314"/>
@@ -12404,7 +12038,7 @@
       </w:rPr>
     </w:lvl>
   </w:abstractNum>
-  <w:abstractNum w:abstractNumId="9" w15:restartNumberingAfterBreak="0">
+  <w:abstractNum w:abstractNumId="11" w15:restartNumberingAfterBreak="0">
     <w:nsid w:val="282D0438"/>
     <w:multiLevelType w:val="multilevel"/>
     <w:tmpl w:val="3432D96A"/>
@@ -12553,7 +12187,7 @@
       </w:rPr>
     </w:lvl>
   </w:abstractNum>
-  <w:abstractNum w:abstractNumId="10" w15:restartNumberingAfterBreak="0">
+  <w:abstractNum w:abstractNumId="12" w15:restartNumberingAfterBreak="0">
     <w:nsid w:val="2BE34C7B"/>
     <w:multiLevelType w:val="multilevel"/>
     <w:tmpl w:val="8CE469A4"/>
@@ -12702,7 +12336,156 @@
       </w:rPr>
     </w:lvl>
   </w:abstractNum>
-  <w:abstractNum w:abstractNumId="11" w15:restartNumberingAfterBreak="0">
+  <w:abstractNum w:abstractNumId="13" w15:restartNumberingAfterBreak="0">
+    <w:nsid w:val="2C2C543E"/>
+    <w:multiLevelType w:val="multilevel"/>
+    <w:tmpl w:val="3A5E6FEC"/>
+    <w:lvl w:ilvl="0">
+      <w:start w:val="1"/>
+      <w:numFmt w:val="bullet"/>
+      <w:lvlText w:val=""/>
+      <w:lvlJc w:val="left"/>
+      <w:pPr>
+        <w:tabs>
+          <w:tab w:val="num" w:pos="720"/>
+        </w:tabs>
+        <w:ind w:left="720" w:hanging="360"/>
+      </w:pPr>
+      <w:rPr>
+        <w:rFonts w:ascii="Symbol" w:hAnsi="Symbol" w:hint="default"/>
+        <w:sz w:val="20"/>
+      </w:rPr>
+    </w:lvl>
+    <w:lvl w:ilvl="1" w:tentative="1">
+      <w:start w:val="1"/>
+      <w:numFmt w:val="bullet"/>
+      <w:lvlText w:val="o"/>
+      <w:lvlJc w:val="left"/>
+      <w:pPr>
+        <w:tabs>
+          <w:tab w:val="num" w:pos="1440"/>
+        </w:tabs>
+        <w:ind w:left="1440" w:hanging="360"/>
+      </w:pPr>
+      <w:rPr>
+        <w:rFonts w:ascii="Courier New" w:hAnsi="Courier New" w:hint="default"/>
+        <w:sz w:val="20"/>
+      </w:rPr>
+    </w:lvl>
+    <w:lvl w:ilvl="2" w:tentative="1">
+      <w:start w:val="1"/>
+      <w:numFmt w:val="bullet"/>
+      <w:lvlText w:val=""/>
+      <w:lvlJc w:val="left"/>
+      <w:pPr>
+        <w:tabs>
+          <w:tab w:val="num" w:pos="2160"/>
+        </w:tabs>
+        <w:ind w:left="2160" w:hanging="360"/>
+      </w:pPr>
+      <w:rPr>
+        <w:rFonts w:ascii="Wingdings" w:hAnsi="Wingdings" w:hint="default"/>
+        <w:sz w:val="20"/>
+      </w:rPr>
+    </w:lvl>
+    <w:lvl w:ilvl="3" w:tentative="1">
+      <w:start w:val="1"/>
+      <w:numFmt w:val="bullet"/>
+      <w:lvlText w:val=""/>
+      <w:lvlJc w:val="left"/>
+      <w:pPr>
+        <w:tabs>
+          <w:tab w:val="num" w:pos="2880"/>
+        </w:tabs>
+        <w:ind w:left="2880" w:hanging="360"/>
+      </w:pPr>
+      <w:rPr>
+        <w:rFonts w:ascii="Wingdings" w:hAnsi="Wingdings" w:hint="default"/>
+        <w:sz w:val="20"/>
+      </w:rPr>
+    </w:lvl>
+    <w:lvl w:ilvl="4" w:tentative="1">
+      <w:start w:val="1"/>
+      <w:numFmt w:val="bullet"/>
+      <w:lvlText w:val=""/>
+      <w:lvlJc w:val="left"/>
+      <w:pPr>
+        <w:tabs>
+          <w:tab w:val="num" w:pos="3600"/>
+        </w:tabs>
+        <w:ind w:left="3600" w:hanging="360"/>
+      </w:pPr>
+      <w:rPr>
+        <w:rFonts w:ascii="Wingdings" w:hAnsi="Wingdings" w:hint="default"/>
+        <w:sz w:val="20"/>
+      </w:rPr>
+    </w:lvl>
+    <w:lvl w:ilvl="5" w:tentative="1">
+      <w:start w:val="1"/>
+      <w:numFmt w:val="bullet"/>
+      <w:lvlText w:val=""/>
+      <w:lvlJc w:val="left"/>
+      <w:pPr>
+        <w:tabs>
+          <w:tab w:val="num" w:pos="4320"/>
+        </w:tabs>
+        <w:ind w:left="4320" w:hanging="360"/>
+      </w:pPr>
+      <w:rPr>
+        <w:rFonts w:ascii="Wingdings" w:hAnsi="Wingdings" w:hint="default"/>
+        <w:sz w:val="20"/>
+      </w:rPr>
+    </w:lvl>
+    <w:lvl w:ilvl="6" w:tentative="1">
+      <w:start w:val="1"/>
+      <w:numFmt w:val="bullet"/>
+      <w:lvlText w:val=""/>
+      <w:lvlJc w:val="left"/>
+      <w:pPr>
+        <w:tabs>
+          <w:tab w:val="num" w:pos="5040"/>
+        </w:tabs>
+        <w:ind w:left="5040" w:hanging="360"/>
+      </w:pPr>
+      <w:rPr>
+        <w:rFonts w:ascii="Wingdings" w:hAnsi="Wingdings" w:hint="default"/>
+        <w:sz w:val="20"/>
+      </w:rPr>
+    </w:lvl>
+    <w:lvl w:ilvl="7" w:tentative="1">
+      <w:start w:val="1"/>
+      <w:numFmt w:val="bullet"/>
+      <w:lvlText w:val=""/>
+      <w:lvlJc w:val="left"/>
+      <w:pPr>
+        <w:tabs>
+          <w:tab w:val="num" w:pos="5760"/>
+        </w:tabs>
+        <w:ind w:left="5760" w:hanging="360"/>
+      </w:pPr>
+      <w:rPr>
+        <w:rFonts w:ascii="Wingdings" w:hAnsi="Wingdings" w:hint="default"/>
+        <w:sz w:val="20"/>
+      </w:rPr>
+    </w:lvl>
+    <w:lvl w:ilvl="8" w:tentative="1">
+      <w:start w:val="1"/>
+      <w:numFmt w:val="bullet"/>
+      <w:lvlText w:val=""/>
+      <w:lvlJc w:val="left"/>
+      <w:pPr>
+        <w:tabs>
+          <w:tab w:val="num" w:pos="6480"/>
+        </w:tabs>
+        <w:ind w:left="6480" w:hanging="360"/>
+      </w:pPr>
+      <w:rPr>
+        <w:rFonts w:ascii="Wingdings" w:hAnsi="Wingdings" w:hint="default"/>
+        <w:sz w:val="20"/>
+      </w:rPr>
+    </w:lvl>
+  </w:abstractNum>
+  <w:abstractNum w:abstractNumId="14" w15:restartNumberingAfterBreak="0">
     <w:nsid w:val="2C3813D8"/>
     <w:multiLevelType w:val="hybridMultilevel"/>
     <w:tmpl w:val="ED1C107A"/>
@@ -12815,7 +12598,7 @@
       </w:rPr>
     </w:lvl>
   </w:abstractNum>
-  <w:abstractNum w:abstractNumId="12" w15:restartNumberingAfterBreak="0">
+  <w:abstractNum w:abstractNumId="15" w15:restartNumberingAfterBreak="0">
     <w:nsid w:val="31885956"/>
     <w:multiLevelType w:val="multilevel"/>
     <w:tmpl w:val="F426E7BC"/>
@@ -12964,7 +12747,7 @@
       </w:rPr>
     </w:lvl>
   </w:abstractNum>
-  <w:abstractNum w:abstractNumId="13" w15:restartNumberingAfterBreak="0">
+  <w:abstractNum w:abstractNumId="16" w15:restartNumberingAfterBreak="0">
     <w:nsid w:val="3B2C554C"/>
     <w:multiLevelType w:val="multilevel"/>
     <w:tmpl w:val="1BAABC26"/>
@@ -13113,7 +12896,7 @@
       </w:rPr>
     </w:lvl>
   </w:abstractNum>
-  <w:abstractNum w:abstractNumId="14" w15:restartNumberingAfterBreak="0">
+  <w:abstractNum w:abstractNumId="17" w15:restartNumberingAfterBreak="0">
     <w:nsid w:val="3C8F0685"/>
     <w:multiLevelType w:val="multilevel"/>
     <w:tmpl w:val="A200415A"/>
@@ -13262,7 +13045,7 @@
       </w:rPr>
     </w:lvl>
   </w:abstractNum>
-  <w:abstractNum w:abstractNumId="15" w15:restartNumberingAfterBreak="0">
+  <w:abstractNum w:abstractNumId="18" w15:restartNumberingAfterBreak="0">
     <w:nsid w:val="430A143B"/>
     <w:multiLevelType w:val="multilevel"/>
     <w:tmpl w:val="BF6C4940"/>
@@ -13411,7 +13194,7 @@
       </w:rPr>
     </w:lvl>
   </w:abstractNum>
-  <w:abstractNum w:abstractNumId="16" w15:restartNumberingAfterBreak="0">
+  <w:abstractNum w:abstractNumId="19" w15:restartNumberingAfterBreak="0">
     <w:nsid w:val="49B268CB"/>
     <w:multiLevelType w:val="multilevel"/>
     <w:tmpl w:val="E3F859A2"/>
@@ -13560,7 +13343,7 @@
       </w:rPr>
     </w:lvl>
   </w:abstractNum>
-  <w:abstractNum w:abstractNumId="17" w15:restartNumberingAfterBreak="0">
+  <w:abstractNum w:abstractNumId="20" w15:restartNumberingAfterBreak="0">
     <w:nsid w:val="4CF359C1"/>
     <w:multiLevelType w:val="hybridMultilevel"/>
     <w:tmpl w:val="EFD206A8"/>
@@ -13673,7 +13456,7 @@
       </w:rPr>
     </w:lvl>
   </w:abstractNum>
-  <w:abstractNum w:abstractNumId="18" w15:restartNumberingAfterBreak="0">
+  <w:abstractNum w:abstractNumId="21" w15:restartNumberingAfterBreak="0">
     <w:nsid w:val="5FD5415A"/>
     <w:multiLevelType w:val="multilevel"/>
     <w:tmpl w:val="AE1845B2"/>
@@ -13822,7 +13605,7 @@
       </w:rPr>
     </w:lvl>
   </w:abstractNum>
-  <w:abstractNum w:abstractNumId="19" w15:restartNumberingAfterBreak="0">
+  <w:abstractNum w:abstractNumId="22" w15:restartNumberingAfterBreak="0">
     <w:nsid w:val="6E712417"/>
     <w:multiLevelType w:val="multilevel"/>
     <w:tmpl w:val="79AEA0D0"/>
@@ -13972,64 +13755,73 @@
     </w:lvl>
   </w:abstractNum>
   <w:num w:numId="1" w16cid:durableId="2017027104">
-    <w:abstractNumId w:val="7"/>
+    <w:abstractNumId w:val="9"/>
   </w:num>
   <w:num w:numId="2" w16cid:durableId="353657282">
-    <w:abstractNumId w:val="11"/>
+    <w:abstractNumId w:val="14"/>
   </w:num>
   <w:num w:numId="3" w16cid:durableId="362050538">
-    <w:abstractNumId w:val="16"/>
+    <w:abstractNumId w:val="19"/>
   </w:num>
   <w:num w:numId="4" w16cid:durableId="1746999779">
-    <w:abstractNumId w:val="17"/>
+    <w:abstractNumId w:val="20"/>
   </w:num>
   <w:num w:numId="5" w16cid:durableId="1680892645">
     <w:abstractNumId w:val="0"/>
   </w:num>
   <w:num w:numId="6" w16cid:durableId="889223938">
+    <w:abstractNumId w:val="18"/>
+  </w:num>
+  <w:num w:numId="7" w16cid:durableId="1966735656">
+    <w:abstractNumId w:val="5"/>
+  </w:num>
+  <w:num w:numId="8" w16cid:durableId="1445613258">
+    <w:abstractNumId w:val="7"/>
+  </w:num>
+  <w:num w:numId="9" w16cid:durableId="1286734485">
     <w:abstractNumId w:val="15"/>
   </w:num>
-  <w:num w:numId="7" w16cid:durableId="1966735656">
+  <w:num w:numId="10" w16cid:durableId="1558668117">
+    <w:abstractNumId w:val="22"/>
+  </w:num>
+  <w:num w:numId="11" w16cid:durableId="845481985">
+    <w:abstractNumId w:val="17"/>
+  </w:num>
+  <w:num w:numId="12" w16cid:durableId="179593043">
+    <w:abstractNumId w:val="21"/>
+  </w:num>
+  <w:num w:numId="13" w16cid:durableId="427846477">
     <w:abstractNumId w:val="3"/>
   </w:num>
-  <w:num w:numId="8" w16cid:durableId="1445613258">
-    <w:abstractNumId w:val="5"/>
+  <w:num w:numId="14" w16cid:durableId="1504859792">
+    <w:abstractNumId w:val="4"/>
   </w:num>
-  <w:num w:numId="9" w16cid:durableId="1286734485">
+  <w:num w:numId="15" w16cid:durableId="1416391807">
+    <w:abstractNumId w:val="10"/>
+  </w:num>
+  <w:num w:numId="16" w16cid:durableId="1139759006">
+    <w:abstractNumId w:val="16"/>
+  </w:num>
+  <w:num w:numId="17" w16cid:durableId="576936833">
     <w:abstractNumId w:val="12"/>
   </w:num>
-  <w:num w:numId="10" w16cid:durableId="1558668117">
-    <w:abstractNumId w:val="19"/>
+  <w:num w:numId="18" w16cid:durableId="785152502">
+    <w:abstractNumId w:val="8"/>
   </w:num>
-  <w:num w:numId="11" w16cid:durableId="845481985">
-    <w:abstractNumId w:val="14"/>
+  <w:num w:numId="19" w16cid:durableId="560484159">
+    <w:abstractNumId w:val="11"/>
   </w:num>
-  <w:num w:numId="12" w16cid:durableId="179593043">
-    <w:abstractNumId w:val="18"/>
+  <w:num w:numId="20" w16cid:durableId="1689943585">
+    <w:abstractNumId w:val="6"/>
   </w:num>
-  <w:num w:numId="13" w16cid:durableId="427846477">
-    <w:abstractNumId w:val="1"/>
+  <w:num w:numId="21" w16cid:durableId="627124723">
+    <w:abstractNumId w:val="13"/>
   </w:num>
-  <w:num w:numId="14" w16cid:durableId="1504859792">
+  <w:num w:numId="22" w16cid:durableId="2112778213">
     <w:abstractNumId w:val="2"/>
   </w:num>
-  <w:num w:numId="15" w16cid:durableId="1416391807">
-    <w:abstractNumId w:val="8"/>
-  </w:num>
-  <w:num w:numId="16" w16cid:durableId="1139759006">
-    <w:abstractNumId w:val="13"/>
-  </w:num>
-  <w:num w:numId="17" w16cid:durableId="576936833">
-    <w:abstractNumId w:val="10"/>
-  </w:num>
-  <w:num w:numId="18" w16cid:durableId="785152502">
-    <w:abstractNumId w:val="6"/>
-  </w:num>
-  <w:num w:numId="19" w16cid:durableId="560484159">
-    <w:abstractNumId w:val="9"/>
-  </w:num>
-  <w:num w:numId="20" w16cid:durableId="1689943585">
-    <w:abstractNumId w:val="4"/>
+  <w:num w:numId="23" w16cid:durableId="1989555496">
+    <w:abstractNumId w:val="1"/>
   </w:num>
 </w:numbering>
 </file>

</xml_diff>